<commit_message>
Started discussing mathematical theory of DL.
</commit_message>
<xml_diff>
--- a/Thesis/MScThesisChristiaanGerhardusViljoen.docx
+++ b/Thesis/MScThesisChristiaanGerhardusViljoen.docx
@@ -86,20 +86,11 @@
           <w:p>
             <w:pPr>
               <w:jc w:val="center"/>
-              <w:rPr>
-                <w:b/>
-              </w:rPr>
             </w:pPr>
             <w:r>
-              <w:rPr>
-                <w:b/>
-              </w:rPr>
               <w:t xml:space="preserve">STUDENT NUMBER: </w:t>
             </w:r>
             <w:r>
-              <w:rPr>
-                <w:b/>
-              </w:rPr>
               <w:t>VLJCHR004</w:t>
             </w:r>
           </w:p>
@@ -111,14 +102,8 @@
           <w:p>
             <w:pPr>
               <w:jc w:val="center"/>
-              <w:rPr>
-                <w:b/>
-              </w:rPr>
             </w:pPr>
             <w:r>
-              <w:rPr>
-                <w:b/>
-              </w:rPr>
               <w:t>SUPERVISOR</w:t>
             </w:r>
           </w:p>
@@ -366,14 +351,12 @@
       <w:pPr>
         <w:pStyle w:val="Title"/>
         <w:rPr>
-          <w:b/>
           <w:color w:val="auto"/>
           <w:sz w:val="72"/>
         </w:rPr>
       </w:pPr>
       <w:r>
         <w:rPr>
-          <w:b/>
           <w:color w:val="auto"/>
           <w:sz w:val="72"/>
         </w:rPr>
@@ -381,7 +364,6 @@
       </w:r>
       <w:r>
         <w:rPr>
-          <w:b/>
           <w:color w:val="auto"/>
           <w:sz w:val="72"/>
         </w:rPr>
@@ -389,7 +371,6 @@
       </w:r>
       <w:r>
         <w:rPr>
-          <w:b/>
           <w:color w:val="auto"/>
           <w:sz w:val="72"/>
         </w:rPr>
@@ -397,7 +378,6 @@
       </w:r>
       <w:r>
         <w:rPr>
-          <w:b/>
           <w:color w:val="auto"/>
           <w:sz w:val="72"/>
         </w:rPr>
@@ -405,7 +385,6 @@
       </w:r>
       <w:r>
         <w:rPr>
-          <w:b/>
           <w:color w:val="auto"/>
           <w:sz w:val="72"/>
         </w:rPr>
@@ -413,7 +392,6 @@
       </w:r>
       <w:r>
         <w:rPr>
-          <w:b/>
           <w:color w:val="auto"/>
           <w:sz w:val="72"/>
         </w:rPr>
@@ -425,7 +403,6 @@
             <m:ctrlPr>
               <w:rPr>
                 <w:rFonts w:ascii="Cambria Math" w:hAnsi="Cambria Math"/>
-                <w:b/>
                 <w:i/>
                 <w:color w:val="auto"/>
                 <w:sz w:val="72"/>
@@ -435,7 +412,7 @@
           <m:e>
             <m:r>
               <m:rPr>
-                <m:sty m:val="b"/>
+                <m:sty m:val="p"/>
               </m:rPr>
               <w:rPr>
                 <w:rFonts w:ascii="Cambria Math" w:hAnsi="Cambria Math"/>
@@ -447,9 +424,6 @@
           </m:e>
           <m:sup>
             <m:r>
-              <m:rPr>
-                <m:sty m:val="bi"/>
-              </m:rPr>
               <w:rPr>
                 <w:rFonts w:ascii="Cambria Math" w:hAnsi="Cambria Math"/>
                 <w:color w:val="auto"/>
@@ -462,7 +436,6 @@
       </m:oMath>
       <w:r>
         <w:rPr>
-          <w:b/>
           <w:color w:val="auto"/>
           <w:sz w:val="72"/>
         </w:rPr>
@@ -474,7 +447,6 @@
             <m:ctrlPr>
               <w:rPr>
                 <w:rFonts w:ascii="Cambria Math" w:hAnsi="Cambria Math"/>
-                <w:b/>
                 <w:color w:val="auto"/>
                 <w:sz w:val="72"/>
               </w:rPr>
@@ -483,7 +455,7 @@
           <m:e>
             <m:r>
               <m:rPr>
-                <m:sty m:val="b"/>
+                <m:sty m:val="p"/>
               </m:rPr>
               <w:rPr>
                 <w:rFonts w:ascii="Cambria Math" w:hAnsi="Cambria Math"/>
@@ -495,9 +467,6 @@
           </m:e>
           <m:sup>
             <m:r>
-              <m:rPr>
-                <m:sty m:val="bi"/>
-              </m:rPr>
               <w:rPr>
                 <w:rFonts w:ascii="Cambria Math" w:hAnsi="Cambria Math"/>
                 <w:color w:val="auto"/>
@@ -510,7 +479,6 @@
       </m:oMath>
       <w:r>
         <w:rPr>
-          <w:b/>
           <w:color w:val="auto"/>
           <w:sz w:val="72"/>
         </w:rPr>
@@ -518,7 +486,6 @@
       </w:r>
       <w:r>
         <w:rPr>
-          <w:b/>
           <w:color w:val="auto"/>
           <w:sz w:val="72"/>
         </w:rPr>
@@ -530,7 +497,6 @@
             <m:ctrlPr>
               <w:rPr>
                 <w:rFonts w:ascii="Cambria Math" w:hAnsi="Cambria Math"/>
-                <w:b/>
                 <w:color w:val="auto"/>
                 <w:sz w:val="72"/>
               </w:rPr>
@@ -539,7 +505,7 @@
           <m:e>
             <m:r>
               <m:rPr>
-                <m:sty m:val="b"/>
+                <m:sty m:val="p"/>
               </m:rPr>
               <w:rPr>
                 <w:rFonts w:ascii="Cambria Math" w:hAnsi="Cambria Math"/>
@@ -552,7 +518,7 @@
           <m:sup>
             <m:r>
               <m:rPr>
-                <m:sty m:val="b"/>
+                <m:sty m:val="p"/>
               </m:rPr>
               <w:rPr>
                 <w:rFonts w:ascii="Cambria Math" w:hAnsi="Cambria Math"/>
@@ -593,22 +559,12 @@
         <w:t>European Organization for Nuclear Research</w:t>
       </w:r>
       <w:r>
-        <w:t xml:space="preserve">/ Organisation </w:t>
-      </w:r>
-      <w:proofErr w:type="spellStart"/>
-      <w:r>
-        <w:t>Européenne</w:t>
-      </w:r>
-      <w:proofErr w:type="spellEnd"/>
+        <w:t>/ Organisation Européenne</w:t>
+      </w:r>
       <w:r>
         <w:br/>
-        <w:t xml:space="preserve">pour la Recherche </w:t>
-      </w:r>
-      <w:proofErr w:type="spellStart"/>
-      <w:r>
-        <w:t>Nucléaire</w:t>
-      </w:r>
-      <w:proofErr w:type="spellEnd"/>
+        <w:t>pour la Recherche Nucléaire</w:t>
+      </w:r>
     </w:p>
     <w:p>
       <w:pPr>
@@ -722,7 +678,6 @@
       </w:sdtPr>
       <w:sdtEndPr>
         <w:rPr>
-          <w:b/>
           <w:bCs/>
           <w:noProof/>
         </w:rPr>
@@ -741,8 +696,6 @@
             </w:rPr>
             <w:t>Contents</w:t>
           </w:r>
-          <w:bookmarkStart w:id="13" w:name="_GoBack"/>
-          <w:bookmarkEnd w:id="13"/>
         </w:p>
         <w:p>
           <w:pPr>
@@ -2240,7 +2193,6 @@
         <w:p>
           <w:r>
             <w:rPr>
-              <w:b/>
               <w:bCs/>
               <w:noProof/>
             </w:rPr>
@@ -2266,32 +2218,32 @@
       <w:pPr>
         <w:pStyle w:val="Heading1"/>
       </w:pPr>
-      <w:bookmarkStart w:id="14" w:name="_Toc526414406"/>
+      <w:bookmarkStart w:id="13" w:name="_Toc526414406"/>
       <w:r>
         <w:lastRenderedPageBreak/>
         <w:t>Background</w:t>
+      </w:r>
+      <w:bookmarkEnd w:id="13"/>
+    </w:p>
+    <w:p/>
+    <w:p>
+      <w:pPr>
+        <w:pStyle w:val="Heading2"/>
+        <w:jc w:val="center"/>
+      </w:pPr>
+      <w:bookmarkStart w:id="14" w:name="_Toc526414407"/>
+      <w:r>
+        <w:t>A Large Ion Collider Experiment (ALICE)</w:t>
       </w:r>
       <w:bookmarkEnd w:id="14"/>
     </w:p>
     <w:p/>
     <w:p>
       <w:pPr>
-        <w:pStyle w:val="Heading2"/>
-        <w:jc w:val="center"/>
-      </w:pPr>
-      <w:bookmarkStart w:id="15" w:name="_Toc526414407"/>
-      <w:r>
-        <w:t>A Large Ion Collider Experiment (ALICE)</w:t>
-      </w:r>
-      <w:bookmarkEnd w:id="15"/>
-    </w:p>
-    <w:p/>
-    <w:p>
-      <w:pPr>
         <w:pStyle w:val="Heading3"/>
         <w:jc w:val="center"/>
       </w:pPr>
-      <w:bookmarkStart w:id="16" w:name="_Toc526414408"/>
+      <w:bookmarkStart w:id="15" w:name="_Toc526414408"/>
       <w:r>
         <w:t>Introduction</w:t>
       </w:r>
@@ -2304,7 +2256,7 @@
       <w:r>
         <w:t xml:space="preserve"> Experiment</w:t>
       </w:r>
-      <w:bookmarkEnd w:id="16"/>
+      <w:bookmarkEnd w:id="15"/>
     </w:p>
     <w:p/>
     <w:p>
@@ -2325,7 +2277,6 @@
           <w:id w:val="880205414"/>
           <w:citation/>
         </w:sdtPr>
-        <w:sdtEndPr/>
         <w:sdtContent>
           <w:r>
             <w:fldChar w:fldCharType="begin"/>
@@ -2363,7 +2314,6 @@
           <w:id w:val="-1799760210"/>
           <w:citation/>
         </w:sdtPr>
-        <w:sdtEndPr/>
         <w:sdtContent>
           <w:r>
             <w:fldChar w:fldCharType="begin"/>
@@ -2393,7 +2343,6 @@
           <w:id w:val="791860351"/>
           <w:citation/>
         </w:sdtPr>
-        <w:sdtEndPr/>
         <w:sdtContent>
           <w:r>
             <w:fldChar w:fldCharType="begin"/>
@@ -2429,7 +2378,6 @@
           <w:id w:val="113025026"/>
           <w:citation/>
         </w:sdtPr>
-        <w:sdtEndPr/>
         <w:sdtContent>
           <w:r>
             <w:fldChar w:fldCharType="begin"/>
@@ -2467,7 +2415,6 @@
           <w:id w:val="-77530818"/>
           <w:citation/>
         </w:sdtPr>
-        <w:sdtEndPr/>
         <w:sdtContent>
           <w:r>
             <w:fldChar w:fldCharType="begin"/>
@@ -2503,7 +2450,6 @@
           <w:id w:val="-518622104"/>
           <w:citation/>
         </w:sdtPr>
-        <w:sdtEndPr/>
         <w:sdtContent>
           <w:r>
             <w:fldChar w:fldCharType="begin"/>
@@ -2534,7 +2480,7 @@
         <w:pStyle w:val="Heading3"/>
         <w:jc w:val="center"/>
       </w:pPr>
-      <w:bookmarkStart w:id="17" w:name="_Toc526414409"/>
+      <w:bookmarkStart w:id="16" w:name="_Toc526414409"/>
       <w:r>
         <w:t xml:space="preserve">The ALICE </w:t>
       </w:r>
@@ -2542,15 +2488,9 @@
         <w:t>Transition</w:t>
       </w:r>
       <w:r>
-        <w:t xml:space="preserve"> Radiation </w:t>
-      </w:r>
-      <w:r>
-        <w:t>Detector</w:t>
-      </w:r>
-      <w:r>
-        <w:t xml:space="preserve"> (TRD)</w:t>
-      </w:r>
-      <w:bookmarkEnd w:id="17"/>
+        <w:t xml:space="preserve"> Radiation Detector (TRD)</w:t>
+      </w:r>
+      <w:bookmarkEnd w:id="16"/>
     </w:p>
     <w:p/>
     <w:p>
@@ -2596,7 +2536,6 @@
           <w:id w:val="-353422287"/>
           <w:citation/>
         </w:sdtPr>
-        <w:sdtEndPr/>
         <w:sdtContent>
           <w:r>
             <w:fldChar w:fldCharType="begin"/>
@@ -2628,10 +2567,7 @@
         <w:jc w:val="center"/>
       </w:pPr>
       <w:r>
-        <w:t>TRD</w:t>
-      </w:r>
-      <w:r>
-        <w:t xml:space="preserve"> Physical Properties</w:t>
+        <w:t>TRD Physical Properties</w:t>
       </w:r>
     </w:p>
     <w:p>
@@ -2648,15 +2584,7 @@
         <w:t>with</w:t>
       </w:r>
       <w:r>
-        <w:t xml:space="preserve">in the ALICE central barrel, it’s inner boundary sits at a radial distance of 2.90 m from the beam axis. It contains 522 chambers, each of which contains a </w:t>
-      </w:r>
-      <w:proofErr w:type="spellStart"/>
-      <w:r>
-        <w:t>fiber</w:t>
-      </w:r>
-      <w:proofErr w:type="spellEnd"/>
-      <w:r>
-        <w:t>/ foam radiator, a 3 cm drift region and a multi-wire proportional chamber (MWPC) filled with Xenon-</w:t>
+        <w:t>in the ALICE central barrel, it’s inner boundary sits at a radial distance of 2.90 m from the beam axis. It contains 522 chambers, each of which contains a fiber/ foam radiator, a 3 cm drift region and a multi-wire proportional chamber (MWPC) filled with Xenon-</w:t>
       </w:r>
       <m:oMath>
         <m:sSup>
@@ -2701,7 +2629,6 @@
           <w:id w:val="-26033086"/>
           <w:citation/>
         </w:sdtPr>
-        <w:sdtEndPr/>
         <w:sdtContent>
           <w:r>
             <w:fldChar w:fldCharType="begin"/>
@@ -2731,7 +2658,6 @@
       </w:r>
       <w:r>
         <w:rPr>
-          <w:b/>
           <w:i/>
         </w:rPr>
         <w:t>Figure 1</w:t>
@@ -2802,33 +2728,41 @@
     <w:p>
       <w:pPr>
         <w:pStyle w:val="Caption"/>
-      </w:pPr>
-      <w:r>
         <w:rPr>
+          <w:b w:val="0"/>
+        </w:rPr>
+      </w:pPr>
+      <w:r>
+        <w:rPr>
+          <w:b w:val="0"/>
           <w:color w:val="auto"/>
         </w:rPr>
         <w:t xml:space="preserve">Figure </w:t>
       </w:r>
       <w:r>
         <w:rPr>
+          <w:b w:val="0"/>
           <w:color w:val="auto"/>
         </w:rPr>
         <w:fldChar w:fldCharType="begin"/>
       </w:r>
       <w:r>
         <w:rPr>
+          <w:b w:val="0"/>
           <w:color w:val="auto"/>
         </w:rPr>
         <w:instrText xml:space="preserve"> SEQ Figure \* ARABIC </w:instrText>
       </w:r>
       <w:r>
         <w:rPr>
+          <w:b w:val="0"/>
           <w:color w:val="auto"/>
         </w:rPr>
         <w:fldChar w:fldCharType="separate"/>
       </w:r>
       <w:r>
         <w:rPr>
+          <w:b w:val="0"/>
           <w:noProof/>
           <w:color w:val="auto"/>
         </w:rPr>
@@ -2836,36 +2770,50 @@
       </w:r>
       <w:r>
         <w:rPr>
+          <w:b w:val="0"/>
           <w:color w:val="auto"/>
         </w:rPr>
         <w:fldChar w:fldCharType="end"/>
       </w:r>
       <w:r>
         <w:rPr>
+          <w:b w:val="0"/>
           <w:color w:val="auto"/>
         </w:rPr>
         <w:t>: The ALICE TRD, Highlighted in Cyan, within the ALICE main detector</w:t>
       </w:r>
       <w:r>
         <w:rPr>
+          <w:b w:val="0"/>
           <w:color w:val="auto"/>
         </w:rPr>
         <w:t xml:space="preserve"> </w:t>
       </w:r>
       <w:sdt>
         <w:sdtPr>
+          <w:rPr>
+            <w:b w:val="0"/>
+          </w:rPr>
           <w:id w:val="-2095007622"/>
           <w:citation/>
         </w:sdtPr>
-        <w:sdtEndPr/>
         <w:sdtContent>
           <w:r>
+            <w:rPr>
+              <w:b w:val="0"/>
+            </w:rPr>
             <w:fldChar w:fldCharType="begin"/>
           </w:r>
           <w:r>
+            <w:rPr>
+              <w:b w:val="0"/>
+            </w:rPr>
             <w:instrText xml:space="preserve"> CITATION Mor18 \l 7177 </w:instrText>
           </w:r>
           <w:r>
+            <w:rPr>
+              <w:b w:val="0"/>
+            </w:rPr>
             <w:fldChar w:fldCharType="separate"/>
           </w:r>
           <w:r>
@@ -2875,6 +2823,9 @@
             <w:t>(3)</w:t>
           </w:r>
           <w:r>
+            <w:rPr>
+              <w:b w:val="0"/>
+            </w:rPr>
             <w:fldChar w:fldCharType="end"/>
           </w:r>
         </w:sdtContent>
@@ -2911,7 +2862,6 @@
           <w:id w:val="228198660"/>
           <w:citation/>
         </w:sdtPr>
-        <w:sdtEndPr/>
         <w:sdtContent>
           <w:r>
             <w:fldChar w:fldCharType="begin"/>
@@ -2948,9 +2898,9 @@
         </w:rPr>
         <w:drawing>
           <wp:inline distT="0" distB="0" distL="0" distR="0">
-            <wp:extent cx="4907280" cy="2500696"/>
-            <wp:effectExtent l="0" t="0" r="7620" b="0"/>
-            <wp:docPr id="2" name="Picture 2" descr="Image result for alice mwpc trd"/>
+            <wp:extent cx="4282440" cy="2181368"/>
+            <wp:effectExtent l="0" t="0" r="3810" b="9525"/>
+            <wp:docPr id="5" name="Picture 5" descr="Related image"/>
             <wp:cNvGraphicFramePr>
               <a:graphicFrameLocks xmlns:a="http://schemas.openxmlformats.org/drawingml/2006/main" noChangeAspect="1"/>
             </wp:cNvGraphicFramePr>
@@ -2958,13 +2908,13 @@
               <a:graphicData uri="http://schemas.openxmlformats.org/drawingml/2006/picture">
                 <pic:pic xmlns:pic="http://schemas.openxmlformats.org/drawingml/2006/picture">
                   <pic:nvPicPr>
-                    <pic:cNvPr id="0" name="Picture 3" descr="Image result for alice mwpc trd"/>
+                    <pic:cNvPr id="0" name="Picture 1" descr="Related image"/>
                     <pic:cNvPicPr>
                       <a:picLocks noChangeAspect="1" noChangeArrowheads="1"/>
                     </pic:cNvPicPr>
                   </pic:nvPicPr>
                   <pic:blipFill>
-                    <a:blip r:embed="rId12" cstate="print">
+                    <a:blip r:embed="rId12">
                       <a:extLst>
                         <a:ext uri="{28A0092B-C50C-407E-A947-70E740481C1C}">
                           <a14:useLocalDpi xmlns:a14="http://schemas.microsoft.com/office/drawing/2010/main" val="0"/>
@@ -2979,7 +2929,7 @@
                   <pic:spPr bwMode="auto">
                     <a:xfrm>
                       <a:off x="0" y="0"/>
-                      <a:ext cx="4911442" cy="2502817"/>
+                      <a:ext cx="4317623" cy="2199289"/>
                     </a:xfrm>
                     <a:prstGeom prst="rect">
                       <a:avLst/>
@@ -3000,35 +2950,41 @@
       <w:pPr>
         <w:pStyle w:val="Caption"/>
         <w:rPr>
+          <w:b w:val="0"/>
           <w:color w:val="auto"/>
         </w:rPr>
       </w:pPr>
       <w:r>
         <w:rPr>
+          <w:b w:val="0"/>
           <w:color w:val="auto"/>
         </w:rPr>
         <w:t xml:space="preserve">Figure </w:t>
       </w:r>
       <w:r>
         <w:rPr>
+          <w:b w:val="0"/>
           <w:color w:val="auto"/>
         </w:rPr>
         <w:fldChar w:fldCharType="begin"/>
       </w:r>
       <w:r>
         <w:rPr>
+          <w:b w:val="0"/>
           <w:color w:val="auto"/>
         </w:rPr>
         <w:instrText xml:space="preserve"> SEQ Figure \* ARABIC </w:instrText>
       </w:r>
       <w:r>
         <w:rPr>
+          <w:b w:val="0"/>
           <w:color w:val="auto"/>
         </w:rPr>
         <w:fldChar w:fldCharType="separate"/>
       </w:r>
       <w:r>
         <w:rPr>
+          <w:b w:val="0"/>
           <w:noProof/>
           <w:color w:val="auto"/>
         </w:rPr>
@@ -3036,44 +2992,99 @@
       </w:r>
       <w:r>
         <w:rPr>
+          <w:b w:val="0"/>
           <w:color w:val="auto"/>
         </w:rPr>
         <w:fldChar w:fldCharType="end"/>
       </w:r>
       <w:r>
         <w:rPr>
+          <w:b w:val="0"/>
           <w:color w:val="auto"/>
         </w:rPr>
         <w:t xml:space="preserve">: A schematic representation of </w:t>
       </w:r>
       <w:r>
         <w:rPr>
+          <w:b w:val="0"/>
           <w:color w:val="auto"/>
         </w:rPr>
         <w:t xml:space="preserve">the components in </w:t>
       </w:r>
       <w:r>
         <w:rPr>
+          <w:b w:val="0"/>
           <w:color w:val="auto"/>
         </w:rPr>
         <w:t>an MWPC</w:t>
       </w:r>
       <w:r>
         <w:rPr>
+          <w:b w:val="0"/>
           <w:color w:val="auto"/>
         </w:rPr>
         <w:t xml:space="preserve"> Module</w:t>
       </w:r>
+      <w:r>
+        <w:rPr>
+          <w:b w:val="0"/>
+          <w:color w:val="auto"/>
+        </w:rPr>
+        <w:t xml:space="preserve"> </w:t>
+      </w:r>
+      <w:sdt>
+        <w:sdtPr>
+          <w:rPr>
+            <w:b w:val="0"/>
+            <w:color w:val="auto"/>
+          </w:rPr>
+          <w:id w:val="-500277109"/>
+          <w:citation/>
+        </w:sdtPr>
+        <w:sdtContent>
+          <w:r>
+            <w:rPr>
+              <w:b w:val="0"/>
+              <w:color w:val="auto"/>
+            </w:rPr>
+            <w:fldChar w:fldCharType="begin"/>
+          </w:r>
+          <w:r>
+            <w:rPr>
+              <w:b w:val="0"/>
+              <w:color w:val="auto"/>
+            </w:rPr>
+            <w:instrText xml:space="preserve"> CITATION The18 \l 7177 </w:instrText>
+          </w:r>
+          <w:r>
+            <w:rPr>
+              <w:b w:val="0"/>
+              <w:color w:val="auto"/>
+            </w:rPr>
+            <w:fldChar w:fldCharType="separate"/>
+          </w:r>
+          <w:r>
+            <w:rPr>
+              <w:noProof/>
+              <w:color w:val="auto"/>
+            </w:rPr>
+            <w:t>(4)</w:t>
+          </w:r>
+          <w:r>
+            <w:rPr>
+              <w:b w:val="0"/>
+              <w:color w:val="auto"/>
+            </w:rPr>
+            <w:fldChar w:fldCharType="end"/>
+          </w:r>
+        </w:sdtContent>
+      </w:sdt>
     </w:p>
+    <w:p/>
     <w:p>
       <w:pPr>
         <w:pStyle w:val="Style1"/>
       </w:pPr>
-    </w:p>
-    <w:p>
-      <w:pPr>
-        <w:pStyle w:val="Style1"/>
-      </w:pPr>
       <w:r>
         <w:t xml:space="preserve">The drift time of gas particles </w:t>
       </w:r>
@@ -3093,13 +3104,8 @@
         <w:t xml:space="preserve"> where</w:t>
       </w:r>
       <w:r>
-        <w:t xml:space="preserve"> the particle </w:t>
-      </w:r>
-      <w:proofErr w:type="spellStart"/>
-      <w:r>
-        <w:t>tracklet</w:t>
-      </w:r>
-      <w:proofErr w:type="spellEnd"/>
+        <w:t xml:space="preserve"> the particle tracklet</w:t>
+      </w:r>
       <w:r>
         <w:t xml:space="preserve"> passed through the radiator</w:t>
       </w:r>
@@ -3123,7 +3129,6 @@
           <w:id w:val="671988934"/>
           <w:citation/>
         </w:sdtPr>
-        <w:sdtEndPr/>
         <w:sdtContent>
           <w:r>
             <w:fldChar w:fldCharType="begin"/>
@@ -3150,7 +3155,6 @@
       </w:r>
       <w:r>
         <w:rPr>
-          <w:b/>
           <w:i/>
         </w:rPr>
         <w:t>Figure 2</w:t>
@@ -3248,13 +3252,7 @@
         <w:t xml:space="preserve">. </w:t>
       </w:r>
     </w:p>
-    <w:p>
-      <w:pPr>
-        <w:rPr>
-          <w:b/>
-        </w:rPr>
-      </w:pPr>
-    </w:p>
+    <w:p/>
     <w:p>
       <w:pPr>
         <w:pStyle w:val="Heading4"/>
@@ -3276,15 +3274,7 @@
         <w:t>c</w:t>
       </w:r>
       <w:r>
-        <w:t>, a pion rejection factor of 410 is achievable in p-</w:t>
-      </w:r>
-      <w:proofErr w:type="spellStart"/>
-      <w:r>
-        <w:t>Pb</w:t>
-      </w:r>
-      <w:proofErr w:type="spellEnd"/>
-      <w:r>
-        <w:t xml:space="preserve"> </w:t>
+        <w:t xml:space="preserve">, a pion rejection factor of 410 is achievable in p-Pb </w:t>
       </w:r>
       <w:r>
         <w:t xml:space="preserve">(proton-Lead) </w:t>
@@ -3297,7 +3287,6 @@
           <w:id w:val="1924218989"/>
           <w:citation/>
         </w:sdtPr>
-        <w:sdtEndPr/>
         <w:sdtContent>
           <w:r>
             <w:fldChar w:fldCharType="begin"/>
@@ -3328,19 +3317,402 @@
         <w:pStyle w:val="Heading2"/>
         <w:jc w:val="center"/>
       </w:pPr>
-      <w:bookmarkStart w:id="18" w:name="_Toc526414410"/>
-      <w:r>
-        <w:t>Existing Particle Physics Simulation Software</w:t>
+      <w:bookmarkStart w:id="17" w:name="_Toc526414410"/>
+      <w:r>
+        <w:t>Existing Particle Physics Software</w:t>
+      </w:r>
+      <w:bookmarkEnd w:id="17"/>
+    </w:p>
+    <w:p/>
+    <w:p>
+      <w:pPr>
+        <w:pStyle w:val="Heading3"/>
+        <w:jc w:val="center"/>
+      </w:pPr>
+      <w:bookmarkStart w:id="18" w:name="_Toc526414413"/>
+      <w:r>
+        <w:t xml:space="preserve">Data Analysis </w:t>
       </w:r>
       <w:bookmarkEnd w:id="18"/>
+      <w:r>
+        <w:t>Framework: ROOT</w:t>
+      </w:r>
+    </w:p>
+    <w:p/>
+    <w:p>
+      <w:pPr>
+        <w:pStyle w:val="Style1"/>
+      </w:pPr>
+      <w:r>
+        <w:t xml:space="preserve">ROOT is an open-source data analysis framework developed by the High Energy Physics (HEP) community; it is an object oriented platform, written in C++ and allows for storage of </w:t>
+      </w:r>
+      <w:r>
+        <w:t xml:space="preserve">classes in </w:t>
+      </w:r>
+      <w:r>
+        <w:t>a compressed binary file format</w:t>
+      </w:r>
+      <w:r>
+        <w:t xml:space="preserve"> (.root)</w:t>
+      </w:r>
+      <w:r>
+        <w:t>, as well as an object container class (TTree), which facilitates statistical analysis of large datasets via vertical storage methods, and enabling analysis across files on local disks, shared file systems, and the Worldwide LHC Computing Grid (WLCG)</w:t>
+      </w:r>
+      <w:sdt>
+        <w:sdtPr>
+          <w:id w:val="-1138188573"/>
+          <w:citation/>
+        </w:sdtPr>
+        <w:sdtContent>
+          <w:r>
+            <w:fldChar w:fldCharType="begin"/>
+          </w:r>
+          <w:r>
+            <w:instrText xml:space="preserve"> CITATION Ant09 \l 7177 </w:instrText>
+          </w:r>
+          <w:r>
+            <w:fldChar w:fldCharType="separate"/>
+          </w:r>
+          <w:r>
+            <w:rPr>
+              <w:noProof/>
+            </w:rPr>
+            <w:t xml:space="preserve"> (5)</w:t>
+          </w:r>
+          <w:r>
+            <w:fldChar w:fldCharType="end"/>
+          </w:r>
+        </w:sdtContent>
+      </w:sdt>
+      <w:r>
+        <w:t>.</w:t>
+      </w:r>
     </w:p>
     <w:p>
       <w:pPr>
         <w:pStyle w:val="Heading3"/>
-      </w:pPr>
-      <w:bookmarkStart w:id="19" w:name="_Toc526414411"/>
-      <w:r>
-        <w:t>Event Generator Software</w:t>
+        <w:jc w:val="center"/>
+      </w:pPr>
+      <w:r>
+        <w:t>ALIROOT</w:t>
+      </w:r>
+    </w:p>
+    <w:p/>
+    <w:p>
+      <w:pPr>
+        <w:rPr>
+          <w:i/>
+        </w:rPr>
+      </w:pPr>
+      <w:r>
+        <w:t>AliROOT is an extension of ROOT, used specifically by the ALICE collaboration. It is an integrated ecosystem consisting of ev</w:t>
+      </w:r>
+      <w:r>
+        <w:t>ent generators (PYTHIA6, HIJING, DPMJET and ISAJET), Virtual Monte Carlo simulators (Geant3, Geant4 and Fluka) and</w:t>
+      </w:r>
+      <w:r>
+        <w:t xml:space="preserve"> various</w:t>
+      </w:r>
+      <w:r>
+        <w:t xml:space="preserve"> steering classes for simulation and reconstruction; all of which sits upon the basic ROOT architecture, and which communicates via</w:t>
+      </w:r>
+      <w:r>
+        <w:t xml:space="preserve"> </w:t>
+      </w:r>
+      <w:r>
+        <w:t>the ALICE Environment Grid Framework (AliEn) with the WLCG. This</w:t>
+      </w:r>
+      <w:r>
+        <w:t xml:space="preserve"> architecture</w:t>
+      </w:r>
+      <w:r>
+        <w:t xml:space="preserve"> is depicted in </w:t>
+      </w:r>
+      <w:r>
+        <w:rPr>
+          <w:i/>
+        </w:rPr>
+        <w:t>Figure3</w:t>
+      </w:r>
+      <w:r>
+        <w:rPr>
+          <w:i/>
+        </w:rPr>
+        <w:t xml:space="preserve">  </w:t>
+      </w:r>
+      <w:sdt>
+        <w:sdtPr>
+          <w:rPr>
+            <w:i/>
+          </w:rPr>
+          <w:id w:val="-1842696149"/>
+          <w:citation/>
+        </w:sdtPr>
+        <w:sdtContent>
+          <w:r>
+            <w:rPr>
+              <w:i/>
+            </w:rPr>
+            <w:fldChar w:fldCharType="begin"/>
+          </w:r>
+          <w:r>
+            <w:instrText xml:space="preserve"> CITATION ALI18 \l 7177 </w:instrText>
+          </w:r>
+          <w:r>
+            <w:rPr>
+              <w:i/>
+            </w:rPr>
+            <w:fldChar w:fldCharType="separate"/>
+          </w:r>
+          <w:r>
+            <w:rPr>
+              <w:noProof/>
+            </w:rPr>
+            <w:t>(6)</w:t>
+          </w:r>
+          <w:r>
+            <w:rPr>
+              <w:i/>
+            </w:rPr>
+            <w:fldChar w:fldCharType="end"/>
+          </w:r>
+        </w:sdtContent>
+      </w:sdt>
+      <w:r>
+        <w:rPr>
+          <w:i/>
+        </w:rPr>
+        <w:t>.</w:t>
+      </w:r>
+    </w:p>
+    <w:p>
+      <w:pPr>
+        <w:keepNext/>
+        <w:jc w:val="center"/>
+      </w:pPr>
+      <w:r>
+        <w:rPr>
+          <w:noProof/>
+        </w:rPr>
+        <w:drawing>
+          <wp:inline distT="0" distB="0" distL="0" distR="0" wp14:anchorId="3CAEA5A2" wp14:editId="2C31C6EF">
+            <wp:extent cx="3276600" cy="1962396"/>
+            <wp:effectExtent l="0" t="0" r="0" b="0"/>
+            <wp:docPr id="3" name="Picture 3"/>
+            <wp:cNvGraphicFramePr>
+              <a:graphicFrameLocks xmlns:a="http://schemas.openxmlformats.org/drawingml/2006/main" noChangeAspect="1"/>
+            </wp:cNvGraphicFramePr>
+            <a:graphic xmlns:a="http://schemas.openxmlformats.org/drawingml/2006/main">
+              <a:graphicData uri="http://schemas.openxmlformats.org/drawingml/2006/picture">
+                <pic:pic xmlns:pic="http://schemas.openxmlformats.org/drawingml/2006/picture">
+                  <pic:nvPicPr>
+                    <pic:cNvPr id="1" name=""/>
+                    <pic:cNvPicPr/>
+                  </pic:nvPicPr>
+                  <pic:blipFill>
+                    <a:blip r:embed="rId13"/>
+                    <a:stretch>
+                      <a:fillRect/>
+                    </a:stretch>
+                  </pic:blipFill>
+                  <pic:spPr>
+                    <a:xfrm>
+                      <a:off x="0" y="0"/>
+                      <a:ext cx="3293668" cy="1972618"/>
+                    </a:xfrm>
+                    <a:prstGeom prst="rect">
+                      <a:avLst/>
+                    </a:prstGeom>
+                  </pic:spPr>
+                </pic:pic>
+              </a:graphicData>
+            </a:graphic>
+          </wp:inline>
+        </w:drawing>
+      </w:r>
+    </w:p>
+    <w:p>
+      <w:pPr>
+        <w:pStyle w:val="Caption"/>
+        <w:rPr>
+          <w:b w:val="0"/>
+          <w:color w:val="auto"/>
+        </w:rPr>
+      </w:pPr>
+      <w:r>
+        <w:rPr>
+          <w:b w:val="0"/>
+          <w:color w:val="auto"/>
+        </w:rPr>
+        <w:t xml:space="preserve">Figure </w:t>
+      </w:r>
+      <w:r>
+        <w:rPr>
+          <w:b w:val="0"/>
+          <w:color w:val="auto"/>
+        </w:rPr>
+        <w:fldChar w:fldCharType="begin"/>
+      </w:r>
+      <w:r>
+        <w:rPr>
+          <w:b w:val="0"/>
+          <w:color w:val="auto"/>
+        </w:rPr>
+        <w:instrText xml:space="preserve"> SEQ Figure \* ARABIC </w:instrText>
+      </w:r>
+      <w:r>
+        <w:rPr>
+          <w:b w:val="0"/>
+          <w:color w:val="auto"/>
+        </w:rPr>
+        <w:fldChar w:fldCharType="separate"/>
+      </w:r>
+      <w:r>
+        <w:rPr>
+          <w:b w:val="0"/>
+          <w:noProof/>
+          <w:color w:val="auto"/>
+        </w:rPr>
+        <w:t>3</w:t>
+      </w:r>
+      <w:r>
+        <w:rPr>
+          <w:b w:val="0"/>
+          <w:color w:val="auto"/>
+        </w:rPr>
+        <w:fldChar w:fldCharType="end"/>
+      </w:r>
+      <w:r>
+        <w:rPr>
+          <w:b w:val="0"/>
+          <w:color w:val="auto"/>
+        </w:rPr>
+        <w:t>: ALIROOT Ecosystem</w:t>
+      </w:r>
+      <w:r>
+        <w:rPr>
+          <w:b w:val="0"/>
+          <w:color w:val="auto"/>
+        </w:rPr>
+        <w:t xml:space="preserve"> </w:t>
+      </w:r>
+      <w:sdt>
+        <w:sdtPr>
+          <w:rPr>
+            <w:b w:val="0"/>
+            <w:color w:val="auto"/>
+          </w:rPr>
+          <w:id w:val="-711812157"/>
+          <w:citation/>
+        </w:sdtPr>
+        <w:sdtContent>
+          <w:r>
+            <w:rPr>
+              <w:b w:val="0"/>
+              <w:color w:val="auto"/>
+            </w:rPr>
+            <w:fldChar w:fldCharType="begin"/>
+          </w:r>
+          <w:r>
+            <w:rPr>
+              <w:b w:val="0"/>
+              <w:color w:val="auto"/>
+            </w:rPr>
+            <w:instrText xml:space="preserve"> CITATION ALI18 \l 7177 </w:instrText>
+          </w:r>
+          <w:r>
+            <w:rPr>
+              <w:b w:val="0"/>
+              <w:color w:val="auto"/>
+            </w:rPr>
+            <w:fldChar w:fldCharType="separate"/>
+          </w:r>
+          <w:r>
+            <w:rPr>
+              <w:noProof/>
+              <w:color w:val="auto"/>
+            </w:rPr>
+            <w:t>(6)</w:t>
+          </w:r>
+          <w:r>
+            <w:rPr>
+              <w:b w:val="0"/>
+              <w:color w:val="auto"/>
+            </w:rPr>
+            <w:fldChar w:fldCharType="end"/>
+          </w:r>
+        </w:sdtContent>
+      </w:sdt>
+      <w:r>
+        <w:rPr>
+          <w:b w:val="0"/>
+          <w:color w:val="auto"/>
+        </w:rPr>
+        <w:t>.</w:t>
+      </w:r>
+    </w:p>
+    <w:p/>
+    <w:p>
+      <w:pPr>
+        <w:pStyle w:val="Heading4"/>
+        <w:jc w:val="center"/>
+      </w:pPr>
+      <w:r>
+        <w:lastRenderedPageBreak/>
+        <w:t>Integration with other Programming Languages</w:t>
+      </w:r>
+    </w:p>
+    <w:p>
+      <w:pPr>
+        <w:pStyle w:val="Style1"/>
+      </w:pPr>
+      <w:r>
+        <w:t xml:space="preserve">PyROOT and ROOT R are interfaces that allow seamless integration between ROOT and Python as well as R, respectively. Features include calling functions from any Python or R package within ROOT, translating datatypes between languages, as well as access to the R graphical system from within ROOT </w:t>
+      </w:r>
+      <w:sdt>
+        <w:sdtPr>
+          <w:id w:val="-1769066768"/>
+          <w:citation/>
+        </w:sdtPr>
+        <w:sdtContent>
+          <w:r>
+            <w:fldChar w:fldCharType="begin"/>
+          </w:r>
+          <w:r>
+            <w:instrText xml:space="preserve"> CITATION Int18 \l 7177 </w:instrText>
+          </w:r>
+          <w:r>
+            <w:fldChar w:fldCharType="separate"/>
+          </w:r>
+          <w:r>
+            <w:rPr>
+              <w:noProof/>
+            </w:rPr>
+            <w:t>(7)</w:t>
+          </w:r>
+          <w:r>
+            <w:fldChar w:fldCharType="end"/>
+          </w:r>
+        </w:sdtContent>
+      </w:sdt>
+      <w:r>
+        <w:t>.</w:t>
+      </w:r>
+    </w:p>
+    <w:p>
+      <w:pPr>
+        <w:pStyle w:val="Heading2"/>
+        <w:jc w:val="center"/>
+      </w:pPr>
+      <w:bookmarkStart w:id="19" w:name="_Toc526414414"/>
+      <w:r>
+        <w:t xml:space="preserve">Generative </w:t>
+      </w:r>
+      <w:r>
+        <w:t>Adversarial</w:t>
+      </w:r>
+      <w:r>
+        <w:t xml:space="preserve"> Networks</w:t>
       </w:r>
       <w:bookmarkEnd w:id="19"/>
     </w:p>
@@ -3348,113 +3720,1302 @@
     <w:p>
       <w:pPr>
         <w:pStyle w:val="Heading3"/>
-      </w:pPr>
-      <w:bookmarkStart w:id="20" w:name="_Toc526414412"/>
-      <w:r>
-        <w:t>Detector Simulation Software</w:t>
-      </w:r>
-      <w:bookmarkEnd w:id="20"/>
+        <w:jc w:val="center"/>
+      </w:pPr>
+      <w:r>
+        <w:t>Introduction to Generative Adversarial Networks</w:t>
+      </w:r>
     </w:p>
     <w:p/>
     <w:p>
       <w:pPr>
+        <w:pStyle w:val="Style1"/>
+      </w:pPr>
+      <w:r>
+        <w:t xml:space="preserve">In 2014, Goodfellow et. al. </w:t>
+      </w:r>
+      <w:sdt>
+        <w:sdtPr>
+          <w:id w:val="1446512641"/>
+          <w:citation/>
+        </w:sdtPr>
+        <w:sdtContent>
+          <w:r>
+            <w:fldChar w:fldCharType="begin"/>
+          </w:r>
+          <w:r>
+            <w:instrText xml:space="preserve"> CITATION Goo14 \l 7177 </w:instrText>
+          </w:r>
+          <w:r>
+            <w:fldChar w:fldCharType="separate"/>
+          </w:r>
+          <w:r>
+            <w:rPr>
+              <w:noProof/>
+            </w:rPr>
+            <w:t>(8)</w:t>
+          </w:r>
+          <w:r>
+            <w:fldChar w:fldCharType="end"/>
+          </w:r>
+        </w:sdtContent>
+      </w:sdt>
+      <w:r>
+        <w:t xml:space="preserve"> proposed a novel implementation of Deep Learning, involving an adversarial mini-max game between two Artificial Neural Networks (ANNs)</w:t>
+      </w:r>
+      <w:r>
+        <w:t xml:space="preserve">, </w:t>
+      </w:r>
+      <w:r>
+        <w:t xml:space="preserve">which they </w:t>
+      </w:r>
+      <w:r>
+        <w:t>calle</w:t>
+      </w:r>
+      <w:r>
+        <w:t>d Generative Adverserial Net</w:t>
+      </w:r>
+      <w:r>
+        <w:t>s (GANs)</w:t>
+      </w:r>
+      <w:r>
+        <w:t>. A GAN model</w:t>
+      </w:r>
+      <w:r>
+        <w:t xml:space="preserve"> consist</w:t>
+      </w:r>
+      <w:r>
+        <w:t>s</w:t>
+      </w:r>
+      <w:r>
+        <w:t xml:space="preserve"> of</w:t>
+      </w:r>
+      <w:r>
+        <w:t xml:space="preserve"> two elements</w:t>
+      </w:r>
+      <w:r>
+        <w:t>: a generative model G, and a discriminative model D</w:t>
+      </w:r>
+      <w:r>
+        <w:t>. During training,</w:t>
+      </w:r>
+      <w:r>
+        <w:t xml:space="preserve"> G aims to maximize the loss function of D by accurately capturing the underlying distribution of the training data, and D </w:t>
+      </w:r>
+      <w:r>
+        <w:t>estimates the probability of</w:t>
+      </w:r>
+      <w:r>
+        <w:t xml:space="preserve"> whether </w:t>
+      </w:r>
+      <w:r>
+        <w:t xml:space="preserve">an observation fed to it is “real”, i.e. </w:t>
+      </w:r>
+      <w:r>
+        <w:t xml:space="preserve">it is </w:t>
+      </w:r>
+      <w:r>
+        <w:t xml:space="preserve">from the actual data distribution or “fake”, i.e. </w:t>
+      </w:r>
+      <w:r>
+        <w:t xml:space="preserve">it was </w:t>
+      </w:r>
+      <w:r>
+        <w:t>generated by G</w:t>
+      </w:r>
+      <w:r>
+        <w:t xml:space="preserve"> </w:t>
+      </w:r>
+      <w:sdt>
+        <w:sdtPr>
+          <w:id w:val="559599819"/>
+          <w:citation/>
+        </w:sdtPr>
+        <w:sdtContent>
+          <w:r>
+            <w:fldChar w:fldCharType="begin"/>
+          </w:r>
+          <w:r>
+            <w:instrText xml:space="preserve"> CITATION Goo14 \l 7177 </w:instrText>
+          </w:r>
+          <w:r>
+            <w:fldChar w:fldCharType="separate"/>
+          </w:r>
+          <w:r>
+            <w:rPr>
+              <w:noProof/>
+            </w:rPr>
+            <w:t>(8)</w:t>
+          </w:r>
+          <w:r>
+            <w:fldChar w:fldCharType="end"/>
+          </w:r>
+        </w:sdtContent>
+      </w:sdt>
+      <w:r>
+        <w:t>.</w:t>
+      </w:r>
+    </w:p>
+    <w:p>
+      <w:pPr>
+        <w:pStyle w:val="Style1"/>
+      </w:pPr>
+      <w:r>
+        <w:t>If both models are ANNs, they can be trained simultaneously via backpropagation, un</w:t>
+      </w:r>
+      <w:r>
+        <w:t>til a unique solution can theoretically be</w:t>
+      </w:r>
+      <w:r>
+        <w:t xml:space="preserve"> </w:t>
+      </w:r>
+      <w:r>
+        <w:t>reached</w:t>
+      </w:r>
+      <w:r>
+        <w:t xml:space="preserve">, where G </w:t>
+      </w:r>
+      <w:r>
+        <w:t>accurately models the data distribution and D outputs 0.5 everywhere</w:t>
+      </w:r>
+      <w:sdt>
+        <w:sdtPr>
+          <w:id w:val="-312029963"/>
+          <w:citation/>
+        </w:sdtPr>
+        <w:sdtContent>
+          <w:r>
+            <w:fldChar w:fldCharType="begin"/>
+          </w:r>
+          <w:r>
+            <w:instrText xml:space="preserve"> CITATION Goo14 \l 7177 </w:instrText>
+          </w:r>
+          <w:r>
+            <w:fldChar w:fldCharType="separate"/>
+          </w:r>
+          <w:r>
+            <w:rPr>
+              <w:noProof/>
+            </w:rPr>
+            <w:t xml:space="preserve"> (8)</w:t>
+          </w:r>
+          <w:r>
+            <w:fldChar w:fldCharType="end"/>
+          </w:r>
+        </w:sdtContent>
+      </w:sdt>
+      <w:r>
+        <w:t>.</w:t>
+      </w:r>
+    </w:p>
+    <w:p>
+      <w:pPr>
         <w:pStyle w:val="Heading3"/>
-      </w:pPr>
-      <w:bookmarkStart w:id="21" w:name="_Toc526414413"/>
-      <w:r>
-        <w:t>Data Analysis Software</w:t>
+        <w:jc w:val="center"/>
+      </w:pPr>
+      <w:r>
+        <w:t>Mathematical Theory</w:t>
+      </w:r>
+    </w:p>
+    <w:p>
+      <w:pPr>
+        <w:pStyle w:val="Heading4"/>
+      </w:pPr>
+      <w:r>
+        <w:t>The Perceptron</w:t>
+      </w:r>
+    </w:p>
+    <w:p>
+      <w:pPr>
+        <w:pStyle w:val="Style1"/>
+      </w:pPr>
+      <w:r>
+        <w:t xml:space="preserve">The field of Deep Learning is based on </w:t>
+      </w:r>
+      <w:r>
+        <w:t>the</w:t>
+      </w:r>
+      <w:r>
+        <w:t xml:space="preserve"> original idea</w:t>
+      </w:r>
+      <w:r>
+        <w:t xml:space="preserve"> of a “perceptron”</w:t>
+      </w:r>
+      <w:r>
+        <w:t xml:space="preserve"> </w:t>
+      </w:r>
+      <w:r>
+        <w:t xml:space="preserve">proposed </w:t>
+      </w:r>
+      <w:r>
+        <w:t>by Rosenblatt in 1958</w:t>
+      </w:r>
+      <w:sdt>
+        <w:sdtPr>
+          <w:id w:val="1676140434"/>
+          <w:citation/>
+        </w:sdtPr>
+        <w:sdtContent>
+          <w:r>
+            <w:fldChar w:fldCharType="begin"/>
+          </w:r>
+          <w:r>
+            <w:instrText xml:space="preserve"> CITATION Ros58 \l 7177 </w:instrText>
+          </w:r>
+          <w:r>
+            <w:fldChar w:fldCharType="separate"/>
+          </w:r>
+          <w:r>
+            <w:rPr>
+              <w:noProof/>
+            </w:rPr>
+            <w:t xml:space="preserve"> (9)</w:t>
+          </w:r>
+          <w:r>
+            <w:fldChar w:fldCharType="end"/>
+          </w:r>
+        </w:sdtContent>
+      </w:sdt>
+      <w:r>
+        <w:t>,</w:t>
+      </w:r>
+      <w:r>
+        <w:t xml:space="preserve"> </w:t>
+      </w:r>
+      <w:r>
+        <w:t xml:space="preserve">originally envisioned </w:t>
+      </w:r>
+      <w:r>
+        <w:t xml:space="preserve">as a way to </w:t>
+      </w:r>
+      <w:r>
+        <w:t xml:space="preserve">mathematically </w:t>
+      </w:r>
+      <w:r>
+        <w:t>model neural information processing in the brain</w:t>
+      </w:r>
+      <w:r>
+        <w:t>, it was not very successful in capturing the complexity inherent in neurobiological information processing, but</w:t>
+      </w:r>
+      <w:r>
+        <w:t xml:space="preserve"> very useful for learning non-linear patterns in data.</w:t>
+      </w:r>
+      <w:r>
+        <w:t xml:space="preserve"> </w:t>
+      </w:r>
+      <w:r>
+        <w:rPr>
+          <w:b/>
+          <w:i/>
+        </w:rPr>
+        <w:t>Figure 4</w:t>
+      </w:r>
+      <w:r>
+        <w:rPr>
+          <w:b/>
+        </w:rPr>
+        <w:t xml:space="preserve"> </w:t>
+      </w:r>
+      <w:r>
+        <w:t>informs the mathematical theory that follows.</w:t>
+      </w:r>
+    </w:p>
+    <w:p>
+      <w:pPr>
+        <w:pStyle w:val="Style1"/>
+      </w:pPr>
+    </w:p>
+    <w:p>
+      <w:pPr>
+        <w:pStyle w:val="Style1"/>
+        <w:keepNext/>
+        <w:jc w:val="center"/>
+      </w:pPr>
+      <w:r>
+        <w:rPr>
+          <w:noProof/>
+        </w:rPr>
+        <w:drawing>
+          <wp:inline distT="0" distB="0" distL="0" distR="0">
+            <wp:extent cx="4463379" cy="2583180"/>
+            <wp:effectExtent l="0" t="0" r="0" b="7620"/>
+            <wp:docPr id="6" name="Picture 6" descr="Image result for perceptron"/>
+            <wp:cNvGraphicFramePr>
+              <a:graphicFrameLocks xmlns:a="http://schemas.openxmlformats.org/drawingml/2006/main" noChangeAspect="1"/>
+            </wp:cNvGraphicFramePr>
+            <a:graphic xmlns:a="http://schemas.openxmlformats.org/drawingml/2006/main">
+              <a:graphicData uri="http://schemas.openxmlformats.org/drawingml/2006/picture">
+                <pic:pic xmlns:pic="http://schemas.openxmlformats.org/drawingml/2006/picture">
+                  <pic:nvPicPr>
+                    <pic:cNvPr id="0" name="Picture 3" descr="Image result for perceptron"/>
+                    <pic:cNvPicPr>
+                      <a:picLocks noChangeAspect="1" noChangeArrowheads="1"/>
+                    </pic:cNvPicPr>
+                  </pic:nvPicPr>
+                  <pic:blipFill>
+                    <a:blip r:embed="rId14">
+                      <a:extLst>
+                        <a:ext uri="{28A0092B-C50C-407E-A947-70E740481C1C}">
+                          <a14:useLocalDpi xmlns:a14="http://schemas.microsoft.com/office/drawing/2010/main" val="0"/>
+                        </a:ext>
+                      </a:extLst>
+                    </a:blip>
+                    <a:srcRect/>
+                    <a:stretch>
+                      <a:fillRect/>
+                    </a:stretch>
+                  </pic:blipFill>
+                  <pic:spPr bwMode="auto">
+                    <a:xfrm>
+                      <a:off x="0" y="0"/>
+                      <a:ext cx="4486607" cy="2596623"/>
+                    </a:xfrm>
+                    <a:prstGeom prst="rect">
+                      <a:avLst/>
+                    </a:prstGeom>
+                    <a:noFill/>
+                    <a:ln>
+                      <a:noFill/>
+                    </a:ln>
+                  </pic:spPr>
+                </pic:pic>
+              </a:graphicData>
+            </a:graphic>
+          </wp:inline>
+        </w:drawing>
+      </w:r>
+    </w:p>
+    <w:p>
+      <w:pPr>
+        <w:pStyle w:val="Caption"/>
+        <w:jc w:val="center"/>
+        <w:rPr>
+          <w:color w:val="auto"/>
+        </w:rPr>
+      </w:pPr>
+      <w:r>
+        <w:rPr>
+          <w:color w:val="auto"/>
+        </w:rPr>
+        <w:t xml:space="preserve">Figure </w:t>
+      </w:r>
+      <w:r>
+        <w:rPr>
+          <w:color w:val="auto"/>
+        </w:rPr>
+        <w:fldChar w:fldCharType="begin"/>
+      </w:r>
+      <w:r>
+        <w:rPr>
+          <w:color w:val="auto"/>
+        </w:rPr>
+        <w:instrText xml:space="preserve"> SEQ Figure \* ARABIC </w:instrText>
+      </w:r>
+      <w:r>
+        <w:rPr>
+          <w:color w:val="auto"/>
+        </w:rPr>
+        <w:fldChar w:fldCharType="separate"/>
+      </w:r>
+      <w:r>
+        <w:rPr>
+          <w:noProof/>
+          <w:color w:val="auto"/>
+        </w:rPr>
+        <w:t>4</w:t>
+      </w:r>
+      <w:r>
+        <w:rPr>
+          <w:color w:val="auto"/>
+        </w:rPr>
+        <w:fldChar w:fldCharType="end"/>
+      </w:r>
+      <w:r>
+        <w:rPr>
+          <w:color w:val="auto"/>
+        </w:rPr>
+        <w:t>: A</w:t>
+      </w:r>
+      <w:r>
+        <w:rPr>
+          <w:color w:val="auto"/>
+        </w:rPr>
+        <w:t xml:space="preserve"> Schematic Representation of a Single</w:t>
+      </w:r>
+      <w:r>
+        <w:rPr>
+          <w:color w:val="auto"/>
+        </w:rPr>
+        <w:t xml:space="preserve"> Perceptron</w:t>
+      </w:r>
+      <w:r>
+        <w:rPr>
+          <w:color w:val="auto"/>
+        </w:rPr>
+        <w:t xml:space="preserve"> </w:t>
+      </w:r>
+      <w:sdt>
+        <w:sdtPr>
+          <w:rPr>
+            <w:color w:val="auto"/>
+          </w:rPr>
+          <w:id w:val="108947128"/>
+          <w:citation/>
+        </w:sdtPr>
+        <w:sdtContent>
+          <w:r>
+            <w:rPr>
+              <w:color w:val="auto"/>
+            </w:rPr>
+            <w:fldChar w:fldCharType="begin"/>
+          </w:r>
+          <w:r>
+            <w:rPr>
+              <w:color w:val="auto"/>
+            </w:rPr>
+            <w:instrText xml:space="preserve"> CITATION Fro18 \l 7177 </w:instrText>
+          </w:r>
+          <w:r>
+            <w:rPr>
+              <w:color w:val="auto"/>
+            </w:rPr>
+            <w:fldChar w:fldCharType="separate"/>
+          </w:r>
+          <w:r>
+            <w:rPr>
+              <w:noProof/>
+              <w:color w:val="auto"/>
+            </w:rPr>
+            <w:t>(10)</w:t>
+          </w:r>
+          <w:r>
+            <w:rPr>
+              <w:color w:val="auto"/>
+            </w:rPr>
+            <w:fldChar w:fldCharType="end"/>
+          </w:r>
+        </w:sdtContent>
+      </w:sdt>
+    </w:p>
+    <w:p>
+      <w:pPr>
+        <w:pStyle w:val="Style1"/>
+      </w:pPr>
+      <w:r>
+        <w:t xml:space="preserve">In the figure above an observation </w:t>
+      </w:r>
+      <m:oMath>
+        <m:r>
+          <w:rPr>
+            <w:rFonts w:ascii="Cambria Math" w:hAnsi="Cambria Math"/>
+          </w:rPr>
+          <m:t>X</m:t>
+        </m:r>
+      </m:oMath>
+      <w:r>
+        <w:t>, consisting of</w:t>
+      </w:r>
+      <w:r>
+        <w:t xml:space="preserve"> a vector of</w:t>
+      </w:r>
+      <w:r>
+        <w:t xml:space="preserve"> </w:t>
+      </w:r>
+      <m:oMath>
+        <m:r>
+          <w:rPr>
+            <w:rFonts w:ascii="Cambria Math" w:hAnsi="Cambria Math"/>
+          </w:rPr>
+          <m:t>n</m:t>
+        </m:r>
+      </m:oMath>
+      <w:r>
+        <w:t xml:space="preserve"> input features </w:t>
+      </w:r>
+      <m:oMath>
+        <m:sSub>
+          <m:sSubPr>
+            <m:ctrlPr>
+              <w:rPr>
+                <w:rFonts w:ascii="Cambria Math" w:hAnsi="Cambria Math"/>
+                <w:i/>
+              </w:rPr>
+            </m:ctrlPr>
+          </m:sSubPr>
+          <m:e>
+            <m:r>
+              <w:rPr>
+                <w:rFonts w:ascii="Cambria Math" w:hAnsi="Cambria Math"/>
+              </w:rPr>
+              <m:t>x</m:t>
+            </m:r>
+          </m:e>
+          <m:sub>
+            <m:r>
+              <w:rPr>
+                <w:rFonts w:ascii="Cambria Math" w:hAnsi="Cambria Math"/>
+              </w:rPr>
+              <m:t>1</m:t>
+            </m:r>
+          </m:sub>
+        </m:sSub>
+      </m:oMath>
+      <w:r>
+        <w:t xml:space="preserve">, … , </w:t>
+      </w:r>
+      <m:oMath>
+        <m:sSub>
+          <m:sSubPr>
+            <m:ctrlPr>
+              <w:rPr>
+                <w:rFonts w:ascii="Cambria Math" w:hAnsi="Cambria Math"/>
+                <w:i/>
+              </w:rPr>
+            </m:ctrlPr>
+          </m:sSubPr>
+          <m:e>
+            <m:r>
+              <w:rPr>
+                <w:rFonts w:ascii="Cambria Math" w:hAnsi="Cambria Math"/>
+              </w:rPr>
+              <m:t>x</m:t>
+            </m:r>
+          </m:e>
+          <m:sub>
+            <m:r>
+              <w:rPr>
+                <w:rFonts w:ascii="Cambria Math" w:hAnsi="Cambria Math"/>
+              </w:rPr>
+              <m:t>n</m:t>
+            </m:r>
+          </m:sub>
+        </m:sSub>
+      </m:oMath>
+      <w:r>
+        <w:t xml:space="preserve"> is mapped to an estimated outcome variable: </w:t>
+      </w:r>
+      <m:oMath>
+        <m:r>
+          <w:rPr>
+            <w:rFonts w:ascii="Cambria Math" w:hAnsi="Cambria Math"/>
+          </w:rPr>
+          <m:t>ŷ</m:t>
+        </m:r>
+      </m:oMath>
+      <w:r>
+        <w:t>, by:</w:t>
+      </w:r>
+    </w:p>
+    <w:p>
+      <w:pPr>
+        <w:pStyle w:val="Style1"/>
+        <w:numPr>
+          <w:ilvl w:val="0"/>
+          <w:numId w:val="4"/>
+        </w:numPr>
+      </w:pPr>
+      <w:r>
+        <w:t xml:space="preserve">Multiplying each element of the input vector with the transpose of a corresponding vector of weights, i.e. </w:t>
+      </w:r>
+      <m:oMath>
+        <m:sSup>
+          <m:sSupPr>
+            <m:ctrlPr>
+              <w:rPr>
+                <w:rFonts w:ascii="Cambria Math" w:hAnsi="Cambria Math"/>
+                <w:i/>
+              </w:rPr>
+            </m:ctrlPr>
+          </m:sSupPr>
+          <m:e>
+            <m:r>
+              <w:rPr>
+                <w:rFonts w:ascii="Cambria Math" w:hAnsi="Cambria Math"/>
+              </w:rPr>
+              <m:t>W</m:t>
+            </m:r>
+          </m:e>
+          <m:sup>
+            <m:r>
+              <w:rPr>
+                <w:rFonts w:ascii="Cambria Math" w:hAnsi="Cambria Math"/>
+              </w:rPr>
+              <m:t>T</m:t>
+            </m:r>
+          </m:sup>
+        </m:sSup>
+      </m:oMath>
+      <w:r>
+        <w:t xml:space="preserve"> of the same length as X, i.e. </w:t>
+      </w:r>
+      <m:oMath>
+        <m:sSub>
+          <m:sSubPr>
+            <m:ctrlPr>
+              <w:rPr>
+                <w:rFonts w:ascii="Cambria Math" w:hAnsi="Cambria Math"/>
+                <w:i/>
+              </w:rPr>
+            </m:ctrlPr>
+          </m:sSubPr>
+          <m:e>
+            <m:r>
+              <w:rPr>
+                <w:rFonts w:ascii="Cambria Math" w:hAnsi="Cambria Math"/>
+              </w:rPr>
+              <m:t>w</m:t>
+            </m:r>
+          </m:e>
+          <m:sub>
+            <m:r>
+              <w:rPr>
+                <w:rFonts w:ascii="Cambria Math" w:hAnsi="Cambria Math"/>
+              </w:rPr>
+              <m:t>1</m:t>
+            </m:r>
+          </m:sub>
+        </m:sSub>
+      </m:oMath>
+      <w:r>
+        <w:t>, …,</w:t>
+      </w:r>
+      <m:oMath>
+        <m:sSub>
+          <m:sSubPr>
+            <m:ctrlPr>
+              <w:rPr>
+                <w:rFonts w:ascii="Cambria Math" w:hAnsi="Cambria Math"/>
+                <w:i/>
+              </w:rPr>
+            </m:ctrlPr>
+          </m:sSubPr>
+          <m:e>
+            <m:r>
+              <w:rPr>
+                <w:rFonts w:ascii="Cambria Math" w:hAnsi="Cambria Math"/>
+              </w:rPr>
+              <m:t>w</m:t>
+            </m:r>
+          </m:e>
+          <m:sub>
+            <m:r>
+              <w:rPr>
+                <w:rFonts w:ascii="Cambria Math" w:hAnsi="Cambria Math"/>
+              </w:rPr>
+              <m:t>n</m:t>
+            </m:r>
+          </m:sub>
+        </m:sSub>
+      </m:oMath>
+    </w:p>
+    <w:p>
+      <w:pPr>
+        <w:pStyle w:val="Style1"/>
+        <w:numPr>
+          <w:ilvl w:val="0"/>
+          <w:numId w:val="4"/>
+        </w:numPr>
+      </w:pPr>
+      <w:r>
+        <w:t>Summing the individual products of all the input features with their corresponding weights</w:t>
+      </w:r>
+      <w:r>
+        <w:t>, and adding a bias term</w:t>
+      </w:r>
+      <w:r>
+        <w:rPr>
+          <w:rStyle w:val="FootnoteReference"/>
+        </w:rPr>
+        <w:footnoteReference w:id="1"/>
+      </w:r>
+      <w:r>
+        <w:t>:</w:t>
+      </w:r>
+    </w:p>
+    <w:p>
+      <w:pPr>
+        <w:pStyle w:val="Style1"/>
+        <w:ind w:left="720"/>
+      </w:pPr>
+      <m:oMathPara>
+        <m:oMath>
+          <m:r>
+            <w:rPr>
+              <w:rFonts w:ascii="Cambria Math" w:hAnsi="Cambria Math"/>
+            </w:rPr>
+            <m:t>Z=</m:t>
+          </m:r>
+          <m:nary>
+            <m:naryPr>
+              <m:chr m:val="∑"/>
+              <m:limLoc m:val="undOvr"/>
+              <m:ctrlPr>
+                <w:rPr>
+                  <w:rFonts w:ascii="Cambria Math" w:hAnsi="Cambria Math"/>
+                  <w:i/>
+                </w:rPr>
+              </m:ctrlPr>
+            </m:naryPr>
+            <m:sub>
+              <m:r>
+                <w:rPr>
+                  <w:rFonts w:ascii="Cambria Math" w:hAnsi="Cambria Math"/>
+                </w:rPr>
+                <m:t>i=1</m:t>
+              </m:r>
+            </m:sub>
+            <m:sup>
+              <m:r>
+                <w:rPr>
+                  <w:rFonts w:ascii="Cambria Math" w:hAnsi="Cambria Math"/>
+                </w:rPr>
+                <m:t>n</m:t>
+              </m:r>
+            </m:sup>
+            <m:e>
+              <m:sSub>
+                <m:sSubPr>
+                  <m:ctrlPr>
+                    <w:rPr>
+                      <w:rFonts w:ascii="Cambria Math" w:hAnsi="Cambria Math"/>
+                      <w:i/>
+                    </w:rPr>
+                  </m:ctrlPr>
+                </m:sSubPr>
+                <m:e>
+                  <m:r>
+                    <w:rPr>
+                      <w:rFonts w:ascii="Cambria Math" w:hAnsi="Cambria Math"/>
+                    </w:rPr>
+                    <m:t>x</m:t>
+                  </m:r>
+                </m:e>
+                <m:sub>
+                  <m:r>
+                    <w:rPr>
+                      <w:rFonts w:ascii="Cambria Math" w:hAnsi="Cambria Math"/>
+                    </w:rPr>
+                    <m:t>i</m:t>
+                  </m:r>
+                </m:sub>
+              </m:sSub>
+              <m:r>
+                <w:rPr>
+                  <w:rFonts w:ascii="Cambria Math" w:hAnsi="Cambria Math"/>
+                </w:rPr>
+                <m:t>.</m:t>
+              </m:r>
+              <m:sSub>
+                <m:sSubPr>
+                  <m:ctrlPr>
+                    <w:rPr>
+                      <w:rFonts w:ascii="Cambria Math" w:hAnsi="Cambria Math"/>
+                      <w:i/>
+                    </w:rPr>
+                  </m:ctrlPr>
+                </m:sSubPr>
+                <m:e>
+                  <m:r>
+                    <w:rPr>
+                      <w:rFonts w:ascii="Cambria Math" w:hAnsi="Cambria Math"/>
+                    </w:rPr>
+                    <m:t>w</m:t>
+                  </m:r>
+                </m:e>
+                <m:sub>
+                  <m:r>
+                    <w:rPr>
+                      <w:rFonts w:ascii="Cambria Math" w:hAnsi="Cambria Math"/>
+                    </w:rPr>
+                    <m:t>i</m:t>
+                  </m:r>
+                </m:sub>
+              </m:sSub>
+              <m:r>
+                <w:rPr>
+                  <w:rFonts w:ascii="Cambria Math" w:hAnsi="Cambria Math"/>
+                </w:rPr>
+                <m:t>+b</m:t>
+              </m:r>
+            </m:e>
+          </m:nary>
+        </m:oMath>
+      </m:oMathPara>
+    </w:p>
+    <w:p>
+      <w:pPr>
+        <w:pStyle w:val="Subtitle"/>
+      </w:pPr>
+      <w:r>
+        <w:t xml:space="preserve">Passing the result of step 2 (i.e. Z) through an “Activation Function” </w:t>
+      </w:r>
+      <m:oMath>
+        <m:r>
+          <w:rPr>
+            <w:rFonts w:ascii="Cambria Math" w:hAnsi="Cambria Math"/>
+          </w:rPr>
+          <m:t>g(Z)</m:t>
+        </m:r>
+      </m:oMath>
+      <w:r>
+        <w:t xml:space="preserve">, where the function </w:t>
+      </w:r>
+      <m:oMath>
+        <m:r>
+          <w:rPr>
+            <w:rFonts w:ascii="Cambria Math" w:hAnsi="Cambria Math"/>
+          </w:rPr>
+          <m:t>g(.)</m:t>
+        </m:r>
+      </m:oMath>
+      <w:r>
+        <w:t>, is typically one</w:t>
+      </w:r>
+      <w:r>
+        <w:t xml:space="preserve"> of:</w:t>
+      </w:r>
+    </w:p>
+    <w:p>
+      <w:pPr>
+        <w:pStyle w:val="Style1"/>
+        <w:numPr>
+          <w:ilvl w:val="1"/>
+          <w:numId w:val="4"/>
+        </w:numPr>
+      </w:pPr>
+      <w:r>
+        <w:t>Rectified Linear Unit (ReLU):</w:t>
+      </w:r>
+    </w:p>
+    <w:p>
+      <w:pPr>
+        <w:pStyle w:val="Style1"/>
+      </w:pPr>
+      <m:oMathPara>
+        <m:oMath>
+          <m:r>
+            <w:rPr>
+              <w:rFonts w:ascii="Cambria Math" w:hAnsi="Cambria Math"/>
+            </w:rPr>
+            <m:t>g</m:t>
+          </m:r>
+          <m:d>
+            <m:dPr>
+              <m:ctrlPr>
+                <w:rPr>
+                  <w:rFonts w:ascii="Cambria Math" w:hAnsi="Cambria Math"/>
+                  <w:i/>
+                </w:rPr>
+              </m:ctrlPr>
+            </m:dPr>
+            <m:e>
+              <m:r>
+                <w:rPr>
+                  <w:rFonts w:ascii="Cambria Math" w:hAnsi="Cambria Math"/>
+                </w:rPr>
+                <m:t>Z</m:t>
+              </m:r>
+            </m:e>
+          </m:d>
+          <m:r>
+            <w:rPr>
+              <w:rFonts w:ascii="Cambria Math" w:hAnsi="Cambria Math"/>
+            </w:rPr>
+            <m:t>=</m:t>
+          </m:r>
+          <m:r>
+            <m:rPr>
+              <m:sty m:val="p"/>
+            </m:rPr>
+            <w:rPr>
+              <w:rFonts w:ascii="Cambria Math" w:hAnsi="Cambria Math"/>
+            </w:rPr>
+            <m:t>max⁡</m:t>
+          </m:r>
+          <m:r>
+            <w:rPr>
+              <w:rFonts w:ascii="Cambria Math" w:hAnsi="Cambria Math"/>
+            </w:rPr>
+            <m:t>(Z,0)</m:t>
+          </m:r>
+        </m:oMath>
+      </m:oMathPara>
+    </w:p>
+    <w:p>
+      <w:pPr>
+        <w:pStyle w:val="Style1"/>
+        <w:numPr>
+          <w:ilvl w:val="1"/>
+          <w:numId w:val="4"/>
+        </w:numPr>
+      </w:pPr>
+      <w:r>
+        <w:lastRenderedPageBreak/>
+        <w:t>Sigmoid</w:t>
+      </w:r>
+      <w:r>
+        <w:t xml:space="preserve"> function</w:t>
+      </w:r>
+      <w:r>
+        <w:t>:</w:t>
+      </w:r>
+    </w:p>
+    <w:p>
+      <w:pPr>
+        <w:pStyle w:val="Style1"/>
+      </w:pPr>
+      <m:oMathPara>
+        <m:oMath>
+          <m:r>
+            <w:rPr>
+              <w:rFonts w:ascii="Cambria Math" w:hAnsi="Cambria Math"/>
+            </w:rPr>
+            <m:t>σ</m:t>
+          </m:r>
+          <m:d>
+            <m:dPr>
+              <m:ctrlPr>
+                <w:rPr>
+                  <w:rFonts w:ascii="Cambria Math" w:hAnsi="Cambria Math"/>
+                  <w:i/>
+                </w:rPr>
+              </m:ctrlPr>
+            </m:dPr>
+            <m:e>
+              <m:r>
+                <w:rPr>
+                  <w:rFonts w:ascii="Cambria Math" w:hAnsi="Cambria Math"/>
+                </w:rPr>
+                <m:t>Z</m:t>
+              </m:r>
+            </m:e>
+          </m:d>
+          <m:r>
+            <w:rPr>
+              <w:rFonts w:ascii="Cambria Math" w:hAnsi="Cambria Math"/>
+            </w:rPr>
+            <m:t xml:space="preserve">= </m:t>
+          </m:r>
+          <m:f>
+            <m:fPr>
+              <m:ctrlPr>
+                <w:rPr>
+                  <w:rFonts w:ascii="Cambria Math" w:hAnsi="Cambria Math"/>
+                  <w:i/>
+                </w:rPr>
+              </m:ctrlPr>
+            </m:fPr>
+            <m:num>
+              <m:r>
+                <w:rPr>
+                  <w:rFonts w:ascii="Cambria Math" w:hAnsi="Cambria Math"/>
+                </w:rPr>
+                <m:t>1</m:t>
+              </m:r>
+            </m:num>
+            <m:den>
+              <m:r>
+                <w:rPr>
+                  <w:rFonts w:ascii="Cambria Math" w:hAnsi="Cambria Math"/>
+                </w:rPr>
+                <m:t xml:space="preserve">1+ </m:t>
+              </m:r>
+              <m:sSup>
+                <m:sSupPr>
+                  <m:ctrlPr>
+                    <w:rPr>
+                      <w:rFonts w:ascii="Cambria Math" w:hAnsi="Cambria Math"/>
+                      <w:i/>
+                    </w:rPr>
+                  </m:ctrlPr>
+                </m:sSupPr>
+                <m:e>
+                  <m:r>
+                    <w:rPr>
+                      <w:rFonts w:ascii="Cambria Math" w:hAnsi="Cambria Math"/>
+                    </w:rPr>
+                    <m:t>e</m:t>
+                  </m:r>
+                </m:e>
+                <m:sup>
+                  <m:r>
+                    <w:rPr>
+                      <w:rFonts w:ascii="Cambria Math" w:hAnsi="Cambria Math"/>
+                    </w:rPr>
+                    <m:t>-x</m:t>
+                  </m:r>
+                </m:sup>
+              </m:sSup>
+            </m:den>
+          </m:f>
+        </m:oMath>
+      </m:oMathPara>
+    </w:p>
+    <w:p>
+      <w:pPr>
+        <w:pStyle w:val="Style1"/>
+      </w:pPr>
+    </w:p>
+    <w:p>
+      <w:pPr>
+        <w:pStyle w:val="Style1"/>
+        <w:numPr>
+          <w:ilvl w:val="1"/>
+          <w:numId w:val="4"/>
+        </w:numPr>
+      </w:pPr>
+      <w:r>
+        <w:t>Hyperbolic Tangent (Tanh):</w:t>
+      </w:r>
+    </w:p>
+    <w:p>
+      <w:pPr>
+        <w:pStyle w:val="Style1"/>
+        <w:ind w:left="1440"/>
+      </w:pPr>
+      <m:oMathPara>
+        <m:oMath>
+          <m:r>
+            <w:rPr>
+              <w:rFonts w:ascii="Cambria Math" w:hAnsi="Cambria Math"/>
+            </w:rPr>
+            <m:t>g</m:t>
+          </m:r>
+          <m:d>
+            <m:dPr>
+              <m:ctrlPr>
+                <w:rPr>
+                  <w:rFonts w:ascii="Cambria Math" w:hAnsi="Cambria Math"/>
+                  <w:i/>
+                </w:rPr>
+              </m:ctrlPr>
+            </m:dPr>
+            <m:e>
+              <m:r>
+                <w:rPr>
+                  <w:rFonts w:ascii="Cambria Math" w:hAnsi="Cambria Math"/>
+                </w:rPr>
+                <m:t>Z</m:t>
+              </m:r>
+            </m:e>
+          </m:d>
+          <m:r>
+            <w:rPr>
+              <w:rFonts w:ascii="Cambria Math" w:hAnsi="Cambria Math"/>
+            </w:rPr>
+            <m:t xml:space="preserve">= </m:t>
+          </m:r>
+          <m:f>
+            <m:fPr>
+              <m:ctrlPr>
+                <w:rPr>
+                  <w:rFonts w:ascii="Cambria Math" w:hAnsi="Cambria Math"/>
+                  <w:i/>
+                </w:rPr>
+              </m:ctrlPr>
+            </m:fPr>
+            <m:num>
+              <m:sSup>
+                <m:sSupPr>
+                  <m:ctrlPr>
+                    <w:rPr>
+                      <w:rFonts w:ascii="Cambria Math" w:hAnsi="Cambria Math"/>
+                      <w:i/>
+                    </w:rPr>
+                  </m:ctrlPr>
+                </m:sSupPr>
+                <m:e>
+                  <m:r>
+                    <w:rPr>
+                      <w:rFonts w:ascii="Cambria Math" w:hAnsi="Cambria Math"/>
+                    </w:rPr>
+                    <m:t>e</m:t>
+                  </m:r>
+                </m:e>
+                <m:sup>
+                  <m:r>
+                    <w:rPr>
+                      <w:rFonts w:ascii="Cambria Math" w:hAnsi="Cambria Math"/>
+                    </w:rPr>
+                    <m:t>x</m:t>
+                  </m:r>
+                </m:sup>
+              </m:sSup>
+              <m:r>
+                <w:rPr>
+                  <w:rFonts w:ascii="Cambria Math" w:hAnsi="Cambria Math"/>
+                </w:rPr>
+                <m:t>-</m:t>
+              </m:r>
+              <m:sSup>
+                <m:sSupPr>
+                  <m:ctrlPr>
+                    <w:rPr>
+                      <w:rFonts w:ascii="Cambria Math" w:hAnsi="Cambria Math"/>
+                      <w:i/>
+                    </w:rPr>
+                  </m:ctrlPr>
+                </m:sSupPr>
+                <m:e>
+                  <m:r>
+                    <w:rPr>
+                      <w:rFonts w:ascii="Cambria Math" w:hAnsi="Cambria Math"/>
+                    </w:rPr>
+                    <m:t>e</m:t>
+                  </m:r>
+                </m:e>
+                <m:sup>
+                  <m:r>
+                    <w:rPr>
+                      <w:rFonts w:ascii="Cambria Math" w:hAnsi="Cambria Math"/>
+                    </w:rPr>
+                    <m:t>-x</m:t>
+                  </m:r>
+                </m:sup>
+              </m:sSup>
+            </m:num>
+            <m:den>
+              <m:sSup>
+                <m:sSupPr>
+                  <m:ctrlPr>
+                    <w:rPr>
+                      <w:rFonts w:ascii="Cambria Math" w:hAnsi="Cambria Math"/>
+                      <w:i/>
+                    </w:rPr>
+                  </m:ctrlPr>
+                </m:sSupPr>
+                <m:e>
+                  <m:r>
+                    <w:rPr>
+                      <w:rFonts w:ascii="Cambria Math" w:hAnsi="Cambria Math"/>
+                    </w:rPr>
+                    <m:t>e</m:t>
+                  </m:r>
+                </m:e>
+                <m:sup>
+                  <m:r>
+                    <w:rPr>
+                      <w:rFonts w:ascii="Cambria Math" w:hAnsi="Cambria Math"/>
+                    </w:rPr>
+                    <m:t>x</m:t>
+                  </m:r>
+                </m:sup>
+              </m:sSup>
+              <m:r>
+                <w:rPr>
+                  <w:rFonts w:ascii="Cambria Math" w:hAnsi="Cambria Math"/>
+                </w:rPr>
+                <m:t>+</m:t>
+              </m:r>
+              <m:sSup>
+                <m:sSupPr>
+                  <m:ctrlPr>
+                    <w:rPr>
+                      <w:rFonts w:ascii="Cambria Math" w:hAnsi="Cambria Math"/>
+                      <w:i/>
+                    </w:rPr>
+                  </m:ctrlPr>
+                </m:sSupPr>
+                <m:e>
+                  <m:r>
+                    <w:rPr>
+                      <w:rFonts w:ascii="Cambria Math" w:hAnsi="Cambria Math"/>
+                    </w:rPr>
+                    <m:t>e</m:t>
+                  </m:r>
+                </m:e>
+                <m:sup>
+                  <m:r>
+                    <w:rPr>
+                      <w:rFonts w:ascii="Cambria Math" w:hAnsi="Cambria Math"/>
+                    </w:rPr>
+                    <m:t>-x</m:t>
+                  </m:r>
+                </m:sup>
+              </m:sSup>
+            </m:den>
+          </m:f>
+        </m:oMath>
+      </m:oMathPara>
+    </w:p>
+    <w:p>
+      <w:pPr>
+        <w:pStyle w:val="Style1"/>
+      </w:pPr>
+    </w:p>
+    <w:p>
+      <w:pPr>
+        <w:pStyle w:val="Style1"/>
+      </w:pPr>
+      <w:r>
+        <w:t>The original motivation of the activation function is inspired by the way a biological neuron is triggered to fire: it receives inputs from various other neurons, sums up their inputs and fires once a threshold is reached. Practically, in a deep learning set up non-linearities in the data can be captured by the</w:t>
+      </w:r>
+      <w:r>
+        <w:t>se activation functions, particularly when perceptrons are chained into multiple fully-connected layers, as is the case in Deep Learning, which we’ll discuss next.</w:t>
+      </w:r>
+      <w:bookmarkStart w:id="20" w:name="_GoBack"/>
+      <w:bookmarkEnd w:id="20"/>
+    </w:p>
+    <w:p>
+      <w:pPr>
+        <w:pStyle w:val="Heading3"/>
+        <w:jc w:val="center"/>
+      </w:pPr>
+      <w:bookmarkStart w:id="21" w:name="_Toc526414416"/>
+      <w:r>
+        <w:t>Application to High Energy Physics Problems</w:t>
       </w:r>
       <w:bookmarkEnd w:id="21"/>
     </w:p>
     <w:p>
       <w:pPr>
-        <w:pStyle w:val="Heading2"/>
-        <w:jc w:val="center"/>
-      </w:pPr>
-      <w:bookmarkStart w:id="22" w:name="_Toc526414414"/>
-      <w:r>
-        <w:t xml:space="preserve">Generative </w:t>
-      </w:r>
-      <w:proofErr w:type="spellStart"/>
-      <w:r>
-        <w:t>Adverserial</w:t>
-      </w:r>
-      <w:proofErr w:type="spellEnd"/>
-      <w:r>
-        <w:t xml:space="preserve"> Networks</w:t>
+        <w:pStyle w:val="Heading1"/>
+      </w:pPr>
+      <w:bookmarkStart w:id="22" w:name="_Toc526414417"/>
+      <w:r>
+        <w:t>Motivation</w:t>
       </w:r>
       <w:bookmarkEnd w:id="22"/>
     </w:p>
+    <w:p/>
     <w:p>
       <w:pPr>
-        <w:pStyle w:val="Heading3"/>
-      </w:pPr>
-      <w:bookmarkStart w:id="23" w:name="_Toc526414415"/>
-      <w:r>
-        <w:t>Theoretical Underpinning</w:t>
+        <w:pStyle w:val="Heading1"/>
+      </w:pPr>
+      <w:bookmarkStart w:id="23" w:name="_Toc526414418"/>
+      <w:r>
+        <w:t>Research Question</w:t>
       </w:r>
       <w:bookmarkEnd w:id="23"/>
     </w:p>
     <w:p/>
     <w:p>
       <w:pPr>
-        <w:pStyle w:val="Heading3"/>
-      </w:pPr>
-      <w:bookmarkStart w:id="24" w:name="_Toc526414416"/>
-      <w:r>
-        <w:t>Application to High Energy Physics Problems</w:t>
+        <w:pStyle w:val="Heading1"/>
+      </w:pPr>
+      <w:bookmarkStart w:id="24" w:name="_Toc526414419"/>
+      <w:r>
+        <w:t>Aims &amp; Objectives</w:t>
       </w:r>
       <w:bookmarkEnd w:id="24"/>
-    </w:p>
-    <w:p>
-      <w:pPr>
-        <w:pStyle w:val="Heading1"/>
-      </w:pPr>
-      <w:bookmarkStart w:id="25" w:name="_Toc526414417"/>
-      <w:r>
-        <w:t>Motivation</w:t>
-      </w:r>
-      <w:bookmarkEnd w:id="25"/>
     </w:p>
     <w:p/>
     <w:p>
       <w:pPr>
         <w:pStyle w:val="Heading1"/>
       </w:pPr>
-      <w:bookmarkStart w:id="26" w:name="_Toc526414418"/>
-      <w:r>
-        <w:t>Research Question</w:t>
-      </w:r>
-      <w:bookmarkEnd w:id="26"/>
-    </w:p>
-    <w:p/>
-    <w:p>
-      <w:pPr>
-        <w:pStyle w:val="Heading1"/>
-      </w:pPr>
-      <w:bookmarkStart w:id="27" w:name="_Toc526414419"/>
-      <w:r>
-        <w:t>Aims &amp; Objectives</w:t>
-      </w:r>
-      <w:bookmarkEnd w:id="27"/>
-    </w:p>
-    <w:p/>
-    <w:p>
-      <w:pPr>
-        <w:pStyle w:val="Heading1"/>
-      </w:pPr>
-      <w:bookmarkStart w:id="28" w:name="_Toc526414420"/>
+      <w:bookmarkStart w:id="25" w:name="_Toc526414420"/>
       <w:r>
         <w:t>Methods</w:t>
       </w:r>
-      <w:bookmarkEnd w:id="28"/>
+      <w:bookmarkEnd w:id="25"/>
     </w:p>
     <w:p>
       <w:r>
         <w:br w:type="page"/>
       </w:r>
     </w:p>
-    <w:bookmarkStart w:id="29" w:name="_Toc526414421" w:displacedByCustomXml="next"/>
+    <w:bookmarkStart w:id="26" w:name="_Toc526414421" w:displacedByCustomXml="next"/>
     <w:sdt>
       <w:sdtPr>
         <w:rPr>
@@ -3469,7 +5030,6 @@
           <w:docPartUnique/>
         </w:docPartObj>
       </w:sdtPr>
-      <w:sdtEndPr/>
       <w:sdtContent>
         <w:p>
           <w:pPr>
@@ -3478,14 +5038,14 @@
           <w:r>
             <w:t>Bibliography</w:t>
           </w:r>
-          <w:bookmarkEnd w:id="29"/>
+          <w:bookmarkEnd w:id="26"/>
         </w:p>
+        <w:p/>
         <w:sdt>
           <w:sdtPr>
             <w:id w:val="111145805"/>
             <w:bibliography/>
           </w:sdtPr>
-          <w:sdtEndPr/>
           <w:sdtContent>
             <w:p>
               <w:pPr>
@@ -3619,9 +5179,152 @@
               </w:r>
             </w:p>
             <w:p>
+              <w:pPr>
+                <w:pStyle w:val="Bibliography"/>
+                <w:rPr>
+                  <w:b/>
+                  <w:bCs/>
+                  <w:noProof/>
+                </w:rPr>
+              </w:pPr>
               <w:r>
                 <w:rPr>
                   <w:b/>
+                  <w:bCs/>
+                  <w:noProof/>
+                </w:rPr>
+                <w:t xml:space="preserve">4. The Transition Radiation Detector. </w:t>
+              </w:r>
+              <w:r>
+                <w:rPr>
+                  <w:b/>
+                  <w:bCs/>
+                  <w:i/>
+                  <w:iCs/>
+                  <w:noProof/>
+                </w:rPr>
+                <w:t xml:space="preserve">ALICE. </w:t>
+              </w:r>
+              <w:r>
+                <w:rPr>
+                  <w:b/>
+                  <w:bCs/>
+                  <w:noProof/>
+                </w:rPr>
+                <w:t>[Online] [Cited: 4 October 2018.] http://aliceinfo.cern.ch/Public/Objects/Chapter2/DetectorComponents/trd_operation.gif.</w:t>
+              </w:r>
+            </w:p>
+            <w:p>
+              <w:pPr>
+                <w:pStyle w:val="Bibliography"/>
+                <w:rPr>
+                  <w:b/>
+                  <w:bCs/>
+                  <w:noProof/>
+                </w:rPr>
+              </w:pPr>
+              <w:r>
+                <w:rPr>
+                  <w:b/>
+                  <w:bCs/>
+                  <w:noProof/>
+                </w:rPr>
+                <w:t xml:space="preserve">5. </w:t>
+              </w:r>
+              <w:r>
+                <w:rPr>
+                  <w:b/>
+                  <w:bCs/>
+                  <w:i/>
+                  <w:iCs/>
+                  <w:noProof/>
+                </w:rPr>
+                <w:t xml:space="preserve">ROOT -- A C++ framework for petabyte data storage, statistical analysis and visualization. </w:t>
+              </w:r>
+              <w:r>
+                <w:rPr>
+                  <w:b/>
+                  <w:bCs/>
+                  <w:noProof/>
+                </w:rPr>
+                <w:t>Antcheva, I., et al. 12, 2009, Computer Physics Communications, Vol. 180, pp. 2499-2512.</w:t>
+              </w:r>
+            </w:p>
+            <w:p>
+              <w:pPr>
+                <w:pStyle w:val="Bibliography"/>
+                <w:rPr>
+                  <w:b/>
+                  <w:bCs/>
+                  <w:noProof/>
+                </w:rPr>
+              </w:pPr>
+              <w:r>
+                <w:rPr>
+                  <w:b/>
+                  <w:bCs/>
+                  <w:noProof/>
+                </w:rPr>
+                <w:t xml:space="preserve">6. ALICE Collaboration. AliRoot Tutorial. </w:t>
+              </w:r>
+              <w:r>
+                <w:rPr>
+                  <w:b/>
+                  <w:bCs/>
+                  <w:i/>
+                  <w:iCs/>
+                  <w:noProof/>
+                </w:rPr>
+                <w:t xml:space="preserve">CERN Indico. </w:t>
+              </w:r>
+              <w:r>
+                <w:rPr>
+                  <w:b/>
+                  <w:bCs/>
+                  <w:noProof/>
+                </w:rPr>
+                <w:t>[Online] [Cited: 4 October 2018.] https://www.google.com/url?sa=t&amp;rct=j&amp;q=&amp;esrc=s&amp;source=web&amp;cd=2&amp;cad=rja&amp;uact=8&amp;ved=2ahUKEwi748CmwezdAhVSasAKHUVkDwsQFjABegQICBAC&amp;url=https%3A%2F%2Findico.cern.ch%2Fevent%2F6986%2Fcontribution%2F0%2Fattachments%2F1029652%2F1466277%2Ftutorial.pdf&amp;usg=AOvVaw.</w:t>
+              </w:r>
+            </w:p>
+            <w:p>
+              <w:pPr>
+                <w:pStyle w:val="Bibliography"/>
+                <w:rPr>
+                  <w:b/>
+                  <w:bCs/>
+                  <w:noProof/>
+                </w:rPr>
+              </w:pPr>
+              <w:r>
+                <w:rPr>
+                  <w:b/>
+                  <w:bCs/>
+                  <w:noProof/>
+                </w:rPr>
+                <w:t xml:space="preserve">7. Integration with other languages. </w:t>
+              </w:r>
+              <w:r>
+                <w:rPr>
+                  <w:b/>
+                  <w:bCs/>
+                  <w:i/>
+                  <w:iCs/>
+                  <w:noProof/>
+                </w:rPr>
+                <w:t xml:space="preserve">ROOT. </w:t>
+              </w:r>
+              <w:r>
+                <w:rPr>
+                  <w:b/>
+                  <w:bCs/>
+                  <w:noProof/>
+                </w:rPr>
+                <w:t>[Online] [Cited: 4 October 2018.] https://root.cern.ch/integration-other-languages.</w:t>
+              </w:r>
+            </w:p>
+            <w:p>
+              <w:r>
+                <w:rPr>
                   <w:bCs/>
                   <w:noProof/>
                 </w:rPr>
@@ -3640,8 +5343,8 @@
     <w:p/>
     <w:p/>
     <w:sectPr>
-      <w:headerReference w:type="default" r:id="rId13"/>
-      <w:footerReference w:type="default" r:id="rId14"/>
+      <w:headerReference w:type="default" r:id="rId15"/>
+      <w:footerReference w:type="default" r:id="rId16"/>
       <w:pgSz w:w="11906" w:h="16838"/>
       <w:pgMar w:top="1440" w:right="1080" w:bottom="1440" w:left="1080" w:header="708" w:footer="708" w:gutter="0"/>
       <w:cols w:space="708"/>
@@ -3774,6 +5477,285 @@
       </w:r>
     </w:p>
   </w:footnote>
+  <w:footnote w:id="1">
+    <w:p>
+      <w:pPr>
+        <w:pStyle w:val="Subtitle"/>
+        <w:rPr>
+          <w:smallCaps/>
+          <w:sz w:val="16"/>
+        </w:rPr>
+      </w:pPr>
+      <w:r>
+        <w:rPr>
+          <w:rStyle w:val="FootnoteReference"/>
+        </w:rPr>
+        <w:footnoteRef/>
+      </w:r>
+      <w:r>
+        <w:t xml:space="preserve"> </w:t>
+      </w:r>
+      <w:r>
+        <w:rPr>
+          <w:rStyle w:val="SubtleReference"/>
+          <w:color w:val="auto"/>
+          <w:sz w:val="16"/>
+        </w:rPr>
+        <w:t>At this stage, the</w:t>
+      </w:r>
+      <w:r>
+        <w:rPr>
+          <w:rStyle w:val="SubtleReference"/>
+          <w:color w:val="auto"/>
+          <w:sz w:val="16"/>
+        </w:rPr>
+        <w:t xml:space="preserve"> ReLU model is essentially nothing more than</w:t>
+      </w:r>
+      <w:r>
+        <w:rPr>
+          <w:rStyle w:val="SubtleReference"/>
+          <w:color w:val="auto"/>
+          <w:sz w:val="16"/>
+        </w:rPr>
+        <w:t xml:space="preserve"> a</w:t>
+      </w:r>
+      <w:r>
+        <w:rPr>
+          <w:rStyle w:val="SubtleReference"/>
+          <w:color w:val="auto"/>
+          <w:sz w:val="16"/>
+        </w:rPr>
+        <w:t xml:space="preserve"> Multi-variable</w:t>
+      </w:r>
+      <w:r>
+        <w:rPr>
+          <w:rStyle w:val="SubtleReference"/>
+          <w:color w:val="auto"/>
+          <w:sz w:val="16"/>
+        </w:rPr>
+        <w:t xml:space="preserve"> linear model:</w:t>
+      </w:r>
+      <w:r>
+        <w:rPr>
+          <w:rStyle w:val="SubtleReference"/>
+          <w:color w:val="auto"/>
+          <w:sz w:val="16"/>
+        </w:rPr>
+        <w:t xml:space="preserve"> </w:t>
+      </w:r>
+      <m:oMath>
+        <m:r>
+          <w:rPr>
+            <w:rFonts w:ascii="Cambria Math" w:hAnsi="Cambria Math"/>
+            <w:sz w:val="18"/>
+          </w:rPr>
+          <m:t>y=</m:t>
+        </m:r>
+        <m:sSub>
+          <m:sSubPr>
+            <m:ctrlPr>
+              <w:rPr>
+                <w:rFonts w:ascii="Cambria Math" w:hAnsi="Cambria Math"/>
+                <w:i/>
+                <w:sz w:val="18"/>
+              </w:rPr>
+            </m:ctrlPr>
+          </m:sSubPr>
+          <m:e>
+            <m:r>
+              <w:rPr>
+                <w:rFonts w:ascii="Cambria Math" w:hAnsi="Cambria Math"/>
+                <w:sz w:val="18"/>
+              </w:rPr>
+              <m:t>β</m:t>
+            </m:r>
+          </m:e>
+          <m:sub>
+            <m:r>
+              <w:rPr>
+                <w:rFonts w:ascii="Cambria Math" w:hAnsi="Cambria Math"/>
+                <w:sz w:val="18"/>
+              </w:rPr>
+              <m:t>1</m:t>
+            </m:r>
+          </m:sub>
+        </m:sSub>
+        <m:sSub>
+          <m:sSubPr>
+            <m:ctrlPr>
+              <w:rPr>
+                <w:rFonts w:ascii="Cambria Math" w:hAnsi="Cambria Math"/>
+                <w:i/>
+                <w:sz w:val="18"/>
+              </w:rPr>
+            </m:ctrlPr>
+          </m:sSubPr>
+          <m:e>
+            <m:r>
+              <w:rPr>
+                <w:rFonts w:ascii="Cambria Math" w:hAnsi="Cambria Math"/>
+                <w:sz w:val="18"/>
+              </w:rPr>
+              <m:t>x</m:t>
+            </m:r>
+          </m:e>
+          <m:sub>
+            <m:r>
+              <w:rPr>
+                <w:rFonts w:ascii="Cambria Math" w:hAnsi="Cambria Math"/>
+                <w:sz w:val="18"/>
+              </w:rPr>
+              <m:t>1</m:t>
+            </m:r>
+          </m:sub>
+        </m:sSub>
+        <m:r>
+          <w:rPr>
+            <w:rFonts w:ascii="Cambria Math" w:hAnsi="Cambria Math"/>
+            <w:sz w:val="18"/>
+          </w:rPr>
+          <m:t>+</m:t>
+        </m:r>
+        <m:sSub>
+          <m:sSubPr>
+            <m:ctrlPr>
+              <w:rPr>
+                <w:rFonts w:ascii="Cambria Math" w:hAnsi="Cambria Math"/>
+                <w:i/>
+                <w:sz w:val="18"/>
+              </w:rPr>
+            </m:ctrlPr>
+          </m:sSubPr>
+          <m:e>
+            <m:r>
+              <w:rPr>
+                <w:rFonts w:ascii="Cambria Math" w:hAnsi="Cambria Math"/>
+                <w:sz w:val="18"/>
+              </w:rPr>
+              <m:t>β</m:t>
+            </m:r>
+          </m:e>
+          <m:sub>
+            <m:r>
+              <w:rPr>
+                <w:rFonts w:ascii="Cambria Math" w:hAnsi="Cambria Math"/>
+                <w:sz w:val="18"/>
+              </w:rPr>
+              <m:t>2</m:t>
+            </m:r>
+          </m:sub>
+        </m:sSub>
+        <m:sSub>
+          <m:sSubPr>
+            <m:ctrlPr>
+              <w:rPr>
+                <w:rFonts w:ascii="Cambria Math" w:hAnsi="Cambria Math"/>
+                <w:i/>
+                <w:sz w:val="18"/>
+              </w:rPr>
+            </m:ctrlPr>
+          </m:sSubPr>
+          <m:e>
+            <m:r>
+              <w:rPr>
+                <w:rFonts w:ascii="Cambria Math" w:hAnsi="Cambria Math"/>
+                <w:sz w:val="18"/>
+              </w:rPr>
+              <m:t>x</m:t>
+            </m:r>
+          </m:e>
+          <m:sub>
+            <m:r>
+              <w:rPr>
+                <w:rFonts w:ascii="Cambria Math" w:hAnsi="Cambria Math"/>
+                <w:sz w:val="18"/>
+              </w:rPr>
+              <m:t>2</m:t>
+            </m:r>
+          </m:sub>
+        </m:sSub>
+        <m:r>
+          <w:rPr>
+            <w:rFonts w:ascii="Cambria Math" w:hAnsi="Cambria Math"/>
+            <w:sz w:val="18"/>
+          </w:rPr>
+          <m:t>+…+</m:t>
+        </m:r>
+        <m:sSub>
+          <m:sSubPr>
+            <m:ctrlPr>
+              <w:rPr>
+                <w:rFonts w:ascii="Cambria Math" w:hAnsi="Cambria Math"/>
+                <w:i/>
+                <w:sz w:val="18"/>
+              </w:rPr>
+            </m:ctrlPr>
+          </m:sSubPr>
+          <m:e>
+            <m:r>
+              <w:rPr>
+                <w:rFonts w:ascii="Cambria Math" w:hAnsi="Cambria Math"/>
+                <w:sz w:val="18"/>
+              </w:rPr>
+              <m:t>β</m:t>
+            </m:r>
+          </m:e>
+          <m:sub>
+            <m:r>
+              <w:rPr>
+                <w:rFonts w:ascii="Cambria Math" w:hAnsi="Cambria Math"/>
+                <w:sz w:val="18"/>
+              </w:rPr>
+              <m:t>n</m:t>
+            </m:r>
+          </m:sub>
+        </m:sSub>
+        <m:sSub>
+          <m:sSubPr>
+            <m:ctrlPr>
+              <w:rPr>
+                <w:rFonts w:ascii="Cambria Math" w:hAnsi="Cambria Math"/>
+                <w:i/>
+                <w:sz w:val="18"/>
+              </w:rPr>
+            </m:ctrlPr>
+          </m:sSubPr>
+          <m:e>
+            <m:r>
+              <w:rPr>
+                <w:rFonts w:ascii="Cambria Math" w:hAnsi="Cambria Math"/>
+                <w:sz w:val="18"/>
+              </w:rPr>
+              <m:t>x</m:t>
+            </m:r>
+          </m:e>
+          <m:sub>
+            <m:r>
+              <w:rPr>
+                <w:rFonts w:ascii="Cambria Math" w:hAnsi="Cambria Math"/>
+                <w:sz w:val="18"/>
+              </w:rPr>
+              <m:t>n</m:t>
+            </m:r>
+          </m:sub>
+        </m:sSub>
+        <m:r>
+          <w:rPr>
+            <w:rFonts w:ascii="Cambria Math" w:hAnsi="Cambria Math"/>
+            <w:sz w:val="18"/>
+          </w:rPr>
+          <m:t>+</m:t>
+        </m:r>
+        <m:r>
+          <w:rPr>
+            <w:rFonts w:ascii="Cambria Math" w:hAnsi="Cambria Math"/>
+            <w:sz w:val="18"/>
+          </w:rPr>
+          <m:t>c</m:t>
+        </m:r>
+      </m:oMath>
+    </w:p>
+  </w:footnote>
 </w:footnotes>
 </file>
 
@@ -4162,6 +6144,95 @@
       </w:rPr>
     </w:lvl>
   </w:abstractNum>
+  <w:abstractNum w:abstractNumId="3" w15:restartNumberingAfterBreak="0">
+    <w:nsid w:val="28DC48E7"/>
+    <w:multiLevelType w:val="hybridMultilevel"/>
+    <w:tmpl w:val="5D4EFFD0"/>
+    <w:lvl w:ilvl="0" w:tplc="1C090011">
+      <w:start w:val="1"/>
+      <w:numFmt w:val="decimal"/>
+      <w:lvlText w:val="%1)"/>
+      <w:lvlJc w:val="left"/>
+      <w:pPr>
+        <w:ind w:left="720" w:hanging="360"/>
+      </w:pPr>
+      <w:rPr>
+        <w:rFonts w:hint="default"/>
+      </w:rPr>
+    </w:lvl>
+    <w:lvl w:ilvl="1" w:tplc="1C090019">
+      <w:start w:val="1"/>
+      <w:numFmt w:val="lowerLetter"/>
+      <w:lvlText w:val="%2."/>
+      <w:lvlJc w:val="left"/>
+      <w:pPr>
+        <w:ind w:left="1440" w:hanging="360"/>
+      </w:pPr>
+    </w:lvl>
+    <w:lvl w:ilvl="2" w:tplc="1C09001B" w:tentative="1">
+      <w:start w:val="1"/>
+      <w:numFmt w:val="lowerRoman"/>
+      <w:lvlText w:val="%3."/>
+      <w:lvlJc w:val="right"/>
+      <w:pPr>
+        <w:ind w:left="2160" w:hanging="180"/>
+      </w:pPr>
+    </w:lvl>
+    <w:lvl w:ilvl="3" w:tplc="1C09000F" w:tentative="1">
+      <w:start w:val="1"/>
+      <w:numFmt w:val="decimal"/>
+      <w:lvlText w:val="%4."/>
+      <w:lvlJc w:val="left"/>
+      <w:pPr>
+        <w:ind w:left="2880" w:hanging="360"/>
+      </w:pPr>
+    </w:lvl>
+    <w:lvl w:ilvl="4" w:tplc="1C090019" w:tentative="1">
+      <w:start w:val="1"/>
+      <w:numFmt w:val="lowerLetter"/>
+      <w:lvlText w:val="%5."/>
+      <w:lvlJc w:val="left"/>
+      <w:pPr>
+        <w:ind w:left="3600" w:hanging="360"/>
+      </w:pPr>
+    </w:lvl>
+    <w:lvl w:ilvl="5" w:tplc="1C09001B" w:tentative="1">
+      <w:start w:val="1"/>
+      <w:numFmt w:val="lowerRoman"/>
+      <w:lvlText w:val="%6."/>
+      <w:lvlJc w:val="right"/>
+      <w:pPr>
+        <w:ind w:left="4320" w:hanging="180"/>
+      </w:pPr>
+    </w:lvl>
+    <w:lvl w:ilvl="6" w:tplc="1C09000F" w:tentative="1">
+      <w:start w:val="1"/>
+      <w:numFmt w:val="decimal"/>
+      <w:lvlText w:val="%7."/>
+      <w:lvlJc w:val="left"/>
+      <w:pPr>
+        <w:ind w:left="5040" w:hanging="360"/>
+      </w:pPr>
+    </w:lvl>
+    <w:lvl w:ilvl="7" w:tplc="1C090019" w:tentative="1">
+      <w:start w:val="1"/>
+      <w:numFmt w:val="lowerLetter"/>
+      <w:lvlText w:val="%8."/>
+      <w:lvlJc w:val="left"/>
+      <w:pPr>
+        <w:ind w:left="5760" w:hanging="360"/>
+      </w:pPr>
+    </w:lvl>
+    <w:lvl w:ilvl="8" w:tplc="1C09001B" w:tentative="1">
+      <w:start w:val="1"/>
+      <w:numFmt w:val="lowerRoman"/>
+      <w:lvlText w:val="%9."/>
+      <w:lvlJc w:val="right"/>
+      <w:pPr>
+        <w:ind w:left="6480" w:hanging="180"/>
+      </w:pPr>
+    </w:lvl>
+  </w:abstractNum>
   <w:num w:numId="1">
     <w:abstractNumId w:val="0"/>
   </w:num>
@@ -4170,6 +6241,9 @@
   </w:num>
   <w:num w:numId="3">
     <w:abstractNumId w:val="1"/>
+  </w:num>
+  <w:num w:numId="4">
+    <w:abstractNumId w:val="3"/>
   </w:num>
 </w:numbering>
 </file>
@@ -5403,7 +7477,574 @@
       <w:szCs w:val="32"/>
     </w:rPr>
   </w:style>
+  <w:style w:type="paragraph" w:styleId="FootnoteText">
+    <w:name w:val="footnote text"/>
+    <w:basedOn w:val="Normal"/>
+    <w:link w:val="FootnoteTextChar"/>
+    <w:uiPriority w:val="99"/>
+    <w:semiHidden/>
+    <w:unhideWhenUsed/>
+    <w:rsid w:val="00F47C7F"/>
+    <w:pPr>
+      <w:spacing w:after="0" w:line="240" w:lineRule="auto"/>
+    </w:pPr>
+    <w:rPr>
+      <w:sz w:val="20"/>
+      <w:szCs w:val="20"/>
+    </w:rPr>
+  </w:style>
+  <w:style w:type="character" w:customStyle="1" w:styleId="FootnoteTextChar">
+    <w:name w:val="Footnote Text Char"/>
+    <w:basedOn w:val="DefaultParagraphFont"/>
+    <w:link w:val="FootnoteText"/>
+    <w:uiPriority w:val="99"/>
+    <w:semiHidden/>
+    <w:rsid w:val="00F47C7F"/>
+    <w:rPr>
+      <w:sz w:val="20"/>
+      <w:szCs w:val="20"/>
+    </w:rPr>
+  </w:style>
+  <w:style w:type="character" w:styleId="FootnoteReference">
+    <w:name w:val="footnote reference"/>
+    <w:basedOn w:val="DefaultParagraphFont"/>
+    <w:uiPriority w:val="99"/>
+    <w:semiHidden/>
+    <w:unhideWhenUsed/>
+    <w:rsid w:val="00F47C7F"/>
+    <w:rPr>
+      <w:vertAlign w:val="superscript"/>
+    </w:rPr>
+  </w:style>
 </w:styles>
+</file>
+
+<file path=word/glossary/document.xml><?xml version="1.0" encoding="utf-8"?>
+<w:glossaryDocument xmlns:wpc="http://schemas.microsoft.com/office/word/2010/wordprocessingCanvas" xmlns:cx="http://schemas.microsoft.com/office/drawing/2014/chartex" xmlns:cx1="http://schemas.microsoft.com/office/drawing/2015/9/8/chartex" xmlns:cx2="http://schemas.microsoft.com/office/drawing/2015/10/21/chartex" xmlns:cx3="http://schemas.microsoft.com/office/drawing/2016/5/9/chartex" xmlns:cx4="http://schemas.microsoft.com/office/drawing/2016/5/10/chartex" xmlns:cx5="http://schemas.microsoft.com/office/drawing/2016/5/11/chartex" xmlns:cx6="http://schemas.microsoft.com/office/drawing/2016/5/12/chartex" xmlns:cx7="http://schemas.microsoft.com/office/drawing/2016/5/13/chartex" xmlns:cx8="http://schemas.microsoft.com/office/drawing/2016/5/14/chartex" xmlns:mc="http://schemas.openxmlformats.org/markup-compatibility/2006" xmlns:aink="http://schemas.microsoft.com/office/drawing/2016/ink" xmlns:am3d="http://schemas.microsoft.com/office/drawing/2017/model3d" xmlns:o="urn:schemas-microsoft-com:office:office" xmlns:r="http://schemas.openxmlformats.org/officeDocument/2006/relationships" xmlns:m="http://schemas.openxmlformats.org/officeDocument/2006/math" xmlns:v="urn:schemas-microsoft-com:vml" xmlns:wp14="http://schemas.microsoft.com/office/word/2010/wordprocessingDrawing" xmlns:wp="http://schemas.openxmlformats.org/drawingml/2006/wordprocessingDrawing" xmlns:w10="urn:schemas-microsoft-com:office:word" xmlns:w="http://schemas.openxmlformats.org/wordprocessingml/2006/main" xmlns:w14="http://schemas.microsoft.com/office/word/2010/wordml" xmlns:w15="http://schemas.microsoft.com/office/word/2012/wordml" xmlns:w16cid="http://schemas.microsoft.com/office/word/2016/wordml/cid" xmlns:w16se="http://schemas.microsoft.com/office/word/2015/wordml/symex" xmlns:wpg="http://schemas.microsoft.com/office/word/2010/wordprocessingGroup" xmlns:wpi="http://schemas.microsoft.com/office/word/2010/wordprocessingInk" xmlns:wne="http://schemas.microsoft.com/office/word/2006/wordml" xmlns:wps="http://schemas.microsoft.com/office/word/2010/wordprocessingShape" mc:Ignorable="w14 w15 w16se w16cid wp14"/>
+</file>
+
+<file path=word/glossary/fontTable.xml><?xml version="1.0" encoding="utf-8"?>
+<w:fonts xmlns:mc="http://schemas.openxmlformats.org/markup-compatibility/2006" xmlns:r="http://schemas.openxmlformats.org/officeDocument/2006/relationships" xmlns:w="http://schemas.openxmlformats.org/wordprocessingml/2006/main" xmlns:w14="http://schemas.microsoft.com/office/word/2010/wordml" xmlns:w15="http://schemas.microsoft.com/office/word/2012/wordml" xmlns:w16cid="http://schemas.microsoft.com/office/word/2016/wordml/cid" xmlns:w16se="http://schemas.microsoft.com/office/word/2015/wordml/symex" mc:Ignorable="w14 w15 w16se w16cid">
+  <w:font w:name="Times New Roman">
+    <w:panose1 w:val="02020603050405020304"/>
+    <w:charset w:val="00"/>
+    <w:family w:val="roman"/>
+    <w:pitch w:val="variable"/>
+    <w:sig w:usb0="E0002AFF" w:usb1="C0007841" w:usb2="00000009" w:usb3="00000000" w:csb0="000001FF" w:csb1="00000000"/>
+  </w:font>
+  <w:font w:name="Garamond">
+    <w:panose1 w:val="02020404030301010803"/>
+    <w:charset w:val="00"/>
+    <w:family w:val="roman"/>
+    <w:pitch w:val="variable"/>
+    <w:sig w:usb0="00000287" w:usb1="00000000" w:usb2="00000000" w:usb3="00000000" w:csb0="0000009F" w:csb1="00000000"/>
+  </w:font>
+  <w:font w:name="Cambria Math">
+    <w:panose1 w:val="02040503050406030204"/>
+    <w:charset w:val="00"/>
+    <w:family w:val="roman"/>
+    <w:pitch w:val="variable"/>
+    <w:sig w:usb0="E00002FF" w:usb1="420024FF" w:usb2="00000000" w:usb3="00000000" w:csb0="0000019F" w:csb1="00000000"/>
+  </w:font>
+  <w:font w:name="Calibri">
+    <w:panose1 w:val="020F0502020204030204"/>
+    <w:charset w:val="00"/>
+    <w:family w:val="swiss"/>
+    <w:pitch w:val="variable"/>
+    <w:sig w:usb0="E1002AFF" w:usb1="4000ACFF" w:usb2="00000009" w:usb3="00000000" w:csb0="000001FF" w:csb1="00000000"/>
+  </w:font>
+  <w:font w:name="Calibri Light">
+    <w:panose1 w:val="020F0302020204030204"/>
+    <w:charset w:val="00"/>
+    <w:family w:val="swiss"/>
+    <w:pitch w:val="variable"/>
+    <w:sig w:usb0="A0002AEF" w:usb1="4000207B" w:usb2="00000000" w:usb3="00000000" w:csb0="000001FF" w:csb1="00000000"/>
+  </w:font>
+</w:fonts>
+</file>
+
+<file path=word/glossary/settings.xml><?xml version="1.0" encoding="utf-8"?>
+<w:settings xmlns:mc="http://schemas.openxmlformats.org/markup-compatibility/2006" xmlns:o="urn:schemas-microsoft-com:office:office" xmlns:r="http://schemas.openxmlformats.org/officeDocument/2006/relationships" xmlns:m="http://schemas.openxmlformats.org/officeDocument/2006/math" xmlns:v="urn:schemas-microsoft-com:vml" xmlns:w10="urn:schemas-microsoft-com:office:word" xmlns:w="http://schemas.openxmlformats.org/wordprocessingml/2006/main" xmlns:w14="http://schemas.microsoft.com/office/word/2010/wordml" xmlns:w15="http://schemas.microsoft.com/office/word/2012/wordml" xmlns:w16cid="http://schemas.microsoft.com/office/word/2016/wordml/cid" xmlns:w16se="http://schemas.microsoft.com/office/word/2015/wordml/symex" xmlns:sl="http://schemas.openxmlformats.org/schemaLibrary/2006/main" mc:Ignorable="w14 w15 w16se w16cid">
+  <w:view w:val="normal"/>
+  <w:defaultTabStop w:val="720"/>
+  <w:characterSpacingControl w:val="doNotCompress"/>
+  <w:compat>
+    <w:useFELayout/>
+    <w:compatSetting w:name="compatibilityMode" w:uri="http://schemas.microsoft.com/office/word" w:val="15"/>
+    <w:compatSetting w:name="overrideTableStyleFontSizeAndJustification" w:uri="http://schemas.microsoft.com/office/word" w:val="1"/>
+    <w:compatSetting w:name="enableOpenTypeFeatures" w:uri="http://schemas.microsoft.com/office/word" w:val="1"/>
+    <w:compatSetting w:name="doNotFlipMirrorIndents" w:uri="http://schemas.microsoft.com/office/word" w:val="1"/>
+    <w:compatSetting w:name="differentiateMultirowTableHeaders" w:uri="http://schemas.microsoft.com/office/word" w:val="1"/>
+    <w:compatSetting w:name="useWord2013TrackBottomHyphenation" w:uri="http://schemas.microsoft.com/office/word" w:val="0"/>
+  </w:compat>
+  <w:rsids>
+    <w:rsidRoot w:val="00D765CB"/>
+    <w:rsid w:val="00D765CB"/>
+  </w:rsids>
+  <m:mathPr>
+    <m:mathFont m:val="Cambria Math"/>
+    <m:brkBin m:val="before"/>
+    <m:brkBinSub m:val="--"/>
+    <m:smallFrac m:val="0"/>
+    <m:dispDef/>
+    <m:lMargin m:val="0"/>
+    <m:rMargin m:val="0"/>
+    <m:defJc m:val="centerGroup"/>
+    <m:wrapIndent m:val="1440"/>
+    <m:intLim m:val="subSup"/>
+    <m:naryLim m:val="undOvr"/>
+  </m:mathPr>
+  <w:themeFontLang w:val="en-ZA"/>
+  <w:clrSchemeMapping w:bg1="light1" w:t1="dark1" w:bg2="light2" w:t2="dark2" w:accent1="accent1" w:accent2="accent2" w:accent3="accent3" w:accent4="accent4" w:accent5="accent5" w:accent6="accent6" w:hyperlink="hyperlink" w:followedHyperlink="followedHyperlink"/>
+  <w:decimalSymbol w:val=","/>
+  <w:listSeparator w:val=","/>
+  <w15:chartTrackingRefBased/>
+</w:settings>
+</file>
+
+<file path=word/glossary/styles.xml><?xml version="1.0" encoding="utf-8"?>
+<w:styles xmlns:mc="http://schemas.openxmlformats.org/markup-compatibility/2006" xmlns:r="http://schemas.openxmlformats.org/officeDocument/2006/relationships" xmlns:w="http://schemas.openxmlformats.org/wordprocessingml/2006/main" xmlns:w14="http://schemas.microsoft.com/office/word/2010/wordml" xmlns:w15="http://schemas.microsoft.com/office/word/2012/wordml" xmlns:w16cid="http://schemas.microsoft.com/office/word/2016/wordml/cid" xmlns:w16se="http://schemas.microsoft.com/office/word/2015/wordml/symex" mc:Ignorable="w14 w15 w16se w16cid">
+  <w:docDefaults>
+    <w:rPrDefault>
+      <w:rPr>
+        <w:rFonts w:asciiTheme="minorHAnsi" w:eastAsiaTheme="minorEastAsia" w:hAnsiTheme="minorHAnsi" w:cstheme="minorBidi"/>
+        <w:sz w:val="22"/>
+        <w:szCs w:val="22"/>
+        <w:lang w:val="en-ZA" w:eastAsia="en-ZA" w:bidi="ar-SA"/>
+      </w:rPr>
+    </w:rPrDefault>
+    <w:pPrDefault>
+      <w:pPr>
+        <w:spacing w:after="160" w:line="259" w:lineRule="auto"/>
+      </w:pPr>
+    </w:pPrDefault>
+  </w:docDefaults>
+  <w:latentStyles w:defLockedState="0" w:defUIPriority="99" w:defSemiHidden="0" w:defUnhideWhenUsed="0" w:defQFormat="0" w:count="375">
+    <w:lsdException w:name="Normal" w:uiPriority="0" w:qFormat="1"/>
+    <w:lsdException w:name="heading 1" w:uiPriority="9" w:qFormat="1"/>
+    <w:lsdException w:name="heading 2" w:semiHidden="1" w:uiPriority="9" w:unhideWhenUsed="1" w:qFormat="1"/>
+    <w:lsdException w:name="heading 3" w:semiHidden="1" w:uiPriority="9" w:unhideWhenUsed="1" w:qFormat="1"/>
+    <w:lsdException w:name="heading 4" w:semiHidden="1" w:uiPriority="9" w:unhideWhenUsed="1" w:qFormat="1"/>
+    <w:lsdException w:name="heading 5" w:semiHidden="1" w:uiPriority="9" w:unhideWhenUsed="1" w:qFormat="1"/>
+    <w:lsdException w:name="heading 6" w:semiHidden="1" w:uiPriority="9" w:unhideWhenUsed="1" w:qFormat="1"/>
+    <w:lsdException w:name="heading 7" w:semiHidden="1" w:uiPriority="9" w:unhideWhenUsed="1" w:qFormat="1"/>
+    <w:lsdException w:name="heading 8" w:semiHidden="1" w:uiPriority="9" w:unhideWhenUsed="1" w:qFormat="1"/>
+    <w:lsdException w:name="heading 9" w:semiHidden="1" w:uiPriority="9" w:unhideWhenUsed="1" w:qFormat="1"/>
+    <w:lsdException w:name="index 1" w:semiHidden="1" w:unhideWhenUsed="1"/>
+    <w:lsdException w:name="index 2" w:semiHidden="1" w:unhideWhenUsed="1"/>
+    <w:lsdException w:name="index 3" w:semiHidden="1" w:unhideWhenUsed="1"/>
+    <w:lsdException w:name="index 4" w:semiHidden="1" w:unhideWhenUsed="1"/>
+    <w:lsdException w:name="index 5" w:semiHidden="1" w:unhideWhenUsed="1"/>
+    <w:lsdException w:name="index 6" w:semiHidden="1" w:unhideWhenUsed="1"/>
+    <w:lsdException w:name="index 7" w:semiHidden="1" w:unhideWhenUsed="1"/>
+    <w:lsdException w:name="index 8" w:semiHidden="1" w:unhideWhenUsed="1"/>
+    <w:lsdException w:name="index 9" w:semiHidden="1" w:unhideWhenUsed="1"/>
+    <w:lsdException w:name="toc 1" w:semiHidden="1" w:uiPriority="39" w:unhideWhenUsed="1"/>
+    <w:lsdException w:name="toc 2" w:semiHidden="1" w:uiPriority="39" w:unhideWhenUsed="1"/>
+    <w:lsdException w:name="toc 3" w:semiHidden="1" w:uiPriority="39" w:unhideWhenUsed="1"/>
+    <w:lsdException w:name="toc 4" w:semiHidden="1" w:uiPriority="39" w:unhideWhenUsed="1"/>
+    <w:lsdException w:name="toc 5" w:semiHidden="1" w:uiPriority="39" w:unhideWhenUsed="1"/>
+    <w:lsdException w:name="toc 6" w:semiHidden="1" w:uiPriority="39" w:unhideWhenUsed="1"/>
+    <w:lsdException w:name="toc 7" w:semiHidden="1" w:uiPriority="39" w:unhideWhenUsed="1"/>
+    <w:lsdException w:name="toc 8" w:semiHidden="1" w:uiPriority="39" w:unhideWhenUsed="1"/>
+    <w:lsdException w:name="toc 9" w:semiHidden="1" w:uiPriority="39" w:unhideWhenUsed="1"/>
+    <w:lsdException w:name="Normal Indent" w:semiHidden="1" w:unhideWhenUsed="1"/>
+    <w:lsdException w:name="footnote text" w:semiHidden="1" w:unhideWhenUsed="1"/>
+    <w:lsdException w:name="annotation text" w:semiHidden="1" w:unhideWhenUsed="1"/>
+    <w:lsdException w:name="header" w:semiHidden="1" w:unhideWhenUsed="1"/>
+    <w:lsdException w:name="footer" w:semiHidden="1" w:unhideWhenUsed="1"/>
+    <w:lsdException w:name="index heading" w:semiHidden="1" w:unhideWhenUsed="1"/>
+    <w:lsdException w:name="caption" w:semiHidden="1" w:uiPriority="35" w:unhideWhenUsed="1" w:qFormat="1"/>
+    <w:lsdException w:name="table of figures" w:semiHidden="1" w:unhideWhenUsed="1"/>
+    <w:lsdException w:name="envelope address" w:semiHidden="1" w:unhideWhenUsed="1"/>
+    <w:lsdException w:name="envelope return" w:semiHidden="1" w:unhideWhenUsed="1"/>
+    <w:lsdException w:name="footnote reference" w:semiHidden="1" w:unhideWhenUsed="1"/>
+    <w:lsdException w:name="annotation reference" w:semiHidden="1" w:unhideWhenUsed="1"/>
+    <w:lsdException w:name="line number" w:semiHidden="1" w:unhideWhenUsed="1"/>
+    <w:lsdException w:name="page number" w:semiHidden="1" w:unhideWhenUsed="1"/>
+    <w:lsdException w:name="endnote reference" w:semiHidden="1" w:unhideWhenUsed="1"/>
+    <w:lsdException w:name="endnote text" w:semiHidden="1" w:unhideWhenUsed="1"/>
+    <w:lsdException w:name="table of authorities" w:semiHidden="1" w:unhideWhenUsed="1"/>
+    <w:lsdException w:name="macro" w:semiHidden="1" w:unhideWhenUsed="1"/>
+    <w:lsdException w:name="toa heading" w:semiHidden="1" w:unhideWhenUsed="1"/>
+    <w:lsdException w:name="List" w:semiHidden="1" w:unhideWhenUsed="1"/>
+    <w:lsdException w:name="List Bullet" w:semiHidden="1" w:unhideWhenUsed="1"/>
+    <w:lsdException w:name="List Number" w:semiHidden="1" w:unhideWhenUsed="1"/>
+    <w:lsdException w:name="List 2" w:semiHidden="1" w:unhideWhenUsed="1"/>
+    <w:lsdException w:name="List 3" w:semiHidden="1" w:unhideWhenUsed="1"/>
+    <w:lsdException w:name="List 4" w:semiHidden="1" w:unhideWhenUsed="1"/>
+    <w:lsdException w:name="List 5" w:semiHidden="1" w:unhideWhenUsed="1"/>
+    <w:lsdException w:name="List Bullet 2" w:semiHidden="1" w:unhideWhenUsed="1"/>
+    <w:lsdException w:name="List Bullet 3" w:semiHidden="1" w:unhideWhenUsed="1"/>
+    <w:lsdException w:name="List Bullet 4" w:semiHidden="1" w:unhideWhenUsed="1"/>
+    <w:lsdException w:name="List Bullet 5" w:semiHidden="1" w:unhideWhenUsed="1"/>
+    <w:lsdException w:name="List Number 2" w:semiHidden="1" w:unhideWhenUsed="1"/>
+    <w:lsdException w:name="List Number 3" w:semiHidden="1" w:unhideWhenUsed="1"/>
+    <w:lsdException w:name="List Number 4" w:semiHidden="1" w:unhideWhenUsed="1"/>
+    <w:lsdException w:name="List Number 5" w:semiHidden="1" w:unhideWhenUsed="1"/>
+    <w:lsdException w:name="Title" w:uiPriority="10" w:qFormat="1"/>
+    <w:lsdException w:name="Closing" w:semiHidden="1" w:unhideWhenUsed="1"/>
+    <w:lsdException w:name="Signature" w:semiHidden="1" w:unhideWhenUsed="1"/>
+    <w:lsdException w:name="Default Paragraph Font" w:semiHidden="1" w:uiPriority="1" w:unhideWhenUsed="1"/>
+    <w:lsdException w:name="Body Text" w:semiHidden="1" w:unhideWhenUsed="1"/>
+    <w:lsdException w:name="Body Text Indent" w:semiHidden="1" w:unhideWhenUsed="1"/>
+    <w:lsdException w:name="List Continue" w:semiHidden="1" w:unhideWhenUsed="1"/>
+    <w:lsdException w:name="List Continue 2" w:semiHidden="1" w:unhideWhenUsed="1"/>
+    <w:lsdException w:name="List Continue 3" w:semiHidden="1" w:unhideWhenUsed="1"/>
+    <w:lsdException w:name="List Continue 4" w:semiHidden="1" w:unhideWhenUsed="1"/>
+    <w:lsdException w:name="List Continue 5" w:semiHidden="1" w:unhideWhenUsed="1"/>
+    <w:lsdException w:name="Message Header" w:semiHidden="1" w:unhideWhenUsed="1"/>
+    <w:lsdException w:name="Subtitle" w:uiPriority="11" w:qFormat="1"/>
+    <w:lsdException w:name="Salutation" w:semiHidden="1" w:unhideWhenUsed="1"/>
+    <w:lsdException w:name="Date" w:semiHidden="1" w:unhideWhenUsed="1"/>
+    <w:lsdException w:name="Body Text First Indent" w:semiHidden="1" w:unhideWhenUsed="1"/>
+    <w:lsdException w:name="Body Text First Indent 2" w:semiHidden="1" w:unhideWhenUsed="1"/>
+    <w:lsdException w:name="Note Heading" w:semiHidden="1" w:unhideWhenUsed="1"/>
+    <w:lsdException w:name="Body Text 2" w:semiHidden="1" w:unhideWhenUsed="1"/>
+    <w:lsdException w:name="Body Text 3" w:semiHidden="1" w:unhideWhenUsed="1"/>
+    <w:lsdException w:name="Body Text Indent 2" w:semiHidden="1" w:unhideWhenUsed="1"/>
+    <w:lsdException w:name="Body Text Indent 3" w:semiHidden="1" w:unhideWhenUsed="1"/>
+    <w:lsdException w:name="Block Text" w:semiHidden="1" w:unhideWhenUsed="1"/>
+    <w:lsdException w:name="Hyperlink" w:semiHidden="1" w:unhideWhenUsed="1"/>
+    <w:lsdException w:name="FollowedHyperlink" w:semiHidden="1" w:unhideWhenUsed="1"/>
+    <w:lsdException w:name="Strong" w:uiPriority="22" w:qFormat="1"/>
+    <w:lsdException w:name="Emphasis" w:uiPriority="20" w:qFormat="1"/>
+    <w:lsdException w:name="Document Map" w:semiHidden="1" w:unhideWhenUsed="1"/>
+    <w:lsdException w:name="Plain Text" w:semiHidden="1" w:unhideWhenUsed="1"/>
+    <w:lsdException w:name="E-mail Signature" w:semiHidden="1" w:unhideWhenUsed="1"/>
+    <w:lsdException w:name="HTML Top of Form" w:semiHidden="1" w:unhideWhenUsed="1"/>
+    <w:lsdException w:name="HTML Bottom of Form" w:semiHidden="1" w:unhideWhenUsed="1"/>
+    <w:lsdException w:name="Normal (Web)" w:semiHidden="1" w:unhideWhenUsed="1"/>
+    <w:lsdException w:name="HTML Acronym" w:semiHidden="1" w:unhideWhenUsed="1"/>
+    <w:lsdException w:name="HTML Address" w:semiHidden="1" w:unhideWhenUsed="1"/>
+    <w:lsdException w:name="HTML Cite" w:semiHidden="1" w:unhideWhenUsed="1"/>
+    <w:lsdException w:name="HTML Code" w:semiHidden="1" w:unhideWhenUsed="1"/>
+    <w:lsdException w:name="HTML Definition" w:semiHidden="1" w:unhideWhenUsed="1"/>
+    <w:lsdException w:name="HTML Keyboard" w:semiHidden="1" w:unhideWhenUsed="1"/>
+    <w:lsdException w:name="HTML Preformatted" w:semiHidden="1" w:unhideWhenUsed="1"/>
+    <w:lsdException w:name="HTML Sample" w:semiHidden="1" w:unhideWhenUsed="1"/>
+    <w:lsdException w:name="HTML Typewriter" w:semiHidden="1" w:unhideWhenUsed="1"/>
+    <w:lsdException w:name="HTML Variable" w:semiHidden="1" w:unhideWhenUsed="1"/>
+    <w:lsdException w:name="Normal Table" w:semiHidden="1" w:unhideWhenUsed="1"/>
+    <w:lsdException w:name="annotation subject" w:semiHidden="1" w:unhideWhenUsed="1"/>
+    <w:lsdException w:name="No List" w:semiHidden="1" w:unhideWhenUsed="1"/>
+    <w:lsdException w:name="Outline List 1" w:semiHidden="1" w:unhideWhenUsed="1"/>
+    <w:lsdException w:name="Outline List 2" w:semiHidden="1" w:unhideWhenUsed="1"/>
+    <w:lsdException w:name="Outline List 3" w:semiHidden="1" w:unhideWhenUsed="1"/>
+    <w:lsdException w:name="Table Simple 1" w:semiHidden="1" w:unhideWhenUsed="1"/>
+    <w:lsdException w:name="Table Simple 2" w:semiHidden="1" w:unhideWhenUsed="1"/>
+    <w:lsdException w:name="Table Simple 3" w:semiHidden="1" w:unhideWhenUsed="1"/>
+    <w:lsdException w:name="Table Classic 1" w:semiHidden="1" w:unhideWhenUsed="1"/>
+    <w:lsdException w:name="Table Classic 2" w:semiHidden="1" w:unhideWhenUsed="1"/>
+    <w:lsdException w:name="Table Classic 3" w:semiHidden="1" w:unhideWhenUsed="1"/>
+    <w:lsdException w:name="Table Classic 4" w:semiHidden="1" w:unhideWhenUsed="1"/>
+    <w:lsdException w:name="Table Colorful 1" w:semiHidden="1" w:unhideWhenUsed="1"/>
+    <w:lsdException w:name="Table Colorful 2" w:semiHidden="1" w:unhideWhenUsed="1"/>
+    <w:lsdException w:name="Table Colorful 3" w:semiHidden="1" w:unhideWhenUsed="1"/>
+    <w:lsdException w:name="Table Columns 1" w:semiHidden="1" w:unhideWhenUsed="1"/>
+    <w:lsdException w:name="Table Columns 2" w:semiHidden="1" w:unhideWhenUsed="1"/>
+    <w:lsdException w:name="Table Columns 3" w:semiHidden="1" w:unhideWhenUsed="1"/>
+    <w:lsdException w:name="Table Columns 4" w:semiHidden="1" w:unhideWhenUsed="1"/>
+    <w:lsdException w:name="Table Columns 5" w:semiHidden="1" w:unhideWhenUsed="1"/>
+    <w:lsdException w:name="Table Grid 1" w:semiHidden="1" w:unhideWhenUsed="1"/>
+    <w:lsdException w:name="Table Grid 2" w:semiHidden="1" w:unhideWhenUsed="1"/>
+    <w:lsdException w:name="Table Grid 3" w:semiHidden="1" w:unhideWhenUsed="1"/>
+    <w:lsdException w:name="Table Grid 4" w:semiHidden="1" w:unhideWhenUsed="1"/>
+    <w:lsdException w:name="Table Grid 5" w:semiHidden="1" w:unhideWhenUsed="1"/>
+    <w:lsdException w:name="Table Grid 6" w:semiHidden="1" w:unhideWhenUsed="1"/>
+    <w:lsdException w:name="Table Grid 7" w:semiHidden="1" w:unhideWhenUsed="1"/>
+    <w:lsdException w:name="Table Grid 8" w:semiHidden="1" w:unhideWhenUsed="1"/>
+    <w:lsdException w:name="Table List 1" w:semiHidden="1" w:unhideWhenUsed="1"/>
+    <w:lsdException w:name="Table List 2" w:semiHidden="1" w:unhideWhenUsed="1"/>
+    <w:lsdException w:name="Table List 3" w:semiHidden="1" w:unhideWhenUsed="1"/>
+    <w:lsdException w:name="Table List 4" w:semiHidden="1" w:unhideWhenUsed="1"/>
+    <w:lsdException w:name="Table List 5" w:semiHidden="1" w:unhideWhenUsed="1"/>
+    <w:lsdException w:name="Table List 6" w:semiHidden="1" w:unhideWhenUsed="1"/>
+    <w:lsdException w:name="Table List 7" w:semiHidden="1" w:unhideWhenUsed="1"/>
+    <w:lsdException w:name="Table List 8" w:semiHidden="1" w:unhideWhenUsed="1"/>
+    <w:lsdException w:name="Table 3D effects 1" w:semiHidden="1" w:unhideWhenUsed="1"/>
+    <w:lsdException w:name="Table 3D effects 2" w:semiHidden="1" w:unhideWhenUsed="1"/>
+    <w:lsdException w:name="Table 3D effects 3" w:semiHidden="1" w:unhideWhenUsed="1"/>
+    <w:lsdException w:name="Table Contemporary" w:semiHidden="1" w:unhideWhenUsed="1"/>
+    <w:lsdException w:name="Table Elegant" w:semiHidden="1" w:unhideWhenUsed="1"/>
+    <w:lsdException w:name="Table Professional" w:semiHidden="1" w:unhideWhenUsed="1"/>
+    <w:lsdException w:name="Table Subtle 1" w:semiHidden="1" w:unhideWhenUsed="1"/>
+    <w:lsdException w:name="Table Subtle 2" w:semiHidden="1" w:unhideWhenUsed="1"/>
+    <w:lsdException w:name="Table Web 1" w:semiHidden="1" w:unhideWhenUsed="1"/>
+    <w:lsdException w:name="Table Web 2" w:semiHidden="1" w:unhideWhenUsed="1"/>
+    <w:lsdException w:name="Table Web 3" w:semiHidden="1" w:unhideWhenUsed="1"/>
+    <w:lsdException w:name="Balloon Text" w:semiHidden="1" w:unhideWhenUsed="1"/>
+    <w:lsdException w:name="Table Grid" w:uiPriority="39"/>
+    <w:lsdException w:name="Table Theme" w:semiHidden="1" w:unhideWhenUsed="1"/>
+    <w:lsdException w:name="Placeholder Text" w:semiHidden="1"/>
+    <w:lsdException w:name="No Spacing" w:uiPriority="1" w:qFormat="1"/>
+    <w:lsdException w:name="Light Shading" w:uiPriority="60"/>
+    <w:lsdException w:name="Light List" w:uiPriority="61"/>
+    <w:lsdException w:name="Light Grid" w:uiPriority="62"/>
+    <w:lsdException w:name="Medium Shading 1" w:uiPriority="63"/>
+    <w:lsdException w:name="Medium Shading 2" w:uiPriority="64"/>
+    <w:lsdException w:name="Medium List 1" w:uiPriority="65"/>
+    <w:lsdException w:name="Medium List 2" w:uiPriority="66"/>
+    <w:lsdException w:name="Medium Grid 1" w:uiPriority="67"/>
+    <w:lsdException w:name="Medium Grid 2" w:uiPriority="68"/>
+    <w:lsdException w:name="Medium Grid 3" w:uiPriority="69"/>
+    <w:lsdException w:name="Dark List" w:uiPriority="70"/>
+    <w:lsdException w:name="Colorful Shading" w:uiPriority="71"/>
+    <w:lsdException w:name="Colorful List" w:uiPriority="72"/>
+    <w:lsdException w:name="Colorful Grid" w:uiPriority="73"/>
+    <w:lsdException w:name="Light Shading Accent 1" w:uiPriority="60"/>
+    <w:lsdException w:name="Light List Accent 1" w:uiPriority="61"/>
+    <w:lsdException w:name="Light Grid Accent 1" w:uiPriority="62"/>
+    <w:lsdException w:name="Medium Shading 1 Accent 1" w:uiPriority="63"/>
+    <w:lsdException w:name="Medium Shading 2 Accent 1" w:uiPriority="64"/>
+    <w:lsdException w:name="Medium List 1 Accent 1" w:uiPriority="65"/>
+    <w:lsdException w:name="Revision" w:semiHidden="1"/>
+    <w:lsdException w:name="List Paragraph" w:uiPriority="34" w:qFormat="1"/>
+    <w:lsdException w:name="Quote" w:uiPriority="29" w:qFormat="1"/>
+    <w:lsdException w:name="Intense Quote" w:uiPriority="30" w:qFormat="1"/>
+    <w:lsdException w:name="Medium List 2 Accent 1" w:uiPriority="66"/>
+    <w:lsdException w:name="Medium Grid 1 Accent 1" w:uiPriority="67"/>
+    <w:lsdException w:name="Medium Grid 2 Accent 1" w:uiPriority="68"/>
+    <w:lsdException w:name="Medium Grid 3 Accent 1" w:uiPriority="69"/>
+    <w:lsdException w:name="Dark List Accent 1" w:uiPriority="70"/>
+    <w:lsdException w:name="Colorful Shading Accent 1" w:uiPriority="71"/>
+    <w:lsdException w:name="Colorful List Accent 1" w:uiPriority="72"/>
+    <w:lsdException w:name="Colorful Grid Accent 1" w:uiPriority="73"/>
+    <w:lsdException w:name="Light Shading Accent 2" w:uiPriority="60"/>
+    <w:lsdException w:name="Light List Accent 2" w:uiPriority="61"/>
+    <w:lsdException w:name="Light Grid Accent 2" w:uiPriority="62"/>
+    <w:lsdException w:name="Medium Shading 1 Accent 2" w:uiPriority="63"/>
+    <w:lsdException w:name="Medium Shading 2 Accent 2" w:uiPriority="64"/>
+    <w:lsdException w:name="Medium List 1 Accent 2" w:uiPriority="65"/>
+    <w:lsdException w:name="Medium List 2 Accent 2" w:uiPriority="66"/>
+    <w:lsdException w:name="Medium Grid 1 Accent 2" w:uiPriority="67"/>
+    <w:lsdException w:name="Medium Grid 2 Accent 2" w:uiPriority="68"/>
+    <w:lsdException w:name="Medium Grid 3 Accent 2" w:uiPriority="69"/>
+    <w:lsdException w:name="Dark List Accent 2" w:uiPriority="70"/>
+    <w:lsdException w:name="Colorful Shading Accent 2" w:uiPriority="71"/>
+    <w:lsdException w:name="Colorful List Accent 2" w:uiPriority="72"/>
+    <w:lsdException w:name="Colorful Grid Accent 2" w:uiPriority="73"/>
+    <w:lsdException w:name="Light Shading Accent 3" w:uiPriority="60"/>
+    <w:lsdException w:name="Light List Accent 3" w:uiPriority="61"/>
+    <w:lsdException w:name="Light Grid Accent 3" w:uiPriority="62"/>
+    <w:lsdException w:name="Medium Shading 1 Accent 3" w:uiPriority="63"/>
+    <w:lsdException w:name="Medium Shading 2 Accent 3" w:uiPriority="64"/>
+    <w:lsdException w:name="Medium List 1 Accent 3" w:uiPriority="65"/>
+    <w:lsdException w:name="Medium List 2 Accent 3" w:uiPriority="66"/>
+    <w:lsdException w:name="Medium Grid 1 Accent 3" w:uiPriority="67"/>
+    <w:lsdException w:name="Medium Grid 2 Accent 3" w:uiPriority="68"/>
+    <w:lsdException w:name="Medium Grid 3 Accent 3" w:uiPriority="69"/>
+    <w:lsdException w:name="Dark List Accent 3" w:uiPriority="70"/>
+    <w:lsdException w:name="Colorful Shading Accent 3" w:uiPriority="71"/>
+    <w:lsdException w:name="Colorful List Accent 3" w:uiPriority="72"/>
+    <w:lsdException w:name="Colorful Grid Accent 3" w:uiPriority="73"/>
+    <w:lsdException w:name="Light Shading Accent 4" w:uiPriority="60"/>
+    <w:lsdException w:name="Light List Accent 4" w:uiPriority="61"/>
+    <w:lsdException w:name="Light Grid Accent 4" w:uiPriority="62"/>
+    <w:lsdException w:name="Medium Shading 1 Accent 4" w:uiPriority="63"/>
+    <w:lsdException w:name="Medium Shading 2 Accent 4" w:uiPriority="64"/>
+    <w:lsdException w:name="Medium List 1 Accent 4" w:uiPriority="65"/>
+    <w:lsdException w:name="Medium List 2 Accent 4" w:uiPriority="66"/>
+    <w:lsdException w:name="Medium Grid 1 Accent 4" w:uiPriority="67"/>
+    <w:lsdException w:name="Medium Grid 2 Accent 4" w:uiPriority="68"/>
+    <w:lsdException w:name="Medium Grid 3 Accent 4" w:uiPriority="69"/>
+    <w:lsdException w:name="Dark List Accent 4" w:uiPriority="70"/>
+    <w:lsdException w:name="Colorful Shading Accent 4" w:uiPriority="71"/>
+    <w:lsdException w:name="Colorful List Accent 4" w:uiPriority="72"/>
+    <w:lsdException w:name="Colorful Grid Accent 4" w:uiPriority="73"/>
+    <w:lsdException w:name="Light Shading Accent 5" w:uiPriority="60"/>
+    <w:lsdException w:name="Light List Accent 5" w:uiPriority="61"/>
+    <w:lsdException w:name="Light Grid Accent 5" w:uiPriority="62"/>
+    <w:lsdException w:name="Medium Shading 1 Accent 5" w:uiPriority="63"/>
+    <w:lsdException w:name="Medium Shading 2 Accent 5" w:uiPriority="64"/>
+    <w:lsdException w:name="Medium List 1 Accent 5" w:uiPriority="65"/>
+    <w:lsdException w:name="Medium List 2 Accent 5" w:uiPriority="66"/>
+    <w:lsdException w:name="Medium Grid 1 Accent 5" w:uiPriority="67"/>
+    <w:lsdException w:name="Medium Grid 2 Accent 5" w:uiPriority="68"/>
+    <w:lsdException w:name="Medium Grid 3 Accent 5" w:uiPriority="69"/>
+    <w:lsdException w:name="Dark List Accent 5" w:uiPriority="70"/>
+    <w:lsdException w:name="Colorful Shading Accent 5" w:uiPriority="71"/>
+    <w:lsdException w:name="Colorful List Accent 5" w:uiPriority="72"/>
+    <w:lsdException w:name="Colorful Grid Accent 5" w:uiPriority="73"/>
+    <w:lsdException w:name="Light Shading Accent 6" w:uiPriority="60"/>
+    <w:lsdException w:name="Light List Accent 6" w:uiPriority="61"/>
+    <w:lsdException w:name="Light Grid Accent 6" w:uiPriority="62"/>
+    <w:lsdException w:name="Medium Shading 1 Accent 6" w:uiPriority="63"/>
+    <w:lsdException w:name="Medium Shading 2 Accent 6" w:uiPriority="64"/>
+    <w:lsdException w:name="Medium List 1 Accent 6" w:uiPriority="65"/>
+    <w:lsdException w:name="Medium List 2 Accent 6" w:uiPriority="66"/>
+    <w:lsdException w:name="Medium Grid 1 Accent 6" w:uiPriority="67"/>
+    <w:lsdException w:name="Medium Grid 2 Accent 6" w:uiPriority="68"/>
+    <w:lsdException w:name="Medium Grid 3 Accent 6" w:uiPriority="69"/>
+    <w:lsdException w:name="Dark List Accent 6" w:uiPriority="70"/>
+    <w:lsdException w:name="Colorful Shading Accent 6" w:uiPriority="71"/>
+    <w:lsdException w:name="Colorful List Accent 6" w:uiPriority="72"/>
+    <w:lsdException w:name="Colorful Grid Accent 6" w:uiPriority="73"/>
+    <w:lsdException w:name="Subtle Emphasis" w:uiPriority="19" w:qFormat="1"/>
+    <w:lsdException w:name="Intense Emphasis" w:uiPriority="21" w:qFormat="1"/>
+    <w:lsdException w:name="Subtle Reference" w:uiPriority="31" w:qFormat="1"/>
+    <w:lsdException w:name="Intense Reference" w:uiPriority="32" w:qFormat="1"/>
+    <w:lsdException w:name="Book Title" w:uiPriority="33" w:qFormat="1"/>
+    <w:lsdException w:name="Bibliography" w:semiHidden="1" w:uiPriority="37" w:unhideWhenUsed="1"/>
+    <w:lsdException w:name="TOC Heading" w:semiHidden="1" w:uiPriority="39" w:unhideWhenUsed="1" w:qFormat="1"/>
+    <w:lsdException w:name="Plain Table 1" w:uiPriority="41"/>
+    <w:lsdException w:name="Plain Table 2" w:uiPriority="42"/>
+    <w:lsdException w:name="Plain Table 3" w:uiPriority="43"/>
+    <w:lsdException w:name="Plain Table 4" w:uiPriority="44"/>
+    <w:lsdException w:name="Plain Table 5" w:uiPriority="45"/>
+    <w:lsdException w:name="Grid Table Light" w:uiPriority="40"/>
+    <w:lsdException w:name="Grid Table 1 Light" w:uiPriority="46"/>
+    <w:lsdException w:name="Grid Table 2" w:uiPriority="47"/>
+    <w:lsdException w:name="Grid Table 3" w:uiPriority="48"/>
+    <w:lsdException w:name="Grid Table 4" w:uiPriority="49"/>
+    <w:lsdException w:name="Grid Table 5 Dark" w:uiPriority="50"/>
+    <w:lsdException w:name="Grid Table 6 Colorful" w:uiPriority="51"/>
+    <w:lsdException w:name="Grid Table 7 Colorful" w:uiPriority="52"/>
+    <w:lsdException w:name="Grid Table 1 Light Accent 1" w:uiPriority="46"/>
+    <w:lsdException w:name="Grid Table 2 Accent 1" w:uiPriority="47"/>
+    <w:lsdException w:name="Grid Table 3 Accent 1" w:uiPriority="48"/>
+    <w:lsdException w:name="Grid Table 4 Accent 1" w:uiPriority="49"/>
+    <w:lsdException w:name="Grid Table 5 Dark Accent 1" w:uiPriority="50"/>
+    <w:lsdException w:name="Grid Table 6 Colorful Accent 1" w:uiPriority="51"/>
+    <w:lsdException w:name="Grid Table 7 Colorful Accent 1" w:uiPriority="52"/>
+    <w:lsdException w:name="Grid Table 1 Light Accent 2" w:uiPriority="46"/>
+    <w:lsdException w:name="Grid Table 2 Accent 2" w:uiPriority="47"/>
+    <w:lsdException w:name="Grid Table 3 Accent 2" w:uiPriority="48"/>
+    <w:lsdException w:name="Grid Table 4 Accent 2" w:uiPriority="49"/>
+    <w:lsdException w:name="Grid Table 5 Dark Accent 2" w:uiPriority="50"/>
+    <w:lsdException w:name="Grid Table 6 Colorful Accent 2" w:uiPriority="51"/>
+    <w:lsdException w:name="Grid Table 7 Colorful Accent 2" w:uiPriority="52"/>
+    <w:lsdException w:name="Grid Table 1 Light Accent 3" w:uiPriority="46"/>
+    <w:lsdException w:name="Grid Table 2 Accent 3" w:uiPriority="47"/>
+    <w:lsdException w:name="Grid Table 3 Accent 3" w:uiPriority="48"/>
+    <w:lsdException w:name="Grid Table 4 Accent 3" w:uiPriority="49"/>
+    <w:lsdException w:name="Grid Table 5 Dark Accent 3" w:uiPriority="50"/>
+    <w:lsdException w:name="Grid Table 6 Colorful Accent 3" w:uiPriority="51"/>
+    <w:lsdException w:name="Grid Table 7 Colorful Accent 3" w:uiPriority="52"/>
+    <w:lsdException w:name="Grid Table 1 Light Accent 4" w:uiPriority="46"/>
+    <w:lsdException w:name="Grid Table 2 Accent 4" w:uiPriority="47"/>
+    <w:lsdException w:name="Grid Table 3 Accent 4" w:uiPriority="48"/>
+    <w:lsdException w:name="Grid Table 4 Accent 4" w:uiPriority="49"/>
+    <w:lsdException w:name="Grid Table 5 Dark Accent 4" w:uiPriority="50"/>
+    <w:lsdException w:name="Grid Table 6 Colorful Accent 4" w:uiPriority="51"/>
+    <w:lsdException w:name="Grid Table 7 Colorful Accent 4" w:uiPriority="52"/>
+    <w:lsdException w:name="Grid Table 1 Light Accent 5" w:uiPriority="46"/>
+    <w:lsdException w:name="Grid Table 2 Accent 5" w:uiPriority="47"/>
+    <w:lsdException w:name="Grid Table 3 Accent 5" w:uiPriority="48"/>
+    <w:lsdException w:name="Grid Table 4 Accent 5" w:uiPriority="49"/>
+    <w:lsdException w:name="Grid Table 5 Dark Accent 5" w:uiPriority="50"/>
+    <w:lsdException w:name="Grid Table 6 Colorful Accent 5" w:uiPriority="51"/>
+    <w:lsdException w:name="Grid Table 7 Colorful Accent 5" w:uiPriority="52"/>
+    <w:lsdException w:name="Grid Table 1 Light Accent 6" w:uiPriority="46"/>
+    <w:lsdException w:name="Grid Table 2 Accent 6" w:uiPriority="47"/>
+    <w:lsdException w:name="Grid Table 3 Accent 6" w:uiPriority="48"/>
+    <w:lsdException w:name="Grid Table 4 Accent 6" w:uiPriority="49"/>
+    <w:lsdException w:name="Grid Table 5 Dark Accent 6" w:uiPriority="50"/>
+    <w:lsdException w:name="Grid Table 6 Colorful Accent 6" w:uiPriority="51"/>
+    <w:lsdException w:name="Grid Table 7 Colorful Accent 6" w:uiPriority="52"/>
+    <w:lsdException w:name="List Table 1 Light" w:uiPriority="46"/>
+    <w:lsdException w:name="List Table 2" w:uiPriority="47"/>
+    <w:lsdException w:name="List Table 3" w:uiPriority="48"/>
+    <w:lsdException w:name="List Table 4" w:uiPriority="49"/>
+    <w:lsdException w:name="List Table 5 Dark" w:uiPriority="50"/>
+    <w:lsdException w:name="List Table 6 Colorful" w:uiPriority="51"/>
+    <w:lsdException w:name="List Table 7 Colorful" w:uiPriority="52"/>
+    <w:lsdException w:name="List Table 1 Light Accent 1" w:uiPriority="46"/>
+    <w:lsdException w:name="List Table 2 Accent 1" w:uiPriority="47"/>
+    <w:lsdException w:name="List Table 3 Accent 1" w:uiPriority="48"/>
+    <w:lsdException w:name="List Table 4 Accent 1" w:uiPriority="49"/>
+    <w:lsdException w:name="List Table 5 Dark Accent 1" w:uiPriority="50"/>
+    <w:lsdException w:name="List Table 6 Colorful Accent 1" w:uiPriority="51"/>
+    <w:lsdException w:name="List Table 7 Colorful Accent 1" w:uiPriority="52"/>
+    <w:lsdException w:name="List Table 1 Light Accent 2" w:uiPriority="46"/>
+    <w:lsdException w:name="List Table 2 Accent 2" w:uiPriority="47"/>
+    <w:lsdException w:name="List Table 3 Accent 2" w:uiPriority="48"/>
+    <w:lsdException w:name="List Table 4 Accent 2" w:uiPriority="49"/>
+    <w:lsdException w:name="List Table 5 Dark Accent 2" w:uiPriority="50"/>
+    <w:lsdException w:name="List Table 6 Colorful Accent 2" w:uiPriority="51"/>
+    <w:lsdException w:name="List Table 7 Colorful Accent 2" w:uiPriority="52"/>
+    <w:lsdException w:name="List Table 1 Light Accent 3" w:uiPriority="46"/>
+    <w:lsdException w:name="List Table 2 Accent 3" w:uiPriority="47"/>
+    <w:lsdException w:name="List Table 3 Accent 3" w:uiPriority="48"/>
+    <w:lsdException w:name="List Table 4 Accent 3" w:uiPriority="49"/>
+    <w:lsdException w:name="List Table 5 Dark Accent 3" w:uiPriority="50"/>
+    <w:lsdException w:name="List Table 6 Colorful Accent 3" w:uiPriority="51"/>
+    <w:lsdException w:name="List Table 7 Colorful Accent 3" w:uiPriority="52"/>
+    <w:lsdException w:name="List Table 1 Light Accent 4" w:uiPriority="46"/>
+    <w:lsdException w:name="List Table 2 Accent 4" w:uiPriority="47"/>
+    <w:lsdException w:name="List Table 3 Accent 4" w:uiPriority="48"/>
+    <w:lsdException w:name="List Table 4 Accent 4" w:uiPriority="49"/>
+    <w:lsdException w:name="List Table 5 Dark Accent 4" w:uiPriority="50"/>
+    <w:lsdException w:name="List Table 6 Colorful Accent 4" w:uiPriority="51"/>
+    <w:lsdException w:name="List Table 7 Colorful Accent 4" w:uiPriority="52"/>
+    <w:lsdException w:name="List Table 1 Light Accent 5" w:uiPriority="46"/>
+    <w:lsdException w:name="List Table 2 Accent 5" w:uiPriority="47"/>
+    <w:lsdException w:name="List Table 3 Accent 5" w:uiPriority="48"/>
+    <w:lsdException w:name="List Table 4 Accent 5" w:uiPriority="49"/>
+    <w:lsdException w:name="List Table 5 Dark Accent 5" w:uiPriority="50"/>
+    <w:lsdException w:name="List Table 6 Colorful Accent 5" w:uiPriority="51"/>
+    <w:lsdException w:name="List Table 7 Colorful Accent 5" w:uiPriority="52"/>
+    <w:lsdException w:name="List Table 1 Light Accent 6" w:uiPriority="46"/>
+    <w:lsdException w:name="List Table 2 Accent 6" w:uiPriority="47"/>
+    <w:lsdException w:name="List Table 3 Accent 6" w:uiPriority="48"/>
+    <w:lsdException w:name="List Table 4 Accent 6" w:uiPriority="49"/>
+    <w:lsdException w:name="List Table 5 Dark Accent 6" w:uiPriority="50"/>
+    <w:lsdException w:name="List Table 6 Colorful Accent 6" w:uiPriority="51"/>
+    <w:lsdException w:name="List Table 7 Colorful Accent 6" w:uiPriority="52"/>
+    <w:lsdException w:name="Mention" w:semiHidden="1" w:unhideWhenUsed="1"/>
+    <w:lsdException w:name="Smart Hyperlink" w:semiHidden="1" w:unhideWhenUsed="1"/>
+    <w:lsdException w:name="Hashtag" w:semiHidden="1" w:unhideWhenUsed="1"/>
+    <w:lsdException w:name="Unresolved Mention" w:semiHidden="1" w:unhideWhenUsed="1"/>
+  </w:latentStyles>
+  <w:style w:type="paragraph" w:default="1" w:styleId="Normal">
+    <w:name w:val="Normal"/>
+    <w:qFormat/>
+  </w:style>
+  <w:style w:type="character" w:default="1" w:styleId="DefaultParagraphFont">
+    <w:name w:val="Default Paragraph Font"/>
+    <w:uiPriority w:val="1"/>
+    <w:semiHidden/>
+    <w:unhideWhenUsed/>
+  </w:style>
+  <w:style w:type="table" w:default="1" w:styleId="TableNormal">
+    <w:name w:val="Normal Table"/>
+    <w:uiPriority w:val="99"/>
+    <w:semiHidden/>
+    <w:unhideWhenUsed/>
+    <w:tblPr>
+      <w:tblInd w:w="0" w:type="dxa"/>
+      <w:tblCellMar>
+        <w:top w:w="0" w:type="dxa"/>
+        <w:left w:w="108" w:type="dxa"/>
+        <w:bottom w:w="0" w:type="dxa"/>
+        <w:right w:w="108" w:type="dxa"/>
+      </w:tblCellMar>
+    </w:tblPr>
+  </w:style>
+  <w:style w:type="numbering" w:default="1" w:styleId="NoList">
+    <w:name w:val="No List"/>
+    <w:uiPriority w:val="99"/>
+    <w:semiHidden/>
+    <w:unhideWhenUsed/>
+  </w:style>
+  <w:style w:type="character" w:styleId="PlaceholderText">
+    <w:name w:val="Placeholder Text"/>
+    <w:basedOn w:val="DefaultParagraphFont"/>
+    <w:uiPriority w:val="99"/>
+    <w:semiHidden/>
+    <w:rsid w:val="00D765CB"/>
+    <w:rPr>
+      <w:color w:val="808080"/>
+    </w:rPr>
+  </w:style>
+</w:styles>
+</file>
+
+<file path=word/glossary/webSettings.xml><?xml version="1.0" encoding="utf-8"?>
+<w:webSettings xmlns:mc="http://schemas.openxmlformats.org/markup-compatibility/2006" xmlns:r="http://schemas.openxmlformats.org/officeDocument/2006/relationships" xmlns:w="http://schemas.openxmlformats.org/wordprocessingml/2006/main" xmlns:w14="http://schemas.microsoft.com/office/word/2010/wordml" xmlns:w15="http://schemas.microsoft.com/office/word/2012/wordml" xmlns:w16cid="http://schemas.microsoft.com/office/word/2016/wordml/cid" xmlns:w16se="http://schemas.microsoft.com/office/word/2015/wordml/symex" mc:Ignorable="w14 w15 w16se w16cid">
+  <w:optimizeForBrowser/>
+  <w:allowPNG/>
+</w:webSettings>
 </file>
 
 <file path=word/theme/theme1.xml><?xml version="1.0" encoding="utf-8"?>
@@ -5698,11 +8339,174 @@
     <b:URL>http://alice.web.cern.ch/detectors/more-details-alice-trd</b:URL>
     <b:RefOrder>3</b:RefOrder>
   </b:Source>
+  <b:Source>
+    <b:Tag>Ant09</b:Tag>
+    <b:SourceType>JournalArticle</b:SourceType>
+    <b:Guid>{75485EE7-204A-49C1-964A-54AE55186454}</b:Guid>
+    <b:Title>ROOT -- A C++ framework for petabyte data storage, statistical analysis and visualization</b:Title>
+    <b:Year>2009</b:Year>
+    <b:URL>https://www.sciencedirect.com/science/article/pii/S0010465509002550?via%3Dihub</b:URL>
+    <b:Author>
+      <b:Author>
+        <b:NameList>
+          <b:Person>
+            <b:Last>Antcheva</b:Last>
+            <b:First>I.</b:First>
+          </b:Person>
+          <b:Person>
+            <b:Last>Ballantijn</b:Last>
+            <b:First>M</b:First>
+          </b:Person>
+          <b:Person>
+            <b:Last>Bellenot</b:Last>
+            <b:First>B</b:First>
+          </b:Person>
+          <b:Person>
+            <b:Last>Biskup</b:Last>
+            <b:First>M</b:First>
+          </b:Person>
+          <b:Person>
+            <b:Last>Brun</b:Last>
+            <b:First>R</b:First>
+          </b:Person>
+        </b:NameList>
+      </b:Author>
+    </b:Author>
+    <b:Volume>180</b:Volume>
+    <b:Issue>12</b:Issue>
+    <b:JournalName>Computer Physics Communications</b:JournalName>
+    <b:Pages>2499-2512</b:Pages>
+    <b:DOI>https://doi.org/10.1016/j.cpc.2009.08.005</b:DOI>
+    <b:RefOrder>5</b:RefOrder>
+  </b:Source>
+  <b:Source>
+    <b:Tag>ALI18</b:Tag>
+    <b:SourceType>DocumentFromInternetSite</b:SourceType>
+    <b:Guid>{693A61A1-21AE-4051-A444-7FEC21650C78}</b:Guid>
+    <b:Title>AliRoot Tutorial</b:Title>
+    <b:Author>
+      <b:Author>
+        <b:Corporate>ALICE Collaboration</b:Corporate>
+      </b:Author>
+    </b:Author>
+    <b:InternetSiteTitle>CERN Indico</b:InternetSiteTitle>
+    <b:YearAccessed>2018</b:YearAccessed>
+    <b:MonthAccessed>October</b:MonthAccessed>
+    <b:DayAccessed>4</b:DayAccessed>
+    <b:URL>https://www.google.com/url?sa=t&amp;rct=j&amp;q=&amp;esrc=s&amp;source=web&amp;cd=2&amp;cad=rja&amp;uact=8&amp;ved=2ahUKEwi748CmwezdAhVSasAKHUVkDwsQFjABegQICBAC&amp;url=https%3A%2F%2Findico.cern.ch%2Fevent%2F6986%2Fcontribution%2F0%2Fattachments%2F1029652%2F1466277%2Ftutorial.pdf&amp;usg=AOvVaw</b:URL>
+    <b:RefOrder>6</b:RefOrder>
+  </b:Source>
+  <b:Source>
+    <b:Tag>The18</b:Tag>
+    <b:SourceType>DocumentFromInternetSite</b:SourceType>
+    <b:Guid>{BA4C2244-ED86-418B-A3A1-4877BFA96BBD}</b:Guid>
+    <b:Title>The Transition Radiation Detector</b:Title>
+    <b:InternetSiteTitle>ALICE</b:InternetSiteTitle>
+    <b:YearAccessed>2018</b:YearAccessed>
+    <b:MonthAccessed>October</b:MonthAccessed>
+    <b:DayAccessed>4</b:DayAccessed>
+    <b:URL>http://aliceinfo.cern.ch/Public/Objects/Chapter2/DetectorComponents/trd_operation.gif</b:URL>
+    <b:RefOrder>4</b:RefOrder>
+  </b:Source>
+  <b:Source>
+    <b:Tag>Int18</b:Tag>
+    <b:SourceType>DocumentFromInternetSite</b:SourceType>
+    <b:Guid>{BF40B6F2-E9AB-427D-AED4-3FF290F0BF18}</b:Guid>
+    <b:Title>Integration with other languages</b:Title>
+    <b:InternetSiteTitle>ROOT</b:InternetSiteTitle>
+    <b:YearAccessed>2018</b:YearAccessed>
+    <b:MonthAccessed>October</b:MonthAccessed>
+    <b:DayAccessed>4</b:DayAccessed>
+    <b:URL>https://root.cern.ch/integration-other-languages</b:URL>
+    <b:RefOrder>7</b:RefOrder>
+  </b:Source>
+  <b:Source>
+    <b:Tag>Goo14</b:Tag>
+    <b:SourceType>JournalArticle</b:SourceType>
+    <b:Guid>{C443D1A5-31A8-4FC8-8F65-0959528CD740}</b:Guid>
+    <b:Title>Generative Adverserial Nets</b:Title>
+    <b:Year>2014</b:Year>
+    <b:URL>https://arxiv.org/abs/1406.2661</b:URL>
+    <b:Author>
+      <b:Author>
+        <b:NameList>
+          <b:Person>
+            <b:Last>Goodfellow</b:Last>
+            <b:Middle>J</b:Middle>
+            <b:First>Ian</b:First>
+          </b:Person>
+          <b:Person>
+            <b:Last>Pouget-Abadie</b:Last>
+            <b:First>Jean</b:First>
+          </b:Person>
+          <b:Person>
+            <b:Last>Mirza</b:Last>
+            <b:First>Mehdi</b:First>
+          </b:Person>
+          <b:Person>
+            <b:Last>Xu</b:Last>
+            <b:First>Bing</b:First>
+          </b:Person>
+          <b:Person>
+            <b:Last>Warde-Farley</b:Last>
+            <b:First>David</b:First>
+          </b:Person>
+          <b:Person>
+            <b:Last>Ozair</b:Last>
+            <b:First>Sherjil</b:First>
+          </b:Person>
+          <b:Person>
+            <b:Last>Courville</b:Last>
+            <b:First>Aaron</b:First>
+          </b:Person>
+          <b:Person>
+            <b:Last>Bengio</b:Last>
+            <b:First>Joshua</b:First>
+          </b:Person>
+        </b:NameList>
+      </b:Author>
+    </b:Author>
+    <b:JournalName>stat.ML</b:JournalName>
+    <b:RefOrder>8</b:RefOrder>
+  </b:Source>
+  <b:Source>
+    <b:Tag>Ros58</b:Tag>
+    <b:SourceType>JournalArticle</b:SourceType>
+    <b:Guid>{6414F1E5-E2FD-4E31-A331-10542FD99D12}</b:Guid>
+    <b:Author>
+      <b:Author>
+        <b:NameList>
+          <b:Person>
+            <b:Last>Rosenblatt</b:Last>
+            <b:First>F.</b:First>
+          </b:Person>
+        </b:NameList>
+      </b:Author>
+    </b:Author>
+    <b:Title>The Perceptron: A Probabilistic Model for Information Storage and Organization in the Brain</b:Title>
+    <b:Year>1958</b:Year>
+    <b:Volume>65</b:Volume>
+    <b:Issue>6</b:Issue>
+    <b:JournalName>The Psychological Review</b:JournalName>
+    <b:RefOrder>9</b:RefOrder>
+  </b:Source>
+  <b:Source>
+    <b:Tag>Fro18</b:Tag>
+    <b:SourceType>InternetSite</b:SourceType>
+    <b:Guid>{E08B13BD-7552-4C59-B92A-91D145ACC485}</b:Guid>
+    <b:Title>From Perceptron to Deep Neural Nets</b:Title>
+    <b:InternetSiteTitle>Becoming Human AI</b:InternetSiteTitle>
+    <b:YearAccessed>2018</b:YearAccessed>
+    <b:MonthAccessed>October</b:MonthAccessed>
+    <b:DayAccessed>4</b:DayAccessed>
+    <b:URL>https://becominghuman.ai/from-perceptron-to-deep-neural-nets-504b8ff616e</b:URL>
+    <b:RefOrder>10</b:RefOrder>
+  </b:Source>
 </b:Sources>
 </file>
 
 <file path=customXml/itemProps1.xml><?xml version="1.0" encoding="utf-8"?>
-<ds:datastoreItem xmlns:ds="http://schemas.openxmlformats.org/officeDocument/2006/customXml" ds:itemID="{29ABE614-9F8A-4463-9DF5-BBE7C0FC4333}">
+<ds:datastoreItem xmlns:ds="http://schemas.openxmlformats.org/officeDocument/2006/customXml" ds:itemID="{085B3DA4-8457-416E-BFD5-D9442503E176}">
   <ds:schemaRefs>
     <ds:schemaRef ds:uri="http://schemas.openxmlformats.org/officeDocument/2006/bibliography"/>
   </ds:schemaRefs>

</xml_diff>

<commit_message>
Basic ANN theory covered.
</commit_message>
<xml_diff>
--- a/Thesis/MScThesisChristiaanGerhardusViljoen.docx
+++ b/Thesis/MScThesisChristiaanGerhardusViljoen.docx
@@ -43,7 +43,7 @@
             </w:pPr>
             <w:bookmarkStart w:id="0" w:name="_Toc526365193"/>
             <w:bookmarkStart w:id="1" w:name="_Toc526371356"/>
-            <w:bookmarkStart w:id="2" w:name="_Toc526414401"/>
+            <w:bookmarkStart w:id="2" w:name="_Toc526426171"/>
             <w:r>
               <w:t>Christiaan Gerhardus Viljoen</w:t>
             </w:r>
@@ -65,7 +65,7 @@
             </w:pPr>
             <w:bookmarkStart w:id="3" w:name="_Toc526365194"/>
             <w:bookmarkStart w:id="4" w:name="_Toc526371357"/>
-            <w:bookmarkStart w:id="5" w:name="_Toc526414402"/>
+            <w:bookmarkStart w:id="5" w:name="_Toc526426172"/>
             <w:r>
               <w:t>Dr Thomas Dietel</w:t>
             </w:r>
@@ -328,7 +328,7 @@
       </w:pPr>
       <w:bookmarkStart w:id="6" w:name="_Toc526365195"/>
       <w:bookmarkStart w:id="7" w:name="_Toc526371358"/>
-      <w:bookmarkStart w:id="8" w:name="_Toc526414403"/>
+      <w:bookmarkStart w:id="8" w:name="_Toc526426173"/>
       <w:r>
         <w:t>Masters Dissertation</w:t>
       </w:r>
@@ -341,7 +341,7 @@
         <w:pStyle w:val="Heading2"/>
         <w:jc w:val="center"/>
       </w:pPr>
-      <w:bookmarkStart w:id="9" w:name="_Toc526414404"/>
+      <w:bookmarkStart w:id="9" w:name="_Toc526426174"/>
       <w:r>
         <w:t>PHY5008W</w:t>
       </w:r>
@@ -559,12 +559,22 @@
         <w:t>European Organization for Nuclear Research</w:t>
       </w:r>
       <w:r>
-        <w:t>/ Organisation Européenne</w:t>
-      </w:r>
+        <w:t xml:space="preserve">/ Organisation </w:t>
+      </w:r>
+      <w:proofErr w:type="spellStart"/>
+      <w:r>
+        <w:t>Européenne</w:t>
+      </w:r>
+      <w:proofErr w:type="spellEnd"/>
       <w:r>
         <w:br/>
-        <w:t>pour la Recherche Nucléaire</w:t>
-      </w:r>
+        <w:t xml:space="preserve">pour la Recherche </w:t>
+      </w:r>
+      <w:proofErr w:type="spellStart"/>
+      <w:r>
+        <w:t>Nucléaire</w:t>
+      </w:r>
+      <w:proofErr w:type="spellEnd"/>
     </w:p>
     <w:p>
       <w:pPr>
@@ -597,7 +607,7 @@
       </w:pPr>
       <w:bookmarkStart w:id="10" w:name="_Toc526365196"/>
       <w:bookmarkStart w:id="11" w:name="_Toc526371359"/>
-      <w:bookmarkStart w:id="12" w:name="_Toc526414405"/>
+      <w:bookmarkStart w:id="12" w:name="_Toc526426175"/>
       <w:r>
         <w:t>Submitted in Fulfilment of the D</w:t>
       </w:r>
@@ -696,10 +706,19 @@
             </w:rPr>
             <w:t>Contents</w:t>
           </w:r>
+          <w:r>
+            <w:fldChar w:fldCharType="begin"/>
+          </w:r>
+          <w:r>
+            <w:instrText xml:space="preserve"> TOC \o "1-3" \h \z \u </w:instrText>
+          </w:r>
+          <w:r>
+            <w:fldChar w:fldCharType="separate"/>
+          </w:r>
         </w:p>
         <w:p>
           <w:pPr>
-            <w:pStyle w:val="TOC1"/>
+            <w:pStyle w:val="TOC2"/>
             <w:tabs>
               <w:tab w:val="right" w:leader="dot" w:pos="9736"/>
             </w:tabs>
@@ -710,22 +729,13 @@
               <w:lang w:eastAsia="en-ZA"/>
             </w:rPr>
           </w:pPr>
-          <w:r>
-            <w:fldChar w:fldCharType="begin"/>
-          </w:r>
-          <w:r>
-            <w:instrText xml:space="preserve"> TOC \o "1-3" \h \z \u </w:instrText>
-          </w:r>
-          <w:r>
-            <w:fldChar w:fldCharType="separate"/>
-          </w:r>
-          <w:hyperlink w:anchor="_Toc526414401" w:history="1">
+          <w:hyperlink w:anchor="_Toc526426177" w:history="1">
             <w:r>
               <w:rPr>
                 <w:rStyle w:val="Hyperlink"/>
                 <w:noProof/>
               </w:rPr>
-              <w:t>Christiaan Gerhardus Viljoen</w:t>
+              <w:t>A Large Ion Collider Experiment (ALICE)</w:t>
             </w:r>
             <w:r>
               <w:rPr>
@@ -746,7 +756,7 @@
                 <w:noProof/>
                 <w:webHidden/>
               </w:rPr>
-              <w:instrText xml:space="preserve"> PAGEREF _Toc526414401 \h </w:instrText>
+              <w:instrText xml:space="preserve"> PAGEREF _Toc526426177 \h </w:instrText>
             </w:r>
             <w:r>
               <w:rPr>
@@ -766,7 +776,639 @@
                 <w:noProof/>
                 <w:webHidden/>
               </w:rPr>
-              <w:t>1</w:t>
+              <w:t>3</w:t>
+            </w:r>
+            <w:r>
+              <w:rPr>
+                <w:noProof/>
+                <w:webHidden/>
+              </w:rPr>
+              <w:fldChar w:fldCharType="end"/>
+            </w:r>
+          </w:hyperlink>
+        </w:p>
+        <w:p>
+          <w:pPr>
+            <w:pStyle w:val="TOC3"/>
+            <w:tabs>
+              <w:tab w:val="right" w:leader="dot" w:pos="9736"/>
+            </w:tabs>
+            <w:rPr>
+              <w:rFonts w:cstheme="minorBidi"/>
+              <w:noProof/>
+              <w:lang w:val="en-ZA" w:eastAsia="en-ZA"/>
+            </w:rPr>
+          </w:pPr>
+          <w:hyperlink w:anchor="_Toc526426178" w:history="1">
+            <w:r>
+              <w:rPr>
+                <w:rStyle w:val="Hyperlink"/>
+                <w:noProof/>
+              </w:rPr>
+              <w:t>Introduction to the ALICE Experiment</w:t>
+            </w:r>
+            <w:r>
+              <w:rPr>
+                <w:noProof/>
+                <w:webHidden/>
+              </w:rPr>
+              <w:tab/>
+            </w:r>
+            <w:r>
+              <w:rPr>
+                <w:noProof/>
+                <w:webHidden/>
+              </w:rPr>
+              <w:fldChar w:fldCharType="begin"/>
+            </w:r>
+            <w:r>
+              <w:rPr>
+                <w:noProof/>
+                <w:webHidden/>
+              </w:rPr>
+              <w:instrText xml:space="preserve"> PAGEREF _Toc526426178 \h </w:instrText>
+            </w:r>
+            <w:r>
+              <w:rPr>
+                <w:noProof/>
+                <w:webHidden/>
+              </w:rPr>
+            </w:r>
+            <w:r>
+              <w:rPr>
+                <w:noProof/>
+                <w:webHidden/>
+              </w:rPr>
+              <w:fldChar w:fldCharType="separate"/>
+            </w:r>
+            <w:r>
+              <w:rPr>
+                <w:noProof/>
+                <w:webHidden/>
+              </w:rPr>
+              <w:t>3</w:t>
+            </w:r>
+            <w:r>
+              <w:rPr>
+                <w:noProof/>
+                <w:webHidden/>
+              </w:rPr>
+              <w:fldChar w:fldCharType="end"/>
+            </w:r>
+          </w:hyperlink>
+        </w:p>
+        <w:p>
+          <w:pPr>
+            <w:pStyle w:val="TOC3"/>
+            <w:tabs>
+              <w:tab w:val="right" w:leader="dot" w:pos="9736"/>
+            </w:tabs>
+            <w:rPr>
+              <w:rFonts w:cstheme="minorBidi"/>
+              <w:noProof/>
+              <w:lang w:val="en-ZA" w:eastAsia="en-ZA"/>
+            </w:rPr>
+          </w:pPr>
+          <w:hyperlink w:anchor="_Toc526426179" w:history="1">
+            <w:r>
+              <w:rPr>
+                <w:rStyle w:val="Hyperlink"/>
+                <w:noProof/>
+              </w:rPr>
+              <w:t>The ALICE Transition Radiation Detector (TRD)</w:t>
+            </w:r>
+            <w:r>
+              <w:rPr>
+                <w:noProof/>
+                <w:webHidden/>
+              </w:rPr>
+              <w:tab/>
+            </w:r>
+            <w:r>
+              <w:rPr>
+                <w:noProof/>
+                <w:webHidden/>
+              </w:rPr>
+              <w:fldChar w:fldCharType="begin"/>
+            </w:r>
+            <w:r>
+              <w:rPr>
+                <w:noProof/>
+                <w:webHidden/>
+              </w:rPr>
+              <w:instrText xml:space="preserve"> PAGEREF _Toc526426179 \h </w:instrText>
+            </w:r>
+            <w:r>
+              <w:rPr>
+                <w:noProof/>
+                <w:webHidden/>
+              </w:rPr>
+            </w:r>
+            <w:r>
+              <w:rPr>
+                <w:noProof/>
+                <w:webHidden/>
+              </w:rPr>
+              <w:fldChar w:fldCharType="separate"/>
+            </w:r>
+            <w:r>
+              <w:rPr>
+                <w:noProof/>
+                <w:webHidden/>
+              </w:rPr>
+              <w:t>3</w:t>
+            </w:r>
+            <w:r>
+              <w:rPr>
+                <w:noProof/>
+                <w:webHidden/>
+              </w:rPr>
+              <w:fldChar w:fldCharType="end"/>
+            </w:r>
+          </w:hyperlink>
+        </w:p>
+        <w:p>
+          <w:pPr>
+            <w:pStyle w:val="TOC2"/>
+            <w:tabs>
+              <w:tab w:val="right" w:leader="dot" w:pos="9736"/>
+            </w:tabs>
+            <w:rPr>
+              <w:noProof/>
+              <w:sz w:val="22"/>
+              <w:szCs w:val="22"/>
+              <w:lang w:eastAsia="en-ZA"/>
+            </w:rPr>
+          </w:pPr>
+          <w:hyperlink w:anchor="_Toc526426180" w:history="1">
+            <w:r>
+              <w:rPr>
+                <w:rStyle w:val="Hyperlink"/>
+                <w:noProof/>
+              </w:rPr>
+              <w:t>Existing Particle Physics Software</w:t>
+            </w:r>
+            <w:r>
+              <w:rPr>
+                <w:noProof/>
+                <w:webHidden/>
+              </w:rPr>
+              <w:tab/>
+            </w:r>
+            <w:r>
+              <w:rPr>
+                <w:noProof/>
+                <w:webHidden/>
+              </w:rPr>
+              <w:fldChar w:fldCharType="begin"/>
+            </w:r>
+            <w:r>
+              <w:rPr>
+                <w:noProof/>
+                <w:webHidden/>
+              </w:rPr>
+              <w:instrText xml:space="preserve"> PAGEREF _Toc526426180 \h </w:instrText>
+            </w:r>
+            <w:r>
+              <w:rPr>
+                <w:noProof/>
+                <w:webHidden/>
+              </w:rPr>
+            </w:r>
+            <w:r>
+              <w:rPr>
+                <w:noProof/>
+                <w:webHidden/>
+              </w:rPr>
+              <w:fldChar w:fldCharType="separate"/>
+            </w:r>
+            <w:r>
+              <w:rPr>
+                <w:noProof/>
+                <w:webHidden/>
+              </w:rPr>
+              <w:t>6</w:t>
+            </w:r>
+            <w:r>
+              <w:rPr>
+                <w:noProof/>
+                <w:webHidden/>
+              </w:rPr>
+              <w:fldChar w:fldCharType="end"/>
+            </w:r>
+          </w:hyperlink>
+        </w:p>
+        <w:p>
+          <w:pPr>
+            <w:pStyle w:val="TOC3"/>
+            <w:tabs>
+              <w:tab w:val="right" w:leader="dot" w:pos="9736"/>
+            </w:tabs>
+            <w:rPr>
+              <w:rFonts w:cstheme="minorBidi"/>
+              <w:noProof/>
+              <w:lang w:val="en-ZA" w:eastAsia="en-ZA"/>
+            </w:rPr>
+          </w:pPr>
+          <w:hyperlink w:anchor="_Toc526426181" w:history="1">
+            <w:r>
+              <w:rPr>
+                <w:rStyle w:val="Hyperlink"/>
+                <w:noProof/>
+              </w:rPr>
+              <w:t>Data Analysis Framework: ROOT</w:t>
+            </w:r>
+            <w:r>
+              <w:rPr>
+                <w:noProof/>
+                <w:webHidden/>
+              </w:rPr>
+              <w:tab/>
+            </w:r>
+            <w:r>
+              <w:rPr>
+                <w:noProof/>
+                <w:webHidden/>
+              </w:rPr>
+              <w:fldChar w:fldCharType="begin"/>
+            </w:r>
+            <w:r>
+              <w:rPr>
+                <w:noProof/>
+                <w:webHidden/>
+              </w:rPr>
+              <w:instrText xml:space="preserve"> PAGEREF _Toc526426181 \h </w:instrText>
+            </w:r>
+            <w:r>
+              <w:rPr>
+                <w:noProof/>
+                <w:webHidden/>
+              </w:rPr>
+            </w:r>
+            <w:r>
+              <w:rPr>
+                <w:noProof/>
+                <w:webHidden/>
+              </w:rPr>
+              <w:fldChar w:fldCharType="separate"/>
+            </w:r>
+            <w:r>
+              <w:rPr>
+                <w:noProof/>
+                <w:webHidden/>
+              </w:rPr>
+              <w:t>6</w:t>
+            </w:r>
+            <w:r>
+              <w:rPr>
+                <w:noProof/>
+                <w:webHidden/>
+              </w:rPr>
+              <w:fldChar w:fldCharType="end"/>
+            </w:r>
+          </w:hyperlink>
+        </w:p>
+        <w:p>
+          <w:pPr>
+            <w:pStyle w:val="TOC3"/>
+            <w:tabs>
+              <w:tab w:val="right" w:leader="dot" w:pos="9736"/>
+            </w:tabs>
+            <w:rPr>
+              <w:rFonts w:cstheme="minorBidi"/>
+              <w:noProof/>
+              <w:lang w:val="en-ZA" w:eastAsia="en-ZA"/>
+            </w:rPr>
+          </w:pPr>
+          <w:hyperlink w:anchor="_Toc526426182" w:history="1">
+            <w:r>
+              <w:rPr>
+                <w:rStyle w:val="Hyperlink"/>
+                <w:noProof/>
+              </w:rPr>
+              <w:t>ALIROOT</w:t>
+            </w:r>
+            <w:r>
+              <w:rPr>
+                <w:noProof/>
+                <w:webHidden/>
+              </w:rPr>
+              <w:tab/>
+            </w:r>
+            <w:r>
+              <w:rPr>
+                <w:noProof/>
+                <w:webHidden/>
+              </w:rPr>
+              <w:fldChar w:fldCharType="begin"/>
+            </w:r>
+            <w:r>
+              <w:rPr>
+                <w:noProof/>
+                <w:webHidden/>
+              </w:rPr>
+              <w:instrText xml:space="preserve"> PAGEREF _Toc526426182 \h </w:instrText>
+            </w:r>
+            <w:r>
+              <w:rPr>
+                <w:noProof/>
+                <w:webHidden/>
+              </w:rPr>
+            </w:r>
+            <w:r>
+              <w:rPr>
+                <w:noProof/>
+                <w:webHidden/>
+              </w:rPr>
+              <w:fldChar w:fldCharType="separate"/>
+            </w:r>
+            <w:r>
+              <w:rPr>
+                <w:noProof/>
+                <w:webHidden/>
+              </w:rPr>
+              <w:t>6</w:t>
+            </w:r>
+            <w:r>
+              <w:rPr>
+                <w:noProof/>
+                <w:webHidden/>
+              </w:rPr>
+              <w:fldChar w:fldCharType="end"/>
+            </w:r>
+          </w:hyperlink>
+        </w:p>
+        <w:p>
+          <w:pPr>
+            <w:pStyle w:val="TOC2"/>
+            <w:tabs>
+              <w:tab w:val="right" w:leader="dot" w:pos="9736"/>
+            </w:tabs>
+            <w:rPr>
+              <w:noProof/>
+              <w:sz w:val="22"/>
+              <w:szCs w:val="22"/>
+              <w:lang w:eastAsia="en-ZA"/>
+            </w:rPr>
+          </w:pPr>
+          <w:hyperlink w:anchor="_Toc526426183" w:history="1">
+            <w:r>
+              <w:rPr>
+                <w:rStyle w:val="Hyperlink"/>
+                <w:noProof/>
+              </w:rPr>
+              <w:t>Generative Adversarial Networks</w:t>
+            </w:r>
+            <w:r>
+              <w:rPr>
+                <w:noProof/>
+                <w:webHidden/>
+              </w:rPr>
+              <w:tab/>
+            </w:r>
+            <w:r>
+              <w:rPr>
+                <w:noProof/>
+                <w:webHidden/>
+              </w:rPr>
+              <w:fldChar w:fldCharType="begin"/>
+            </w:r>
+            <w:r>
+              <w:rPr>
+                <w:noProof/>
+                <w:webHidden/>
+              </w:rPr>
+              <w:instrText xml:space="preserve"> PAGEREF _Toc526426183 \h </w:instrText>
+            </w:r>
+            <w:r>
+              <w:rPr>
+                <w:noProof/>
+                <w:webHidden/>
+              </w:rPr>
+            </w:r>
+            <w:r>
+              <w:rPr>
+                <w:noProof/>
+                <w:webHidden/>
+              </w:rPr>
+              <w:fldChar w:fldCharType="separate"/>
+            </w:r>
+            <w:r>
+              <w:rPr>
+                <w:noProof/>
+                <w:webHidden/>
+              </w:rPr>
+              <w:t>7</w:t>
+            </w:r>
+            <w:r>
+              <w:rPr>
+                <w:noProof/>
+                <w:webHidden/>
+              </w:rPr>
+              <w:fldChar w:fldCharType="end"/>
+            </w:r>
+          </w:hyperlink>
+        </w:p>
+        <w:p>
+          <w:pPr>
+            <w:pStyle w:val="TOC3"/>
+            <w:tabs>
+              <w:tab w:val="right" w:leader="dot" w:pos="9736"/>
+            </w:tabs>
+            <w:rPr>
+              <w:rFonts w:cstheme="minorBidi"/>
+              <w:noProof/>
+              <w:lang w:val="en-ZA" w:eastAsia="en-ZA"/>
+            </w:rPr>
+          </w:pPr>
+          <w:hyperlink w:anchor="_Toc526426184" w:history="1">
+            <w:r>
+              <w:rPr>
+                <w:rStyle w:val="Hyperlink"/>
+                <w:noProof/>
+              </w:rPr>
+              <w:t>Introduction to Generative Adversarial Networks</w:t>
+            </w:r>
+            <w:r>
+              <w:rPr>
+                <w:noProof/>
+                <w:webHidden/>
+              </w:rPr>
+              <w:tab/>
+            </w:r>
+            <w:r>
+              <w:rPr>
+                <w:noProof/>
+                <w:webHidden/>
+              </w:rPr>
+              <w:fldChar w:fldCharType="begin"/>
+            </w:r>
+            <w:r>
+              <w:rPr>
+                <w:noProof/>
+                <w:webHidden/>
+              </w:rPr>
+              <w:instrText xml:space="preserve"> PAGEREF _Toc526426184 \h </w:instrText>
+            </w:r>
+            <w:r>
+              <w:rPr>
+                <w:noProof/>
+                <w:webHidden/>
+              </w:rPr>
+            </w:r>
+            <w:r>
+              <w:rPr>
+                <w:noProof/>
+                <w:webHidden/>
+              </w:rPr>
+              <w:fldChar w:fldCharType="separate"/>
+            </w:r>
+            <w:r>
+              <w:rPr>
+                <w:noProof/>
+                <w:webHidden/>
+              </w:rPr>
+              <w:t>7</w:t>
+            </w:r>
+            <w:r>
+              <w:rPr>
+                <w:noProof/>
+                <w:webHidden/>
+              </w:rPr>
+              <w:fldChar w:fldCharType="end"/>
+            </w:r>
+          </w:hyperlink>
+        </w:p>
+        <w:p>
+          <w:pPr>
+            <w:pStyle w:val="TOC3"/>
+            <w:tabs>
+              <w:tab w:val="right" w:leader="dot" w:pos="9736"/>
+            </w:tabs>
+            <w:rPr>
+              <w:rFonts w:cstheme="minorBidi"/>
+              <w:noProof/>
+              <w:lang w:val="en-ZA" w:eastAsia="en-ZA"/>
+            </w:rPr>
+          </w:pPr>
+          <w:hyperlink w:anchor="_Toc526426185" w:history="1">
+            <w:r>
+              <w:rPr>
+                <w:rStyle w:val="Hyperlink"/>
+                <w:noProof/>
+              </w:rPr>
+              <w:t>Mathematical Theory</w:t>
+            </w:r>
+            <w:r>
+              <w:rPr>
+                <w:noProof/>
+                <w:webHidden/>
+              </w:rPr>
+              <w:tab/>
+            </w:r>
+            <w:r>
+              <w:rPr>
+                <w:noProof/>
+                <w:webHidden/>
+              </w:rPr>
+              <w:fldChar w:fldCharType="begin"/>
+            </w:r>
+            <w:r>
+              <w:rPr>
+                <w:noProof/>
+                <w:webHidden/>
+              </w:rPr>
+              <w:instrText xml:space="preserve"> PAGEREF _Toc526426185 \h </w:instrText>
+            </w:r>
+            <w:r>
+              <w:rPr>
+                <w:noProof/>
+                <w:webHidden/>
+              </w:rPr>
+            </w:r>
+            <w:r>
+              <w:rPr>
+                <w:noProof/>
+                <w:webHidden/>
+              </w:rPr>
+              <w:fldChar w:fldCharType="separate"/>
+            </w:r>
+            <w:r>
+              <w:rPr>
+                <w:noProof/>
+                <w:webHidden/>
+              </w:rPr>
+              <w:t>7</w:t>
+            </w:r>
+            <w:r>
+              <w:rPr>
+                <w:noProof/>
+                <w:webHidden/>
+              </w:rPr>
+              <w:fldChar w:fldCharType="end"/>
+            </w:r>
+          </w:hyperlink>
+        </w:p>
+        <w:p>
+          <w:pPr>
+            <w:pStyle w:val="TOC3"/>
+            <w:tabs>
+              <w:tab w:val="right" w:leader="dot" w:pos="9736"/>
+            </w:tabs>
+            <w:rPr>
+              <w:rFonts w:cstheme="minorBidi"/>
+              <w:noProof/>
+              <w:lang w:val="en-ZA" w:eastAsia="en-ZA"/>
+            </w:rPr>
+          </w:pPr>
+          <w:hyperlink w:anchor="_Toc526426186" w:history="1">
+            <w:r>
+              <w:rPr>
+                <w:rStyle w:val="Hyperlink"/>
+                <w:noProof/>
+              </w:rPr>
+              <w:t>Application to High Energy Physics Problems</w:t>
+            </w:r>
+            <w:r>
+              <w:rPr>
+                <w:noProof/>
+                <w:webHidden/>
+              </w:rPr>
+              <w:tab/>
+            </w:r>
+            <w:r>
+              <w:rPr>
+                <w:noProof/>
+                <w:webHidden/>
+              </w:rPr>
+              <w:fldChar w:fldCharType="begin"/>
+            </w:r>
+            <w:r>
+              <w:rPr>
+                <w:noProof/>
+                <w:webHidden/>
+              </w:rPr>
+              <w:instrText xml:space="preserve"> PAGEREF _Toc526426186 \h </w:instrText>
+            </w:r>
+            <w:r>
+              <w:rPr>
+                <w:noProof/>
+                <w:webHidden/>
+              </w:rPr>
+            </w:r>
+            <w:r>
+              <w:rPr>
+                <w:noProof/>
+                <w:webHidden/>
+              </w:rPr>
+              <w:fldChar w:fldCharType="separate"/>
+            </w:r>
+            <w:r>
+              <w:rPr>
+                <w:noProof/>
+                <w:webHidden/>
+              </w:rPr>
+              <w:t>10</w:t>
             </w:r>
             <w:r>
               <w:rPr>
@@ -790,13 +1432,13 @@
               <w:lang w:eastAsia="en-ZA"/>
             </w:rPr>
           </w:pPr>
-          <w:hyperlink w:anchor="_Toc526414402" w:history="1">
+          <w:hyperlink w:anchor="_Toc526426187" w:history="1">
             <w:r>
               <w:rPr>
                 <w:rStyle w:val="Hyperlink"/>
                 <w:noProof/>
               </w:rPr>
-              <w:t>Dr Thomas Dietel</w:t>
+              <w:t>Motivation</w:t>
             </w:r>
             <w:r>
               <w:rPr>
@@ -817,7 +1459,7 @@
                 <w:noProof/>
                 <w:webHidden/>
               </w:rPr>
-              <w:instrText xml:space="preserve"> PAGEREF _Toc526414402 \h </w:instrText>
+              <w:instrText xml:space="preserve"> PAGEREF _Toc526426187 \h </w:instrText>
             </w:r>
             <w:r>
               <w:rPr>
@@ -837,7 +1479,7 @@
                 <w:noProof/>
                 <w:webHidden/>
               </w:rPr>
-              <w:t>1</w:t>
+              <w:t>10</w:t>
             </w:r>
             <w:r>
               <w:rPr>
@@ -861,13 +1503,13 @@
               <w:lang w:eastAsia="en-ZA"/>
             </w:rPr>
           </w:pPr>
-          <w:hyperlink w:anchor="_Toc526414403" w:history="1">
+          <w:hyperlink w:anchor="_Toc526426188" w:history="1">
             <w:r>
               <w:rPr>
                 <w:rStyle w:val="Hyperlink"/>
                 <w:noProof/>
               </w:rPr>
-              <w:t>Masters Dissertation</w:t>
+              <w:t>Research Question</w:t>
             </w:r>
             <w:r>
               <w:rPr>
@@ -888,7 +1530,7 @@
                 <w:noProof/>
                 <w:webHidden/>
               </w:rPr>
-              <w:instrText xml:space="preserve"> PAGEREF _Toc526414403 \h </w:instrText>
+              <w:instrText xml:space="preserve"> PAGEREF _Toc526426188 \h </w:instrText>
             </w:r>
             <w:r>
               <w:rPr>
@@ -908,78 +1550,7 @@
                 <w:noProof/>
                 <w:webHidden/>
               </w:rPr>
-              <w:t>1</w:t>
-            </w:r>
-            <w:r>
-              <w:rPr>
-                <w:noProof/>
-                <w:webHidden/>
-              </w:rPr>
-              <w:fldChar w:fldCharType="end"/>
-            </w:r>
-          </w:hyperlink>
-        </w:p>
-        <w:p>
-          <w:pPr>
-            <w:pStyle w:val="TOC2"/>
-            <w:tabs>
-              <w:tab w:val="right" w:leader="dot" w:pos="9736"/>
-            </w:tabs>
-            <w:rPr>
-              <w:noProof/>
-              <w:sz w:val="22"/>
-              <w:szCs w:val="22"/>
-              <w:lang w:eastAsia="en-ZA"/>
-            </w:rPr>
-          </w:pPr>
-          <w:hyperlink w:anchor="_Toc526414404" w:history="1">
-            <w:r>
-              <w:rPr>
-                <w:rStyle w:val="Hyperlink"/>
-                <w:noProof/>
-              </w:rPr>
-              <w:t>PHY5008W</w:t>
-            </w:r>
-            <w:r>
-              <w:rPr>
-                <w:noProof/>
-                <w:webHidden/>
-              </w:rPr>
-              <w:tab/>
-            </w:r>
-            <w:r>
-              <w:rPr>
-                <w:noProof/>
-                <w:webHidden/>
-              </w:rPr>
-              <w:fldChar w:fldCharType="begin"/>
-            </w:r>
-            <w:r>
-              <w:rPr>
-                <w:noProof/>
-                <w:webHidden/>
-              </w:rPr>
-              <w:instrText xml:space="preserve"> PAGEREF _Toc526414404 \h </w:instrText>
-            </w:r>
-            <w:r>
-              <w:rPr>
-                <w:noProof/>
-                <w:webHidden/>
-              </w:rPr>
-            </w:r>
-            <w:r>
-              <w:rPr>
-                <w:noProof/>
-                <w:webHidden/>
-              </w:rPr>
-              <w:fldChar w:fldCharType="separate"/>
-            </w:r>
-            <w:r>
-              <w:rPr>
-                <w:noProof/>
-                <w:webHidden/>
-              </w:rPr>
-              <w:t>1</w:t>
+              <w:t>10</w:t>
             </w:r>
             <w:r>
               <w:rPr>
@@ -1003,13 +1574,13 @@
               <w:lang w:eastAsia="en-ZA"/>
             </w:rPr>
           </w:pPr>
-          <w:hyperlink w:anchor="_Toc526414405" w:history="1">
+          <w:hyperlink w:anchor="_Toc526426189" w:history="1">
             <w:r>
               <w:rPr>
                 <w:rStyle w:val="Hyperlink"/>
                 <w:noProof/>
               </w:rPr>
-              <w:t>Submitted in Fulfilment of the Degree: MSc Data Science</w:t>
+              <w:t>Aims &amp; Objectives</w:t>
             </w:r>
             <w:r>
               <w:rPr>
@@ -1030,7 +1601,7 @@
                 <w:noProof/>
                 <w:webHidden/>
               </w:rPr>
-              <w:instrText xml:space="preserve"> PAGEREF _Toc526414405 \h </w:instrText>
+              <w:instrText xml:space="preserve"> PAGEREF _Toc526426189 \h </w:instrText>
             </w:r>
             <w:r>
               <w:rPr>
@@ -1050,7 +1621,7 @@
                 <w:noProof/>
                 <w:webHidden/>
               </w:rPr>
-              <w:t>1</w:t>
+              <w:t>10</w:t>
             </w:r>
             <w:r>
               <w:rPr>
@@ -1074,13 +1645,13 @@
               <w:lang w:eastAsia="en-ZA"/>
             </w:rPr>
           </w:pPr>
-          <w:hyperlink w:anchor="_Toc526414406" w:history="1">
+          <w:hyperlink w:anchor="_Toc526426190" w:history="1">
             <w:r>
               <w:rPr>
                 <w:rStyle w:val="Hyperlink"/>
                 <w:noProof/>
               </w:rPr>
-              <w:t>Background</w:t>
+              <w:t>Methods</w:t>
             </w:r>
             <w:r>
               <w:rPr>
@@ -1101,7 +1672,7 @@
                 <w:noProof/>
                 <w:webHidden/>
               </w:rPr>
-              <w:instrText xml:space="preserve"> PAGEREF _Toc526414406 \h </w:instrText>
+              <w:instrText xml:space="preserve"> PAGEREF _Toc526426190 \h </w:instrText>
             </w:r>
             <w:r>
               <w:rPr>
@@ -1121,710 +1692,7 @@
                 <w:noProof/>
                 <w:webHidden/>
               </w:rPr>
-              <w:t>3</w:t>
-            </w:r>
-            <w:r>
-              <w:rPr>
-                <w:noProof/>
-                <w:webHidden/>
-              </w:rPr>
-              <w:fldChar w:fldCharType="end"/>
-            </w:r>
-          </w:hyperlink>
-        </w:p>
-        <w:p>
-          <w:pPr>
-            <w:pStyle w:val="TOC2"/>
-            <w:tabs>
-              <w:tab w:val="right" w:leader="dot" w:pos="9736"/>
-            </w:tabs>
-            <w:rPr>
-              <w:noProof/>
-              <w:sz w:val="22"/>
-              <w:szCs w:val="22"/>
-              <w:lang w:eastAsia="en-ZA"/>
-            </w:rPr>
-          </w:pPr>
-          <w:hyperlink w:anchor="_Toc526414407" w:history="1">
-            <w:r>
-              <w:rPr>
-                <w:rStyle w:val="Hyperlink"/>
-                <w:noProof/>
-              </w:rPr>
-              <w:t>A Large Ion Collider Experiment (ALICE)</w:t>
-            </w:r>
-            <w:r>
-              <w:rPr>
-                <w:noProof/>
-                <w:webHidden/>
-              </w:rPr>
-              <w:tab/>
-            </w:r>
-            <w:r>
-              <w:rPr>
-                <w:noProof/>
-                <w:webHidden/>
-              </w:rPr>
-              <w:fldChar w:fldCharType="begin"/>
-            </w:r>
-            <w:r>
-              <w:rPr>
-                <w:noProof/>
-                <w:webHidden/>
-              </w:rPr>
-              <w:instrText xml:space="preserve"> PAGEREF _Toc526414407 \h </w:instrText>
-            </w:r>
-            <w:r>
-              <w:rPr>
-                <w:noProof/>
-                <w:webHidden/>
-              </w:rPr>
-            </w:r>
-            <w:r>
-              <w:rPr>
-                <w:noProof/>
-                <w:webHidden/>
-              </w:rPr>
-              <w:fldChar w:fldCharType="separate"/>
-            </w:r>
-            <w:r>
-              <w:rPr>
-                <w:noProof/>
-                <w:webHidden/>
-              </w:rPr>
-              <w:t>3</w:t>
-            </w:r>
-            <w:r>
-              <w:rPr>
-                <w:noProof/>
-                <w:webHidden/>
-              </w:rPr>
-              <w:fldChar w:fldCharType="end"/>
-            </w:r>
-          </w:hyperlink>
-        </w:p>
-        <w:p>
-          <w:pPr>
-            <w:pStyle w:val="TOC3"/>
-            <w:tabs>
-              <w:tab w:val="right" w:leader="dot" w:pos="9736"/>
-            </w:tabs>
-            <w:rPr>
-              <w:rFonts w:cstheme="minorBidi"/>
-              <w:noProof/>
-              <w:lang w:val="en-ZA" w:eastAsia="en-ZA"/>
-            </w:rPr>
-          </w:pPr>
-          <w:hyperlink w:anchor="_Toc526414408" w:history="1">
-            <w:r>
-              <w:rPr>
-                <w:rStyle w:val="Hyperlink"/>
-                <w:noProof/>
-              </w:rPr>
-              <w:t>Introduction to the ALICE Experiment</w:t>
-            </w:r>
-            <w:r>
-              <w:rPr>
-                <w:noProof/>
-                <w:webHidden/>
-              </w:rPr>
-              <w:tab/>
-            </w:r>
-            <w:r>
-              <w:rPr>
-                <w:noProof/>
-                <w:webHidden/>
-              </w:rPr>
-              <w:fldChar w:fldCharType="begin"/>
-            </w:r>
-            <w:r>
-              <w:rPr>
-                <w:noProof/>
-                <w:webHidden/>
-              </w:rPr>
-              <w:instrText xml:space="preserve"> PAGEREF _Toc526414408 \h </w:instrText>
-            </w:r>
-            <w:r>
-              <w:rPr>
-                <w:noProof/>
-                <w:webHidden/>
-              </w:rPr>
-            </w:r>
-            <w:r>
-              <w:rPr>
-                <w:noProof/>
-                <w:webHidden/>
-              </w:rPr>
-              <w:fldChar w:fldCharType="separate"/>
-            </w:r>
-            <w:r>
-              <w:rPr>
-                <w:noProof/>
-                <w:webHidden/>
-              </w:rPr>
-              <w:t>3</w:t>
-            </w:r>
-            <w:r>
-              <w:rPr>
-                <w:noProof/>
-                <w:webHidden/>
-              </w:rPr>
-              <w:fldChar w:fldCharType="end"/>
-            </w:r>
-          </w:hyperlink>
-        </w:p>
-        <w:p>
-          <w:pPr>
-            <w:pStyle w:val="TOC3"/>
-            <w:tabs>
-              <w:tab w:val="right" w:leader="dot" w:pos="9736"/>
-            </w:tabs>
-            <w:rPr>
-              <w:rFonts w:cstheme="minorBidi"/>
-              <w:noProof/>
-              <w:lang w:val="en-ZA" w:eastAsia="en-ZA"/>
-            </w:rPr>
-          </w:pPr>
-          <w:hyperlink w:anchor="_Toc526414409" w:history="1">
-            <w:r>
-              <w:rPr>
-                <w:rStyle w:val="Hyperlink"/>
-                <w:noProof/>
-              </w:rPr>
-              <w:t>The ALICE Transition Radiation Detector (TRD)</w:t>
-            </w:r>
-            <w:r>
-              <w:rPr>
-                <w:noProof/>
-                <w:webHidden/>
-              </w:rPr>
-              <w:tab/>
-            </w:r>
-            <w:r>
-              <w:rPr>
-                <w:noProof/>
-                <w:webHidden/>
-              </w:rPr>
-              <w:fldChar w:fldCharType="begin"/>
-            </w:r>
-            <w:r>
-              <w:rPr>
-                <w:noProof/>
-                <w:webHidden/>
-              </w:rPr>
-              <w:instrText xml:space="preserve"> PAGEREF _Toc526414409 \h </w:instrText>
-            </w:r>
-            <w:r>
-              <w:rPr>
-                <w:noProof/>
-                <w:webHidden/>
-              </w:rPr>
-            </w:r>
-            <w:r>
-              <w:rPr>
-                <w:noProof/>
-                <w:webHidden/>
-              </w:rPr>
-              <w:fldChar w:fldCharType="separate"/>
-            </w:r>
-            <w:r>
-              <w:rPr>
-                <w:noProof/>
-                <w:webHidden/>
-              </w:rPr>
-              <w:t>3</w:t>
-            </w:r>
-            <w:r>
-              <w:rPr>
-                <w:noProof/>
-                <w:webHidden/>
-              </w:rPr>
-              <w:fldChar w:fldCharType="end"/>
-            </w:r>
-          </w:hyperlink>
-        </w:p>
-        <w:p>
-          <w:pPr>
-            <w:pStyle w:val="TOC2"/>
-            <w:tabs>
-              <w:tab w:val="right" w:leader="dot" w:pos="9736"/>
-            </w:tabs>
-            <w:rPr>
-              <w:noProof/>
-              <w:sz w:val="22"/>
-              <w:szCs w:val="22"/>
-              <w:lang w:eastAsia="en-ZA"/>
-            </w:rPr>
-          </w:pPr>
-          <w:hyperlink w:anchor="_Toc526414410" w:history="1">
-            <w:r>
-              <w:rPr>
-                <w:rStyle w:val="Hyperlink"/>
-                <w:noProof/>
-              </w:rPr>
-              <w:t>Existing Particle Physics Simulation Software</w:t>
-            </w:r>
-            <w:r>
-              <w:rPr>
-                <w:noProof/>
-                <w:webHidden/>
-              </w:rPr>
-              <w:tab/>
-            </w:r>
-            <w:r>
-              <w:rPr>
-                <w:noProof/>
-                <w:webHidden/>
-              </w:rPr>
-              <w:fldChar w:fldCharType="begin"/>
-            </w:r>
-            <w:r>
-              <w:rPr>
-                <w:noProof/>
-                <w:webHidden/>
-              </w:rPr>
-              <w:instrText xml:space="preserve"> PAGEREF _Toc526414410 \h </w:instrText>
-            </w:r>
-            <w:r>
-              <w:rPr>
-                <w:noProof/>
-                <w:webHidden/>
-              </w:rPr>
-            </w:r>
-            <w:r>
-              <w:rPr>
-                <w:noProof/>
-                <w:webHidden/>
-              </w:rPr>
-              <w:fldChar w:fldCharType="separate"/>
-            </w:r>
-            <w:r>
-              <w:rPr>
-                <w:noProof/>
-                <w:webHidden/>
-              </w:rPr>
-              <w:t>6</w:t>
-            </w:r>
-            <w:r>
-              <w:rPr>
-                <w:noProof/>
-                <w:webHidden/>
-              </w:rPr>
-              <w:fldChar w:fldCharType="end"/>
-            </w:r>
-          </w:hyperlink>
-        </w:p>
-        <w:p>
-          <w:pPr>
-            <w:pStyle w:val="TOC3"/>
-            <w:tabs>
-              <w:tab w:val="right" w:leader="dot" w:pos="9736"/>
-            </w:tabs>
-            <w:rPr>
-              <w:rFonts w:cstheme="minorBidi"/>
-              <w:noProof/>
-              <w:lang w:val="en-ZA" w:eastAsia="en-ZA"/>
-            </w:rPr>
-          </w:pPr>
-          <w:hyperlink w:anchor="_Toc526414411" w:history="1">
-            <w:r>
-              <w:rPr>
-                <w:rStyle w:val="Hyperlink"/>
-                <w:noProof/>
-              </w:rPr>
-              <w:t>Event Generator Software</w:t>
-            </w:r>
-            <w:r>
-              <w:rPr>
-                <w:noProof/>
-                <w:webHidden/>
-              </w:rPr>
-              <w:tab/>
-            </w:r>
-            <w:r>
-              <w:rPr>
-                <w:noProof/>
-                <w:webHidden/>
-              </w:rPr>
-              <w:fldChar w:fldCharType="begin"/>
-            </w:r>
-            <w:r>
-              <w:rPr>
-                <w:noProof/>
-                <w:webHidden/>
-              </w:rPr>
-              <w:instrText xml:space="preserve"> PAGEREF _Toc526414411 \h </w:instrText>
-            </w:r>
-            <w:r>
-              <w:rPr>
-                <w:noProof/>
-                <w:webHidden/>
-              </w:rPr>
-            </w:r>
-            <w:r>
-              <w:rPr>
-                <w:noProof/>
-                <w:webHidden/>
-              </w:rPr>
-              <w:fldChar w:fldCharType="separate"/>
-            </w:r>
-            <w:r>
-              <w:rPr>
-                <w:noProof/>
-                <w:webHidden/>
-              </w:rPr>
-              <w:t>6</w:t>
-            </w:r>
-            <w:r>
-              <w:rPr>
-                <w:noProof/>
-                <w:webHidden/>
-              </w:rPr>
-              <w:fldChar w:fldCharType="end"/>
-            </w:r>
-          </w:hyperlink>
-        </w:p>
-        <w:p>
-          <w:pPr>
-            <w:pStyle w:val="TOC3"/>
-            <w:tabs>
-              <w:tab w:val="right" w:leader="dot" w:pos="9736"/>
-            </w:tabs>
-            <w:rPr>
-              <w:rFonts w:cstheme="minorBidi"/>
-              <w:noProof/>
-              <w:lang w:val="en-ZA" w:eastAsia="en-ZA"/>
-            </w:rPr>
-          </w:pPr>
-          <w:hyperlink w:anchor="_Toc526414412" w:history="1">
-            <w:r>
-              <w:rPr>
-                <w:rStyle w:val="Hyperlink"/>
-                <w:noProof/>
-              </w:rPr>
-              <w:t>Detector Simulation Software</w:t>
-            </w:r>
-            <w:r>
-              <w:rPr>
-                <w:noProof/>
-                <w:webHidden/>
-              </w:rPr>
-              <w:tab/>
-            </w:r>
-            <w:r>
-              <w:rPr>
-                <w:noProof/>
-                <w:webHidden/>
-              </w:rPr>
-              <w:fldChar w:fldCharType="begin"/>
-            </w:r>
-            <w:r>
-              <w:rPr>
-                <w:noProof/>
-                <w:webHidden/>
-              </w:rPr>
-              <w:instrText xml:space="preserve"> PAGEREF _Toc526414412 \h </w:instrText>
-            </w:r>
-            <w:r>
-              <w:rPr>
-                <w:noProof/>
-                <w:webHidden/>
-              </w:rPr>
-            </w:r>
-            <w:r>
-              <w:rPr>
-                <w:noProof/>
-                <w:webHidden/>
-              </w:rPr>
-              <w:fldChar w:fldCharType="separate"/>
-            </w:r>
-            <w:r>
-              <w:rPr>
-                <w:noProof/>
-                <w:webHidden/>
-              </w:rPr>
-              <w:t>6</w:t>
-            </w:r>
-            <w:r>
-              <w:rPr>
-                <w:noProof/>
-                <w:webHidden/>
-              </w:rPr>
-              <w:fldChar w:fldCharType="end"/>
-            </w:r>
-          </w:hyperlink>
-        </w:p>
-        <w:p>
-          <w:pPr>
-            <w:pStyle w:val="TOC3"/>
-            <w:tabs>
-              <w:tab w:val="right" w:leader="dot" w:pos="9736"/>
-            </w:tabs>
-            <w:rPr>
-              <w:rFonts w:cstheme="minorBidi"/>
-              <w:noProof/>
-              <w:lang w:val="en-ZA" w:eastAsia="en-ZA"/>
-            </w:rPr>
-          </w:pPr>
-          <w:hyperlink w:anchor="_Toc526414413" w:history="1">
-            <w:r>
-              <w:rPr>
-                <w:rStyle w:val="Hyperlink"/>
-                <w:noProof/>
-              </w:rPr>
-              <w:t>Data Analysis Software</w:t>
-            </w:r>
-            <w:r>
-              <w:rPr>
-                <w:noProof/>
-                <w:webHidden/>
-              </w:rPr>
-              <w:tab/>
-            </w:r>
-            <w:r>
-              <w:rPr>
-                <w:noProof/>
-                <w:webHidden/>
-              </w:rPr>
-              <w:fldChar w:fldCharType="begin"/>
-            </w:r>
-            <w:r>
-              <w:rPr>
-                <w:noProof/>
-                <w:webHidden/>
-              </w:rPr>
-              <w:instrText xml:space="preserve"> PAGEREF _Toc526414413 \h </w:instrText>
-            </w:r>
-            <w:r>
-              <w:rPr>
-                <w:noProof/>
-                <w:webHidden/>
-              </w:rPr>
-            </w:r>
-            <w:r>
-              <w:rPr>
-                <w:noProof/>
-                <w:webHidden/>
-              </w:rPr>
-              <w:fldChar w:fldCharType="separate"/>
-            </w:r>
-            <w:r>
-              <w:rPr>
-                <w:noProof/>
-                <w:webHidden/>
-              </w:rPr>
-              <w:t>6</w:t>
-            </w:r>
-            <w:r>
-              <w:rPr>
-                <w:noProof/>
-                <w:webHidden/>
-              </w:rPr>
-              <w:fldChar w:fldCharType="end"/>
-            </w:r>
-          </w:hyperlink>
-        </w:p>
-        <w:p>
-          <w:pPr>
-            <w:pStyle w:val="TOC2"/>
-            <w:tabs>
-              <w:tab w:val="right" w:leader="dot" w:pos="9736"/>
-            </w:tabs>
-            <w:rPr>
-              <w:noProof/>
-              <w:sz w:val="22"/>
-              <w:szCs w:val="22"/>
-              <w:lang w:eastAsia="en-ZA"/>
-            </w:rPr>
-          </w:pPr>
-          <w:hyperlink w:anchor="_Toc526414414" w:history="1">
-            <w:r>
-              <w:rPr>
-                <w:rStyle w:val="Hyperlink"/>
-                <w:noProof/>
-              </w:rPr>
-              <w:t>Generative Adverserial Networks</w:t>
-            </w:r>
-            <w:r>
-              <w:rPr>
-                <w:noProof/>
-                <w:webHidden/>
-              </w:rPr>
-              <w:tab/>
-            </w:r>
-            <w:r>
-              <w:rPr>
-                <w:noProof/>
-                <w:webHidden/>
-              </w:rPr>
-              <w:fldChar w:fldCharType="begin"/>
-            </w:r>
-            <w:r>
-              <w:rPr>
-                <w:noProof/>
-                <w:webHidden/>
-              </w:rPr>
-              <w:instrText xml:space="preserve"> PAGEREF _Toc526414414 \h </w:instrText>
-            </w:r>
-            <w:r>
-              <w:rPr>
-                <w:noProof/>
-                <w:webHidden/>
-              </w:rPr>
-            </w:r>
-            <w:r>
-              <w:rPr>
-                <w:noProof/>
-                <w:webHidden/>
-              </w:rPr>
-              <w:fldChar w:fldCharType="separate"/>
-            </w:r>
-            <w:r>
-              <w:rPr>
-                <w:noProof/>
-                <w:webHidden/>
-              </w:rPr>
-              <w:t>6</w:t>
-            </w:r>
-            <w:r>
-              <w:rPr>
-                <w:noProof/>
-                <w:webHidden/>
-              </w:rPr>
-              <w:fldChar w:fldCharType="end"/>
-            </w:r>
-          </w:hyperlink>
-        </w:p>
-        <w:p>
-          <w:pPr>
-            <w:pStyle w:val="TOC3"/>
-            <w:tabs>
-              <w:tab w:val="right" w:leader="dot" w:pos="9736"/>
-            </w:tabs>
-            <w:rPr>
-              <w:rFonts w:cstheme="minorBidi"/>
-              <w:noProof/>
-              <w:lang w:val="en-ZA" w:eastAsia="en-ZA"/>
-            </w:rPr>
-          </w:pPr>
-          <w:hyperlink w:anchor="_Toc526414415" w:history="1">
-            <w:r>
-              <w:rPr>
-                <w:rStyle w:val="Hyperlink"/>
-                <w:noProof/>
-              </w:rPr>
-              <w:t>Theoretical Underpinning</w:t>
-            </w:r>
-            <w:r>
-              <w:rPr>
-                <w:noProof/>
-                <w:webHidden/>
-              </w:rPr>
-              <w:tab/>
-            </w:r>
-            <w:r>
-              <w:rPr>
-                <w:noProof/>
-                <w:webHidden/>
-              </w:rPr>
-              <w:fldChar w:fldCharType="begin"/>
-            </w:r>
-            <w:r>
-              <w:rPr>
-                <w:noProof/>
-                <w:webHidden/>
-              </w:rPr>
-              <w:instrText xml:space="preserve"> PAGEREF _Toc526414415 \h </w:instrText>
-            </w:r>
-            <w:r>
-              <w:rPr>
-                <w:noProof/>
-                <w:webHidden/>
-              </w:rPr>
-            </w:r>
-            <w:r>
-              <w:rPr>
-                <w:noProof/>
-                <w:webHidden/>
-              </w:rPr>
-              <w:fldChar w:fldCharType="separate"/>
-            </w:r>
-            <w:r>
-              <w:rPr>
-                <w:noProof/>
-                <w:webHidden/>
-              </w:rPr>
-              <w:t>6</w:t>
-            </w:r>
-            <w:r>
-              <w:rPr>
-                <w:noProof/>
-                <w:webHidden/>
-              </w:rPr>
-              <w:fldChar w:fldCharType="end"/>
-            </w:r>
-          </w:hyperlink>
-        </w:p>
-        <w:p>
-          <w:pPr>
-            <w:pStyle w:val="TOC3"/>
-            <w:tabs>
-              <w:tab w:val="right" w:leader="dot" w:pos="9736"/>
-            </w:tabs>
-            <w:rPr>
-              <w:rFonts w:cstheme="minorBidi"/>
-              <w:noProof/>
-              <w:lang w:val="en-ZA" w:eastAsia="en-ZA"/>
-            </w:rPr>
-          </w:pPr>
-          <w:hyperlink w:anchor="_Toc526414416" w:history="1">
-            <w:r>
-              <w:rPr>
-                <w:rStyle w:val="Hyperlink"/>
-                <w:noProof/>
-              </w:rPr>
-              <w:t>Application to High Energy Physics Problems</w:t>
-            </w:r>
-            <w:r>
-              <w:rPr>
-                <w:noProof/>
-                <w:webHidden/>
-              </w:rPr>
-              <w:tab/>
-            </w:r>
-            <w:r>
-              <w:rPr>
-                <w:noProof/>
-                <w:webHidden/>
-              </w:rPr>
-              <w:fldChar w:fldCharType="begin"/>
-            </w:r>
-            <w:r>
-              <w:rPr>
-                <w:noProof/>
-                <w:webHidden/>
-              </w:rPr>
-              <w:instrText xml:space="preserve"> PAGEREF _Toc526414416 \h </w:instrText>
-            </w:r>
-            <w:r>
-              <w:rPr>
-                <w:noProof/>
-                <w:webHidden/>
-              </w:rPr>
-            </w:r>
-            <w:r>
-              <w:rPr>
-                <w:noProof/>
-                <w:webHidden/>
-              </w:rPr>
-              <w:fldChar w:fldCharType="separate"/>
-            </w:r>
-            <w:r>
-              <w:rPr>
-                <w:noProof/>
-                <w:webHidden/>
-              </w:rPr>
-              <w:t>6</w:t>
+              <w:t>10</w:t>
             </w:r>
             <w:r>
               <w:rPr>
@@ -1848,13 +1716,13 @@
               <w:lang w:eastAsia="en-ZA"/>
             </w:rPr>
           </w:pPr>
-          <w:hyperlink w:anchor="_Toc526414417" w:history="1">
+          <w:hyperlink w:anchor="_Toc526426191" w:history="1">
             <w:r>
               <w:rPr>
                 <w:rStyle w:val="Hyperlink"/>
                 <w:noProof/>
               </w:rPr>
-              <w:t>Motivation</w:t>
+              <w:t>Bibliography</w:t>
             </w:r>
             <w:r>
               <w:rPr>
@@ -1875,7 +1743,7 @@
                 <w:noProof/>
                 <w:webHidden/>
               </w:rPr>
-              <w:instrText xml:space="preserve"> PAGEREF _Toc526414417 \h </w:instrText>
+              <w:instrText xml:space="preserve"> PAGEREF _Toc526426191 \h </w:instrText>
             </w:r>
             <w:r>
               <w:rPr>
@@ -1895,291 +1763,7 @@
                 <w:noProof/>
                 <w:webHidden/>
               </w:rPr>
-              <w:t>6</w:t>
-            </w:r>
-            <w:r>
-              <w:rPr>
-                <w:noProof/>
-                <w:webHidden/>
-              </w:rPr>
-              <w:fldChar w:fldCharType="end"/>
-            </w:r>
-          </w:hyperlink>
-        </w:p>
-        <w:p>
-          <w:pPr>
-            <w:pStyle w:val="TOC1"/>
-            <w:tabs>
-              <w:tab w:val="right" w:leader="dot" w:pos="9736"/>
-            </w:tabs>
-            <w:rPr>
-              <w:noProof/>
-              <w:sz w:val="22"/>
-              <w:szCs w:val="22"/>
-              <w:lang w:eastAsia="en-ZA"/>
-            </w:rPr>
-          </w:pPr>
-          <w:hyperlink w:anchor="_Toc526414418" w:history="1">
-            <w:r>
-              <w:rPr>
-                <w:rStyle w:val="Hyperlink"/>
-                <w:noProof/>
-              </w:rPr>
-              <w:t>Research Question</w:t>
-            </w:r>
-            <w:r>
-              <w:rPr>
-                <w:noProof/>
-                <w:webHidden/>
-              </w:rPr>
-              <w:tab/>
-            </w:r>
-            <w:r>
-              <w:rPr>
-                <w:noProof/>
-                <w:webHidden/>
-              </w:rPr>
-              <w:fldChar w:fldCharType="begin"/>
-            </w:r>
-            <w:r>
-              <w:rPr>
-                <w:noProof/>
-                <w:webHidden/>
-              </w:rPr>
-              <w:instrText xml:space="preserve"> PAGEREF _Toc526414418 \h </w:instrText>
-            </w:r>
-            <w:r>
-              <w:rPr>
-                <w:noProof/>
-                <w:webHidden/>
-              </w:rPr>
-            </w:r>
-            <w:r>
-              <w:rPr>
-                <w:noProof/>
-                <w:webHidden/>
-              </w:rPr>
-              <w:fldChar w:fldCharType="separate"/>
-            </w:r>
-            <w:r>
-              <w:rPr>
-                <w:noProof/>
-                <w:webHidden/>
-              </w:rPr>
-              <w:t>6</w:t>
-            </w:r>
-            <w:r>
-              <w:rPr>
-                <w:noProof/>
-                <w:webHidden/>
-              </w:rPr>
-              <w:fldChar w:fldCharType="end"/>
-            </w:r>
-          </w:hyperlink>
-        </w:p>
-        <w:p>
-          <w:pPr>
-            <w:pStyle w:val="TOC1"/>
-            <w:tabs>
-              <w:tab w:val="right" w:leader="dot" w:pos="9736"/>
-            </w:tabs>
-            <w:rPr>
-              <w:noProof/>
-              <w:sz w:val="22"/>
-              <w:szCs w:val="22"/>
-              <w:lang w:eastAsia="en-ZA"/>
-            </w:rPr>
-          </w:pPr>
-          <w:hyperlink w:anchor="_Toc526414419" w:history="1">
-            <w:r>
-              <w:rPr>
-                <w:rStyle w:val="Hyperlink"/>
-                <w:noProof/>
-              </w:rPr>
-              <w:t>Aims &amp; Objectives</w:t>
-            </w:r>
-            <w:r>
-              <w:rPr>
-                <w:noProof/>
-                <w:webHidden/>
-              </w:rPr>
-              <w:tab/>
-            </w:r>
-            <w:r>
-              <w:rPr>
-                <w:noProof/>
-                <w:webHidden/>
-              </w:rPr>
-              <w:fldChar w:fldCharType="begin"/>
-            </w:r>
-            <w:r>
-              <w:rPr>
-                <w:noProof/>
-                <w:webHidden/>
-              </w:rPr>
-              <w:instrText xml:space="preserve"> PAGEREF _Toc526414419 \h </w:instrText>
-            </w:r>
-            <w:r>
-              <w:rPr>
-                <w:noProof/>
-                <w:webHidden/>
-              </w:rPr>
-            </w:r>
-            <w:r>
-              <w:rPr>
-                <w:noProof/>
-                <w:webHidden/>
-              </w:rPr>
-              <w:fldChar w:fldCharType="separate"/>
-            </w:r>
-            <w:r>
-              <w:rPr>
-                <w:noProof/>
-                <w:webHidden/>
-              </w:rPr>
-              <w:t>6</w:t>
-            </w:r>
-            <w:r>
-              <w:rPr>
-                <w:noProof/>
-                <w:webHidden/>
-              </w:rPr>
-              <w:fldChar w:fldCharType="end"/>
-            </w:r>
-          </w:hyperlink>
-        </w:p>
-        <w:p>
-          <w:pPr>
-            <w:pStyle w:val="TOC1"/>
-            <w:tabs>
-              <w:tab w:val="right" w:leader="dot" w:pos="9736"/>
-            </w:tabs>
-            <w:rPr>
-              <w:noProof/>
-              <w:sz w:val="22"/>
-              <w:szCs w:val="22"/>
-              <w:lang w:eastAsia="en-ZA"/>
-            </w:rPr>
-          </w:pPr>
-          <w:hyperlink w:anchor="_Toc526414420" w:history="1">
-            <w:r>
-              <w:rPr>
-                <w:rStyle w:val="Hyperlink"/>
-                <w:noProof/>
-              </w:rPr>
-              <w:t>Methods</w:t>
-            </w:r>
-            <w:r>
-              <w:rPr>
-                <w:noProof/>
-                <w:webHidden/>
-              </w:rPr>
-              <w:tab/>
-            </w:r>
-            <w:r>
-              <w:rPr>
-                <w:noProof/>
-                <w:webHidden/>
-              </w:rPr>
-              <w:fldChar w:fldCharType="begin"/>
-            </w:r>
-            <w:r>
-              <w:rPr>
-                <w:noProof/>
-                <w:webHidden/>
-              </w:rPr>
-              <w:instrText xml:space="preserve"> PAGEREF _Toc526414420 \h </w:instrText>
-            </w:r>
-            <w:r>
-              <w:rPr>
-                <w:noProof/>
-                <w:webHidden/>
-              </w:rPr>
-            </w:r>
-            <w:r>
-              <w:rPr>
-                <w:noProof/>
-                <w:webHidden/>
-              </w:rPr>
-              <w:fldChar w:fldCharType="separate"/>
-            </w:r>
-            <w:r>
-              <w:rPr>
-                <w:noProof/>
-                <w:webHidden/>
-              </w:rPr>
-              <w:t>6</w:t>
-            </w:r>
-            <w:r>
-              <w:rPr>
-                <w:noProof/>
-                <w:webHidden/>
-              </w:rPr>
-              <w:fldChar w:fldCharType="end"/>
-            </w:r>
-          </w:hyperlink>
-        </w:p>
-        <w:p>
-          <w:pPr>
-            <w:pStyle w:val="TOC1"/>
-            <w:tabs>
-              <w:tab w:val="right" w:leader="dot" w:pos="9736"/>
-            </w:tabs>
-            <w:rPr>
-              <w:noProof/>
-              <w:sz w:val="22"/>
-              <w:szCs w:val="22"/>
-              <w:lang w:eastAsia="en-ZA"/>
-            </w:rPr>
-          </w:pPr>
-          <w:hyperlink w:anchor="_Toc526414421" w:history="1">
-            <w:r>
-              <w:rPr>
-                <w:rStyle w:val="Hyperlink"/>
-                <w:noProof/>
-              </w:rPr>
-              <w:t>Bibliography</w:t>
-            </w:r>
-            <w:r>
-              <w:rPr>
-                <w:noProof/>
-                <w:webHidden/>
-              </w:rPr>
-              <w:tab/>
-            </w:r>
-            <w:r>
-              <w:rPr>
-                <w:noProof/>
-                <w:webHidden/>
-              </w:rPr>
-              <w:fldChar w:fldCharType="begin"/>
-            </w:r>
-            <w:r>
-              <w:rPr>
-                <w:noProof/>
-                <w:webHidden/>
-              </w:rPr>
-              <w:instrText xml:space="preserve"> PAGEREF _Toc526414421 \h </w:instrText>
-            </w:r>
-            <w:r>
-              <w:rPr>
-                <w:noProof/>
-                <w:webHidden/>
-              </w:rPr>
-            </w:r>
-            <w:r>
-              <w:rPr>
-                <w:noProof/>
-                <w:webHidden/>
-              </w:rPr>
-              <w:fldChar w:fldCharType="separate"/>
-            </w:r>
-            <w:r>
-              <w:rPr>
-                <w:noProof/>
-                <w:webHidden/>
-              </w:rPr>
-              <w:t>7</w:t>
+              <w:t>11</w:t>
             </w:r>
             <w:r>
               <w:rPr>
@@ -2218,7 +1802,7 @@
       <w:pPr>
         <w:pStyle w:val="Heading1"/>
       </w:pPr>
-      <w:bookmarkStart w:id="13" w:name="_Toc526414406"/>
+      <w:bookmarkStart w:id="13" w:name="_Toc526426176"/>
       <w:r>
         <w:lastRenderedPageBreak/>
         <w:t>Background</w:t>
@@ -2231,7 +1815,7 @@
         <w:pStyle w:val="Heading2"/>
         <w:jc w:val="center"/>
       </w:pPr>
-      <w:bookmarkStart w:id="14" w:name="_Toc526414407"/>
+      <w:bookmarkStart w:id="14" w:name="_Toc526426177"/>
       <w:r>
         <w:t>A Large Ion Collider Experiment (ALICE)</w:t>
       </w:r>
@@ -2243,7 +1827,7 @@
         <w:pStyle w:val="Heading3"/>
         <w:jc w:val="center"/>
       </w:pPr>
-      <w:bookmarkStart w:id="15" w:name="_Toc526414408"/>
+      <w:bookmarkStart w:id="15" w:name="_Toc526426178"/>
       <w:r>
         <w:t>Introduction</w:t>
       </w:r>
@@ -2480,7 +2064,7 @@
         <w:pStyle w:val="Heading3"/>
         <w:jc w:val="center"/>
       </w:pPr>
-      <w:bookmarkStart w:id="16" w:name="_Toc526414409"/>
+      <w:bookmarkStart w:id="16" w:name="_Toc526426179"/>
       <w:r>
         <w:t xml:space="preserve">The ALICE </w:t>
       </w:r>
@@ -2584,7 +2168,15 @@
         <w:t>with</w:t>
       </w:r>
       <w:r>
-        <w:t>in the ALICE central barrel, it’s inner boundary sits at a radial distance of 2.90 m from the beam axis. It contains 522 chambers, each of which contains a fiber/ foam radiator, a 3 cm drift region and a multi-wire proportional chamber (MWPC) filled with Xenon-</w:t>
+        <w:t xml:space="preserve">in the ALICE central barrel, it’s inner boundary sits at a radial distance of 2.90 m from the beam axis. It contains 522 chambers, each of which contains a </w:t>
+      </w:r>
+      <w:proofErr w:type="spellStart"/>
+      <w:r>
+        <w:t>fiber</w:t>
+      </w:r>
+      <w:proofErr w:type="spellEnd"/>
+      <w:r>
+        <w:t>/ foam radiator, a 3 cm drift region and a multi-wire proportional chamber (MWPC) filled with Xenon-</w:t>
       </w:r>
       <m:oMath>
         <m:sSup>
@@ -3104,8 +2696,13 @@
         <w:t xml:space="preserve"> where</w:t>
       </w:r>
       <w:r>
-        <w:t xml:space="preserve"> the particle tracklet</w:t>
-      </w:r>
+        <w:t xml:space="preserve"> the particle </w:t>
+      </w:r>
+      <w:proofErr w:type="spellStart"/>
+      <w:r>
+        <w:t>tracklet</w:t>
+      </w:r>
+      <w:proofErr w:type="spellEnd"/>
       <w:r>
         <w:t xml:space="preserve"> passed through the radiator</w:t>
       </w:r>
@@ -3274,7 +2871,15 @@
         <w:t>c</w:t>
       </w:r>
       <w:r>
-        <w:t xml:space="preserve">, a pion rejection factor of 410 is achievable in p-Pb </w:t>
+        <w:t>, a pion rejection factor of 410 is achievable in p-</w:t>
+      </w:r>
+      <w:proofErr w:type="spellStart"/>
+      <w:r>
+        <w:t>Pb</w:t>
+      </w:r>
+      <w:proofErr w:type="spellEnd"/>
+      <w:r>
+        <w:t xml:space="preserve"> </w:t>
       </w:r>
       <w:r>
         <w:t xml:space="preserve">(proton-Lead) </w:t>
@@ -3317,7 +2922,7 @@
         <w:pStyle w:val="Heading2"/>
         <w:jc w:val="center"/>
       </w:pPr>
-      <w:bookmarkStart w:id="17" w:name="_Toc526414410"/>
+      <w:bookmarkStart w:id="17" w:name="_Toc526426180"/>
       <w:r>
         <w:t>Existing Particle Physics Software</w:t>
       </w:r>
@@ -3329,14 +2934,14 @@
         <w:pStyle w:val="Heading3"/>
         <w:jc w:val="center"/>
       </w:pPr>
-      <w:bookmarkStart w:id="18" w:name="_Toc526414413"/>
+      <w:bookmarkStart w:id="18" w:name="_Toc526426181"/>
       <w:r>
         <w:t xml:space="preserve">Data Analysis </w:t>
       </w:r>
+      <w:r>
+        <w:t>Framework: ROOT</w:t>
+      </w:r>
       <w:bookmarkEnd w:id="18"/>
-      <w:r>
-        <w:t>Framework: ROOT</w:t>
-      </w:r>
     </w:p>
     <w:p/>
     <w:p>
@@ -3356,7 +2961,15 @@
         <w:t xml:space="preserve"> (.root)</w:t>
       </w:r>
       <w:r>
-        <w:t>, as well as an object container class (TTree), which facilitates statistical analysis of large datasets via vertical storage methods, and enabling analysis across files on local disks, shared file systems, and the Worldwide LHC Computing Grid (WLCG)</w:t>
+        <w:t>, as well as an object container class (</w:t>
+      </w:r>
+      <w:proofErr w:type="spellStart"/>
+      <w:r>
+        <w:t>TTree</w:t>
+      </w:r>
+      <w:proofErr w:type="spellEnd"/>
+      <w:r>
+        <w:t>), which facilitates statistical analysis of large datasets via vertical storage methods, and enabling analysis across files on local disks, shared file systems, and the Worldwide LHC Computing Grid (WLCG)</w:t>
       </w:r>
       <w:sdt>
         <w:sdtPr>
@@ -3393,9 +3006,11 @@
         <w:pStyle w:val="Heading3"/>
         <w:jc w:val="center"/>
       </w:pPr>
+      <w:bookmarkStart w:id="19" w:name="_Toc526426182"/>
       <w:r>
         <w:t>ALIROOT</w:t>
       </w:r>
+      <w:bookmarkEnd w:id="19"/>
     </w:p>
     <w:p/>
     <w:p>
@@ -3404,11 +3019,24 @@
           <w:i/>
         </w:rPr>
       </w:pPr>
-      <w:r>
-        <w:t>AliROOT is an extension of ROOT, used specifically by the ALICE collaboration. It is an integrated ecosystem consisting of ev</w:t>
-      </w:r>
-      <w:r>
-        <w:t>ent generators (PYTHIA6, HIJING, DPMJET and ISAJET), Virtual Monte Carlo simulators (Geant3, Geant4 and Fluka) and</w:t>
+      <w:proofErr w:type="spellStart"/>
+      <w:r>
+        <w:t>AliROOT</w:t>
+      </w:r>
+      <w:proofErr w:type="spellEnd"/>
+      <w:r>
+        <w:t xml:space="preserve"> is an extension of ROOT, used specifically by the ALICE collaboration. It is an integrated ecosystem consisting of ev</w:t>
+      </w:r>
+      <w:r>
+        <w:t xml:space="preserve">ent generators (PYTHIA6, HIJING, DPMJET and ISAJET), Virtual Monte Carlo simulators (Geant3, Geant4 and </w:t>
+      </w:r>
+      <w:proofErr w:type="spellStart"/>
+      <w:r>
+        <w:t>Fluka</w:t>
+      </w:r>
+      <w:proofErr w:type="spellEnd"/>
+      <w:r>
+        <w:t>) and</w:t>
       </w:r>
       <w:r>
         <w:t xml:space="preserve"> various</w:t>
@@ -3420,7 +3048,15 @@
         <w:t xml:space="preserve"> </w:t>
       </w:r>
       <w:r>
-        <w:t>the ALICE Environment Grid Framework (AliEn) with the WLCG. This</w:t>
+        <w:t>the ALICE Environment Grid Framework (</w:t>
+      </w:r>
+      <w:proofErr w:type="spellStart"/>
+      <w:r>
+        <w:t>AliEn</w:t>
+      </w:r>
+      <w:proofErr w:type="spellEnd"/>
+      <w:r>
+        <w:t>) with the WLCG. This</w:t>
       </w:r>
       <w:r>
         <w:t xml:space="preserve"> architecture</w:t>
@@ -3666,8 +3302,21 @@
       <w:pPr>
         <w:pStyle w:val="Style1"/>
       </w:pPr>
-      <w:r>
-        <w:t xml:space="preserve">PyROOT and ROOT R are interfaces that allow seamless integration between ROOT and Python as well as R, respectively. Features include calling functions from any Python or R package within ROOT, translating datatypes between languages, as well as access to the R graphical system from within ROOT </w:t>
+      <w:proofErr w:type="spellStart"/>
+      <w:r>
+        <w:t>PyROOT</w:t>
+      </w:r>
+      <w:proofErr w:type="spellEnd"/>
+      <w:r>
+        <w:t xml:space="preserve"> and ROOT </w:t>
+      </w:r>
+      <w:proofErr w:type="spellStart"/>
+      <w:r>
+        <w:t>R are</w:t>
+      </w:r>
+      <w:proofErr w:type="spellEnd"/>
+      <w:r>
+        <w:t xml:space="preserve"> interfaces that allow seamless integration between ROOT and Python as well as R, respectively. Features include calling functions from any Python or R package within ROOT, translating datatypes between languages, as well as access to the R graphical system from within ROOT </w:t>
       </w:r>
       <w:sdt>
         <w:sdtPr>
@@ -3704,7 +3353,7 @@
         <w:pStyle w:val="Heading2"/>
         <w:jc w:val="center"/>
       </w:pPr>
-      <w:bookmarkStart w:id="19" w:name="_Toc526414414"/>
+      <w:bookmarkStart w:id="20" w:name="_Toc526426183"/>
       <w:r>
         <w:t xml:space="preserve">Generative </w:t>
       </w:r>
@@ -3714,7 +3363,7 @@
       <w:r>
         <w:t xml:space="preserve"> Networks</w:t>
       </w:r>
-      <w:bookmarkEnd w:id="19"/>
+      <w:bookmarkEnd w:id="20"/>
     </w:p>
     <w:p/>
     <w:p>
@@ -3722,9 +3371,11 @@
         <w:pStyle w:val="Heading3"/>
         <w:jc w:val="center"/>
       </w:pPr>
+      <w:bookmarkStart w:id="21" w:name="_Toc526426184"/>
       <w:r>
         <w:t>Introduction to Generative Adversarial Networks</w:t>
       </w:r>
+      <w:bookmarkEnd w:id="21"/>
     </w:p>
     <w:p/>
     <w:p>
@@ -3732,7 +3383,15 @@
         <w:pStyle w:val="Style1"/>
       </w:pPr>
       <w:r>
-        <w:t xml:space="preserve">In 2014, Goodfellow et. al. </w:t>
+        <w:t xml:space="preserve">In 2014, </w:t>
+      </w:r>
+      <w:proofErr w:type="spellStart"/>
+      <w:r>
+        <w:t>Goodfellow</w:t>
+      </w:r>
+      <w:proofErr w:type="spellEnd"/>
+      <w:r>
+        <w:t xml:space="preserve"> et. al. </w:t>
       </w:r>
       <w:sdt>
         <w:sdtPr>
@@ -3773,7 +3432,15 @@
         <w:t>calle</w:t>
       </w:r>
       <w:r>
-        <w:t>d Generative Adverserial Net</w:t>
+        <w:t xml:space="preserve">d Generative </w:t>
+      </w:r>
+      <w:proofErr w:type="spellStart"/>
+      <w:r>
+        <w:t>Adverserial</w:t>
+      </w:r>
+      <w:proofErr w:type="spellEnd"/>
+      <w:r>
+        <w:t xml:space="preserve"> Net</w:t>
       </w:r>
       <w:r>
         <w:t>s (GANs)</w:t>
@@ -3913,13 +3580,16 @@
         <w:pStyle w:val="Heading3"/>
         <w:jc w:val="center"/>
       </w:pPr>
+      <w:bookmarkStart w:id="22" w:name="_Toc526426185"/>
       <w:r>
         <w:t>Mathematical Theory</w:t>
       </w:r>
+      <w:bookmarkEnd w:id="22"/>
     </w:p>
     <w:p>
       <w:pPr>
         <w:pStyle w:val="Heading4"/>
+        <w:jc w:val="center"/>
       </w:pPr>
       <w:r>
         <w:t>The Perceptron</w:t>
@@ -4008,7 +3678,15 @@
           <w:b/>
           <w:i/>
         </w:rPr>
-        <w:t>Figure 4</w:t>
+        <w:t xml:space="preserve">Figure </w:t>
+      </w:r>
+      <w:proofErr w:type="gramStart"/>
+      <w:r>
+        <w:rPr>
+          <w:b/>
+          <w:i/>
+        </w:rPr>
+        <w:t>4</w:t>
       </w:r>
       <w:r>
         <w:rPr>
@@ -4017,7 +3695,17 @@
         <w:t xml:space="preserve"> </w:t>
       </w:r>
       <w:r>
-        <w:t>informs the mathematical theory that follows.</w:t>
+        <w:rPr>
+          <w:b/>
+        </w:rPr>
+        <w:t xml:space="preserve"> </w:t>
+      </w:r>
+      <w:r>
+        <w:t>informs</w:t>
+      </w:r>
+      <w:proofErr w:type="gramEnd"/>
+      <w:r>
+        <w:t xml:space="preserve"> the mathematical theory that follows.</w:t>
       </w:r>
     </w:p>
     <w:p>
@@ -4261,7 +3949,15 @@
         </m:sSub>
       </m:oMath>
       <w:r>
-        <w:t xml:space="preserve">, … , </w:t>
+        <w:t xml:space="preserve">, </w:t>
+      </w:r>
+      <w:proofErr w:type="gramStart"/>
+      <w:r>
+        <w:t>… ,</w:t>
+      </w:r>
+      <w:proofErr w:type="gramEnd"/>
+      <w:r>
+        <w:t xml:space="preserve"> </w:t>
       </w:r>
       <m:oMath>
         <m:sSub>
@@ -4584,7 +4280,15 @@
         </w:numPr>
       </w:pPr>
       <w:r>
-        <w:t>Rectified Linear Unit (ReLU):</w:t>
+        <w:t>Rectified Linear Unit (</w:t>
+      </w:r>
+      <w:proofErr w:type="spellStart"/>
+      <w:r>
+        <w:t>ReLU</w:t>
+      </w:r>
+      <w:proofErr w:type="spellEnd"/>
+      <w:r>
+        <w:t>):</w:t>
       </w:r>
     </w:p>
     <w:p>
@@ -4948,74 +4652,1861 @@
         <w:pStyle w:val="Style1"/>
       </w:pPr>
       <w:r>
-        <w:t>The original motivation of the activation function is inspired by the way a biological neuron is triggered to fire: it receives inputs from various other neurons, sums up their inputs and fires once a threshold is reached. Practically, in a deep learning set up non-linearities in the data can be captured by the</w:t>
+        <w:t xml:space="preserve">The result of </w:t>
+      </w:r>
+      <m:oMath>
+        <m:r>
+          <w:rPr>
+            <w:rFonts w:ascii="Cambria Math" w:hAnsi="Cambria Math"/>
+          </w:rPr>
+          <m:t>g(Z)</m:t>
+        </m:r>
+      </m:oMath>
+      <w:r>
+        <w:t xml:space="preserve"> is an estimate (</w:t>
+      </w:r>
+      <m:oMath>
+        <m:r>
+          <w:rPr>
+            <w:rFonts w:ascii="Cambria Math" w:hAnsi="Cambria Math"/>
+          </w:rPr>
+          <m:t>ŷ</m:t>
+        </m:r>
+      </m:oMath>
+      <w:r>
+        <w:t xml:space="preserve">) for the outcome variable </w:t>
+      </w:r>
+      <m:oMath>
+        <m:r>
+          <w:rPr>
+            <w:rFonts w:ascii="Cambria Math" w:hAnsi="Cambria Math"/>
+          </w:rPr>
+          <m:t>y</m:t>
+        </m:r>
+      </m:oMath>
+      <w:r>
+        <w:t xml:space="preserve">. And a simple cost function, such as </w:t>
+      </w:r>
+      <w:proofErr w:type="gramStart"/>
+      <w:r>
+        <w:t>the  root</w:t>
+      </w:r>
+      <w:proofErr w:type="gramEnd"/>
+      <w:r>
+        <w:t xml:space="preserve"> mean squared error:</w:t>
+      </w:r>
+    </w:p>
+    <w:p>
+      <w:pPr>
+        <w:pStyle w:val="Style1"/>
+        <w:jc w:val="center"/>
+      </w:pPr>
+      <w:r>
+        <w:t xml:space="preserve">RMSE = </w:t>
+      </w:r>
+      <m:oMath>
+        <m:nary>
+          <m:naryPr>
+            <m:chr m:val="∑"/>
+            <m:limLoc m:val="undOvr"/>
+            <m:ctrlPr>
+              <w:rPr>
+                <w:rFonts w:ascii="Cambria Math" w:hAnsi="Cambria Math"/>
+                <w:i/>
+              </w:rPr>
+            </m:ctrlPr>
+          </m:naryPr>
+          <m:sub>
+            <m:r>
+              <w:rPr>
+                <w:rFonts w:ascii="Cambria Math" w:hAnsi="Cambria Math"/>
+              </w:rPr>
+              <m:t>i=1</m:t>
+            </m:r>
+          </m:sub>
+          <m:sup>
+            <m:r>
+              <w:rPr>
+                <w:rFonts w:ascii="Cambria Math" w:hAnsi="Cambria Math"/>
+              </w:rPr>
+              <m:t>n</m:t>
+            </m:r>
+          </m:sup>
+          <m:e>
+            <m:rad>
+              <m:radPr>
+                <m:degHide m:val="1"/>
+                <m:ctrlPr>
+                  <w:rPr>
+                    <w:rFonts w:ascii="Cambria Math" w:hAnsi="Cambria Math"/>
+                    <w:i/>
+                  </w:rPr>
+                </m:ctrlPr>
+              </m:radPr>
+              <m:deg/>
+              <m:e>
+                <m:sSup>
+                  <m:sSupPr>
+                    <m:ctrlPr>
+                      <w:rPr>
+                        <w:rFonts w:ascii="Cambria Math" w:hAnsi="Cambria Math"/>
+                        <w:i/>
+                      </w:rPr>
+                    </m:ctrlPr>
+                  </m:sSupPr>
+                  <m:e>
+                    <m:r>
+                      <w:rPr>
+                        <w:rFonts w:ascii="Cambria Math" w:hAnsi="Cambria Math"/>
+                      </w:rPr>
+                      <m:t>(</m:t>
+                    </m:r>
+                    <m:sSub>
+                      <m:sSubPr>
+                        <m:ctrlPr>
+                          <w:rPr>
+                            <w:rFonts w:ascii="Cambria Math" w:hAnsi="Cambria Math"/>
+                            <w:i/>
+                          </w:rPr>
+                        </m:ctrlPr>
+                      </m:sSubPr>
+                      <m:e>
+                        <m:r>
+                          <w:rPr>
+                            <w:rFonts w:ascii="Cambria Math" w:hAnsi="Cambria Math"/>
+                          </w:rPr>
+                          <m:t>y</m:t>
+                        </m:r>
+                      </m:e>
+                      <m:sub>
+                        <m:r>
+                          <w:rPr>
+                            <w:rFonts w:ascii="Cambria Math" w:hAnsi="Cambria Math"/>
+                          </w:rPr>
+                          <m:t>i</m:t>
+                        </m:r>
+                      </m:sub>
+                    </m:sSub>
+                    <m:r>
+                      <w:rPr>
+                        <w:rFonts w:ascii="Cambria Math" w:hAnsi="Cambria Math"/>
+                      </w:rPr>
+                      <m:t>-</m:t>
+                    </m:r>
+                    <m:sSub>
+                      <m:sSubPr>
+                        <m:ctrlPr>
+                          <w:rPr>
+                            <w:rFonts w:ascii="Cambria Math" w:hAnsi="Cambria Math"/>
+                            <w:i/>
+                          </w:rPr>
+                        </m:ctrlPr>
+                      </m:sSubPr>
+                      <m:e>
+                        <m:r>
+                          <w:rPr>
+                            <w:rFonts w:ascii="Cambria Math" w:hAnsi="Cambria Math"/>
+                          </w:rPr>
+                          <m:t>ŷ</m:t>
+                        </m:r>
+                      </m:e>
+                      <m:sub>
+                        <m:r>
+                          <w:rPr>
+                            <w:rFonts w:ascii="Cambria Math" w:hAnsi="Cambria Math"/>
+                          </w:rPr>
+                          <m:t>i</m:t>
+                        </m:r>
+                      </m:sub>
+                    </m:sSub>
+                    <m:r>
+                      <w:rPr>
+                        <w:rFonts w:ascii="Cambria Math" w:hAnsi="Cambria Math"/>
+                      </w:rPr>
+                      <m:t>)</m:t>
+                    </m:r>
+                  </m:e>
+                  <m:sup>
+                    <m:r>
+                      <w:rPr>
+                        <w:rFonts w:ascii="Cambria Math" w:hAnsi="Cambria Math"/>
+                      </w:rPr>
+                      <m:t>2</m:t>
+                    </m:r>
+                  </m:sup>
+                </m:sSup>
+              </m:e>
+            </m:rad>
+          </m:e>
+        </m:nary>
+      </m:oMath>
+      <w:r>
+        <w:t>,</w:t>
+      </w:r>
+    </w:p>
+    <w:p>
+      <w:pPr>
+        <w:pStyle w:val="Style1"/>
+      </w:pPr>
+      <w:r>
+        <w:t>can be minimized</w:t>
+      </w:r>
+      <w:r>
+        <w:t xml:space="preserve"> via gradient descent</w:t>
+      </w:r>
+      <w:r>
+        <w:t xml:space="preserve"> to find the optimal values for </w:t>
+      </w:r>
+      <m:oMath>
+        <m:r>
+          <w:rPr>
+            <w:rFonts w:ascii="Cambria Math" w:hAnsi="Cambria Math"/>
+          </w:rPr>
+          <m:t>W</m:t>
+        </m:r>
+      </m:oMath>
+      <w:r>
+        <w:t xml:space="preserve"> and </w:t>
+      </w:r>
+      <m:oMath>
+        <m:r>
+          <w:rPr>
+            <w:rFonts w:ascii="Cambria Math" w:hAnsi="Cambria Math"/>
+          </w:rPr>
+          <m:t>b</m:t>
+        </m:r>
+      </m:oMath>
+      <w:r>
+        <w:t>.</w:t>
+      </w:r>
+    </w:p>
+    <w:p>
+      <w:pPr>
+        <w:pStyle w:val="Style1"/>
+      </w:pPr>
+      <w:r>
+        <w:t>The original motivation</w:t>
+      </w:r>
+      <w:r>
+        <w:t xml:space="preserve"> for the use</w:t>
+      </w:r>
+      <w:r>
+        <w:t xml:space="preserve"> of the activation function is inspired by the way a biolog</w:t>
+      </w:r>
+      <w:r>
+        <w:t>ical neuron is triggered</w:t>
+      </w:r>
+      <w:r>
+        <w:t>: it receives inputs from various other neurons, sums up their inputs and fires once a threshold is reached. Practically, in a deep learning set up non-linearities in the data can be captured by the</w:t>
       </w:r>
       <w:r>
         <w:t>se activation functions, particularly when perceptrons are chained into multiple fully-connected layers, as is the case in Deep Learning, which we’ll discuss next.</w:t>
       </w:r>
-      <w:bookmarkStart w:id="20" w:name="_GoBack"/>
-      <w:bookmarkEnd w:id="20"/>
+    </w:p>
+    <w:p>
+      <w:pPr>
+        <w:pStyle w:val="Heading4"/>
+        <w:jc w:val="center"/>
+      </w:pPr>
+      <w:r>
+        <w:t>Deep Learning</w:t>
+      </w:r>
+    </w:p>
+    <w:p>
+      <w:r>
+        <w:t>Deep Learning extends the concept of a single perceptron, by</w:t>
+      </w:r>
+      <w:r>
+        <w:t xml:space="preserve"> streaming a matrix of training observations</w:t>
+      </w:r>
+      <m:oMath>
+        <m:sSup>
+          <m:sSupPr>
+            <m:ctrlPr>
+              <w:rPr>
+                <w:rFonts w:ascii="Cambria Math" w:hAnsi="Cambria Math"/>
+                <w:i/>
+              </w:rPr>
+            </m:ctrlPr>
+          </m:sSupPr>
+          <m:e>
+            <m:r>
+              <w:rPr>
+                <w:rFonts w:ascii="Cambria Math" w:hAnsi="Cambria Math"/>
+              </w:rPr>
+              <m:t>X</m:t>
+            </m:r>
+          </m:e>
+          <m:sup>
+            <m:r>
+              <w:rPr>
+                <w:rFonts w:ascii="Cambria Math" w:hAnsi="Cambria Math"/>
+              </w:rPr>
+              <m:t>(i)</m:t>
+            </m:r>
+          </m:sup>
+        </m:sSup>
+        <m:r>
+          <w:rPr>
+            <w:rFonts w:ascii="Cambria Math" w:hAnsi="Cambria Math"/>
+          </w:rPr>
+          <m:t xml:space="preserve">… </m:t>
+        </m:r>
+        <m:sSup>
+          <m:sSupPr>
+            <m:ctrlPr>
+              <w:rPr>
+                <w:rFonts w:ascii="Cambria Math" w:hAnsi="Cambria Math"/>
+                <w:i/>
+              </w:rPr>
+            </m:ctrlPr>
+          </m:sSupPr>
+          <m:e>
+            <m:r>
+              <w:rPr>
+                <w:rFonts w:ascii="Cambria Math" w:hAnsi="Cambria Math"/>
+              </w:rPr>
+              <m:t>X</m:t>
+            </m:r>
+          </m:e>
+          <m:sup>
+            <m:r>
+              <w:rPr>
+                <w:rFonts w:ascii="Cambria Math" w:hAnsi="Cambria Math"/>
+              </w:rPr>
+              <m:t>(m)</m:t>
+            </m:r>
+          </m:sup>
+        </m:sSup>
+      </m:oMath>
+      <w:r>
+        <w:t>, each of which is a vector of features, e.g.</w:t>
+      </w:r>
+      <w:r>
+        <w:t xml:space="preserve"> </w:t>
+      </w:r>
+      <m:oMath>
+        <m:sSup>
+          <m:sSupPr>
+            <m:ctrlPr>
+              <w:rPr>
+                <w:rFonts w:ascii="Cambria Math" w:hAnsi="Cambria Math"/>
+                <w:i/>
+              </w:rPr>
+            </m:ctrlPr>
+          </m:sSupPr>
+          <m:e>
+            <m:r>
+              <w:rPr>
+                <w:rFonts w:ascii="Cambria Math" w:hAnsi="Cambria Math"/>
+              </w:rPr>
+              <m:t>X</m:t>
+            </m:r>
+          </m:e>
+          <m:sup>
+            <m:r>
+              <w:rPr>
+                <w:rFonts w:ascii="Cambria Math" w:hAnsi="Cambria Math"/>
+              </w:rPr>
+              <m:t>(i)</m:t>
+            </m:r>
+          </m:sup>
+        </m:sSup>
+        <m:r>
+          <w:rPr>
+            <w:rFonts w:ascii="Cambria Math" w:hAnsi="Cambria Math"/>
+          </w:rPr>
+          <m:t>=</m:t>
+        </m:r>
+        <m:sSub>
+          <m:sSubPr>
+            <m:ctrlPr>
+              <w:rPr>
+                <w:rFonts w:ascii="Cambria Math" w:hAnsi="Cambria Math"/>
+                <w:i/>
+              </w:rPr>
+            </m:ctrlPr>
+          </m:sSubPr>
+          <m:e>
+            <m:r>
+              <w:rPr>
+                <w:rFonts w:ascii="Cambria Math" w:hAnsi="Cambria Math"/>
+              </w:rPr>
+              <m:t>x</m:t>
+            </m:r>
+          </m:e>
+          <m:sub>
+            <m:r>
+              <w:rPr>
+                <w:rFonts w:ascii="Cambria Math" w:hAnsi="Cambria Math"/>
+              </w:rPr>
+              <m:t>i</m:t>
+            </m:r>
+          </m:sub>
+        </m:sSub>
+        <m:r>
+          <w:rPr>
+            <w:rFonts w:ascii="Cambria Math" w:hAnsi="Cambria Math"/>
+          </w:rPr>
+          <m:t>…</m:t>
+        </m:r>
+        <m:sSub>
+          <m:sSubPr>
+            <m:ctrlPr>
+              <w:rPr>
+                <w:rFonts w:ascii="Cambria Math" w:hAnsi="Cambria Math"/>
+                <w:i/>
+              </w:rPr>
+            </m:ctrlPr>
+          </m:sSubPr>
+          <m:e>
+            <m:r>
+              <w:rPr>
+                <w:rFonts w:ascii="Cambria Math" w:hAnsi="Cambria Math"/>
+              </w:rPr>
+              <m:t>x</m:t>
+            </m:r>
+          </m:e>
+          <m:sub>
+            <m:r>
+              <w:rPr>
+                <w:rFonts w:ascii="Cambria Math" w:hAnsi="Cambria Math"/>
+              </w:rPr>
+              <m:t>n</m:t>
+            </m:r>
+          </m:sub>
+        </m:sSub>
+      </m:oMath>
+      <w:r>
+        <w:t xml:space="preserve"> through</w:t>
+      </w:r>
+      <w:r>
+        <w:t xml:space="preserve"> multiple layers of perceptrons </w:t>
+      </w:r>
+      <w:r>
+        <w:t xml:space="preserve">stacked </w:t>
+      </w:r>
+      <w:r>
+        <w:t>together</w:t>
+      </w:r>
+      <w:r>
+        <w:t xml:space="preserve"> into what is called a hidden layer architecture.</w:t>
+      </w:r>
+    </w:p>
+    <w:p>
+      <w:r>
+        <w:t xml:space="preserve">The output of each layer’s activation function becomes the input vector fed to the next layer, i.e. for </w:t>
+      </w:r>
+      <m:oMath>
+        <m:r>
+          <w:rPr>
+            <w:rFonts w:ascii="Cambria Math" w:hAnsi="Cambria Math"/>
+          </w:rPr>
+          <m:t>L</m:t>
+        </m:r>
+      </m:oMath>
+      <w:r>
+        <w:t xml:space="preserve"> = </w:t>
+      </w:r>
+      <m:oMath>
+        <m:sSub>
+          <m:sSubPr>
+            <m:ctrlPr>
+              <w:rPr>
+                <w:rFonts w:ascii="Cambria Math" w:hAnsi="Cambria Math"/>
+                <w:i/>
+              </w:rPr>
+            </m:ctrlPr>
+          </m:sSubPr>
+          <m:e>
+            <m:r>
+              <w:rPr>
+                <w:rFonts w:ascii="Cambria Math" w:hAnsi="Cambria Math"/>
+              </w:rPr>
+              <m:t>l</m:t>
+            </m:r>
+          </m:e>
+          <m:sub>
+            <m:r>
+              <w:rPr>
+                <w:rFonts w:ascii="Cambria Math" w:hAnsi="Cambria Math"/>
+              </w:rPr>
+              <m:t>1</m:t>
+            </m:r>
+          </m:sub>
+        </m:sSub>
+        <m:r>
+          <w:rPr>
+            <w:rFonts w:ascii="Cambria Math" w:hAnsi="Cambria Math"/>
+          </w:rPr>
+          <m:t xml:space="preserve">,…, </m:t>
+        </m:r>
+        <m:sSub>
+          <m:sSubPr>
+            <m:ctrlPr>
+              <w:rPr>
+                <w:rFonts w:ascii="Cambria Math" w:hAnsi="Cambria Math"/>
+                <w:i/>
+              </w:rPr>
+            </m:ctrlPr>
+          </m:sSubPr>
+          <m:e>
+            <m:r>
+              <w:rPr>
+                <w:rFonts w:ascii="Cambria Math" w:hAnsi="Cambria Math"/>
+              </w:rPr>
+              <m:t>l</m:t>
+            </m:r>
+          </m:e>
+          <m:sub>
+            <m:r>
+              <w:rPr>
+                <w:rFonts w:ascii="Cambria Math" w:hAnsi="Cambria Math"/>
+              </w:rPr>
+              <m:t>L</m:t>
+            </m:r>
+          </m:sub>
+        </m:sSub>
+      </m:oMath>
+      <w:r>
+        <w:t xml:space="preserve"> hidden layers:</w:t>
+      </w:r>
+    </w:p>
+    <w:p>
+      <m:oMathPara>
+        <m:oMath>
+          <m:r>
+            <w:rPr>
+              <w:rFonts w:ascii="Cambria Math" w:hAnsi="Cambria Math"/>
+            </w:rPr>
+            <w:lastRenderedPageBreak/>
+            <m:t>ŷ=</m:t>
+          </m:r>
+          <m:sSub>
+            <m:sSubPr>
+              <m:ctrlPr>
+                <w:rPr>
+                  <w:rFonts w:ascii="Cambria Math" w:hAnsi="Cambria Math"/>
+                  <w:i/>
+                </w:rPr>
+              </m:ctrlPr>
+            </m:sSubPr>
+            <m:e>
+              <m:r>
+                <w:rPr>
+                  <w:rFonts w:ascii="Cambria Math" w:hAnsi="Cambria Math"/>
+                </w:rPr>
+                <m:t>g</m:t>
+              </m:r>
+            </m:e>
+            <m:sub>
+              <m:r>
+                <w:rPr>
+                  <w:rFonts w:ascii="Cambria Math" w:hAnsi="Cambria Math"/>
+                </w:rPr>
+                <m:t>L</m:t>
+              </m:r>
+            </m:sub>
+          </m:sSub>
+          <m:r>
+            <w:rPr>
+              <w:rFonts w:ascii="Cambria Math" w:hAnsi="Cambria Math"/>
+            </w:rPr>
+            <m:t>(</m:t>
+          </m:r>
+          <m:sSub>
+            <m:sSubPr>
+              <m:ctrlPr>
+                <w:rPr>
+                  <w:rFonts w:ascii="Cambria Math" w:hAnsi="Cambria Math"/>
+                  <w:i/>
+                </w:rPr>
+              </m:ctrlPr>
+            </m:sSubPr>
+            <m:e>
+              <m:r>
+                <w:rPr>
+                  <w:rFonts w:ascii="Cambria Math" w:hAnsi="Cambria Math"/>
+                </w:rPr>
+                <m:t>g</m:t>
+              </m:r>
+            </m:e>
+            <m:sub>
+              <m:r>
+                <w:rPr>
+                  <w:rFonts w:ascii="Cambria Math" w:hAnsi="Cambria Math"/>
+                </w:rPr>
+                <m:t>L-1</m:t>
+              </m:r>
+            </m:sub>
+          </m:sSub>
+          <m:d>
+            <m:dPr>
+              <m:ctrlPr>
+                <w:rPr>
+                  <w:rFonts w:ascii="Cambria Math" w:hAnsi="Cambria Math"/>
+                  <w:i/>
+                </w:rPr>
+              </m:ctrlPr>
+            </m:dPr>
+            <m:e>
+              <m:sSub>
+                <m:sSubPr>
+                  <m:ctrlPr>
+                    <w:rPr>
+                      <w:rFonts w:ascii="Cambria Math" w:hAnsi="Cambria Math"/>
+                      <w:i/>
+                    </w:rPr>
+                  </m:ctrlPr>
+                </m:sSubPr>
+                <m:e>
+                  <m:r>
+                    <w:rPr>
+                      <w:rFonts w:ascii="Cambria Math" w:hAnsi="Cambria Math"/>
+                    </w:rPr>
+                    <m:t>g</m:t>
+                  </m:r>
+                </m:e>
+                <m:sub>
+                  <m:r>
+                    <w:rPr>
+                      <w:rFonts w:ascii="Cambria Math" w:hAnsi="Cambria Math"/>
+                    </w:rPr>
+                    <m:t>L-2</m:t>
+                  </m:r>
+                </m:sub>
+              </m:sSub>
+              <m:r>
+                <w:rPr>
+                  <w:rFonts w:ascii="Cambria Math" w:hAnsi="Cambria Math"/>
+                </w:rPr>
+                <m:t>(…(</m:t>
+              </m:r>
+              <m:sSub>
+                <m:sSubPr>
+                  <m:ctrlPr>
+                    <w:rPr>
+                      <w:rFonts w:ascii="Cambria Math" w:hAnsi="Cambria Math"/>
+                      <w:i/>
+                    </w:rPr>
+                  </m:ctrlPr>
+                </m:sSubPr>
+                <m:e>
+                  <m:r>
+                    <w:rPr>
+                      <w:rFonts w:ascii="Cambria Math" w:hAnsi="Cambria Math"/>
+                    </w:rPr>
+                    <m:t>a</m:t>
+                  </m:r>
+                </m:e>
+                <m:sub>
+                  <m:r>
+                    <w:rPr>
+                      <w:rFonts w:ascii="Cambria Math" w:hAnsi="Cambria Math"/>
+                    </w:rPr>
+                    <m:t>1</m:t>
+                  </m:r>
+                </m:sub>
+              </m:sSub>
+            </m:e>
+          </m:d>
+          <m:r>
+            <w:rPr>
+              <w:rFonts w:ascii="Cambria Math" w:hAnsi="Cambria Math"/>
+            </w:rPr>
+            <m:t>))</m:t>
+          </m:r>
+        </m:oMath>
+      </m:oMathPara>
+    </w:p>
+    <w:p>
+      <w:r>
+        <w:t xml:space="preserve">Where </w:t>
+      </w:r>
+      <m:oMath>
+        <m:sSub>
+          <m:sSubPr>
+            <m:ctrlPr>
+              <w:rPr>
+                <w:rFonts w:ascii="Cambria Math" w:hAnsi="Cambria Math"/>
+                <w:i/>
+              </w:rPr>
+            </m:ctrlPr>
+          </m:sSubPr>
+          <m:e>
+            <m:r>
+              <w:rPr>
+                <w:rFonts w:ascii="Cambria Math" w:hAnsi="Cambria Math"/>
+              </w:rPr>
+              <m:t>a</m:t>
+            </m:r>
+          </m:e>
+          <m:sub>
+            <m:r>
+              <w:rPr>
+                <w:rFonts w:ascii="Cambria Math" w:hAnsi="Cambria Math"/>
+              </w:rPr>
+              <m:t>1</m:t>
+            </m:r>
+          </m:sub>
+        </m:sSub>
+      </m:oMath>
+      <w:r>
+        <w:t xml:space="preserve"> is the result of the first activation function, i.e.</w:t>
+      </w:r>
+    </w:p>
+    <w:p>
+      <m:oMathPara>
+        <m:oMath>
+          <m:sSub>
+            <m:sSubPr>
+              <m:ctrlPr>
+                <w:rPr>
+                  <w:rFonts w:ascii="Cambria Math" w:hAnsi="Cambria Math"/>
+                  <w:i/>
+                </w:rPr>
+              </m:ctrlPr>
+            </m:sSubPr>
+            <m:e>
+              <m:r>
+                <w:rPr>
+                  <w:rFonts w:ascii="Cambria Math" w:hAnsi="Cambria Math"/>
+                </w:rPr>
+                <m:t>a</m:t>
+              </m:r>
+            </m:e>
+            <m:sub>
+              <m:r>
+                <w:rPr>
+                  <w:rFonts w:ascii="Cambria Math" w:hAnsi="Cambria Math"/>
+                </w:rPr>
+                <m:t>1</m:t>
+              </m:r>
+            </m:sub>
+          </m:sSub>
+          <m:r>
+            <w:rPr>
+              <w:rFonts w:ascii="Cambria Math" w:hAnsi="Cambria Math"/>
+            </w:rPr>
+            <m:t>=g(</m:t>
+          </m:r>
+          <m:nary>
+            <m:naryPr>
+              <m:chr m:val="∑"/>
+              <m:limLoc m:val="undOvr"/>
+              <m:ctrlPr>
+                <w:rPr>
+                  <w:rFonts w:ascii="Cambria Math" w:hAnsi="Cambria Math"/>
+                  <w:i/>
+                </w:rPr>
+              </m:ctrlPr>
+            </m:naryPr>
+            <m:sub>
+              <m:r>
+                <w:rPr>
+                  <w:rFonts w:ascii="Cambria Math" w:hAnsi="Cambria Math"/>
+                </w:rPr>
+                <m:t>j=1</m:t>
+              </m:r>
+            </m:sub>
+            <m:sup>
+              <m:r>
+                <w:rPr>
+                  <w:rFonts w:ascii="Cambria Math" w:hAnsi="Cambria Math"/>
+                </w:rPr>
+                <m:t>m</m:t>
+              </m:r>
+            </m:sup>
+            <m:e>
+              <m:nary>
+                <m:naryPr>
+                  <m:chr m:val="∑"/>
+                  <m:limLoc m:val="undOvr"/>
+                  <m:ctrlPr>
+                    <w:rPr>
+                      <w:rFonts w:ascii="Cambria Math" w:hAnsi="Cambria Math"/>
+                      <w:i/>
+                    </w:rPr>
+                  </m:ctrlPr>
+                </m:naryPr>
+                <m:sub>
+                  <m:r>
+                    <w:rPr>
+                      <w:rFonts w:ascii="Cambria Math" w:hAnsi="Cambria Math"/>
+                    </w:rPr>
+                    <m:t>i=1</m:t>
+                  </m:r>
+                </m:sub>
+                <m:sup>
+                  <m:r>
+                    <w:rPr>
+                      <w:rFonts w:ascii="Cambria Math" w:hAnsi="Cambria Math"/>
+                    </w:rPr>
+                    <m:t>n</m:t>
+                  </m:r>
+                </m:sup>
+                <m:e>
+                  <m:sSubSup>
+                    <m:sSubSupPr>
+                      <m:ctrlPr>
+                        <w:rPr>
+                          <w:rFonts w:ascii="Cambria Math" w:hAnsi="Cambria Math"/>
+                          <w:i/>
+                        </w:rPr>
+                      </m:ctrlPr>
+                    </m:sSubSupPr>
+                    <m:e>
+                      <m:sSup>
+                        <m:sSupPr>
+                          <m:ctrlPr>
+                            <w:rPr>
+                              <w:rFonts w:ascii="Cambria Math" w:hAnsi="Cambria Math"/>
+                              <w:i/>
+                            </w:rPr>
+                          </m:ctrlPr>
+                        </m:sSupPr>
+                        <m:e>
+                          <m:r>
+                            <w:rPr>
+                              <w:rFonts w:ascii="Cambria Math" w:hAnsi="Cambria Math"/>
+                            </w:rPr>
+                            <m:t>W</m:t>
+                          </m:r>
+                        </m:e>
+                        <m:sup>
+                          <m:r>
+                            <w:rPr>
+                              <w:rFonts w:ascii="Cambria Math" w:hAnsi="Cambria Math"/>
+                            </w:rPr>
+                            <m:t>T</m:t>
+                          </m:r>
+                        </m:sup>
+                      </m:sSup>
+                      <m:r>
+                        <w:rPr>
+                          <w:rFonts w:ascii="Cambria Math" w:hAnsi="Cambria Math"/>
+                        </w:rPr>
+                        <m:t>x</m:t>
+                      </m:r>
+                    </m:e>
+                    <m:sub>
+                      <m:r>
+                        <w:rPr>
+                          <w:rFonts w:ascii="Cambria Math" w:hAnsi="Cambria Math"/>
+                        </w:rPr>
+                        <m:t>i</m:t>
+                      </m:r>
+                    </m:sub>
+                    <m:sup>
+                      <m:r>
+                        <w:rPr>
+                          <w:rFonts w:ascii="Cambria Math" w:hAnsi="Cambria Math"/>
+                        </w:rPr>
+                        <m:t>(j</m:t>
+                      </m:r>
+                      <m:r>
+                        <w:rPr>
+                          <w:rFonts w:ascii="Cambria Math" w:hAnsi="Cambria Math"/>
+                        </w:rPr>
+                        <m:t>)</m:t>
+                      </m:r>
+                    </m:sup>
+                  </m:sSubSup>
+                  <m:r>
+                    <w:rPr>
+                      <w:rFonts w:ascii="Cambria Math" w:hAnsi="Cambria Math"/>
+                    </w:rPr>
+                    <m:t>+b</m:t>
+                  </m:r>
+                </m:e>
+              </m:nary>
+              <m:r>
+                <w:rPr>
+                  <w:rFonts w:ascii="Cambria Math" w:hAnsi="Cambria Math"/>
+                </w:rPr>
+                <m:t>)</m:t>
+              </m:r>
+            </m:e>
+          </m:nary>
+        </m:oMath>
+      </m:oMathPara>
+    </w:p>
+    <w:p>
+      <w:pPr>
+        <w:pStyle w:val="Heading5"/>
+      </w:pPr>
+      <w:r>
+        <w:t xml:space="preserve">A </w:t>
+      </w:r>
+      <w:r>
+        <w:t>Note on Notation:</w:t>
+      </w:r>
+    </w:p>
+    <w:p>
+      <w:r>
+        <w:t xml:space="preserve">The initial matrix of inputs </w:t>
+      </w:r>
+      <m:oMath>
+        <m:sSup>
+          <m:sSupPr>
+            <m:ctrlPr>
+              <w:rPr>
+                <w:rFonts w:ascii="Cambria Math" w:hAnsi="Cambria Math"/>
+                <w:i/>
+              </w:rPr>
+            </m:ctrlPr>
+          </m:sSupPr>
+          <m:e>
+            <m:r>
+              <w:rPr>
+                <w:rFonts w:ascii="Cambria Math" w:hAnsi="Cambria Math"/>
+              </w:rPr>
+              <m:t>X</m:t>
+            </m:r>
+          </m:e>
+          <m:sup>
+            <m:r>
+              <w:rPr>
+                <w:rFonts w:ascii="Cambria Math" w:hAnsi="Cambria Math"/>
+              </w:rPr>
+              <m:t>(1)</m:t>
+            </m:r>
+          </m:sup>
+        </m:sSup>
+        <m:r>
+          <w:rPr>
+            <w:rFonts w:ascii="Cambria Math" w:hAnsi="Cambria Math"/>
+          </w:rPr>
+          <m:t xml:space="preserve">,…, </m:t>
+        </m:r>
+        <m:sSup>
+          <m:sSupPr>
+            <m:ctrlPr>
+              <w:rPr>
+                <w:rFonts w:ascii="Cambria Math" w:hAnsi="Cambria Math"/>
+                <w:i/>
+              </w:rPr>
+            </m:ctrlPr>
+          </m:sSupPr>
+          <m:e>
+            <m:r>
+              <w:rPr>
+                <w:rFonts w:ascii="Cambria Math" w:hAnsi="Cambria Math"/>
+              </w:rPr>
+              <m:t>X</m:t>
+            </m:r>
+          </m:e>
+          <m:sup>
+            <m:r>
+              <w:rPr>
+                <w:rFonts w:ascii="Cambria Math" w:hAnsi="Cambria Math"/>
+              </w:rPr>
+              <m:t>(m)</m:t>
+            </m:r>
+          </m:sup>
+        </m:sSup>
+      </m:oMath>
+      <w:r>
+        <w:t xml:space="preserve"> can be denoted as </w:t>
+      </w:r>
+      <m:oMath>
+        <m:sSup>
+          <m:sSupPr>
+            <m:ctrlPr>
+              <w:rPr>
+                <w:rFonts w:ascii="Cambria Math" w:hAnsi="Cambria Math"/>
+                <w:i/>
+              </w:rPr>
+            </m:ctrlPr>
+          </m:sSupPr>
+          <m:e>
+            <m:r>
+              <w:rPr>
+                <w:rFonts w:ascii="Cambria Math" w:hAnsi="Cambria Math"/>
+              </w:rPr>
+              <m:t>a</m:t>
+            </m:r>
+          </m:e>
+          <m:sup>
+            <m:r>
+              <w:rPr>
+                <w:rFonts w:ascii="Cambria Math" w:hAnsi="Cambria Math"/>
+              </w:rPr>
+              <m:t>0</m:t>
+            </m:r>
+          </m:sup>
+        </m:sSup>
+      </m:oMath>
+      <w:r>
+        <w:t xml:space="preserve">, and the output of each subsequent layer’s activation function in the nested equation can also be written in </w:t>
+      </w:r>
+      <m:oMath>
+        <m:sSup>
+          <m:sSupPr>
+            <m:ctrlPr>
+              <w:rPr>
+                <w:rFonts w:ascii="Cambria Math" w:hAnsi="Cambria Math"/>
+                <w:i/>
+              </w:rPr>
+            </m:ctrlPr>
+          </m:sSupPr>
+          <m:e>
+            <m:r>
+              <w:rPr>
+                <w:rFonts w:ascii="Cambria Math" w:hAnsi="Cambria Math"/>
+              </w:rPr>
+              <m:t>a</m:t>
+            </m:r>
+          </m:e>
+          <m:sup>
+            <m:r>
+              <w:rPr>
+                <w:rFonts w:ascii="Cambria Math" w:hAnsi="Cambria Math"/>
+              </w:rPr>
+              <m:t>l</m:t>
+            </m:r>
+          </m:sup>
+        </m:sSup>
+      </m:oMath>
+      <w:r>
+        <w:t xml:space="preserve"> notation.</w:t>
+      </w:r>
+    </w:p>
+    <w:p>
+      <w:pPr>
+        <w:pStyle w:val="Heading4"/>
+        <w:jc w:val="center"/>
+      </w:pPr>
+      <w:r>
+        <w:t>Visual Intuition</w:t>
+      </w:r>
+    </w:p>
+    <w:p>
+      <w:pPr>
+        <w:keepNext/>
+        <w:jc w:val="center"/>
+      </w:pPr>
+      <w:r>
+        <w:rPr>
+          <w:noProof/>
+        </w:rPr>
+        <w:drawing>
+          <wp:inline distT="0" distB="0" distL="0" distR="0">
+            <wp:extent cx="3619500" cy="3684877"/>
+            <wp:effectExtent l="0" t="0" r="0" b="0"/>
+            <wp:docPr id="7" name="Picture 7" descr="A close up of text on a white background&#10;&#10;Description generated with very high confidence"/>
+            <wp:cNvGraphicFramePr>
+              <a:graphicFrameLocks xmlns:a="http://schemas.openxmlformats.org/drawingml/2006/main" noChangeAspect="1"/>
+            </wp:cNvGraphicFramePr>
+            <a:graphic xmlns:a="http://schemas.openxmlformats.org/drawingml/2006/main">
+              <a:graphicData uri="http://schemas.openxmlformats.org/drawingml/2006/picture">
+                <pic:pic xmlns:pic="http://schemas.openxmlformats.org/drawingml/2006/picture">
+                  <pic:nvPicPr>
+                    <pic:cNvPr id="7" name="nn_drawing.png"/>
+                    <pic:cNvPicPr/>
+                  </pic:nvPicPr>
+                  <pic:blipFill>
+                    <a:blip r:embed="rId15">
+                      <a:extLst>
+                        <a:ext uri="{28A0092B-C50C-407E-A947-70E740481C1C}">
+                          <a14:useLocalDpi xmlns:a14="http://schemas.microsoft.com/office/drawing/2010/main" val="0"/>
+                        </a:ext>
+                      </a:extLst>
+                    </a:blip>
+                    <a:stretch>
+                      <a:fillRect/>
+                    </a:stretch>
+                  </pic:blipFill>
+                  <pic:spPr>
+                    <a:xfrm>
+                      <a:off x="0" y="0"/>
+                      <a:ext cx="3624054" cy="3689514"/>
+                    </a:xfrm>
+                    <a:prstGeom prst="rect">
+                      <a:avLst/>
+                    </a:prstGeom>
+                  </pic:spPr>
+                </pic:pic>
+              </a:graphicData>
+            </a:graphic>
+          </wp:inline>
+        </w:drawing>
+      </w:r>
+    </w:p>
+    <w:p>
+      <w:pPr>
+        <w:pStyle w:val="Caption"/>
+        <w:jc w:val="center"/>
+        <w:rPr>
+          <w:color w:val="auto"/>
+        </w:rPr>
+      </w:pPr>
+      <w:r>
+        <w:rPr>
+          <w:color w:val="auto"/>
+        </w:rPr>
+        <w:t xml:space="preserve">Figure </w:t>
+      </w:r>
+      <w:r>
+        <w:rPr>
+          <w:color w:val="auto"/>
+        </w:rPr>
+        <w:fldChar w:fldCharType="begin"/>
+      </w:r>
+      <w:r>
+        <w:rPr>
+          <w:color w:val="auto"/>
+        </w:rPr>
+        <w:instrText xml:space="preserve"> SEQ Figure \* ARABIC </w:instrText>
+      </w:r>
+      <w:r>
+        <w:rPr>
+          <w:color w:val="auto"/>
+        </w:rPr>
+        <w:fldChar w:fldCharType="separate"/>
+      </w:r>
+      <w:r>
+        <w:rPr>
+          <w:noProof/>
+          <w:color w:val="auto"/>
+        </w:rPr>
+        <w:t>5</w:t>
+      </w:r>
+      <w:r>
+        <w:rPr>
+          <w:color w:val="auto"/>
+        </w:rPr>
+        <w:fldChar w:fldCharType="end"/>
+      </w:r>
+      <w:r>
+        <w:rPr>
+          <w:color w:val="auto"/>
+        </w:rPr>
+        <w:t>: A visual Representation of</w:t>
+      </w:r>
+      <w:r>
+        <w:rPr>
+          <w:color w:val="auto"/>
+        </w:rPr>
+        <w:t xml:space="preserve"> the</w:t>
+      </w:r>
+      <w:r>
+        <w:rPr>
+          <w:color w:val="auto"/>
+        </w:rPr>
+        <w:t xml:space="preserve"> mathe</w:t>
+      </w:r>
+      <w:r>
+        <w:rPr>
+          <w:color w:val="auto"/>
+        </w:rPr>
+        <w:t>m</w:t>
+      </w:r>
+      <w:r>
+        <w:rPr>
+          <w:color w:val="auto"/>
+        </w:rPr>
+        <w:t>a</w:t>
+      </w:r>
+      <w:r>
+        <w:rPr>
+          <w:color w:val="auto"/>
+        </w:rPr>
+        <w:t>t</w:t>
+      </w:r>
+      <w:r>
+        <w:rPr>
+          <w:color w:val="auto"/>
+        </w:rPr>
+        <w:t>ics Explained Above</w:t>
+      </w:r>
+    </w:p>
+    <w:p>
+      <w:pPr>
+        <w:pStyle w:val="Heading4"/>
+        <w:jc w:val="center"/>
+      </w:pPr>
+      <w:r>
+        <w:t>Backpropagation</w:t>
+      </w:r>
+    </w:p>
+    <w:p>
+      <w:r>
+        <w:t>Backpropagation is an iterative process of adjusting weights and biases,</w:t>
+      </w:r>
+      <w:r>
+        <w:t xml:space="preserve"> by minimizing a cost function </w:t>
+      </w:r>
+      <m:oMath>
+        <m:r>
+          <w:rPr>
+            <w:rFonts w:ascii="Cambria Math" w:hAnsi="Cambria Math"/>
+          </w:rPr>
+          <m:t>J(W,b)</m:t>
+        </m:r>
+      </m:oMath>
+      <w:r>
+        <w:t xml:space="preserve">, which can be understood as the error in the estimate </w:t>
+      </w:r>
+      <m:oMath>
+        <m:r>
+          <w:rPr>
+            <w:rFonts w:ascii="Cambria Math" w:hAnsi="Cambria Math"/>
+          </w:rPr>
+          <m:t>ŷ</m:t>
+        </m:r>
+      </m:oMath>
+      <w:r>
+        <w:t xml:space="preserve"> tied to a specific value of weights and biases.</w:t>
+      </w:r>
+    </w:p>
+    <w:p>
+      <w:r>
+        <w:t>Each element of the w</w:t>
+      </w:r>
+      <w:r>
+        <w:t xml:space="preserve">eights and biases are typically </w:t>
+      </w:r>
+      <w:r>
+        <w:t>updated proportionately to</w:t>
+      </w:r>
+      <w:r>
+        <w:t xml:space="preserve"> the partial derivative of the cost function</w:t>
+      </w:r>
+      <w:r>
+        <w:t xml:space="preserve"> with respect to that specific element</w:t>
+      </w:r>
+      <w:r>
+        <w:t xml:space="preserve">, multiplied by a learning rate </w:t>
+      </w:r>
+      <m:oMath>
+        <m:r>
+          <w:rPr>
+            <w:rFonts w:ascii="Cambria Math" w:hAnsi="Cambria Math"/>
+          </w:rPr>
+          <m:t>α</m:t>
+        </m:r>
+      </m:oMath>
+      <w:r>
+        <w:t>, i.e.</w:t>
+      </w:r>
+    </w:p>
+    <w:p>
+      <w:r>
+        <w:lastRenderedPageBreak/>
+        <w:t xml:space="preserve">For the </w:t>
+      </w:r>
+      <m:oMath>
+        <m:sSup>
+          <m:sSupPr>
+            <m:ctrlPr>
+              <w:rPr>
+                <w:rFonts w:ascii="Cambria Math" w:hAnsi="Cambria Math"/>
+                <w:i/>
+              </w:rPr>
+            </m:ctrlPr>
+          </m:sSupPr>
+          <m:e>
+            <m:r>
+              <w:rPr>
+                <w:rFonts w:ascii="Cambria Math" w:hAnsi="Cambria Math"/>
+              </w:rPr>
+              <m:t>i</m:t>
+            </m:r>
+          </m:e>
+          <m:sup>
+            <m:r>
+              <w:rPr>
+                <w:rFonts w:ascii="Cambria Math" w:hAnsi="Cambria Math"/>
+              </w:rPr>
+              <m:t>th</m:t>
+            </m:r>
+          </m:sup>
+        </m:sSup>
+        <m:r>
+          <w:rPr>
+            <w:rFonts w:ascii="Cambria Math" w:hAnsi="Cambria Math"/>
+          </w:rPr>
+          <m:t>,</m:t>
+        </m:r>
+        <m:sSup>
+          <m:sSupPr>
+            <m:ctrlPr>
+              <w:rPr>
+                <w:rFonts w:ascii="Cambria Math" w:hAnsi="Cambria Math"/>
+                <w:i/>
+              </w:rPr>
+            </m:ctrlPr>
+          </m:sSupPr>
+          <m:e>
+            <m:r>
+              <w:rPr>
+                <w:rFonts w:ascii="Cambria Math" w:hAnsi="Cambria Math"/>
+              </w:rPr>
+              <m:t>j</m:t>
+            </m:r>
+          </m:e>
+          <m:sup>
+            <m:r>
+              <w:rPr>
+                <w:rFonts w:ascii="Cambria Math" w:hAnsi="Cambria Math"/>
+              </w:rPr>
+              <m:t>th</m:t>
+            </m:r>
+          </m:sup>
+        </m:sSup>
+      </m:oMath>
+      <w:r>
+        <w:t xml:space="preserve"> element of the weight matrix </w:t>
+      </w:r>
+      <m:oMath>
+        <m:r>
+          <w:rPr>
+            <w:rFonts w:ascii="Cambria Math" w:hAnsi="Cambria Math"/>
+          </w:rPr>
+          <m:t>W</m:t>
+        </m:r>
+      </m:oMath>
+      <w:r>
+        <w:t xml:space="preserve">, </w:t>
+      </w:r>
+      <m:oMath>
+        <m:sSub>
+          <m:sSubPr>
+            <m:ctrlPr>
+              <w:rPr>
+                <w:rFonts w:ascii="Cambria Math" w:hAnsi="Cambria Math"/>
+                <w:i/>
+              </w:rPr>
+            </m:ctrlPr>
+          </m:sSubPr>
+          <m:e>
+            <m:r>
+              <w:rPr>
+                <w:rFonts w:ascii="Cambria Math" w:hAnsi="Cambria Math"/>
+              </w:rPr>
+              <m:t>w</m:t>
+            </m:r>
+          </m:e>
+          <m:sub>
+            <m:r>
+              <w:rPr>
+                <w:rFonts w:ascii="Cambria Math" w:hAnsi="Cambria Math"/>
+              </w:rPr>
+              <m:t>i,j</m:t>
+            </m:r>
+          </m:sub>
+        </m:sSub>
+      </m:oMath>
+      <w:r>
+        <w:t xml:space="preserve"> is updated as:</w:t>
+      </w:r>
+    </w:p>
+    <w:p>
+      <m:oMathPara>
+        <m:oMath>
+          <m:sSubSup>
+            <m:sSubSupPr>
+              <m:ctrlPr>
+                <w:rPr>
+                  <w:rFonts w:ascii="Cambria Math" w:hAnsi="Cambria Math"/>
+                  <w:i/>
+                </w:rPr>
+              </m:ctrlPr>
+            </m:sSubSupPr>
+            <m:e>
+              <m:r>
+                <w:rPr>
+                  <w:rFonts w:ascii="Cambria Math" w:hAnsi="Cambria Math"/>
+                </w:rPr>
+                <m:t>w</m:t>
+              </m:r>
+            </m:e>
+            <m:sub>
+              <m:r>
+                <w:rPr>
+                  <w:rFonts w:ascii="Cambria Math" w:hAnsi="Cambria Math"/>
+                </w:rPr>
+                <m:t>i,j</m:t>
+              </m:r>
+            </m:sub>
+            <m:sup>
+              <m:r>
+                <w:rPr>
+                  <w:rFonts w:ascii="Cambria Math" w:hAnsi="Cambria Math"/>
+                </w:rPr>
+                <m:t>new</m:t>
+              </m:r>
+            </m:sup>
+          </m:sSubSup>
+          <m:r>
+            <w:rPr>
+              <w:rFonts w:ascii="Cambria Math" w:hAnsi="Cambria Math"/>
+            </w:rPr>
+            <m:t xml:space="preserve">= </m:t>
+          </m:r>
+          <m:sSubSup>
+            <m:sSubSupPr>
+              <m:ctrlPr>
+                <w:rPr>
+                  <w:rFonts w:ascii="Cambria Math" w:hAnsi="Cambria Math"/>
+                  <w:i/>
+                </w:rPr>
+              </m:ctrlPr>
+            </m:sSubSupPr>
+            <m:e>
+              <m:r>
+                <w:rPr>
+                  <w:rFonts w:ascii="Cambria Math" w:hAnsi="Cambria Math"/>
+                </w:rPr>
+                <m:t>w</m:t>
+              </m:r>
+            </m:e>
+            <m:sub>
+              <m:r>
+                <w:rPr>
+                  <w:rFonts w:ascii="Cambria Math" w:hAnsi="Cambria Math"/>
+                </w:rPr>
+                <m:t>i,j</m:t>
+              </m:r>
+            </m:sub>
+            <m:sup>
+              <m:r>
+                <w:rPr>
+                  <w:rFonts w:ascii="Cambria Math" w:hAnsi="Cambria Math"/>
+                </w:rPr>
+                <m:t>old</m:t>
+              </m:r>
+            </m:sup>
+          </m:sSubSup>
+          <m:r>
+            <w:rPr>
+              <w:rFonts w:ascii="Cambria Math" w:hAnsi="Cambria Math"/>
+            </w:rPr>
+            <m:t>-α</m:t>
+          </m:r>
+          <m:f>
+            <m:fPr>
+              <m:ctrlPr>
+                <w:rPr>
+                  <w:rFonts w:ascii="Cambria Math" w:hAnsi="Cambria Math"/>
+                  <w:i/>
+                </w:rPr>
+              </m:ctrlPr>
+            </m:fPr>
+            <m:num>
+              <m:r>
+                <w:rPr>
+                  <w:rFonts w:ascii="Cambria Math" w:hAnsi="Cambria Math"/>
+                </w:rPr>
+                <m:t>∂</m:t>
+              </m:r>
+              <m:sSub>
+                <m:sSubPr>
+                  <m:ctrlPr>
+                    <w:rPr>
+                      <w:rFonts w:ascii="Cambria Math" w:hAnsi="Cambria Math"/>
+                      <w:i/>
+                    </w:rPr>
+                  </m:ctrlPr>
+                </m:sSubPr>
+                <m:e>
+                  <m:r>
+                    <w:rPr>
+                      <w:rFonts w:ascii="Cambria Math" w:hAnsi="Cambria Math"/>
+                    </w:rPr>
+                    <m:t>w</m:t>
+                  </m:r>
+                </m:e>
+                <m:sub>
+                  <m:r>
+                    <w:rPr>
+                      <w:rFonts w:ascii="Cambria Math" w:hAnsi="Cambria Math"/>
+                    </w:rPr>
+                    <m:t>i,j</m:t>
+                  </m:r>
+                </m:sub>
+              </m:sSub>
+            </m:num>
+            <m:den>
+              <m:r>
+                <w:rPr>
+                  <w:rFonts w:ascii="Cambria Math" w:hAnsi="Cambria Math"/>
+                </w:rPr>
+                <m:t>∂J</m:t>
+              </m:r>
+            </m:den>
+          </m:f>
+        </m:oMath>
+      </m:oMathPara>
+    </w:p>
+    <w:p>
+      <w:r>
+        <w:t xml:space="preserve">Similarly, for the </w:t>
+      </w:r>
+      <m:oMath>
+        <m:sSup>
+          <m:sSupPr>
+            <m:ctrlPr>
+              <w:rPr>
+                <w:rFonts w:ascii="Cambria Math" w:hAnsi="Cambria Math"/>
+                <w:i/>
+              </w:rPr>
+            </m:ctrlPr>
+          </m:sSupPr>
+          <m:e>
+            <m:r>
+              <w:rPr>
+                <w:rFonts w:ascii="Cambria Math" w:hAnsi="Cambria Math"/>
+              </w:rPr>
+              <m:t>i</m:t>
+            </m:r>
+          </m:e>
+          <m:sup>
+            <m:r>
+              <w:rPr>
+                <w:rFonts w:ascii="Cambria Math" w:hAnsi="Cambria Math"/>
+              </w:rPr>
+              <m:t>th</m:t>
+            </m:r>
+          </m:sup>
+        </m:sSup>
+      </m:oMath>
+      <w:r>
+        <w:t xml:space="preserve"> element of the bias vector b, </w:t>
+      </w:r>
+      <m:oMath>
+        <m:sSub>
+          <m:sSubPr>
+            <m:ctrlPr>
+              <w:rPr>
+                <w:rFonts w:ascii="Cambria Math" w:hAnsi="Cambria Math"/>
+                <w:i/>
+              </w:rPr>
+            </m:ctrlPr>
+          </m:sSubPr>
+          <m:e>
+            <m:r>
+              <w:rPr>
+                <w:rFonts w:ascii="Cambria Math" w:hAnsi="Cambria Math"/>
+              </w:rPr>
+              <m:t>b</m:t>
+            </m:r>
+          </m:e>
+          <m:sub>
+            <m:r>
+              <w:rPr>
+                <w:rFonts w:ascii="Cambria Math" w:hAnsi="Cambria Math"/>
+              </w:rPr>
+              <m:t>i</m:t>
+            </m:r>
+          </m:sub>
+        </m:sSub>
+      </m:oMath>
+      <w:r>
+        <w:t xml:space="preserve"> is updated as:</w:t>
+      </w:r>
+    </w:p>
+    <w:p>
+      <m:oMathPara>
+        <m:oMath>
+          <m:sSubSup>
+            <m:sSubSupPr>
+              <m:ctrlPr>
+                <w:rPr>
+                  <w:rFonts w:ascii="Cambria Math" w:hAnsi="Cambria Math"/>
+                  <w:i/>
+                </w:rPr>
+              </m:ctrlPr>
+            </m:sSubSupPr>
+            <m:e>
+              <m:r>
+                <w:rPr>
+                  <w:rFonts w:ascii="Cambria Math" w:hAnsi="Cambria Math"/>
+                </w:rPr>
+                <m:t>b</m:t>
+              </m:r>
+            </m:e>
+            <m:sub>
+              <m:r>
+                <w:rPr>
+                  <w:rFonts w:ascii="Cambria Math" w:hAnsi="Cambria Math"/>
+                </w:rPr>
+                <m:t>i</m:t>
+              </m:r>
+            </m:sub>
+            <m:sup>
+              <m:r>
+                <w:rPr>
+                  <w:rFonts w:ascii="Cambria Math" w:hAnsi="Cambria Math"/>
+                </w:rPr>
+                <m:t>new</m:t>
+              </m:r>
+            </m:sup>
+          </m:sSubSup>
+          <m:r>
+            <w:rPr>
+              <w:rFonts w:ascii="Cambria Math" w:hAnsi="Cambria Math"/>
+            </w:rPr>
+            <m:t xml:space="preserve">= </m:t>
+          </m:r>
+          <m:sSubSup>
+            <m:sSubSupPr>
+              <m:ctrlPr>
+                <w:rPr>
+                  <w:rFonts w:ascii="Cambria Math" w:hAnsi="Cambria Math"/>
+                  <w:i/>
+                </w:rPr>
+              </m:ctrlPr>
+            </m:sSubSupPr>
+            <m:e>
+              <m:r>
+                <w:rPr>
+                  <w:rFonts w:ascii="Cambria Math" w:hAnsi="Cambria Math"/>
+                </w:rPr>
+                <m:t>b</m:t>
+              </m:r>
+            </m:e>
+            <m:sub>
+              <m:r>
+                <w:rPr>
+                  <w:rFonts w:ascii="Cambria Math" w:hAnsi="Cambria Math"/>
+                </w:rPr>
+                <m:t>i</m:t>
+              </m:r>
+            </m:sub>
+            <m:sup>
+              <m:r>
+                <w:rPr>
+                  <w:rFonts w:ascii="Cambria Math" w:hAnsi="Cambria Math"/>
+                </w:rPr>
+                <m:t>old</m:t>
+              </m:r>
+            </m:sup>
+          </m:sSubSup>
+          <m:r>
+            <w:rPr>
+              <w:rFonts w:ascii="Cambria Math" w:hAnsi="Cambria Math"/>
+            </w:rPr>
+            <m:t>-α</m:t>
+          </m:r>
+          <m:f>
+            <m:fPr>
+              <m:ctrlPr>
+                <w:rPr>
+                  <w:rFonts w:ascii="Cambria Math" w:hAnsi="Cambria Math"/>
+                  <w:i/>
+                </w:rPr>
+              </m:ctrlPr>
+            </m:fPr>
+            <m:num>
+              <m:r>
+                <w:rPr>
+                  <w:rFonts w:ascii="Cambria Math" w:hAnsi="Cambria Math"/>
+                </w:rPr>
+                <m:t>∂</m:t>
+              </m:r>
+              <m:sSub>
+                <m:sSubPr>
+                  <m:ctrlPr>
+                    <w:rPr>
+                      <w:rFonts w:ascii="Cambria Math" w:hAnsi="Cambria Math"/>
+                      <w:i/>
+                    </w:rPr>
+                  </m:ctrlPr>
+                </m:sSubPr>
+                <m:e>
+                  <m:r>
+                    <w:rPr>
+                      <w:rFonts w:ascii="Cambria Math" w:hAnsi="Cambria Math"/>
+                    </w:rPr>
+                    <m:t>b</m:t>
+                  </m:r>
+                </m:e>
+                <m:sub>
+                  <m:r>
+                    <w:rPr>
+                      <w:rFonts w:ascii="Cambria Math" w:hAnsi="Cambria Math"/>
+                    </w:rPr>
+                    <m:t>i</m:t>
+                  </m:r>
+                </m:sub>
+              </m:sSub>
+            </m:num>
+            <m:den>
+              <m:r>
+                <w:rPr>
+                  <w:rFonts w:ascii="Cambria Math" w:hAnsi="Cambria Math"/>
+                </w:rPr>
+                <m:t>∂J</m:t>
+              </m:r>
+            </m:den>
+          </m:f>
+        </m:oMath>
+      </m:oMathPara>
+    </w:p>
+    <w:p>
+      <w:r>
+        <w:t>The training data</w:t>
+      </w:r>
+      <w:r>
+        <w:t>set</w:t>
+      </w:r>
+      <w:r>
+        <w:t xml:space="preserve"> is </w:t>
+      </w:r>
+      <w:r>
+        <w:t>fed</w:t>
+      </w:r>
+      <w:r>
+        <w:t xml:space="preserve"> through the network multiple times</w:t>
+      </w:r>
+      <w:r>
+        <w:t xml:space="preserve"> (called epochs), hopefully allowing the cost function </w:t>
+      </w:r>
+      <m:oMath>
+        <m:r>
+          <w:rPr>
+            <w:rFonts w:ascii="Cambria Math" w:hAnsi="Cambria Math"/>
+          </w:rPr>
+          <m:t>J(W,b)</m:t>
+        </m:r>
+      </m:oMath>
+      <w:r>
+        <w:t xml:space="preserve"> to reach a minimum.</w:t>
+      </w:r>
+    </w:p>
+    <w:p>
+      <w:pPr>
+        <w:pStyle w:val="Heading4"/>
+        <w:jc w:val="center"/>
+      </w:pPr>
+      <w:r>
+        <w:t>Hyperparameters</w:t>
+      </w:r>
+    </w:p>
+    <w:p>
+      <w:r>
+        <w:t>To arrive at an optimal neural network for the defined task, there are multiple hyperparameters that can be optimized. Some of these have already been mentioned in part, i.e. the number of epochs, the choice of activation function, the number of hidden layers</w:t>
+      </w:r>
+      <w:r>
+        <w:t xml:space="preserve"> and the number of perceptrons within each hidden layer</w:t>
+      </w:r>
+      <w:r>
+        <w:t>,</w:t>
+      </w:r>
+      <w:r>
+        <w:t xml:space="preserve"> the distribution of weights to initialize the network with,</w:t>
+      </w:r>
+      <w:r>
+        <w:t xml:space="preserve"> the learning rate </w:t>
+      </w:r>
+      <m:oMath>
+        <m:r>
+          <w:rPr>
+            <w:rFonts w:ascii="Cambria Math" w:hAnsi="Cambria Math"/>
+          </w:rPr>
+          <m:t>α</m:t>
+        </m:r>
+      </m:oMath>
+      <w:r>
+        <w:t xml:space="preserve">,etc.; but </w:t>
+      </w:r>
+      <w:r>
+        <w:t xml:space="preserve">there are many more, including </w:t>
+      </w:r>
+      <m:oMath>
+        <m:sSub>
+          <m:sSubPr>
+            <m:ctrlPr>
+              <w:rPr>
+                <w:rFonts w:ascii="Cambria Math" w:hAnsi="Cambria Math"/>
+                <w:i/>
+              </w:rPr>
+            </m:ctrlPr>
+          </m:sSubPr>
+          <m:e>
+            <m:r>
+              <w:rPr>
+                <w:rFonts w:ascii="Cambria Math" w:hAnsi="Cambria Math"/>
+              </w:rPr>
+              <m:t>L</m:t>
+            </m:r>
+          </m:e>
+          <m:sub>
+            <m:r>
+              <w:rPr>
+                <w:rFonts w:ascii="Cambria Math" w:hAnsi="Cambria Math"/>
+              </w:rPr>
+              <m:t>2</m:t>
+            </m:r>
+          </m:sub>
+        </m:sSub>
+      </m:oMath>
+      <w:r>
+        <w:t xml:space="preserve"> regularization, dropout, etc., which will be covered in the implementation section of this thesis.</w:t>
+      </w:r>
     </w:p>
     <w:p>
       <w:pPr>
         <w:pStyle w:val="Heading3"/>
         <w:jc w:val="center"/>
       </w:pPr>
-      <w:bookmarkStart w:id="21" w:name="_Toc526414416"/>
+      <w:bookmarkStart w:id="23" w:name="_Toc526426186"/>
       <w:r>
         <w:t>Application to High Energy Physics Problems</w:t>
       </w:r>
-      <w:bookmarkEnd w:id="21"/>
+      <w:bookmarkEnd w:id="23"/>
     </w:p>
     <w:p>
       <w:pPr>
         <w:pStyle w:val="Heading1"/>
       </w:pPr>
-      <w:bookmarkStart w:id="22" w:name="_Toc526414417"/>
+      <w:bookmarkStart w:id="24" w:name="_Toc526426187"/>
       <w:r>
         <w:t>Motivation</w:t>
       </w:r>
-      <w:bookmarkEnd w:id="22"/>
+      <w:bookmarkEnd w:id="24"/>
     </w:p>
     <w:p/>
     <w:p>
       <w:pPr>
         <w:pStyle w:val="Heading1"/>
       </w:pPr>
-      <w:bookmarkStart w:id="23" w:name="_Toc526414418"/>
+      <w:bookmarkStart w:id="25" w:name="_Toc526426188"/>
       <w:r>
         <w:t>Research Question</w:t>
       </w:r>
-      <w:bookmarkEnd w:id="23"/>
+      <w:bookmarkEnd w:id="25"/>
     </w:p>
     <w:p/>
     <w:p>
       <w:pPr>
         <w:pStyle w:val="Heading1"/>
       </w:pPr>
-      <w:bookmarkStart w:id="24" w:name="_Toc526414419"/>
+      <w:bookmarkStart w:id="26" w:name="_Toc526426189"/>
       <w:r>
         <w:t>Aims &amp; Objectives</w:t>
       </w:r>
-      <w:bookmarkEnd w:id="24"/>
+      <w:bookmarkEnd w:id="26"/>
     </w:p>
     <w:p/>
     <w:p>
       <w:pPr>
         <w:pStyle w:val="Heading1"/>
       </w:pPr>
-      <w:bookmarkStart w:id="25" w:name="_Toc526414420"/>
+      <w:bookmarkStart w:id="27" w:name="_Toc526426190"/>
       <w:r>
         <w:t>Methods</w:t>
       </w:r>
-      <w:bookmarkEnd w:id="25"/>
+      <w:bookmarkEnd w:id="27"/>
     </w:p>
     <w:p>
       <w:r>
         <w:br w:type="page"/>
       </w:r>
     </w:p>
-    <w:bookmarkStart w:id="26" w:name="_Toc526414421" w:displacedByCustomXml="next"/>
+    <w:bookmarkStart w:id="28" w:name="_Toc526426191" w:displacedByCustomXml="next"/>
     <w:sdt>
       <w:sdtPr>
         <w:rPr>
@@ -5038,7 +6529,7 @@
           <w:r>
             <w:t>Bibliography</w:t>
           </w:r>
-          <w:bookmarkEnd w:id="26"/>
+          <w:bookmarkEnd w:id="28"/>
         </w:p>
         <w:p/>
         <w:sdt>
@@ -5323,6 +6814,116 @@
               </w:r>
             </w:p>
             <w:p>
+              <w:pPr>
+                <w:pStyle w:val="Bibliography"/>
+                <w:rPr>
+                  <w:b/>
+                  <w:bCs/>
+                  <w:noProof/>
+                </w:rPr>
+              </w:pPr>
+              <w:r>
+                <w:rPr>
+                  <w:b/>
+                  <w:bCs/>
+                  <w:noProof/>
+                </w:rPr>
+                <w:t xml:space="preserve">8. </w:t>
+              </w:r>
+              <w:r>
+                <w:rPr>
+                  <w:b/>
+                  <w:bCs/>
+                  <w:i/>
+                  <w:iCs/>
+                  <w:noProof/>
+                </w:rPr>
+                <w:t xml:space="preserve">Generative Adverserial Nets. </w:t>
+              </w:r>
+              <w:r>
+                <w:rPr>
+                  <w:b/>
+                  <w:bCs/>
+                  <w:noProof/>
+                </w:rPr>
+                <w:t>Goodfellow, Ian J, et al. 2014, stat.ML.</w:t>
+              </w:r>
+            </w:p>
+            <w:p>
+              <w:pPr>
+                <w:pStyle w:val="Bibliography"/>
+                <w:rPr>
+                  <w:b/>
+                  <w:bCs/>
+                  <w:noProof/>
+                </w:rPr>
+              </w:pPr>
+              <w:r>
+                <w:rPr>
+                  <w:b/>
+                  <w:bCs/>
+                  <w:noProof/>
+                </w:rPr>
+                <w:t xml:space="preserve">9. </w:t>
+              </w:r>
+              <w:r>
+                <w:rPr>
+                  <w:b/>
+                  <w:bCs/>
+                  <w:i/>
+                  <w:iCs/>
+                  <w:noProof/>
+                </w:rPr>
+                <w:t xml:space="preserve">The Perceptron: A Probabilistic Model for Information Storage and Organization in the Brain. </w:t>
+              </w:r>
+              <w:r>
+                <w:rPr>
+                  <w:b/>
+                  <w:bCs/>
+                  <w:noProof/>
+                </w:rPr>
+                <w:t>Rosenblatt, F. 6, 1958, The Psychological Review, Vol. 65.</w:t>
+              </w:r>
+            </w:p>
+            <w:p>
+              <w:pPr>
+                <w:pStyle w:val="Bibliography"/>
+                <w:rPr>
+                  <w:b/>
+                  <w:bCs/>
+                  <w:noProof/>
+                </w:rPr>
+              </w:pPr>
+              <w:r>
+                <w:rPr>
+                  <w:b/>
+                  <w:bCs/>
+                  <w:noProof/>
+                </w:rPr>
+                <w:t xml:space="preserve">10. From Perceptron to Deep Neural Nets. </w:t>
+              </w:r>
+              <w:r>
+                <w:rPr>
+                  <w:b/>
+                  <w:bCs/>
+                  <w:i/>
+                  <w:iCs/>
+                  <w:noProof/>
+                </w:rPr>
+                <w:t xml:space="preserve">Becoming Human AI. </w:t>
+              </w:r>
+              <w:r>
+                <w:rPr>
+                  <w:b/>
+                  <w:bCs/>
+                  <w:noProof/>
+                </w:rPr>
+                <w:t>[Online] [Cited: 4 October 2018.] https://becominghuman.ai/from-perceptron-to-deep-neural-nets-504b8ff616e.</w:t>
+              </w:r>
+            </w:p>
+            <w:bookmarkStart w:id="29" w:name="_GoBack"/>
+            <w:bookmarkEnd w:id="29"/>
+            <w:p>
               <w:r>
                 <w:rPr>
                   <w:bCs/>
@@ -5343,8 +6944,8 @@
     <w:p/>
     <w:p/>
     <w:sectPr>
-      <w:headerReference w:type="default" r:id="rId15"/>
-      <w:footerReference w:type="default" r:id="rId16"/>
+      <w:headerReference w:type="default" r:id="rId16"/>
+      <w:footerReference w:type="default" r:id="rId17"/>
       <w:pgSz w:w="11906" w:h="16838"/>
       <w:pgMar w:top="1440" w:right="1080" w:bottom="1440" w:left="1080" w:header="708" w:footer="708" w:gutter="0"/>
       <w:cols w:space="708"/>
@@ -5509,7 +7110,25 @@
           <w:color w:val="auto"/>
           <w:sz w:val="16"/>
         </w:rPr>
-        <w:t xml:space="preserve"> ReLU model is essentially nothing more than</w:t>
+        <w:t xml:space="preserve"> </w:t>
+      </w:r>
+      <w:proofErr w:type="spellStart"/>
+      <w:r>
+        <w:rPr>
+          <w:rStyle w:val="SubtleReference"/>
+          <w:color w:val="auto"/>
+          <w:sz w:val="16"/>
+        </w:rPr>
+        <w:t>ReLU</w:t>
+      </w:r>
+      <w:proofErr w:type="spellEnd"/>
+      <w:r>
+        <w:rPr>
+          <w:rStyle w:val="SubtleReference"/>
+          <w:color w:val="auto"/>
+          <w:sz w:val="16"/>
+        </w:rPr>
+        <w:t xml:space="preserve"> model is essentially nothing more than</w:t>
       </w:r>
       <w:r>
         <w:rPr>
@@ -6740,7 +8359,6 @@
     <w:next w:val="Normal"/>
     <w:link w:val="Heading5Char"/>
     <w:uiPriority w:val="9"/>
-    <w:semiHidden/>
     <w:unhideWhenUsed/>
     <w:qFormat/>
     <w:rsid w:val="00DA48D0"/>
@@ -6939,7 +8557,6 @@
     <w:basedOn w:val="DefaultParagraphFont"/>
     <w:link w:val="Heading5"/>
     <w:uiPriority w:val="9"/>
-    <w:semiHidden/>
     <w:rsid w:val="00DA48D0"/>
     <w:rPr>
       <w:rFonts w:asciiTheme="majorHAnsi" w:eastAsiaTheme="majorEastAsia" w:hAnsiTheme="majorHAnsi" w:cstheme="majorBidi"/>
@@ -8506,7 +10123,7 @@
 </file>
 
 <file path=customXml/itemProps1.xml><?xml version="1.0" encoding="utf-8"?>
-<ds:datastoreItem xmlns:ds="http://schemas.openxmlformats.org/officeDocument/2006/customXml" ds:itemID="{085B3DA4-8457-416E-BFD5-D9442503E176}">
+<ds:datastoreItem xmlns:ds="http://schemas.openxmlformats.org/officeDocument/2006/customXml" ds:itemID="{D86466BE-D654-4F54-B2C9-F758790B54D6}">
   <ds:schemaRefs>
     <ds:schemaRef ds:uri="http://schemas.openxmlformats.org/officeDocument/2006/bibliography"/>
   </ds:schemaRefs>

</xml_diff>

<commit_message>
Basic GAN theory discussed
</commit_message>
<xml_diff>
--- a/Thesis/MScThesisChristiaanGerhardusViljoen.docx
+++ b/Thesis/MScThesisChristiaanGerhardusViljoen.docx
@@ -44,12 +44,14 @@
             <w:bookmarkStart w:id="0" w:name="_Toc526365193"/>
             <w:bookmarkStart w:id="1" w:name="_Toc526371356"/>
             <w:bookmarkStart w:id="2" w:name="_Toc526426171"/>
+            <w:bookmarkStart w:id="3" w:name="_Toc526453767"/>
             <w:r>
               <w:t>Christiaan Gerhardus Viljoen</w:t>
             </w:r>
             <w:bookmarkEnd w:id="0"/>
             <w:bookmarkEnd w:id="1"/>
             <w:bookmarkEnd w:id="2"/>
+            <w:bookmarkEnd w:id="3"/>
           </w:p>
           <w:p/>
         </w:tc>
@@ -63,15 +65,17 @@
               <w:jc w:val="center"/>
               <w:outlineLvl w:val="0"/>
             </w:pPr>
-            <w:bookmarkStart w:id="3" w:name="_Toc526365194"/>
-            <w:bookmarkStart w:id="4" w:name="_Toc526371357"/>
-            <w:bookmarkStart w:id="5" w:name="_Toc526426172"/>
+            <w:bookmarkStart w:id="4" w:name="_Toc526365194"/>
+            <w:bookmarkStart w:id="5" w:name="_Toc526371357"/>
+            <w:bookmarkStart w:id="6" w:name="_Toc526426172"/>
+            <w:bookmarkStart w:id="7" w:name="_Toc526453768"/>
             <w:r>
               <w:t>Dr Thomas Dietel</w:t>
             </w:r>
-            <w:bookmarkEnd w:id="3"/>
             <w:bookmarkEnd w:id="4"/>
             <w:bookmarkEnd w:id="5"/>
+            <w:bookmarkEnd w:id="6"/>
+            <w:bookmarkEnd w:id="7"/>
           </w:p>
         </w:tc>
       </w:tr>
@@ -326,26 +330,30 @@
         <w:pStyle w:val="Heading1"/>
         <w:jc w:val="center"/>
       </w:pPr>
-      <w:bookmarkStart w:id="6" w:name="_Toc526365195"/>
-      <w:bookmarkStart w:id="7" w:name="_Toc526371358"/>
-      <w:bookmarkStart w:id="8" w:name="_Toc526426173"/>
+      <w:bookmarkStart w:id="8" w:name="_Toc526365195"/>
+      <w:bookmarkStart w:id="9" w:name="_Toc526371358"/>
+      <w:bookmarkStart w:id="10" w:name="_Toc526426173"/>
+      <w:bookmarkStart w:id="11" w:name="_Toc526453769"/>
       <w:r>
         <w:t>Masters Dissertation</w:t>
       </w:r>
-      <w:bookmarkEnd w:id="6"/>
-      <w:bookmarkEnd w:id="7"/>
       <w:bookmarkEnd w:id="8"/>
+      <w:bookmarkEnd w:id="9"/>
+      <w:bookmarkEnd w:id="10"/>
+      <w:bookmarkEnd w:id="11"/>
     </w:p>
     <w:p>
       <w:pPr>
         <w:pStyle w:val="Heading2"/>
         <w:jc w:val="center"/>
       </w:pPr>
-      <w:bookmarkStart w:id="9" w:name="_Toc526426174"/>
+      <w:bookmarkStart w:id="12" w:name="_Toc526426174"/>
+      <w:bookmarkStart w:id="13" w:name="_Toc526453770"/>
       <w:r>
         <w:t>PHY5008W</w:t>
       </w:r>
-      <w:bookmarkEnd w:id="9"/>
+      <w:bookmarkEnd w:id="12"/>
+      <w:bookmarkEnd w:id="13"/>
     </w:p>
     <w:p>
       <w:pPr>
@@ -605,18 +613,20 @@
         <w:pStyle w:val="Heading1"/>
         <w:jc w:val="center"/>
       </w:pPr>
-      <w:bookmarkStart w:id="10" w:name="_Toc526365196"/>
-      <w:bookmarkStart w:id="11" w:name="_Toc526371359"/>
-      <w:bookmarkStart w:id="12" w:name="_Toc526426175"/>
+      <w:bookmarkStart w:id="14" w:name="_Toc526365196"/>
+      <w:bookmarkStart w:id="15" w:name="_Toc526371359"/>
+      <w:bookmarkStart w:id="16" w:name="_Toc526426175"/>
+      <w:bookmarkStart w:id="17" w:name="_Toc526453771"/>
       <w:r>
         <w:t>Submitted in Fulfilment of the D</w:t>
       </w:r>
       <w:r>
         <w:t>egree: MSc Data Science</w:t>
       </w:r>
-      <w:bookmarkEnd w:id="10"/>
-      <w:bookmarkEnd w:id="11"/>
-      <w:bookmarkEnd w:id="12"/>
+      <w:bookmarkEnd w:id="14"/>
+      <w:bookmarkEnd w:id="15"/>
+      <w:bookmarkEnd w:id="16"/>
+      <w:bookmarkEnd w:id="17"/>
     </w:p>
     <w:p/>
     <w:p>
@@ -696,8 +706,10 @@
         <w:p>
           <w:pPr>
             <w:rPr>
-              <w:rFonts w:asciiTheme="majorHAnsi" w:eastAsiaTheme="majorEastAsia" w:hAnsiTheme="majorHAnsi" w:cstheme="majorBidi"/>
-              <w:szCs w:val="40"/>
+              <w:noProof/>
+              <w:sz w:val="22"/>
+              <w:szCs w:val="22"/>
+              <w:lang w:eastAsia="en-ZA"/>
             </w:rPr>
           </w:pPr>
           <w:r>
@@ -714,6 +726,122 @@
           </w:r>
           <w:r>
             <w:fldChar w:fldCharType="separate"/>
+          </w:r>
+        </w:p>
+        <w:p>
+          <w:pPr>
+            <w:pStyle w:val="TOC1"/>
+            <w:tabs>
+              <w:tab w:val="right" w:leader="dot" w:pos="9736"/>
+            </w:tabs>
+            <w:rPr>
+              <w:noProof/>
+              <w:sz w:val="22"/>
+              <w:szCs w:val="22"/>
+              <w:lang w:eastAsia="en-ZA"/>
+            </w:rPr>
+          </w:pPr>
+          <w:r>
+            <w:rPr>
+              <w:rStyle w:val="Hyperlink"/>
+              <w:noProof/>
+            </w:rPr>
+            <w:fldChar w:fldCharType="begin"/>
+          </w:r>
+          <w:r>
+            <w:rPr>
+              <w:rStyle w:val="Hyperlink"/>
+              <w:noProof/>
+            </w:rPr>
+            <w:instrText xml:space="preserve"> </w:instrText>
+          </w:r>
+          <w:r>
+            <w:rPr>
+              <w:noProof/>
+            </w:rPr>
+            <w:instrText>HYPERLINK \l "_Toc526453772"</w:instrText>
+          </w:r>
+          <w:r>
+            <w:rPr>
+              <w:rStyle w:val="Hyperlink"/>
+              <w:noProof/>
+            </w:rPr>
+            <w:instrText xml:space="preserve"> </w:instrText>
+          </w:r>
+          <w:r>
+            <w:rPr>
+              <w:rStyle w:val="Hyperlink"/>
+              <w:noProof/>
+            </w:rPr>
+          </w:r>
+          <w:r>
+            <w:rPr>
+              <w:rStyle w:val="Hyperlink"/>
+              <w:noProof/>
+            </w:rPr>
+            <w:fldChar w:fldCharType="separate"/>
+          </w:r>
+          <w:r>
+            <w:rPr>
+              <w:rStyle w:val="Hyperlink"/>
+              <w:noProof/>
+            </w:rPr>
+            <w:t>Background</w:t>
+          </w:r>
+          <w:r>
+            <w:rPr>
+              <w:noProof/>
+              <w:webHidden/>
+            </w:rPr>
+            <w:tab/>
+          </w:r>
+          <w:r>
+            <w:rPr>
+              <w:noProof/>
+              <w:webHidden/>
+            </w:rPr>
+            <w:fldChar w:fldCharType="begin"/>
+          </w:r>
+          <w:r>
+            <w:rPr>
+              <w:noProof/>
+              <w:webHidden/>
+            </w:rPr>
+            <w:instrText xml:space="preserve"> PAGEREF _Toc526453772 \h </w:instrText>
+          </w:r>
+          <w:r>
+            <w:rPr>
+              <w:noProof/>
+              <w:webHidden/>
+            </w:rPr>
+          </w:r>
+          <w:r>
+            <w:rPr>
+              <w:noProof/>
+              <w:webHidden/>
+            </w:rPr>
+            <w:fldChar w:fldCharType="separate"/>
+          </w:r>
+          <w:r>
+            <w:rPr>
+              <w:noProof/>
+              <w:webHidden/>
+            </w:rPr>
+            <w:t>3</w:t>
+          </w:r>
+          <w:r>
+            <w:rPr>
+              <w:noProof/>
+              <w:webHidden/>
+            </w:rPr>
+            <w:fldChar w:fldCharType="end"/>
+          </w:r>
+          <w:r>
+            <w:rPr>
+              <w:rStyle w:val="Hyperlink"/>
+              <w:noProof/>
+            </w:rPr>
+            <w:fldChar w:fldCharType="end"/>
           </w:r>
         </w:p>
         <w:p>
@@ -729,7 +857,7 @@
               <w:lang w:eastAsia="en-ZA"/>
             </w:rPr>
           </w:pPr>
-          <w:hyperlink w:anchor="_Toc526426177" w:history="1">
+          <w:hyperlink w:anchor="_Toc526453773" w:history="1">
             <w:r>
               <w:rPr>
                 <w:rStyle w:val="Hyperlink"/>
@@ -756,7 +884,7 @@
                 <w:noProof/>
                 <w:webHidden/>
               </w:rPr>
-              <w:instrText xml:space="preserve"> PAGEREF _Toc526426177 \h </w:instrText>
+              <w:instrText xml:space="preserve"> PAGEREF _Toc526453773 \h </w:instrText>
             </w:r>
             <w:r>
               <w:rPr>
@@ -799,7 +927,7 @@
               <w:lang w:val="en-ZA" w:eastAsia="en-ZA"/>
             </w:rPr>
           </w:pPr>
-          <w:hyperlink w:anchor="_Toc526426178" w:history="1">
+          <w:hyperlink w:anchor="_Toc526453774" w:history="1">
             <w:r>
               <w:rPr>
                 <w:rStyle w:val="Hyperlink"/>
@@ -826,7 +954,7 @@
                 <w:noProof/>
                 <w:webHidden/>
               </w:rPr>
-              <w:instrText xml:space="preserve"> PAGEREF _Toc526426178 \h </w:instrText>
+              <w:instrText xml:space="preserve"> PAGEREF _Toc526453774 \h </w:instrText>
             </w:r>
             <w:r>
               <w:rPr>
@@ -869,7 +997,7 @@
               <w:lang w:val="en-ZA" w:eastAsia="en-ZA"/>
             </w:rPr>
           </w:pPr>
-          <w:hyperlink w:anchor="_Toc526426179" w:history="1">
+          <w:hyperlink w:anchor="_Toc526453775" w:history="1">
             <w:r>
               <w:rPr>
                 <w:rStyle w:val="Hyperlink"/>
@@ -896,7 +1024,7 @@
                 <w:noProof/>
                 <w:webHidden/>
               </w:rPr>
-              <w:instrText xml:space="preserve"> PAGEREF _Toc526426179 \h </w:instrText>
+              <w:instrText xml:space="preserve"> PAGEREF _Toc526453775 \h </w:instrText>
             </w:r>
             <w:r>
               <w:rPr>
@@ -940,7 +1068,7 @@
               <w:lang w:eastAsia="en-ZA"/>
             </w:rPr>
           </w:pPr>
-          <w:hyperlink w:anchor="_Toc526426180" w:history="1">
+          <w:hyperlink w:anchor="_Toc526453776" w:history="1">
             <w:r>
               <w:rPr>
                 <w:rStyle w:val="Hyperlink"/>
@@ -967,7 +1095,7 @@
                 <w:noProof/>
                 <w:webHidden/>
               </w:rPr>
-              <w:instrText xml:space="preserve"> PAGEREF _Toc526426180 \h </w:instrText>
+              <w:instrText xml:space="preserve"> PAGEREF _Toc526453776 \h </w:instrText>
             </w:r>
             <w:r>
               <w:rPr>
@@ -1010,7 +1138,7 @@
               <w:lang w:val="en-ZA" w:eastAsia="en-ZA"/>
             </w:rPr>
           </w:pPr>
-          <w:hyperlink w:anchor="_Toc526426181" w:history="1">
+          <w:hyperlink w:anchor="_Toc526453777" w:history="1">
             <w:r>
               <w:rPr>
                 <w:rStyle w:val="Hyperlink"/>
@@ -1037,7 +1165,7 @@
                 <w:noProof/>
                 <w:webHidden/>
               </w:rPr>
-              <w:instrText xml:space="preserve"> PAGEREF _Toc526426181 \h </w:instrText>
+              <w:instrText xml:space="preserve"> PAGEREF _Toc526453777 \h </w:instrText>
             </w:r>
             <w:r>
               <w:rPr>
@@ -1080,7 +1208,7 @@
               <w:lang w:val="en-ZA" w:eastAsia="en-ZA"/>
             </w:rPr>
           </w:pPr>
-          <w:hyperlink w:anchor="_Toc526426182" w:history="1">
+          <w:hyperlink w:anchor="_Toc526453778" w:history="1">
             <w:r>
               <w:rPr>
                 <w:rStyle w:val="Hyperlink"/>
@@ -1107,7 +1235,7 @@
                 <w:noProof/>
                 <w:webHidden/>
               </w:rPr>
-              <w:instrText xml:space="preserve"> PAGEREF _Toc526426182 \h </w:instrText>
+              <w:instrText xml:space="preserve"> PAGEREF _Toc526453778 \h </w:instrText>
             </w:r>
             <w:r>
               <w:rPr>
@@ -1151,7 +1279,7 @@
               <w:lang w:eastAsia="en-ZA"/>
             </w:rPr>
           </w:pPr>
-          <w:hyperlink w:anchor="_Toc526426183" w:history="1">
+          <w:hyperlink w:anchor="_Toc526453779" w:history="1">
             <w:r>
               <w:rPr>
                 <w:rStyle w:val="Hyperlink"/>
@@ -1178,7 +1306,7 @@
                 <w:noProof/>
                 <w:webHidden/>
               </w:rPr>
-              <w:instrText xml:space="preserve"> PAGEREF _Toc526426183 \h </w:instrText>
+              <w:instrText xml:space="preserve"> PAGEREF _Toc526453779 \h </w:instrText>
             </w:r>
             <w:r>
               <w:rPr>
@@ -1221,7 +1349,7 @@
               <w:lang w:val="en-ZA" w:eastAsia="en-ZA"/>
             </w:rPr>
           </w:pPr>
-          <w:hyperlink w:anchor="_Toc526426184" w:history="1">
+          <w:hyperlink w:anchor="_Toc526453780" w:history="1">
             <w:r>
               <w:rPr>
                 <w:rStyle w:val="Hyperlink"/>
@@ -1248,7 +1376,7 @@
                 <w:noProof/>
                 <w:webHidden/>
               </w:rPr>
-              <w:instrText xml:space="preserve"> PAGEREF _Toc526426184 \h </w:instrText>
+              <w:instrText xml:space="preserve"> PAGEREF _Toc526453780 \h </w:instrText>
             </w:r>
             <w:r>
               <w:rPr>
@@ -1291,7 +1419,7 @@
               <w:lang w:val="en-ZA" w:eastAsia="en-ZA"/>
             </w:rPr>
           </w:pPr>
-          <w:hyperlink w:anchor="_Toc526426185" w:history="1">
+          <w:hyperlink w:anchor="_Toc526453781" w:history="1">
             <w:r>
               <w:rPr>
                 <w:rStyle w:val="Hyperlink"/>
@@ -1318,7 +1446,7 @@
                 <w:noProof/>
                 <w:webHidden/>
               </w:rPr>
-              <w:instrText xml:space="preserve"> PAGEREF _Toc526426185 \h </w:instrText>
+              <w:instrText xml:space="preserve"> PAGEREF _Toc526453781 \h </w:instrText>
             </w:r>
             <w:r>
               <w:rPr>
@@ -1361,13 +1489,13 @@
               <w:lang w:val="en-ZA" w:eastAsia="en-ZA"/>
             </w:rPr>
           </w:pPr>
-          <w:hyperlink w:anchor="_Toc526426186" w:history="1">
+          <w:hyperlink w:anchor="_Toc526453782" w:history="1">
             <w:r>
               <w:rPr>
                 <w:rStyle w:val="Hyperlink"/>
                 <w:noProof/>
               </w:rPr>
-              <w:t>Application to High Energy Physics Problems</w:t>
+              <w:t>Application of GANS to High Energy Physics Problems</w:t>
             </w:r>
             <w:r>
               <w:rPr>
@@ -1388,7 +1516,7 @@
                 <w:noProof/>
                 <w:webHidden/>
               </w:rPr>
-              <w:instrText xml:space="preserve"> PAGEREF _Toc526426186 \h </w:instrText>
+              <w:instrText xml:space="preserve"> PAGEREF _Toc526453782 \h </w:instrText>
             </w:r>
             <w:r>
               <w:rPr>
@@ -1408,7 +1536,7 @@
                 <w:noProof/>
                 <w:webHidden/>
               </w:rPr>
-              <w:t>10</w:t>
+              <w:t>14</w:t>
             </w:r>
             <w:r>
               <w:rPr>
@@ -1432,7 +1560,7 @@
               <w:lang w:eastAsia="en-ZA"/>
             </w:rPr>
           </w:pPr>
-          <w:hyperlink w:anchor="_Toc526426187" w:history="1">
+          <w:hyperlink w:anchor="_Toc526453783" w:history="1">
             <w:r>
               <w:rPr>
                 <w:rStyle w:val="Hyperlink"/>
@@ -1459,7 +1587,7 @@
                 <w:noProof/>
                 <w:webHidden/>
               </w:rPr>
-              <w:instrText xml:space="preserve"> PAGEREF _Toc526426187 \h </w:instrText>
+              <w:instrText xml:space="preserve"> PAGEREF _Toc526453783 \h </w:instrText>
             </w:r>
             <w:r>
               <w:rPr>
@@ -1479,7 +1607,7 @@
                 <w:noProof/>
                 <w:webHidden/>
               </w:rPr>
-              <w:t>10</w:t>
+              <w:t>14</w:t>
             </w:r>
             <w:r>
               <w:rPr>
@@ -1503,7 +1631,7 @@
               <w:lang w:eastAsia="en-ZA"/>
             </w:rPr>
           </w:pPr>
-          <w:hyperlink w:anchor="_Toc526426188" w:history="1">
+          <w:hyperlink w:anchor="_Toc526453784" w:history="1">
             <w:r>
               <w:rPr>
                 <w:rStyle w:val="Hyperlink"/>
@@ -1530,7 +1658,7 @@
                 <w:noProof/>
                 <w:webHidden/>
               </w:rPr>
-              <w:instrText xml:space="preserve"> PAGEREF _Toc526426188 \h </w:instrText>
+              <w:instrText xml:space="preserve"> PAGEREF _Toc526453784 \h </w:instrText>
             </w:r>
             <w:r>
               <w:rPr>
@@ -1550,7 +1678,7 @@
                 <w:noProof/>
                 <w:webHidden/>
               </w:rPr>
-              <w:t>10</w:t>
+              <w:t>14</w:t>
             </w:r>
             <w:r>
               <w:rPr>
@@ -1574,7 +1702,7 @@
               <w:lang w:eastAsia="en-ZA"/>
             </w:rPr>
           </w:pPr>
-          <w:hyperlink w:anchor="_Toc526426189" w:history="1">
+          <w:hyperlink w:anchor="_Toc526453785" w:history="1">
             <w:r>
               <w:rPr>
                 <w:rStyle w:val="Hyperlink"/>
@@ -1601,7 +1729,7 @@
                 <w:noProof/>
                 <w:webHidden/>
               </w:rPr>
-              <w:instrText xml:space="preserve"> PAGEREF _Toc526426189 \h </w:instrText>
+              <w:instrText xml:space="preserve"> PAGEREF _Toc526453785 \h </w:instrText>
             </w:r>
             <w:r>
               <w:rPr>
@@ -1621,7 +1749,7 @@
                 <w:noProof/>
                 <w:webHidden/>
               </w:rPr>
-              <w:t>10</w:t>
+              <w:t>14</w:t>
             </w:r>
             <w:r>
               <w:rPr>
@@ -1645,7 +1773,7 @@
               <w:lang w:eastAsia="en-ZA"/>
             </w:rPr>
           </w:pPr>
-          <w:hyperlink w:anchor="_Toc526426190" w:history="1">
+          <w:hyperlink w:anchor="_Toc526453786" w:history="1">
             <w:r>
               <w:rPr>
                 <w:rStyle w:val="Hyperlink"/>
@@ -1672,7 +1800,7 @@
                 <w:noProof/>
                 <w:webHidden/>
               </w:rPr>
-              <w:instrText xml:space="preserve"> PAGEREF _Toc526426190 \h </w:instrText>
+              <w:instrText xml:space="preserve"> PAGEREF _Toc526453786 \h </w:instrText>
             </w:r>
             <w:r>
               <w:rPr>
@@ -1692,7 +1820,7 @@
                 <w:noProof/>
                 <w:webHidden/>
               </w:rPr>
-              <w:t>10</w:t>
+              <w:t>14</w:t>
             </w:r>
             <w:r>
               <w:rPr>
@@ -1716,7 +1844,7 @@
               <w:lang w:eastAsia="en-ZA"/>
             </w:rPr>
           </w:pPr>
-          <w:hyperlink w:anchor="_Toc526426191" w:history="1">
+          <w:hyperlink w:anchor="_Toc526453787" w:history="1">
             <w:r>
               <w:rPr>
                 <w:rStyle w:val="Hyperlink"/>
@@ -1743,7 +1871,7 @@
                 <w:noProof/>
                 <w:webHidden/>
               </w:rPr>
-              <w:instrText xml:space="preserve"> PAGEREF _Toc526426191 \h </w:instrText>
+              <w:instrText xml:space="preserve"> PAGEREF _Toc526453787 \h </w:instrText>
             </w:r>
             <w:r>
               <w:rPr>
@@ -1763,7 +1891,7 @@
                 <w:noProof/>
                 <w:webHidden/>
               </w:rPr>
-              <w:t>11</w:t>
+              <w:t>15</w:t>
             </w:r>
             <w:r>
               <w:rPr>
@@ -1802,12 +1930,14 @@
       <w:pPr>
         <w:pStyle w:val="Heading1"/>
       </w:pPr>
-      <w:bookmarkStart w:id="13" w:name="_Toc526426176"/>
+      <w:bookmarkStart w:id="18" w:name="_Toc526426176"/>
+      <w:bookmarkStart w:id="19" w:name="_Toc526453772"/>
       <w:r>
         <w:lastRenderedPageBreak/>
         <w:t>Background</w:t>
       </w:r>
-      <w:bookmarkEnd w:id="13"/>
+      <w:bookmarkEnd w:id="18"/>
+      <w:bookmarkEnd w:id="19"/>
     </w:p>
     <w:p/>
     <w:p>
@@ -1815,11 +1945,11 @@
         <w:pStyle w:val="Heading2"/>
         <w:jc w:val="center"/>
       </w:pPr>
-      <w:bookmarkStart w:id="14" w:name="_Toc526426177"/>
+      <w:bookmarkStart w:id="20" w:name="_Toc526453773"/>
       <w:r>
         <w:t>A Large Ion Collider Experiment (ALICE)</w:t>
       </w:r>
-      <w:bookmarkEnd w:id="14"/>
+      <w:bookmarkEnd w:id="20"/>
     </w:p>
     <w:p/>
     <w:p>
@@ -1827,7 +1957,7 @@
         <w:pStyle w:val="Heading3"/>
         <w:jc w:val="center"/>
       </w:pPr>
-      <w:bookmarkStart w:id="15" w:name="_Toc526426178"/>
+      <w:bookmarkStart w:id="21" w:name="_Toc526453774"/>
       <w:r>
         <w:t>Introduction</w:t>
       </w:r>
@@ -1840,7 +1970,7 @@
       <w:r>
         <w:t xml:space="preserve"> Experiment</w:t>
       </w:r>
-      <w:bookmarkEnd w:id="15"/>
+      <w:bookmarkEnd w:id="21"/>
     </w:p>
     <w:p/>
     <w:p>
@@ -2064,7 +2194,7 @@
         <w:pStyle w:val="Heading3"/>
         <w:jc w:val="center"/>
       </w:pPr>
-      <w:bookmarkStart w:id="16" w:name="_Toc526426179"/>
+      <w:bookmarkStart w:id="22" w:name="_Toc526453775"/>
       <w:r>
         <w:t xml:space="preserve">The ALICE </w:t>
       </w:r>
@@ -2074,7 +2204,7 @@
       <w:r>
         <w:t xml:space="preserve"> Radiation Detector (TRD)</w:t>
       </w:r>
-      <w:bookmarkEnd w:id="16"/>
+      <w:bookmarkEnd w:id="22"/>
     </w:p>
     <w:p/>
     <w:p>
@@ -2922,11 +3052,11 @@
         <w:pStyle w:val="Heading2"/>
         <w:jc w:val="center"/>
       </w:pPr>
-      <w:bookmarkStart w:id="17" w:name="_Toc526426180"/>
+      <w:bookmarkStart w:id="23" w:name="_Toc526453776"/>
       <w:r>
         <w:t>Existing Particle Physics Software</w:t>
       </w:r>
-      <w:bookmarkEnd w:id="17"/>
+      <w:bookmarkEnd w:id="23"/>
     </w:p>
     <w:p/>
     <w:p>
@@ -2934,14 +3064,14 @@
         <w:pStyle w:val="Heading3"/>
         <w:jc w:val="center"/>
       </w:pPr>
-      <w:bookmarkStart w:id="18" w:name="_Toc526426181"/>
+      <w:bookmarkStart w:id="24" w:name="_Toc526453777"/>
       <w:r>
         <w:t xml:space="preserve">Data Analysis </w:t>
       </w:r>
       <w:r>
         <w:t>Framework: ROOT</w:t>
       </w:r>
-      <w:bookmarkEnd w:id="18"/>
+      <w:bookmarkEnd w:id="24"/>
     </w:p>
     <w:p/>
     <w:p>
@@ -3006,11 +3136,11 @@
         <w:pStyle w:val="Heading3"/>
         <w:jc w:val="center"/>
       </w:pPr>
-      <w:bookmarkStart w:id="19" w:name="_Toc526426182"/>
+      <w:bookmarkStart w:id="25" w:name="_Toc526453778"/>
       <w:r>
         <w:t>ALIROOT</w:t>
       </w:r>
-      <w:bookmarkEnd w:id="19"/>
+      <w:bookmarkEnd w:id="25"/>
     </w:p>
     <w:p/>
     <w:p>
@@ -3353,7 +3483,7 @@
         <w:pStyle w:val="Heading2"/>
         <w:jc w:val="center"/>
       </w:pPr>
-      <w:bookmarkStart w:id="20" w:name="_Toc526426183"/>
+      <w:bookmarkStart w:id="26" w:name="_Toc526453779"/>
       <w:r>
         <w:t xml:space="preserve">Generative </w:t>
       </w:r>
@@ -3363,7 +3493,7 @@
       <w:r>
         <w:t xml:space="preserve"> Networks</w:t>
       </w:r>
-      <w:bookmarkEnd w:id="20"/>
+      <w:bookmarkEnd w:id="26"/>
     </w:p>
     <w:p/>
     <w:p>
@@ -3371,11 +3501,11 @@
         <w:pStyle w:val="Heading3"/>
         <w:jc w:val="center"/>
       </w:pPr>
-      <w:bookmarkStart w:id="21" w:name="_Toc526426184"/>
+      <w:bookmarkStart w:id="27" w:name="_Toc526453780"/>
       <w:r>
         <w:t>Introduction to Generative Adversarial Networks</w:t>
       </w:r>
-      <w:bookmarkEnd w:id="21"/>
+      <w:bookmarkEnd w:id="27"/>
     </w:p>
     <w:p/>
     <w:p>
@@ -3580,11 +3710,11 @@
         <w:pStyle w:val="Heading3"/>
         <w:jc w:val="center"/>
       </w:pPr>
-      <w:bookmarkStart w:id="22" w:name="_Toc526426185"/>
+      <w:bookmarkStart w:id="28" w:name="_Toc526453781"/>
       <w:r>
         <w:t>Mathematical Theory</w:t>
       </w:r>
-      <w:bookmarkEnd w:id="22"/>
+      <w:bookmarkEnd w:id="28"/>
     </w:p>
     <w:p>
       <w:pPr>
@@ -4900,7 +5030,13 @@
         <w:t>: it receives inputs from various other neurons, sums up their inputs and fires once a threshold is reached. Practically, in a deep learning set up non-linearities in the data can be captured by the</w:t>
       </w:r>
       <w:r>
-        <w:t>se activation functions, particularly when perceptrons are chained into multiple fully-connected layers, as is the case in Deep Learning, which we’ll discuss next.</w:t>
+        <w:t xml:space="preserve">se activation functions, particularly when </w:t>
+      </w:r>
+      <w:r>
+        <w:t>perceptrons</w:t>
+      </w:r>
+      <w:r>
+        <w:t xml:space="preserve"> are chained into multiple fully-connected layers, as is the case in Deep Learning, which we’ll discuss next.</w:t>
       </w:r>
     </w:p>
     <w:p>
@@ -4913,11 +5049,17 @@
       </w:r>
     </w:p>
     <w:p>
+      <w:pPr>
+        <w:pStyle w:val="Style1"/>
+      </w:pPr>
       <w:r>
         <w:t>Deep Learning extends the concept of a single perceptron, by</w:t>
       </w:r>
       <w:r>
         <w:t xml:space="preserve"> streaming a matrix of training observations</w:t>
+      </w:r>
+      <w:r>
+        <w:t xml:space="preserve"> </w:t>
       </w:r>
       <m:oMath>
         <m:sSup>
@@ -4980,7 +5122,10 @@
         </m:sSup>
       </m:oMath>
       <w:r>
-        <w:t>, each of which is a vector of features, e.g.</w:t>
+        <w:t xml:space="preserve"> (</w:t>
+      </w:r>
+      <w:r>
+        <w:t>each of which is a vector of features, e.g.</w:t>
       </w:r>
       <w:r>
         <w:t xml:space="preserve"> </w:t>
@@ -5078,6 +5223,9 @@
         </m:sSub>
       </m:oMath>
       <w:r>
+        <w:t>)</w:t>
+      </w:r>
+      <w:r>
         <w:t xml:space="preserve"> through</w:t>
       </w:r>
       <w:r>
@@ -5094,6 +5242,9 @@
       </w:r>
     </w:p>
     <w:p>
+      <w:pPr>
+        <w:pStyle w:val="Style1"/>
+      </w:pPr>
       <w:r>
         <w:t xml:space="preserve">The output of each layer’s activation function becomes the input vector fed to the next layer, i.e. for </w:t>
       </w:r>
@@ -5280,7 +5431,39 @@
                 <w:rPr>
                   <w:rFonts w:ascii="Cambria Math" w:hAnsi="Cambria Math"/>
                 </w:rPr>
-                <m:t>(…(</m:t>
+                <m:t>(…</m:t>
+              </m:r>
+              <m:sSub>
+                <m:sSubPr>
+                  <m:ctrlPr>
+                    <w:rPr>
+                      <w:rFonts w:ascii="Cambria Math" w:hAnsi="Cambria Math"/>
+                      <w:i/>
+                    </w:rPr>
+                  </m:ctrlPr>
+                </m:sSubPr>
+                <m:e>
+                  <m:r>
+                    <w:rPr>
+                      <w:rFonts w:ascii="Cambria Math" w:hAnsi="Cambria Math"/>
+                    </w:rPr>
+                    <m:t>g</m:t>
+                  </m:r>
+                </m:e>
+                <m:sub>
+                  <m:r>
+                    <w:rPr>
+                      <w:rFonts w:ascii="Cambria Math" w:hAnsi="Cambria Math"/>
+                    </w:rPr>
+                    <m:t>1</m:t>
+                  </m:r>
+                </m:sub>
+              </m:sSub>
+              <m:r>
+                <w:rPr>
+                  <w:rFonts w:ascii="Cambria Math" w:hAnsi="Cambria Math"/>
+                </w:rPr>
+                <m:t>(</m:t>
               </m:r>
               <m:sSub>
                 <m:sSubPr>
@@ -5320,6 +5503,9 @@
       </m:oMathPara>
     </w:p>
     <w:p>
+      <w:pPr>
+        <w:pStyle w:val="Style1"/>
+      </w:pPr>
       <w:r>
         <w:t xml:space="preserve">Where </w:t>
       </w:r>
@@ -5502,13 +5688,7 @@
                         <w:rPr>
                           <w:rFonts w:ascii="Cambria Math" w:hAnsi="Cambria Math"/>
                         </w:rPr>
-                        <m:t>(j</m:t>
-                      </m:r>
-                      <m:r>
-                        <w:rPr>
-                          <w:rFonts w:ascii="Cambria Math" w:hAnsi="Cambria Math"/>
-                        </w:rPr>
-                        <m:t>)</m:t>
+                        <m:t>(j)</m:t>
                       </m:r>
                     </m:sup>
                   </m:sSubSup>
@@ -5543,6 +5723,9 @@
       </w:r>
     </w:p>
     <w:p>
+      <w:pPr>
+        <w:pStyle w:val="Style1"/>
+      </w:pPr>
       <w:r>
         <w:t xml:space="preserve">The initial matrix of inputs </w:t>
       </w:r>
@@ -5692,9 +5875,9 @@
         </w:rPr>
         <w:drawing>
           <wp:inline distT="0" distB="0" distL="0" distR="0">
-            <wp:extent cx="3619500" cy="3684877"/>
-            <wp:effectExtent l="0" t="0" r="0" b="0"/>
-            <wp:docPr id="7" name="Picture 7" descr="A close up of text on a white background&#10;&#10;Description generated with very high confidence"/>
+            <wp:extent cx="3624054" cy="3689513"/>
+            <wp:effectExtent l="0" t="0" r="0" b="6350"/>
+            <wp:docPr id="7" name="Picture 7"/>
             <wp:cNvGraphicFramePr>
               <a:graphicFrameLocks xmlns:a="http://schemas.openxmlformats.org/drawingml/2006/main" noChangeAspect="1"/>
             </wp:cNvGraphicFramePr>
@@ -5720,7 +5903,7 @@
                   <pic:spPr>
                     <a:xfrm>
                       <a:off x="0" y="0"/>
-                      <a:ext cx="3624054" cy="3689514"/>
+                      <a:ext cx="3624054" cy="3689513"/>
                     </a:xfrm>
                     <a:prstGeom prst="rect">
                       <a:avLst/>
@@ -5820,6 +6003,54 @@
         </w:rPr>
         <w:t>ics Explained Above</w:t>
       </w:r>
+      <w:r>
+        <w:rPr>
+          <w:color w:val="auto"/>
+        </w:rPr>
+        <w:t xml:space="preserve"> </w:t>
+      </w:r>
+      <w:sdt>
+        <w:sdtPr>
+          <w:rPr>
+            <w:color w:val="auto"/>
+          </w:rPr>
+          <w:id w:val="1232505372"/>
+          <w:citation/>
+        </w:sdtPr>
+        <w:sdtContent>
+          <w:r>
+            <w:rPr>
+              <w:color w:val="auto"/>
+            </w:rPr>
+            <w:fldChar w:fldCharType="begin"/>
+          </w:r>
+          <w:r>
+            <w:rPr>
+              <w:color w:val="auto"/>
+            </w:rPr>
+            <w:instrText xml:space="preserve"> CITATION Chr \l 7177 </w:instrText>
+          </w:r>
+          <w:r>
+            <w:rPr>
+              <w:color w:val="auto"/>
+            </w:rPr>
+            <w:fldChar w:fldCharType="separate"/>
+          </w:r>
+          <w:r>
+            <w:rPr>
+              <w:noProof/>
+              <w:color w:val="auto"/>
+            </w:rPr>
+            <w:t>(11)</w:t>
+          </w:r>
+          <w:r>
+            <w:rPr>
+              <w:color w:val="auto"/>
+            </w:rPr>
+            <w:fldChar w:fldCharType="end"/>
+          </w:r>
+        </w:sdtContent>
+      </w:sdt>
     </w:p>
     <w:p>
       <w:pPr>
@@ -5831,6 +6062,9 @@
       </w:r>
     </w:p>
     <w:p>
+      <w:pPr>
+        <w:pStyle w:val="Style1"/>
+      </w:pPr>
       <w:r>
         <w:t>Backpropagation is an iterative process of adjusting weights and biases,</w:t>
       </w:r>
@@ -5861,7 +6095,11 @@
       </w:r>
     </w:p>
     <w:p>
-      <w:r>
+      <w:pPr>
+        <w:pStyle w:val="Style1"/>
+      </w:pPr>
+      <w:r>
+        <w:lastRenderedPageBreak/>
         <w:t>Each element of the w</w:t>
       </w:r>
       <w:r>
@@ -5892,8 +6130,10 @@
       </w:r>
     </w:p>
     <w:p>
-      <w:r>
-        <w:lastRenderedPageBreak/>
+      <w:pPr>
+        <w:pStyle w:val="Style1"/>
+      </w:pPr>
+      <w:r>
         <w:t xml:space="preserve">For the </w:t>
       </w:r>
       <m:oMath>
@@ -6141,6 +6381,9 @@
       </m:oMathPara>
     </w:p>
     <w:p>
+      <w:pPr>
+        <w:pStyle w:val="Style1"/>
+      </w:pPr>
       <w:r>
         <w:t xml:space="preserve">Similarly, for the </w:t>
       </w:r>
@@ -6346,6 +6589,9 @@
       </m:oMathPara>
     </w:p>
     <w:p>
+      <w:pPr>
+        <w:pStyle w:val="Style1"/>
+      </w:pPr>
       <w:r>
         <w:t>The training data</w:t>
       </w:r>
@@ -6386,6 +6632,9 @@
       </w:r>
     </w:p>
     <w:p>
+      <w:pPr>
+        <w:pStyle w:val="Style1"/>
+      </w:pPr>
       <w:r>
         <w:t>To arrive at an optimal neural network for the defined task, there are multiple hyperparameters that can be optimized. Some of these have already been mentioned in part, i.e. the number of epochs, the choice of activation function, the number of hidden layers</w:t>
       </w:r>
@@ -6449,64 +6698,1162 @@
     </w:p>
     <w:p>
       <w:pPr>
+        <w:pStyle w:val="Heading4"/>
+        <w:jc w:val="center"/>
+      </w:pPr>
+      <w:r>
+        <w:t>Generative Neural Networks</w:t>
+      </w:r>
+      <w:r>
+        <w:t xml:space="preserve"> Explained at the hand of Pseudocode</w:t>
+      </w:r>
+      <w:r>
+        <w:t xml:space="preserve">, based on a minimal example from </w:t>
+      </w:r>
+      <w:sdt>
+        <w:sdtPr>
+          <w:id w:val="35631579"/>
+          <w:citation/>
+        </w:sdtPr>
+        <w:sdtContent>
+          <w:r>
+            <w:fldChar w:fldCharType="begin"/>
+          </w:r>
+          <w:r>
+            <w:instrText xml:space="preserve"> CITATION Ker18 \l 7177 </w:instrText>
+          </w:r>
+          <w:r>
+            <w:fldChar w:fldCharType="separate"/>
+          </w:r>
+          <w:r>
+            <w:rPr>
+              <w:noProof/>
+            </w:rPr>
+            <w:t>(12)</w:t>
+          </w:r>
+          <w:r>
+            <w:fldChar w:fldCharType="end"/>
+          </w:r>
+        </w:sdtContent>
+      </w:sdt>
+    </w:p>
+    <w:p>
+      <w:pPr>
+        <w:pStyle w:val="Style1"/>
+        <w:keepNext/>
+        <w:jc w:val="center"/>
+      </w:pPr>
+      <w:r>
+        <w:rPr>
+          <w:noProof/>
+        </w:rPr>
+        <w:drawing>
+          <wp:inline distT="0" distB="0" distL="0" distR="0">
+            <wp:extent cx="4089484" cy="1783080"/>
+            <wp:effectExtent l="0" t="0" r="6350" b="7620"/>
+            <wp:docPr id="2" name="Picture 2" descr="GANs"/>
+            <wp:cNvGraphicFramePr>
+              <a:graphicFrameLocks xmlns:a="http://schemas.openxmlformats.org/drawingml/2006/main" noChangeAspect="1"/>
+            </wp:cNvGraphicFramePr>
+            <a:graphic xmlns:a="http://schemas.openxmlformats.org/drawingml/2006/main">
+              <a:graphicData uri="http://schemas.openxmlformats.org/drawingml/2006/picture">
+                <pic:pic xmlns:pic="http://schemas.openxmlformats.org/drawingml/2006/picture">
+                  <pic:nvPicPr>
+                    <pic:cNvPr id="0" name="Picture 1" descr="GANs"/>
+                    <pic:cNvPicPr>
+                      <a:picLocks noChangeAspect="1" noChangeArrowheads="1"/>
+                    </pic:cNvPicPr>
+                  </pic:nvPicPr>
+                  <pic:blipFill>
+                    <a:blip r:embed="rId16" cstate="print">
+                      <a:extLst>
+                        <a:ext uri="{28A0092B-C50C-407E-A947-70E740481C1C}">
+                          <a14:useLocalDpi xmlns:a14="http://schemas.microsoft.com/office/drawing/2010/main" val="0"/>
+                        </a:ext>
+                      </a:extLst>
+                    </a:blip>
+                    <a:srcRect/>
+                    <a:stretch>
+                      <a:fillRect/>
+                    </a:stretch>
+                  </pic:blipFill>
+                  <pic:spPr bwMode="auto">
+                    <a:xfrm>
+                      <a:off x="0" y="0"/>
+                      <a:ext cx="4115786" cy="1794548"/>
+                    </a:xfrm>
+                    <a:prstGeom prst="rect">
+                      <a:avLst/>
+                    </a:prstGeom>
+                    <a:noFill/>
+                    <a:ln>
+                      <a:noFill/>
+                    </a:ln>
+                  </pic:spPr>
+                </pic:pic>
+              </a:graphicData>
+            </a:graphic>
+          </wp:inline>
+        </w:drawing>
+      </w:r>
+    </w:p>
+    <w:p>
+      <w:pPr>
+        <w:pStyle w:val="Caption"/>
+        <w:rPr>
+          <w:color w:val="auto"/>
+        </w:rPr>
+      </w:pPr>
+      <w:r>
+        <w:rPr>
+          <w:color w:val="auto"/>
+        </w:rPr>
+        <w:t xml:space="preserve">Figure </w:t>
+      </w:r>
+      <w:r>
+        <w:rPr>
+          <w:color w:val="auto"/>
+        </w:rPr>
+        <w:fldChar w:fldCharType="begin"/>
+      </w:r>
+      <w:r>
+        <w:rPr>
+          <w:color w:val="auto"/>
+        </w:rPr>
+        <w:instrText xml:space="preserve"> SEQ Figure \* ARABIC </w:instrText>
+      </w:r>
+      <w:r>
+        <w:rPr>
+          <w:color w:val="auto"/>
+        </w:rPr>
+        <w:fldChar w:fldCharType="separate"/>
+      </w:r>
+      <w:r>
+        <w:rPr>
+          <w:noProof/>
+          <w:color w:val="auto"/>
+        </w:rPr>
+        <w:t>6</w:t>
+      </w:r>
+      <w:r>
+        <w:rPr>
+          <w:color w:val="auto"/>
+        </w:rPr>
+        <w:fldChar w:fldCharType="end"/>
+      </w:r>
+      <w:r>
+        <w:rPr>
+          <w:color w:val="auto"/>
+        </w:rPr>
+        <w:t xml:space="preserve">: </w:t>
+      </w:r>
+      <w:r>
+        <w:rPr>
+          <w:color w:val="auto"/>
+        </w:rPr>
+        <w:t xml:space="preserve">Schematic Representation of a </w:t>
+      </w:r>
+      <w:r>
+        <w:rPr>
+          <w:color w:val="auto"/>
+        </w:rPr>
+        <w:t xml:space="preserve">Generative </w:t>
+      </w:r>
+      <w:proofErr w:type="spellStart"/>
+      <w:r>
+        <w:rPr>
+          <w:color w:val="auto"/>
+        </w:rPr>
+        <w:t>Adverserial</w:t>
+      </w:r>
+      <w:proofErr w:type="spellEnd"/>
+      <w:r>
+        <w:rPr>
+          <w:color w:val="auto"/>
+        </w:rPr>
+        <w:t xml:space="preserve"> Network</w:t>
+      </w:r>
+      <w:r>
+        <w:rPr>
+          <w:color w:val="auto"/>
+        </w:rPr>
+        <w:t xml:space="preserve"> </w:t>
+      </w:r>
+      <w:sdt>
+        <w:sdtPr>
+          <w:rPr>
+            <w:color w:val="auto"/>
+          </w:rPr>
+          <w:id w:val="157343639"/>
+          <w:citation/>
+        </w:sdtPr>
+        <w:sdtContent>
+          <w:r>
+            <w:rPr>
+              <w:color w:val="auto"/>
+            </w:rPr>
+            <w:fldChar w:fldCharType="begin"/>
+          </w:r>
+          <w:r>
+            <w:rPr>
+              <w:color w:val="auto"/>
+            </w:rPr>
+            <w:instrText xml:space="preserve"> CITATION ABe18 \l 7177 </w:instrText>
+          </w:r>
+          <w:r>
+            <w:rPr>
+              <w:color w:val="auto"/>
+            </w:rPr>
+            <w:fldChar w:fldCharType="separate"/>
+          </w:r>
+          <w:r>
+            <w:rPr>
+              <w:noProof/>
+              <w:color w:val="auto"/>
+            </w:rPr>
+            <w:t>(12)</w:t>
+          </w:r>
+          <w:r>
+            <w:rPr>
+              <w:color w:val="auto"/>
+            </w:rPr>
+            <w:fldChar w:fldCharType="end"/>
+          </w:r>
+        </w:sdtContent>
+      </w:sdt>
+    </w:p>
+    <w:p>
+      <w:r>
+        <w:lastRenderedPageBreak/>
+        <w:t>Suppose</w:t>
+      </w:r>
+      <w:r>
+        <w:t xml:space="preserve"> we have a set of </w:t>
+      </w:r>
+      <w:r>
+        <w:t>training images, each of which consists of 256 pixels, arranged in 28 rows and 28 columns</w:t>
+      </w:r>
+      <w:r>
+        <w:t xml:space="preserve">; such as the well-known MNIST database of handwritten images </w:t>
+      </w:r>
+      <w:sdt>
+        <w:sdtPr>
+          <w:id w:val="-1045059891"/>
+          <w:citation/>
+        </w:sdtPr>
+        <w:sdtContent>
+          <w:r>
+            <w:fldChar w:fldCharType="begin"/>
+          </w:r>
+          <w:r>
+            <w:instrText xml:space="preserve"> CITATION LeC \l 7177 </w:instrText>
+          </w:r>
+          <w:r>
+            <w:fldChar w:fldCharType="separate"/>
+          </w:r>
+          <w:r>
+            <w:rPr>
+              <w:noProof/>
+            </w:rPr>
+            <w:t>(14)</w:t>
+          </w:r>
+          <w:r>
+            <w:fldChar w:fldCharType="end"/>
+          </w:r>
+        </w:sdtContent>
+      </w:sdt>
+      <w:r>
+        <w:t xml:space="preserve">, of which a sample is shown in </w:t>
+      </w:r>
+      <w:r>
+        <w:rPr>
+          <w:b/>
+          <w:i/>
+        </w:rPr>
+        <w:t>Figure 7</w:t>
+      </w:r>
+      <w:r>
+        <w:t xml:space="preserve"> below</w:t>
+      </w:r>
+      <w:r>
+        <w:t>:</w:t>
+      </w:r>
+    </w:p>
+    <w:p>
+      <w:pPr>
+        <w:keepNext/>
+        <w:jc w:val="center"/>
+      </w:pPr>
+      <w:r>
+        <w:rPr>
+          <w:noProof/>
+        </w:rPr>
+        <w:drawing>
+          <wp:inline distT="0" distB="0" distL="0" distR="0">
+            <wp:extent cx="3825240" cy="2882162"/>
+            <wp:effectExtent l="0" t="0" r="3810" b="0"/>
+            <wp:docPr id="8" name="Picture 8" descr="Image result for mnist sample"/>
+            <wp:cNvGraphicFramePr>
+              <a:graphicFrameLocks xmlns:a="http://schemas.openxmlformats.org/drawingml/2006/main" noChangeAspect="1"/>
+            </wp:cNvGraphicFramePr>
+            <a:graphic xmlns:a="http://schemas.openxmlformats.org/drawingml/2006/main">
+              <a:graphicData uri="http://schemas.openxmlformats.org/drawingml/2006/picture">
+                <pic:pic xmlns:pic="http://schemas.openxmlformats.org/drawingml/2006/picture">
+                  <pic:nvPicPr>
+                    <pic:cNvPr id="0" name="Picture 3" descr="Image result for mnist sample"/>
+                    <pic:cNvPicPr>
+                      <a:picLocks noChangeAspect="1" noChangeArrowheads="1"/>
+                    </pic:cNvPicPr>
+                  </pic:nvPicPr>
+                  <pic:blipFill>
+                    <a:blip r:embed="rId17">
+                      <a:extLst>
+                        <a:ext uri="{28A0092B-C50C-407E-A947-70E740481C1C}">
+                          <a14:useLocalDpi xmlns:a14="http://schemas.microsoft.com/office/drawing/2010/main" val="0"/>
+                        </a:ext>
+                      </a:extLst>
+                    </a:blip>
+                    <a:srcRect/>
+                    <a:stretch>
+                      <a:fillRect/>
+                    </a:stretch>
+                  </pic:blipFill>
+                  <pic:spPr bwMode="auto">
+                    <a:xfrm>
+                      <a:off x="0" y="0"/>
+                      <a:ext cx="3832169" cy="2887383"/>
+                    </a:xfrm>
+                    <a:prstGeom prst="rect">
+                      <a:avLst/>
+                    </a:prstGeom>
+                    <a:noFill/>
+                    <a:ln>
+                      <a:noFill/>
+                    </a:ln>
+                  </pic:spPr>
+                </pic:pic>
+              </a:graphicData>
+            </a:graphic>
+          </wp:inline>
+        </w:drawing>
+      </w:r>
+    </w:p>
+    <w:p>
+      <w:pPr>
+        <w:pStyle w:val="Caption"/>
+        <w:rPr>
+          <w:color w:val="auto"/>
+        </w:rPr>
+      </w:pPr>
+      <w:r>
+        <w:rPr>
+          <w:color w:val="auto"/>
+        </w:rPr>
+        <w:t xml:space="preserve">Figure </w:t>
+      </w:r>
+      <w:r>
+        <w:rPr>
+          <w:color w:val="auto"/>
+        </w:rPr>
+        <w:fldChar w:fldCharType="begin"/>
+      </w:r>
+      <w:r>
+        <w:rPr>
+          <w:color w:val="auto"/>
+        </w:rPr>
+        <w:instrText xml:space="preserve"> SEQ Figure \* ARABIC </w:instrText>
+      </w:r>
+      <w:r>
+        <w:rPr>
+          <w:color w:val="auto"/>
+        </w:rPr>
+        <w:fldChar w:fldCharType="separate"/>
+      </w:r>
+      <w:r>
+        <w:rPr>
+          <w:noProof/>
+          <w:color w:val="auto"/>
+        </w:rPr>
+        <w:t>7</w:t>
+      </w:r>
+      <w:r>
+        <w:rPr>
+          <w:color w:val="auto"/>
+        </w:rPr>
+        <w:fldChar w:fldCharType="end"/>
+      </w:r>
+      <w:r>
+        <w:rPr>
+          <w:color w:val="auto"/>
+        </w:rPr>
+        <w:t xml:space="preserve">: a sample of four </w:t>
+      </w:r>
+      <w:r>
+        <w:rPr>
+          <w:color w:val="auto"/>
+        </w:rPr>
+        <w:t xml:space="preserve">handwritten </w:t>
+      </w:r>
+      <w:r>
+        <w:rPr>
+          <w:color w:val="auto"/>
+        </w:rPr>
+        <w:t>digits from</w:t>
+      </w:r>
+      <w:r>
+        <w:rPr>
+          <w:color w:val="auto"/>
+        </w:rPr>
+        <w:t xml:space="preserve"> The</w:t>
+      </w:r>
+      <w:r>
+        <w:rPr>
+          <w:color w:val="auto"/>
+        </w:rPr>
+        <w:t xml:space="preserve"> MNIST</w:t>
+      </w:r>
+      <w:r>
+        <w:rPr>
+          <w:color w:val="auto"/>
+        </w:rPr>
+        <w:t xml:space="preserve"> Dataset</w:t>
+      </w:r>
+      <w:r>
+        <w:rPr>
+          <w:color w:val="auto"/>
+        </w:rPr>
+        <w:t xml:space="preserve"> </w:t>
+      </w:r>
+      <w:sdt>
+        <w:sdtPr>
+          <w:rPr>
+            <w:color w:val="auto"/>
+          </w:rPr>
+          <w:id w:val="-957489217"/>
+          <w:citation/>
+        </w:sdtPr>
+        <w:sdtContent>
+          <w:r>
+            <w:rPr>
+              <w:color w:val="auto"/>
+            </w:rPr>
+            <w:fldChar w:fldCharType="begin"/>
+          </w:r>
+          <w:r>
+            <w:rPr>
+              <w:color w:val="auto"/>
+            </w:rPr>
+            <w:instrText xml:space="preserve"> CITATION Han \l 7177 </w:instrText>
+          </w:r>
+          <w:r>
+            <w:rPr>
+              <w:color w:val="auto"/>
+            </w:rPr>
+            <w:fldChar w:fldCharType="separate"/>
+          </w:r>
+          <w:r>
+            <w:rPr>
+              <w:noProof/>
+              <w:color w:val="auto"/>
+            </w:rPr>
+            <w:t>(15)</w:t>
+          </w:r>
+          <w:r>
+            <w:rPr>
+              <w:color w:val="auto"/>
+            </w:rPr>
+            <w:fldChar w:fldCharType="end"/>
+          </w:r>
+        </w:sdtContent>
+      </w:sdt>
+    </w:p>
+    <w:p/>
+    <w:p>
+      <w:r>
+        <w:t>Our goal is to build a GAN architecture, using these images.</w:t>
+      </w:r>
+      <w:r>
+        <w:t xml:space="preserve"> GANs is explained in the following lines of pseudocode, with comments indicated</w:t>
+      </w:r>
+      <w:r>
+        <w:t xml:space="preserve"> in bold text, preceded</w:t>
+      </w:r>
+      <w:r>
+        <w:t xml:space="preserve"> by a double forward-slash (“//”):</w:t>
+      </w:r>
+    </w:p>
+    <w:p>
+      <w:pPr>
+        <w:pStyle w:val="Heading5"/>
+      </w:pPr>
+      <w:r>
+        <w:t>Pseudocode</w:t>
+      </w:r>
+    </w:p>
+    <w:p>
+      <w:pPr>
+        <w:pStyle w:val="Code"/>
+        <w:rPr>
+          <w:b/>
+        </w:rPr>
+      </w:pPr>
+      <w:r>
+        <w:rPr>
+          <w:b/>
+        </w:rPr>
+        <w:t>//DEFINE THE SHAPE OF THE INPUT (AND THEREFORE OUTPUT) IMAGES</w:t>
+      </w:r>
+      <w:r>
+        <w:rPr>
+          <w:b/>
+        </w:rPr>
+        <w:t>:</w:t>
+      </w:r>
+    </w:p>
+    <w:p>
+      <w:pPr>
+        <w:pStyle w:val="Code"/>
+      </w:pPr>
+      <w:r>
+        <w:t>IMAGE.SHAPE = [ROWS=</w:t>
+      </w:r>
+      <w:proofErr w:type="gramStart"/>
+      <w:r>
+        <w:t>28,COLUMNS</w:t>
+      </w:r>
+      <w:proofErr w:type="gramEnd"/>
+      <w:r>
+        <w:t>=28]</w:t>
+      </w:r>
+    </w:p>
+    <w:p>
+      <w:pPr>
+        <w:pStyle w:val="Code"/>
+        <w:rPr>
+          <w:b/>
+        </w:rPr>
+      </w:pPr>
+      <w:r>
+        <w:rPr>
+          <w:b/>
+        </w:rPr>
+        <w:t>//GENERATE</w:t>
+      </w:r>
+      <w:r>
+        <w:rPr>
+          <w:b/>
+        </w:rPr>
+        <w:t xml:space="preserve"> A VECTOR</w:t>
+      </w:r>
+      <w:r>
+        <w:rPr>
+          <w:b/>
+        </w:rPr>
+        <w:t xml:space="preserve"> RANDOM GAUSSIAN NOISE TO USE AS INPUT TO THE GENERATOR NETWORK</w:t>
+      </w:r>
+      <w:r>
+        <w:rPr>
+          <w:b/>
+        </w:rPr>
+        <w:t>:</w:t>
+      </w:r>
+    </w:p>
+    <w:p>
+      <w:pPr>
+        <w:pStyle w:val="Code"/>
+      </w:pPr>
+      <w:r>
+        <w:t>A_0 = RANDOM.NOISE(</w:t>
+      </w:r>
+      <w:r>
+        <w:t>SIZE=</w:t>
+      </w:r>
+      <w:r>
+        <w:t>100)</w:t>
+      </w:r>
+    </w:p>
+    <w:p>
+      <w:pPr>
+        <w:pStyle w:val="Code"/>
+        <w:rPr>
+          <w:b/>
+        </w:rPr>
+      </w:pPr>
+      <w:r>
+        <w:rPr>
+          <w:b/>
+        </w:rPr>
+        <w:t>//DEFINE THE HIDDEN ARCHITECTURE OF THE GENERATOR FUNCTION:</w:t>
+      </w:r>
+    </w:p>
+    <w:p>
+      <w:pPr>
+        <w:pStyle w:val="Code"/>
+      </w:pPr>
+      <w:r>
+        <w:t>GENERATOR</w:t>
+      </w:r>
+      <w:r>
+        <w:t xml:space="preserve"> = SEQUENTIAL_</w:t>
+      </w:r>
+      <w:proofErr w:type="gramStart"/>
+      <w:r>
+        <w:t>MODEL[</w:t>
+      </w:r>
+      <w:proofErr w:type="gramEnd"/>
+    </w:p>
+    <w:p>
+      <w:pPr>
+        <w:pStyle w:val="Code"/>
+        <w:rPr>
+          <w:b/>
+        </w:rPr>
+      </w:pPr>
+      <w:r>
+        <w:rPr>
+          <w:b/>
+        </w:rPr>
+        <w:t>//Z_1 IS THE INPUT LAYER, WITH THE SAME DIMENSIONS AS THE RANDOM NOISE INPUT VECTOR</w:t>
+      </w:r>
+    </w:p>
+    <w:p>
+      <w:pPr>
+        <w:pStyle w:val="Code"/>
+      </w:pPr>
+      <w:r>
+        <w:lastRenderedPageBreak/>
+        <w:tab/>
+        <w:t xml:space="preserve">Z_1 = </w:t>
+      </w:r>
+      <w:proofErr w:type="gramStart"/>
+      <w:r>
+        <w:t>LAYER[</w:t>
+      </w:r>
+      <w:proofErr w:type="gramEnd"/>
+      <w:r>
+        <w:t>NODES=256, INPUT = A_0]</w:t>
+      </w:r>
+    </w:p>
+    <w:p>
+      <w:pPr>
+        <w:pStyle w:val="Code"/>
+        <w:rPr>
+          <w:b/>
+        </w:rPr>
+      </w:pPr>
+      <w:r>
+        <w:rPr>
+          <w:b/>
+        </w:rPr>
+        <w:t>//A_1 IS THE RESULT OF APPLYING A “LEAKY RELU” ACTIVATION FUNCTION TO:</w:t>
+      </w:r>
+    </w:p>
+    <w:p>
+      <w:pPr>
+        <w:pStyle w:val="Code"/>
+        <w:rPr>
+          <w:b/>
+        </w:rPr>
+      </w:pPr>
+      <w:r>
+        <w:rPr>
+          <w:b/>
+        </w:rPr>
+        <w:t>//</w:t>
+      </w:r>
+      <w:r>
+        <w:rPr>
+          <w:b/>
+        </w:rPr>
+        <w:t xml:space="preserve">Z_1 = </w:t>
+      </w:r>
+      <w:proofErr w:type="gramStart"/>
+      <w:r>
+        <w:rPr>
+          <w:b/>
+        </w:rPr>
+        <w:t>SUM(</w:t>
+      </w:r>
+      <w:proofErr w:type="gramEnd"/>
+      <w:r>
+        <w:rPr>
+          <w:b/>
+        </w:rPr>
+        <w:t>W_T * A_0 + BIAS)</w:t>
+      </w:r>
+    </w:p>
+    <w:p>
+      <w:pPr>
+        <w:pStyle w:val="Code"/>
+      </w:pPr>
+      <w:r>
+        <w:tab/>
+        <w:t xml:space="preserve">A_1 = </w:t>
+      </w:r>
+      <w:r>
+        <w:t>LEAKY_</w:t>
+      </w:r>
+      <w:proofErr w:type="gramStart"/>
+      <w:r>
+        <w:t>RELU(</w:t>
+      </w:r>
+      <w:proofErr w:type="gramEnd"/>
+      <w:r>
+        <w:t>ALPHA = 0.2,</w:t>
+      </w:r>
+    </w:p>
+    <w:p>
+      <w:pPr>
+        <w:pStyle w:val="Code"/>
+        <w:rPr>
+          <w:b/>
+        </w:rPr>
+      </w:pPr>
+      <w:r>
+        <w:tab/>
+      </w:r>
+      <w:r>
+        <w:tab/>
+      </w:r>
+      <w:r>
+        <w:tab/>
+      </w:r>
+      <w:r>
+        <w:tab/>
+      </w:r>
+      <w:r>
+        <w:rPr>
+          <w:b/>
+        </w:rPr>
+        <w:t>//LEAKY RELU ACTIVATION IS AN INDICATOR FUNCTION,</w:t>
+      </w:r>
+    </w:p>
+    <w:p>
+      <w:pPr>
+        <w:pStyle w:val="Code"/>
+        <w:ind w:left="2880" w:firstLine="720"/>
+        <w:rPr>
+          <w:b/>
+        </w:rPr>
+      </w:pPr>
+      <w:r>
+        <w:rPr>
+          <w:b/>
+        </w:rPr>
+        <w:t>DEFINED AS FOLLOWS:</w:t>
+      </w:r>
+    </w:p>
+    <w:p>
+      <w:pPr>
+        <w:pStyle w:val="Code"/>
+        <w:ind w:left="2160" w:firstLine="720"/>
+      </w:pPr>
+      <w:r>
+        <w:t>FUNCTION = IF Z_1 &gt; 0 THEN Z_1 ELSE A*Z_1 END</w:t>
+      </w:r>
+      <w:r>
+        <w:t>,</w:t>
+      </w:r>
+    </w:p>
+    <w:p>
+      <w:pPr>
+        <w:pStyle w:val="Code"/>
+        <w:ind w:left="2160" w:firstLine="720"/>
+      </w:pPr>
+      <w:r>
+        <w:t>INPUT = Z_1)</w:t>
+      </w:r>
+    </w:p>
+    <w:p>
+      <w:pPr>
+        <w:pStyle w:val="Code"/>
+        <w:rPr>
+          <w:b/>
+        </w:rPr>
+      </w:pPr>
+      <w:r>
+        <w:rPr>
+          <w:b/>
+        </w:rPr>
+        <w:t xml:space="preserve">//BATCH NORMALIZATION IS A WAY OF SCALING THE TRAINING SAMPLE FEAUTURES, BY REDUCING COVARIANCE SHIFT, AND AS A </w:t>
+      </w:r>
+      <w:proofErr w:type="gramStart"/>
+      <w:r>
+        <w:rPr>
+          <w:b/>
+        </w:rPr>
+        <w:t>RESULT,SPEEDING</w:t>
+      </w:r>
+      <w:proofErr w:type="gramEnd"/>
+      <w:r>
+        <w:rPr>
+          <w:b/>
+        </w:rPr>
+        <w:t xml:space="preserve"> UP LEARNING AND PREVENTING VANISHING OR EXPLODING GRADIENTS DURING BACKPROPAGATION TRAINING</w:t>
+      </w:r>
+    </w:p>
+    <w:p>
+      <w:pPr>
+        <w:pStyle w:val="Code"/>
+      </w:pPr>
+      <w:r>
+        <w:tab/>
+      </w:r>
+      <w:r>
+        <w:t>A_1 = BATCH_NORMALIZATION(A_1)</w:t>
+      </w:r>
+    </w:p>
+    <w:p>
+      <w:pPr>
+        <w:pStyle w:val="Code"/>
+        <w:rPr>
+          <w:b/>
+        </w:rPr>
+      </w:pPr>
+      <w:r>
+        <w:rPr>
+          <w:b/>
+        </w:rPr>
+        <w:t>//A FURTHER TWO HIDDEN LAYERS ARE ADDED, EACH TIME DOUBLING THE AMOUNT OF PERCEPTRONS PER LAYER, AND APPLYING AN ACTIVATION FUNCTION, AS WELL AS BATCH NORMALIZATION TO EACH LAYER</w:t>
+      </w:r>
+    </w:p>
+    <w:p>
+      <w:pPr>
+        <w:pStyle w:val="Code"/>
+      </w:pPr>
+      <w:r>
+        <w:tab/>
+      </w:r>
+      <w:r>
+        <w:t>Z</w:t>
+      </w:r>
+      <w:r>
+        <w:t>_2</w:t>
+      </w:r>
+      <w:r>
+        <w:t xml:space="preserve"> = </w:t>
+      </w:r>
+      <w:proofErr w:type="gramStart"/>
+      <w:r>
+        <w:t>LAYER[</w:t>
+      </w:r>
+      <w:proofErr w:type="gramEnd"/>
+      <w:r>
+        <w:t>NODES=</w:t>
+      </w:r>
+      <w:r>
+        <w:t>512, INPUT = A_1</w:t>
+      </w:r>
+      <w:r>
+        <w:t>]</w:t>
+      </w:r>
+    </w:p>
+    <w:p>
+      <w:pPr>
+        <w:pStyle w:val="Code"/>
+      </w:pPr>
+      <w:r>
+        <w:tab/>
+        <w:t>A_2</w:t>
+      </w:r>
+      <w:r>
+        <w:t xml:space="preserve"> = LEAKY_</w:t>
+      </w:r>
+      <w:proofErr w:type="gramStart"/>
+      <w:r>
+        <w:t>RELU(</w:t>
+      </w:r>
+      <w:proofErr w:type="gramEnd"/>
+      <w:r>
+        <w:t>ALPHA = 0.2,</w:t>
+      </w:r>
+    </w:p>
+    <w:p>
+      <w:pPr>
+        <w:pStyle w:val="Code"/>
+        <w:ind w:left="2160" w:firstLine="720"/>
+      </w:pPr>
+      <w:r>
+        <w:t xml:space="preserve">FUNCTION = </w:t>
+      </w:r>
+      <w:r>
+        <w:t>IF Z_2</w:t>
+      </w:r>
+      <w:r>
+        <w:t xml:space="preserve"> &gt; 0 THEN </w:t>
+      </w:r>
+      <w:r>
+        <w:t>Z_2 ELSE ALPHA*Z_2</w:t>
+      </w:r>
+      <w:r>
+        <w:t xml:space="preserve"> END</w:t>
+      </w:r>
+      <w:r>
+        <w:t>,</w:t>
+      </w:r>
+    </w:p>
+    <w:p>
+      <w:pPr>
+        <w:pStyle w:val="Code"/>
+        <w:ind w:left="2160" w:firstLine="720"/>
+      </w:pPr>
+      <w:r>
+        <w:t>INPUT = Z_2</w:t>
+      </w:r>
+      <w:r>
+        <w:t>)</w:t>
+      </w:r>
+    </w:p>
+    <w:p>
+      <w:pPr>
+        <w:pStyle w:val="Code"/>
+      </w:pPr>
+      <w:r>
+        <w:tab/>
+      </w:r>
+      <w:r>
+        <w:t>A_2 = BATCH_NORMALIZATION(A_2</w:t>
+      </w:r>
+      <w:r>
+        <w:t>)</w:t>
+      </w:r>
+    </w:p>
+    <w:p>
+      <w:pPr>
+        <w:pStyle w:val="Code"/>
+      </w:pPr>
+      <w:r>
+        <w:tab/>
+      </w:r>
+      <w:r>
+        <w:t>Z</w:t>
+      </w:r>
+      <w:r>
+        <w:t xml:space="preserve">_3 = </w:t>
+      </w:r>
+      <w:proofErr w:type="gramStart"/>
+      <w:r>
+        <w:t>LAYER[</w:t>
+      </w:r>
+      <w:proofErr w:type="gramEnd"/>
+      <w:r>
+        <w:t>NODES=1024, INPUT = A_2</w:t>
+      </w:r>
+      <w:r>
+        <w:t>]</w:t>
+      </w:r>
+    </w:p>
+    <w:p>
+      <w:pPr>
+        <w:pStyle w:val="Code"/>
+      </w:pPr>
+      <w:r>
+        <w:tab/>
+        <w:t>A_3</w:t>
+      </w:r>
+      <w:r>
+        <w:t xml:space="preserve"> = LEAKY_</w:t>
+      </w:r>
+      <w:proofErr w:type="gramStart"/>
+      <w:r>
+        <w:t>RELU(</w:t>
+      </w:r>
+      <w:proofErr w:type="gramEnd"/>
+      <w:r>
+        <w:t>ALPHA = 0.2,</w:t>
+      </w:r>
+    </w:p>
+    <w:p>
+      <w:pPr>
+        <w:pStyle w:val="Code"/>
+        <w:ind w:left="2160" w:firstLine="720"/>
+      </w:pPr>
+      <w:r>
+        <w:t xml:space="preserve">FUNCTION = </w:t>
+      </w:r>
+      <w:r>
+        <w:t>IF Z_3</w:t>
+      </w:r>
+      <w:r>
+        <w:t xml:space="preserve"> &gt; 0 THEN </w:t>
+      </w:r>
+      <w:r>
+        <w:t>Z_3 ELSE ALPHA*Z_3</w:t>
+      </w:r>
+      <w:r>
+        <w:t xml:space="preserve"> END</w:t>
+      </w:r>
+    </w:p>
+    <w:p>
+      <w:pPr>
+        <w:pStyle w:val="Code"/>
+        <w:ind w:left="2160" w:firstLine="720"/>
+      </w:pPr>
+      <w:r>
+        <w:lastRenderedPageBreak/>
+        <w:t>INPUT = Z_3</w:t>
+      </w:r>
+      <w:r>
+        <w:t>)</w:t>
+      </w:r>
+    </w:p>
+    <w:p>
+      <w:pPr>
+        <w:pStyle w:val="Code"/>
+      </w:pPr>
+      <w:r>
+        <w:tab/>
+      </w:r>
+      <w:r>
+        <w:t>A_3 = BATCH_NORMALIZATION(A_3</w:t>
+      </w:r>
+      <w:r>
+        <w:t>)</w:t>
+      </w:r>
+    </w:p>
+    <w:p>
+      <w:pPr>
+        <w:pStyle w:val="Code"/>
+        <w:rPr>
+          <w:b/>
+        </w:rPr>
+      </w:pPr>
+      <w:r>
+        <w:rPr>
+          <w:b/>
+        </w:rPr>
+        <w:t>//FINALLY, THE SECOND HIDDEN LAYER IS RESHAPED TO THE ORIGINAL DIMENSIONS (28*28), AND A TANH ACTIVATION FUNCTION (AS DEFINED EARLIER IN THE MATHEMATICAL THEORY SECTION OF THIS THESIS) IS APPLIED TO IT</w:t>
+      </w:r>
+    </w:p>
+    <w:p>
+      <w:pPr>
+        <w:pStyle w:val="Code"/>
+      </w:pPr>
+      <w:r>
+        <w:tab/>
+        <w:t xml:space="preserve">Y_HAT = </w:t>
+      </w:r>
+      <w:r>
+        <w:t>TANH(</w:t>
+      </w:r>
+      <w:r>
+        <w:t>A</w:t>
+      </w:r>
+      <w:r>
+        <w:t>_</w:t>
+      </w:r>
+      <w:proofErr w:type="gramStart"/>
+      <w:r>
+        <w:t>3.RESHAPE</w:t>
+      </w:r>
+      <w:proofErr w:type="gramEnd"/>
+      <w:r>
+        <w:t>(IMAGE.SHAPE)</w:t>
+      </w:r>
+      <w:r>
+        <w:t>)</w:t>
+      </w:r>
+    </w:p>
+    <w:p>
+      <w:pPr>
+        <w:pStyle w:val="Code"/>
+        <w:ind w:firstLine="720"/>
+      </w:pPr>
+      <w:r>
+        <w:t>]</w:t>
+      </w:r>
+    </w:p>
+    <w:p>
+      <w:pPr>
+        <w:pStyle w:val="Code"/>
+        <w:ind w:firstLine="720"/>
+      </w:pPr>
+      <w:r>
+        <w:t xml:space="preserve">DISCRIMINATOR = </w:t>
+      </w:r>
+      <w:r>
+        <w:t xml:space="preserve">ANOTHER </w:t>
+      </w:r>
+      <w:r>
+        <w:t>NEURAL NETWORK OR OTHER FORM OF DISCRIMINATOR</w:t>
+      </w:r>
+    </w:p>
+    <w:p>
+      <w:pPr>
+        <w:pStyle w:val="Style1"/>
+      </w:pPr>
+      <w:r>
+        <w:t>For a defined number of epochs, a sample of both real (training example) and fake (generated by G) images are streamed through the Discriminator Network (D). The loss function of the D informs backpropagation through both networks.</w:t>
+      </w:r>
+    </w:p>
+    <w:p>
+      <w:pPr>
         <w:pStyle w:val="Heading3"/>
         <w:jc w:val="center"/>
       </w:pPr>
-      <w:bookmarkStart w:id="23" w:name="_Toc526426186"/>
-      <w:r>
-        <w:t>Application to High Energy Physics Problems</w:t>
-      </w:r>
-      <w:bookmarkEnd w:id="23"/>
+      <w:bookmarkStart w:id="29" w:name="_Toc526453782"/>
+      <w:r>
+        <w:t>Application</w:t>
+      </w:r>
+      <w:r>
+        <w:t xml:space="preserve"> of GANS</w:t>
+      </w:r>
+      <w:r>
+        <w:t xml:space="preserve"> to High Energy Physics Problems</w:t>
+      </w:r>
+      <w:bookmarkEnd w:id="29"/>
     </w:p>
     <w:p>
       <w:pPr>
         <w:pStyle w:val="Heading1"/>
       </w:pPr>
-      <w:bookmarkStart w:id="24" w:name="_Toc526426187"/>
+      <w:bookmarkStart w:id="30" w:name="_Toc526453783"/>
       <w:r>
         <w:t>Motivation</w:t>
       </w:r>
-      <w:bookmarkEnd w:id="24"/>
+      <w:bookmarkEnd w:id="30"/>
     </w:p>
     <w:p/>
     <w:p>
       <w:pPr>
         <w:pStyle w:val="Heading1"/>
       </w:pPr>
-      <w:bookmarkStart w:id="25" w:name="_Toc526426188"/>
+      <w:bookmarkStart w:id="31" w:name="_Toc526453784"/>
       <w:r>
         <w:t>Research Question</w:t>
       </w:r>
-      <w:bookmarkEnd w:id="25"/>
+      <w:bookmarkEnd w:id="31"/>
     </w:p>
     <w:p/>
     <w:p>
       <w:pPr>
         <w:pStyle w:val="Heading1"/>
       </w:pPr>
-      <w:bookmarkStart w:id="26" w:name="_Toc526426189"/>
+      <w:bookmarkStart w:id="32" w:name="_Toc526453785"/>
       <w:r>
         <w:t>Aims &amp; Objectives</w:t>
       </w:r>
-      <w:bookmarkEnd w:id="26"/>
+      <w:bookmarkEnd w:id="32"/>
     </w:p>
     <w:p/>
     <w:p>
       <w:pPr>
         <w:pStyle w:val="Heading1"/>
       </w:pPr>
-      <w:bookmarkStart w:id="27" w:name="_Toc526426190"/>
+      <w:bookmarkStart w:id="33" w:name="_Toc526453786"/>
       <w:r>
         <w:t>Methods</w:t>
       </w:r>
-      <w:bookmarkEnd w:id="27"/>
+      <w:bookmarkEnd w:id="33"/>
     </w:p>
     <w:p>
       <w:r>
         <w:br w:type="page"/>
       </w:r>
-    </w:p>
-    <w:bookmarkStart w:id="28" w:name="_Toc526426191" w:displacedByCustomXml="next"/>
+      <w:bookmarkStart w:id="34" w:name="_GoBack"/>
+      <w:bookmarkEnd w:id="34"/>
+    </w:p>
+    <w:bookmarkStart w:id="35" w:name="_Toc526453787" w:displacedByCustomXml="next"/>
     <w:sdt>
       <w:sdtPr>
         <w:rPr>
@@ -6529,7 +7876,7 @@
           <w:r>
             <w:t>Bibliography</w:t>
           </w:r>
-          <w:bookmarkEnd w:id="28"/>
+          <w:bookmarkEnd w:id="35"/>
         </w:p>
         <w:p/>
         <w:sdt>
@@ -6921,8 +8268,34 @@
                 <w:t>[Online] [Cited: 4 October 2018.] https://becominghuman.ai/from-perceptron-to-deep-neural-nets-504b8ff616e.</w:t>
               </w:r>
             </w:p>
-            <w:bookmarkStart w:id="29" w:name="_GoBack"/>
-            <w:bookmarkEnd w:id="29"/>
+            <w:p>
+              <w:pPr>
+                <w:pStyle w:val="Bibliography"/>
+                <w:rPr>
+                  <w:b/>
+                  <w:bCs/>
+                  <w:noProof/>
+                </w:rPr>
+              </w:pPr>
+              <w:r>
+                <w:rPr>
+                  <w:b/>
+                  <w:bCs/>
+                  <w:noProof/>
+                </w:rPr>
+                <w:t xml:space="preserve">11. Viljoen, Christiaan Gerhardus. </w:t>
+              </w:r>
+              <w:r>
+                <w:rPr>
+                  <w:b/>
+                  <w:bCs/>
+                  <w:i/>
+                  <w:iCs/>
+                  <w:noProof/>
+                </w:rPr>
+                <w:t xml:space="preserve">Created on draw.io. </w:t>
+              </w:r>
+            </w:p>
             <w:p>
               <w:r>
                 <w:rPr>
@@ -6944,8 +8317,8 @@
     <w:p/>
     <w:p/>
     <w:sectPr>
-      <w:headerReference w:type="default" r:id="rId16"/>
-      <w:footerReference w:type="default" r:id="rId17"/>
+      <w:headerReference w:type="default" r:id="rId18"/>
+      <w:footerReference w:type="default" r:id="rId19"/>
       <w:pgSz w:w="11906" w:h="16838"/>
       <w:pgMar w:top="1440" w:right="1080" w:bottom="1440" w:left="1080" w:header="708" w:footer="708" w:gutter="0"/>
       <w:cols w:space="708"/>
@@ -7363,14 +8736,7 @@
             <w:rFonts w:ascii="Cambria Math" w:hAnsi="Cambria Math"/>
             <w:sz w:val="18"/>
           </w:rPr>
-          <m:t>+</m:t>
-        </m:r>
-        <m:r>
-          <w:rPr>
-            <w:rFonts w:ascii="Cambria Math" w:hAnsi="Cambria Math"/>
-            <w:sz w:val="18"/>
-          </w:rPr>
-          <m:t>c</m:t>
+          <m:t>+c</m:t>
         </m:r>
       </m:oMath>
     </w:p>
@@ -9133,535 +10499,28 @@
       <w:vertAlign w:val="superscript"/>
     </w:rPr>
   </w:style>
-</w:styles>
-</file>
-
-<file path=word/glossary/document.xml><?xml version="1.0" encoding="utf-8"?>
-<w:glossaryDocument xmlns:wpc="http://schemas.microsoft.com/office/word/2010/wordprocessingCanvas" xmlns:cx="http://schemas.microsoft.com/office/drawing/2014/chartex" xmlns:cx1="http://schemas.microsoft.com/office/drawing/2015/9/8/chartex" xmlns:cx2="http://schemas.microsoft.com/office/drawing/2015/10/21/chartex" xmlns:cx3="http://schemas.microsoft.com/office/drawing/2016/5/9/chartex" xmlns:cx4="http://schemas.microsoft.com/office/drawing/2016/5/10/chartex" xmlns:cx5="http://schemas.microsoft.com/office/drawing/2016/5/11/chartex" xmlns:cx6="http://schemas.microsoft.com/office/drawing/2016/5/12/chartex" xmlns:cx7="http://schemas.microsoft.com/office/drawing/2016/5/13/chartex" xmlns:cx8="http://schemas.microsoft.com/office/drawing/2016/5/14/chartex" xmlns:mc="http://schemas.openxmlformats.org/markup-compatibility/2006" xmlns:aink="http://schemas.microsoft.com/office/drawing/2016/ink" xmlns:am3d="http://schemas.microsoft.com/office/drawing/2017/model3d" xmlns:o="urn:schemas-microsoft-com:office:office" xmlns:r="http://schemas.openxmlformats.org/officeDocument/2006/relationships" xmlns:m="http://schemas.openxmlformats.org/officeDocument/2006/math" xmlns:v="urn:schemas-microsoft-com:vml" xmlns:wp14="http://schemas.microsoft.com/office/word/2010/wordprocessingDrawing" xmlns:wp="http://schemas.openxmlformats.org/drawingml/2006/wordprocessingDrawing" xmlns:w10="urn:schemas-microsoft-com:office:word" xmlns:w="http://schemas.openxmlformats.org/wordprocessingml/2006/main" xmlns:w14="http://schemas.microsoft.com/office/word/2010/wordml" xmlns:w15="http://schemas.microsoft.com/office/word/2012/wordml" xmlns:w16cid="http://schemas.microsoft.com/office/word/2016/wordml/cid" xmlns:w16se="http://schemas.microsoft.com/office/word/2015/wordml/symex" xmlns:wpg="http://schemas.microsoft.com/office/word/2010/wordprocessingGroup" xmlns:wpi="http://schemas.microsoft.com/office/word/2010/wordprocessingInk" xmlns:wne="http://schemas.microsoft.com/office/word/2006/wordml" xmlns:wps="http://schemas.microsoft.com/office/word/2010/wordprocessingShape" mc:Ignorable="w14 w15 w16se w16cid wp14"/>
-</file>
-
-<file path=word/glossary/fontTable.xml><?xml version="1.0" encoding="utf-8"?>
-<w:fonts xmlns:mc="http://schemas.openxmlformats.org/markup-compatibility/2006" xmlns:r="http://schemas.openxmlformats.org/officeDocument/2006/relationships" xmlns:w="http://schemas.openxmlformats.org/wordprocessingml/2006/main" xmlns:w14="http://schemas.microsoft.com/office/word/2010/wordml" xmlns:w15="http://schemas.microsoft.com/office/word/2012/wordml" xmlns:w16cid="http://schemas.microsoft.com/office/word/2016/wordml/cid" xmlns:w16se="http://schemas.microsoft.com/office/word/2015/wordml/symex" mc:Ignorable="w14 w15 w16se w16cid">
-  <w:font w:name="Times New Roman">
-    <w:panose1 w:val="02020603050405020304"/>
-    <w:charset w:val="00"/>
-    <w:family w:val="roman"/>
-    <w:pitch w:val="variable"/>
-    <w:sig w:usb0="E0002AFF" w:usb1="C0007841" w:usb2="00000009" w:usb3="00000000" w:csb0="000001FF" w:csb1="00000000"/>
-  </w:font>
-  <w:font w:name="Garamond">
-    <w:panose1 w:val="02020404030301010803"/>
-    <w:charset w:val="00"/>
-    <w:family w:val="roman"/>
-    <w:pitch w:val="variable"/>
-    <w:sig w:usb0="00000287" w:usb1="00000000" w:usb2="00000000" w:usb3="00000000" w:csb0="0000009F" w:csb1="00000000"/>
-  </w:font>
-  <w:font w:name="Cambria Math">
-    <w:panose1 w:val="02040503050406030204"/>
-    <w:charset w:val="00"/>
-    <w:family w:val="roman"/>
-    <w:pitch w:val="variable"/>
-    <w:sig w:usb0="E00002FF" w:usb1="420024FF" w:usb2="00000000" w:usb3="00000000" w:csb0="0000019F" w:csb1="00000000"/>
-  </w:font>
-  <w:font w:name="Calibri">
-    <w:panose1 w:val="020F0502020204030204"/>
-    <w:charset w:val="00"/>
-    <w:family w:val="swiss"/>
-    <w:pitch w:val="variable"/>
-    <w:sig w:usb0="E1002AFF" w:usb1="4000ACFF" w:usb2="00000009" w:usb3="00000000" w:csb0="000001FF" w:csb1="00000000"/>
-  </w:font>
-  <w:font w:name="Calibri Light">
-    <w:panose1 w:val="020F0302020204030204"/>
-    <w:charset w:val="00"/>
-    <w:family w:val="swiss"/>
-    <w:pitch w:val="variable"/>
-    <w:sig w:usb0="A0002AEF" w:usb1="4000207B" w:usb2="00000000" w:usb3="00000000" w:csb0="000001FF" w:csb1="00000000"/>
-  </w:font>
-</w:fonts>
-</file>
-
-<file path=word/glossary/settings.xml><?xml version="1.0" encoding="utf-8"?>
-<w:settings xmlns:mc="http://schemas.openxmlformats.org/markup-compatibility/2006" xmlns:o="urn:schemas-microsoft-com:office:office" xmlns:r="http://schemas.openxmlformats.org/officeDocument/2006/relationships" xmlns:m="http://schemas.openxmlformats.org/officeDocument/2006/math" xmlns:v="urn:schemas-microsoft-com:vml" xmlns:w10="urn:schemas-microsoft-com:office:word" xmlns:w="http://schemas.openxmlformats.org/wordprocessingml/2006/main" xmlns:w14="http://schemas.microsoft.com/office/word/2010/wordml" xmlns:w15="http://schemas.microsoft.com/office/word/2012/wordml" xmlns:w16cid="http://schemas.microsoft.com/office/word/2016/wordml/cid" xmlns:w16se="http://schemas.microsoft.com/office/word/2015/wordml/symex" xmlns:sl="http://schemas.openxmlformats.org/schemaLibrary/2006/main" mc:Ignorable="w14 w15 w16se w16cid">
-  <w:view w:val="normal"/>
-  <w:defaultTabStop w:val="720"/>
-  <w:characterSpacingControl w:val="doNotCompress"/>
-  <w:compat>
-    <w:useFELayout/>
-    <w:compatSetting w:name="compatibilityMode" w:uri="http://schemas.microsoft.com/office/word" w:val="15"/>
-    <w:compatSetting w:name="overrideTableStyleFontSizeAndJustification" w:uri="http://schemas.microsoft.com/office/word" w:val="1"/>
-    <w:compatSetting w:name="enableOpenTypeFeatures" w:uri="http://schemas.microsoft.com/office/word" w:val="1"/>
-    <w:compatSetting w:name="doNotFlipMirrorIndents" w:uri="http://schemas.microsoft.com/office/word" w:val="1"/>
-    <w:compatSetting w:name="differentiateMultirowTableHeaders" w:uri="http://schemas.microsoft.com/office/word" w:val="1"/>
-    <w:compatSetting w:name="useWord2013TrackBottomHyphenation" w:uri="http://schemas.microsoft.com/office/word" w:val="0"/>
-  </w:compat>
-  <w:rsids>
-    <w:rsidRoot w:val="00D765CB"/>
-    <w:rsid w:val="00D765CB"/>
-  </w:rsids>
-  <m:mathPr>
-    <m:mathFont m:val="Cambria Math"/>
-    <m:brkBin m:val="before"/>
-    <m:brkBinSub m:val="--"/>
-    <m:smallFrac m:val="0"/>
-    <m:dispDef/>
-    <m:lMargin m:val="0"/>
-    <m:rMargin m:val="0"/>
-    <m:defJc m:val="centerGroup"/>
-    <m:wrapIndent m:val="1440"/>
-    <m:intLim m:val="subSup"/>
-    <m:naryLim m:val="undOvr"/>
-  </m:mathPr>
-  <w:themeFontLang w:val="en-ZA"/>
-  <w:clrSchemeMapping w:bg1="light1" w:t1="dark1" w:bg2="light2" w:t2="dark2" w:accent1="accent1" w:accent2="accent2" w:accent3="accent3" w:accent4="accent4" w:accent5="accent5" w:accent6="accent6" w:hyperlink="hyperlink" w:followedHyperlink="followedHyperlink"/>
-  <w:decimalSymbol w:val=","/>
-  <w:listSeparator w:val=","/>
-  <w15:chartTrackingRefBased/>
-</w:settings>
-</file>
-
-<file path=word/glossary/styles.xml><?xml version="1.0" encoding="utf-8"?>
-<w:styles xmlns:mc="http://schemas.openxmlformats.org/markup-compatibility/2006" xmlns:r="http://schemas.openxmlformats.org/officeDocument/2006/relationships" xmlns:w="http://schemas.openxmlformats.org/wordprocessingml/2006/main" xmlns:w14="http://schemas.microsoft.com/office/word/2010/wordml" xmlns:w15="http://schemas.microsoft.com/office/word/2012/wordml" xmlns:w16cid="http://schemas.microsoft.com/office/word/2016/wordml/cid" xmlns:w16se="http://schemas.microsoft.com/office/word/2015/wordml/symex" mc:Ignorable="w14 w15 w16se w16cid">
-  <w:docDefaults>
-    <w:rPrDefault>
-      <w:rPr>
-        <w:rFonts w:asciiTheme="minorHAnsi" w:eastAsiaTheme="minorEastAsia" w:hAnsiTheme="minorHAnsi" w:cstheme="minorBidi"/>
-        <w:sz w:val="22"/>
-        <w:szCs w:val="22"/>
-        <w:lang w:val="en-ZA" w:eastAsia="en-ZA" w:bidi="ar-SA"/>
-      </w:rPr>
-    </w:rPrDefault>
-    <w:pPrDefault>
-      <w:pPr>
-        <w:spacing w:after="160" w:line="259" w:lineRule="auto"/>
-      </w:pPr>
-    </w:pPrDefault>
-  </w:docDefaults>
-  <w:latentStyles w:defLockedState="0" w:defUIPriority="99" w:defSemiHidden="0" w:defUnhideWhenUsed="0" w:defQFormat="0" w:count="375">
-    <w:lsdException w:name="Normal" w:uiPriority="0" w:qFormat="1"/>
-    <w:lsdException w:name="heading 1" w:uiPriority="9" w:qFormat="1"/>
-    <w:lsdException w:name="heading 2" w:semiHidden="1" w:uiPriority="9" w:unhideWhenUsed="1" w:qFormat="1"/>
-    <w:lsdException w:name="heading 3" w:semiHidden="1" w:uiPriority="9" w:unhideWhenUsed="1" w:qFormat="1"/>
-    <w:lsdException w:name="heading 4" w:semiHidden="1" w:uiPriority="9" w:unhideWhenUsed="1" w:qFormat="1"/>
-    <w:lsdException w:name="heading 5" w:semiHidden="1" w:uiPriority="9" w:unhideWhenUsed="1" w:qFormat="1"/>
-    <w:lsdException w:name="heading 6" w:semiHidden="1" w:uiPriority="9" w:unhideWhenUsed="1" w:qFormat="1"/>
-    <w:lsdException w:name="heading 7" w:semiHidden="1" w:uiPriority="9" w:unhideWhenUsed="1" w:qFormat="1"/>
-    <w:lsdException w:name="heading 8" w:semiHidden="1" w:uiPriority="9" w:unhideWhenUsed="1" w:qFormat="1"/>
-    <w:lsdException w:name="heading 9" w:semiHidden="1" w:uiPriority="9" w:unhideWhenUsed="1" w:qFormat="1"/>
-    <w:lsdException w:name="index 1" w:semiHidden="1" w:unhideWhenUsed="1"/>
-    <w:lsdException w:name="index 2" w:semiHidden="1" w:unhideWhenUsed="1"/>
-    <w:lsdException w:name="index 3" w:semiHidden="1" w:unhideWhenUsed="1"/>
-    <w:lsdException w:name="index 4" w:semiHidden="1" w:unhideWhenUsed="1"/>
-    <w:lsdException w:name="index 5" w:semiHidden="1" w:unhideWhenUsed="1"/>
-    <w:lsdException w:name="index 6" w:semiHidden="1" w:unhideWhenUsed="1"/>
-    <w:lsdException w:name="index 7" w:semiHidden="1" w:unhideWhenUsed="1"/>
-    <w:lsdException w:name="index 8" w:semiHidden="1" w:unhideWhenUsed="1"/>
-    <w:lsdException w:name="index 9" w:semiHidden="1" w:unhideWhenUsed="1"/>
-    <w:lsdException w:name="toc 1" w:semiHidden="1" w:uiPriority="39" w:unhideWhenUsed="1"/>
-    <w:lsdException w:name="toc 2" w:semiHidden="1" w:uiPriority="39" w:unhideWhenUsed="1"/>
-    <w:lsdException w:name="toc 3" w:semiHidden="1" w:uiPriority="39" w:unhideWhenUsed="1"/>
-    <w:lsdException w:name="toc 4" w:semiHidden="1" w:uiPriority="39" w:unhideWhenUsed="1"/>
-    <w:lsdException w:name="toc 5" w:semiHidden="1" w:uiPriority="39" w:unhideWhenUsed="1"/>
-    <w:lsdException w:name="toc 6" w:semiHidden="1" w:uiPriority="39" w:unhideWhenUsed="1"/>
-    <w:lsdException w:name="toc 7" w:semiHidden="1" w:uiPriority="39" w:unhideWhenUsed="1"/>
-    <w:lsdException w:name="toc 8" w:semiHidden="1" w:uiPriority="39" w:unhideWhenUsed="1"/>
-    <w:lsdException w:name="toc 9" w:semiHidden="1" w:uiPriority="39" w:unhideWhenUsed="1"/>
-    <w:lsdException w:name="Normal Indent" w:semiHidden="1" w:unhideWhenUsed="1"/>
-    <w:lsdException w:name="footnote text" w:semiHidden="1" w:unhideWhenUsed="1"/>
-    <w:lsdException w:name="annotation text" w:semiHidden="1" w:unhideWhenUsed="1"/>
-    <w:lsdException w:name="header" w:semiHidden="1" w:unhideWhenUsed="1"/>
-    <w:lsdException w:name="footer" w:semiHidden="1" w:unhideWhenUsed="1"/>
-    <w:lsdException w:name="index heading" w:semiHidden="1" w:unhideWhenUsed="1"/>
-    <w:lsdException w:name="caption" w:semiHidden="1" w:uiPriority="35" w:unhideWhenUsed="1" w:qFormat="1"/>
-    <w:lsdException w:name="table of figures" w:semiHidden="1" w:unhideWhenUsed="1"/>
-    <w:lsdException w:name="envelope address" w:semiHidden="1" w:unhideWhenUsed="1"/>
-    <w:lsdException w:name="envelope return" w:semiHidden="1" w:unhideWhenUsed="1"/>
-    <w:lsdException w:name="footnote reference" w:semiHidden="1" w:unhideWhenUsed="1"/>
-    <w:lsdException w:name="annotation reference" w:semiHidden="1" w:unhideWhenUsed="1"/>
-    <w:lsdException w:name="line number" w:semiHidden="1" w:unhideWhenUsed="1"/>
-    <w:lsdException w:name="page number" w:semiHidden="1" w:unhideWhenUsed="1"/>
-    <w:lsdException w:name="endnote reference" w:semiHidden="1" w:unhideWhenUsed="1"/>
-    <w:lsdException w:name="endnote text" w:semiHidden="1" w:unhideWhenUsed="1"/>
-    <w:lsdException w:name="table of authorities" w:semiHidden="1" w:unhideWhenUsed="1"/>
-    <w:lsdException w:name="macro" w:semiHidden="1" w:unhideWhenUsed="1"/>
-    <w:lsdException w:name="toa heading" w:semiHidden="1" w:unhideWhenUsed="1"/>
-    <w:lsdException w:name="List" w:semiHidden="1" w:unhideWhenUsed="1"/>
-    <w:lsdException w:name="List Bullet" w:semiHidden="1" w:unhideWhenUsed="1"/>
-    <w:lsdException w:name="List Number" w:semiHidden="1" w:unhideWhenUsed="1"/>
-    <w:lsdException w:name="List 2" w:semiHidden="1" w:unhideWhenUsed="1"/>
-    <w:lsdException w:name="List 3" w:semiHidden="1" w:unhideWhenUsed="1"/>
-    <w:lsdException w:name="List 4" w:semiHidden="1" w:unhideWhenUsed="1"/>
-    <w:lsdException w:name="List 5" w:semiHidden="1" w:unhideWhenUsed="1"/>
-    <w:lsdException w:name="List Bullet 2" w:semiHidden="1" w:unhideWhenUsed="1"/>
-    <w:lsdException w:name="List Bullet 3" w:semiHidden="1" w:unhideWhenUsed="1"/>
-    <w:lsdException w:name="List Bullet 4" w:semiHidden="1" w:unhideWhenUsed="1"/>
-    <w:lsdException w:name="List Bullet 5" w:semiHidden="1" w:unhideWhenUsed="1"/>
-    <w:lsdException w:name="List Number 2" w:semiHidden="1" w:unhideWhenUsed="1"/>
-    <w:lsdException w:name="List Number 3" w:semiHidden="1" w:unhideWhenUsed="1"/>
-    <w:lsdException w:name="List Number 4" w:semiHidden="1" w:unhideWhenUsed="1"/>
-    <w:lsdException w:name="List Number 5" w:semiHidden="1" w:unhideWhenUsed="1"/>
-    <w:lsdException w:name="Title" w:uiPriority="10" w:qFormat="1"/>
-    <w:lsdException w:name="Closing" w:semiHidden="1" w:unhideWhenUsed="1"/>
-    <w:lsdException w:name="Signature" w:semiHidden="1" w:unhideWhenUsed="1"/>
-    <w:lsdException w:name="Default Paragraph Font" w:semiHidden="1" w:uiPriority="1" w:unhideWhenUsed="1"/>
-    <w:lsdException w:name="Body Text" w:semiHidden="1" w:unhideWhenUsed="1"/>
-    <w:lsdException w:name="Body Text Indent" w:semiHidden="1" w:unhideWhenUsed="1"/>
-    <w:lsdException w:name="List Continue" w:semiHidden="1" w:unhideWhenUsed="1"/>
-    <w:lsdException w:name="List Continue 2" w:semiHidden="1" w:unhideWhenUsed="1"/>
-    <w:lsdException w:name="List Continue 3" w:semiHidden="1" w:unhideWhenUsed="1"/>
-    <w:lsdException w:name="List Continue 4" w:semiHidden="1" w:unhideWhenUsed="1"/>
-    <w:lsdException w:name="List Continue 5" w:semiHidden="1" w:unhideWhenUsed="1"/>
-    <w:lsdException w:name="Message Header" w:semiHidden="1" w:unhideWhenUsed="1"/>
-    <w:lsdException w:name="Subtitle" w:uiPriority="11" w:qFormat="1"/>
-    <w:lsdException w:name="Salutation" w:semiHidden="1" w:unhideWhenUsed="1"/>
-    <w:lsdException w:name="Date" w:semiHidden="1" w:unhideWhenUsed="1"/>
-    <w:lsdException w:name="Body Text First Indent" w:semiHidden="1" w:unhideWhenUsed="1"/>
-    <w:lsdException w:name="Body Text First Indent 2" w:semiHidden="1" w:unhideWhenUsed="1"/>
-    <w:lsdException w:name="Note Heading" w:semiHidden="1" w:unhideWhenUsed="1"/>
-    <w:lsdException w:name="Body Text 2" w:semiHidden="1" w:unhideWhenUsed="1"/>
-    <w:lsdException w:name="Body Text 3" w:semiHidden="1" w:unhideWhenUsed="1"/>
-    <w:lsdException w:name="Body Text Indent 2" w:semiHidden="1" w:unhideWhenUsed="1"/>
-    <w:lsdException w:name="Body Text Indent 3" w:semiHidden="1" w:unhideWhenUsed="1"/>
-    <w:lsdException w:name="Block Text" w:semiHidden="1" w:unhideWhenUsed="1"/>
-    <w:lsdException w:name="Hyperlink" w:semiHidden="1" w:unhideWhenUsed="1"/>
-    <w:lsdException w:name="FollowedHyperlink" w:semiHidden="1" w:unhideWhenUsed="1"/>
-    <w:lsdException w:name="Strong" w:uiPriority="22" w:qFormat="1"/>
-    <w:lsdException w:name="Emphasis" w:uiPriority="20" w:qFormat="1"/>
-    <w:lsdException w:name="Document Map" w:semiHidden="1" w:unhideWhenUsed="1"/>
-    <w:lsdException w:name="Plain Text" w:semiHidden="1" w:unhideWhenUsed="1"/>
-    <w:lsdException w:name="E-mail Signature" w:semiHidden="1" w:unhideWhenUsed="1"/>
-    <w:lsdException w:name="HTML Top of Form" w:semiHidden="1" w:unhideWhenUsed="1"/>
-    <w:lsdException w:name="HTML Bottom of Form" w:semiHidden="1" w:unhideWhenUsed="1"/>
-    <w:lsdException w:name="Normal (Web)" w:semiHidden="1" w:unhideWhenUsed="1"/>
-    <w:lsdException w:name="HTML Acronym" w:semiHidden="1" w:unhideWhenUsed="1"/>
-    <w:lsdException w:name="HTML Address" w:semiHidden="1" w:unhideWhenUsed="1"/>
-    <w:lsdException w:name="HTML Cite" w:semiHidden="1" w:unhideWhenUsed="1"/>
-    <w:lsdException w:name="HTML Code" w:semiHidden="1" w:unhideWhenUsed="1"/>
-    <w:lsdException w:name="HTML Definition" w:semiHidden="1" w:unhideWhenUsed="1"/>
-    <w:lsdException w:name="HTML Keyboard" w:semiHidden="1" w:unhideWhenUsed="1"/>
-    <w:lsdException w:name="HTML Preformatted" w:semiHidden="1" w:unhideWhenUsed="1"/>
-    <w:lsdException w:name="HTML Sample" w:semiHidden="1" w:unhideWhenUsed="1"/>
-    <w:lsdException w:name="HTML Typewriter" w:semiHidden="1" w:unhideWhenUsed="1"/>
-    <w:lsdException w:name="HTML Variable" w:semiHidden="1" w:unhideWhenUsed="1"/>
-    <w:lsdException w:name="Normal Table" w:semiHidden="1" w:unhideWhenUsed="1"/>
-    <w:lsdException w:name="annotation subject" w:semiHidden="1" w:unhideWhenUsed="1"/>
-    <w:lsdException w:name="No List" w:semiHidden="1" w:unhideWhenUsed="1"/>
-    <w:lsdException w:name="Outline List 1" w:semiHidden="1" w:unhideWhenUsed="1"/>
-    <w:lsdException w:name="Outline List 2" w:semiHidden="1" w:unhideWhenUsed="1"/>
-    <w:lsdException w:name="Outline List 3" w:semiHidden="1" w:unhideWhenUsed="1"/>
-    <w:lsdException w:name="Table Simple 1" w:semiHidden="1" w:unhideWhenUsed="1"/>
-    <w:lsdException w:name="Table Simple 2" w:semiHidden="1" w:unhideWhenUsed="1"/>
-    <w:lsdException w:name="Table Simple 3" w:semiHidden="1" w:unhideWhenUsed="1"/>
-    <w:lsdException w:name="Table Classic 1" w:semiHidden="1" w:unhideWhenUsed="1"/>
-    <w:lsdException w:name="Table Classic 2" w:semiHidden="1" w:unhideWhenUsed="1"/>
-    <w:lsdException w:name="Table Classic 3" w:semiHidden="1" w:unhideWhenUsed="1"/>
-    <w:lsdException w:name="Table Classic 4" w:semiHidden="1" w:unhideWhenUsed="1"/>
-    <w:lsdException w:name="Table Colorful 1" w:semiHidden="1" w:unhideWhenUsed="1"/>
-    <w:lsdException w:name="Table Colorful 2" w:semiHidden="1" w:unhideWhenUsed="1"/>
-    <w:lsdException w:name="Table Colorful 3" w:semiHidden="1" w:unhideWhenUsed="1"/>
-    <w:lsdException w:name="Table Columns 1" w:semiHidden="1" w:unhideWhenUsed="1"/>
-    <w:lsdException w:name="Table Columns 2" w:semiHidden="1" w:unhideWhenUsed="1"/>
-    <w:lsdException w:name="Table Columns 3" w:semiHidden="1" w:unhideWhenUsed="1"/>
-    <w:lsdException w:name="Table Columns 4" w:semiHidden="1" w:unhideWhenUsed="1"/>
-    <w:lsdException w:name="Table Columns 5" w:semiHidden="1" w:unhideWhenUsed="1"/>
-    <w:lsdException w:name="Table Grid 1" w:semiHidden="1" w:unhideWhenUsed="1"/>
-    <w:lsdException w:name="Table Grid 2" w:semiHidden="1" w:unhideWhenUsed="1"/>
-    <w:lsdException w:name="Table Grid 3" w:semiHidden="1" w:unhideWhenUsed="1"/>
-    <w:lsdException w:name="Table Grid 4" w:semiHidden="1" w:unhideWhenUsed="1"/>
-    <w:lsdException w:name="Table Grid 5" w:semiHidden="1" w:unhideWhenUsed="1"/>
-    <w:lsdException w:name="Table Grid 6" w:semiHidden="1" w:unhideWhenUsed="1"/>
-    <w:lsdException w:name="Table Grid 7" w:semiHidden="1" w:unhideWhenUsed="1"/>
-    <w:lsdException w:name="Table Grid 8" w:semiHidden="1" w:unhideWhenUsed="1"/>
-    <w:lsdException w:name="Table List 1" w:semiHidden="1" w:unhideWhenUsed="1"/>
-    <w:lsdException w:name="Table List 2" w:semiHidden="1" w:unhideWhenUsed="1"/>
-    <w:lsdException w:name="Table List 3" w:semiHidden="1" w:unhideWhenUsed="1"/>
-    <w:lsdException w:name="Table List 4" w:semiHidden="1" w:unhideWhenUsed="1"/>
-    <w:lsdException w:name="Table List 5" w:semiHidden="1" w:unhideWhenUsed="1"/>
-    <w:lsdException w:name="Table List 6" w:semiHidden="1" w:unhideWhenUsed="1"/>
-    <w:lsdException w:name="Table List 7" w:semiHidden="1" w:unhideWhenUsed="1"/>
-    <w:lsdException w:name="Table List 8" w:semiHidden="1" w:unhideWhenUsed="1"/>
-    <w:lsdException w:name="Table 3D effects 1" w:semiHidden="1" w:unhideWhenUsed="1"/>
-    <w:lsdException w:name="Table 3D effects 2" w:semiHidden="1" w:unhideWhenUsed="1"/>
-    <w:lsdException w:name="Table 3D effects 3" w:semiHidden="1" w:unhideWhenUsed="1"/>
-    <w:lsdException w:name="Table Contemporary" w:semiHidden="1" w:unhideWhenUsed="1"/>
-    <w:lsdException w:name="Table Elegant" w:semiHidden="1" w:unhideWhenUsed="1"/>
-    <w:lsdException w:name="Table Professional" w:semiHidden="1" w:unhideWhenUsed="1"/>
-    <w:lsdException w:name="Table Subtle 1" w:semiHidden="1" w:unhideWhenUsed="1"/>
-    <w:lsdException w:name="Table Subtle 2" w:semiHidden="1" w:unhideWhenUsed="1"/>
-    <w:lsdException w:name="Table Web 1" w:semiHidden="1" w:unhideWhenUsed="1"/>
-    <w:lsdException w:name="Table Web 2" w:semiHidden="1" w:unhideWhenUsed="1"/>
-    <w:lsdException w:name="Table Web 3" w:semiHidden="1" w:unhideWhenUsed="1"/>
-    <w:lsdException w:name="Balloon Text" w:semiHidden="1" w:unhideWhenUsed="1"/>
-    <w:lsdException w:name="Table Grid" w:uiPriority="39"/>
-    <w:lsdException w:name="Table Theme" w:semiHidden="1" w:unhideWhenUsed="1"/>
-    <w:lsdException w:name="Placeholder Text" w:semiHidden="1"/>
-    <w:lsdException w:name="No Spacing" w:uiPriority="1" w:qFormat="1"/>
-    <w:lsdException w:name="Light Shading" w:uiPriority="60"/>
-    <w:lsdException w:name="Light List" w:uiPriority="61"/>
-    <w:lsdException w:name="Light Grid" w:uiPriority="62"/>
-    <w:lsdException w:name="Medium Shading 1" w:uiPriority="63"/>
-    <w:lsdException w:name="Medium Shading 2" w:uiPriority="64"/>
-    <w:lsdException w:name="Medium List 1" w:uiPriority="65"/>
-    <w:lsdException w:name="Medium List 2" w:uiPriority="66"/>
-    <w:lsdException w:name="Medium Grid 1" w:uiPriority="67"/>
-    <w:lsdException w:name="Medium Grid 2" w:uiPriority="68"/>
-    <w:lsdException w:name="Medium Grid 3" w:uiPriority="69"/>
-    <w:lsdException w:name="Dark List" w:uiPriority="70"/>
-    <w:lsdException w:name="Colorful Shading" w:uiPriority="71"/>
-    <w:lsdException w:name="Colorful List" w:uiPriority="72"/>
-    <w:lsdException w:name="Colorful Grid" w:uiPriority="73"/>
-    <w:lsdException w:name="Light Shading Accent 1" w:uiPriority="60"/>
-    <w:lsdException w:name="Light List Accent 1" w:uiPriority="61"/>
-    <w:lsdException w:name="Light Grid Accent 1" w:uiPriority="62"/>
-    <w:lsdException w:name="Medium Shading 1 Accent 1" w:uiPriority="63"/>
-    <w:lsdException w:name="Medium Shading 2 Accent 1" w:uiPriority="64"/>
-    <w:lsdException w:name="Medium List 1 Accent 1" w:uiPriority="65"/>
-    <w:lsdException w:name="Revision" w:semiHidden="1"/>
-    <w:lsdException w:name="List Paragraph" w:uiPriority="34" w:qFormat="1"/>
-    <w:lsdException w:name="Quote" w:uiPriority="29" w:qFormat="1"/>
-    <w:lsdException w:name="Intense Quote" w:uiPriority="30" w:qFormat="1"/>
-    <w:lsdException w:name="Medium List 2 Accent 1" w:uiPriority="66"/>
-    <w:lsdException w:name="Medium Grid 1 Accent 1" w:uiPriority="67"/>
-    <w:lsdException w:name="Medium Grid 2 Accent 1" w:uiPriority="68"/>
-    <w:lsdException w:name="Medium Grid 3 Accent 1" w:uiPriority="69"/>
-    <w:lsdException w:name="Dark List Accent 1" w:uiPriority="70"/>
-    <w:lsdException w:name="Colorful Shading Accent 1" w:uiPriority="71"/>
-    <w:lsdException w:name="Colorful List Accent 1" w:uiPriority="72"/>
-    <w:lsdException w:name="Colorful Grid Accent 1" w:uiPriority="73"/>
-    <w:lsdException w:name="Light Shading Accent 2" w:uiPriority="60"/>
-    <w:lsdException w:name="Light List Accent 2" w:uiPriority="61"/>
-    <w:lsdException w:name="Light Grid Accent 2" w:uiPriority="62"/>
-    <w:lsdException w:name="Medium Shading 1 Accent 2" w:uiPriority="63"/>
-    <w:lsdException w:name="Medium Shading 2 Accent 2" w:uiPriority="64"/>
-    <w:lsdException w:name="Medium List 1 Accent 2" w:uiPriority="65"/>
-    <w:lsdException w:name="Medium List 2 Accent 2" w:uiPriority="66"/>
-    <w:lsdException w:name="Medium Grid 1 Accent 2" w:uiPriority="67"/>
-    <w:lsdException w:name="Medium Grid 2 Accent 2" w:uiPriority="68"/>
-    <w:lsdException w:name="Medium Grid 3 Accent 2" w:uiPriority="69"/>
-    <w:lsdException w:name="Dark List Accent 2" w:uiPriority="70"/>
-    <w:lsdException w:name="Colorful Shading Accent 2" w:uiPriority="71"/>
-    <w:lsdException w:name="Colorful List Accent 2" w:uiPriority="72"/>
-    <w:lsdException w:name="Colorful Grid Accent 2" w:uiPriority="73"/>
-    <w:lsdException w:name="Light Shading Accent 3" w:uiPriority="60"/>
-    <w:lsdException w:name="Light List Accent 3" w:uiPriority="61"/>
-    <w:lsdException w:name="Light Grid Accent 3" w:uiPriority="62"/>
-    <w:lsdException w:name="Medium Shading 1 Accent 3" w:uiPriority="63"/>
-    <w:lsdException w:name="Medium Shading 2 Accent 3" w:uiPriority="64"/>
-    <w:lsdException w:name="Medium List 1 Accent 3" w:uiPriority="65"/>
-    <w:lsdException w:name="Medium List 2 Accent 3" w:uiPriority="66"/>
-    <w:lsdException w:name="Medium Grid 1 Accent 3" w:uiPriority="67"/>
-    <w:lsdException w:name="Medium Grid 2 Accent 3" w:uiPriority="68"/>
-    <w:lsdException w:name="Medium Grid 3 Accent 3" w:uiPriority="69"/>
-    <w:lsdException w:name="Dark List Accent 3" w:uiPriority="70"/>
-    <w:lsdException w:name="Colorful Shading Accent 3" w:uiPriority="71"/>
-    <w:lsdException w:name="Colorful List Accent 3" w:uiPriority="72"/>
-    <w:lsdException w:name="Colorful Grid Accent 3" w:uiPriority="73"/>
-    <w:lsdException w:name="Light Shading Accent 4" w:uiPriority="60"/>
-    <w:lsdException w:name="Light List Accent 4" w:uiPriority="61"/>
-    <w:lsdException w:name="Light Grid Accent 4" w:uiPriority="62"/>
-    <w:lsdException w:name="Medium Shading 1 Accent 4" w:uiPriority="63"/>
-    <w:lsdException w:name="Medium Shading 2 Accent 4" w:uiPriority="64"/>
-    <w:lsdException w:name="Medium List 1 Accent 4" w:uiPriority="65"/>
-    <w:lsdException w:name="Medium List 2 Accent 4" w:uiPriority="66"/>
-    <w:lsdException w:name="Medium Grid 1 Accent 4" w:uiPriority="67"/>
-    <w:lsdException w:name="Medium Grid 2 Accent 4" w:uiPriority="68"/>
-    <w:lsdException w:name="Medium Grid 3 Accent 4" w:uiPriority="69"/>
-    <w:lsdException w:name="Dark List Accent 4" w:uiPriority="70"/>
-    <w:lsdException w:name="Colorful Shading Accent 4" w:uiPriority="71"/>
-    <w:lsdException w:name="Colorful List Accent 4" w:uiPriority="72"/>
-    <w:lsdException w:name="Colorful Grid Accent 4" w:uiPriority="73"/>
-    <w:lsdException w:name="Light Shading Accent 5" w:uiPriority="60"/>
-    <w:lsdException w:name="Light List Accent 5" w:uiPriority="61"/>
-    <w:lsdException w:name="Light Grid Accent 5" w:uiPriority="62"/>
-    <w:lsdException w:name="Medium Shading 1 Accent 5" w:uiPriority="63"/>
-    <w:lsdException w:name="Medium Shading 2 Accent 5" w:uiPriority="64"/>
-    <w:lsdException w:name="Medium List 1 Accent 5" w:uiPriority="65"/>
-    <w:lsdException w:name="Medium List 2 Accent 5" w:uiPriority="66"/>
-    <w:lsdException w:name="Medium Grid 1 Accent 5" w:uiPriority="67"/>
-    <w:lsdException w:name="Medium Grid 2 Accent 5" w:uiPriority="68"/>
-    <w:lsdException w:name="Medium Grid 3 Accent 5" w:uiPriority="69"/>
-    <w:lsdException w:name="Dark List Accent 5" w:uiPriority="70"/>
-    <w:lsdException w:name="Colorful Shading Accent 5" w:uiPriority="71"/>
-    <w:lsdException w:name="Colorful List Accent 5" w:uiPriority="72"/>
-    <w:lsdException w:name="Colorful Grid Accent 5" w:uiPriority="73"/>
-    <w:lsdException w:name="Light Shading Accent 6" w:uiPriority="60"/>
-    <w:lsdException w:name="Light List Accent 6" w:uiPriority="61"/>
-    <w:lsdException w:name="Light Grid Accent 6" w:uiPriority="62"/>
-    <w:lsdException w:name="Medium Shading 1 Accent 6" w:uiPriority="63"/>
-    <w:lsdException w:name="Medium Shading 2 Accent 6" w:uiPriority="64"/>
-    <w:lsdException w:name="Medium List 1 Accent 6" w:uiPriority="65"/>
-    <w:lsdException w:name="Medium List 2 Accent 6" w:uiPriority="66"/>
-    <w:lsdException w:name="Medium Grid 1 Accent 6" w:uiPriority="67"/>
-    <w:lsdException w:name="Medium Grid 2 Accent 6" w:uiPriority="68"/>
-    <w:lsdException w:name="Medium Grid 3 Accent 6" w:uiPriority="69"/>
-    <w:lsdException w:name="Dark List Accent 6" w:uiPriority="70"/>
-    <w:lsdException w:name="Colorful Shading Accent 6" w:uiPriority="71"/>
-    <w:lsdException w:name="Colorful List Accent 6" w:uiPriority="72"/>
-    <w:lsdException w:name="Colorful Grid Accent 6" w:uiPriority="73"/>
-    <w:lsdException w:name="Subtle Emphasis" w:uiPriority="19" w:qFormat="1"/>
-    <w:lsdException w:name="Intense Emphasis" w:uiPriority="21" w:qFormat="1"/>
-    <w:lsdException w:name="Subtle Reference" w:uiPriority="31" w:qFormat="1"/>
-    <w:lsdException w:name="Intense Reference" w:uiPriority="32" w:qFormat="1"/>
-    <w:lsdException w:name="Book Title" w:uiPriority="33" w:qFormat="1"/>
-    <w:lsdException w:name="Bibliography" w:semiHidden="1" w:uiPriority="37" w:unhideWhenUsed="1"/>
-    <w:lsdException w:name="TOC Heading" w:semiHidden="1" w:uiPriority="39" w:unhideWhenUsed="1" w:qFormat="1"/>
-    <w:lsdException w:name="Plain Table 1" w:uiPriority="41"/>
-    <w:lsdException w:name="Plain Table 2" w:uiPriority="42"/>
-    <w:lsdException w:name="Plain Table 3" w:uiPriority="43"/>
-    <w:lsdException w:name="Plain Table 4" w:uiPriority="44"/>
-    <w:lsdException w:name="Plain Table 5" w:uiPriority="45"/>
-    <w:lsdException w:name="Grid Table Light" w:uiPriority="40"/>
-    <w:lsdException w:name="Grid Table 1 Light" w:uiPriority="46"/>
-    <w:lsdException w:name="Grid Table 2" w:uiPriority="47"/>
-    <w:lsdException w:name="Grid Table 3" w:uiPriority="48"/>
-    <w:lsdException w:name="Grid Table 4" w:uiPriority="49"/>
-    <w:lsdException w:name="Grid Table 5 Dark" w:uiPriority="50"/>
-    <w:lsdException w:name="Grid Table 6 Colorful" w:uiPriority="51"/>
-    <w:lsdException w:name="Grid Table 7 Colorful" w:uiPriority="52"/>
-    <w:lsdException w:name="Grid Table 1 Light Accent 1" w:uiPriority="46"/>
-    <w:lsdException w:name="Grid Table 2 Accent 1" w:uiPriority="47"/>
-    <w:lsdException w:name="Grid Table 3 Accent 1" w:uiPriority="48"/>
-    <w:lsdException w:name="Grid Table 4 Accent 1" w:uiPriority="49"/>
-    <w:lsdException w:name="Grid Table 5 Dark Accent 1" w:uiPriority="50"/>
-    <w:lsdException w:name="Grid Table 6 Colorful Accent 1" w:uiPriority="51"/>
-    <w:lsdException w:name="Grid Table 7 Colorful Accent 1" w:uiPriority="52"/>
-    <w:lsdException w:name="Grid Table 1 Light Accent 2" w:uiPriority="46"/>
-    <w:lsdException w:name="Grid Table 2 Accent 2" w:uiPriority="47"/>
-    <w:lsdException w:name="Grid Table 3 Accent 2" w:uiPriority="48"/>
-    <w:lsdException w:name="Grid Table 4 Accent 2" w:uiPriority="49"/>
-    <w:lsdException w:name="Grid Table 5 Dark Accent 2" w:uiPriority="50"/>
-    <w:lsdException w:name="Grid Table 6 Colorful Accent 2" w:uiPriority="51"/>
-    <w:lsdException w:name="Grid Table 7 Colorful Accent 2" w:uiPriority="52"/>
-    <w:lsdException w:name="Grid Table 1 Light Accent 3" w:uiPriority="46"/>
-    <w:lsdException w:name="Grid Table 2 Accent 3" w:uiPriority="47"/>
-    <w:lsdException w:name="Grid Table 3 Accent 3" w:uiPriority="48"/>
-    <w:lsdException w:name="Grid Table 4 Accent 3" w:uiPriority="49"/>
-    <w:lsdException w:name="Grid Table 5 Dark Accent 3" w:uiPriority="50"/>
-    <w:lsdException w:name="Grid Table 6 Colorful Accent 3" w:uiPriority="51"/>
-    <w:lsdException w:name="Grid Table 7 Colorful Accent 3" w:uiPriority="52"/>
-    <w:lsdException w:name="Grid Table 1 Light Accent 4" w:uiPriority="46"/>
-    <w:lsdException w:name="Grid Table 2 Accent 4" w:uiPriority="47"/>
-    <w:lsdException w:name="Grid Table 3 Accent 4" w:uiPriority="48"/>
-    <w:lsdException w:name="Grid Table 4 Accent 4" w:uiPriority="49"/>
-    <w:lsdException w:name="Grid Table 5 Dark Accent 4" w:uiPriority="50"/>
-    <w:lsdException w:name="Grid Table 6 Colorful Accent 4" w:uiPriority="51"/>
-    <w:lsdException w:name="Grid Table 7 Colorful Accent 4" w:uiPriority="52"/>
-    <w:lsdException w:name="Grid Table 1 Light Accent 5" w:uiPriority="46"/>
-    <w:lsdException w:name="Grid Table 2 Accent 5" w:uiPriority="47"/>
-    <w:lsdException w:name="Grid Table 3 Accent 5" w:uiPriority="48"/>
-    <w:lsdException w:name="Grid Table 4 Accent 5" w:uiPriority="49"/>
-    <w:lsdException w:name="Grid Table 5 Dark Accent 5" w:uiPriority="50"/>
-    <w:lsdException w:name="Grid Table 6 Colorful Accent 5" w:uiPriority="51"/>
-    <w:lsdException w:name="Grid Table 7 Colorful Accent 5" w:uiPriority="52"/>
-    <w:lsdException w:name="Grid Table 1 Light Accent 6" w:uiPriority="46"/>
-    <w:lsdException w:name="Grid Table 2 Accent 6" w:uiPriority="47"/>
-    <w:lsdException w:name="Grid Table 3 Accent 6" w:uiPriority="48"/>
-    <w:lsdException w:name="Grid Table 4 Accent 6" w:uiPriority="49"/>
-    <w:lsdException w:name="Grid Table 5 Dark Accent 6" w:uiPriority="50"/>
-    <w:lsdException w:name="Grid Table 6 Colorful Accent 6" w:uiPriority="51"/>
-    <w:lsdException w:name="Grid Table 7 Colorful Accent 6" w:uiPriority="52"/>
-    <w:lsdException w:name="List Table 1 Light" w:uiPriority="46"/>
-    <w:lsdException w:name="List Table 2" w:uiPriority="47"/>
-    <w:lsdException w:name="List Table 3" w:uiPriority="48"/>
-    <w:lsdException w:name="List Table 4" w:uiPriority="49"/>
-    <w:lsdException w:name="List Table 5 Dark" w:uiPriority="50"/>
-    <w:lsdException w:name="List Table 6 Colorful" w:uiPriority="51"/>
-    <w:lsdException w:name="List Table 7 Colorful" w:uiPriority="52"/>
-    <w:lsdException w:name="List Table 1 Light Accent 1" w:uiPriority="46"/>
-    <w:lsdException w:name="List Table 2 Accent 1" w:uiPriority="47"/>
-    <w:lsdException w:name="List Table 3 Accent 1" w:uiPriority="48"/>
-    <w:lsdException w:name="List Table 4 Accent 1" w:uiPriority="49"/>
-    <w:lsdException w:name="List Table 5 Dark Accent 1" w:uiPriority="50"/>
-    <w:lsdException w:name="List Table 6 Colorful Accent 1" w:uiPriority="51"/>
-    <w:lsdException w:name="List Table 7 Colorful Accent 1" w:uiPriority="52"/>
-    <w:lsdException w:name="List Table 1 Light Accent 2" w:uiPriority="46"/>
-    <w:lsdException w:name="List Table 2 Accent 2" w:uiPriority="47"/>
-    <w:lsdException w:name="List Table 3 Accent 2" w:uiPriority="48"/>
-    <w:lsdException w:name="List Table 4 Accent 2" w:uiPriority="49"/>
-    <w:lsdException w:name="List Table 5 Dark Accent 2" w:uiPriority="50"/>
-    <w:lsdException w:name="List Table 6 Colorful Accent 2" w:uiPriority="51"/>
-    <w:lsdException w:name="List Table 7 Colorful Accent 2" w:uiPriority="52"/>
-    <w:lsdException w:name="List Table 1 Light Accent 3" w:uiPriority="46"/>
-    <w:lsdException w:name="List Table 2 Accent 3" w:uiPriority="47"/>
-    <w:lsdException w:name="List Table 3 Accent 3" w:uiPriority="48"/>
-    <w:lsdException w:name="List Table 4 Accent 3" w:uiPriority="49"/>
-    <w:lsdException w:name="List Table 5 Dark Accent 3" w:uiPriority="50"/>
-    <w:lsdException w:name="List Table 6 Colorful Accent 3" w:uiPriority="51"/>
-    <w:lsdException w:name="List Table 7 Colorful Accent 3" w:uiPriority="52"/>
-    <w:lsdException w:name="List Table 1 Light Accent 4" w:uiPriority="46"/>
-    <w:lsdException w:name="List Table 2 Accent 4" w:uiPriority="47"/>
-    <w:lsdException w:name="List Table 3 Accent 4" w:uiPriority="48"/>
-    <w:lsdException w:name="List Table 4 Accent 4" w:uiPriority="49"/>
-    <w:lsdException w:name="List Table 5 Dark Accent 4" w:uiPriority="50"/>
-    <w:lsdException w:name="List Table 6 Colorful Accent 4" w:uiPriority="51"/>
-    <w:lsdException w:name="List Table 7 Colorful Accent 4" w:uiPriority="52"/>
-    <w:lsdException w:name="List Table 1 Light Accent 5" w:uiPriority="46"/>
-    <w:lsdException w:name="List Table 2 Accent 5" w:uiPriority="47"/>
-    <w:lsdException w:name="List Table 3 Accent 5" w:uiPriority="48"/>
-    <w:lsdException w:name="List Table 4 Accent 5" w:uiPriority="49"/>
-    <w:lsdException w:name="List Table 5 Dark Accent 5" w:uiPriority="50"/>
-    <w:lsdException w:name="List Table 6 Colorful Accent 5" w:uiPriority="51"/>
-    <w:lsdException w:name="List Table 7 Colorful Accent 5" w:uiPriority="52"/>
-    <w:lsdException w:name="List Table 1 Light Accent 6" w:uiPriority="46"/>
-    <w:lsdException w:name="List Table 2 Accent 6" w:uiPriority="47"/>
-    <w:lsdException w:name="List Table 3 Accent 6" w:uiPriority="48"/>
-    <w:lsdException w:name="List Table 4 Accent 6" w:uiPriority="49"/>
-    <w:lsdException w:name="List Table 5 Dark Accent 6" w:uiPriority="50"/>
-    <w:lsdException w:name="List Table 6 Colorful Accent 6" w:uiPriority="51"/>
-    <w:lsdException w:name="List Table 7 Colorful Accent 6" w:uiPriority="52"/>
-    <w:lsdException w:name="Mention" w:semiHidden="1" w:unhideWhenUsed="1"/>
-    <w:lsdException w:name="Smart Hyperlink" w:semiHidden="1" w:unhideWhenUsed="1"/>
-    <w:lsdException w:name="Hashtag" w:semiHidden="1" w:unhideWhenUsed="1"/>
-    <w:lsdException w:name="Unresolved Mention" w:semiHidden="1" w:unhideWhenUsed="1"/>
-  </w:latentStyles>
-  <w:style w:type="paragraph" w:default="1" w:styleId="Normal">
-    <w:name w:val="Normal"/>
+  <w:style w:type="paragraph" w:customStyle="1" w:styleId="Code">
+    <w:name w:val="Code"/>
+    <w:basedOn w:val="Normal"/>
+    <w:link w:val="CodeChar"/>
     <w:qFormat/>
+    <w:rsid w:val="0018614D"/>
+    <w:rPr>
+      <w:rFonts w:ascii="Courier New" w:hAnsi="Courier New"/>
+      <w:color w:val="002060"/>
+    </w:rPr>
   </w:style>
-  <w:style w:type="character" w:default="1" w:styleId="DefaultParagraphFont">
-    <w:name w:val="Default Paragraph Font"/>
-    <w:uiPriority w:val="1"/>
-    <w:semiHidden/>
-    <w:unhideWhenUsed/>
-  </w:style>
-  <w:style w:type="table" w:default="1" w:styleId="TableNormal">
-    <w:name w:val="Normal Table"/>
-    <w:uiPriority w:val="99"/>
-    <w:semiHidden/>
-    <w:unhideWhenUsed/>
-    <w:tblPr>
-      <w:tblInd w:w="0" w:type="dxa"/>
-      <w:tblCellMar>
-        <w:top w:w="0" w:type="dxa"/>
-        <w:left w:w="108" w:type="dxa"/>
-        <w:bottom w:w="0" w:type="dxa"/>
-        <w:right w:w="108" w:type="dxa"/>
-      </w:tblCellMar>
-    </w:tblPr>
-  </w:style>
-  <w:style w:type="numbering" w:default="1" w:styleId="NoList">
-    <w:name w:val="No List"/>
-    <w:uiPriority w:val="99"/>
-    <w:semiHidden/>
-    <w:unhideWhenUsed/>
-  </w:style>
-  <w:style w:type="character" w:styleId="PlaceholderText">
-    <w:name w:val="Placeholder Text"/>
+  <w:style w:type="character" w:customStyle="1" w:styleId="CodeChar">
+    <w:name w:val="Code Char"/>
     <w:basedOn w:val="DefaultParagraphFont"/>
-    <w:uiPriority w:val="99"/>
-    <w:semiHidden/>
-    <w:rsid w:val="00D765CB"/>
+    <w:link w:val="Code"/>
+    <w:rsid w:val="0018614D"/>
     <w:rPr>
-      <w:color w:val="808080"/>
+      <w:rFonts w:ascii="Courier New" w:hAnsi="Courier New"/>
+      <w:color w:val="002060"/>
     </w:rPr>
   </w:style>
 </w:styles>
-</file>
-
-<file path=word/glossary/webSettings.xml><?xml version="1.0" encoding="utf-8"?>
-<w:webSettings xmlns:mc="http://schemas.openxmlformats.org/markup-compatibility/2006" xmlns:r="http://schemas.openxmlformats.org/officeDocument/2006/relationships" xmlns:w="http://schemas.openxmlformats.org/wordprocessingml/2006/main" xmlns:w14="http://schemas.microsoft.com/office/word/2010/wordml" xmlns:w15="http://schemas.microsoft.com/office/word/2012/wordml" xmlns:w16cid="http://schemas.microsoft.com/office/word/2016/wordml/cid" xmlns:w16se="http://schemas.microsoft.com/office/word/2015/wordml/symex" mc:Ignorable="w14 w15 w16se w16cid">
-  <w:optimizeForBrowser/>
-  <w:allowPNG/>
-</w:webSettings>
 </file>
 
 <file path=word/theme/theme1.xml><?xml version="1.0" encoding="utf-8"?>
@@ -10119,11 +10978,90 @@
     <b:URL>https://becominghuman.ai/from-perceptron-to-deep-neural-nets-504b8ff616e</b:URL>
     <b:RefOrder>10</b:RefOrder>
   </b:Source>
+  <b:Source>
+    <b:Tag>Chr</b:Tag>
+    <b:SourceType>ElectronicSource</b:SourceType>
+    <b:Guid>{3BB7246F-67D2-4694-B95C-248032679406}</b:Guid>
+    <b:Title>Created on draw.io</b:Title>
+    <b:URL>https://www.draw.io/?lightbox=1&amp;highlight=0000ff&amp;edit=_blank&amp;layers=1&amp;nav=1&amp;title=Untitled%20Diagram.xml#R7VxLc6M4EP41rsoeJqUXfhwTZ7J72K2aqpmqnZ0btmVMDUZeGSfO%2FvoVIGEDYjBBInEghwQ1UiP0fWo1rVZGeL49%2Fs7d3eYvtqLBCIHVcYQfRgjNJo74HQteUoEzQanA4%2F4qFcGT4Kv%2FH</b:URL>
+    <b:Author>
+      <b:Author>
+        <b:NameList>
+          <b:Person>
+            <b:Last>Viljoen</b:Last>
+            <b:First>Christiaan</b:First>
+            <b:Middle>Gerhardus</b:Middle>
+          </b:Person>
+        </b:NameList>
+      </b:Author>
+    </b:Author>
+    <b:RefOrder>11</b:RefOrder>
+  </b:Source>
+  <b:Source>
+    <b:Tag>ABe18</b:Tag>
+    <b:SourceType>InternetSite</b:SourceType>
+    <b:Guid>{FB4F174C-1062-42D9-8002-F51171AA4155}</b:Guid>
+    <b:Title>A Beginner's Guide to Generative Adverserial Networks (GANs)</b:Title>
+    <b:InternetSiteTitle>Skymind</b:InternetSiteTitle>
+    <b:YearAccessed>2018</b:YearAccessed>
+    <b:MonthAccessed>October</b:MonthAccessed>
+    <b:DayAccessed>4</b:DayAccessed>
+    <b:URL>https://skymind.ai/wiki/generative-adversarial-network-gan</b:URL>
+    <b:RefOrder>13</b:RefOrder>
+  </b:Source>
+  <b:Source>
+    <b:Tag>Ker18</b:Tag>
+    <b:SourceType>InternetSite</b:SourceType>
+    <b:Guid>{18012BD9-A3BA-4263-A312-061EA889CF32}</b:Guid>
+    <b:Title>Keras GAN</b:Title>
+    <b:InternetSiteTitle>Github</b:InternetSiteTitle>
+    <b:YearAccessed>2018</b:YearAccessed>
+    <b:MonthAccessed>October</b:MonthAccessed>
+    <b:DayAccessed>4</b:DayAccessed>
+    <b:URL>https://github.com/eriklindernoren/Keras-GAN/blob/master/gan/gan.py</b:URL>
+    <b:RefOrder>12</b:RefOrder>
+  </b:Source>
+  <b:Source>
+    <b:Tag>LeC</b:Tag>
+    <b:SourceType>InternetSite</b:SourceType>
+    <b:Guid>{CF298944-D5E0-4D33-AE58-C25013077F3A}</b:Guid>
+    <b:Title>The MNIST Database of Handwritten Images</b:Title>
+    <b:InternetSiteTitle>Yan Lecunn</b:InternetSiteTitle>
+    <b:URL>http://yann.lecun.com/exdb/mnist/</b:URL>
+    <b:Author>
+      <b:Author>
+        <b:NameList>
+          <b:Person>
+            <b:Last>LeCunn</b:Last>
+            <b:First>Yan</b:First>
+          </b:Person>
+          <b:Person>
+            <b:Last>Cortes</b:Last>
+            <b:First>Corinna</b:First>
+          </b:Person>
+          <b:Person>
+            <b:Last>Burges</b:Last>
+            <b:First>Christopher</b:First>
+          </b:Person>
+        </b:NameList>
+      </b:Author>
+    </b:Author>
+    <b:RefOrder>14</b:RefOrder>
+  </b:Source>
+  <b:Source>
+    <b:Tag>Han</b:Tag>
+    <b:SourceType>InternetSite</b:SourceType>
+    <b:Guid>{AE1E6863-B8EA-40B8-9576-2E69A76B3AC9}</b:Guid>
+    <b:Title>Handwritten Digit Recognition using Convolutional Neural Networks in Python with Keras</b:Title>
+    <b:InternetSiteTitle>Machine Learning Mastery</b:InternetSiteTitle>
+    <b:URL>https://machinelearningmastery.com/handwritten-digit-recognition-using-convolutional-neural-networks-python-keras/</b:URL>
+    <b:RefOrder>15</b:RefOrder>
+  </b:Source>
 </b:Sources>
 </file>
 
 <file path=customXml/itemProps1.xml><?xml version="1.0" encoding="utf-8"?>
-<ds:datastoreItem xmlns:ds="http://schemas.openxmlformats.org/officeDocument/2006/customXml" ds:itemID="{D86466BE-D654-4F54-B2C9-F758790B54D6}">
+<ds:datastoreItem xmlns:ds="http://schemas.openxmlformats.org/officeDocument/2006/customXml" ds:itemID="{DD6E7B88-44C8-46E9-8DFB-8871C886351E}">
   <ds:schemaRefs>
     <ds:schemaRef ds:uri="http://schemas.openxmlformats.org/officeDocument/2006/bibliography"/>
   </ds:schemaRefs>

</xml_diff>

<commit_message>
Added additional thesis sections, formatting.
</commit_message>
<xml_diff>
--- a/Thesis/MScThesisChristiaanGerhardusViljoen.docx
+++ b/Thesis/MScThesisChristiaanGerhardusViljoen.docx
@@ -567,22 +567,12 @@
         <w:t>European Organization for Nuclear Research</w:t>
       </w:r>
       <w:r>
-        <w:t xml:space="preserve">/ Organisation </w:t>
-      </w:r>
-      <w:proofErr w:type="spellStart"/>
-      <w:r>
-        <w:t>Européenne</w:t>
-      </w:r>
-      <w:proofErr w:type="spellEnd"/>
+        <w:t>/ Organisation Européenne</w:t>
+      </w:r>
       <w:r>
         <w:br/>
-        <w:t xml:space="preserve">pour la Recherche </w:t>
-      </w:r>
-      <w:proofErr w:type="spellStart"/>
-      <w:r>
-        <w:t>Nucléaire</w:t>
-      </w:r>
-      <w:proofErr w:type="spellEnd"/>
+        <w:t>pour la Recherche Nucléaire</w:t>
+      </w:r>
     </w:p>
     <w:p>
       <w:pPr>
@@ -741,108 +731,63 @@
               <w:lang w:eastAsia="en-ZA"/>
             </w:rPr>
           </w:pPr>
-          <w:r>
-            <w:rPr>
-              <w:rStyle w:val="Hyperlink"/>
-              <w:noProof/>
-            </w:rPr>
-            <w:fldChar w:fldCharType="begin"/>
-          </w:r>
-          <w:r>
-            <w:rPr>
-              <w:rStyle w:val="Hyperlink"/>
-              <w:noProof/>
-            </w:rPr>
-            <w:instrText xml:space="preserve"> </w:instrText>
-          </w:r>
-          <w:r>
-            <w:rPr>
-              <w:noProof/>
-            </w:rPr>
-            <w:instrText>HYPERLINK \l "_Toc526453772"</w:instrText>
-          </w:r>
-          <w:r>
-            <w:rPr>
-              <w:rStyle w:val="Hyperlink"/>
-              <w:noProof/>
-            </w:rPr>
-            <w:instrText xml:space="preserve"> </w:instrText>
-          </w:r>
-          <w:r>
-            <w:rPr>
-              <w:rStyle w:val="Hyperlink"/>
-              <w:noProof/>
-            </w:rPr>
-          </w:r>
-          <w:r>
-            <w:rPr>
-              <w:rStyle w:val="Hyperlink"/>
-              <w:noProof/>
-            </w:rPr>
-            <w:fldChar w:fldCharType="separate"/>
-          </w:r>
-          <w:r>
-            <w:rPr>
-              <w:rStyle w:val="Hyperlink"/>
-              <w:noProof/>
-            </w:rPr>
-            <w:t>Background</w:t>
-          </w:r>
-          <w:r>
-            <w:rPr>
-              <w:noProof/>
-              <w:webHidden/>
-            </w:rPr>
-            <w:tab/>
-          </w:r>
-          <w:r>
-            <w:rPr>
-              <w:noProof/>
-              <w:webHidden/>
-            </w:rPr>
-            <w:fldChar w:fldCharType="begin"/>
-          </w:r>
-          <w:r>
-            <w:rPr>
-              <w:noProof/>
-              <w:webHidden/>
-            </w:rPr>
-            <w:instrText xml:space="preserve"> PAGEREF _Toc526453772 \h </w:instrText>
-          </w:r>
-          <w:r>
-            <w:rPr>
-              <w:noProof/>
-              <w:webHidden/>
-            </w:rPr>
-          </w:r>
-          <w:r>
-            <w:rPr>
-              <w:noProof/>
-              <w:webHidden/>
-            </w:rPr>
-            <w:fldChar w:fldCharType="separate"/>
-          </w:r>
-          <w:r>
-            <w:rPr>
-              <w:noProof/>
-              <w:webHidden/>
-            </w:rPr>
-            <w:t>3</w:t>
-          </w:r>
-          <w:r>
-            <w:rPr>
-              <w:noProof/>
-              <w:webHidden/>
-            </w:rPr>
-            <w:fldChar w:fldCharType="end"/>
-          </w:r>
-          <w:r>
-            <w:rPr>
-              <w:rStyle w:val="Hyperlink"/>
-              <w:noProof/>
-            </w:rPr>
-            <w:fldChar w:fldCharType="end"/>
-          </w:r>
+          <w:hyperlink w:anchor="_Toc526453772" w:history="1">
+            <w:r>
+              <w:rPr>
+                <w:rStyle w:val="Hyperlink"/>
+                <w:noProof/>
+              </w:rPr>
+              <w:t>Background</w:t>
+            </w:r>
+            <w:r>
+              <w:rPr>
+                <w:noProof/>
+                <w:webHidden/>
+              </w:rPr>
+              <w:tab/>
+            </w:r>
+            <w:r>
+              <w:rPr>
+                <w:noProof/>
+                <w:webHidden/>
+              </w:rPr>
+              <w:fldChar w:fldCharType="begin"/>
+            </w:r>
+            <w:r>
+              <w:rPr>
+                <w:noProof/>
+                <w:webHidden/>
+              </w:rPr>
+              <w:instrText xml:space="preserve"> PAGEREF _Toc526453772 \h </w:instrText>
+            </w:r>
+            <w:r>
+              <w:rPr>
+                <w:noProof/>
+                <w:webHidden/>
+              </w:rPr>
+            </w:r>
+            <w:r>
+              <w:rPr>
+                <w:noProof/>
+                <w:webHidden/>
+              </w:rPr>
+              <w:fldChar w:fldCharType="separate"/>
+            </w:r>
+            <w:r>
+              <w:rPr>
+                <w:noProof/>
+                <w:webHidden/>
+              </w:rPr>
+              <w:t>3</w:t>
+            </w:r>
+            <w:r>
+              <w:rPr>
+                <w:noProof/>
+                <w:webHidden/>
+              </w:rPr>
+              <w:fldChar w:fldCharType="end"/>
+            </w:r>
+          </w:hyperlink>
         </w:p>
         <w:p>
           <w:pPr>
@@ -1934,6 +1879,32 @@
       <w:bookmarkStart w:id="19" w:name="_Toc526453772"/>
       <w:r>
         <w:lastRenderedPageBreak/>
+        <w:t>Abstract</w:t>
+      </w:r>
+    </w:p>
+    <w:p>
+      <w:pPr>
+        <w:pStyle w:val="Style1"/>
+      </w:pPr>
+      <w:r>
+        <w:br w:type="page"/>
+      </w:r>
+    </w:p>
+    <w:p>
+      <w:pPr>
+        <w:rPr>
+          <w:rFonts w:asciiTheme="majorHAnsi" w:eastAsiaTheme="majorEastAsia" w:hAnsiTheme="majorHAnsi" w:cstheme="majorBidi"/>
+          <w:color w:val="9C5424" w:themeColor="accent6" w:themeShade="BF"/>
+          <w:sz w:val="40"/>
+          <w:szCs w:val="40"/>
+        </w:rPr>
+      </w:pPr>
+    </w:p>
+    <w:p>
+      <w:pPr>
+        <w:pStyle w:val="Heading1"/>
+      </w:pPr>
+      <w:r>
         <w:t>Background</w:t>
       </w:r>
       <w:bookmarkEnd w:id="18"/>
@@ -2298,15 +2269,7 @@
         <w:t>with</w:t>
       </w:r>
       <w:r>
-        <w:t xml:space="preserve">in the ALICE central barrel, it’s inner boundary sits at a radial distance of 2.90 m from the beam axis. It contains 522 chambers, each of which contains a </w:t>
-      </w:r>
-      <w:proofErr w:type="spellStart"/>
-      <w:r>
-        <w:t>fiber</w:t>
-      </w:r>
-      <w:proofErr w:type="spellEnd"/>
-      <w:r>
-        <w:t>/ foam radiator, a 3 cm drift region and a multi-wire proportional chamber (MWPC) filled with Xenon-</w:t>
+        <w:t>in the ALICE central barrel, it’s inner boundary sits at a radial distance of 2.90 m from the beam axis. It contains 522 chambers, each of which contains a fiber/ foam radiator, a 3 cm drift region and a multi-wire proportional chamber (MWPC) filled with Xenon-</w:t>
       </w:r>
       <m:oMath>
         <m:sSup>
@@ -2826,13 +2789,8 @@
         <w:t xml:space="preserve"> where</w:t>
       </w:r>
       <w:r>
-        <w:t xml:space="preserve"> the particle </w:t>
-      </w:r>
-      <w:proofErr w:type="spellStart"/>
-      <w:r>
-        <w:t>tracklet</w:t>
-      </w:r>
-      <w:proofErr w:type="spellEnd"/>
+        <w:t xml:space="preserve"> the particle tracklet</w:t>
+      </w:r>
       <w:r>
         <w:t xml:space="preserve"> passed through the radiator</w:t>
       </w:r>
@@ -3001,15 +2959,7 @@
         <w:t>c</w:t>
       </w:r>
       <w:r>
-        <w:t>, a pion rejection factor of 410 is achievable in p-</w:t>
-      </w:r>
-      <w:proofErr w:type="spellStart"/>
-      <w:r>
-        <w:t>Pb</w:t>
-      </w:r>
-      <w:proofErr w:type="spellEnd"/>
-      <w:r>
-        <w:t xml:space="preserve"> </w:t>
+        <w:t xml:space="preserve">, a pion rejection factor of 410 is achievable in p-Pb </w:t>
       </w:r>
       <w:r>
         <w:t xml:space="preserve">(proton-Lead) </w:t>
@@ -3091,15 +3041,7 @@
         <w:t xml:space="preserve"> (.root)</w:t>
       </w:r>
       <w:r>
-        <w:t>, as well as an object container class (</w:t>
-      </w:r>
-      <w:proofErr w:type="spellStart"/>
-      <w:r>
-        <w:t>TTree</w:t>
-      </w:r>
-      <w:proofErr w:type="spellEnd"/>
-      <w:r>
-        <w:t>), which facilitates statistical analysis of large datasets via vertical storage methods, and enabling analysis across files on local disks, shared file systems, and the Worldwide LHC Computing Grid (WLCG)</w:t>
+        <w:t>, as well as an object container class (TTree), which facilitates statistical analysis of large datasets via vertical storage methods, and enabling analysis across files on local disks, shared file systems, and the Worldwide LHC Computing Grid (WLCG)</w:t>
       </w:r>
       <w:sdt>
         <w:sdtPr>
@@ -3149,24 +3091,11 @@
           <w:i/>
         </w:rPr>
       </w:pPr>
-      <w:proofErr w:type="spellStart"/>
-      <w:r>
-        <w:t>AliROOT</w:t>
-      </w:r>
-      <w:proofErr w:type="spellEnd"/>
-      <w:r>
-        <w:t xml:space="preserve"> is an extension of ROOT, used specifically by the ALICE collaboration. It is an integrated ecosystem consisting of ev</w:t>
-      </w:r>
-      <w:r>
-        <w:t xml:space="preserve">ent generators (PYTHIA6, HIJING, DPMJET and ISAJET), Virtual Monte Carlo simulators (Geant3, Geant4 and </w:t>
-      </w:r>
-      <w:proofErr w:type="spellStart"/>
-      <w:r>
-        <w:t>Fluka</w:t>
-      </w:r>
-      <w:proofErr w:type="spellEnd"/>
-      <w:r>
-        <w:t>) and</w:t>
+      <w:r>
+        <w:t>AliROOT is an extension of ROOT, used specifically by the ALICE collaboration. It is an integrated ecosystem consisting of ev</w:t>
+      </w:r>
+      <w:r>
+        <w:t>ent generators (PYTHIA6, HIJING, DPMJET and ISAJET), Virtual Monte Carlo simulators (Geant3, Geant4 and Fluka) and</w:t>
       </w:r>
       <w:r>
         <w:t xml:space="preserve"> various</w:t>
@@ -3178,15 +3107,7 @@
         <w:t xml:space="preserve"> </w:t>
       </w:r>
       <w:r>
-        <w:t>the ALICE Environment Grid Framework (</w:t>
-      </w:r>
-      <w:proofErr w:type="spellStart"/>
-      <w:r>
-        <w:t>AliEn</w:t>
-      </w:r>
-      <w:proofErr w:type="spellEnd"/>
-      <w:r>
-        <w:t>) with the WLCG. This</w:t>
+        <w:t>the ALICE Environment Grid Framework (AliEn) with the WLCG. This</w:t>
       </w:r>
       <w:r>
         <w:t xml:space="preserve"> architecture</w:t>
@@ -3432,21 +3353,8 @@
       <w:pPr>
         <w:pStyle w:val="Style1"/>
       </w:pPr>
-      <w:proofErr w:type="spellStart"/>
-      <w:r>
-        <w:t>PyROOT</w:t>
-      </w:r>
-      <w:proofErr w:type="spellEnd"/>
-      <w:r>
-        <w:t xml:space="preserve"> and ROOT </w:t>
-      </w:r>
-      <w:proofErr w:type="spellStart"/>
-      <w:r>
-        <w:t>R are</w:t>
-      </w:r>
-      <w:proofErr w:type="spellEnd"/>
-      <w:r>
-        <w:t xml:space="preserve"> interfaces that allow seamless integration between ROOT and Python as well as R, respectively. Features include calling functions from any Python or R package within ROOT, translating datatypes between languages, as well as access to the R graphical system from within ROOT </w:t>
+      <w:r>
+        <w:t xml:space="preserve">PyROOT and ROOT R are interfaces that allow seamless integration between ROOT and Python as well as R, respectively. Features include calling functions from any Python or R package within ROOT, translating datatypes between languages, as well as access to the R graphical system from within ROOT </w:t>
       </w:r>
       <w:sdt>
         <w:sdtPr>
@@ -3513,15 +3421,7 @@
         <w:pStyle w:val="Style1"/>
       </w:pPr>
       <w:r>
-        <w:t xml:space="preserve">In 2014, </w:t>
-      </w:r>
-      <w:proofErr w:type="spellStart"/>
-      <w:r>
-        <w:t>Goodfellow</w:t>
-      </w:r>
-      <w:proofErr w:type="spellEnd"/>
-      <w:r>
-        <w:t xml:space="preserve"> et. al. </w:t>
+        <w:t xml:space="preserve">In 2014, Goodfellow et. al. </w:t>
       </w:r>
       <w:sdt>
         <w:sdtPr>
@@ -3562,15 +3462,7 @@
         <w:t>calle</w:t>
       </w:r>
       <w:r>
-        <w:t xml:space="preserve">d Generative </w:t>
-      </w:r>
-      <w:proofErr w:type="spellStart"/>
-      <w:r>
-        <w:t>Adverserial</w:t>
-      </w:r>
-      <w:proofErr w:type="spellEnd"/>
-      <w:r>
-        <w:t xml:space="preserve"> Net</w:t>
+        <w:t>d Generative Adverserial Net</w:t>
       </w:r>
       <w:r>
         <w:t>s (GANs)</w:t>
@@ -3808,15 +3700,13 @@
           <w:b/>
           <w:i/>
         </w:rPr>
-        <w:t xml:space="preserve">Figure </w:t>
-      </w:r>
-      <w:proofErr w:type="gramStart"/>
+        <w:t>Figure 4</w:t>
+      </w:r>
       <w:r>
         <w:rPr>
           <w:b/>
-          <w:i/>
-        </w:rPr>
-        <w:t>4</w:t>
+        </w:rPr>
+        <w:t xml:space="preserve"> </w:t>
       </w:r>
       <w:r>
         <w:rPr>
@@ -3825,17 +3715,7 @@
         <w:t xml:space="preserve"> </w:t>
       </w:r>
       <w:r>
-        <w:rPr>
-          <w:b/>
-        </w:rPr>
-        <w:t xml:space="preserve"> </w:t>
-      </w:r>
-      <w:r>
-        <w:t>informs</w:t>
-      </w:r>
-      <w:proofErr w:type="gramEnd"/>
-      <w:r>
-        <w:t xml:space="preserve"> the mathematical theory that follows.</w:t>
+        <w:t>informs the mathematical theory that follows.</w:t>
       </w:r>
     </w:p>
     <w:p>
@@ -4079,15 +3959,7 @@
         </m:sSub>
       </m:oMath>
       <w:r>
-        <w:t xml:space="preserve">, </w:t>
-      </w:r>
-      <w:proofErr w:type="gramStart"/>
-      <w:r>
-        <w:t>… ,</w:t>
-      </w:r>
-      <w:proofErr w:type="gramEnd"/>
-      <w:r>
-        <w:t xml:space="preserve"> </w:t>
+        <w:t xml:space="preserve">, … , </w:t>
       </w:r>
       <m:oMath>
         <m:sSub>
@@ -4410,15 +4282,7 @@
         </w:numPr>
       </w:pPr>
       <w:r>
-        <w:t>Rectified Linear Unit (</w:t>
-      </w:r>
-      <w:proofErr w:type="spellStart"/>
-      <w:r>
-        <w:t>ReLU</w:t>
-      </w:r>
-      <w:proofErr w:type="spellEnd"/>
-      <w:r>
-        <w:t>):</w:t>
+        <w:t>Rectified Linear Unit (ReLU):</w:t>
       </w:r>
     </w:p>
     <w:p>
@@ -4815,15 +4679,7 @@
         </m:r>
       </m:oMath>
       <w:r>
-        <w:t xml:space="preserve">. And a simple cost function, such as </w:t>
-      </w:r>
-      <w:proofErr w:type="gramStart"/>
-      <w:r>
-        <w:t>the  root</w:t>
-      </w:r>
-      <w:proofErr w:type="gramEnd"/>
-      <w:r>
-        <w:t xml:space="preserve"> mean squared error:</w:t>
+        <w:t>. And a simple cost function, such as the  root mean squared error:</w:t>
       </w:r>
     </w:p>
     <w:p>
@@ -6857,21 +6713,7 @@
         <w:rPr>
           <w:color w:val="auto"/>
         </w:rPr>
-        <w:t xml:space="preserve">Generative </w:t>
-      </w:r>
-      <w:proofErr w:type="spellStart"/>
-      <w:r>
-        <w:rPr>
-          <w:color w:val="auto"/>
-        </w:rPr>
-        <w:t>Adverserial</w:t>
-      </w:r>
-      <w:proofErr w:type="spellEnd"/>
-      <w:r>
-        <w:rPr>
-          <w:color w:val="auto"/>
-        </w:rPr>
-        <w:t xml:space="preserve"> Network</w:t>
+        <w:t>Generative Adverserial Network</w:t>
       </w:r>
       <w:r>
         <w:rPr>
@@ -7215,15 +7057,7 @@
         <w:pStyle w:val="Code"/>
       </w:pPr>
       <w:r>
-        <w:t>IMAGE.SHAPE = [ROWS=</w:t>
-      </w:r>
-      <w:proofErr w:type="gramStart"/>
-      <w:r>
-        <w:t>28,COLUMNS</w:t>
-      </w:r>
-      <w:proofErr w:type="gramEnd"/>
-      <w:r>
-        <w:t>=28]</w:t>
+        <w:t>IMAGE.SHAPE = [ROWS=28,COLUMNS=28]</w:t>
       </w:r>
     </w:p>
     <w:p>
@@ -7294,13 +7128,8 @@
         <w:t>GENERATOR</w:t>
       </w:r>
       <w:r>
-        <w:t xml:space="preserve"> = SEQUENTIAL_</w:t>
-      </w:r>
-      <w:proofErr w:type="gramStart"/>
-      <w:r>
-        <w:t>MODEL[</w:t>
-      </w:r>
-      <w:proofErr w:type="gramEnd"/>
+        <w:t xml:space="preserve"> = SEQUENTIAL_MODEL[</w:t>
+      </w:r>
     </w:p>
     <w:p>
       <w:pPr>
@@ -7323,63 +7152,47 @@
       <w:r>
         <w:lastRenderedPageBreak/>
         <w:tab/>
+        <w:t>Z_1 = LAYER[NODES=256, INPUT = A_0]</w:t>
+      </w:r>
+    </w:p>
+    <w:p>
+      <w:pPr>
+        <w:pStyle w:val="Code"/>
+        <w:rPr>
+          <w:b/>
+        </w:rPr>
+      </w:pPr>
+      <w:r>
+        <w:rPr>
+          <w:b/>
+        </w:rPr>
+        <w:t>//A_1 IS THE RESULT OF APPLYING A “LEAKY RELU” ACTIVATION FUNCTION TO:</w:t>
+      </w:r>
+    </w:p>
+    <w:p>
+      <w:pPr>
+        <w:pStyle w:val="Code"/>
+        <w:rPr>
+          <w:b/>
+        </w:rPr>
+      </w:pPr>
+      <w:r>
+        <w:rPr>
+          <w:b/>
+        </w:rPr>
+        <w:t>//</w:t>
+      </w:r>
+      <w:r>
+        <w:rPr>
+          <w:b/>
+        </w:rPr>
         <w:t xml:space="preserve">Z_1 = </w:t>
       </w:r>
-      <w:proofErr w:type="gramStart"/>
-      <w:r>
-        <w:t>LAYER[</w:t>
-      </w:r>
-      <w:proofErr w:type="gramEnd"/>
-      <w:r>
-        <w:t>NODES=256, INPUT = A_0]</w:t>
-      </w:r>
-    </w:p>
-    <w:p>
-      <w:pPr>
-        <w:pStyle w:val="Code"/>
+      <w:r>
         <w:rPr>
           <w:b/>
         </w:rPr>
-      </w:pPr>
-      <w:r>
-        <w:rPr>
-          <w:b/>
-        </w:rPr>
-        <w:t>//A_1 IS THE RESULT OF APPLYING A “LEAKY RELU” ACTIVATION FUNCTION TO:</w:t>
-      </w:r>
-    </w:p>
-    <w:p>
-      <w:pPr>
-        <w:pStyle w:val="Code"/>
-        <w:rPr>
-          <w:b/>
-        </w:rPr>
-      </w:pPr>
-      <w:r>
-        <w:rPr>
-          <w:b/>
-        </w:rPr>
-        <w:t>//</w:t>
-      </w:r>
-      <w:r>
-        <w:rPr>
-          <w:b/>
-        </w:rPr>
-        <w:t xml:space="preserve">Z_1 = </w:t>
-      </w:r>
-      <w:proofErr w:type="gramStart"/>
-      <w:r>
-        <w:rPr>
-          <w:b/>
-        </w:rPr>
-        <w:t>SUM(</w:t>
-      </w:r>
-      <w:proofErr w:type="gramEnd"/>
-      <w:r>
-        <w:rPr>
-          <w:b/>
-        </w:rPr>
-        <w:t>W_T * A_0 + BIAS)</w:t>
+        <w:t>SUM(W_T * A_0 + BIAS)</w:t>
       </w:r>
     </w:p>
     <w:p>
@@ -7391,15 +7204,7 @@
         <w:t xml:space="preserve">A_1 = </w:t>
       </w:r>
       <w:r>
-        <w:t>LEAKY_</w:t>
-      </w:r>
-      <w:proofErr w:type="gramStart"/>
-      <w:r>
-        <w:t>RELU(</w:t>
-      </w:r>
-      <w:proofErr w:type="gramEnd"/>
-      <w:r>
-        <w:t>ALPHA = 0.2,</w:t>
+        <w:t>LEAKY_RELU(ALPHA = 0.2,</w:t>
       </w:r>
     </w:p>
     <w:p>
@@ -7475,21 +7280,32 @@
         <w:rPr>
           <w:b/>
         </w:rPr>
-        <w:t xml:space="preserve">//BATCH NORMALIZATION IS A WAY OF SCALING THE TRAINING SAMPLE FEAUTURES, BY REDUCING COVARIANCE SHIFT, AND AS A </w:t>
-      </w:r>
-      <w:proofErr w:type="gramStart"/>
-      <w:r>
+        <w:t>//BATCH NORMALIZATION IS A WAY OF SCALING THE TRAINING SAMPLE FEAUTURES, BY REDUCING COVARIANCE SHIFT, AND AS A RESULT,SPEEDING UP LEARNING AND PREVENTING VANISHING OR EXPLODING GRADIENTS DURING BACKPROPAGATION TRAINING</w:t>
+      </w:r>
+    </w:p>
+    <w:p>
+      <w:pPr>
+        <w:pStyle w:val="Code"/>
+      </w:pPr>
+      <w:r>
+        <w:tab/>
+      </w:r>
+      <w:r>
+        <w:t>A_1 = BATCH_NORMALIZATION(A_1)</w:t>
+      </w:r>
+    </w:p>
+    <w:p>
+      <w:pPr>
+        <w:pStyle w:val="Code"/>
         <w:rPr>
           <w:b/>
         </w:rPr>
-        <w:t>RESULT,SPEEDING</w:t>
-      </w:r>
-      <w:proofErr w:type="gramEnd"/>
+      </w:pPr>
       <w:r>
         <w:rPr>
           <w:b/>
         </w:rPr>
-        <w:t xml:space="preserve"> UP LEARNING AND PREVENTING VANISHING OR EXPLODING GRADIENTS DURING BACKPROPAGATION TRAINING</w:t>
+        <w:t>//A FURTHER TWO HIDDEN LAYERS ARE ADDED, EACH TIME DOUBLING THE AMOUNT OF PERCEPTRONS PER LAYER, AND APPLYING AN ACTIVATION FUNCTION, AS WELL AS BATCH NORMALIZATION TO EACH LAYER</w:t>
       </w:r>
     </w:p>
     <w:p>
@@ -7500,46 +7316,13 @@
         <w:tab/>
       </w:r>
       <w:r>
-        <w:t>A_1 = BATCH_NORMALIZATION(A_1)</w:t>
-      </w:r>
-    </w:p>
-    <w:p>
-      <w:pPr>
-        <w:pStyle w:val="Code"/>
-        <w:rPr>
-          <w:b/>
-        </w:rPr>
-      </w:pPr>
-      <w:r>
-        <w:rPr>
-          <w:b/>
-        </w:rPr>
-        <w:t>//A FURTHER TWO HIDDEN LAYERS ARE ADDED, EACH TIME DOUBLING THE AMOUNT OF PERCEPTRONS PER LAYER, AND APPLYING AN ACTIVATION FUNCTION, AS WELL AS BATCH NORMALIZATION TO EACH LAYER</w:t>
-      </w:r>
-    </w:p>
-    <w:p>
-      <w:pPr>
-        <w:pStyle w:val="Code"/>
-      </w:pPr>
-      <w:r>
-        <w:tab/>
-      </w:r>
-      <w:r>
         <w:t>Z</w:t>
       </w:r>
       <w:r>
         <w:t>_2</w:t>
       </w:r>
       <w:r>
-        <w:t xml:space="preserve"> = </w:t>
-      </w:r>
-      <w:proofErr w:type="gramStart"/>
-      <w:r>
-        <w:t>LAYER[</w:t>
-      </w:r>
-      <w:proofErr w:type="gramEnd"/>
-      <w:r>
-        <w:t>NODES=</w:t>
+        <w:t xml:space="preserve"> = LAYER[NODES=</w:t>
       </w:r>
       <w:r>
         <w:t>512, INPUT = A_1</w:t>
@@ -7557,15 +7340,7 @@
         <w:t>A_2</w:t>
       </w:r>
       <w:r>
-        <w:t xml:space="preserve"> = LEAKY_</w:t>
-      </w:r>
-      <w:proofErr w:type="gramStart"/>
-      <w:r>
-        <w:t>RELU(</w:t>
-      </w:r>
-      <w:proofErr w:type="gramEnd"/>
-      <w:r>
-        <w:t>ALPHA = 0.2,</w:t>
+        <w:t xml:space="preserve"> = LEAKY_RELU(ALPHA = 0.2,</w:t>
       </w:r>
     </w:p>
     <w:p>
@@ -7629,15 +7404,7 @@
         <w:t>Z</w:t>
       </w:r>
       <w:r>
-        <w:t xml:space="preserve">_3 = </w:t>
-      </w:r>
-      <w:proofErr w:type="gramStart"/>
-      <w:r>
-        <w:t>LAYER[</w:t>
-      </w:r>
-      <w:proofErr w:type="gramEnd"/>
-      <w:r>
-        <w:t>NODES=1024, INPUT = A_2</w:t>
+        <w:t>_3 = LAYER[NODES=1024, INPUT = A_2</w:t>
       </w:r>
       <w:r>
         <w:t>]</w:t>
@@ -7652,15 +7419,7 @@
         <w:t>A_3</w:t>
       </w:r>
       <w:r>
-        <w:t xml:space="preserve"> = LEAKY_</w:t>
-      </w:r>
-      <w:proofErr w:type="gramStart"/>
-      <w:r>
-        <w:t>RELU(</w:t>
-      </w:r>
-      <w:proofErr w:type="gramEnd"/>
-      <w:r>
-        <w:t>ALPHA = 0.2,</w:t>
+        <w:t xml:space="preserve"> = LEAKY_RELU(ALPHA = 0.2,</w:t>
       </w:r>
     </w:p>
     <w:p>
@@ -7740,13 +7499,8 @@
         <w:t>A</w:t>
       </w:r>
       <w:r>
-        <w:t>_</w:t>
-      </w:r>
-      <w:proofErr w:type="gramStart"/>
-      <w:r>
-        <w:t>3.RESHAPE</w:t>
-      </w:r>
-      <w:proofErr w:type="gramEnd"/>
+        <w:t>_3.RESHAPE</w:t>
+      </w:r>
       <w:r>
         <w:t>(IMAGE.SHAPE)</w:t>
       </w:r>
@@ -7805,10 +7559,24 @@
     </w:p>
     <w:p>
       <w:pPr>
+        <w:rPr>
+          <w:rFonts w:asciiTheme="majorHAnsi" w:eastAsiaTheme="majorEastAsia" w:hAnsiTheme="majorHAnsi" w:cstheme="majorBidi"/>
+          <w:color w:val="9C5424" w:themeColor="accent6" w:themeShade="BF"/>
+          <w:sz w:val="40"/>
+          <w:szCs w:val="40"/>
+        </w:rPr>
+      </w:pPr>
+      <w:bookmarkStart w:id="30" w:name="_Toc526453783"/>
+      <w:r>
+        <w:br w:type="page"/>
+      </w:r>
+    </w:p>
+    <w:p>
+      <w:pPr>
         <w:pStyle w:val="Heading1"/>
       </w:pPr>
-      <w:bookmarkStart w:id="30" w:name="_Toc526453783"/>
-      <w:r>
+      <w:r>
+        <w:lastRenderedPageBreak/>
         <w:t>Motivation</w:t>
       </w:r>
       <w:bookmarkEnd w:id="30"/>
@@ -7816,10 +7584,24 @@
     <w:p/>
     <w:p>
       <w:pPr>
+        <w:rPr>
+          <w:rFonts w:asciiTheme="majorHAnsi" w:eastAsiaTheme="majorEastAsia" w:hAnsiTheme="majorHAnsi" w:cstheme="majorBidi"/>
+          <w:color w:val="9C5424" w:themeColor="accent6" w:themeShade="BF"/>
+          <w:sz w:val="40"/>
+          <w:szCs w:val="40"/>
+        </w:rPr>
+      </w:pPr>
+      <w:bookmarkStart w:id="31" w:name="_Toc526453784"/>
+      <w:r>
+        <w:br w:type="page"/>
+      </w:r>
+    </w:p>
+    <w:p>
+      <w:pPr>
         <w:pStyle w:val="Heading1"/>
       </w:pPr>
-      <w:bookmarkStart w:id="31" w:name="_Toc526453784"/>
-      <w:r>
+      <w:r>
+        <w:lastRenderedPageBreak/>
         <w:t>Research Question</w:t>
       </w:r>
       <w:bookmarkEnd w:id="31"/>
@@ -7827,10 +7609,24 @@
     <w:p/>
     <w:p>
       <w:pPr>
+        <w:rPr>
+          <w:rFonts w:asciiTheme="majorHAnsi" w:eastAsiaTheme="majorEastAsia" w:hAnsiTheme="majorHAnsi" w:cstheme="majorBidi"/>
+          <w:color w:val="9C5424" w:themeColor="accent6" w:themeShade="BF"/>
+          <w:sz w:val="40"/>
+          <w:szCs w:val="40"/>
+        </w:rPr>
+      </w:pPr>
+      <w:bookmarkStart w:id="32" w:name="_Toc526453785"/>
+      <w:r>
+        <w:br w:type="page"/>
+      </w:r>
+    </w:p>
+    <w:p>
+      <w:pPr>
         <w:pStyle w:val="Heading1"/>
       </w:pPr>
-      <w:bookmarkStart w:id="32" w:name="_Toc526453785"/>
-      <w:r>
+      <w:r>
+        <w:lastRenderedPageBreak/>
         <w:t>Aims &amp; Objectives</w:t>
       </w:r>
       <w:bookmarkEnd w:id="32"/>
@@ -7838,22 +7634,102 @@
     <w:p/>
     <w:p>
       <w:pPr>
+        <w:rPr>
+          <w:rFonts w:asciiTheme="majorHAnsi" w:eastAsiaTheme="majorEastAsia" w:hAnsiTheme="majorHAnsi" w:cstheme="majorBidi"/>
+          <w:color w:val="9C5424" w:themeColor="accent6" w:themeShade="BF"/>
+          <w:sz w:val="40"/>
+          <w:szCs w:val="40"/>
+        </w:rPr>
+      </w:pPr>
+      <w:bookmarkStart w:id="33" w:name="_Toc526453786"/>
+      <w:r>
+        <w:br w:type="page"/>
+      </w:r>
+    </w:p>
+    <w:p>
+      <w:pPr>
         <w:pStyle w:val="Heading1"/>
       </w:pPr>
-      <w:bookmarkStart w:id="33" w:name="_Toc526453786"/>
-      <w:r>
+      <w:r>
+        <w:lastRenderedPageBreak/>
         <w:t>Methods</w:t>
       </w:r>
       <w:bookmarkEnd w:id="33"/>
     </w:p>
-    <w:p>
+    <w:p/>
+    <w:p>
+      <w:pPr>
+        <w:rPr>
+          <w:rFonts w:asciiTheme="majorHAnsi" w:eastAsiaTheme="majorEastAsia" w:hAnsiTheme="majorHAnsi" w:cstheme="majorBidi"/>
+          <w:color w:val="9C5424" w:themeColor="accent6" w:themeShade="BF"/>
+          <w:sz w:val="40"/>
+          <w:szCs w:val="40"/>
+        </w:rPr>
+      </w:pPr>
       <w:r>
         <w:br w:type="page"/>
       </w:r>
-      <w:bookmarkStart w:id="34" w:name="_GoBack"/>
-      <w:bookmarkEnd w:id="34"/>
-    </w:p>
-    <w:bookmarkStart w:id="35" w:name="_Toc526453787" w:displacedByCustomXml="next"/>
+    </w:p>
+    <w:p>
+      <w:pPr>
+        <w:pStyle w:val="Heading1"/>
+      </w:pPr>
+      <w:r>
+        <w:lastRenderedPageBreak/>
+        <w:t>Results</w:t>
+      </w:r>
+    </w:p>
+    <w:p>
+      <w:pPr>
+        <w:rPr>
+          <w:rFonts w:asciiTheme="majorHAnsi" w:eastAsiaTheme="majorEastAsia" w:hAnsiTheme="majorHAnsi" w:cstheme="majorBidi"/>
+          <w:color w:val="9C5424" w:themeColor="accent6" w:themeShade="BF"/>
+          <w:sz w:val="40"/>
+          <w:szCs w:val="40"/>
+        </w:rPr>
+      </w:pPr>
+      <w:r>
+        <w:br w:type="page"/>
+      </w:r>
+    </w:p>
+    <w:p>
+      <w:pPr>
+        <w:pStyle w:val="Heading1"/>
+      </w:pPr>
+      <w:r>
+        <w:lastRenderedPageBreak/>
+        <w:t>Discussion</w:t>
+      </w:r>
+    </w:p>
+    <w:p/>
+    <w:p>
+      <w:pPr>
+        <w:rPr>
+          <w:rFonts w:asciiTheme="majorHAnsi" w:eastAsiaTheme="majorEastAsia" w:hAnsiTheme="majorHAnsi" w:cstheme="majorBidi"/>
+          <w:color w:val="9C5424" w:themeColor="accent6" w:themeShade="BF"/>
+          <w:sz w:val="40"/>
+          <w:szCs w:val="40"/>
+        </w:rPr>
+      </w:pPr>
+      <w:r>
+        <w:br w:type="page"/>
+      </w:r>
+    </w:p>
+    <w:p>
+      <w:pPr>
+        <w:pStyle w:val="Heading1"/>
+      </w:pPr>
+      <w:r>
+        <w:lastRenderedPageBreak/>
+        <w:t>Conclusion and Future Work</w:t>
+      </w:r>
+    </w:p>
+    <w:p>
+      <w:r>
+        <w:br w:type="page"/>
+      </w:r>
+    </w:p>
+    <w:bookmarkStart w:id="34" w:name="_Toc526453787" w:displacedByCustomXml="next"/>
     <w:sdt>
       <w:sdtPr>
         <w:rPr>
@@ -7876,7 +7752,7 @@
           <w:r>
             <w:t>Bibliography</w:t>
           </w:r>
-          <w:bookmarkEnd w:id="35"/>
+          <w:bookmarkEnd w:id="34"/>
         </w:p>
         <w:p/>
         <w:sdt>
@@ -8313,9 +8189,37 @@
       <w:pPr>
         <w:pStyle w:val="Heading1"/>
       </w:pPr>
-    </w:p>
-    <w:p/>
-    <w:p/>
+      <w:r>
+        <w:lastRenderedPageBreak/>
+        <w:t>Appendix I: ROOT/ AliEn Code</w:t>
+      </w:r>
+    </w:p>
+    <w:p>
+      <w:pPr>
+        <w:rPr>
+          <w:rFonts w:asciiTheme="majorHAnsi" w:eastAsiaTheme="majorEastAsia" w:hAnsiTheme="majorHAnsi" w:cstheme="majorBidi"/>
+          <w:color w:val="9C5424" w:themeColor="accent6" w:themeShade="BF"/>
+          <w:sz w:val="40"/>
+          <w:szCs w:val="40"/>
+        </w:rPr>
+      </w:pPr>
+      <w:r>
+        <w:br w:type="page"/>
+      </w:r>
+    </w:p>
+    <w:p>
+      <w:pPr>
+        <w:pStyle w:val="Heading1"/>
+      </w:pPr>
+      <w:r>
+        <w:lastRenderedPageBreak/>
+        <w:t>Appendix II:</w:t>
+      </w:r>
+    </w:p>
+    <w:p>
+      <w:bookmarkStart w:id="35" w:name="_GoBack"/>
+      <w:bookmarkEnd w:id="35"/>
+    </w:p>
     <w:sectPr>
       <w:headerReference w:type="default" r:id="rId18"/>
       <w:footerReference w:type="default" r:id="rId19"/>
@@ -8483,25 +8387,7 @@
           <w:color w:val="auto"/>
           <w:sz w:val="16"/>
         </w:rPr>
-        <w:t xml:space="preserve"> </w:t>
-      </w:r>
-      <w:proofErr w:type="spellStart"/>
-      <w:r>
-        <w:rPr>
-          <w:rStyle w:val="SubtleReference"/>
-          <w:color w:val="auto"/>
-          <w:sz w:val="16"/>
-        </w:rPr>
-        <w:t>ReLU</w:t>
-      </w:r>
-      <w:proofErr w:type="spellEnd"/>
-      <w:r>
-        <w:rPr>
-          <w:rStyle w:val="SubtleReference"/>
-          <w:color w:val="auto"/>
-          <w:sz w:val="16"/>
-        </w:rPr>
-        <w:t xml:space="preserve"> model is essentially nothing more than</w:t>
+        <w:t xml:space="preserve"> ReLU model is essentially nothing more than</w:t>
       </w:r>
       <w:r>
         <w:rPr>
@@ -11061,7 +10947,7 @@
 </file>
 
 <file path=customXml/itemProps1.xml><?xml version="1.0" encoding="utf-8"?>
-<ds:datastoreItem xmlns:ds="http://schemas.openxmlformats.org/officeDocument/2006/customXml" ds:itemID="{DD6E7B88-44C8-46E9-8DFB-8871C886351E}">
+<ds:datastoreItem xmlns:ds="http://schemas.openxmlformats.org/officeDocument/2006/customXml" ds:itemID="{DD47C36B-3E3A-4783-863D-BE3B0C07EA0E}">
   <ds:schemaRefs>
     <ds:schemaRef ds:uri="http://schemas.openxmlformats.org/officeDocument/2006/bibliography"/>
   </ds:schemaRefs>

</xml_diff>

<commit_message>
nervous back-up, don't think anything changed
</commit_message>
<xml_diff>
--- a/Thesis/MScThesisChristiaanGerhardusViljoen.docx
+++ b/Thesis/MScThesisChristiaanGerhardusViljoen.docx
@@ -7314,21 +7314,7 @@
       </w:pPr>
       <w:r>
         <w:tab/>
-      </w:r>
-      <w:r>
-        <w:t>Z</w:t>
-      </w:r>
-      <w:r>
-        <w:t>_2</w:t>
-      </w:r>
-      <w:r>
-        <w:t xml:space="preserve"> = LAYER[NODES=</w:t>
-      </w:r>
-      <w:r>
-        <w:t>512, INPUT = A_1</w:t>
-      </w:r>
-      <w:r>
-        <w:t>]</w:t>
+        <w:t>Z_2 = LAYER[NODES=512, INPUT = A_1]</w:t>
       </w:r>
     </w:p>
     <w:p>
@@ -7337,10 +7323,7 @@
       </w:pPr>
       <w:r>
         <w:tab/>
-        <w:t>A_2</w:t>
-      </w:r>
-      <w:r>
-        <w:t xml:space="preserve"> = LEAKY_RELU(ALPHA = 0.2,</w:t>
+        <w:t>A_2 = LEAKY_RELU(ALPHA = 0.2,</w:t>
       </w:r>
     </w:p>
     <w:p>
@@ -7349,22 +7332,7 @@
         <w:ind w:left="2160" w:firstLine="720"/>
       </w:pPr>
       <w:r>
-        <w:t xml:space="preserve">FUNCTION = </w:t>
-      </w:r>
-      <w:r>
-        <w:t>IF Z_2</w:t>
-      </w:r>
-      <w:r>
-        <w:t xml:space="preserve"> &gt; 0 THEN </w:t>
-      </w:r>
-      <w:r>
-        <w:t>Z_2 ELSE ALPHA*Z_2</w:t>
-      </w:r>
-      <w:r>
-        <w:t xml:space="preserve"> END</w:t>
-      </w:r>
-      <w:r>
-        <w:t>,</w:t>
+        <w:t>FUNCTION = IF Z_2 &gt; 0 THEN Z_2 ELSE ALPHA*Z_2 END,</w:t>
       </w:r>
     </w:p>
     <w:p>
@@ -7373,10 +7341,7 @@
         <w:ind w:left="2160" w:firstLine="720"/>
       </w:pPr>
       <w:r>
-        <w:t>INPUT = Z_2</w:t>
-      </w:r>
-      <w:r>
-        <w:t>)</w:t>
+        <w:t>INPUT = Z_2)</w:t>
       </w:r>
     </w:p>
     <w:p>
@@ -7385,12 +7350,7 @@
       </w:pPr>
       <w:r>
         <w:tab/>
-      </w:r>
-      <w:r>
-        <w:t>A_2 = BATCH_NORMALIZATION(A_2</w:t>
-      </w:r>
-      <w:r>
-        <w:t>)</w:t>
+        <w:t>A_2 = BATCH_NORMALIZATION(A_2)</w:t>
       </w:r>
     </w:p>
     <w:p>
@@ -7399,15 +7359,7 @@
       </w:pPr>
       <w:r>
         <w:tab/>
-      </w:r>
-      <w:r>
-        <w:t>Z</w:t>
-      </w:r>
-      <w:r>
-        <w:t>_3 = LAYER[NODES=1024, INPUT = A_2</w:t>
-      </w:r>
-      <w:r>
-        <w:t>]</w:t>
+        <w:t>Z_3 = LAYER[NODES=1024, INPUT = A_2]</w:t>
       </w:r>
     </w:p>
     <w:p>
@@ -7416,10 +7368,7 @@
       </w:pPr>
       <w:r>
         <w:tab/>
-        <w:t>A_3</w:t>
-      </w:r>
-      <w:r>
-        <w:t xml:space="preserve"> = LEAKY_RELU(ALPHA = 0.2,</w:t>
+        <w:t>A_3 = LEAKY_RELU(ALPHA = 0.2,</w:t>
       </w:r>
     </w:p>
     <w:p>
@@ -7428,19 +7377,7 @@
         <w:ind w:left="2160" w:firstLine="720"/>
       </w:pPr>
       <w:r>
-        <w:t xml:space="preserve">FUNCTION = </w:t>
-      </w:r>
-      <w:r>
-        <w:t>IF Z_3</w:t>
-      </w:r>
-      <w:r>
-        <w:t xml:space="preserve"> &gt; 0 THEN </w:t>
-      </w:r>
-      <w:r>
-        <w:t>Z_3 ELSE ALPHA*Z_3</w:t>
-      </w:r>
-      <w:r>
-        <w:t xml:space="preserve"> END</w:t>
+        <w:t>FUNCTION = IF Z_3 &gt; 0 THEN Z_3 ELSE ALPHA*Z_3 END</w:t>
       </w:r>
     </w:p>
     <w:p>
@@ -7450,10 +7387,7 @@
       </w:pPr>
       <w:r>
         <w:lastRenderedPageBreak/>
-        <w:t>INPUT = Z_3</w:t>
-      </w:r>
-      <w:r>
-        <w:t>)</w:t>
+        <w:t>INPUT = Z_3)</w:t>
       </w:r>
     </w:p>
     <w:p>
@@ -7462,12 +7396,7 @@
       </w:pPr>
       <w:r>
         <w:tab/>
-      </w:r>
-      <w:r>
-        <w:t>A_3 = BATCH_NORMALIZATION(A_3</w:t>
-      </w:r>
-      <w:r>
-        <w:t>)</w:t>
+        <w:t>A_3 = BATCH_NORMALIZATION(A_3)</w:t>
       </w:r>
     </w:p>
     <w:p>
@@ -7581,7 +7510,352 @@
       </w:r>
       <w:bookmarkEnd w:id="30"/>
     </w:p>
-    <w:p/>
+    <w:p>
+      <w:pPr>
+        <w:pStyle w:val="Style1"/>
+      </w:pPr>
+    </w:p>
+    <w:p>
+      <w:pPr>
+        <w:pStyle w:val="Style1"/>
+        <w:rPr>
+          <w:i/>
+        </w:rPr>
+      </w:pPr>
+      <w:r>
+        <w:t xml:space="preserve">Detector response simulations is an integral part of all HEP experiments and high accuracy is attainable with first principle methods in current simulation environments such as GEANT, but at a high computational cost </w:t>
+      </w:r>
+      <w:sdt>
+        <w:sdtPr>
+          <w:id w:val="-1854410999"/>
+          <w:citation/>
+        </w:sdtPr>
+        <w:sdtContent>
+          <w:r>
+            <w:fldChar w:fldCharType="begin"/>
+          </w:r>
+          <w:r>
+            <w:instrText xml:space="preserve"> CITATION Dej \l 7177 </w:instrText>
+          </w:r>
+          <w:r>
+            <w:fldChar w:fldCharType="separate"/>
+          </w:r>
+          <w:r>
+            <w:rPr>
+              <w:noProof/>
+            </w:rPr>
+            <w:t>(16)</w:t>
+          </w:r>
+          <w:r>
+            <w:fldChar w:fldCharType="end"/>
+          </w:r>
+        </w:sdtContent>
+      </w:sdt>
+      <w:r>
+        <w:t>. This computational cost is particularly relevant to the ALICE experiment</w:t>
+      </w:r>
+      <w:r>
+        <w:t xml:space="preserve">, where a much higher charged particle multiplicity </w:t>
+      </w:r>
+      <m:oMath>
+        <m:sSub>
+          <m:sSubPr>
+            <m:ctrlPr>
+              <w:rPr>
+                <w:rFonts w:ascii="Cambria Math" w:hAnsi="Cambria Math"/>
+                <w:i/>
+              </w:rPr>
+            </m:ctrlPr>
+          </m:sSubPr>
+          <m:e>
+            <m:r>
+              <w:rPr>
+                <w:rFonts w:ascii="Cambria Math" w:hAnsi="Cambria Math"/>
+              </w:rPr>
+              <m:t>N</m:t>
+            </m:r>
+          </m:e>
+          <m:sub>
+            <m:r>
+              <w:rPr>
+                <w:rFonts w:ascii="Cambria Math" w:hAnsi="Cambria Math"/>
+              </w:rPr>
+              <m:t>CH</m:t>
+            </m:r>
+          </m:sub>
+        </m:sSub>
+      </m:oMath>
+      <w:r>
+        <w:t xml:space="preserve"> is achieved, relative to average transverse momentum </w:t>
+      </w:r>
+      <m:oMath>
+        <m:sSub>
+          <m:sSubPr>
+            <m:ctrlPr>
+              <w:rPr>
+                <w:rFonts w:ascii="Cambria Math" w:hAnsi="Cambria Math"/>
+                <w:i/>
+              </w:rPr>
+            </m:ctrlPr>
+          </m:sSubPr>
+          <m:e>
+            <m:r>
+              <w:rPr>
+                <w:rFonts w:ascii="Cambria Math" w:hAnsi="Cambria Math"/>
+              </w:rPr>
+              <m:t>P</m:t>
+            </m:r>
+          </m:e>
+          <m:sub>
+            <m:r>
+              <w:rPr>
+                <w:rFonts w:ascii="Cambria Math" w:hAnsi="Cambria Math"/>
+              </w:rPr>
+              <m:t>T</m:t>
+            </m:r>
+          </m:sub>
+        </m:sSub>
+      </m:oMath>
+      <w:r>
+        <w:t>. In other words, many more particles are produced in heavy ion collis</w:t>
+      </w:r>
+      <w:r>
+        <w:t>ions (</w:t>
+      </w:r>
+      <m:oMath>
+        <m:r>
+          <w:rPr>
+            <w:rFonts w:ascii="Cambria Math" w:hAnsi="Cambria Math"/>
+          </w:rPr>
+          <m:t>p-Pb or Pb-Pb</m:t>
+        </m:r>
+      </m:oMath>
+      <w:r>
+        <w:t>) compared to proton-proton (</w:t>
+      </w:r>
+      <m:oMath>
+        <m:r>
+          <w:rPr>
+            <w:rFonts w:ascii="Cambria Math" w:hAnsi="Cambria Math"/>
+          </w:rPr>
+          <m:t>pp</m:t>
+        </m:r>
+      </m:oMath>
+      <w:r>
+        <w:t>)c</w:t>
+      </w:r>
+      <w:r>
+        <w:t xml:space="preserve">ollisions, which increases simulation time significantly </w:t>
+      </w:r>
+      <w:sdt>
+        <w:sdtPr>
+          <w:id w:val="772512974"/>
+          <w:citation/>
+        </w:sdtPr>
+        <w:sdtContent>
+          <w:r>
+            <w:fldChar w:fldCharType="begin"/>
+          </w:r>
+          <w:r>
+            <w:instrText xml:space="preserve"> CITATION Placeholder1 \l 7177 </w:instrText>
+          </w:r>
+          <w:r>
+            <w:fldChar w:fldCharType="separate"/>
+          </w:r>
+          <w:r>
+            <w:rPr>
+              <w:noProof/>
+            </w:rPr>
+            <w:t>(17)</w:t>
+          </w:r>
+          <w:r>
+            <w:fldChar w:fldCharType="end"/>
+          </w:r>
+        </w:sdtContent>
+      </w:sdt>
+      <w:r>
+        <w:t xml:space="preserve"> </w:t>
+      </w:r>
+      <w:r>
+        <w:rPr>
+          <w:i/>
+        </w:rPr>
+        <w:sym w:font="Wingdings" w:char="F0DF"/>
+      </w:r>
+      <w:r>
+        <w:rPr>
+          <w:i/>
+        </w:rPr>
+        <w:t>placeholder reference, since I am just guessing here..</w:t>
+      </w:r>
+      <w:r>
+        <w:rPr>
+          <w:i/>
+        </w:rPr>
+        <w:t>.</w:t>
+      </w:r>
+    </w:p>
+    <w:p>
+      <w:pPr>
+        <w:pStyle w:val="Style1"/>
+      </w:pPr>
+      <w:bookmarkStart w:id="31" w:name="_GoBack"/>
+      <w:bookmarkEnd w:id="31"/>
+    </w:p>
+    <w:p>
+      <w:pPr>
+        <w:pStyle w:val="Style1"/>
+        <w:keepNext/>
+        <w:jc w:val="center"/>
+      </w:pPr>
+      <w:r>
+        <w:rPr>
+          <w:noProof/>
+        </w:rPr>
+        <w:drawing>
+          <wp:inline distT="0" distB="0" distL="0" distR="0">
+            <wp:extent cx="2758440" cy="2549467"/>
+            <wp:effectExtent l="0" t="0" r="3810" b="3810"/>
+            <wp:docPr id="9" name="Picture 9" descr="http://alice-publications.web.cern.ch/sites/alice-publications.web.cern.ch/files/papers/596/meanpt_nch_sys-13361.png"/>
+            <wp:cNvGraphicFramePr>
+              <a:graphicFrameLocks xmlns:a="http://schemas.openxmlformats.org/drawingml/2006/main" noChangeAspect="1"/>
+            </wp:cNvGraphicFramePr>
+            <a:graphic xmlns:a="http://schemas.openxmlformats.org/drawingml/2006/main">
+              <a:graphicData uri="http://schemas.openxmlformats.org/drawingml/2006/picture">
+                <pic:pic xmlns:pic="http://schemas.openxmlformats.org/drawingml/2006/picture">
+                  <pic:nvPicPr>
+                    <pic:cNvPr id="0" name="Picture 1" descr="http://alice-publications.web.cern.ch/sites/alice-publications.web.cern.ch/files/papers/596/meanpt_nch_sys-13361.png"/>
+                    <pic:cNvPicPr>
+                      <a:picLocks noChangeAspect="1" noChangeArrowheads="1"/>
+                    </pic:cNvPicPr>
+                  </pic:nvPicPr>
+                  <pic:blipFill>
+                    <a:blip r:embed="rId18" cstate="print">
+                      <a:extLst>
+                        <a:ext uri="{28A0092B-C50C-407E-A947-70E740481C1C}">
+                          <a14:useLocalDpi xmlns:a14="http://schemas.microsoft.com/office/drawing/2010/main" val="0"/>
+                        </a:ext>
+                      </a:extLst>
+                    </a:blip>
+                    <a:srcRect/>
+                    <a:stretch>
+                      <a:fillRect/>
+                    </a:stretch>
+                  </pic:blipFill>
+                  <pic:spPr bwMode="auto">
+                    <a:xfrm>
+                      <a:off x="0" y="0"/>
+                      <a:ext cx="2764117" cy="2554714"/>
+                    </a:xfrm>
+                    <a:prstGeom prst="rect">
+                      <a:avLst/>
+                    </a:prstGeom>
+                    <a:noFill/>
+                    <a:ln>
+                      <a:noFill/>
+                    </a:ln>
+                  </pic:spPr>
+                </pic:pic>
+              </a:graphicData>
+            </a:graphic>
+          </wp:inline>
+        </w:drawing>
+      </w:r>
+    </w:p>
+    <w:p>
+      <w:pPr>
+        <w:pStyle w:val="Caption"/>
+        <w:jc w:val="center"/>
+        <w:rPr>
+          <w:color w:val="auto"/>
+        </w:rPr>
+      </w:pPr>
+      <w:r>
+        <w:rPr>
+          <w:color w:val="auto"/>
+        </w:rPr>
+        <w:t xml:space="preserve">Figure </w:t>
+      </w:r>
+      <w:r>
+        <w:rPr>
+          <w:color w:val="auto"/>
+        </w:rPr>
+        <w:fldChar w:fldCharType="begin"/>
+      </w:r>
+      <w:r>
+        <w:rPr>
+          <w:color w:val="auto"/>
+        </w:rPr>
+        <w:instrText xml:space="preserve"> SEQ Figure \* ARABIC </w:instrText>
+      </w:r>
+      <w:r>
+        <w:rPr>
+          <w:color w:val="auto"/>
+        </w:rPr>
+        <w:fldChar w:fldCharType="separate"/>
+      </w:r>
+      <w:r>
+        <w:rPr>
+          <w:noProof/>
+          <w:color w:val="auto"/>
+        </w:rPr>
+        <w:t>8</w:t>
+      </w:r>
+      <w:r>
+        <w:rPr>
+          <w:color w:val="auto"/>
+        </w:rPr>
+        <w:fldChar w:fldCharType="end"/>
+      </w:r>
+      <w:r>
+        <w:rPr>
+          <w:color w:val="auto"/>
+        </w:rPr>
+        <w:t xml:space="preserve">: Average Charged Particle Multiplicity vs Average Transverse Momentum in p-p, p-Pb and Pb-Pb collisions at the LHC </w:t>
+      </w:r>
+      <w:sdt>
+        <w:sdtPr>
+          <w:rPr>
+            <w:color w:val="auto"/>
+          </w:rPr>
+          <w:id w:val="-1119136821"/>
+          <w:citation/>
+        </w:sdtPr>
+        <w:sdtContent>
+          <w:r>
+            <w:rPr>
+              <w:color w:val="auto"/>
+            </w:rPr>
+            <w:fldChar w:fldCharType="begin"/>
+          </w:r>
+          <w:r>
+            <w:rPr>
+              <w:color w:val="auto"/>
+            </w:rPr>
+            <w:instrText xml:space="preserve"> CITATION Mul13 \l 7177 </w:instrText>
+          </w:r>
+          <w:r>
+            <w:rPr>
+              <w:color w:val="auto"/>
+            </w:rPr>
+            <w:fldChar w:fldCharType="separate"/>
+          </w:r>
+          <w:r>
+            <w:rPr>
+              <w:noProof/>
+              <w:color w:val="auto"/>
+            </w:rPr>
+            <w:t>(18)</w:t>
+          </w:r>
+          <w:r>
+            <w:rPr>
+              <w:color w:val="auto"/>
+            </w:rPr>
+            <w:fldChar w:fldCharType="end"/>
+          </w:r>
+        </w:sdtContent>
+      </w:sdt>
+    </w:p>
     <w:p>
       <w:pPr>
         <w:rPr>
@@ -7591,7 +7865,7 @@
           <w:szCs w:val="40"/>
         </w:rPr>
       </w:pPr>
-      <w:bookmarkStart w:id="31" w:name="_Toc526453784"/>
+      <w:bookmarkStart w:id="32" w:name="_Toc526453784"/>
       <w:r>
         <w:br w:type="page"/>
       </w:r>
@@ -7604,7 +7878,7 @@
         <w:lastRenderedPageBreak/>
         <w:t>Research Question</w:t>
       </w:r>
-      <w:bookmarkEnd w:id="31"/>
+      <w:bookmarkEnd w:id="32"/>
     </w:p>
     <w:p/>
     <w:p>
@@ -7616,7 +7890,7 @@
           <w:szCs w:val="40"/>
         </w:rPr>
       </w:pPr>
-      <w:bookmarkStart w:id="32" w:name="_Toc526453785"/>
+      <w:bookmarkStart w:id="33" w:name="_Toc526453785"/>
       <w:r>
         <w:br w:type="page"/>
       </w:r>
@@ -7629,7 +7903,7 @@
         <w:lastRenderedPageBreak/>
         <w:t>Aims &amp; Objectives</w:t>
       </w:r>
-      <w:bookmarkEnd w:id="32"/>
+      <w:bookmarkEnd w:id="33"/>
     </w:p>
     <w:p/>
     <w:p>
@@ -7641,7 +7915,7 @@
           <w:szCs w:val="40"/>
         </w:rPr>
       </w:pPr>
-      <w:bookmarkStart w:id="33" w:name="_Toc526453786"/>
+      <w:bookmarkStart w:id="34" w:name="_Toc526453786"/>
       <w:r>
         <w:br w:type="page"/>
       </w:r>
@@ -7654,7 +7928,7 @@
         <w:lastRenderedPageBreak/>
         <w:t>Methods</w:t>
       </w:r>
-      <w:bookmarkEnd w:id="33"/>
+      <w:bookmarkEnd w:id="34"/>
     </w:p>
     <w:p/>
     <w:p>
@@ -7729,7 +8003,7 @@
         <w:br w:type="page"/>
       </w:r>
     </w:p>
-    <w:bookmarkStart w:id="34" w:name="_Toc526453787" w:displacedByCustomXml="next"/>
+    <w:bookmarkStart w:id="35" w:name="_Toc526453787" w:displacedByCustomXml="next"/>
     <w:sdt>
       <w:sdtPr>
         <w:rPr>
@@ -7752,7 +8026,7 @@
           <w:r>
             <w:t>Bibliography</w:t>
           </w:r>
-          <w:bookmarkEnd w:id="34"/>
+          <w:bookmarkEnd w:id="35"/>
         </w:p>
         <w:p/>
         <w:sdt>
@@ -8216,13 +8490,10 @@
         <w:t>Appendix II:</w:t>
       </w:r>
     </w:p>
-    <w:p>
-      <w:bookmarkStart w:id="35" w:name="_GoBack"/>
-      <w:bookmarkEnd w:id="35"/>
-    </w:p>
+    <w:p/>
     <w:sectPr>
-      <w:headerReference w:type="default" r:id="rId18"/>
-      <w:footerReference w:type="default" r:id="rId19"/>
+      <w:headerReference w:type="default" r:id="rId19"/>
+      <w:footerReference w:type="default" r:id="rId20"/>
       <w:pgSz w:w="11906" w:h="16838"/>
       <w:pgMar w:top="1440" w:right="1080" w:bottom="1440" w:left="1080" w:header="708" w:footer="708" w:gutter="0"/>
       <w:cols w:space="708"/>
@@ -10409,6 +10680,549 @@
 </w:styles>
 </file>
 
+<file path=word/glossary/document.xml><?xml version="1.0" encoding="utf-8"?>
+<w:glossaryDocument xmlns:wpc="http://schemas.microsoft.com/office/word/2010/wordprocessingCanvas" xmlns:cx="http://schemas.microsoft.com/office/drawing/2014/chartex" xmlns:cx1="http://schemas.microsoft.com/office/drawing/2015/9/8/chartex" xmlns:cx2="http://schemas.microsoft.com/office/drawing/2015/10/21/chartex" xmlns:cx3="http://schemas.microsoft.com/office/drawing/2016/5/9/chartex" xmlns:cx4="http://schemas.microsoft.com/office/drawing/2016/5/10/chartex" xmlns:cx5="http://schemas.microsoft.com/office/drawing/2016/5/11/chartex" xmlns:cx6="http://schemas.microsoft.com/office/drawing/2016/5/12/chartex" xmlns:cx7="http://schemas.microsoft.com/office/drawing/2016/5/13/chartex" xmlns:cx8="http://schemas.microsoft.com/office/drawing/2016/5/14/chartex" xmlns:mc="http://schemas.openxmlformats.org/markup-compatibility/2006" xmlns:aink="http://schemas.microsoft.com/office/drawing/2016/ink" xmlns:am3d="http://schemas.microsoft.com/office/drawing/2017/model3d" xmlns:o="urn:schemas-microsoft-com:office:office" xmlns:r="http://schemas.openxmlformats.org/officeDocument/2006/relationships" xmlns:m="http://schemas.openxmlformats.org/officeDocument/2006/math" xmlns:v="urn:schemas-microsoft-com:vml" xmlns:wp14="http://schemas.microsoft.com/office/word/2010/wordprocessingDrawing" xmlns:wp="http://schemas.openxmlformats.org/drawingml/2006/wordprocessingDrawing" xmlns:w10="urn:schemas-microsoft-com:office:word" xmlns:w="http://schemas.openxmlformats.org/wordprocessingml/2006/main" xmlns:w14="http://schemas.microsoft.com/office/word/2010/wordml" xmlns:w15="http://schemas.microsoft.com/office/word/2012/wordml" xmlns:w16cid="http://schemas.microsoft.com/office/word/2016/wordml/cid" xmlns:w16se="http://schemas.microsoft.com/office/word/2015/wordml/symex" xmlns:wpg="http://schemas.microsoft.com/office/word/2010/wordprocessingGroup" xmlns:wpi="http://schemas.microsoft.com/office/word/2010/wordprocessingInk" xmlns:wne="http://schemas.microsoft.com/office/word/2006/wordml" xmlns:wps="http://schemas.microsoft.com/office/word/2010/wordprocessingShape" mc:Ignorable="w14 w15 w16se w16cid wp14"/>
+</file>
+
+<file path=word/glossary/fontTable.xml><?xml version="1.0" encoding="utf-8"?>
+<w:fonts xmlns:mc="http://schemas.openxmlformats.org/markup-compatibility/2006" xmlns:r="http://schemas.openxmlformats.org/officeDocument/2006/relationships" xmlns:w="http://schemas.openxmlformats.org/wordprocessingml/2006/main" xmlns:w14="http://schemas.microsoft.com/office/word/2010/wordml" xmlns:w15="http://schemas.microsoft.com/office/word/2012/wordml" xmlns:w16cid="http://schemas.microsoft.com/office/word/2016/wordml/cid" xmlns:w16se="http://schemas.microsoft.com/office/word/2015/wordml/symex" mc:Ignorable="w14 w15 w16se w16cid">
+  <w:font w:name="Times New Roman">
+    <w:panose1 w:val="02020603050405020304"/>
+    <w:charset w:val="00"/>
+    <w:family w:val="roman"/>
+    <w:pitch w:val="variable"/>
+    <w:sig w:usb0="E0002EFF" w:usb1="C000785B" w:usb2="00000009" w:usb3="00000000" w:csb0="000001FF" w:csb1="00000000"/>
+  </w:font>
+  <w:font w:name="Garamond">
+    <w:panose1 w:val="02020404030301010803"/>
+    <w:charset w:val="00"/>
+    <w:family w:val="roman"/>
+    <w:pitch w:val="variable"/>
+    <w:sig w:usb0="00000287" w:usb1="00000000" w:usb2="00000000" w:usb3="00000000" w:csb0="0000009F" w:csb1="00000000"/>
+  </w:font>
+  <w:font w:name="Courier New">
+    <w:panose1 w:val="02070309020205020404"/>
+    <w:charset w:val="00"/>
+    <w:family w:val="modern"/>
+    <w:pitch w:val="fixed"/>
+    <w:sig w:usb0="E0002EFF" w:usb1="C0007843" w:usb2="00000009" w:usb3="00000000" w:csb0="000001FF" w:csb1="00000000"/>
+  </w:font>
+  <w:font w:name="Cambria Math">
+    <w:panose1 w:val="02040503050406030204"/>
+    <w:charset w:val="00"/>
+    <w:family w:val="roman"/>
+    <w:pitch w:val="variable"/>
+    <w:sig w:usb0="E00006FF" w:usb1="420024FF" w:usb2="02000000" w:usb3="00000000" w:csb0="0000019F" w:csb1="00000000"/>
+  </w:font>
+  <w:font w:name="Wingdings">
+    <w:panose1 w:val="05000000000000000000"/>
+    <w:charset w:val="02"/>
+    <w:family w:val="auto"/>
+    <w:pitch w:val="variable"/>
+    <w:sig w:usb0="00000000" w:usb1="10000000" w:usb2="00000000" w:usb3="00000000" w:csb0="80000000" w:csb1="00000000"/>
+  </w:font>
+  <w:font w:name="Calibri">
+    <w:panose1 w:val="020F0502020204030204"/>
+    <w:charset w:val="00"/>
+    <w:family w:val="swiss"/>
+    <w:pitch w:val="variable"/>
+    <w:sig w:usb0="E0002AFF" w:usb1="C000247B" w:usb2="00000009" w:usb3="00000000" w:csb0="000001FF" w:csb1="00000000"/>
+  </w:font>
+  <w:font w:name="Calibri Light">
+    <w:panose1 w:val="020F0302020204030204"/>
+    <w:charset w:val="00"/>
+    <w:family w:val="swiss"/>
+    <w:pitch w:val="variable"/>
+    <w:sig w:usb0="E0002AFF" w:usb1="C000247B" w:usb2="00000009" w:usb3="00000000" w:csb0="000001FF" w:csb1="00000000"/>
+  </w:font>
+</w:fonts>
+</file>
+
+<file path=word/glossary/settings.xml><?xml version="1.0" encoding="utf-8"?>
+<w:settings xmlns:mc="http://schemas.openxmlformats.org/markup-compatibility/2006" xmlns:o="urn:schemas-microsoft-com:office:office" xmlns:r="http://schemas.openxmlformats.org/officeDocument/2006/relationships" xmlns:m="http://schemas.openxmlformats.org/officeDocument/2006/math" xmlns:v="urn:schemas-microsoft-com:vml" xmlns:w10="urn:schemas-microsoft-com:office:word" xmlns:w="http://schemas.openxmlformats.org/wordprocessingml/2006/main" xmlns:w14="http://schemas.microsoft.com/office/word/2010/wordml" xmlns:w15="http://schemas.microsoft.com/office/word/2012/wordml" xmlns:w16cid="http://schemas.microsoft.com/office/word/2016/wordml/cid" xmlns:w16se="http://schemas.microsoft.com/office/word/2015/wordml/symex" xmlns:sl="http://schemas.openxmlformats.org/schemaLibrary/2006/main" mc:Ignorable="w14 w15 w16se w16cid">
+  <w:view w:val="normal"/>
+  <w:defaultTabStop w:val="720"/>
+  <w:characterSpacingControl w:val="doNotCompress"/>
+  <w:compat>
+    <w:useFELayout/>
+    <w:compatSetting w:name="compatibilityMode" w:uri="http://schemas.microsoft.com/office/word" w:val="15"/>
+    <w:compatSetting w:name="overrideTableStyleFontSizeAndJustification" w:uri="http://schemas.microsoft.com/office/word" w:val="1"/>
+    <w:compatSetting w:name="enableOpenTypeFeatures" w:uri="http://schemas.microsoft.com/office/word" w:val="1"/>
+    <w:compatSetting w:name="doNotFlipMirrorIndents" w:uri="http://schemas.microsoft.com/office/word" w:val="1"/>
+    <w:compatSetting w:name="differentiateMultirowTableHeaders" w:uri="http://schemas.microsoft.com/office/word" w:val="1"/>
+    <w:compatSetting w:name="useWord2013TrackBottomHyphenation" w:uri="http://schemas.microsoft.com/office/word" w:val="0"/>
+  </w:compat>
+  <w:rsids>
+    <w:rsidRoot w:val="00492F61"/>
+    <w:rsid w:val="00492F61"/>
+    <w:rsid w:val="00CC0745"/>
+  </w:rsids>
+  <m:mathPr>
+    <m:mathFont m:val="Cambria Math"/>
+    <m:brkBin m:val="before"/>
+    <m:brkBinSub m:val="--"/>
+    <m:smallFrac m:val="0"/>
+    <m:dispDef/>
+    <m:lMargin m:val="0"/>
+    <m:rMargin m:val="0"/>
+    <m:defJc m:val="centerGroup"/>
+    <m:wrapIndent m:val="1440"/>
+    <m:intLim m:val="subSup"/>
+    <m:naryLim m:val="undOvr"/>
+  </m:mathPr>
+  <w:themeFontLang w:val="en-ZA"/>
+  <w:clrSchemeMapping w:bg1="light1" w:t1="dark1" w:bg2="light2" w:t2="dark2" w:accent1="accent1" w:accent2="accent2" w:accent3="accent3" w:accent4="accent4" w:accent5="accent5" w:accent6="accent6" w:hyperlink="hyperlink" w:followedHyperlink="followedHyperlink"/>
+  <w:decimalSymbol w:val=","/>
+  <w:listSeparator w:val=","/>
+  <w15:chartTrackingRefBased/>
+</w:settings>
+</file>
+
+<file path=word/glossary/styles.xml><?xml version="1.0" encoding="utf-8"?>
+<w:styles xmlns:mc="http://schemas.openxmlformats.org/markup-compatibility/2006" xmlns:r="http://schemas.openxmlformats.org/officeDocument/2006/relationships" xmlns:w="http://schemas.openxmlformats.org/wordprocessingml/2006/main" xmlns:w14="http://schemas.microsoft.com/office/word/2010/wordml" xmlns:w15="http://schemas.microsoft.com/office/word/2012/wordml" xmlns:w16cid="http://schemas.microsoft.com/office/word/2016/wordml/cid" xmlns:w16se="http://schemas.microsoft.com/office/word/2015/wordml/symex" mc:Ignorable="w14 w15 w16se w16cid">
+  <w:docDefaults>
+    <w:rPrDefault>
+      <w:rPr>
+        <w:rFonts w:asciiTheme="minorHAnsi" w:eastAsiaTheme="minorEastAsia" w:hAnsiTheme="minorHAnsi" w:cstheme="minorBidi"/>
+        <w:sz w:val="22"/>
+        <w:szCs w:val="22"/>
+        <w:lang w:val="en-ZA" w:eastAsia="en-ZA" w:bidi="ar-SA"/>
+      </w:rPr>
+    </w:rPrDefault>
+    <w:pPrDefault>
+      <w:pPr>
+        <w:spacing w:after="160" w:line="259" w:lineRule="auto"/>
+      </w:pPr>
+    </w:pPrDefault>
+  </w:docDefaults>
+  <w:latentStyles w:defLockedState="0" w:defUIPriority="99" w:defSemiHidden="0" w:defUnhideWhenUsed="0" w:defQFormat="0" w:count="375">
+    <w:lsdException w:name="Normal" w:uiPriority="0" w:qFormat="1"/>
+    <w:lsdException w:name="heading 1" w:uiPriority="9" w:qFormat="1"/>
+    <w:lsdException w:name="heading 2" w:semiHidden="1" w:uiPriority="9" w:unhideWhenUsed="1" w:qFormat="1"/>
+    <w:lsdException w:name="heading 3" w:semiHidden="1" w:uiPriority="9" w:unhideWhenUsed="1" w:qFormat="1"/>
+    <w:lsdException w:name="heading 4" w:semiHidden="1" w:uiPriority="9" w:unhideWhenUsed="1" w:qFormat="1"/>
+    <w:lsdException w:name="heading 5" w:semiHidden="1" w:uiPriority="9" w:unhideWhenUsed="1" w:qFormat="1"/>
+    <w:lsdException w:name="heading 6" w:semiHidden="1" w:uiPriority="9" w:unhideWhenUsed="1" w:qFormat="1"/>
+    <w:lsdException w:name="heading 7" w:semiHidden="1" w:uiPriority="9" w:unhideWhenUsed="1" w:qFormat="1"/>
+    <w:lsdException w:name="heading 8" w:semiHidden="1" w:uiPriority="9" w:unhideWhenUsed="1" w:qFormat="1"/>
+    <w:lsdException w:name="heading 9" w:semiHidden="1" w:uiPriority="9" w:unhideWhenUsed="1" w:qFormat="1"/>
+    <w:lsdException w:name="index 1" w:semiHidden="1" w:unhideWhenUsed="1"/>
+    <w:lsdException w:name="index 2" w:semiHidden="1" w:unhideWhenUsed="1"/>
+    <w:lsdException w:name="index 3" w:semiHidden="1" w:unhideWhenUsed="1"/>
+    <w:lsdException w:name="index 4" w:semiHidden="1" w:unhideWhenUsed="1"/>
+    <w:lsdException w:name="index 5" w:semiHidden="1" w:unhideWhenUsed="1"/>
+    <w:lsdException w:name="index 6" w:semiHidden="1" w:unhideWhenUsed="1"/>
+    <w:lsdException w:name="index 7" w:semiHidden="1" w:unhideWhenUsed="1"/>
+    <w:lsdException w:name="index 8" w:semiHidden="1" w:unhideWhenUsed="1"/>
+    <w:lsdException w:name="index 9" w:semiHidden="1" w:unhideWhenUsed="1"/>
+    <w:lsdException w:name="toc 1" w:semiHidden="1" w:uiPriority="39" w:unhideWhenUsed="1"/>
+    <w:lsdException w:name="toc 2" w:semiHidden="1" w:uiPriority="39" w:unhideWhenUsed="1"/>
+    <w:lsdException w:name="toc 3" w:semiHidden="1" w:uiPriority="39" w:unhideWhenUsed="1"/>
+    <w:lsdException w:name="toc 4" w:semiHidden="1" w:uiPriority="39" w:unhideWhenUsed="1"/>
+    <w:lsdException w:name="toc 5" w:semiHidden="1" w:uiPriority="39" w:unhideWhenUsed="1"/>
+    <w:lsdException w:name="toc 6" w:semiHidden="1" w:uiPriority="39" w:unhideWhenUsed="1"/>
+    <w:lsdException w:name="toc 7" w:semiHidden="1" w:uiPriority="39" w:unhideWhenUsed="1"/>
+    <w:lsdException w:name="toc 8" w:semiHidden="1" w:uiPriority="39" w:unhideWhenUsed="1"/>
+    <w:lsdException w:name="toc 9" w:semiHidden="1" w:uiPriority="39" w:unhideWhenUsed="1"/>
+    <w:lsdException w:name="Normal Indent" w:semiHidden="1" w:unhideWhenUsed="1"/>
+    <w:lsdException w:name="footnote text" w:semiHidden="1" w:unhideWhenUsed="1"/>
+    <w:lsdException w:name="annotation text" w:semiHidden="1" w:unhideWhenUsed="1"/>
+    <w:lsdException w:name="header" w:semiHidden="1" w:unhideWhenUsed="1"/>
+    <w:lsdException w:name="footer" w:semiHidden="1" w:unhideWhenUsed="1"/>
+    <w:lsdException w:name="index heading" w:semiHidden="1" w:unhideWhenUsed="1"/>
+    <w:lsdException w:name="caption" w:semiHidden="1" w:uiPriority="35" w:unhideWhenUsed="1" w:qFormat="1"/>
+    <w:lsdException w:name="table of figures" w:semiHidden="1" w:unhideWhenUsed="1"/>
+    <w:lsdException w:name="envelope address" w:semiHidden="1" w:unhideWhenUsed="1"/>
+    <w:lsdException w:name="envelope return" w:semiHidden="1" w:unhideWhenUsed="1"/>
+    <w:lsdException w:name="footnote reference" w:semiHidden="1" w:unhideWhenUsed="1"/>
+    <w:lsdException w:name="annotation reference" w:semiHidden="1" w:unhideWhenUsed="1"/>
+    <w:lsdException w:name="line number" w:semiHidden="1" w:unhideWhenUsed="1"/>
+    <w:lsdException w:name="page number" w:semiHidden="1" w:unhideWhenUsed="1"/>
+    <w:lsdException w:name="endnote reference" w:semiHidden="1" w:unhideWhenUsed="1"/>
+    <w:lsdException w:name="endnote text" w:semiHidden="1" w:unhideWhenUsed="1"/>
+    <w:lsdException w:name="table of authorities" w:semiHidden="1" w:unhideWhenUsed="1"/>
+    <w:lsdException w:name="macro" w:semiHidden="1" w:unhideWhenUsed="1"/>
+    <w:lsdException w:name="toa heading" w:semiHidden="1" w:unhideWhenUsed="1"/>
+    <w:lsdException w:name="List" w:semiHidden="1" w:unhideWhenUsed="1"/>
+    <w:lsdException w:name="List Bullet" w:semiHidden="1" w:unhideWhenUsed="1"/>
+    <w:lsdException w:name="List Number" w:semiHidden="1" w:unhideWhenUsed="1"/>
+    <w:lsdException w:name="List 2" w:semiHidden="1" w:unhideWhenUsed="1"/>
+    <w:lsdException w:name="List 3" w:semiHidden="1" w:unhideWhenUsed="1"/>
+    <w:lsdException w:name="List 4" w:semiHidden="1" w:unhideWhenUsed="1"/>
+    <w:lsdException w:name="List 5" w:semiHidden="1" w:unhideWhenUsed="1"/>
+    <w:lsdException w:name="List Bullet 2" w:semiHidden="1" w:unhideWhenUsed="1"/>
+    <w:lsdException w:name="List Bullet 3" w:semiHidden="1" w:unhideWhenUsed="1"/>
+    <w:lsdException w:name="List Bullet 4" w:semiHidden="1" w:unhideWhenUsed="1"/>
+    <w:lsdException w:name="List Bullet 5" w:semiHidden="1" w:unhideWhenUsed="1"/>
+    <w:lsdException w:name="List Number 2" w:semiHidden="1" w:unhideWhenUsed="1"/>
+    <w:lsdException w:name="List Number 3" w:semiHidden="1" w:unhideWhenUsed="1"/>
+    <w:lsdException w:name="List Number 4" w:semiHidden="1" w:unhideWhenUsed="1"/>
+    <w:lsdException w:name="List Number 5" w:semiHidden="1" w:unhideWhenUsed="1"/>
+    <w:lsdException w:name="Title" w:uiPriority="10" w:qFormat="1"/>
+    <w:lsdException w:name="Closing" w:semiHidden="1" w:unhideWhenUsed="1"/>
+    <w:lsdException w:name="Signature" w:semiHidden="1" w:unhideWhenUsed="1"/>
+    <w:lsdException w:name="Default Paragraph Font" w:semiHidden="1" w:uiPriority="1" w:unhideWhenUsed="1"/>
+    <w:lsdException w:name="Body Text" w:semiHidden="1" w:unhideWhenUsed="1"/>
+    <w:lsdException w:name="Body Text Indent" w:semiHidden="1" w:unhideWhenUsed="1"/>
+    <w:lsdException w:name="List Continue" w:semiHidden="1" w:unhideWhenUsed="1"/>
+    <w:lsdException w:name="List Continue 2" w:semiHidden="1" w:unhideWhenUsed="1"/>
+    <w:lsdException w:name="List Continue 3" w:semiHidden="1" w:unhideWhenUsed="1"/>
+    <w:lsdException w:name="List Continue 4" w:semiHidden="1" w:unhideWhenUsed="1"/>
+    <w:lsdException w:name="List Continue 5" w:semiHidden="1" w:unhideWhenUsed="1"/>
+    <w:lsdException w:name="Message Header" w:semiHidden="1" w:unhideWhenUsed="1"/>
+    <w:lsdException w:name="Subtitle" w:uiPriority="11" w:qFormat="1"/>
+    <w:lsdException w:name="Salutation" w:semiHidden="1" w:unhideWhenUsed="1"/>
+    <w:lsdException w:name="Date" w:semiHidden="1" w:unhideWhenUsed="1"/>
+    <w:lsdException w:name="Body Text First Indent" w:semiHidden="1" w:unhideWhenUsed="1"/>
+    <w:lsdException w:name="Body Text First Indent 2" w:semiHidden="1" w:unhideWhenUsed="1"/>
+    <w:lsdException w:name="Note Heading" w:semiHidden="1" w:unhideWhenUsed="1"/>
+    <w:lsdException w:name="Body Text 2" w:semiHidden="1" w:unhideWhenUsed="1"/>
+    <w:lsdException w:name="Body Text 3" w:semiHidden="1" w:unhideWhenUsed="1"/>
+    <w:lsdException w:name="Body Text Indent 2" w:semiHidden="1" w:unhideWhenUsed="1"/>
+    <w:lsdException w:name="Body Text Indent 3" w:semiHidden="1" w:unhideWhenUsed="1"/>
+    <w:lsdException w:name="Block Text" w:semiHidden="1" w:unhideWhenUsed="1"/>
+    <w:lsdException w:name="Hyperlink" w:semiHidden="1" w:unhideWhenUsed="1"/>
+    <w:lsdException w:name="FollowedHyperlink" w:semiHidden="1" w:unhideWhenUsed="1"/>
+    <w:lsdException w:name="Strong" w:uiPriority="22" w:qFormat="1"/>
+    <w:lsdException w:name="Emphasis" w:uiPriority="20" w:qFormat="1"/>
+    <w:lsdException w:name="Document Map" w:semiHidden="1" w:unhideWhenUsed="1"/>
+    <w:lsdException w:name="Plain Text" w:semiHidden="1" w:unhideWhenUsed="1"/>
+    <w:lsdException w:name="E-mail Signature" w:semiHidden="1" w:unhideWhenUsed="1"/>
+    <w:lsdException w:name="HTML Top of Form" w:semiHidden="1" w:unhideWhenUsed="1"/>
+    <w:lsdException w:name="HTML Bottom of Form" w:semiHidden="1" w:unhideWhenUsed="1"/>
+    <w:lsdException w:name="Normal (Web)" w:semiHidden="1" w:unhideWhenUsed="1"/>
+    <w:lsdException w:name="HTML Acronym" w:semiHidden="1" w:unhideWhenUsed="1"/>
+    <w:lsdException w:name="HTML Address" w:semiHidden="1" w:unhideWhenUsed="1"/>
+    <w:lsdException w:name="HTML Cite" w:semiHidden="1" w:unhideWhenUsed="1"/>
+    <w:lsdException w:name="HTML Code" w:semiHidden="1" w:unhideWhenUsed="1"/>
+    <w:lsdException w:name="HTML Definition" w:semiHidden="1" w:unhideWhenUsed="1"/>
+    <w:lsdException w:name="HTML Keyboard" w:semiHidden="1" w:unhideWhenUsed="1"/>
+    <w:lsdException w:name="HTML Preformatted" w:semiHidden="1" w:unhideWhenUsed="1"/>
+    <w:lsdException w:name="HTML Sample" w:semiHidden="1" w:unhideWhenUsed="1"/>
+    <w:lsdException w:name="HTML Typewriter" w:semiHidden="1" w:unhideWhenUsed="1"/>
+    <w:lsdException w:name="HTML Variable" w:semiHidden="1" w:unhideWhenUsed="1"/>
+    <w:lsdException w:name="Normal Table" w:semiHidden="1" w:unhideWhenUsed="1"/>
+    <w:lsdException w:name="annotation subject" w:semiHidden="1" w:unhideWhenUsed="1"/>
+    <w:lsdException w:name="No List" w:semiHidden="1" w:unhideWhenUsed="1"/>
+    <w:lsdException w:name="Outline List 1" w:semiHidden="1" w:unhideWhenUsed="1"/>
+    <w:lsdException w:name="Outline List 2" w:semiHidden="1" w:unhideWhenUsed="1"/>
+    <w:lsdException w:name="Outline List 3" w:semiHidden="1" w:unhideWhenUsed="1"/>
+    <w:lsdException w:name="Table Simple 1" w:semiHidden="1" w:unhideWhenUsed="1"/>
+    <w:lsdException w:name="Table Simple 2" w:semiHidden="1" w:unhideWhenUsed="1"/>
+    <w:lsdException w:name="Table Simple 3" w:semiHidden="1" w:unhideWhenUsed="1"/>
+    <w:lsdException w:name="Table Classic 1" w:semiHidden="1" w:unhideWhenUsed="1"/>
+    <w:lsdException w:name="Table Classic 2" w:semiHidden="1" w:unhideWhenUsed="1"/>
+    <w:lsdException w:name="Table Classic 3" w:semiHidden="1" w:unhideWhenUsed="1"/>
+    <w:lsdException w:name="Table Classic 4" w:semiHidden="1" w:unhideWhenUsed="1"/>
+    <w:lsdException w:name="Table Colorful 1" w:semiHidden="1" w:unhideWhenUsed="1"/>
+    <w:lsdException w:name="Table Colorful 2" w:semiHidden="1" w:unhideWhenUsed="1"/>
+    <w:lsdException w:name="Table Colorful 3" w:semiHidden="1" w:unhideWhenUsed="1"/>
+    <w:lsdException w:name="Table Columns 1" w:semiHidden="1" w:unhideWhenUsed="1"/>
+    <w:lsdException w:name="Table Columns 2" w:semiHidden="1" w:unhideWhenUsed="1"/>
+    <w:lsdException w:name="Table Columns 3" w:semiHidden="1" w:unhideWhenUsed="1"/>
+    <w:lsdException w:name="Table Columns 4" w:semiHidden="1" w:unhideWhenUsed="1"/>
+    <w:lsdException w:name="Table Columns 5" w:semiHidden="1" w:unhideWhenUsed="1"/>
+    <w:lsdException w:name="Table Grid 1" w:semiHidden="1" w:unhideWhenUsed="1"/>
+    <w:lsdException w:name="Table Grid 2" w:semiHidden="1" w:unhideWhenUsed="1"/>
+    <w:lsdException w:name="Table Grid 3" w:semiHidden="1" w:unhideWhenUsed="1"/>
+    <w:lsdException w:name="Table Grid 4" w:semiHidden="1" w:unhideWhenUsed="1"/>
+    <w:lsdException w:name="Table Grid 5" w:semiHidden="1" w:unhideWhenUsed="1"/>
+    <w:lsdException w:name="Table Grid 6" w:semiHidden="1" w:unhideWhenUsed="1"/>
+    <w:lsdException w:name="Table Grid 7" w:semiHidden="1" w:unhideWhenUsed="1"/>
+    <w:lsdException w:name="Table Grid 8" w:semiHidden="1" w:unhideWhenUsed="1"/>
+    <w:lsdException w:name="Table List 1" w:semiHidden="1" w:unhideWhenUsed="1"/>
+    <w:lsdException w:name="Table List 2" w:semiHidden="1" w:unhideWhenUsed="1"/>
+    <w:lsdException w:name="Table List 3" w:semiHidden="1" w:unhideWhenUsed="1"/>
+    <w:lsdException w:name="Table List 4" w:semiHidden="1" w:unhideWhenUsed="1"/>
+    <w:lsdException w:name="Table List 5" w:semiHidden="1" w:unhideWhenUsed="1"/>
+    <w:lsdException w:name="Table List 6" w:semiHidden="1" w:unhideWhenUsed="1"/>
+    <w:lsdException w:name="Table List 7" w:semiHidden="1" w:unhideWhenUsed="1"/>
+    <w:lsdException w:name="Table List 8" w:semiHidden="1" w:unhideWhenUsed="1"/>
+    <w:lsdException w:name="Table 3D effects 1" w:semiHidden="1" w:unhideWhenUsed="1"/>
+    <w:lsdException w:name="Table 3D effects 2" w:semiHidden="1" w:unhideWhenUsed="1"/>
+    <w:lsdException w:name="Table 3D effects 3" w:semiHidden="1" w:unhideWhenUsed="1"/>
+    <w:lsdException w:name="Table Contemporary" w:semiHidden="1" w:unhideWhenUsed="1"/>
+    <w:lsdException w:name="Table Elegant" w:semiHidden="1" w:unhideWhenUsed="1"/>
+    <w:lsdException w:name="Table Professional" w:semiHidden="1" w:unhideWhenUsed="1"/>
+    <w:lsdException w:name="Table Subtle 1" w:semiHidden="1" w:unhideWhenUsed="1"/>
+    <w:lsdException w:name="Table Subtle 2" w:semiHidden="1" w:unhideWhenUsed="1"/>
+    <w:lsdException w:name="Table Web 1" w:semiHidden="1" w:unhideWhenUsed="1"/>
+    <w:lsdException w:name="Table Web 2" w:semiHidden="1" w:unhideWhenUsed="1"/>
+    <w:lsdException w:name="Table Web 3" w:semiHidden="1" w:unhideWhenUsed="1"/>
+    <w:lsdException w:name="Balloon Text" w:semiHidden="1" w:unhideWhenUsed="1"/>
+    <w:lsdException w:name="Table Grid" w:uiPriority="39"/>
+    <w:lsdException w:name="Table Theme" w:semiHidden="1" w:unhideWhenUsed="1"/>
+    <w:lsdException w:name="Placeholder Text" w:semiHidden="1"/>
+    <w:lsdException w:name="No Spacing" w:uiPriority="1" w:qFormat="1"/>
+    <w:lsdException w:name="Light Shading" w:uiPriority="60"/>
+    <w:lsdException w:name="Light List" w:uiPriority="61"/>
+    <w:lsdException w:name="Light Grid" w:uiPriority="62"/>
+    <w:lsdException w:name="Medium Shading 1" w:uiPriority="63"/>
+    <w:lsdException w:name="Medium Shading 2" w:uiPriority="64"/>
+    <w:lsdException w:name="Medium List 1" w:uiPriority="65"/>
+    <w:lsdException w:name="Medium List 2" w:uiPriority="66"/>
+    <w:lsdException w:name="Medium Grid 1" w:uiPriority="67"/>
+    <w:lsdException w:name="Medium Grid 2" w:uiPriority="68"/>
+    <w:lsdException w:name="Medium Grid 3" w:uiPriority="69"/>
+    <w:lsdException w:name="Dark List" w:uiPriority="70"/>
+    <w:lsdException w:name="Colorful Shading" w:uiPriority="71"/>
+    <w:lsdException w:name="Colorful List" w:uiPriority="72"/>
+    <w:lsdException w:name="Colorful Grid" w:uiPriority="73"/>
+    <w:lsdException w:name="Light Shading Accent 1" w:uiPriority="60"/>
+    <w:lsdException w:name="Light List Accent 1" w:uiPriority="61"/>
+    <w:lsdException w:name="Light Grid Accent 1" w:uiPriority="62"/>
+    <w:lsdException w:name="Medium Shading 1 Accent 1" w:uiPriority="63"/>
+    <w:lsdException w:name="Medium Shading 2 Accent 1" w:uiPriority="64"/>
+    <w:lsdException w:name="Medium List 1 Accent 1" w:uiPriority="65"/>
+    <w:lsdException w:name="Revision" w:semiHidden="1"/>
+    <w:lsdException w:name="List Paragraph" w:uiPriority="34" w:qFormat="1"/>
+    <w:lsdException w:name="Quote" w:uiPriority="29" w:qFormat="1"/>
+    <w:lsdException w:name="Intense Quote" w:uiPriority="30" w:qFormat="1"/>
+    <w:lsdException w:name="Medium List 2 Accent 1" w:uiPriority="66"/>
+    <w:lsdException w:name="Medium Grid 1 Accent 1" w:uiPriority="67"/>
+    <w:lsdException w:name="Medium Grid 2 Accent 1" w:uiPriority="68"/>
+    <w:lsdException w:name="Medium Grid 3 Accent 1" w:uiPriority="69"/>
+    <w:lsdException w:name="Dark List Accent 1" w:uiPriority="70"/>
+    <w:lsdException w:name="Colorful Shading Accent 1" w:uiPriority="71"/>
+    <w:lsdException w:name="Colorful List Accent 1" w:uiPriority="72"/>
+    <w:lsdException w:name="Colorful Grid Accent 1" w:uiPriority="73"/>
+    <w:lsdException w:name="Light Shading Accent 2" w:uiPriority="60"/>
+    <w:lsdException w:name="Light List Accent 2" w:uiPriority="61"/>
+    <w:lsdException w:name="Light Grid Accent 2" w:uiPriority="62"/>
+    <w:lsdException w:name="Medium Shading 1 Accent 2" w:uiPriority="63"/>
+    <w:lsdException w:name="Medium Shading 2 Accent 2" w:uiPriority="64"/>
+    <w:lsdException w:name="Medium List 1 Accent 2" w:uiPriority="65"/>
+    <w:lsdException w:name="Medium List 2 Accent 2" w:uiPriority="66"/>
+    <w:lsdException w:name="Medium Grid 1 Accent 2" w:uiPriority="67"/>
+    <w:lsdException w:name="Medium Grid 2 Accent 2" w:uiPriority="68"/>
+    <w:lsdException w:name="Medium Grid 3 Accent 2" w:uiPriority="69"/>
+    <w:lsdException w:name="Dark List Accent 2" w:uiPriority="70"/>
+    <w:lsdException w:name="Colorful Shading Accent 2" w:uiPriority="71"/>
+    <w:lsdException w:name="Colorful List Accent 2" w:uiPriority="72"/>
+    <w:lsdException w:name="Colorful Grid Accent 2" w:uiPriority="73"/>
+    <w:lsdException w:name="Light Shading Accent 3" w:uiPriority="60"/>
+    <w:lsdException w:name="Light List Accent 3" w:uiPriority="61"/>
+    <w:lsdException w:name="Light Grid Accent 3" w:uiPriority="62"/>
+    <w:lsdException w:name="Medium Shading 1 Accent 3" w:uiPriority="63"/>
+    <w:lsdException w:name="Medium Shading 2 Accent 3" w:uiPriority="64"/>
+    <w:lsdException w:name="Medium List 1 Accent 3" w:uiPriority="65"/>
+    <w:lsdException w:name="Medium List 2 Accent 3" w:uiPriority="66"/>
+    <w:lsdException w:name="Medium Grid 1 Accent 3" w:uiPriority="67"/>
+    <w:lsdException w:name="Medium Grid 2 Accent 3" w:uiPriority="68"/>
+    <w:lsdException w:name="Medium Grid 3 Accent 3" w:uiPriority="69"/>
+    <w:lsdException w:name="Dark List Accent 3" w:uiPriority="70"/>
+    <w:lsdException w:name="Colorful Shading Accent 3" w:uiPriority="71"/>
+    <w:lsdException w:name="Colorful List Accent 3" w:uiPriority="72"/>
+    <w:lsdException w:name="Colorful Grid Accent 3" w:uiPriority="73"/>
+    <w:lsdException w:name="Light Shading Accent 4" w:uiPriority="60"/>
+    <w:lsdException w:name="Light List Accent 4" w:uiPriority="61"/>
+    <w:lsdException w:name="Light Grid Accent 4" w:uiPriority="62"/>
+    <w:lsdException w:name="Medium Shading 1 Accent 4" w:uiPriority="63"/>
+    <w:lsdException w:name="Medium Shading 2 Accent 4" w:uiPriority="64"/>
+    <w:lsdException w:name="Medium List 1 Accent 4" w:uiPriority="65"/>
+    <w:lsdException w:name="Medium List 2 Accent 4" w:uiPriority="66"/>
+    <w:lsdException w:name="Medium Grid 1 Accent 4" w:uiPriority="67"/>
+    <w:lsdException w:name="Medium Grid 2 Accent 4" w:uiPriority="68"/>
+    <w:lsdException w:name="Medium Grid 3 Accent 4" w:uiPriority="69"/>
+    <w:lsdException w:name="Dark List Accent 4" w:uiPriority="70"/>
+    <w:lsdException w:name="Colorful Shading Accent 4" w:uiPriority="71"/>
+    <w:lsdException w:name="Colorful List Accent 4" w:uiPriority="72"/>
+    <w:lsdException w:name="Colorful Grid Accent 4" w:uiPriority="73"/>
+    <w:lsdException w:name="Light Shading Accent 5" w:uiPriority="60"/>
+    <w:lsdException w:name="Light List Accent 5" w:uiPriority="61"/>
+    <w:lsdException w:name="Light Grid Accent 5" w:uiPriority="62"/>
+    <w:lsdException w:name="Medium Shading 1 Accent 5" w:uiPriority="63"/>
+    <w:lsdException w:name="Medium Shading 2 Accent 5" w:uiPriority="64"/>
+    <w:lsdException w:name="Medium List 1 Accent 5" w:uiPriority="65"/>
+    <w:lsdException w:name="Medium List 2 Accent 5" w:uiPriority="66"/>
+    <w:lsdException w:name="Medium Grid 1 Accent 5" w:uiPriority="67"/>
+    <w:lsdException w:name="Medium Grid 2 Accent 5" w:uiPriority="68"/>
+    <w:lsdException w:name="Medium Grid 3 Accent 5" w:uiPriority="69"/>
+    <w:lsdException w:name="Dark List Accent 5" w:uiPriority="70"/>
+    <w:lsdException w:name="Colorful Shading Accent 5" w:uiPriority="71"/>
+    <w:lsdException w:name="Colorful List Accent 5" w:uiPriority="72"/>
+    <w:lsdException w:name="Colorful Grid Accent 5" w:uiPriority="73"/>
+    <w:lsdException w:name="Light Shading Accent 6" w:uiPriority="60"/>
+    <w:lsdException w:name="Light List Accent 6" w:uiPriority="61"/>
+    <w:lsdException w:name="Light Grid Accent 6" w:uiPriority="62"/>
+    <w:lsdException w:name="Medium Shading 1 Accent 6" w:uiPriority="63"/>
+    <w:lsdException w:name="Medium Shading 2 Accent 6" w:uiPriority="64"/>
+    <w:lsdException w:name="Medium List 1 Accent 6" w:uiPriority="65"/>
+    <w:lsdException w:name="Medium List 2 Accent 6" w:uiPriority="66"/>
+    <w:lsdException w:name="Medium Grid 1 Accent 6" w:uiPriority="67"/>
+    <w:lsdException w:name="Medium Grid 2 Accent 6" w:uiPriority="68"/>
+    <w:lsdException w:name="Medium Grid 3 Accent 6" w:uiPriority="69"/>
+    <w:lsdException w:name="Dark List Accent 6" w:uiPriority="70"/>
+    <w:lsdException w:name="Colorful Shading Accent 6" w:uiPriority="71"/>
+    <w:lsdException w:name="Colorful List Accent 6" w:uiPriority="72"/>
+    <w:lsdException w:name="Colorful Grid Accent 6" w:uiPriority="73"/>
+    <w:lsdException w:name="Subtle Emphasis" w:uiPriority="19" w:qFormat="1"/>
+    <w:lsdException w:name="Intense Emphasis" w:uiPriority="21" w:qFormat="1"/>
+    <w:lsdException w:name="Subtle Reference" w:uiPriority="31" w:qFormat="1"/>
+    <w:lsdException w:name="Intense Reference" w:uiPriority="32" w:qFormat="1"/>
+    <w:lsdException w:name="Book Title" w:uiPriority="33" w:qFormat="1"/>
+    <w:lsdException w:name="Bibliography" w:semiHidden="1" w:uiPriority="37" w:unhideWhenUsed="1"/>
+    <w:lsdException w:name="TOC Heading" w:semiHidden="1" w:uiPriority="39" w:unhideWhenUsed="1" w:qFormat="1"/>
+    <w:lsdException w:name="Plain Table 1" w:uiPriority="41"/>
+    <w:lsdException w:name="Plain Table 2" w:uiPriority="42"/>
+    <w:lsdException w:name="Plain Table 3" w:uiPriority="43"/>
+    <w:lsdException w:name="Plain Table 4" w:uiPriority="44"/>
+    <w:lsdException w:name="Plain Table 5" w:uiPriority="45"/>
+    <w:lsdException w:name="Grid Table Light" w:uiPriority="40"/>
+    <w:lsdException w:name="Grid Table 1 Light" w:uiPriority="46"/>
+    <w:lsdException w:name="Grid Table 2" w:uiPriority="47"/>
+    <w:lsdException w:name="Grid Table 3" w:uiPriority="48"/>
+    <w:lsdException w:name="Grid Table 4" w:uiPriority="49"/>
+    <w:lsdException w:name="Grid Table 5 Dark" w:uiPriority="50"/>
+    <w:lsdException w:name="Grid Table 6 Colorful" w:uiPriority="51"/>
+    <w:lsdException w:name="Grid Table 7 Colorful" w:uiPriority="52"/>
+    <w:lsdException w:name="Grid Table 1 Light Accent 1" w:uiPriority="46"/>
+    <w:lsdException w:name="Grid Table 2 Accent 1" w:uiPriority="47"/>
+    <w:lsdException w:name="Grid Table 3 Accent 1" w:uiPriority="48"/>
+    <w:lsdException w:name="Grid Table 4 Accent 1" w:uiPriority="49"/>
+    <w:lsdException w:name="Grid Table 5 Dark Accent 1" w:uiPriority="50"/>
+    <w:lsdException w:name="Grid Table 6 Colorful Accent 1" w:uiPriority="51"/>
+    <w:lsdException w:name="Grid Table 7 Colorful Accent 1" w:uiPriority="52"/>
+    <w:lsdException w:name="Grid Table 1 Light Accent 2" w:uiPriority="46"/>
+    <w:lsdException w:name="Grid Table 2 Accent 2" w:uiPriority="47"/>
+    <w:lsdException w:name="Grid Table 3 Accent 2" w:uiPriority="48"/>
+    <w:lsdException w:name="Grid Table 4 Accent 2" w:uiPriority="49"/>
+    <w:lsdException w:name="Grid Table 5 Dark Accent 2" w:uiPriority="50"/>
+    <w:lsdException w:name="Grid Table 6 Colorful Accent 2" w:uiPriority="51"/>
+    <w:lsdException w:name="Grid Table 7 Colorful Accent 2" w:uiPriority="52"/>
+    <w:lsdException w:name="Grid Table 1 Light Accent 3" w:uiPriority="46"/>
+    <w:lsdException w:name="Grid Table 2 Accent 3" w:uiPriority="47"/>
+    <w:lsdException w:name="Grid Table 3 Accent 3" w:uiPriority="48"/>
+    <w:lsdException w:name="Grid Table 4 Accent 3" w:uiPriority="49"/>
+    <w:lsdException w:name="Grid Table 5 Dark Accent 3" w:uiPriority="50"/>
+    <w:lsdException w:name="Grid Table 6 Colorful Accent 3" w:uiPriority="51"/>
+    <w:lsdException w:name="Grid Table 7 Colorful Accent 3" w:uiPriority="52"/>
+    <w:lsdException w:name="Grid Table 1 Light Accent 4" w:uiPriority="46"/>
+    <w:lsdException w:name="Grid Table 2 Accent 4" w:uiPriority="47"/>
+    <w:lsdException w:name="Grid Table 3 Accent 4" w:uiPriority="48"/>
+    <w:lsdException w:name="Grid Table 4 Accent 4" w:uiPriority="49"/>
+    <w:lsdException w:name="Grid Table 5 Dark Accent 4" w:uiPriority="50"/>
+    <w:lsdException w:name="Grid Table 6 Colorful Accent 4" w:uiPriority="51"/>
+    <w:lsdException w:name="Grid Table 7 Colorful Accent 4" w:uiPriority="52"/>
+    <w:lsdException w:name="Grid Table 1 Light Accent 5" w:uiPriority="46"/>
+    <w:lsdException w:name="Grid Table 2 Accent 5" w:uiPriority="47"/>
+    <w:lsdException w:name="Grid Table 3 Accent 5" w:uiPriority="48"/>
+    <w:lsdException w:name="Grid Table 4 Accent 5" w:uiPriority="49"/>
+    <w:lsdException w:name="Grid Table 5 Dark Accent 5" w:uiPriority="50"/>
+    <w:lsdException w:name="Grid Table 6 Colorful Accent 5" w:uiPriority="51"/>
+    <w:lsdException w:name="Grid Table 7 Colorful Accent 5" w:uiPriority="52"/>
+    <w:lsdException w:name="Grid Table 1 Light Accent 6" w:uiPriority="46"/>
+    <w:lsdException w:name="Grid Table 2 Accent 6" w:uiPriority="47"/>
+    <w:lsdException w:name="Grid Table 3 Accent 6" w:uiPriority="48"/>
+    <w:lsdException w:name="Grid Table 4 Accent 6" w:uiPriority="49"/>
+    <w:lsdException w:name="Grid Table 5 Dark Accent 6" w:uiPriority="50"/>
+    <w:lsdException w:name="Grid Table 6 Colorful Accent 6" w:uiPriority="51"/>
+    <w:lsdException w:name="Grid Table 7 Colorful Accent 6" w:uiPriority="52"/>
+    <w:lsdException w:name="List Table 1 Light" w:uiPriority="46"/>
+    <w:lsdException w:name="List Table 2" w:uiPriority="47"/>
+    <w:lsdException w:name="List Table 3" w:uiPriority="48"/>
+    <w:lsdException w:name="List Table 4" w:uiPriority="49"/>
+    <w:lsdException w:name="List Table 5 Dark" w:uiPriority="50"/>
+    <w:lsdException w:name="List Table 6 Colorful" w:uiPriority="51"/>
+    <w:lsdException w:name="List Table 7 Colorful" w:uiPriority="52"/>
+    <w:lsdException w:name="List Table 1 Light Accent 1" w:uiPriority="46"/>
+    <w:lsdException w:name="List Table 2 Accent 1" w:uiPriority="47"/>
+    <w:lsdException w:name="List Table 3 Accent 1" w:uiPriority="48"/>
+    <w:lsdException w:name="List Table 4 Accent 1" w:uiPriority="49"/>
+    <w:lsdException w:name="List Table 5 Dark Accent 1" w:uiPriority="50"/>
+    <w:lsdException w:name="List Table 6 Colorful Accent 1" w:uiPriority="51"/>
+    <w:lsdException w:name="List Table 7 Colorful Accent 1" w:uiPriority="52"/>
+    <w:lsdException w:name="List Table 1 Light Accent 2" w:uiPriority="46"/>
+    <w:lsdException w:name="List Table 2 Accent 2" w:uiPriority="47"/>
+    <w:lsdException w:name="List Table 3 Accent 2" w:uiPriority="48"/>
+    <w:lsdException w:name="List Table 4 Accent 2" w:uiPriority="49"/>
+    <w:lsdException w:name="List Table 5 Dark Accent 2" w:uiPriority="50"/>
+    <w:lsdException w:name="List Table 6 Colorful Accent 2" w:uiPriority="51"/>
+    <w:lsdException w:name="List Table 7 Colorful Accent 2" w:uiPriority="52"/>
+    <w:lsdException w:name="List Table 1 Light Accent 3" w:uiPriority="46"/>
+    <w:lsdException w:name="List Table 2 Accent 3" w:uiPriority="47"/>
+    <w:lsdException w:name="List Table 3 Accent 3" w:uiPriority="48"/>
+    <w:lsdException w:name="List Table 4 Accent 3" w:uiPriority="49"/>
+    <w:lsdException w:name="List Table 5 Dark Accent 3" w:uiPriority="50"/>
+    <w:lsdException w:name="List Table 6 Colorful Accent 3" w:uiPriority="51"/>
+    <w:lsdException w:name="List Table 7 Colorful Accent 3" w:uiPriority="52"/>
+    <w:lsdException w:name="List Table 1 Light Accent 4" w:uiPriority="46"/>
+    <w:lsdException w:name="List Table 2 Accent 4" w:uiPriority="47"/>
+    <w:lsdException w:name="List Table 3 Accent 4" w:uiPriority="48"/>
+    <w:lsdException w:name="List Table 4 Accent 4" w:uiPriority="49"/>
+    <w:lsdException w:name="List Table 5 Dark Accent 4" w:uiPriority="50"/>
+    <w:lsdException w:name="List Table 6 Colorful Accent 4" w:uiPriority="51"/>
+    <w:lsdException w:name="List Table 7 Colorful Accent 4" w:uiPriority="52"/>
+    <w:lsdException w:name="List Table 1 Light Accent 5" w:uiPriority="46"/>
+    <w:lsdException w:name="List Table 2 Accent 5" w:uiPriority="47"/>
+    <w:lsdException w:name="List Table 3 Accent 5" w:uiPriority="48"/>
+    <w:lsdException w:name="List Table 4 Accent 5" w:uiPriority="49"/>
+    <w:lsdException w:name="List Table 5 Dark Accent 5" w:uiPriority="50"/>
+    <w:lsdException w:name="List Table 6 Colorful Accent 5" w:uiPriority="51"/>
+    <w:lsdException w:name="List Table 7 Colorful Accent 5" w:uiPriority="52"/>
+    <w:lsdException w:name="List Table 1 Light Accent 6" w:uiPriority="46"/>
+    <w:lsdException w:name="List Table 2 Accent 6" w:uiPriority="47"/>
+    <w:lsdException w:name="List Table 3 Accent 6" w:uiPriority="48"/>
+    <w:lsdException w:name="List Table 4 Accent 6" w:uiPriority="49"/>
+    <w:lsdException w:name="List Table 5 Dark Accent 6" w:uiPriority="50"/>
+    <w:lsdException w:name="List Table 6 Colorful Accent 6" w:uiPriority="51"/>
+    <w:lsdException w:name="List Table 7 Colorful Accent 6" w:uiPriority="52"/>
+    <w:lsdException w:name="Mention" w:semiHidden="1" w:unhideWhenUsed="1"/>
+    <w:lsdException w:name="Smart Hyperlink" w:semiHidden="1" w:unhideWhenUsed="1"/>
+    <w:lsdException w:name="Hashtag" w:semiHidden="1" w:unhideWhenUsed="1"/>
+    <w:lsdException w:name="Unresolved Mention" w:semiHidden="1" w:unhideWhenUsed="1"/>
+  </w:latentStyles>
+  <w:style w:type="paragraph" w:default="1" w:styleId="Normal">
+    <w:name w:val="Normal"/>
+    <w:qFormat/>
+  </w:style>
+  <w:style w:type="character" w:default="1" w:styleId="DefaultParagraphFont">
+    <w:name w:val="Default Paragraph Font"/>
+    <w:uiPriority w:val="1"/>
+    <w:semiHidden/>
+    <w:unhideWhenUsed/>
+  </w:style>
+  <w:style w:type="table" w:default="1" w:styleId="TableNormal">
+    <w:name w:val="Normal Table"/>
+    <w:uiPriority w:val="99"/>
+    <w:semiHidden/>
+    <w:unhideWhenUsed/>
+    <w:tblPr>
+      <w:tblInd w:w="0" w:type="dxa"/>
+      <w:tblCellMar>
+        <w:top w:w="0" w:type="dxa"/>
+        <w:left w:w="108" w:type="dxa"/>
+        <w:bottom w:w="0" w:type="dxa"/>
+        <w:right w:w="108" w:type="dxa"/>
+      </w:tblCellMar>
+    </w:tblPr>
+  </w:style>
+  <w:style w:type="numbering" w:default="1" w:styleId="NoList">
+    <w:name w:val="No List"/>
+    <w:uiPriority w:val="99"/>
+    <w:semiHidden/>
+    <w:unhideWhenUsed/>
+  </w:style>
+  <w:style w:type="character" w:styleId="PlaceholderText">
+    <w:name w:val="Placeholder Text"/>
+    <w:basedOn w:val="DefaultParagraphFont"/>
+    <w:uiPriority w:val="99"/>
+    <w:semiHidden/>
+    <w:rsid w:val="00492F61"/>
+    <w:rPr>
+      <w:color w:val="808080"/>
+    </w:rPr>
+  </w:style>
+</w:styles>
+</file>
+
+<file path=word/glossary/webSettings.xml><?xml version="1.0" encoding="utf-8"?>
+<w:webSettings xmlns:mc="http://schemas.openxmlformats.org/markup-compatibility/2006" xmlns:r="http://schemas.openxmlformats.org/officeDocument/2006/relationships" xmlns:w="http://schemas.openxmlformats.org/wordprocessingml/2006/main" xmlns:w14="http://schemas.microsoft.com/office/word/2010/wordml" xmlns:w15="http://schemas.microsoft.com/office/word/2012/wordml" xmlns:w16cid="http://schemas.microsoft.com/office/word/2016/wordml/cid" xmlns:w16se="http://schemas.microsoft.com/office/word/2015/wordml/symex" mc:Ignorable="w14 w15 w16se w16cid">
+  <w:optimizeForBrowser/>
+  <w:allowPNG/>
+</w:webSettings>
+</file>
+
 <file path=word/theme/theme1.xml><?xml version="1.0" encoding="utf-8"?>
 <a:theme xmlns:a="http://schemas.openxmlformats.org/drawingml/2006/main" name="Organic">
   <a:themeElements>
@@ -10943,11 +11757,51 @@
     <b:URL>https://machinelearningmastery.com/handwritten-digit-recognition-using-convolutional-neural-networks-python-keras/</b:URL>
     <b:RefOrder>15</b:RefOrder>
   </b:Source>
+  <b:Source>
+    <b:Tag>Dej</b:Tag>
+    <b:SourceType>JournalArticle</b:SourceType>
+    <b:Guid>{D294872C-1A6C-418F-AD3B-FEE8C153B912}</b:Guid>
+    <b:Title>Generative Models for Fast Cluster Simulations in the TPC for the ALICE Experiment</b:Title>
+    <b:Author>
+      <b:Author>
+        <b:NameList>
+          <b:Person>
+            <b:Last>Deja</b:Last>
+            <b:First>Kamil</b:First>
+          </b:Person>
+          <b:Person>
+            <b:Last>Trzcinski</b:Last>
+            <b:First>Tomasz</b:First>
+          </b:Person>
+          <b:Person>
+            <b:Last>Graczykowski</b:Last>
+            <b:First>Lukasz</b:First>
+          </b:Person>
+        </b:NameList>
+      </b:Author>
+    </b:Author>
+    <b:RefOrder>16</b:RefOrder>
+  </b:Source>
+  <b:Source xmlns:b="http://schemas.openxmlformats.org/officeDocument/2006/bibliography" xmlns="http://schemas.openxmlformats.org/officeDocument/2006/bibliography">
+    <b:Tag>Placeholder1</b:Tag>
+    <b:RefOrder>17</b:RefOrder>
+  </b:Source>
+  <b:Source>
+    <b:Tag>Mul13</b:Tag>
+    <b:SourceType>JournalArticle</b:SourceType>
+    <b:Guid>{0D2989F5-8A2B-4CB3-A624-C31376E4E20E}</b:Guid>
+    <b:Title>Multiplicity dependence of the average transverse momentum in pp, p-Pb, and Pb-Pb collisions at the LHC</b:Title>
+    <b:Year>2013</b:Year>
+    <b:JournalName>Phys. Lett.</b:JournalName>
+    <b:Pages>371-380</b:Pages>
+    <b:URL>http://alice-publications.web.cern.ch/node/596</b:URL>
+    <b:RefOrder>18</b:RefOrder>
+  </b:Source>
 </b:Sources>
 </file>
 
 <file path=customXml/itemProps1.xml><?xml version="1.0" encoding="utf-8"?>
-<ds:datastoreItem xmlns:ds="http://schemas.openxmlformats.org/officeDocument/2006/customXml" ds:itemID="{DD47C36B-3E3A-4783-863D-BE3B0C07EA0E}">
+<ds:datastoreItem xmlns:ds="http://schemas.openxmlformats.org/officeDocument/2006/customXml" ds:itemID="{E0B0076F-DDC3-43A4-B6E7-23556D70F1AE}">
   <ds:schemaRefs>
     <ds:schemaRef ds:uri="http://schemas.openxmlformats.org/officeDocument/2006/bibliography"/>
   </ds:schemaRefs>

</xml_diff>

<commit_message>
Draft 1: Research Proposal.
</commit_message>
<xml_diff>
--- a/Thesis/MScThesisChristiaanGerhardusViljoen.docx
+++ b/Thesis/MScThesisChristiaanGerhardusViljoen.docx
@@ -4491,6 +4491,9 @@
         <w:lastRenderedPageBreak/>
         <w:t>Research Proposal</w:t>
       </w:r>
+      <w:r>
+        <w:t>*</w:t>
+      </w:r>
     </w:p>
     <w:p>
       <w:pPr>
@@ -4504,10 +4507,20 @@
       <w:r>
         <w:rPr>
           <w:rStyle w:val="Emphasis"/>
+          <w:b/>
           <w:color w:val="auto"/>
           <w:sz w:val="18"/>
         </w:rPr>
-        <w:t>NOTE: This Section w</w:t>
+        <w:t>*</w:t>
+      </w:r>
+      <w:r>
+        <w:rPr>
+          <w:rStyle w:val="Emphasis"/>
+          <w:b/>
+          <w:color w:val="auto"/>
+          <w:sz w:val="18"/>
+        </w:rPr>
+        <w:t xml:space="preserve"> </w:t>
       </w:r>
       <w:r>
         <w:rPr>
@@ -4515,7 +4528,7 @@
           <w:color w:val="auto"/>
           <w:sz w:val="18"/>
         </w:rPr>
-        <w:t xml:space="preserve">ill </w:t>
+        <w:t>NOTE: This Section w</w:t>
       </w:r>
       <w:r>
         <w:rPr>
@@ -4523,7 +4536,7 @@
           <w:color w:val="auto"/>
           <w:sz w:val="18"/>
         </w:rPr>
-        <w:t>n</w:t>
+        <w:t xml:space="preserve">ill </w:t>
       </w:r>
       <w:r>
         <w:rPr>
@@ -4531,7 +4544,7 @@
           <w:color w:val="auto"/>
           <w:sz w:val="18"/>
         </w:rPr>
-        <w:t>ot</w:t>
+        <w:t>n</w:t>
       </w:r>
       <w:r>
         <w:rPr>
@@ -4539,7 +4552,7 @@
           <w:color w:val="auto"/>
           <w:sz w:val="18"/>
         </w:rPr>
-        <w:t xml:space="preserve"> b</w:t>
+        <w:t>ot</w:t>
       </w:r>
       <w:r>
         <w:rPr>
@@ -4547,7 +4560,7 @@
           <w:color w:val="auto"/>
           <w:sz w:val="18"/>
         </w:rPr>
-        <w:t>e</w:t>
+        <w:t xml:space="preserve"> b</w:t>
       </w:r>
       <w:r>
         <w:rPr>
@@ -4555,7 +4568,7 @@
           <w:color w:val="auto"/>
           <w:sz w:val="18"/>
         </w:rPr>
-        <w:t xml:space="preserve"> p</w:t>
+        <w:t>e</w:t>
       </w:r>
       <w:r>
         <w:rPr>
@@ -4563,7 +4576,7 @@
           <w:color w:val="auto"/>
           <w:sz w:val="18"/>
         </w:rPr>
-        <w:t>art of</w:t>
+        <w:t xml:space="preserve"> p</w:t>
       </w:r>
       <w:r>
         <w:rPr>
@@ -4571,7 +4584,7 @@
           <w:color w:val="auto"/>
           <w:sz w:val="18"/>
         </w:rPr>
-        <w:t xml:space="preserve"> the</w:t>
+        <w:t>art of</w:t>
       </w:r>
       <w:r>
         <w:rPr>
@@ -4579,7 +4592,7 @@
           <w:color w:val="auto"/>
           <w:sz w:val="18"/>
         </w:rPr>
-        <w:t xml:space="preserve"> Final Submission,</w:t>
+        <w:t xml:space="preserve"> the</w:t>
       </w:r>
       <w:r>
         <w:rPr>
@@ -4587,7 +4600,7 @@
           <w:color w:val="auto"/>
           <w:sz w:val="18"/>
         </w:rPr>
-        <w:t xml:space="preserve"> but is</w:t>
+        <w:t xml:space="preserve"> Final Submission,</w:t>
       </w:r>
       <w:r>
         <w:rPr>
@@ -4595,7 +4608,7 @@
           <w:color w:val="auto"/>
           <w:sz w:val="18"/>
         </w:rPr>
-        <w:t xml:space="preserve"> for</w:t>
+        <w:t xml:space="preserve"> but is</w:t>
       </w:r>
       <w:r>
         <w:rPr>
@@ -4603,7 +4616,7 @@
           <w:color w:val="auto"/>
           <w:sz w:val="18"/>
         </w:rPr>
-        <w:t xml:space="preserve"> Planning and R</w:t>
+        <w:t xml:space="preserve"> for</w:t>
       </w:r>
       <w:r>
         <w:rPr>
@@ -4611,6 +4624,14 @@
           <w:color w:val="auto"/>
           <w:sz w:val="18"/>
         </w:rPr>
+        <w:t xml:space="preserve"> Planning and R</w:t>
+      </w:r>
+      <w:r>
+        <w:rPr>
+          <w:rStyle w:val="Emphasis"/>
+          <w:color w:val="auto"/>
+          <w:sz w:val="18"/>
+        </w:rPr>
         <w:t>egistration Purposes Only</w:t>
       </w:r>
     </w:p>
@@ -4640,7 +4661,13 @@
         <w:t>The</w:t>
       </w:r>
       <w:r>
-        <w:t xml:space="preserve"> Transition Radiation Detector (TRD) is the main electron identification detector at the ALICE (A Large Ion Collider Experiment) collaboration at CERN (The </w:t>
+        <w:t xml:space="preserve"> Transition Radiation Detector (TRD) is the </w:t>
+      </w:r>
+      <w:r>
+        <w:t>primary</w:t>
+      </w:r>
+      <w:r>
+        <w:t xml:space="preserve"> electron identification detector at the ALICE (A Large Ion Collider Experiment) collaboration at CERN (The </w:t>
       </w:r>
       <w:r>
         <w:t>European Organization for Nuclear Research</w:t>
@@ -4686,10 +4713,22 @@
         <w:pStyle w:val="Style1"/>
       </w:pPr>
       <w:r>
-        <w:t>High Energy Physics Event Simulations are an integral part of modern Particle Physics research, and existing Monte Carlo simulation frameworks, such as Geant4, are utilized by experiments like</w:t>
-      </w:r>
-      <w:r>
-        <w:t xml:space="preserve"> ALICE on a routine basis. The existing frameworks operate at a high level of accuracy, but at an attendant high computational cost</w:t>
+        <w:t>High Energy Physics Event Simulations are an integral part of modern Particle Physics research, and existing Monte Carlo simulation frameworks, such as Geant4, are</w:t>
+      </w:r>
+      <w:r>
+        <w:t xml:space="preserve"> currently being</w:t>
+      </w:r>
+      <w:r>
+        <w:t xml:space="preserve"> utilized by experiments like</w:t>
+      </w:r>
+      <w:r>
+        <w:t xml:space="preserve"> ALICE on a routine basis. The</w:t>
+      </w:r>
+      <w:r>
+        <w:t>se</w:t>
+      </w:r>
+      <w:r>
+        <w:t xml:space="preserve"> existing frameworks operate at a high level of accuracy, but at an attendant high computational cost</w:t>
       </w:r>
       <w:sdt>
         <w:sdtPr>
@@ -4720,43 +4759,566 @@
       <w:r>
         <w:t>.</w:t>
       </w:r>
+    </w:p>
+    <w:p>
+      <w:pPr>
+        <w:pStyle w:val="Style1"/>
+      </w:pPr>
+      <w:r>
+        <w:t>Generative Adversarial Networks</w:t>
+      </w:r>
+      <w:r>
+        <w:t xml:space="preserve"> (GANs)</w:t>
+      </w:r>
+      <w:r>
+        <w:t xml:space="preserve"> are an extension of Deep Learning that</w:t>
+      </w:r>
+      <w:r>
+        <w:t xml:space="preserve"> consists of</w:t>
+      </w:r>
+      <w:r>
+        <w:t xml:space="preserve"> two neural networks</w:t>
+      </w:r>
+      <w:r>
+        <w:t xml:space="preserve"> that are pitted</w:t>
+      </w:r>
+      <w:r>
+        <w:t xml:space="preserve"> against each other in a mini-max game, where the Generative Neural Network attempts to maximize the error of the Discriminative Neural Network, which</w:t>
+      </w:r>
+      <w:r>
+        <w:t xml:space="preserve"> is tasked with classifying</w:t>
+      </w:r>
+      <w:r>
+        <w:t xml:space="preserve"> observations as being “real” or “fake” (generated by G)</w:t>
+      </w:r>
+      <w:r>
+        <w:t>; the two networks are trained simultaneously via backpropagation</w:t>
+      </w:r>
+      <w:r>
+        <w:t xml:space="preserve"> </w:t>
+      </w:r>
+      <w:sdt>
+        <w:sdtPr>
+          <w:id w:val="1729576373"/>
+          <w:citation/>
+        </w:sdtPr>
+        <w:sdtContent>
+          <w:r>
+            <w:fldChar w:fldCharType="begin"/>
+          </w:r>
+          <w:r>
+            <w:instrText xml:space="preserve"> CITATION Goo14 \l 7177 </w:instrText>
+          </w:r>
+          <w:r>
+            <w:fldChar w:fldCharType="separate"/>
+          </w:r>
+          <w:r>
+            <w:rPr>
+              <w:noProof/>
+            </w:rPr>
+            <w:t>(3)</w:t>
+          </w:r>
+          <w:r>
+            <w:fldChar w:fldCharType="end"/>
+          </w:r>
+        </w:sdtContent>
+      </w:sdt>
+      <w:r>
+        <w:t>.</w:t>
+      </w:r>
+    </w:p>
+    <w:p>
+      <w:pPr>
+        <w:pStyle w:val="Style1"/>
+      </w:pPr>
+      <w:r>
+        <w:t>GANs</w:t>
+      </w:r>
+      <w:r>
+        <w:t xml:space="preserve"> have enjoyed a lot of success in recent y</w:t>
+      </w:r>
+      <w:r>
+        <w:t>ears in a variety of applications, such as the verification of document authenticity, im</w:t>
+      </w:r>
+      <w:r>
+        <w:t xml:space="preserve">age generation from text input and drug discovery </w:t>
+      </w:r>
+      <w:sdt>
+        <w:sdtPr>
+          <w:id w:val="-158934821"/>
+          <w:citation/>
+        </w:sdtPr>
+        <w:sdtContent>
+          <w:r>
+            <w:fldChar w:fldCharType="begin"/>
+          </w:r>
+          <w:r>
+            <w:instrText xml:space="preserve"> CITATION Ant18 \l 7177 </w:instrText>
+          </w:r>
+          <w:r>
+            <w:fldChar w:fldCharType="separate"/>
+          </w:r>
+          <w:r>
+            <w:rPr>
+              <w:noProof/>
+            </w:rPr>
+            <w:t>(4)</w:t>
+          </w:r>
+          <w:r>
+            <w:fldChar w:fldCharType="end"/>
+          </w:r>
+        </w:sdtContent>
+      </w:sdt>
+      <w:r>
+        <w:t>, and it is the hypothesis of this dissertation that they can be successfully be applied to HEP event simulations, at a lower computational cost than traditional methods currently being used</w:t>
+      </w:r>
+      <w:r>
+        <w:t>.</w:t>
+      </w:r>
+    </w:p>
+    <w:p>
+      <w:pPr>
+        <w:pStyle w:val="Heading2"/>
+      </w:pPr>
+      <w:r>
+        <w:t>Research Aims and Objectives</w:t>
+      </w:r>
+    </w:p>
+    <w:p/>
+    <w:p>
+      <w:pPr>
+        <w:pStyle w:val="Style1"/>
+        <w:numPr>
+          <w:ilvl w:val="0"/>
+          <w:numId w:val="9"/>
+        </w:numPr>
+        <w:rPr>
+          <w:b/>
+        </w:rPr>
+      </w:pPr>
+      <w:r>
+        <w:rPr>
+          <w:b/>
+        </w:rPr>
+        <w:t>To build a highly accurate Neural Network that is able to classify particles</w:t>
+      </w:r>
+      <w:r>
+        <w:rPr>
+          <w:b/>
+        </w:rPr>
+        <w:t xml:space="preserve"> passing through the TRD</w:t>
+      </w:r>
+      <w:r>
+        <w:rPr>
+          <w:b/>
+        </w:rPr>
+        <w:t xml:space="preserve"> as</w:t>
+      </w:r>
+      <w:r>
+        <w:rPr>
+          <w:b/>
+        </w:rPr>
+        <w:t>:</w:t>
+      </w:r>
+      <w:r>
+        <w:rPr>
+          <w:b/>
+        </w:rPr>
+        <w:t xml:space="preserve"> electrons, positrons, pions, etc.</w:t>
+      </w:r>
+    </w:p>
+    <w:p>
+      <w:pPr>
+        <w:pStyle w:val="Style1"/>
+        <w:numPr>
+          <w:ilvl w:val="1"/>
+          <w:numId w:val="9"/>
+        </w:numPr>
+      </w:pPr>
+      <w:r>
+        <w:lastRenderedPageBreak/>
+        <w:t xml:space="preserve">By using h2o.ai </w:t>
+      </w:r>
+      <w:sdt>
+        <w:sdtPr>
+          <w:id w:val="-890808067"/>
+          <w:citation/>
+        </w:sdtPr>
+        <w:sdtContent>
+          <w:r>
+            <w:fldChar w:fldCharType="begin"/>
+          </w:r>
+          <w:r>
+            <w:instrText xml:space="preserve"> CITATION H2O \l 7177 </w:instrText>
+          </w:r>
+          <w:r>
+            <w:fldChar w:fldCharType="separate"/>
+          </w:r>
+          <w:r>
+            <w:rPr>
+              <w:noProof/>
+            </w:rPr>
+            <w:t>(19)</w:t>
+          </w:r>
+          <w:r>
+            <w:fldChar w:fldCharType="end"/>
+          </w:r>
+        </w:sdtContent>
+      </w:sdt>
+      <w:r>
+        <w:t xml:space="preserve"> within the R statistical software environment </w:t>
+      </w:r>
+      <w:sdt>
+        <w:sdtPr>
+          <w:id w:val="967785400"/>
+          <w:citation/>
+        </w:sdtPr>
+        <w:sdtContent>
+          <w:r>
+            <w:fldChar w:fldCharType="begin"/>
+          </w:r>
+          <w:r>
+            <w:instrText xml:space="preserve"> CITATION RCo \l 7177 </w:instrText>
+          </w:r>
+          <w:r>
+            <w:fldChar w:fldCharType="separate"/>
+          </w:r>
+          <w:r>
+            <w:rPr>
+              <w:noProof/>
+            </w:rPr>
+            <w:t>(20)</w:t>
+          </w:r>
+          <w:r>
+            <w:fldChar w:fldCharType="end"/>
+          </w:r>
+        </w:sdtContent>
+      </w:sdt>
+    </w:p>
+    <w:p>
+      <w:pPr>
+        <w:pStyle w:val="Style1"/>
+        <w:numPr>
+          <w:ilvl w:val="0"/>
+          <w:numId w:val="9"/>
+        </w:numPr>
+        <w:rPr>
+          <w:b/>
+        </w:rPr>
+      </w:pPr>
+      <w:r>
+        <w:rPr>
+          <w:b/>
+        </w:rPr>
+        <w:t>To optimize parameters for Monte Carlo event simulations within Geant4, in order to more accurately account for environmental conditions in the TRD at run-time, e.g. ambient temperature, atmospheric pressure, etc.,</w:t>
+      </w:r>
+    </w:p>
+    <w:p>
+      <w:pPr>
+        <w:pStyle w:val="Style1"/>
+        <w:numPr>
+          <w:ilvl w:val="1"/>
+          <w:numId w:val="9"/>
+        </w:numPr>
+      </w:pPr>
+      <w:r>
+        <w:t xml:space="preserve">using an ensembled approach of machine learning (ML) algorithms within h2o.ai </w:t>
+      </w:r>
+      <w:sdt>
+        <w:sdtPr>
+          <w:id w:val="1169907365"/>
+          <w:citation/>
+        </w:sdtPr>
+        <w:sdtContent>
+          <w:r>
+            <w:fldChar w:fldCharType="begin"/>
+          </w:r>
+          <w:r>
+            <w:instrText xml:space="preserve"> CITATION H2O \l 7177 </w:instrText>
+          </w:r>
+          <w:r>
+            <w:fldChar w:fldCharType="separate"/>
+          </w:r>
+          <w:r>
+            <w:rPr>
+              <w:noProof/>
+            </w:rPr>
+            <w:t>(19)</w:t>
+          </w:r>
+          <w:r>
+            <w:fldChar w:fldCharType="end"/>
+          </w:r>
+        </w:sdtContent>
+      </w:sdt>
+      <w:r>
+        <w:t xml:space="preserve"> ecosystem</w:t>
+      </w:r>
+    </w:p>
+    <w:p>
+      <w:pPr>
+        <w:pStyle w:val="Style1"/>
+        <w:numPr>
+          <w:ilvl w:val="0"/>
+          <w:numId w:val="9"/>
+        </w:numPr>
+        <w:rPr>
+          <w:b/>
+        </w:rPr>
+      </w:pPr>
+      <w:r>
+        <w:rPr>
+          <w:b/>
+        </w:rPr>
+        <w:t>To simulate Particle-Detector Interaction data,</w:t>
+      </w:r>
+    </w:p>
+    <w:p>
+      <w:pPr>
+        <w:pStyle w:val="Style1"/>
+        <w:numPr>
+          <w:ilvl w:val="1"/>
+          <w:numId w:val="9"/>
+        </w:numPr>
+      </w:pPr>
+      <w:r>
+        <w:t>By modelling the output data generated during High Energy Physics Collisions in the ALICE TRD,</w:t>
+      </w:r>
+    </w:p>
+    <w:p>
+      <w:pPr>
+        <w:pStyle w:val="Style1"/>
+        <w:numPr>
+          <w:ilvl w:val="1"/>
+          <w:numId w:val="9"/>
+        </w:numPr>
+      </w:pPr>
+      <w:r>
+        <w:t>that is of sufficient quality so as to be indistinguishable from data generated by current Monte Carlo simulations, such as that generated by Geant4</w:t>
+      </w:r>
+    </w:p>
+    <w:p>
+      <w:pPr>
+        <w:pStyle w:val="Style1"/>
+        <w:numPr>
+          <w:ilvl w:val="1"/>
+          <w:numId w:val="9"/>
+        </w:numPr>
+      </w:pPr>
+      <w:r>
+        <w:t>and that is indistinguishable from data taken from real collision events within the ALICE TRD at CERN</w:t>
+      </w:r>
+    </w:p>
+    <w:p>
+      <w:pPr>
+        <w:pStyle w:val="Style1"/>
+        <w:numPr>
+          <w:ilvl w:val="0"/>
+          <w:numId w:val="9"/>
+        </w:numPr>
+        <w:rPr>
+          <w:b/>
+        </w:rPr>
+      </w:pPr>
+      <w:r>
+        <w:rPr>
+          <w:b/>
+        </w:rPr>
+        <w:t>To build an efficient “Proof of Concept” Generative Adversarial Network architecture to this end (point 3.),</w:t>
+      </w:r>
+    </w:p>
+    <w:p>
+      <w:pPr>
+        <w:pStyle w:val="Style1"/>
+        <w:numPr>
+          <w:ilvl w:val="1"/>
+          <w:numId w:val="9"/>
+        </w:numPr>
+      </w:pPr>
+      <w:r>
+        <w:t>By utilizing existing packages for Deep Learning, e.g. Keras for proof of concept, within the R statistical software environment,</w:t>
+      </w:r>
+    </w:p>
+    <w:p>
+      <w:pPr>
+        <w:pStyle w:val="Style1"/>
+        <w:numPr>
+          <w:ilvl w:val="1"/>
+          <w:numId w:val="9"/>
+        </w:numPr>
+      </w:pPr>
+      <w:r>
+        <w:t>Using data from:</w:t>
+      </w:r>
+    </w:p>
+    <w:p>
+      <w:pPr>
+        <w:pStyle w:val="Style1"/>
+        <w:numPr>
+          <w:ilvl w:val="2"/>
+          <w:numId w:val="9"/>
+        </w:numPr>
+      </w:pPr>
+      <w:r>
+        <w:t>real HEP experiments at ALICE,</w:t>
+      </w:r>
+    </w:p>
+    <w:p>
+      <w:pPr>
+        <w:pStyle w:val="Style1"/>
+        <w:numPr>
+          <w:ilvl w:val="3"/>
+          <w:numId w:val="9"/>
+        </w:numPr>
+      </w:pPr>
+      <w:r>
+        <w:t>Which will be obtained from the WLCG storage system using AliEn, and parsed (using AliRoot) into a data format (.csv/ .json) that can be read into R</w:t>
+      </w:r>
+    </w:p>
+    <w:p>
+      <w:pPr>
+        <w:pStyle w:val="Style1"/>
+        <w:numPr>
+          <w:ilvl w:val="2"/>
+          <w:numId w:val="9"/>
+        </w:numPr>
+      </w:pPr>
+      <w:r>
+        <w:lastRenderedPageBreak/>
+        <w:t>Simulated event data from Geant4, with parameters tuned to emulate the effect of environmental variables as mentioned in point 2., above.</w:t>
+      </w:r>
+    </w:p>
+    <w:p>
+      <w:pPr>
+        <w:pStyle w:val="Style1"/>
+        <w:numPr>
+          <w:ilvl w:val="0"/>
+          <w:numId w:val="9"/>
+        </w:numPr>
+        <w:rPr>
+          <w:b/>
+        </w:rPr>
+      </w:pPr>
+      <w:r>
+        <w:rPr>
+          <w:b/>
+        </w:rPr>
+        <w:t>To explore variational autoencoders (VAEs) as an alternative methodology for event simulations</w:t>
+      </w:r>
+    </w:p>
+    <w:p>
+      <w:pPr>
+        <w:pStyle w:val="Style1"/>
+        <w:numPr>
+          <w:ilvl w:val="0"/>
+          <w:numId w:val="9"/>
+        </w:numPr>
+        <w:rPr>
+          <w:b/>
+        </w:rPr>
+      </w:pPr>
+      <w:r>
+        <w:rPr>
+          <w:b/>
+        </w:rPr>
+        <w:t>To productionalize the most accurate ML simulations of event data (GANs, VAEs, an ensemble of the two, or something completely different)</w:t>
+      </w:r>
+    </w:p>
+    <w:p>
+      <w:pPr>
+        <w:pStyle w:val="Style1"/>
+        <w:numPr>
+          <w:ilvl w:val="1"/>
+          <w:numId w:val="9"/>
+        </w:numPr>
+      </w:pPr>
+      <w:r>
+        <w:t>Either by:</w:t>
+      </w:r>
+    </w:p>
+    <w:p>
+      <w:pPr>
+        <w:pStyle w:val="Style1"/>
+        <w:numPr>
+          <w:ilvl w:val="2"/>
+          <w:numId w:val="9"/>
+        </w:numPr>
+      </w:pPr>
+      <w:r>
+        <w:t xml:space="preserve"> recoding the chosen algorithm in C++, based upon first principles from linear algebra outlined in the Mathematical Theory section in the Background of this document; and utilizing the existing ROOT package for ML, the Toolkit for Multivariate Data Analysis (TMVA) to support the implementation of this</w:t>
+      </w:r>
+    </w:p>
+    <w:p>
+      <w:pPr>
+        <w:pStyle w:val="Style1"/>
+        <w:numPr>
+          <w:ilvl w:val="2"/>
+          <w:numId w:val="9"/>
+        </w:numPr>
+      </w:pPr>
+      <w:r>
+        <w:t>Interfacing with ROOT from within R, using ROOT R, and setting up a RESTful API service, using the plumbeR package, to minimize additional dependencies at run time</w:t>
+      </w:r>
+    </w:p>
+    <w:p>
+      <w:pPr>
+        <w:pStyle w:val="Heading2"/>
+      </w:pPr>
+      <w:r>
+        <w:t xml:space="preserve">Planned </w:t>
+      </w:r>
       <w:bookmarkStart w:id="32" w:name="_GoBack"/>
       <w:bookmarkEnd w:id="32"/>
-    </w:p>
-    <w:p>
-      <w:pPr>
-        <w:pStyle w:val="Heading2"/>
-      </w:pPr>
-      <w:r>
-        <w:t>Research Aims and Objectives</w:t>
+      <w:r>
+        <w:t>Deliverables</w:t>
       </w:r>
     </w:p>
     <w:p/>
     <w:p>
       <w:pPr>
-        <w:pStyle w:val="Heading2"/>
-      </w:pPr>
-      <w:r>
-        <w:t>Provisional Outline of Research Methodology</w:t>
-      </w:r>
-    </w:p>
-    <w:p/>
-    <w:p>
-      <w:pPr>
-        <w:pStyle w:val="Heading2"/>
-      </w:pPr>
-      <w:r>
-        <w:t>Deliverables</w:t>
-      </w:r>
-    </w:p>
-    <w:p>
-      <w:pPr>
-        <w:rPr>
-          <w:rFonts w:asciiTheme="majorHAnsi" w:eastAsiaTheme="majorEastAsia" w:hAnsiTheme="majorHAnsi" w:cstheme="majorBidi"/>
-          <w:color w:val="9C5424" w:themeColor="accent6" w:themeShade="BF"/>
-          <w:sz w:val="28"/>
-          <w:szCs w:val="28"/>
-        </w:rPr>
+        <w:pStyle w:val="ListParagraph"/>
+        <w:numPr>
+          <w:ilvl w:val="0"/>
+          <w:numId w:val="12"/>
+        </w:numPr>
+      </w:pPr>
+      <w:r>
+        <w:t>Masters Dissertation in fulfilment of degree: MSc Data Science</w:t>
+      </w:r>
+    </w:p>
+    <w:p>
+      <w:pPr>
+        <w:pStyle w:val="ListParagraph"/>
+        <w:numPr>
+          <w:ilvl w:val="0"/>
+          <w:numId w:val="12"/>
+        </w:numPr>
+      </w:pPr>
+      <w:r>
+        <w:t>An simulation framework that can be put into production by the ALICE collaboration, without adding additional dependencies to AliROOT</w:t>
+      </w:r>
+    </w:p>
+    <w:p>
+      <w:pPr>
+        <w:pStyle w:val="ListParagraph"/>
+        <w:numPr>
+          <w:ilvl w:val="0"/>
+          <w:numId w:val="12"/>
+        </w:numPr>
+      </w:pPr>
+      <w:r>
+        <w:t>The publication of results in a Physics Journal</w:t>
+      </w:r>
+      <w:r>
+        <w:t xml:space="preserve"> (hopefully)</w:t>
+      </w:r>
+    </w:p>
+    <w:p>
+      <w:pPr>
+        <w:pStyle w:val="ListParagraph"/>
+        <w:numPr>
+          <w:ilvl w:val="3"/>
+          <w:numId w:val="9"/>
+        </w:numPr>
       </w:pPr>
       <w:r>
         <w:br w:type="page"/>
@@ -6138,15 +6700,7 @@
     <w:p/>
     <w:p>
       <w:r>
-        <w:t xml:space="preserve">A Github repository containing all files relating to this </w:t>
-      </w:r>
-      <w:proofErr w:type="gramStart"/>
-      <w:r>
-        <w:t>Masters</w:t>
-      </w:r>
-      <w:proofErr w:type="gramEnd"/>
-      <w:r>
-        <w:t xml:space="preserve"> Dissertation exists at:</w:t>
+        <w:t>A Github repository containing all files relating to this Masters Dissertation exists at:</w:t>
       </w:r>
     </w:p>
     <w:p>
@@ -10191,15 +10745,7 @@
         </m:sSub>
       </m:oMath>
       <w:r>
-        <w:t xml:space="preserve">, </w:t>
-      </w:r>
-      <w:proofErr w:type="gramStart"/>
-      <w:r>
-        <w:t>… ,</w:t>
-      </w:r>
-      <w:proofErr w:type="gramEnd"/>
-      <w:r>
-        <w:t xml:space="preserve"> </w:t>
+        <w:t xml:space="preserve">, … , </w:t>
       </w:r>
       <m:oMath>
         <m:sSub>
@@ -10919,15 +11465,7 @@
         </m:r>
       </m:oMath>
       <w:r>
-        <w:t xml:space="preserve">. And a simple cost function, such as </w:t>
-      </w:r>
-      <w:proofErr w:type="gramStart"/>
-      <w:r>
-        <w:t>the  root</w:t>
-      </w:r>
-      <w:proofErr w:type="gramEnd"/>
-      <w:r>
-        <w:t xml:space="preserve"> mean squared error:</w:t>
+        <w:t>. And a simple cost function, such as the  root mean squared error:</w:t>
       </w:r>
     </w:p>
     <w:p>
@@ -13306,15 +13844,7 @@
         <w:pStyle w:val="Code"/>
       </w:pPr>
       <w:r>
-        <w:t>IMAGE.SHAPE = [ROWS=</w:t>
-      </w:r>
-      <w:proofErr w:type="gramStart"/>
-      <w:r>
-        <w:t>28,COLUMNS</w:t>
-      </w:r>
-      <w:proofErr w:type="gramEnd"/>
-      <w:r>
-        <w:t>=28]</w:t>
+        <w:t>IMAGE.SHAPE = [ROWS=28,COLUMNS=28]</w:t>
       </w:r>
     </w:p>
     <w:p>
@@ -13385,13 +13915,8 @@
         <w:t>GENERATOR</w:t>
       </w:r>
       <w:r>
-        <w:t xml:space="preserve"> = SEQUENTIAL_</w:t>
-      </w:r>
-      <w:proofErr w:type="gramStart"/>
-      <w:r>
-        <w:t>MODEL[</w:t>
-      </w:r>
-      <w:proofErr w:type="gramEnd"/>
+        <w:t xml:space="preserve"> = SEQUENTIAL_MODEL[</w:t>
+      </w:r>
     </w:p>
     <w:p>
       <w:pPr>
@@ -13414,63 +13939,47 @@
       </w:pPr>
       <w:r>
         <w:tab/>
+        <w:t>Z_1 = LAYER[NODES=256, INPUT = A_0]</w:t>
+      </w:r>
+    </w:p>
+    <w:p>
+      <w:pPr>
+        <w:pStyle w:val="Code"/>
+        <w:rPr>
+          <w:b/>
+        </w:rPr>
+      </w:pPr>
+      <w:r>
+        <w:rPr>
+          <w:b/>
+        </w:rPr>
+        <w:t>//A_1 IS THE RESULT OF APPLYING A “LEAKY RELU” ACTIVATION FUNCTION TO:</w:t>
+      </w:r>
+    </w:p>
+    <w:p>
+      <w:pPr>
+        <w:pStyle w:val="Code"/>
+        <w:rPr>
+          <w:b/>
+        </w:rPr>
+      </w:pPr>
+      <w:r>
+        <w:rPr>
+          <w:b/>
+        </w:rPr>
+        <w:t>//</w:t>
+      </w:r>
+      <w:r>
+        <w:rPr>
+          <w:b/>
+        </w:rPr>
         <w:t xml:space="preserve">Z_1 = </w:t>
       </w:r>
-      <w:proofErr w:type="gramStart"/>
-      <w:r>
-        <w:t>LAYER[</w:t>
-      </w:r>
-      <w:proofErr w:type="gramEnd"/>
-      <w:r>
-        <w:t>NODES=256, INPUT = A_0]</w:t>
-      </w:r>
-    </w:p>
-    <w:p>
-      <w:pPr>
-        <w:pStyle w:val="Code"/>
+      <w:r>
         <w:rPr>
           <w:b/>
         </w:rPr>
-      </w:pPr>
-      <w:r>
-        <w:rPr>
-          <w:b/>
-        </w:rPr>
-        <w:t>//A_1 IS THE RESULT OF APPLYING A “LEAKY RELU” ACTIVATION FUNCTION TO:</w:t>
-      </w:r>
-    </w:p>
-    <w:p>
-      <w:pPr>
-        <w:pStyle w:val="Code"/>
-        <w:rPr>
-          <w:b/>
-        </w:rPr>
-      </w:pPr>
-      <w:r>
-        <w:rPr>
-          <w:b/>
-        </w:rPr>
-        <w:t>//</w:t>
-      </w:r>
-      <w:r>
-        <w:rPr>
-          <w:b/>
-        </w:rPr>
-        <w:t xml:space="preserve">Z_1 = </w:t>
-      </w:r>
-      <w:proofErr w:type="gramStart"/>
-      <w:r>
-        <w:rPr>
-          <w:b/>
-        </w:rPr>
-        <w:t>SUM(</w:t>
-      </w:r>
-      <w:proofErr w:type="gramEnd"/>
-      <w:r>
-        <w:rPr>
-          <w:b/>
-        </w:rPr>
-        <w:t>W_T * A_0 + BIAS)</w:t>
+        <w:t>SUM(W_T * A_0 + BIAS)</w:t>
       </w:r>
     </w:p>
     <w:p>
@@ -13482,15 +13991,7 @@
         <w:t xml:space="preserve">A_1 = </w:t>
       </w:r>
       <w:r>
-        <w:t>LEAKY_</w:t>
-      </w:r>
-      <w:proofErr w:type="gramStart"/>
-      <w:r>
-        <w:t>RELU(</w:t>
-      </w:r>
-      <w:proofErr w:type="gramEnd"/>
-      <w:r>
-        <w:t>ALPHA = 0.2,</w:t>
+        <w:t>LEAKY_RELU(ALPHA = 0.2,</w:t>
       </w:r>
     </w:p>
     <w:p>
@@ -13566,21 +14067,32 @@
         <w:rPr>
           <w:b/>
         </w:rPr>
-        <w:t xml:space="preserve">//BATCH NORMALIZATION IS A WAY OF SCALING THE TRAINING SAMPLE FEAUTURES, BY REDUCING COVARIANCE SHIFT, AND AS A </w:t>
-      </w:r>
-      <w:proofErr w:type="gramStart"/>
-      <w:r>
+        <w:t>//BATCH NORMALIZATION IS A WAY OF SCALING THE TRAINING SAMPLE FEAUTURES, BY REDUCING COVARIANCE SHIFT, AND AS A RESULT,SPEEDING UP LEARNING AND PREVENTING VANISHING OR EXPLODING GRADIENTS DURING BACKPROPAGATION TRAINING</w:t>
+      </w:r>
+    </w:p>
+    <w:p>
+      <w:pPr>
+        <w:pStyle w:val="Code"/>
+      </w:pPr>
+      <w:r>
+        <w:tab/>
+      </w:r>
+      <w:r>
+        <w:t>A_1 = BATCH_NORMALIZATION(A_1)</w:t>
+      </w:r>
+    </w:p>
+    <w:p>
+      <w:pPr>
+        <w:pStyle w:val="Code"/>
         <w:rPr>
           <w:b/>
         </w:rPr>
-        <w:t>RESULT,SPEEDING</w:t>
-      </w:r>
-      <w:proofErr w:type="gramEnd"/>
+      </w:pPr>
       <w:r>
         <w:rPr>
           <w:b/>
         </w:rPr>
-        <w:t xml:space="preserve"> UP LEARNING AND PREVENTING VANISHING OR EXPLODING GRADIENTS DURING BACKPROPAGATION TRAINING</w:t>
+        <w:t>//A FURTHER TWO HIDDEN LAYERS ARE ADDED, EACH TIME DOUBLING THE AMOUNT OF PERCEPTRONS PER LAYER, AND APPLYING AN ACTIVATION FUNCTION, AS WELL AS BATCH NORMALIZATION TO EACH LAYER</w:t>
       </w:r>
     </w:p>
     <w:p>
@@ -13589,57 +14101,16 @@
       </w:pPr>
       <w:r>
         <w:tab/>
-      </w:r>
-      <w:r>
-        <w:t>A_1 = BATCH_NORMALIZATION(A_1)</w:t>
+        <w:t>Z_2 = LAYER[NODES=512, INPUT = A_1]</w:t>
       </w:r>
     </w:p>
     <w:p>
       <w:pPr>
         <w:pStyle w:val="Code"/>
-        <w:rPr>
-          <w:b/>
-        </w:rPr>
-      </w:pPr>
-      <w:r>
-        <w:rPr>
-          <w:b/>
-        </w:rPr>
-        <w:t>//A FURTHER TWO HIDDEN LAYERS ARE ADDED, EACH TIME DOUBLING THE AMOUNT OF PERCEPTRONS PER LAYER, AND APPLYING AN ACTIVATION FUNCTION, AS WELL AS BATCH NORMALIZATION TO EACH LAYER</w:t>
-      </w:r>
-    </w:p>
-    <w:p>
-      <w:pPr>
-        <w:pStyle w:val="Code"/>
       </w:pPr>
       <w:r>
         <w:tab/>
-        <w:t xml:space="preserve">Z_2 = </w:t>
-      </w:r>
-      <w:proofErr w:type="gramStart"/>
-      <w:r>
-        <w:t>LAYER[</w:t>
-      </w:r>
-      <w:proofErr w:type="gramEnd"/>
-      <w:r>
-        <w:t>NODES=512, INPUT = A_1]</w:t>
-      </w:r>
-    </w:p>
-    <w:p>
-      <w:pPr>
-        <w:pStyle w:val="Code"/>
-      </w:pPr>
-      <w:r>
-        <w:tab/>
-        <w:t>A_2 = LEAKY_</w:t>
-      </w:r>
-      <w:proofErr w:type="gramStart"/>
-      <w:r>
-        <w:t>RELU(</w:t>
-      </w:r>
-      <w:proofErr w:type="gramEnd"/>
-      <w:r>
-        <w:t>ALPHA = 0.2,</w:t>
+        <w:t>A_2 = LEAKY_RELU(ALPHA = 0.2,</w:t>
       </w:r>
     </w:p>
     <w:p>
@@ -13675,15 +14146,7 @@
       </w:pPr>
       <w:r>
         <w:tab/>
-        <w:t xml:space="preserve">Z_3 = </w:t>
-      </w:r>
-      <w:proofErr w:type="gramStart"/>
-      <w:r>
-        <w:t>LAYER[</w:t>
-      </w:r>
-      <w:proofErr w:type="gramEnd"/>
-      <w:r>
-        <w:t>NODES=1024, INPUT = A_2]</w:t>
+        <w:t>Z_3 = LAYER[NODES=1024, INPUT = A_2]</w:t>
       </w:r>
     </w:p>
     <w:p>
@@ -13693,15 +14156,7 @@
       <w:r>
         <w:lastRenderedPageBreak/>
         <w:tab/>
-        <w:t>A_3 = LEAKY_</w:t>
-      </w:r>
-      <w:proofErr w:type="gramStart"/>
-      <w:r>
-        <w:t>RELU(</w:t>
-      </w:r>
-      <w:proofErr w:type="gramEnd"/>
-      <w:r>
-        <w:t>ALPHA = 0.2,</w:t>
+        <w:t>A_3 = LEAKY_RELU(ALPHA = 0.2,</w:t>
       </w:r>
     </w:p>
     <w:p>
@@ -13760,13 +14215,8 @@
         <w:t>A</w:t>
       </w:r>
       <w:r>
-        <w:t>_</w:t>
-      </w:r>
-      <w:proofErr w:type="gramStart"/>
-      <w:r>
-        <w:t>3.RESHAPE</w:t>
-      </w:r>
-      <w:proofErr w:type="gramEnd"/>
+        <w:t>_3.RESHAPE</w:t>
+      </w:r>
       <w:r>
         <w:t>(IMAGE.SHAPE)</w:t>
       </w:r>
@@ -14306,15 +14756,7 @@
         <w:t>,</w:t>
       </w:r>
       <w:r>
-        <w:t xml:space="preserve"> </w:t>
-      </w:r>
-      <w:proofErr w:type="gramStart"/>
-      <w:r>
-        <w:t>in order to</w:t>
-      </w:r>
-      <w:proofErr w:type="gramEnd"/>
-      <w:r>
-        <w:t xml:space="preserve"> simulate data generated by the ALICE TRD during High Energy Physics event simulations?</w:t>
+        <w:t xml:space="preserve"> in order to simulate data generated by the ALICE TRD during High Energy Physics event simulations?</w:t>
       </w:r>
     </w:p>
     <w:p>
@@ -14336,18 +14778,10 @@
         <w:t>Can latent variables be extracted from individual neurons, or from hidden layers</w:t>
       </w:r>
       <w:r>
-        <w:t xml:space="preserve">, of a Generative Neural Network, </w:t>
-      </w:r>
-      <w:proofErr w:type="gramStart"/>
-      <w:r>
-        <w:t>in order</w:t>
-      </w:r>
-      <w:r>
-        <w:t xml:space="preserve"> to</w:t>
-      </w:r>
-      <w:proofErr w:type="gramEnd"/>
-      <w:r>
-        <w:t xml:space="preserve"> infer</w:t>
+        <w:t>, of a Generative Neural Network, in order</w:t>
+      </w:r>
+      <w:r>
+        <w:t xml:space="preserve"> to infer</w:t>
       </w:r>
       <w:r>
         <w:t>:</w:t>
@@ -14509,21 +14943,7 @@
         <w:rPr>
           <w:b/>
         </w:rPr>
-        <w:t xml:space="preserve">To build a highly accurate Neural Network that </w:t>
-      </w:r>
-      <w:proofErr w:type="gramStart"/>
-      <w:r>
-        <w:rPr>
-          <w:b/>
-        </w:rPr>
-        <w:t>is able to</w:t>
-      </w:r>
-      <w:proofErr w:type="gramEnd"/>
-      <w:r>
-        <w:rPr>
-          <w:b/>
-        </w:rPr>
-        <w:t xml:space="preserve"> classify particles</w:t>
+        <w:t>To build a highly accurate Neural Network that is able to classify particles</w:t>
       </w:r>
       <w:r>
         <w:rPr>
@@ -14638,21 +15058,7 @@
         <w:rPr>
           <w:b/>
         </w:rPr>
-        <w:t xml:space="preserve">To optimize parameters for Monte Carlo event simulations within Geant4, </w:t>
-      </w:r>
-      <w:proofErr w:type="gramStart"/>
-      <w:r>
-        <w:rPr>
-          <w:b/>
-        </w:rPr>
-        <w:t>in order to</w:t>
-      </w:r>
-      <w:proofErr w:type="gramEnd"/>
-      <w:r>
-        <w:rPr>
-          <w:b/>
-        </w:rPr>
-        <w:t xml:space="preserve"> more accurately account for environmental conditions in the TRD at run-time, e.g. ambient temperature, atmospheric pressure, etc.</w:t>
+        <w:t>To optimize parameters for Monte Carlo event simulations within Geant4, in order to more accurately account for environmental conditions in the TRD at run-time, e.g. ambient temperature, atmospheric pressure, etc.</w:t>
       </w:r>
       <w:r>
         <w:rPr>
@@ -14753,15 +15159,7 @@
         </w:numPr>
       </w:pPr>
       <w:r>
-        <w:t xml:space="preserve">that is of sufficient quality </w:t>
-      </w:r>
-      <w:proofErr w:type="gramStart"/>
-      <w:r>
-        <w:t>so as to</w:t>
-      </w:r>
-      <w:proofErr w:type="gramEnd"/>
-      <w:r>
-        <w:t xml:space="preserve"> be indistinguishable from data generated by current Monte Carlo simulations, such as that generated by Geant4</w:t>
+        <w:t>that is of sufficient quality so as to be indistinguishable from data generated by current Monte Carlo simulations, such as that generated by Geant4</w:t>
       </w:r>
     </w:p>
     <w:p>
@@ -14888,15 +15286,7 @@
         <w:t xml:space="preserve"> (using AliRoot)</w:t>
       </w:r>
       <w:r>
-        <w:t xml:space="preserve"> into a data format (.csv</w:t>
-      </w:r>
-      <w:proofErr w:type="gramStart"/>
-      <w:r>
-        <w:t>/ .json</w:t>
-      </w:r>
-      <w:proofErr w:type="gramEnd"/>
-      <w:r>
-        <w:t>) that can be read into R</w:t>
+        <w:t xml:space="preserve"> into a data format (.csv/ .json) that can be read into R</w:t>
       </w:r>
     </w:p>
     <w:p>
@@ -16049,21 +16439,7 @@
         <w:rPr>
           <w:lang w:val="en-US"/>
         </w:rPr>
-        <w:t>rm(list=</w:t>
-      </w:r>
-      <w:proofErr w:type="gramStart"/>
-      <w:r>
-        <w:rPr>
-          <w:lang w:val="en-US"/>
-        </w:rPr>
-        <w:t>ls(</w:t>
-      </w:r>
-      <w:proofErr w:type="gramEnd"/>
-      <w:r>
-        <w:rPr>
-          <w:lang w:val="en-US"/>
-        </w:rPr>
-        <w:t>))</w:t>
+        <w:t>rm(list=ls())</w:t>
       </w:r>
     </w:p>
     <w:p>
@@ -16117,21 +16493,7 @@
           <w:lang w:val="en-US"/>
         </w:rPr>
         <w:br/>
-        <w:t xml:space="preserve">zero &lt;- </w:t>
-      </w:r>
-      <w:proofErr w:type="gramStart"/>
-      <w:r>
-        <w:rPr>
-          <w:lang w:val="en-US"/>
-        </w:rPr>
-        <w:t>dat[</w:t>
-      </w:r>
-      <w:proofErr w:type="gramEnd"/>
-      <w:r>
-        <w:rPr>
-          <w:lang w:val="en-US"/>
-        </w:rPr>
-        <w:t>[1]]</w:t>
+        <w:t>zero &lt;- dat[[1]]</w:t>
       </w:r>
       <w:r>
         <w:rPr>
@@ -16179,21 +16541,7 @@
         <w:rPr>
           <w:lang w:val="en-US"/>
         </w:rPr>
-        <w:t xml:space="preserve">all.dat &lt;- </w:t>
-      </w:r>
-      <w:proofErr w:type="gramStart"/>
-      <w:r>
-        <w:rPr>
-          <w:lang w:val="en-US"/>
-        </w:rPr>
-        <w:t>data.frame</w:t>
-      </w:r>
-      <w:proofErr w:type="gramEnd"/>
-      <w:r>
-        <w:rPr>
-          <w:lang w:val="en-US"/>
-        </w:rPr>
-        <w:t>(</w:t>
+        <w:t>all.dat &lt;- data.frame(</w:t>
       </w:r>
       <w:r>
         <w:rPr>
@@ -17233,20 +17581,7 @@
           <w:lang w:val="en-US"/>
         </w:rPr>
         <w:br/>
-      </w:r>
-      <w:proofErr w:type="gramStart"/>
-      <w:r>
-        <w:rPr>
-          <w:lang w:val="en-US"/>
-        </w:rPr>
-        <w:t>load(</w:t>
-      </w:r>
-      <w:proofErr w:type="gramEnd"/>
-      <w:r>
-        <w:rPr>
-          <w:lang w:val="en-US"/>
-        </w:rPr>
-        <w:t>"NNdata.RData")</w:t>
+        <w:t>load("NNdata.RData")</w:t>
       </w:r>
       <w:r>
         <w:rPr>
@@ -17321,21 +17656,7 @@
           <w:lang w:val="en-US"/>
         </w:rPr>
         <w:br/>
-        <w:t>h2o.init(max_mem_size = "28G</w:t>
-      </w:r>
-      <w:proofErr w:type="gramStart"/>
-      <w:r>
-        <w:rPr>
-          <w:lang w:val="en-US"/>
-        </w:rPr>
-        <w:t>",nthreads</w:t>
-      </w:r>
-      <w:proofErr w:type="gramEnd"/>
-      <w:r>
-        <w:rPr>
-          <w:lang w:val="en-US"/>
-        </w:rPr>
-        <w:t xml:space="preserve"> = -1)</w:t>
+        <w:t>h2o.init(max_mem_size = "28G",nthreads = -1)</w:t>
       </w:r>
     </w:p>
     <w:p>
@@ -17364,23 +17685,7 @@
           <w:i/>
           <w:lang w:val="en-US"/>
         </w:rPr>
-        <w:t>h2o.no_</w:t>
-      </w:r>
-      <w:proofErr w:type="gramStart"/>
-      <w:r>
-        <w:rPr>
-          <w:i/>
-          <w:lang w:val="en-US"/>
-        </w:rPr>
-        <w:t>progress(</w:t>
-      </w:r>
-      <w:proofErr w:type="gramEnd"/>
-      <w:r>
-        <w:rPr>
-          <w:i/>
-          <w:lang w:val="en-US"/>
-        </w:rPr>
-        <w:t>)</w:t>
+        <w:t>h2o.no_progress()</w:t>
       </w:r>
     </w:p>
     <w:p>
@@ -17422,21 +17727,7 @@
         <w:rPr>
           <w:lang w:val="en-US"/>
         </w:rPr>
-        <w:t>splitz &lt;- h2o.splitFrame(</w:t>
-      </w:r>
-      <w:proofErr w:type="gramStart"/>
-      <w:r>
-        <w:rPr>
-          <w:lang w:val="en-US"/>
-        </w:rPr>
-        <w:t>dat.hex,ratios</w:t>
-      </w:r>
-      <w:proofErr w:type="gramEnd"/>
-      <w:r>
-        <w:rPr>
-          <w:lang w:val="en-US"/>
-        </w:rPr>
-        <w:t>=c(0.6,0.2),</w:t>
+        <w:t>splitz &lt;- h2o.splitFrame(dat.hex,ratios=c(0.6,0.2),</w:t>
       </w:r>
       <w:r>
         <w:rPr>
@@ -18108,21 +18399,7 @@
         <w:rPr>
           <w:lang w:val="en-US"/>
         </w:rPr>
-        <w:t xml:space="preserve">## Confusion Matrix (vertical: actual; across: </w:t>
-      </w:r>
-      <w:proofErr w:type="gramStart"/>
-      <w:r>
-        <w:rPr>
-          <w:lang w:val="en-US"/>
-        </w:rPr>
-        <w:t>predicted)  for</w:t>
-      </w:r>
-      <w:proofErr w:type="gramEnd"/>
-      <w:r>
-        <w:rPr>
-          <w:lang w:val="en-US"/>
-        </w:rPr>
-        <w:t xml:space="preserve"> max f1 @ threshold = 0.0230669511644981:</w:t>
+        <w:t>## Confusion Matrix (vertical: actual; across: predicted)  for max f1 @ threshold = 0.0230669511644981:</w:t>
       </w:r>
       <w:r>
         <w:rPr>
@@ -18178,21 +18455,7 @@
         <w:rPr>
           <w:lang w:val="en-US"/>
         </w:rPr>
-        <w:t xml:space="preserve">## Confusion Matrix (vertical: actual; across: </w:t>
-      </w:r>
-      <w:proofErr w:type="gramStart"/>
-      <w:r>
-        <w:rPr>
-          <w:lang w:val="en-US"/>
-        </w:rPr>
-        <w:t>predicted)  for</w:t>
-      </w:r>
-      <w:proofErr w:type="gramEnd"/>
-      <w:r>
-        <w:rPr>
-          <w:lang w:val="en-US"/>
-        </w:rPr>
-        <w:t xml:space="preserve"> max f1 @ threshold = 0.120827021588128:</w:t>
+        <w:t>## Confusion Matrix (vertical: actual; across: predicted)  for max f1 @ threshold = 0.120827021588128:</w:t>
       </w:r>
       <w:r>
         <w:rPr>
@@ -18248,21 +18511,7 @@
         <w:rPr>
           <w:lang w:val="en-US"/>
         </w:rPr>
-        <w:t xml:space="preserve">## Confusion Matrix (vertical: actual; across: </w:t>
-      </w:r>
-      <w:proofErr w:type="gramStart"/>
-      <w:r>
-        <w:rPr>
-          <w:lang w:val="en-US"/>
-        </w:rPr>
-        <w:t>predicted)  for</w:t>
-      </w:r>
-      <w:proofErr w:type="gramEnd"/>
-      <w:r>
-        <w:rPr>
-          <w:lang w:val="en-US"/>
-        </w:rPr>
-        <w:t xml:space="preserve"> max f1 @ threshold = 0.566688777517043:</w:t>
+        <w:t>## Confusion Matrix (vertical: actual; across: predicted)  for max f1 @ threshold = 0.566688777517043:</w:t>
       </w:r>
       <w:r>
         <w:rPr>
@@ -18310,21 +18559,7 @@
         <w:rPr>
           <w:lang w:val="en-US"/>
         </w:rPr>
-        <w:t>h2o.confusionMatrix(nn_</w:t>
-      </w:r>
-      <w:proofErr w:type="gramStart"/>
-      <w:r>
-        <w:rPr>
-          <w:lang w:val="en-US"/>
-        </w:rPr>
-        <w:t>1,newdata</w:t>
-      </w:r>
-      <w:proofErr w:type="gramEnd"/>
-      <w:r>
-        <w:rPr>
-          <w:lang w:val="en-US"/>
-        </w:rPr>
-        <w:t xml:space="preserve"> = test.hex)</w:t>
+        <w:t>h2o.confusionMatrix(nn_1,newdata = test.hex)</w:t>
       </w:r>
     </w:p>
     <w:p>
@@ -18338,21 +18573,7 @@
         <w:rPr>
           <w:lang w:val="en-US"/>
         </w:rPr>
-        <w:t xml:space="preserve">## Confusion Matrix (vertical: actual; across: </w:t>
-      </w:r>
-      <w:proofErr w:type="gramStart"/>
-      <w:r>
-        <w:rPr>
-          <w:lang w:val="en-US"/>
-        </w:rPr>
-        <w:t>predicted)  for</w:t>
-      </w:r>
-      <w:proofErr w:type="gramEnd"/>
-      <w:r>
-        <w:rPr>
-          <w:lang w:val="en-US"/>
-        </w:rPr>
-        <w:t xml:space="preserve"> max f1 @ threshold = 0.416494562377328:</w:t>
+        <w:t>## Confusion Matrix (vertical: actual; across: predicted)  for max f1 @ threshold = 0.416494562377328:</w:t>
       </w:r>
       <w:r>
         <w:rPr>
@@ -18394,21 +18615,7 @@
         <w:rPr>
           <w:lang w:val="en-US"/>
         </w:rPr>
-        <w:t>h2o.confusionMatrix(nn_</w:t>
-      </w:r>
-      <w:proofErr w:type="gramStart"/>
-      <w:r>
-        <w:rPr>
-          <w:lang w:val="en-US"/>
-        </w:rPr>
-        <w:t>2,newdata</w:t>
-      </w:r>
-      <w:proofErr w:type="gramEnd"/>
-      <w:r>
-        <w:rPr>
-          <w:lang w:val="en-US"/>
-        </w:rPr>
-        <w:t xml:space="preserve"> = test.hex)</w:t>
+        <w:t>h2o.confusionMatrix(nn_2,newdata = test.hex)</w:t>
       </w:r>
     </w:p>
     <w:p>
@@ -18422,21 +18629,7 @@
         <w:rPr>
           <w:lang w:val="en-US"/>
         </w:rPr>
-        <w:t xml:space="preserve">## Confusion Matrix (vertical: actual; across: </w:t>
-      </w:r>
-      <w:proofErr w:type="gramStart"/>
-      <w:r>
-        <w:rPr>
-          <w:lang w:val="en-US"/>
-        </w:rPr>
-        <w:t>predicted)  for</w:t>
-      </w:r>
-      <w:proofErr w:type="gramEnd"/>
-      <w:r>
-        <w:rPr>
-          <w:lang w:val="en-US"/>
-        </w:rPr>
-        <w:t xml:space="preserve"> max f1 @ threshold = 0.120827021588128:</w:t>
+        <w:t>## Confusion Matrix (vertical: actual; across: predicted)  for max f1 @ threshold = 0.120827021588128:</w:t>
       </w:r>
       <w:r>
         <w:rPr>
@@ -18478,21 +18671,7 @@
         <w:rPr>
           <w:lang w:val="en-US"/>
         </w:rPr>
-        <w:t>h2o.confusionMatrix(nn_</w:t>
-      </w:r>
-      <w:proofErr w:type="gramStart"/>
-      <w:r>
-        <w:rPr>
-          <w:lang w:val="en-US"/>
-        </w:rPr>
-        <w:t>3,newdata</w:t>
-      </w:r>
-      <w:proofErr w:type="gramEnd"/>
-      <w:r>
-        <w:rPr>
-          <w:lang w:val="en-US"/>
-        </w:rPr>
-        <w:t xml:space="preserve"> = test.hex)</w:t>
+        <w:t>h2o.confusionMatrix(nn_3,newdata = test.hex)</w:t>
       </w:r>
     </w:p>
     <w:p>
@@ -18506,21 +18685,7 @@
         <w:rPr>
           <w:lang w:val="en-US"/>
         </w:rPr>
-        <w:t xml:space="preserve">## Confusion Matrix (vertical: actual; across: </w:t>
-      </w:r>
-      <w:proofErr w:type="gramStart"/>
-      <w:r>
-        <w:rPr>
-          <w:lang w:val="en-US"/>
-        </w:rPr>
-        <w:t>predicted)  for</w:t>
-      </w:r>
-      <w:proofErr w:type="gramEnd"/>
-      <w:r>
-        <w:rPr>
-          <w:lang w:val="en-US"/>
-        </w:rPr>
-        <w:t xml:space="preserve"> max f1 @ threshold = 0.566688777517043:</w:t>
+        <w:t>## Confusion Matrix (vertical: actual; across: predicted)  for max f1 @ threshold = 0.566688777517043:</w:t>
       </w:r>
       <w:r>
         <w:rPr>
@@ -18951,21 +19116,7 @@
         <w:rPr>
           <w:lang w:val="en-US"/>
         </w:rPr>
-        <w:t>h2o.performance(nn_</w:t>
-      </w:r>
-      <w:proofErr w:type="gramStart"/>
-      <w:r>
-        <w:rPr>
-          <w:lang w:val="en-US"/>
-        </w:rPr>
-        <w:t>4,test.hex</w:t>
-      </w:r>
-      <w:proofErr w:type="gramEnd"/>
-      <w:r>
-        <w:rPr>
-          <w:lang w:val="en-US"/>
-        </w:rPr>
-        <w:t>)</w:t>
+        <w:t>h2o.performance(nn_4,test.hex)</w:t>
       </w:r>
     </w:p>
     <w:p>
@@ -19396,21 +19547,7 @@
         <w:rPr>
           <w:lang w:val="en-US"/>
         </w:rPr>
-        <w:t>h2o.performance(nn_</w:t>
-      </w:r>
-      <w:proofErr w:type="gramStart"/>
-      <w:r>
-        <w:rPr>
-          <w:lang w:val="en-US"/>
-        </w:rPr>
-        <w:t>5,test.hex</w:t>
-      </w:r>
-      <w:proofErr w:type="gramEnd"/>
-      <w:r>
-        <w:rPr>
-          <w:lang w:val="en-US"/>
-        </w:rPr>
-        <w:t>)</w:t>
+        <w:t>h2o.performance(nn_5,test.hex)</w:t>
       </w:r>
     </w:p>
     <w:p>
@@ -19836,21 +19973,7 @@
         <w:rPr>
           <w:lang w:val="en-US"/>
         </w:rPr>
-        <w:t>h2o.performance(nn_</w:t>
-      </w:r>
-      <w:proofErr w:type="gramStart"/>
-      <w:r>
-        <w:rPr>
-          <w:lang w:val="en-US"/>
-        </w:rPr>
-        <w:t>6,test.hex</w:t>
-      </w:r>
-      <w:proofErr w:type="gramEnd"/>
-      <w:r>
-        <w:rPr>
-          <w:lang w:val="en-US"/>
-        </w:rPr>
-        <w:t>)</w:t>
+        <w:t>h2o.performance(nn_6,test.hex)</w:t>
       </w:r>
     </w:p>
     <w:p>
@@ -20147,21 +20270,7 @@
         <w:rPr>
           <w:lang w:val="en-US"/>
         </w:rPr>
-        <w:t>h2o.performance(nn_</w:t>
-      </w:r>
-      <w:proofErr w:type="gramStart"/>
-      <w:r>
-        <w:rPr>
-          <w:lang w:val="en-US"/>
-        </w:rPr>
-        <w:t>1,dat.hex</w:t>
-      </w:r>
-      <w:proofErr w:type="gramEnd"/>
-      <w:r>
-        <w:rPr>
-          <w:lang w:val="en-US"/>
-        </w:rPr>
-        <w:t>)</w:t>
+        <w:t>h2o.performance(nn_1,dat.hex)</w:t>
       </w:r>
     </w:p>
     <w:p>
@@ -20391,21 +20500,7 @@
         <w:rPr>
           <w:lang w:val="en-US"/>
         </w:rPr>
-        <w:t>h2o.performance(nn_</w:t>
-      </w:r>
-      <w:proofErr w:type="gramStart"/>
-      <w:r>
-        <w:rPr>
-          <w:lang w:val="en-US"/>
-        </w:rPr>
-        <w:t>2,dat.hex</w:t>
-      </w:r>
-      <w:proofErr w:type="gramEnd"/>
-      <w:r>
-        <w:rPr>
-          <w:lang w:val="en-US"/>
-        </w:rPr>
-        <w:t>)</w:t>
+        <w:t>h2o.performance(nn_2,dat.hex)</w:t>
       </w:r>
     </w:p>
     <w:p>
@@ -20635,21 +20730,7 @@
         <w:rPr>
           <w:lang w:val="en-US"/>
         </w:rPr>
-        <w:t>h2o.performance(nn_</w:t>
-      </w:r>
-      <w:proofErr w:type="gramStart"/>
-      <w:r>
-        <w:rPr>
-          <w:lang w:val="en-US"/>
-        </w:rPr>
-        <w:t>3,dat.hex</w:t>
-      </w:r>
-      <w:proofErr w:type="gramEnd"/>
-      <w:r>
-        <w:rPr>
-          <w:lang w:val="en-US"/>
-        </w:rPr>
-        <w:t>)</w:t>
+        <w:t>h2o.performance(nn_3,dat.hex)</w:t>
       </w:r>
     </w:p>
     <w:p>
@@ -20879,21 +20960,7 @@
         <w:rPr>
           <w:lang w:val="en-US"/>
         </w:rPr>
-        <w:t>h2o.performance(nn_</w:t>
-      </w:r>
-      <w:proofErr w:type="gramStart"/>
-      <w:r>
-        <w:rPr>
-          <w:lang w:val="en-US"/>
-        </w:rPr>
-        <w:t>4,dat.hex</w:t>
-      </w:r>
-      <w:proofErr w:type="gramEnd"/>
-      <w:r>
-        <w:rPr>
-          <w:lang w:val="en-US"/>
-        </w:rPr>
-        <w:t>)</w:t>
+        <w:t>h2o.performance(nn_4,dat.hex)</w:t>
       </w:r>
     </w:p>
     <w:p>
@@ -21123,21 +21190,7 @@
         <w:rPr>
           <w:lang w:val="en-US"/>
         </w:rPr>
-        <w:t>h2o.performance(nn_</w:t>
-      </w:r>
-      <w:proofErr w:type="gramStart"/>
-      <w:r>
-        <w:rPr>
-          <w:lang w:val="en-US"/>
-        </w:rPr>
-        <w:t>5,dat.hex</w:t>
-      </w:r>
-      <w:proofErr w:type="gramEnd"/>
-      <w:r>
-        <w:rPr>
-          <w:lang w:val="en-US"/>
-        </w:rPr>
-        <w:t>)</w:t>
+        <w:t>h2o.performance(nn_5,dat.hex)</w:t>
       </w:r>
     </w:p>
     <w:p>
@@ -21367,21 +21420,7 @@
         <w:rPr>
           <w:lang w:val="en-US"/>
         </w:rPr>
-        <w:t>h2o.performance(nn_</w:t>
-      </w:r>
-      <w:proofErr w:type="gramStart"/>
-      <w:r>
-        <w:rPr>
-          <w:lang w:val="en-US"/>
-        </w:rPr>
-        <w:t>6,dat.hex</w:t>
-      </w:r>
-      <w:proofErr w:type="gramEnd"/>
-      <w:r>
-        <w:rPr>
-          <w:lang w:val="en-US"/>
-        </w:rPr>
-        <w:t>)</w:t>
+        <w:t>h2o.performance(nn_6,dat.hex)</w:t>
       </w:r>
     </w:p>
     <w:p>
@@ -21750,21 +21789,7 @@
         <w:rPr>
           <w:lang w:val="en-US"/>
         </w:rPr>
-        <w:t>h2o.performance(nn_</w:t>
-      </w:r>
-      <w:proofErr w:type="gramStart"/>
-      <w:r>
-        <w:rPr>
-          <w:lang w:val="en-US"/>
-        </w:rPr>
-        <w:t>7,dat.hex</w:t>
-      </w:r>
-      <w:proofErr w:type="gramEnd"/>
-      <w:r>
-        <w:rPr>
-          <w:lang w:val="en-US"/>
-        </w:rPr>
-        <w:t>)</w:t>
+        <w:t>h2o.performance(nn_7,dat.hex)</w:t>
       </w:r>
     </w:p>
     <w:p>
@@ -22092,21 +22117,7 @@
         <w:rPr>
           <w:lang w:val="en-US"/>
         </w:rPr>
-        <w:t>p1 &lt;- as.</w:t>
-      </w:r>
-      <w:proofErr w:type="gramStart"/>
-      <w:r>
-        <w:rPr>
-          <w:lang w:val="en-US"/>
-        </w:rPr>
-        <w:t>data.frame</w:t>
-      </w:r>
-      <w:proofErr w:type="gramEnd"/>
-      <w:r>
-        <w:rPr>
-          <w:lang w:val="en-US"/>
-        </w:rPr>
-        <w:t>(h2o.predict(nn_1,dat.hex))</w:t>
+        <w:t>p1 &lt;- as.data.frame(h2o.predict(nn_1,dat.hex))</w:t>
       </w:r>
     </w:p>
     <w:p>
@@ -22120,21 +22131,7 @@
         <w:rPr>
           <w:lang w:val="en-US"/>
         </w:rPr>
-        <w:t>p2 &lt;- as.</w:t>
-      </w:r>
-      <w:proofErr w:type="gramStart"/>
-      <w:r>
-        <w:rPr>
-          <w:lang w:val="en-US"/>
-        </w:rPr>
-        <w:t>data.frame</w:t>
-      </w:r>
-      <w:proofErr w:type="gramEnd"/>
-      <w:r>
-        <w:rPr>
-          <w:lang w:val="en-US"/>
-        </w:rPr>
-        <w:t>(h2o.predict(nn_2,dat.hex))</w:t>
+        <w:t>p2 &lt;- as.data.frame(h2o.predict(nn_2,dat.hex))</w:t>
       </w:r>
     </w:p>
     <w:p>
@@ -22148,21 +22145,7 @@
         <w:rPr>
           <w:lang w:val="en-US"/>
         </w:rPr>
-        <w:t>p3 &lt;- as.</w:t>
-      </w:r>
-      <w:proofErr w:type="gramStart"/>
-      <w:r>
-        <w:rPr>
-          <w:lang w:val="en-US"/>
-        </w:rPr>
-        <w:t>data.frame</w:t>
-      </w:r>
-      <w:proofErr w:type="gramEnd"/>
-      <w:r>
-        <w:rPr>
-          <w:lang w:val="en-US"/>
-        </w:rPr>
-        <w:t>(h2o.predict(nn_3,dat.hex))</w:t>
+        <w:t>p3 &lt;- as.data.frame(h2o.predict(nn_3,dat.hex))</w:t>
       </w:r>
     </w:p>
     <w:p>
@@ -22176,21 +22159,7 @@
         <w:rPr>
           <w:lang w:val="en-US"/>
         </w:rPr>
-        <w:t>p4 &lt;- as.</w:t>
-      </w:r>
-      <w:proofErr w:type="gramStart"/>
-      <w:r>
-        <w:rPr>
-          <w:lang w:val="en-US"/>
-        </w:rPr>
-        <w:t>data.frame</w:t>
-      </w:r>
-      <w:proofErr w:type="gramEnd"/>
-      <w:r>
-        <w:rPr>
-          <w:lang w:val="en-US"/>
-        </w:rPr>
-        <w:t>(h2o.predict(nn_4,dat.hex))</w:t>
+        <w:t>p4 &lt;- as.data.frame(h2o.predict(nn_4,dat.hex))</w:t>
       </w:r>
     </w:p>
     <w:p>
@@ -22204,21 +22173,7 @@
         <w:rPr>
           <w:lang w:val="en-US"/>
         </w:rPr>
-        <w:t>p5 &lt;- as.</w:t>
-      </w:r>
-      <w:proofErr w:type="gramStart"/>
-      <w:r>
-        <w:rPr>
-          <w:lang w:val="en-US"/>
-        </w:rPr>
-        <w:t>data.frame</w:t>
-      </w:r>
-      <w:proofErr w:type="gramEnd"/>
-      <w:r>
-        <w:rPr>
-          <w:lang w:val="en-US"/>
-        </w:rPr>
-        <w:t>(h2o.predict(nn_5,dat.hex))</w:t>
+        <w:t>p5 &lt;- as.data.frame(h2o.predict(nn_5,dat.hex))</w:t>
       </w:r>
     </w:p>
     <w:p>
@@ -22232,21 +22187,7 @@
         <w:rPr>
           <w:lang w:val="en-US"/>
         </w:rPr>
-        <w:t>p6 &lt;- as.</w:t>
-      </w:r>
-      <w:proofErr w:type="gramStart"/>
-      <w:r>
-        <w:rPr>
-          <w:lang w:val="en-US"/>
-        </w:rPr>
-        <w:t>data.frame</w:t>
-      </w:r>
-      <w:proofErr w:type="gramEnd"/>
-      <w:r>
-        <w:rPr>
-          <w:lang w:val="en-US"/>
-        </w:rPr>
-        <w:t>(h2o.predict(nn_6,dat.hex))</w:t>
+        <w:t>p6 &lt;- as.data.frame(h2o.predict(nn_6,dat.hex))</w:t>
       </w:r>
     </w:p>
     <w:p>
@@ -22260,21 +22201,7 @@
         <w:rPr>
           <w:lang w:val="en-US"/>
         </w:rPr>
-        <w:t>p7 &lt;- as.</w:t>
-      </w:r>
-      <w:proofErr w:type="gramStart"/>
-      <w:r>
-        <w:rPr>
-          <w:lang w:val="en-US"/>
-        </w:rPr>
-        <w:t>data.frame</w:t>
-      </w:r>
-      <w:proofErr w:type="gramEnd"/>
-      <w:r>
-        <w:rPr>
-          <w:lang w:val="en-US"/>
-        </w:rPr>
-        <w:t>(h2o.predict(nn_7,dat.hex))</w:t>
+        <w:t>p7 &lt;- as.data.frame(h2o.predict(nn_7,dat.hex))</w:t>
       </w:r>
     </w:p>
     <w:p>
@@ -22640,21 +22567,7 @@
           <w:lang w:val="en-US"/>
         </w:rPr>
         <w:br/>
-        <w:t>load("</w:t>
-      </w:r>
-      <w:proofErr w:type="gramStart"/>
-      <w:r>
-        <w:rPr>
-          <w:lang w:val="en-US"/>
-        </w:rPr>
-        <w:t>mydat.RData</w:t>
-      </w:r>
-      <w:proofErr w:type="gramEnd"/>
-      <w:r>
-        <w:rPr>
-          <w:lang w:val="en-US"/>
-        </w:rPr>
-        <w:t>")</w:t>
+        <w:t>load("mydat.RData")</w:t>
       </w:r>
     </w:p>
     <w:p>
@@ -22720,21 +22633,7 @@
           <w:lang w:val="en-US"/>
         </w:rPr>
         <w:br/>
-        <w:t>sv &lt;- svm(pdgCode~</w:t>
-      </w:r>
-      <w:proofErr w:type="gramStart"/>
-      <w:r>
-        <w:rPr>
-          <w:lang w:val="en-US"/>
-        </w:rPr>
-        <w:t>.,data</w:t>
-      </w:r>
-      <w:proofErr w:type="gramEnd"/>
-      <w:r>
-        <w:rPr>
-          <w:lang w:val="en-US"/>
-        </w:rPr>
-        <w:t>=my.dat,scale=F,kernel="linear")</w:t>
+        <w:t>sv &lt;- svm(pdgCode~.,data=my.dat,scale=F,kernel="linear")</w:t>
       </w:r>
       <w:r>
         <w:rPr>
@@ -22768,21 +22667,7 @@
         <w:rPr>
           <w:lang w:val="en-US"/>
         </w:rPr>
-        <w:t>sv &lt;- svm(pdgCode~</w:t>
-      </w:r>
-      <w:proofErr w:type="gramStart"/>
-      <w:r>
-        <w:rPr>
-          <w:lang w:val="en-US"/>
-        </w:rPr>
-        <w:t>.,data</w:t>
-      </w:r>
-      <w:proofErr w:type="gramEnd"/>
-      <w:r>
-        <w:rPr>
-          <w:lang w:val="en-US"/>
-        </w:rPr>
-        <w:t>=my.dat,scale=F,kernel="polynomial")</w:t>
+        <w:t>sv &lt;- svm(pdgCode~.,data=my.dat,scale=F,kernel="polynomial")</w:t>
       </w:r>
       <w:r>
         <w:rPr>
@@ -22823,21 +22708,7 @@
           <w:lang w:val="en-US"/>
         </w:rPr>
         <w:br/>
-        <w:t>sv &lt;- svm(pdgCode~</w:t>
-      </w:r>
-      <w:proofErr w:type="gramStart"/>
-      <w:r>
-        <w:rPr>
-          <w:lang w:val="en-US"/>
-        </w:rPr>
-        <w:t>.,data</w:t>
-      </w:r>
-      <w:proofErr w:type="gramEnd"/>
-      <w:r>
-        <w:rPr>
-          <w:lang w:val="en-US"/>
-        </w:rPr>
-        <w:t>=my.dat,scale=F,kernel="radial")</w:t>
+        <w:t>sv &lt;- svm(pdgCode~.,data=my.dat,scale=F,kernel="radial")</w:t>
       </w:r>
       <w:r>
         <w:rPr>
@@ -22879,21 +22750,7 @@
           <w:lang w:val="en-US"/>
         </w:rPr>
         <w:br/>
-        <w:t>sv &lt;- svm(pdgCode~</w:t>
-      </w:r>
-      <w:proofErr w:type="gramStart"/>
-      <w:r>
-        <w:rPr>
-          <w:lang w:val="en-US"/>
-        </w:rPr>
-        <w:t>.,data</w:t>
-      </w:r>
-      <w:proofErr w:type="gramEnd"/>
-      <w:r>
-        <w:rPr>
-          <w:lang w:val="en-US"/>
-        </w:rPr>
-        <w:t>=my.dat,scale=F,kernel="sigmoid")</w:t>
+        <w:t>sv &lt;- svm(pdgCode~.,data=my.dat,scale=F,kernel="sigmoid")</w:t>
       </w:r>
       <w:r>
         <w:rPr>
@@ -22921,20 +22778,7 @@
           <w:lang w:val="en-US"/>
         </w:rPr>
         <w:br/>
-      </w:r>
-      <w:proofErr w:type="gramStart"/>
-      <w:r>
-        <w:rPr>
-          <w:lang w:val="en-US"/>
-        </w:rPr>
-        <w:t>svm.p</w:t>
-      </w:r>
-      <w:proofErr w:type="gramEnd"/>
-      <w:r>
-        <w:rPr>
-          <w:lang w:val="en-US"/>
-        </w:rPr>
-        <w:t xml:space="preserve"> &lt;- as.data.frame(svm.p)</w:t>
+        <w:t>svm.p &lt;- as.data.frame(svm.p)</w:t>
       </w:r>
       <w:r>
         <w:rPr>
@@ -23149,20 +22993,7 @@
           <w:lang w:val="en-US"/>
         </w:rPr>
         <w:br/>
-      </w:r>
-      <w:proofErr w:type="gramStart"/>
-      <w:r>
-        <w:rPr>
-          <w:lang w:val="en-US"/>
-        </w:rPr>
-        <w:t>plot(</w:t>
-      </w:r>
-      <w:proofErr w:type="gramEnd"/>
-      <w:r>
-        <w:rPr>
-          <w:lang w:val="en-US"/>
-        </w:rPr>
-        <w:t>prop_varex, xlab = "Principal Component",</w:t>
+        <w:t>plot(prop_varex, xlab = "Principal Component",</w:t>
       </w:r>
       <w:r>
         <w:rPr>
@@ -23268,21 +23099,7 @@
           <w:lang w:val="en-US"/>
         </w:rPr>
         <w:br/>
-        <w:t>abline(v=min(which(cumsum(prop_varex)&gt;=.99)</w:t>
-      </w:r>
-      <w:proofErr w:type="gramStart"/>
-      <w:r>
-        <w:rPr>
-          <w:lang w:val="en-US"/>
-        </w:rPr>
-        <w:t>),col</w:t>
-      </w:r>
-      <w:proofErr w:type="gramEnd"/>
-      <w:r>
-        <w:rPr>
-          <w:lang w:val="en-US"/>
-        </w:rPr>
-        <w:t>="red")</w:t>
+        <w:t>abline(v=min(which(cumsum(prop_varex)&gt;=.99)),col="red")</w:t>
       </w:r>
     </w:p>
     <w:p>
@@ -24426,6 +24243,119 @@
     </w:lvl>
   </w:abstractNum>
   <w:abstractNum w:abstractNumId="4" w15:restartNumberingAfterBreak="0">
+    <w:nsid w:val="262F0764"/>
+    <w:multiLevelType w:val="hybridMultilevel"/>
+    <w:tmpl w:val="8258EC48"/>
+    <w:lvl w:ilvl="0" w:tplc="1C090001">
+      <w:start w:val="1"/>
+      <w:numFmt w:val="bullet"/>
+      <w:lvlText w:val=""/>
+      <w:lvlJc w:val="left"/>
+      <w:pPr>
+        <w:ind w:left="720" w:hanging="360"/>
+      </w:pPr>
+      <w:rPr>
+        <w:rFonts w:ascii="Symbol" w:hAnsi="Symbol" w:hint="default"/>
+      </w:rPr>
+    </w:lvl>
+    <w:lvl w:ilvl="1" w:tplc="1C090003" w:tentative="1">
+      <w:start w:val="1"/>
+      <w:numFmt w:val="bullet"/>
+      <w:lvlText w:val="o"/>
+      <w:lvlJc w:val="left"/>
+      <w:pPr>
+        <w:ind w:left="1440" w:hanging="360"/>
+      </w:pPr>
+      <w:rPr>
+        <w:rFonts w:ascii="Courier New" w:hAnsi="Courier New" w:cs="Courier New" w:hint="default"/>
+      </w:rPr>
+    </w:lvl>
+    <w:lvl w:ilvl="2" w:tplc="1C090005" w:tentative="1">
+      <w:start w:val="1"/>
+      <w:numFmt w:val="bullet"/>
+      <w:lvlText w:val=""/>
+      <w:lvlJc w:val="left"/>
+      <w:pPr>
+        <w:ind w:left="2160" w:hanging="360"/>
+      </w:pPr>
+      <w:rPr>
+        <w:rFonts w:ascii="Wingdings" w:hAnsi="Wingdings" w:hint="default"/>
+      </w:rPr>
+    </w:lvl>
+    <w:lvl w:ilvl="3" w:tplc="1C090001" w:tentative="1">
+      <w:start w:val="1"/>
+      <w:numFmt w:val="bullet"/>
+      <w:lvlText w:val=""/>
+      <w:lvlJc w:val="left"/>
+      <w:pPr>
+        <w:ind w:left="2880" w:hanging="360"/>
+      </w:pPr>
+      <w:rPr>
+        <w:rFonts w:ascii="Symbol" w:hAnsi="Symbol" w:hint="default"/>
+      </w:rPr>
+    </w:lvl>
+    <w:lvl w:ilvl="4" w:tplc="1C090003" w:tentative="1">
+      <w:start w:val="1"/>
+      <w:numFmt w:val="bullet"/>
+      <w:lvlText w:val="o"/>
+      <w:lvlJc w:val="left"/>
+      <w:pPr>
+        <w:ind w:left="3600" w:hanging="360"/>
+      </w:pPr>
+      <w:rPr>
+        <w:rFonts w:ascii="Courier New" w:hAnsi="Courier New" w:cs="Courier New" w:hint="default"/>
+      </w:rPr>
+    </w:lvl>
+    <w:lvl w:ilvl="5" w:tplc="1C090005" w:tentative="1">
+      <w:start w:val="1"/>
+      <w:numFmt w:val="bullet"/>
+      <w:lvlText w:val=""/>
+      <w:lvlJc w:val="left"/>
+      <w:pPr>
+        <w:ind w:left="4320" w:hanging="360"/>
+      </w:pPr>
+      <w:rPr>
+        <w:rFonts w:ascii="Wingdings" w:hAnsi="Wingdings" w:hint="default"/>
+      </w:rPr>
+    </w:lvl>
+    <w:lvl w:ilvl="6" w:tplc="1C090001" w:tentative="1">
+      <w:start w:val="1"/>
+      <w:numFmt w:val="bullet"/>
+      <w:lvlText w:val=""/>
+      <w:lvlJc w:val="left"/>
+      <w:pPr>
+        <w:ind w:left="5040" w:hanging="360"/>
+      </w:pPr>
+      <w:rPr>
+        <w:rFonts w:ascii="Symbol" w:hAnsi="Symbol" w:hint="default"/>
+      </w:rPr>
+    </w:lvl>
+    <w:lvl w:ilvl="7" w:tplc="1C090003" w:tentative="1">
+      <w:start w:val="1"/>
+      <w:numFmt w:val="bullet"/>
+      <w:lvlText w:val="o"/>
+      <w:lvlJc w:val="left"/>
+      <w:pPr>
+        <w:ind w:left="5760" w:hanging="360"/>
+      </w:pPr>
+      <w:rPr>
+        <w:rFonts w:ascii="Courier New" w:hAnsi="Courier New" w:cs="Courier New" w:hint="default"/>
+      </w:rPr>
+    </w:lvl>
+    <w:lvl w:ilvl="8" w:tplc="1C090005" w:tentative="1">
+      <w:start w:val="1"/>
+      <w:numFmt w:val="bullet"/>
+      <w:lvlText w:val=""/>
+      <w:lvlJc w:val="left"/>
+      <w:pPr>
+        <w:ind w:left="6480" w:hanging="360"/>
+      </w:pPr>
+      <w:rPr>
+        <w:rFonts w:ascii="Wingdings" w:hAnsi="Wingdings" w:hint="default"/>
+      </w:rPr>
+    </w:lvl>
+  </w:abstractNum>
+  <w:abstractNum w:abstractNumId="5" w15:restartNumberingAfterBreak="0">
     <w:nsid w:val="28DC48E7"/>
     <w:multiLevelType w:val="hybridMultilevel"/>
     <w:tmpl w:val="5D4EFFD0"/>
@@ -24514,7 +24444,7 @@
       </w:pPr>
     </w:lvl>
   </w:abstractNum>
-  <w:abstractNum w:abstractNumId="5" w15:restartNumberingAfterBreak="0">
+  <w:abstractNum w:abstractNumId="6" w15:restartNumberingAfterBreak="0">
     <w:nsid w:val="2CC06FB9"/>
     <w:multiLevelType w:val="hybridMultilevel"/>
     <w:tmpl w:val="D5AA7884"/>
@@ -24600,7 +24530,7 @@
       </w:pPr>
     </w:lvl>
   </w:abstractNum>
-  <w:abstractNum w:abstractNumId="6" w15:restartNumberingAfterBreak="0">
+  <w:abstractNum w:abstractNumId="7" w15:restartNumberingAfterBreak="0">
     <w:nsid w:val="338B2493"/>
     <w:multiLevelType w:val="hybridMultilevel"/>
     <w:tmpl w:val="9596182A"/>
@@ -24713,7 +24643,7 @@
       </w:rPr>
     </w:lvl>
   </w:abstractNum>
-  <w:abstractNum w:abstractNumId="7" w15:restartNumberingAfterBreak="0">
+  <w:abstractNum w:abstractNumId="8" w15:restartNumberingAfterBreak="0">
     <w:nsid w:val="4258665F"/>
     <w:multiLevelType w:val="multilevel"/>
     <w:tmpl w:val="32543938"/>
@@ -24844,7 +24774,7 @@
       </w:pPr>
     </w:lvl>
   </w:abstractNum>
-  <w:abstractNum w:abstractNumId="8" w15:restartNumberingAfterBreak="0">
+  <w:abstractNum w:abstractNumId="9" w15:restartNumberingAfterBreak="0">
     <w:nsid w:val="43597C89"/>
     <w:multiLevelType w:val="hybridMultilevel"/>
     <w:tmpl w:val="05362EFE"/>
@@ -24933,7 +24863,7 @@
       </w:pPr>
     </w:lvl>
   </w:abstractNum>
-  <w:abstractNum w:abstractNumId="9" w15:restartNumberingAfterBreak="0">
+  <w:abstractNum w:abstractNumId="10" w15:restartNumberingAfterBreak="0">
     <w:nsid w:val="59E74EF9"/>
     <w:multiLevelType w:val="multilevel"/>
     <w:tmpl w:val="C154605E"/>
@@ -25064,7 +24994,7 @@
       </w:pPr>
     </w:lvl>
   </w:abstractNum>
-  <w:abstractNum w:abstractNumId="10" w15:restartNumberingAfterBreak="0">
+  <w:abstractNum w:abstractNumId="11" w15:restartNumberingAfterBreak="0">
     <w:nsid w:val="7FD44CF7"/>
     <w:multiLevelType w:val="multilevel"/>
     <w:tmpl w:val="E1B6A6A0"/>
@@ -25205,28 +25135,31 @@
     <w:abstractNumId w:val="2"/>
   </w:num>
   <w:num w:numId="4">
-    <w:abstractNumId w:val="4"/>
+    <w:abstractNumId w:val="5"/>
   </w:num>
   <w:num w:numId="5">
+    <w:abstractNumId w:val="11"/>
+  </w:num>
+  <w:num w:numId="6">
     <w:abstractNumId w:val="10"/>
   </w:num>
-  <w:num w:numId="6">
-    <w:abstractNumId w:val="9"/>
-  </w:num>
   <w:num w:numId="7">
-    <w:abstractNumId w:val="7"/>
+    <w:abstractNumId w:val="8"/>
   </w:num>
   <w:num w:numId="8">
-    <w:abstractNumId w:val="5"/>
+    <w:abstractNumId w:val="6"/>
   </w:num>
   <w:num w:numId="9">
     <w:abstractNumId w:val="0"/>
   </w:num>
   <w:num w:numId="10">
-    <w:abstractNumId w:val="6"/>
+    <w:abstractNumId w:val="7"/>
   </w:num>
   <w:num w:numId="11">
-    <w:abstractNumId w:val="8"/>
+    <w:abstractNumId w:val="9"/>
+  </w:num>
+  <w:num w:numId="12">
+    <w:abstractNumId w:val="4"/>
   </w:num>
 </w:numbering>
 </file>
@@ -26686,6 +26619,577 @@
 </w:styles>
 </file>
 
+<file path=word/glossary/document.xml><?xml version="1.0" encoding="utf-8"?>
+<w:glossaryDocument xmlns:wpc="http://schemas.microsoft.com/office/word/2010/wordprocessingCanvas" xmlns:cx="http://schemas.microsoft.com/office/drawing/2014/chartex" xmlns:cx1="http://schemas.microsoft.com/office/drawing/2015/9/8/chartex" xmlns:cx2="http://schemas.microsoft.com/office/drawing/2015/10/21/chartex" xmlns:cx3="http://schemas.microsoft.com/office/drawing/2016/5/9/chartex" xmlns:cx4="http://schemas.microsoft.com/office/drawing/2016/5/10/chartex" xmlns:cx5="http://schemas.microsoft.com/office/drawing/2016/5/11/chartex" xmlns:cx6="http://schemas.microsoft.com/office/drawing/2016/5/12/chartex" xmlns:cx7="http://schemas.microsoft.com/office/drawing/2016/5/13/chartex" xmlns:cx8="http://schemas.microsoft.com/office/drawing/2016/5/14/chartex" xmlns:mc="http://schemas.openxmlformats.org/markup-compatibility/2006" xmlns:aink="http://schemas.microsoft.com/office/drawing/2016/ink" xmlns:am3d="http://schemas.microsoft.com/office/drawing/2017/model3d" xmlns:o="urn:schemas-microsoft-com:office:office" xmlns:r="http://schemas.openxmlformats.org/officeDocument/2006/relationships" xmlns:m="http://schemas.openxmlformats.org/officeDocument/2006/math" xmlns:v="urn:schemas-microsoft-com:vml" xmlns:wp14="http://schemas.microsoft.com/office/word/2010/wordprocessingDrawing" xmlns:wp="http://schemas.openxmlformats.org/drawingml/2006/wordprocessingDrawing" xmlns:w10="urn:schemas-microsoft-com:office:word" xmlns:w="http://schemas.openxmlformats.org/wordprocessingml/2006/main" xmlns:w14="http://schemas.microsoft.com/office/word/2010/wordml" xmlns:w15="http://schemas.microsoft.com/office/word/2012/wordml" xmlns:w16cid="http://schemas.microsoft.com/office/word/2016/wordml/cid" xmlns:w16se="http://schemas.microsoft.com/office/word/2015/wordml/symex" xmlns:wpg="http://schemas.microsoft.com/office/word/2010/wordprocessingGroup" xmlns:wpi="http://schemas.microsoft.com/office/word/2010/wordprocessingInk" xmlns:wne="http://schemas.microsoft.com/office/word/2006/wordml" xmlns:wps="http://schemas.microsoft.com/office/word/2010/wordprocessingShape" mc:Ignorable="w14 w15 w16se w16cid wp14"/>
+</file>
+
+<file path=word/glossary/fontTable.xml><?xml version="1.0" encoding="utf-8"?>
+<w:fonts xmlns:mc="http://schemas.openxmlformats.org/markup-compatibility/2006" xmlns:r="http://schemas.openxmlformats.org/officeDocument/2006/relationships" xmlns:w="http://schemas.openxmlformats.org/wordprocessingml/2006/main" xmlns:w14="http://schemas.microsoft.com/office/word/2010/wordml" xmlns:w15="http://schemas.microsoft.com/office/word/2012/wordml" xmlns:w16cid="http://schemas.microsoft.com/office/word/2016/wordml/cid" xmlns:w16se="http://schemas.microsoft.com/office/word/2015/wordml/symex" mc:Ignorable="w14 w15 w16se w16cid">
+  <w:font w:name="Times New Roman">
+    <w:altName w:val="Times New Roman"/>
+    <w:panose1 w:val="02020603050405020304"/>
+    <w:charset w:val="00"/>
+    <w:family w:val="roman"/>
+    <w:pitch w:val="variable"/>
+    <w:sig w:usb0="E0002EFF" w:usb1="C000785B" w:usb2="00000009" w:usb3="00000000" w:csb0="000001FF" w:csb1="00000000"/>
+  </w:font>
+  <w:font w:name="Symbol">
+    <w:panose1 w:val="05050102010706020507"/>
+    <w:charset w:val="02"/>
+    <w:family w:val="roman"/>
+    <w:pitch w:val="variable"/>
+    <w:sig w:usb0="00000000" w:usb1="10000000" w:usb2="00000000" w:usb3="00000000" w:csb0="80000000" w:csb1="00000000"/>
+  </w:font>
+  <w:font w:name="Courier New">
+    <w:panose1 w:val="02070309020205020404"/>
+    <w:charset w:val="00"/>
+    <w:family w:val="modern"/>
+    <w:pitch w:val="fixed"/>
+    <w:sig w:usb0="E0002EFF" w:usb1="C0007843" w:usb2="00000009" w:usb3="00000000" w:csb0="000001FF" w:csb1="00000000"/>
+  </w:font>
+  <w:font w:name="Wingdings">
+    <w:panose1 w:val="05000000000000000000"/>
+    <w:charset w:val="02"/>
+    <w:family w:val="auto"/>
+    <w:pitch w:val="variable"/>
+    <w:sig w:usb0="00000000" w:usb1="10000000" w:usb2="00000000" w:usb3="00000000" w:csb0="80000000" w:csb1="00000000"/>
+  </w:font>
+  <w:font w:name="Garamond">
+    <w:panose1 w:val="02020404030301010803"/>
+    <w:charset w:val="00"/>
+    <w:family w:val="roman"/>
+    <w:pitch w:val="variable"/>
+    <w:sig w:usb0="00000287" w:usb1="00000000" w:usb2="00000000" w:usb3="00000000" w:csb0="0000009F" w:csb1="00000000"/>
+  </w:font>
+  <w:font w:name="Cambria Math">
+    <w:panose1 w:val="02040503050406030204"/>
+    <w:charset w:val="00"/>
+    <w:family w:val="roman"/>
+    <w:pitch w:val="variable"/>
+    <w:sig w:usb0="E00006FF" w:usb1="420024FF" w:usb2="02000000" w:usb3="00000000" w:csb0="0000019F" w:csb1="00000000"/>
+  </w:font>
+  <w:font w:name="Arial">
+    <w:panose1 w:val="020B0604020202020204"/>
+    <w:charset w:val="00"/>
+    <w:family w:val="swiss"/>
+    <w:pitch w:val="variable"/>
+    <w:sig w:usb0="E0002EFF" w:usb1="C000785B" w:usb2="00000009" w:usb3="00000000" w:csb0="000001FF" w:csb1="00000000"/>
+  </w:font>
+  <w:font w:name="Calibri">
+    <w:panose1 w:val="020F0502020204030204"/>
+    <w:charset w:val="00"/>
+    <w:family w:val="swiss"/>
+    <w:pitch w:val="variable"/>
+    <w:sig w:usb0="E0002AFF" w:usb1="C000247B" w:usb2="00000009" w:usb3="00000000" w:csb0="000001FF" w:csb1="00000000"/>
+  </w:font>
+  <w:font w:name="Calibri Light">
+    <w:panose1 w:val="020F0302020204030204"/>
+    <w:charset w:val="00"/>
+    <w:family w:val="swiss"/>
+    <w:pitch w:val="variable"/>
+    <w:sig w:usb0="E0002AFF" w:usb1="C000247B" w:usb2="00000009" w:usb3="00000000" w:csb0="000001FF" w:csb1="00000000"/>
+  </w:font>
+</w:fonts>
+</file>
+
+<file path=word/glossary/settings.xml><?xml version="1.0" encoding="utf-8"?>
+<w:settings xmlns:mc="http://schemas.openxmlformats.org/markup-compatibility/2006" xmlns:o="urn:schemas-microsoft-com:office:office" xmlns:r="http://schemas.openxmlformats.org/officeDocument/2006/relationships" xmlns:m="http://schemas.openxmlformats.org/officeDocument/2006/math" xmlns:v="urn:schemas-microsoft-com:vml" xmlns:w10="urn:schemas-microsoft-com:office:word" xmlns:w="http://schemas.openxmlformats.org/wordprocessingml/2006/main" xmlns:w14="http://schemas.microsoft.com/office/word/2010/wordml" xmlns:w15="http://schemas.microsoft.com/office/word/2012/wordml" xmlns:w16cid="http://schemas.microsoft.com/office/word/2016/wordml/cid" xmlns:w16se="http://schemas.microsoft.com/office/word/2015/wordml/symex" xmlns:sl="http://schemas.openxmlformats.org/schemaLibrary/2006/main" mc:Ignorable="w14 w15 w16se w16cid">
+  <w:view w:val="normal"/>
+  <w:defaultTabStop w:val="720"/>
+  <w:characterSpacingControl w:val="doNotCompress"/>
+  <w:compat>
+    <w:useFELayout/>
+    <w:compatSetting w:name="compatibilityMode" w:uri="http://schemas.microsoft.com/office/word" w:val="15"/>
+    <w:compatSetting w:name="overrideTableStyleFontSizeAndJustification" w:uri="http://schemas.microsoft.com/office/word" w:val="1"/>
+    <w:compatSetting w:name="enableOpenTypeFeatures" w:uri="http://schemas.microsoft.com/office/word" w:val="1"/>
+    <w:compatSetting w:name="doNotFlipMirrorIndents" w:uri="http://schemas.microsoft.com/office/word" w:val="1"/>
+    <w:compatSetting w:name="differentiateMultirowTableHeaders" w:uri="http://schemas.microsoft.com/office/word" w:val="1"/>
+    <w:compatSetting w:name="useWord2013TrackBottomHyphenation" w:uri="http://schemas.microsoft.com/office/word" w:val="0"/>
+  </w:compat>
+  <w:rsids>
+    <w:rsidRoot w:val="00492F61"/>
+    <w:rsid w:val="000F1ABD"/>
+    <w:rsid w:val="00492F61"/>
+    <w:rsid w:val="007F679B"/>
+  </w:rsids>
+  <m:mathPr>
+    <m:mathFont m:val="Cambria Math"/>
+    <m:brkBin m:val="before"/>
+    <m:brkBinSub m:val="--"/>
+    <m:smallFrac m:val="0"/>
+    <m:dispDef/>
+    <m:lMargin m:val="0"/>
+    <m:rMargin m:val="0"/>
+    <m:defJc m:val="centerGroup"/>
+    <m:wrapIndent m:val="1440"/>
+    <m:intLim m:val="subSup"/>
+    <m:naryLim m:val="undOvr"/>
+  </m:mathPr>
+  <w:themeFontLang w:val="en-ZA"/>
+  <w:clrSchemeMapping w:bg1="light1" w:t1="dark1" w:bg2="light2" w:t2="dark2" w:accent1="accent1" w:accent2="accent2" w:accent3="accent3" w:accent4="accent4" w:accent5="accent5" w:accent6="accent6" w:hyperlink="hyperlink" w:followedHyperlink="followedHyperlink"/>
+  <w:decimalSymbol w:val=","/>
+  <w:listSeparator w:val=","/>
+  <w15:chartTrackingRefBased/>
+</w:settings>
+</file>
+
+<file path=word/glossary/styles.xml><?xml version="1.0" encoding="utf-8"?>
+<w:styles xmlns:mc="http://schemas.openxmlformats.org/markup-compatibility/2006" xmlns:r="http://schemas.openxmlformats.org/officeDocument/2006/relationships" xmlns:w="http://schemas.openxmlformats.org/wordprocessingml/2006/main" xmlns:w14="http://schemas.microsoft.com/office/word/2010/wordml" xmlns:w15="http://schemas.microsoft.com/office/word/2012/wordml" xmlns:w16cid="http://schemas.microsoft.com/office/word/2016/wordml/cid" xmlns:w16se="http://schemas.microsoft.com/office/word/2015/wordml/symex" mc:Ignorable="w14 w15 w16se w16cid">
+  <w:docDefaults>
+    <w:rPrDefault>
+      <w:rPr>
+        <w:rFonts w:asciiTheme="minorHAnsi" w:eastAsiaTheme="minorEastAsia" w:hAnsiTheme="minorHAnsi" w:cstheme="minorBidi"/>
+        <w:sz w:val="22"/>
+        <w:szCs w:val="22"/>
+        <w:lang w:val="en-ZA" w:eastAsia="en-ZA" w:bidi="ar-SA"/>
+      </w:rPr>
+    </w:rPrDefault>
+    <w:pPrDefault>
+      <w:pPr>
+        <w:spacing w:after="160" w:line="259" w:lineRule="auto"/>
+      </w:pPr>
+    </w:pPrDefault>
+  </w:docDefaults>
+  <w:latentStyles w:defLockedState="0" w:defUIPriority="99" w:defSemiHidden="0" w:defUnhideWhenUsed="0" w:defQFormat="0" w:count="375">
+    <w:lsdException w:name="Normal" w:uiPriority="0" w:qFormat="1"/>
+    <w:lsdException w:name="heading 1" w:uiPriority="9" w:qFormat="1"/>
+    <w:lsdException w:name="heading 2" w:semiHidden="1" w:uiPriority="9" w:unhideWhenUsed="1" w:qFormat="1"/>
+    <w:lsdException w:name="heading 3" w:semiHidden="1" w:uiPriority="9" w:unhideWhenUsed="1" w:qFormat="1"/>
+    <w:lsdException w:name="heading 4" w:semiHidden="1" w:uiPriority="9" w:unhideWhenUsed="1" w:qFormat="1"/>
+    <w:lsdException w:name="heading 5" w:semiHidden="1" w:uiPriority="9" w:unhideWhenUsed="1" w:qFormat="1"/>
+    <w:lsdException w:name="heading 6" w:semiHidden="1" w:uiPriority="9" w:unhideWhenUsed="1" w:qFormat="1"/>
+    <w:lsdException w:name="heading 7" w:semiHidden="1" w:uiPriority="9" w:unhideWhenUsed="1" w:qFormat="1"/>
+    <w:lsdException w:name="heading 8" w:semiHidden="1" w:uiPriority="9" w:unhideWhenUsed="1" w:qFormat="1"/>
+    <w:lsdException w:name="heading 9" w:semiHidden="1" w:uiPriority="9" w:unhideWhenUsed="1" w:qFormat="1"/>
+    <w:lsdException w:name="index 1" w:semiHidden="1" w:unhideWhenUsed="1"/>
+    <w:lsdException w:name="index 2" w:semiHidden="1" w:unhideWhenUsed="1"/>
+    <w:lsdException w:name="index 3" w:semiHidden="1" w:unhideWhenUsed="1"/>
+    <w:lsdException w:name="index 4" w:semiHidden="1" w:unhideWhenUsed="1"/>
+    <w:lsdException w:name="index 5" w:semiHidden="1" w:unhideWhenUsed="1"/>
+    <w:lsdException w:name="index 6" w:semiHidden="1" w:unhideWhenUsed="1"/>
+    <w:lsdException w:name="index 7" w:semiHidden="1" w:unhideWhenUsed="1"/>
+    <w:lsdException w:name="index 8" w:semiHidden="1" w:unhideWhenUsed="1"/>
+    <w:lsdException w:name="index 9" w:semiHidden="1" w:unhideWhenUsed="1"/>
+    <w:lsdException w:name="toc 1" w:semiHidden="1" w:uiPriority="39" w:unhideWhenUsed="1"/>
+    <w:lsdException w:name="toc 2" w:semiHidden="1" w:uiPriority="39" w:unhideWhenUsed="1"/>
+    <w:lsdException w:name="toc 3" w:semiHidden="1" w:uiPriority="39" w:unhideWhenUsed="1"/>
+    <w:lsdException w:name="toc 4" w:semiHidden="1" w:uiPriority="39" w:unhideWhenUsed="1"/>
+    <w:lsdException w:name="toc 5" w:semiHidden="1" w:uiPriority="39" w:unhideWhenUsed="1"/>
+    <w:lsdException w:name="toc 6" w:semiHidden="1" w:uiPriority="39" w:unhideWhenUsed="1"/>
+    <w:lsdException w:name="toc 7" w:semiHidden="1" w:uiPriority="39" w:unhideWhenUsed="1"/>
+    <w:lsdException w:name="toc 8" w:semiHidden="1" w:uiPriority="39" w:unhideWhenUsed="1"/>
+    <w:lsdException w:name="toc 9" w:semiHidden="1" w:uiPriority="39" w:unhideWhenUsed="1"/>
+    <w:lsdException w:name="Normal Indent" w:semiHidden="1" w:unhideWhenUsed="1"/>
+    <w:lsdException w:name="footnote text" w:semiHidden="1" w:unhideWhenUsed="1"/>
+    <w:lsdException w:name="annotation text" w:semiHidden="1" w:unhideWhenUsed="1"/>
+    <w:lsdException w:name="header" w:semiHidden="1" w:unhideWhenUsed="1"/>
+    <w:lsdException w:name="footer" w:semiHidden="1" w:unhideWhenUsed="1"/>
+    <w:lsdException w:name="index heading" w:semiHidden="1" w:unhideWhenUsed="1"/>
+    <w:lsdException w:name="caption" w:semiHidden="1" w:uiPriority="35" w:unhideWhenUsed="1" w:qFormat="1"/>
+    <w:lsdException w:name="table of figures" w:semiHidden="1" w:unhideWhenUsed="1"/>
+    <w:lsdException w:name="envelope address" w:semiHidden="1" w:unhideWhenUsed="1"/>
+    <w:lsdException w:name="envelope return" w:semiHidden="1" w:unhideWhenUsed="1"/>
+    <w:lsdException w:name="footnote reference" w:semiHidden="1" w:unhideWhenUsed="1"/>
+    <w:lsdException w:name="annotation reference" w:semiHidden="1" w:unhideWhenUsed="1"/>
+    <w:lsdException w:name="line number" w:semiHidden="1" w:unhideWhenUsed="1"/>
+    <w:lsdException w:name="page number" w:semiHidden="1" w:unhideWhenUsed="1"/>
+    <w:lsdException w:name="endnote reference" w:semiHidden="1" w:unhideWhenUsed="1"/>
+    <w:lsdException w:name="endnote text" w:semiHidden="1" w:unhideWhenUsed="1"/>
+    <w:lsdException w:name="table of authorities" w:semiHidden="1" w:unhideWhenUsed="1"/>
+    <w:lsdException w:name="macro" w:semiHidden="1" w:unhideWhenUsed="1"/>
+    <w:lsdException w:name="toa heading" w:semiHidden="1" w:unhideWhenUsed="1"/>
+    <w:lsdException w:name="List" w:semiHidden="1" w:unhideWhenUsed="1"/>
+    <w:lsdException w:name="List Bullet" w:semiHidden="1" w:unhideWhenUsed="1"/>
+    <w:lsdException w:name="List Number" w:semiHidden="1" w:unhideWhenUsed="1"/>
+    <w:lsdException w:name="List 2" w:semiHidden="1" w:unhideWhenUsed="1"/>
+    <w:lsdException w:name="List 3" w:semiHidden="1" w:unhideWhenUsed="1"/>
+    <w:lsdException w:name="List 4" w:semiHidden="1" w:unhideWhenUsed="1"/>
+    <w:lsdException w:name="List 5" w:semiHidden="1" w:unhideWhenUsed="1"/>
+    <w:lsdException w:name="List Bullet 2" w:semiHidden="1" w:unhideWhenUsed="1"/>
+    <w:lsdException w:name="List Bullet 3" w:semiHidden="1" w:unhideWhenUsed="1"/>
+    <w:lsdException w:name="List Bullet 4" w:semiHidden="1" w:unhideWhenUsed="1"/>
+    <w:lsdException w:name="List Bullet 5" w:semiHidden="1" w:unhideWhenUsed="1"/>
+    <w:lsdException w:name="List Number 2" w:semiHidden="1" w:unhideWhenUsed="1"/>
+    <w:lsdException w:name="List Number 3" w:semiHidden="1" w:unhideWhenUsed="1"/>
+    <w:lsdException w:name="List Number 4" w:semiHidden="1" w:unhideWhenUsed="1"/>
+    <w:lsdException w:name="List Number 5" w:semiHidden="1" w:unhideWhenUsed="1"/>
+    <w:lsdException w:name="Title" w:uiPriority="10" w:qFormat="1"/>
+    <w:lsdException w:name="Closing" w:semiHidden="1" w:unhideWhenUsed="1"/>
+    <w:lsdException w:name="Signature" w:semiHidden="1" w:unhideWhenUsed="1"/>
+    <w:lsdException w:name="Default Paragraph Font" w:semiHidden="1" w:uiPriority="1" w:unhideWhenUsed="1"/>
+    <w:lsdException w:name="Body Text" w:semiHidden="1" w:unhideWhenUsed="1"/>
+    <w:lsdException w:name="Body Text Indent" w:semiHidden="1" w:unhideWhenUsed="1"/>
+    <w:lsdException w:name="List Continue" w:semiHidden="1" w:unhideWhenUsed="1"/>
+    <w:lsdException w:name="List Continue 2" w:semiHidden="1" w:unhideWhenUsed="1"/>
+    <w:lsdException w:name="List Continue 3" w:semiHidden="1" w:unhideWhenUsed="1"/>
+    <w:lsdException w:name="List Continue 4" w:semiHidden="1" w:unhideWhenUsed="1"/>
+    <w:lsdException w:name="List Continue 5" w:semiHidden="1" w:unhideWhenUsed="1"/>
+    <w:lsdException w:name="Message Header" w:semiHidden="1" w:unhideWhenUsed="1"/>
+    <w:lsdException w:name="Subtitle" w:uiPriority="11" w:qFormat="1"/>
+    <w:lsdException w:name="Salutation" w:semiHidden="1" w:unhideWhenUsed="1"/>
+    <w:lsdException w:name="Date" w:semiHidden="1" w:unhideWhenUsed="1"/>
+    <w:lsdException w:name="Body Text First Indent" w:semiHidden="1" w:unhideWhenUsed="1"/>
+    <w:lsdException w:name="Body Text First Indent 2" w:semiHidden="1" w:unhideWhenUsed="1"/>
+    <w:lsdException w:name="Note Heading" w:semiHidden="1" w:unhideWhenUsed="1"/>
+    <w:lsdException w:name="Body Text 2" w:semiHidden="1" w:unhideWhenUsed="1"/>
+    <w:lsdException w:name="Body Text 3" w:semiHidden="1" w:unhideWhenUsed="1"/>
+    <w:lsdException w:name="Body Text Indent 2" w:semiHidden="1" w:unhideWhenUsed="1"/>
+    <w:lsdException w:name="Body Text Indent 3" w:semiHidden="1" w:unhideWhenUsed="1"/>
+    <w:lsdException w:name="Block Text" w:semiHidden="1" w:unhideWhenUsed="1"/>
+    <w:lsdException w:name="Hyperlink" w:semiHidden="1" w:unhideWhenUsed="1"/>
+    <w:lsdException w:name="FollowedHyperlink" w:semiHidden="1" w:unhideWhenUsed="1"/>
+    <w:lsdException w:name="Strong" w:uiPriority="22" w:qFormat="1"/>
+    <w:lsdException w:name="Emphasis" w:uiPriority="20" w:qFormat="1"/>
+    <w:lsdException w:name="Document Map" w:semiHidden="1" w:unhideWhenUsed="1"/>
+    <w:lsdException w:name="Plain Text" w:semiHidden="1" w:unhideWhenUsed="1"/>
+    <w:lsdException w:name="E-mail Signature" w:semiHidden="1" w:unhideWhenUsed="1"/>
+    <w:lsdException w:name="HTML Top of Form" w:semiHidden="1" w:unhideWhenUsed="1"/>
+    <w:lsdException w:name="HTML Bottom of Form" w:semiHidden="1" w:unhideWhenUsed="1"/>
+    <w:lsdException w:name="Normal (Web)" w:semiHidden="1" w:unhideWhenUsed="1"/>
+    <w:lsdException w:name="HTML Acronym" w:semiHidden="1" w:unhideWhenUsed="1"/>
+    <w:lsdException w:name="HTML Address" w:semiHidden="1" w:unhideWhenUsed="1"/>
+    <w:lsdException w:name="HTML Cite" w:semiHidden="1" w:unhideWhenUsed="1"/>
+    <w:lsdException w:name="HTML Code" w:semiHidden="1" w:unhideWhenUsed="1"/>
+    <w:lsdException w:name="HTML Definition" w:semiHidden="1" w:unhideWhenUsed="1"/>
+    <w:lsdException w:name="HTML Keyboard" w:semiHidden="1" w:unhideWhenUsed="1"/>
+    <w:lsdException w:name="HTML Preformatted" w:semiHidden="1" w:unhideWhenUsed="1"/>
+    <w:lsdException w:name="HTML Sample" w:semiHidden="1" w:unhideWhenUsed="1"/>
+    <w:lsdException w:name="HTML Typewriter" w:semiHidden="1" w:unhideWhenUsed="1"/>
+    <w:lsdException w:name="HTML Variable" w:semiHidden="1" w:unhideWhenUsed="1"/>
+    <w:lsdException w:name="Normal Table" w:semiHidden="1" w:unhideWhenUsed="1"/>
+    <w:lsdException w:name="annotation subject" w:semiHidden="1" w:unhideWhenUsed="1"/>
+    <w:lsdException w:name="No List" w:semiHidden="1" w:unhideWhenUsed="1"/>
+    <w:lsdException w:name="Outline List 1" w:semiHidden="1" w:unhideWhenUsed="1"/>
+    <w:lsdException w:name="Outline List 2" w:semiHidden="1" w:unhideWhenUsed="1"/>
+    <w:lsdException w:name="Outline List 3" w:semiHidden="1" w:unhideWhenUsed="1"/>
+    <w:lsdException w:name="Table Simple 1" w:semiHidden="1" w:unhideWhenUsed="1"/>
+    <w:lsdException w:name="Table Simple 2" w:semiHidden="1" w:unhideWhenUsed="1"/>
+    <w:lsdException w:name="Table Simple 3" w:semiHidden="1" w:unhideWhenUsed="1"/>
+    <w:lsdException w:name="Table Classic 1" w:semiHidden="1" w:unhideWhenUsed="1"/>
+    <w:lsdException w:name="Table Classic 2" w:semiHidden="1" w:unhideWhenUsed="1"/>
+    <w:lsdException w:name="Table Classic 3" w:semiHidden="1" w:unhideWhenUsed="1"/>
+    <w:lsdException w:name="Table Classic 4" w:semiHidden="1" w:unhideWhenUsed="1"/>
+    <w:lsdException w:name="Table Colorful 1" w:semiHidden="1" w:unhideWhenUsed="1"/>
+    <w:lsdException w:name="Table Colorful 2" w:semiHidden="1" w:unhideWhenUsed="1"/>
+    <w:lsdException w:name="Table Colorful 3" w:semiHidden="1" w:unhideWhenUsed="1"/>
+    <w:lsdException w:name="Table Columns 1" w:semiHidden="1" w:unhideWhenUsed="1"/>
+    <w:lsdException w:name="Table Columns 2" w:semiHidden="1" w:unhideWhenUsed="1"/>
+    <w:lsdException w:name="Table Columns 3" w:semiHidden="1" w:unhideWhenUsed="1"/>
+    <w:lsdException w:name="Table Columns 4" w:semiHidden="1" w:unhideWhenUsed="1"/>
+    <w:lsdException w:name="Table Columns 5" w:semiHidden="1" w:unhideWhenUsed="1"/>
+    <w:lsdException w:name="Table Grid 1" w:semiHidden="1" w:unhideWhenUsed="1"/>
+    <w:lsdException w:name="Table Grid 2" w:semiHidden="1" w:unhideWhenUsed="1"/>
+    <w:lsdException w:name="Table Grid 3" w:semiHidden="1" w:unhideWhenUsed="1"/>
+    <w:lsdException w:name="Table Grid 4" w:semiHidden="1" w:unhideWhenUsed="1"/>
+    <w:lsdException w:name="Table Grid 5" w:semiHidden="1" w:unhideWhenUsed="1"/>
+    <w:lsdException w:name="Table Grid 6" w:semiHidden="1" w:unhideWhenUsed="1"/>
+    <w:lsdException w:name="Table Grid 7" w:semiHidden="1" w:unhideWhenUsed="1"/>
+    <w:lsdException w:name="Table Grid 8" w:semiHidden="1" w:unhideWhenUsed="1"/>
+    <w:lsdException w:name="Table List 1" w:semiHidden="1" w:unhideWhenUsed="1"/>
+    <w:lsdException w:name="Table List 2" w:semiHidden="1" w:unhideWhenUsed="1"/>
+    <w:lsdException w:name="Table List 3" w:semiHidden="1" w:unhideWhenUsed="1"/>
+    <w:lsdException w:name="Table List 4" w:semiHidden="1" w:unhideWhenUsed="1"/>
+    <w:lsdException w:name="Table List 5" w:semiHidden="1" w:unhideWhenUsed="1"/>
+    <w:lsdException w:name="Table List 6" w:semiHidden="1" w:unhideWhenUsed="1"/>
+    <w:lsdException w:name="Table List 7" w:semiHidden="1" w:unhideWhenUsed="1"/>
+    <w:lsdException w:name="Table List 8" w:semiHidden="1" w:unhideWhenUsed="1"/>
+    <w:lsdException w:name="Table 3D effects 1" w:semiHidden="1" w:unhideWhenUsed="1"/>
+    <w:lsdException w:name="Table 3D effects 2" w:semiHidden="1" w:unhideWhenUsed="1"/>
+    <w:lsdException w:name="Table 3D effects 3" w:semiHidden="1" w:unhideWhenUsed="1"/>
+    <w:lsdException w:name="Table Contemporary" w:semiHidden="1" w:unhideWhenUsed="1"/>
+    <w:lsdException w:name="Table Elegant" w:semiHidden="1" w:unhideWhenUsed="1"/>
+    <w:lsdException w:name="Table Professional" w:semiHidden="1" w:unhideWhenUsed="1"/>
+    <w:lsdException w:name="Table Subtle 1" w:semiHidden="1" w:unhideWhenUsed="1"/>
+    <w:lsdException w:name="Table Subtle 2" w:semiHidden="1" w:unhideWhenUsed="1"/>
+    <w:lsdException w:name="Table Web 1" w:semiHidden="1" w:unhideWhenUsed="1"/>
+    <w:lsdException w:name="Table Web 2" w:semiHidden="1" w:unhideWhenUsed="1"/>
+    <w:lsdException w:name="Table Web 3" w:semiHidden="1" w:unhideWhenUsed="1"/>
+    <w:lsdException w:name="Balloon Text" w:semiHidden="1" w:unhideWhenUsed="1"/>
+    <w:lsdException w:name="Table Grid" w:uiPriority="39"/>
+    <w:lsdException w:name="Table Theme" w:semiHidden="1" w:unhideWhenUsed="1"/>
+    <w:lsdException w:name="Placeholder Text" w:semiHidden="1"/>
+    <w:lsdException w:name="No Spacing" w:uiPriority="1" w:qFormat="1"/>
+    <w:lsdException w:name="Light Shading" w:uiPriority="60"/>
+    <w:lsdException w:name="Light List" w:uiPriority="61"/>
+    <w:lsdException w:name="Light Grid" w:uiPriority="62"/>
+    <w:lsdException w:name="Medium Shading 1" w:uiPriority="63"/>
+    <w:lsdException w:name="Medium Shading 2" w:uiPriority="64"/>
+    <w:lsdException w:name="Medium List 1" w:uiPriority="65"/>
+    <w:lsdException w:name="Medium List 2" w:uiPriority="66"/>
+    <w:lsdException w:name="Medium Grid 1" w:uiPriority="67"/>
+    <w:lsdException w:name="Medium Grid 2" w:uiPriority="68"/>
+    <w:lsdException w:name="Medium Grid 3" w:uiPriority="69"/>
+    <w:lsdException w:name="Dark List" w:uiPriority="70"/>
+    <w:lsdException w:name="Colorful Shading" w:uiPriority="71"/>
+    <w:lsdException w:name="Colorful List" w:uiPriority="72"/>
+    <w:lsdException w:name="Colorful Grid" w:uiPriority="73"/>
+    <w:lsdException w:name="Light Shading Accent 1" w:uiPriority="60"/>
+    <w:lsdException w:name="Light List Accent 1" w:uiPriority="61"/>
+    <w:lsdException w:name="Light Grid Accent 1" w:uiPriority="62"/>
+    <w:lsdException w:name="Medium Shading 1 Accent 1" w:uiPriority="63"/>
+    <w:lsdException w:name="Medium Shading 2 Accent 1" w:uiPriority="64"/>
+    <w:lsdException w:name="Medium List 1 Accent 1" w:uiPriority="65"/>
+    <w:lsdException w:name="Revision" w:semiHidden="1"/>
+    <w:lsdException w:name="List Paragraph" w:uiPriority="34" w:qFormat="1"/>
+    <w:lsdException w:name="Quote" w:uiPriority="29" w:qFormat="1"/>
+    <w:lsdException w:name="Intense Quote" w:uiPriority="30" w:qFormat="1"/>
+    <w:lsdException w:name="Medium List 2 Accent 1" w:uiPriority="66"/>
+    <w:lsdException w:name="Medium Grid 1 Accent 1" w:uiPriority="67"/>
+    <w:lsdException w:name="Medium Grid 2 Accent 1" w:uiPriority="68"/>
+    <w:lsdException w:name="Medium Grid 3 Accent 1" w:uiPriority="69"/>
+    <w:lsdException w:name="Dark List Accent 1" w:uiPriority="70"/>
+    <w:lsdException w:name="Colorful Shading Accent 1" w:uiPriority="71"/>
+    <w:lsdException w:name="Colorful List Accent 1" w:uiPriority="72"/>
+    <w:lsdException w:name="Colorful Grid Accent 1" w:uiPriority="73"/>
+    <w:lsdException w:name="Light Shading Accent 2" w:uiPriority="60"/>
+    <w:lsdException w:name="Light List Accent 2" w:uiPriority="61"/>
+    <w:lsdException w:name="Light Grid Accent 2" w:uiPriority="62"/>
+    <w:lsdException w:name="Medium Shading 1 Accent 2" w:uiPriority="63"/>
+    <w:lsdException w:name="Medium Shading 2 Accent 2" w:uiPriority="64"/>
+    <w:lsdException w:name="Medium List 1 Accent 2" w:uiPriority="65"/>
+    <w:lsdException w:name="Medium List 2 Accent 2" w:uiPriority="66"/>
+    <w:lsdException w:name="Medium Grid 1 Accent 2" w:uiPriority="67"/>
+    <w:lsdException w:name="Medium Grid 2 Accent 2" w:uiPriority="68"/>
+    <w:lsdException w:name="Medium Grid 3 Accent 2" w:uiPriority="69"/>
+    <w:lsdException w:name="Dark List Accent 2" w:uiPriority="70"/>
+    <w:lsdException w:name="Colorful Shading Accent 2" w:uiPriority="71"/>
+    <w:lsdException w:name="Colorful List Accent 2" w:uiPriority="72"/>
+    <w:lsdException w:name="Colorful Grid Accent 2" w:uiPriority="73"/>
+    <w:lsdException w:name="Light Shading Accent 3" w:uiPriority="60"/>
+    <w:lsdException w:name="Light List Accent 3" w:uiPriority="61"/>
+    <w:lsdException w:name="Light Grid Accent 3" w:uiPriority="62"/>
+    <w:lsdException w:name="Medium Shading 1 Accent 3" w:uiPriority="63"/>
+    <w:lsdException w:name="Medium Shading 2 Accent 3" w:uiPriority="64"/>
+    <w:lsdException w:name="Medium List 1 Accent 3" w:uiPriority="65"/>
+    <w:lsdException w:name="Medium List 2 Accent 3" w:uiPriority="66"/>
+    <w:lsdException w:name="Medium Grid 1 Accent 3" w:uiPriority="67"/>
+    <w:lsdException w:name="Medium Grid 2 Accent 3" w:uiPriority="68"/>
+    <w:lsdException w:name="Medium Grid 3 Accent 3" w:uiPriority="69"/>
+    <w:lsdException w:name="Dark List Accent 3" w:uiPriority="70"/>
+    <w:lsdException w:name="Colorful Shading Accent 3" w:uiPriority="71"/>
+    <w:lsdException w:name="Colorful List Accent 3" w:uiPriority="72"/>
+    <w:lsdException w:name="Colorful Grid Accent 3" w:uiPriority="73"/>
+    <w:lsdException w:name="Light Shading Accent 4" w:uiPriority="60"/>
+    <w:lsdException w:name="Light List Accent 4" w:uiPriority="61"/>
+    <w:lsdException w:name="Light Grid Accent 4" w:uiPriority="62"/>
+    <w:lsdException w:name="Medium Shading 1 Accent 4" w:uiPriority="63"/>
+    <w:lsdException w:name="Medium Shading 2 Accent 4" w:uiPriority="64"/>
+    <w:lsdException w:name="Medium List 1 Accent 4" w:uiPriority="65"/>
+    <w:lsdException w:name="Medium List 2 Accent 4" w:uiPriority="66"/>
+    <w:lsdException w:name="Medium Grid 1 Accent 4" w:uiPriority="67"/>
+    <w:lsdException w:name="Medium Grid 2 Accent 4" w:uiPriority="68"/>
+    <w:lsdException w:name="Medium Grid 3 Accent 4" w:uiPriority="69"/>
+    <w:lsdException w:name="Dark List Accent 4" w:uiPriority="70"/>
+    <w:lsdException w:name="Colorful Shading Accent 4" w:uiPriority="71"/>
+    <w:lsdException w:name="Colorful List Accent 4" w:uiPriority="72"/>
+    <w:lsdException w:name="Colorful Grid Accent 4" w:uiPriority="73"/>
+    <w:lsdException w:name="Light Shading Accent 5" w:uiPriority="60"/>
+    <w:lsdException w:name="Light List Accent 5" w:uiPriority="61"/>
+    <w:lsdException w:name="Light Grid Accent 5" w:uiPriority="62"/>
+    <w:lsdException w:name="Medium Shading 1 Accent 5" w:uiPriority="63"/>
+    <w:lsdException w:name="Medium Shading 2 Accent 5" w:uiPriority="64"/>
+    <w:lsdException w:name="Medium List 1 Accent 5" w:uiPriority="65"/>
+    <w:lsdException w:name="Medium List 2 Accent 5" w:uiPriority="66"/>
+    <w:lsdException w:name="Medium Grid 1 Accent 5" w:uiPriority="67"/>
+    <w:lsdException w:name="Medium Grid 2 Accent 5" w:uiPriority="68"/>
+    <w:lsdException w:name="Medium Grid 3 Accent 5" w:uiPriority="69"/>
+    <w:lsdException w:name="Dark List Accent 5" w:uiPriority="70"/>
+    <w:lsdException w:name="Colorful Shading Accent 5" w:uiPriority="71"/>
+    <w:lsdException w:name="Colorful List Accent 5" w:uiPriority="72"/>
+    <w:lsdException w:name="Colorful Grid Accent 5" w:uiPriority="73"/>
+    <w:lsdException w:name="Light Shading Accent 6" w:uiPriority="60"/>
+    <w:lsdException w:name="Light List Accent 6" w:uiPriority="61"/>
+    <w:lsdException w:name="Light Grid Accent 6" w:uiPriority="62"/>
+    <w:lsdException w:name="Medium Shading 1 Accent 6" w:uiPriority="63"/>
+    <w:lsdException w:name="Medium Shading 2 Accent 6" w:uiPriority="64"/>
+    <w:lsdException w:name="Medium List 1 Accent 6" w:uiPriority="65"/>
+    <w:lsdException w:name="Medium List 2 Accent 6" w:uiPriority="66"/>
+    <w:lsdException w:name="Medium Grid 1 Accent 6" w:uiPriority="67"/>
+    <w:lsdException w:name="Medium Grid 2 Accent 6" w:uiPriority="68"/>
+    <w:lsdException w:name="Medium Grid 3 Accent 6" w:uiPriority="69"/>
+    <w:lsdException w:name="Dark List Accent 6" w:uiPriority="70"/>
+    <w:lsdException w:name="Colorful Shading Accent 6" w:uiPriority="71"/>
+    <w:lsdException w:name="Colorful List Accent 6" w:uiPriority="72"/>
+    <w:lsdException w:name="Colorful Grid Accent 6" w:uiPriority="73"/>
+    <w:lsdException w:name="Subtle Emphasis" w:uiPriority="19" w:qFormat="1"/>
+    <w:lsdException w:name="Intense Emphasis" w:uiPriority="21" w:qFormat="1"/>
+    <w:lsdException w:name="Subtle Reference" w:uiPriority="31" w:qFormat="1"/>
+    <w:lsdException w:name="Intense Reference" w:uiPriority="32" w:qFormat="1"/>
+    <w:lsdException w:name="Book Title" w:uiPriority="33" w:qFormat="1"/>
+    <w:lsdException w:name="Bibliography" w:semiHidden="1" w:uiPriority="37" w:unhideWhenUsed="1"/>
+    <w:lsdException w:name="TOC Heading" w:semiHidden="1" w:uiPriority="39" w:unhideWhenUsed="1" w:qFormat="1"/>
+    <w:lsdException w:name="Plain Table 1" w:uiPriority="41"/>
+    <w:lsdException w:name="Plain Table 2" w:uiPriority="42"/>
+    <w:lsdException w:name="Plain Table 3" w:uiPriority="43"/>
+    <w:lsdException w:name="Plain Table 4" w:uiPriority="44"/>
+    <w:lsdException w:name="Plain Table 5" w:uiPriority="45"/>
+    <w:lsdException w:name="Grid Table Light" w:uiPriority="40"/>
+    <w:lsdException w:name="Grid Table 1 Light" w:uiPriority="46"/>
+    <w:lsdException w:name="Grid Table 2" w:uiPriority="47"/>
+    <w:lsdException w:name="Grid Table 3" w:uiPriority="48"/>
+    <w:lsdException w:name="Grid Table 4" w:uiPriority="49"/>
+    <w:lsdException w:name="Grid Table 5 Dark" w:uiPriority="50"/>
+    <w:lsdException w:name="Grid Table 6 Colorful" w:uiPriority="51"/>
+    <w:lsdException w:name="Grid Table 7 Colorful" w:uiPriority="52"/>
+    <w:lsdException w:name="Grid Table 1 Light Accent 1" w:uiPriority="46"/>
+    <w:lsdException w:name="Grid Table 2 Accent 1" w:uiPriority="47"/>
+    <w:lsdException w:name="Grid Table 3 Accent 1" w:uiPriority="48"/>
+    <w:lsdException w:name="Grid Table 4 Accent 1" w:uiPriority="49"/>
+    <w:lsdException w:name="Grid Table 5 Dark Accent 1" w:uiPriority="50"/>
+    <w:lsdException w:name="Grid Table 6 Colorful Accent 1" w:uiPriority="51"/>
+    <w:lsdException w:name="Grid Table 7 Colorful Accent 1" w:uiPriority="52"/>
+    <w:lsdException w:name="Grid Table 1 Light Accent 2" w:uiPriority="46"/>
+    <w:lsdException w:name="Grid Table 2 Accent 2" w:uiPriority="47"/>
+    <w:lsdException w:name="Grid Table 3 Accent 2" w:uiPriority="48"/>
+    <w:lsdException w:name="Grid Table 4 Accent 2" w:uiPriority="49"/>
+    <w:lsdException w:name="Grid Table 5 Dark Accent 2" w:uiPriority="50"/>
+    <w:lsdException w:name="Grid Table 6 Colorful Accent 2" w:uiPriority="51"/>
+    <w:lsdException w:name="Grid Table 7 Colorful Accent 2" w:uiPriority="52"/>
+    <w:lsdException w:name="Grid Table 1 Light Accent 3" w:uiPriority="46"/>
+    <w:lsdException w:name="Grid Table 2 Accent 3" w:uiPriority="47"/>
+    <w:lsdException w:name="Grid Table 3 Accent 3" w:uiPriority="48"/>
+    <w:lsdException w:name="Grid Table 4 Accent 3" w:uiPriority="49"/>
+    <w:lsdException w:name="Grid Table 5 Dark Accent 3" w:uiPriority="50"/>
+    <w:lsdException w:name="Grid Table 6 Colorful Accent 3" w:uiPriority="51"/>
+    <w:lsdException w:name="Grid Table 7 Colorful Accent 3" w:uiPriority="52"/>
+    <w:lsdException w:name="Grid Table 1 Light Accent 4" w:uiPriority="46"/>
+    <w:lsdException w:name="Grid Table 2 Accent 4" w:uiPriority="47"/>
+    <w:lsdException w:name="Grid Table 3 Accent 4" w:uiPriority="48"/>
+    <w:lsdException w:name="Grid Table 4 Accent 4" w:uiPriority="49"/>
+    <w:lsdException w:name="Grid Table 5 Dark Accent 4" w:uiPriority="50"/>
+    <w:lsdException w:name="Grid Table 6 Colorful Accent 4" w:uiPriority="51"/>
+    <w:lsdException w:name="Grid Table 7 Colorful Accent 4" w:uiPriority="52"/>
+    <w:lsdException w:name="Grid Table 1 Light Accent 5" w:uiPriority="46"/>
+    <w:lsdException w:name="Grid Table 2 Accent 5" w:uiPriority="47"/>
+    <w:lsdException w:name="Grid Table 3 Accent 5" w:uiPriority="48"/>
+    <w:lsdException w:name="Grid Table 4 Accent 5" w:uiPriority="49"/>
+    <w:lsdException w:name="Grid Table 5 Dark Accent 5" w:uiPriority="50"/>
+    <w:lsdException w:name="Grid Table 6 Colorful Accent 5" w:uiPriority="51"/>
+    <w:lsdException w:name="Grid Table 7 Colorful Accent 5" w:uiPriority="52"/>
+    <w:lsdException w:name="Grid Table 1 Light Accent 6" w:uiPriority="46"/>
+    <w:lsdException w:name="Grid Table 2 Accent 6" w:uiPriority="47"/>
+    <w:lsdException w:name="Grid Table 3 Accent 6" w:uiPriority="48"/>
+    <w:lsdException w:name="Grid Table 4 Accent 6" w:uiPriority="49"/>
+    <w:lsdException w:name="Grid Table 5 Dark Accent 6" w:uiPriority="50"/>
+    <w:lsdException w:name="Grid Table 6 Colorful Accent 6" w:uiPriority="51"/>
+    <w:lsdException w:name="Grid Table 7 Colorful Accent 6" w:uiPriority="52"/>
+    <w:lsdException w:name="List Table 1 Light" w:uiPriority="46"/>
+    <w:lsdException w:name="List Table 2" w:uiPriority="47"/>
+    <w:lsdException w:name="List Table 3" w:uiPriority="48"/>
+    <w:lsdException w:name="List Table 4" w:uiPriority="49"/>
+    <w:lsdException w:name="List Table 5 Dark" w:uiPriority="50"/>
+    <w:lsdException w:name="List Table 6 Colorful" w:uiPriority="51"/>
+    <w:lsdException w:name="List Table 7 Colorful" w:uiPriority="52"/>
+    <w:lsdException w:name="List Table 1 Light Accent 1" w:uiPriority="46"/>
+    <w:lsdException w:name="List Table 2 Accent 1" w:uiPriority="47"/>
+    <w:lsdException w:name="List Table 3 Accent 1" w:uiPriority="48"/>
+    <w:lsdException w:name="List Table 4 Accent 1" w:uiPriority="49"/>
+    <w:lsdException w:name="List Table 5 Dark Accent 1" w:uiPriority="50"/>
+    <w:lsdException w:name="List Table 6 Colorful Accent 1" w:uiPriority="51"/>
+    <w:lsdException w:name="List Table 7 Colorful Accent 1" w:uiPriority="52"/>
+    <w:lsdException w:name="List Table 1 Light Accent 2" w:uiPriority="46"/>
+    <w:lsdException w:name="List Table 2 Accent 2" w:uiPriority="47"/>
+    <w:lsdException w:name="List Table 3 Accent 2" w:uiPriority="48"/>
+    <w:lsdException w:name="List Table 4 Accent 2" w:uiPriority="49"/>
+    <w:lsdException w:name="List Table 5 Dark Accent 2" w:uiPriority="50"/>
+    <w:lsdException w:name="List Table 6 Colorful Accent 2" w:uiPriority="51"/>
+    <w:lsdException w:name="List Table 7 Colorful Accent 2" w:uiPriority="52"/>
+    <w:lsdException w:name="List Table 1 Light Accent 3" w:uiPriority="46"/>
+    <w:lsdException w:name="List Table 2 Accent 3" w:uiPriority="47"/>
+    <w:lsdException w:name="List Table 3 Accent 3" w:uiPriority="48"/>
+    <w:lsdException w:name="List Table 4 Accent 3" w:uiPriority="49"/>
+    <w:lsdException w:name="List Table 5 Dark Accent 3" w:uiPriority="50"/>
+    <w:lsdException w:name="List Table 6 Colorful Accent 3" w:uiPriority="51"/>
+    <w:lsdException w:name="List Table 7 Colorful Accent 3" w:uiPriority="52"/>
+    <w:lsdException w:name="List Table 1 Light Accent 4" w:uiPriority="46"/>
+    <w:lsdException w:name="List Table 2 Accent 4" w:uiPriority="47"/>
+    <w:lsdException w:name="List Table 3 Accent 4" w:uiPriority="48"/>
+    <w:lsdException w:name="List Table 4 Accent 4" w:uiPriority="49"/>
+    <w:lsdException w:name="List Table 5 Dark Accent 4" w:uiPriority="50"/>
+    <w:lsdException w:name="List Table 6 Colorful Accent 4" w:uiPriority="51"/>
+    <w:lsdException w:name="List Table 7 Colorful Accent 4" w:uiPriority="52"/>
+    <w:lsdException w:name="List Table 1 Light Accent 5" w:uiPriority="46"/>
+    <w:lsdException w:name="List Table 2 Accent 5" w:uiPriority="47"/>
+    <w:lsdException w:name="List Table 3 Accent 5" w:uiPriority="48"/>
+    <w:lsdException w:name="List Table 4 Accent 5" w:uiPriority="49"/>
+    <w:lsdException w:name="List Table 5 Dark Accent 5" w:uiPriority="50"/>
+    <w:lsdException w:name="List Table 6 Colorful Accent 5" w:uiPriority="51"/>
+    <w:lsdException w:name="List Table 7 Colorful Accent 5" w:uiPriority="52"/>
+    <w:lsdException w:name="List Table 1 Light Accent 6" w:uiPriority="46"/>
+    <w:lsdException w:name="List Table 2 Accent 6" w:uiPriority="47"/>
+    <w:lsdException w:name="List Table 3 Accent 6" w:uiPriority="48"/>
+    <w:lsdException w:name="List Table 4 Accent 6" w:uiPriority="49"/>
+    <w:lsdException w:name="List Table 5 Dark Accent 6" w:uiPriority="50"/>
+    <w:lsdException w:name="List Table 6 Colorful Accent 6" w:uiPriority="51"/>
+    <w:lsdException w:name="List Table 7 Colorful Accent 6" w:uiPriority="52"/>
+    <w:lsdException w:name="Mention" w:semiHidden="1" w:unhideWhenUsed="1"/>
+    <w:lsdException w:name="Smart Hyperlink" w:semiHidden="1" w:unhideWhenUsed="1"/>
+    <w:lsdException w:name="Hashtag" w:semiHidden="1" w:unhideWhenUsed="1"/>
+    <w:lsdException w:name="Unresolved Mention" w:semiHidden="1" w:unhideWhenUsed="1"/>
+  </w:latentStyles>
+  <w:style w:type="paragraph" w:default="1" w:styleId="Normal">
+    <w:name w:val="Normal"/>
+    <w:qFormat/>
+  </w:style>
+  <w:style w:type="character" w:default="1" w:styleId="DefaultParagraphFont">
+    <w:name w:val="Default Paragraph Font"/>
+    <w:uiPriority w:val="1"/>
+    <w:semiHidden/>
+    <w:unhideWhenUsed/>
+  </w:style>
+  <w:style w:type="table" w:default="1" w:styleId="TableNormal">
+    <w:name w:val="Normal Table"/>
+    <w:uiPriority w:val="99"/>
+    <w:semiHidden/>
+    <w:unhideWhenUsed/>
+    <w:tblPr>
+      <w:tblInd w:w="0" w:type="dxa"/>
+      <w:tblCellMar>
+        <w:top w:w="0" w:type="dxa"/>
+        <w:left w:w="108" w:type="dxa"/>
+        <w:bottom w:w="0" w:type="dxa"/>
+        <w:right w:w="108" w:type="dxa"/>
+      </w:tblCellMar>
+    </w:tblPr>
+  </w:style>
+  <w:style w:type="numbering" w:default="1" w:styleId="NoList">
+    <w:name w:val="No List"/>
+    <w:uiPriority w:val="99"/>
+    <w:semiHidden/>
+    <w:unhideWhenUsed/>
+  </w:style>
+  <w:style w:type="character" w:styleId="PlaceholderText">
+    <w:name w:val="Placeholder Text"/>
+    <w:basedOn w:val="DefaultParagraphFont"/>
+    <w:uiPriority w:val="99"/>
+    <w:semiHidden/>
+    <w:rsid w:val="00492F61"/>
+    <w:rPr>
+      <w:color w:val="808080"/>
+    </w:rPr>
+  </w:style>
+  <w:style w:type="paragraph" w:customStyle="1" w:styleId="BFA64EA96D0D4B39AEA8C668BE49C37D">
+    <w:name w:val="BFA64EA96D0D4B39AEA8C668BE49C37D"/>
+    <w:rsid w:val="007F679B"/>
+  </w:style>
+  <w:style w:type="paragraph" w:customStyle="1" w:styleId="81FF0F7997DF4DC68202238D384A0F01">
+    <w:name w:val="81FF0F7997DF4DC68202238D384A0F01"/>
+    <w:rsid w:val="007F679B"/>
+  </w:style>
+  <w:style w:type="paragraph" w:customStyle="1" w:styleId="F669E1A01694418B9CCC8085590B5FA4">
+    <w:name w:val="F669E1A01694418B9CCC8085590B5FA4"/>
+    <w:rsid w:val="007F679B"/>
+  </w:style>
+</w:styles>
+</file>
+
+<file path=word/glossary/webSettings.xml><?xml version="1.0" encoding="utf-8"?>
+<w:webSettings xmlns:mc="http://schemas.openxmlformats.org/markup-compatibility/2006" xmlns:r="http://schemas.openxmlformats.org/officeDocument/2006/relationships" xmlns:w="http://schemas.openxmlformats.org/wordprocessingml/2006/main" xmlns:w14="http://schemas.microsoft.com/office/word/2010/wordml" xmlns:w15="http://schemas.microsoft.com/office/word/2012/wordml" xmlns:w16cid="http://schemas.microsoft.com/office/word/2016/wordml/cid" xmlns:w16se="http://schemas.microsoft.com/office/word/2015/wordml/symex" mc:Ignorable="w14 w15 w16se w16cid">
+  <w:optimizeForBrowser/>
+  <w:allowPNG/>
+</w:webSettings>
+</file>
+
 <file path=word/theme/theme1.xml><?xml version="1.0" encoding="utf-8"?>
 <a:theme xmlns:a="http://schemas.openxmlformats.org/drawingml/2006/main" name="Organic">
   <a:themeElements>
@@ -26963,7 +27467,7 @@
     <b:MonthAccessed>October</b:MonthAccessed>
     <b:DayAccessed>3</b:DayAccessed>
     <b:URL>https://www.quantumdiaries.org/2011/11/23/what-is-the-qgp/</b:URL>
-    <b:RefOrder>3</b:RefOrder>
+    <b:RefOrder>5</b:RefOrder>
   </b:Source>
   <b:Source>
     <b:Tag>Mor18</b:Tag>
@@ -26976,7 +27480,7 @@
     <b:MonthAccessed>October </b:MonthAccessed>
     <b:DayAccessed>3</b:DayAccessed>
     <b:URL>http://alice.web.cern.ch/detectors/more-details-alice-trd</b:URL>
-    <b:RefOrder>4</b:RefOrder>
+    <b:RefOrder>6</b:RefOrder>
   </b:Source>
   <b:Source>
     <b:Tag>Ant09</b:Tag>
@@ -27016,7 +27520,7 @@
     <b:JournalName>Computer Physics Communications</b:JournalName>
     <b:Pages>2499-2512</b:Pages>
     <b:DOI>https://doi.org/10.1016/j.cpc.2009.08.005</b:DOI>
-    <b:RefOrder>6</b:RefOrder>
+    <b:RefOrder>8</b:RefOrder>
   </b:Source>
   <b:Source>
     <b:Tag>ALI18</b:Tag>
@@ -27033,7 +27537,7 @@
     <b:MonthAccessed>October</b:MonthAccessed>
     <b:DayAccessed>4</b:DayAccessed>
     <b:URL>https://www.google.com/url?sa=t&amp;rct=j&amp;q=&amp;esrc=s&amp;source=web&amp;cd=2&amp;cad=rja&amp;uact=8&amp;ved=2ahUKEwi748CmwezdAhVSasAKHUVkDwsQFjABegQICBAC&amp;url=https%3A%2F%2Findico.cern.ch%2Fevent%2F6986%2Fcontribution%2F0%2Fattachments%2F1029652%2F1466277%2Ftutorial.pdf&amp;usg=AOvVaw</b:URL>
-    <b:RefOrder>7</b:RefOrder>
+    <b:RefOrder>9</b:RefOrder>
   </b:Source>
   <b:Source>
     <b:Tag>The18</b:Tag>
@@ -27045,7 +27549,7 @@
     <b:MonthAccessed>October</b:MonthAccessed>
     <b:DayAccessed>4</b:DayAccessed>
     <b:URL>http://aliceinfo.cern.ch/Public/Objects/Chapter2/DetectorComponents/trd_operation.gif</b:URL>
-    <b:RefOrder>5</b:RefOrder>
+    <b:RefOrder>7</b:RefOrder>
   </b:Source>
   <b:Source>
     <b:Tag>Int18</b:Tag>
@@ -27057,7 +27561,7 @@
     <b:MonthAccessed>October</b:MonthAccessed>
     <b:DayAccessed>4</b:DayAccessed>
     <b:URL>https://root.cern.ch/integration-other-languages</b:URL>
-    <b:RefOrder>8</b:RefOrder>
+    <b:RefOrder>10</b:RefOrder>
   </b:Source>
   <b:Source>
     <b:Tag>Goo14</b:Tag>
@@ -27106,7 +27610,7 @@
       </b:Author>
     </b:Author>
     <b:JournalName>stat.ML</b:JournalName>
-    <b:RefOrder>9</b:RefOrder>
+    <b:RefOrder>3</b:RefOrder>
   </b:Source>
   <b:Source>
     <b:Tag>Ros58</b:Tag>
@@ -27127,7 +27631,7 @@
     <b:Volume>65</b:Volume>
     <b:Issue>6</b:Issue>
     <b:JournalName>The Psychological Review</b:JournalName>
-    <b:RefOrder>10</b:RefOrder>
+    <b:RefOrder>11</b:RefOrder>
   </b:Source>
   <b:Source>
     <b:Tag>Fro18</b:Tag>
@@ -27139,7 +27643,7 @@
     <b:MonthAccessed>October</b:MonthAccessed>
     <b:DayAccessed>4</b:DayAccessed>
     <b:URL>https://becominghuman.ai/from-perceptron-to-deep-neural-nets-504b8ff616e</b:URL>
-    <b:RefOrder>11</b:RefOrder>
+    <b:RefOrder>12</b:RefOrder>
   </b:Source>
   <b:Source>
     <b:Tag>Chr</b:Tag>
@@ -27158,7 +27662,7 @@
         </b:NameList>
       </b:Author>
     </b:Author>
-    <b:RefOrder>12</b:RefOrder>
+    <b:RefOrder>13</b:RefOrder>
   </b:Source>
   <b:Source>
     <b:Tag>ABe18</b:Tag>
@@ -27170,7 +27674,7 @@
     <b:MonthAccessed>October</b:MonthAccessed>
     <b:DayAccessed>4</b:DayAccessed>
     <b:URL>https://skymind.ai/wiki/generative-adversarial-network-gan</b:URL>
-    <b:RefOrder>14</b:RefOrder>
+    <b:RefOrder>15</b:RefOrder>
   </b:Source>
   <b:Source>
     <b:Tag>Ker18</b:Tag>
@@ -27182,7 +27686,7 @@
     <b:MonthAccessed>October</b:MonthAccessed>
     <b:DayAccessed>4</b:DayAccessed>
     <b:URL>https://github.com/eriklindernoren/Keras-GAN/blob/master/gan/gan.py</b:URL>
-    <b:RefOrder>13</b:RefOrder>
+    <b:RefOrder>14</b:RefOrder>
   </b:Source>
   <b:Source>
     <b:Tag>LeC</b:Tag>
@@ -27209,7 +27713,7 @@
         </b:NameList>
       </b:Author>
     </b:Author>
-    <b:RefOrder>15</b:RefOrder>
+    <b:RefOrder>16</b:RefOrder>
   </b:Source>
   <b:Source>
     <b:Tag>Han</b:Tag>
@@ -27218,7 +27722,7 @@
     <b:Title>Handwritten Digit Recognition using Convolutional Neural Networks in Python with Keras</b:Title>
     <b:InternetSiteTitle>Machine Learning Mastery</b:InternetSiteTitle>
     <b:URL>https://machinelearningmastery.com/handwritten-digit-recognition-using-convolutional-neural-networks-python-keras/</b:URL>
-    <b:RefOrder>16</b:RefOrder>
+    <b:RefOrder>17</b:RefOrder>
   </b:Source>
   <b:Source>
     <b:Tag>Dej</b:Tag>
@@ -27247,7 +27751,7 @@
   </b:Source>
   <b:Source xmlns:b="http://schemas.openxmlformats.org/officeDocument/2006/bibliography" xmlns="http://schemas.openxmlformats.org/officeDocument/2006/bibliography">
     <b:Tag>Placeholder1</b:Tag>
-    <b:RefOrder>17</b:RefOrder>
+    <b:RefOrder>18</b:RefOrder>
   </b:Source>
   <b:Source>
     <b:Tag>Mul13</b:Tag>
@@ -27258,7 +27762,7 @@
     <b:JournalName>Phys. Lett.</b:JournalName>
     <b:Pages>371-380</b:Pages>
     <b:URL>http://alice-publications.web.cern.ch/node/596</b:URL>
-    <b:RefOrder>18</b:RefOrder>
+    <b:RefOrder>19</b:RefOrder>
   </b:Source>
   <b:Source>
     <b:Tag>RCo</b:Tag>
@@ -27272,7 +27776,7 @@
     <b:Title>R: A language and environment for statistical Computing</b:Title>
     <b:City>Vienna</b:City>
     <b:URL>http://www.R-project.org/</b:URL>
-    <b:RefOrder>20</b:RefOrder>
+    <b:RefOrder>21</b:RefOrder>
   </b:Source>
   <b:Source>
     <b:Tag>H2O</b:Tag>
@@ -27284,13 +27788,35 @@
       </b:Author>
     </b:Author>
     <b:URL>http://docs.h2o.ai/h2o/latest-stable/h2o-docs/data-science/deep-learning.html</b:URL>
-    <b:RefOrder>19</b:RefOrder>
+    <b:RefOrder>20</b:RefOrder>
+  </b:Source>
+  <b:Source>
+    <b:Tag>Ant18</b:Tag>
+    <b:SourceType>InternetSite</b:SourceType>
+    <b:Guid>{8AD71E03-A63F-4F98-B8FA-0E3FBFC160B2}</b:Guid>
+    <b:Title>Generative Adversarial Networks (GANs): Engine and Applications</b:Title>
+    <b:Author>
+      <b:Author>
+        <b:NameList>
+          <b:Person>
+            <b:Last>Karazeev</b:Last>
+            <b:First>Anton</b:First>
+          </b:Person>
+        </b:NameList>
+      </b:Author>
+    </b:Author>
+    <b:InternetSiteTitle>Stats and Bots</b:InternetSiteTitle>
+    <b:YearAccessed>2018</b:YearAccessed>
+    <b:MonthAccessed>October</b:MonthAccessed>
+    <b:DayAccessed>6</b:DayAccessed>
+    <b:URL>https://blog.statsbot.co/generative-adversarial-networks-gans-engine-and-applications-f96291965b47</b:URL>
+    <b:RefOrder>4</b:RefOrder>
   </b:Source>
 </b:Sources>
 </file>
 
 <file path=customXml/itemProps1.xml><?xml version="1.0" encoding="utf-8"?>
-<ds:datastoreItem xmlns:ds="http://schemas.openxmlformats.org/officeDocument/2006/customXml" ds:itemID="{8DDC3B6C-EA64-44AD-A236-4F93A1540671}">
+<ds:datastoreItem xmlns:ds="http://schemas.openxmlformats.org/officeDocument/2006/customXml" ds:itemID="{D9ED0B9A-B0D1-47C9-A2B1-20BE9EEFC624}">
   <ds:schemaRefs>
     <ds:schemaRef ds:uri="http://schemas.openxmlformats.org/officeDocument/2006/bibliography"/>
   </ds:schemaRefs>

</xml_diff>

<commit_message>
Project Proposal as separate document
</commit_message>
<xml_diff>
--- a/Thesis/MScThesisChristiaanGerhardusViljoen.docx
+++ b/Thesis/MScThesisChristiaanGerhardusViljoen.docx
@@ -4478,2211 +4478,7 @@
           <w:szCs w:val="40"/>
         </w:rPr>
       </w:pPr>
-      <w:r>
-        <w:br w:type="page"/>
-      </w:r>
-    </w:p>
-    <w:p>
-      <w:pPr>
-        <w:pStyle w:val="Heading1"/>
-      </w:pPr>
       <w:bookmarkStart w:id="31" w:name="_Toc526600347"/>
-      <w:r>
-        <w:lastRenderedPageBreak/>
-        <w:t>Research Proposal</w:t>
-      </w:r>
-      <w:r>
-        <w:t>*</w:t>
-      </w:r>
-    </w:p>
-    <w:p>
-      <w:pPr>
-        <w:pStyle w:val="Heading1"/>
-        <w:rPr>
-          <w:rStyle w:val="Emphasis"/>
-          <w:color w:val="auto"/>
-          <w:sz w:val="18"/>
-        </w:rPr>
-      </w:pPr>
-      <w:r>
-        <w:rPr>
-          <w:rStyle w:val="Emphasis"/>
-          <w:b/>
-          <w:color w:val="auto"/>
-          <w:sz w:val="18"/>
-        </w:rPr>
-        <w:t>*</w:t>
-      </w:r>
-      <w:r>
-        <w:rPr>
-          <w:rStyle w:val="Emphasis"/>
-          <w:b/>
-          <w:color w:val="auto"/>
-          <w:sz w:val="18"/>
-        </w:rPr>
-        <w:t xml:space="preserve"> </w:t>
-      </w:r>
-      <w:r>
-        <w:rPr>
-          <w:rStyle w:val="Emphasis"/>
-          <w:color w:val="auto"/>
-          <w:sz w:val="18"/>
-        </w:rPr>
-        <w:t>NOTE: This Section w</w:t>
-      </w:r>
-      <w:r>
-        <w:rPr>
-          <w:rStyle w:val="Emphasis"/>
-          <w:color w:val="auto"/>
-          <w:sz w:val="18"/>
-        </w:rPr>
-        <w:t xml:space="preserve">ill </w:t>
-      </w:r>
-      <w:r>
-        <w:rPr>
-          <w:rStyle w:val="Emphasis"/>
-          <w:color w:val="auto"/>
-          <w:sz w:val="18"/>
-        </w:rPr>
-        <w:t>n</w:t>
-      </w:r>
-      <w:r>
-        <w:rPr>
-          <w:rStyle w:val="Emphasis"/>
-          <w:color w:val="auto"/>
-          <w:sz w:val="18"/>
-        </w:rPr>
-        <w:t>ot</w:t>
-      </w:r>
-      <w:r>
-        <w:rPr>
-          <w:rStyle w:val="Emphasis"/>
-          <w:color w:val="auto"/>
-          <w:sz w:val="18"/>
-        </w:rPr>
-        <w:t xml:space="preserve"> b</w:t>
-      </w:r>
-      <w:r>
-        <w:rPr>
-          <w:rStyle w:val="Emphasis"/>
-          <w:color w:val="auto"/>
-          <w:sz w:val="18"/>
-        </w:rPr>
-        <w:t>e</w:t>
-      </w:r>
-      <w:r>
-        <w:rPr>
-          <w:rStyle w:val="Emphasis"/>
-          <w:color w:val="auto"/>
-          <w:sz w:val="18"/>
-        </w:rPr>
-        <w:t xml:space="preserve"> p</w:t>
-      </w:r>
-      <w:r>
-        <w:rPr>
-          <w:rStyle w:val="Emphasis"/>
-          <w:color w:val="auto"/>
-          <w:sz w:val="18"/>
-        </w:rPr>
-        <w:t>art of</w:t>
-      </w:r>
-      <w:r>
-        <w:rPr>
-          <w:rStyle w:val="Emphasis"/>
-          <w:color w:val="auto"/>
-          <w:sz w:val="18"/>
-        </w:rPr>
-        <w:t xml:space="preserve"> the</w:t>
-      </w:r>
-      <w:r>
-        <w:rPr>
-          <w:rStyle w:val="Emphasis"/>
-          <w:color w:val="auto"/>
-          <w:sz w:val="18"/>
-        </w:rPr>
-        <w:t xml:space="preserve"> Final Submission,</w:t>
-      </w:r>
-      <w:r>
-        <w:rPr>
-          <w:rStyle w:val="Emphasis"/>
-          <w:color w:val="auto"/>
-          <w:sz w:val="18"/>
-        </w:rPr>
-        <w:t xml:space="preserve"> but is</w:t>
-      </w:r>
-      <w:r>
-        <w:rPr>
-          <w:rStyle w:val="Emphasis"/>
-          <w:color w:val="auto"/>
-          <w:sz w:val="18"/>
-        </w:rPr>
-        <w:t xml:space="preserve"> for</w:t>
-      </w:r>
-      <w:r>
-        <w:rPr>
-          <w:rStyle w:val="Emphasis"/>
-          <w:color w:val="auto"/>
-          <w:sz w:val="18"/>
-        </w:rPr>
-        <w:t xml:space="preserve"> Planning and R</w:t>
-      </w:r>
-      <w:r>
-        <w:rPr>
-          <w:rStyle w:val="Emphasis"/>
-          <w:color w:val="auto"/>
-          <w:sz w:val="18"/>
-        </w:rPr>
-        <w:t>egistration Purposes Only</w:t>
-      </w:r>
-    </w:p>
-    <w:p>
-      <w:pPr>
-        <w:pStyle w:val="Heading2"/>
-      </w:pPr>
-    </w:p>
-    <w:p>
-      <w:pPr>
-        <w:pStyle w:val="Heading2"/>
-      </w:pPr>
-      <w:r>
-        <w:t>Introduction to Research</w:t>
-      </w:r>
-    </w:p>
-    <w:p>
-      <w:pPr>
-        <w:pStyle w:val="Style1"/>
-      </w:pPr>
-    </w:p>
-    <w:p>
-      <w:pPr>
-        <w:pStyle w:val="Style1"/>
-      </w:pPr>
-      <w:r>
-        <w:t>The</w:t>
-      </w:r>
-      <w:r>
-        <w:t xml:space="preserve"> Transition Radiation Detector (TRD) is the </w:t>
-      </w:r>
-      <w:r>
-        <w:t>primary</w:t>
-      </w:r>
-      <w:r>
-        <w:t xml:space="preserve"> electron identification detector at the ALICE (A Large Ion Collider Experiment) collaboration at CERN (The </w:t>
-      </w:r>
-      <w:r>
-        <w:t>European Organization for Nuclear Research</w:t>
-      </w:r>
-      <w:r>
-        <w:t>)</w:t>
-      </w:r>
-      <w:r>
-        <w:t xml:space="preserve"> </w:t>
-      </w:r>
-      <w:sdt>
-        <w:sdtPr>
-          <w:id w:val="1081403500"/>
-          <w:citation/>
-        </w:sdtPr>
-        <w:sdtContent>
-          <w:r>
-            <w:fldChar w:fldCharType="begin"/>
-          </w:r>
-          <w:r>
-            <w:instrText xml:space="preserve"> CITATION Col18 \l 7177 </w:instrText>
-          </w:r>
-          <w:r>
-            <w:fldChar w:fldCharType="separate"/>
-          </w:r>
-          <w:r>
-            <w:rPr>
-              <w:noProof/>
-            </w:rPr>
-            <w:t>(1)</w:t>
-          </w:r>
-          <w:r>
-            <w:fldChar w:fldCharType="end"/>
-          </w:r>
-        </w:sdtContent>
-      </w:sdt>
-      <w:r>
-        <w:t>.</w:t>
-      </w:r>
-    </w:p>
-    <w:p>
-      <w:pPr>
-        <w:pStyle w:val="Style1"/>
-      </w:pPr>
-      <w:r>
-        <w:t>High Energy Physics Event Simulations are an integral part of modern Particle Physics research, and existing Monte Carlo simulation frameworks, such as Geant4, are</w:t>
-      </w:r>
-      <w:r>
-        <w:t xml:space="preserve"> currently being</w:t>
-      </w:r>
-      <w:r>
-        <w:t xml:space="preserve"> utilized by experiments like</w:t>
-      </w:r>
-      <w:r>
-        <w:t xml:space="preserve"> ALICE on a routine basis. The</w:t>
-      </w:r>
-      <w:r>
-        <w:t>se</w:t>
-      </w:r>
-      <w:r>
-        <w:t xml:space="preserve"> existing frameworks operate at a high level of accuracy, but at an attendant high computational cost</w:t>
-      </w:r>
-      <w:sdt>
-        <w:sdtPr>
-          <w:id w:val="-162169692"/>
-          <w:citation/>
-        </w:sdtPr>
-        <w:sdtContent>
-          <w:r>
-            <w:fldChar w:fldCharType="begin"/>
-          </w:r>
-          <w:r>
-            <w:instrText xml:space="preserve"> CITATION Dej \l 7177 </w:instrText>
-          </w:r>
-          <w:r>
-            <w:fldChar w:fldCharType="separate"/>
-          </w:r>
-          <w:r>
-            <w:rPr>
-              <w:noProof/>
-            </w:rPr>
-            <w:t xml:space="preserve"> (2)</w:t>
-          </w:r>
-          <w:r>
-            <w:fldChar w:fldCharType="end"/>
-          </w:r>
-        </w:sdtContent>
-      </w:sdt>
-      <w:r>
-        <w:t>.</w:t>
-      </w:r>
-    </w:p>
-    <w:p>
-      <w:pPr>
-        <w:pStyle w:val="Style1"/>
-      </w:pPr>
-      <w:r>
-        <w:t>Generative Adversarial Networks</w:t>
-      </w:r>
-      <w:r>
-        <w:t xml:space="preserve"> (GANs)</w:t>
-      </w:r>
-      <w:r>
-        <w:t xml:space="preserve"> are an extension of Deep Learning that</w:t>
-      </w:r>
-      <w:r>
-        <w:t xml:space="preserve"> consists of</w:t>
-      </w:r>
-      <w:r>
-        <w:t xml:space="preserve"> two neural networks</w:t>
-      </w:r>
-      <w:r>
-        <w:t xml:space="preserve"> that are pitted</w:t>
-      </w:r>
-      <w:r>
-        <w:t xml:space="preserve"> against each other in a mini-max game, where the Generative Neural Network attempts to maximize the error of the Discriminative Neural Network, which</w:t>
-      </w:r>
-      <w:r>
-        <w:t xml:space="preserve"> is tasked with classifying</w:t>
-      </w:r>
-      <w:r>
-        <w:t xml:space="preserve"> observations as being “real” or “fake” (generated by G)</w:t>
-      </w:r>
-      <w:r>
-        <w:t>; the two networks are trained simultaneously via backpropagation</w:t>
-      </w:r>
-      <w:r>
-        <w:t xml:space="preserve"> </w:t>
-      </w:r>
-      <w:sdt>
-        <w:sdtPr>
-          <w:id w:val="1729576373"/>
-          <w:citation/>
-        </w:sdtPr>
-        <w:sdtContent>
-          <w:r>
-            <w:fldChar w:fldCharType="begin"/>
-          </w:r>
-          <w:r>
-            <w:instrText xml:space="preserve"> CITATION Goo14 \l 7177 </w:instrText>
-          </w:r>
-          <w:r>
-            <w:fldChar w:fldCharType="separate"/>
-          </w:r>
-          <w:r>
-            <w:rPr>
-              <w:noProof/>
-            </w:rPr>
-            <w:t>(3)</w:t>
-          </w:r>
-          <w:r>
-            <w:fldChar w:fldCharType="end"/>
-          </w:r>
-        </w:sdtContent>
-      </w:sdt>
-      <w:r>
-        <w:t>.</w:t>
-      </w:r>
-    </w:p>
-    <w:p>
-      <w:pPr>
-        <w:pStyle w:val="Style1"/>
-      </w:pPr>
-      <w:r>
-        <w:t>GANs</w:t>
-      </w:r>
-      <w:r>
-        <w:t xml:space="preserve"> have enjoyed a lot of success in recent y</w:t>
-      </w:r>
-      <w:r>
-        <w:t>ears in a variety of applications, such as the verification of document authenticity, im</w:t>
-      </w:r>
-      <w:r>
-        <w:t xml:space="preserve">age generation from text input and drug discovery </w:t>
-      </w:r>
-      <w:sdt>
-        <w:sdtPr>
-          <w:id w:val="-158934821"/>
-          <w:citation/>
-        </w:sdtPr>
-        <w:sdtContent>
-          <w:r>
-            <w:fldChar w:fldCharType="begin"/>
-          </w:r>
-          <w:r>
-            <w:instrText xml:space="preserve"> CITATION Ant18 \l 7177 </w:instrText>
-          </w:r>
-          <w:r>
-            <w:fldChar w:fldCharType="separate"/>
-          </w:r>
-          <w:r>
-            <w:rPr>
-              <w:noProof/>
-            </w:rPr>
-            <w:t>(4)</w:t>
-          </w:r>
-          <w:r>
-            <w:fldChar w:fldCharType="end"/>
-          </w:r>
-        </w:sdtContent>
-      </w:sdt>
-      <w:r>
-        <w:t>, and it is the hypothesis of this dissertation that they can be successfully be applied to HEP event simulations, at a lower computational cost than traditional methods currently being used</w:t>
-      </w:r>
-      <w:r>
-        <w:t>.</w:t>
-      </w:r>
-    </w:p>
-    <w:p>
-      <w:pPr>
-        <w:pStyle w:val="Heading2"/>
-      </w:pPr>
-      <w:r>
-        <w:t>Research Aims and Objectives</w:t>
-      </w:r>
-    </w:p>
-    <w:p/>
-    <w:p>
-      <w:pPr>
-        <w:pStyle w:val="Style1"/>
-        <w:numPr>
-          <w:ilvl w:val="0"/>
-          <w:numId w:val="9"/>
-        </w:numPr>
-        <w:rPr>
-          <w:b/>
-        </w:rPr>
-      </w:pPr>
-      <w:r>
-        <w:rPr>
-          <w:b/>
-        </w:rPr>
-        <w:t>To build a highly accurate Neural Network that is able to classify particles</w:t>
-      </w:r>
-      <w:r>
-        <w:rPr>
-          <w:b/>
-        </w:rPr>
-        <w:t xml:space="preserve"> passing through the TRD</w:t>
-      </w:r>
-      <w:r>
-        <w:rPr>
-          <w:b/>
-        </w:rPr>
-        <w:t xml:space="preserve"> as</w:t>
-      </w:r>
-      <w:r>
-        <w:rPr>
-          <w:b/>
-        </w:rPr>
-        <w:t>:</w:t>
-      </w:r>
-      <w:r>
-        <w:rPr>
-          <w:b/>
-        </w:rPr>
-        <w:t xml:space="preserve"> electrons, positrons, pions, etc.</w:t>
-      </w:r>
-    </w:p>
-    <w:p>
-      <w:pPr>
-        <w:pStyle w:val="Style1"/>
-        <w:numPr>
-          <w:ilvl w:val="1"/>
-          <w:numId w:val="9"/>
-        </w:numPr>
-      </w:pPr>
-      <w:r>
-        <w:lastRenderedPageBreak/>
-        <w:t xml:space="preserve">By using h2o.ai </w:t>
-      </w:r>
-      <w:sdt>
-        <w:sdtPr>
-          <w:id w:val="-890808067"/>
-          <w:citation/>
-        </w:sdtPr>
-        <w:sdtContent>
-          <w:r>
-            <w:fldChar w:fldCharType="begin"/>
-          </w:r>
-          <w:r>
-            <w:instrText xml:space="preserve"> CITATION H2O \l 7177 </w:instrText>
-          </w:r>
-          <w:r>
-            <w:fldChar w:fldCharType="separate"/>
-          </w:r>
-          <w:r>
-            <w:rPr>
-              <w:noProof/>
-            </w:rPr>
-            <w:t>(19)</w:t>
-          </w:r>
-          <w:r>
-            <w:fldChar w:fldCharType="end"/>
-          </w:r>
-        </w:sdtContent>
-      </w:sdt>
-      <w:r>
-        <w:t xml:space="preserve"> within the R statistical software environment </w:t>
-      </w:r>
-      <w:sdt>
-        <w:sdtPr>
-          <w:id w:val="967785400"/>
-          <w:citation/>
-        </w:sdtPr>
-        <w:sdtContent>
-          <w:r>
-            <w:fldChar w:fldCharType="begin"/>
-          </w:r>
-          <w:r>
-            <w:instrText xml:space="preserve"> CITATION RCo \l 7177 </w:instrText>
-          </w:r>
-          <w:r>
-            <w:fldChar w:fldCharType="separate"/>
-          </w:r>
-          <w:r>
-            <w:rPr>
-              <w:noProof/>
-            </w:rPr>
-            <w:t>(20)</w:t>
-          </w:r>
-          <w:r>
-            <w:fldChar w:fldCharType="end"/>
-          </w:r>
-        </w:sdtContent>
-      </w:sdt>
-    </w:p>
-    <w:p>
-      <w:pPr>
-        <w:pStyle w:val="Style1"/>
-        <w:numPr>
-          <w:ilvl w:val="0"/>
-          <w:numId w:val="9"/>
-        </w:numPr>
-        <w:rPr>
-          <w:b/>
-        </w:rPr>
-      </w:pPr>
-      <w:r>
-        <w:rPr>
-          <w:b/>
-        </w:rPr>
-        <w:t>To optimize parameters for Monte Carlo event simulations within Geant4, in order to more accurately account for environmental conditions in the TRD at run-time, e.g. ambient temperature, atmospheric pressure, etc.,</w:t>
-      </w:r>
-    </w:p>
-    <w:p>
-      <w:pPr>
-        <w:pStyle w:val="Style1"/>
-        <w:numPr>
-          <w:ilvl w:val="1"/>
-          <w:numId w:val="9"/>
-        </w:numPr>
-      </w:pPr>
-      <w:r>
-        <w:t xml:space="preserve">using an ensembled approach of machine learning (ML) algorithms within h2o.ai </w:t>
-      </w:r>
-      <w:sdt>
-        <w:sdtPr>
-          <w:id w:val="1169907365"/>
-          <w:citation/>
-        </w:sdtPr>
-        <w:sdtContent>
-          <w:r>
-            <w:fldChar w:fldCharType="begin"/>
-          </w:r>
-          <w:r>
-            <w:instrText xml:space="preserve"> CITATION H2O \l 7177 </w:instrText>
-          </w:r>
-          <w:r>
-            <w:fldChar w:fldCharType="separate"/>
-          </w:r>
-          <w:r>
-            <w:rPr>
-              <w:noProof/>
-            </w:rPr>
-            <w:t>(19)</w:t>
-          </w:r>
-          <w:r>
-            <w:fldChar w:fldCharType="end"/>
-          </w:r>
-        </w:sdtContent>
-      </w:sdt>
-      <w:r>
-        <w:t xml:space="preserve"> ecosystem</w:t>
-      </w:r>
-    </w:p>
-    <w:p>
-      <w:pPr>
-        <w:pStyle w:val="Style1"/>
-        <w:numPr>
-          <w:ilvl w:val="0"/>
-          <w:numId w:val="9"/>
-        </w:numPr>
-        <w:rPr>
-          <w:b/>
-        </w:rPr>
-      </w:pPr>
-      <w:r>
-        <w:rPr>
-          <w:b/>
-        </w:rPr>
-        <w:t>To simulate Particle-Detector Interaction data,</w:t>
-      </w:r>
-    </w:p>
-    <w:p>
-      <w:pPr>
-        <w:pStyle w:val="Style1"/>
-        <w:numPr>
-          <w:ilvl w:val="1"/>
-          <w:numId w:val="9"/>
-        </w:numPr>
-      </w:pPr>
-      <w:r>
-        <w:t>By modelling the output data generated during High Energy Physics Collisions in the ALICE TRD,</w:t>
-      </w:r>
-    </w:p>
-    <w:p>
-      <w:pPr>
-        <w:pStyle w:val="Style1"/>
-        <w:numPr>
-          <w:ilvl w:val="1"/>
-          <w:numId w:val="9"/>
-        </w:numPr>
-      </w:pPr>
-      <w:r>
-        <w:t>that is of sufficient quality so as to be indistinguishable from data generated by current Monte Carlo simulations, such as that generated by Geant4</w:t>
-      </w:r>
-    </w:p>
-    <w:p>
-      <w:pPr>
-        <w:pStyle w:val="Style1"/>
-        <w:numPr>
-          <w:ilvl w:val="1"/>
-          <w:numId w:val="9"/>
-        </w:numPr>
-      </w:pPr>
-      <w:r>
-        <w:t>and that is indistinguishable from data taken from real collision events within the ALICE TRD at CERN</w:t>
-      </w:r>
-    </w:p>
-    <w:p>
-      <w:pPr>
-        <w:pStyle w:val="Style1"/>
-        <w:numPr>
-          <w:ilvl w:val="0"/>
-          <w:numId w:val="9"/>
-        </w:numPr>
-        <w:rPr>
-          <w:b/>
-        </w:rPr>
-      </w:pPr>
-      <w:r>
-        <w:rPr>
-          <w:b/>
-        </w:rPr>
-        <w:t>To build an efficient “Proof of Concept” Generative Adversarial Network architecture to this end (point 3.),</w:t>
-      </w:r>
-    </w:p>
-    <w:p>
-      <w:pPr>
-        <w:pStyle w:val="Style1"/>
-        <w:numPr>
-          <w:ilvl w:val="1"/>
-          <w:numId w:val="9"/>
-        </w:numPr>
-      </w:pPr>
-      <w:r>
-        <w:t>By utilizing existing packages for Deep Learning, e.g. Keras for proof of concept, within the R statistical software environment,</w:t>
-      </w:r>
-    </w:p>
-    <w:p>
-      <w:pPr>
-        <w:pStyle w:val="Style1"/>
-        <w:numPr>
-          <w:ilvl w:val="1"/>
-          <w:numId w:val="9"/>
-        </w:numPr>
-      </w:pPr>
-      <w:r>
-        <w:t>Using data from:</w:t>
-      </w:r>
-    </w:p>
-    <w:p>
-      <w:pPr>
-        <w:pStyle w:val="Style1"/>
-        <w:numPr>
-          <w:ilvl w:val="2"/>
-          <w:numId w:val="9"/>
-        </w:numPr>
-      </w:pPr>
-      <w:r>
-        <w:t>real HEP experiments at ALICE,</w:t>
-      </w:r>
-    </w:p>
-    <w:p>
-      <w:pPr>
-        <w:pStyle w:val="Style1"/>
-        <w:numPr>
-          <w:ilvl w:val="3"/>
-          <w:numId w:val="9"/>
-        </w:numPr>
-      </w:pPr>
-      <w:r>
-        <w:t>Which will be obtained from the WLCG storage system using AliEn, and parsed (using AliRoot) into a data format (.csv/ .json) that can be read into R</w:t>
-      </w:r>
-    </w:p>
-    <w:p>
-      <w:pPr>
-        <w:pStyle w:val="Style1"/>
-        <w:numPr>
-          <w:ilvl w:val="2"/>
-          <w:numId w:val="9"/>
-        </w:numPr>
-      </w:pPr>
-      <w:r>
-        <w:lastRenderedPageBreak/>
-        <w:t>Simulated event data from Geant4, with parameters tuned to emulate the effect of environmental variables as mentioned in point 2., above.</w:t>
-      </w:r>
-    </w:p>
-    <w:p>
-      <w:pPr>
-        <w:pStyle w:val="Style1"/>
-        <w:numPr>
-          <w:ilvl w:val="0"/>
-          <w:numId w:val="9"/>
-        </w:numPr>
-        <w:rPr>
-          <w:b/>
-        </w:rPr>
-      </w:pPr>
-      <w:r>
-        <w:rPr>
-          <w:b/>
-        </w:rPr>
-        <w:t>To explore variational autoencoders (VAEs) as an alternative methodology for event simulations</w:t>
-      </w:r>
-    </w:p>
-    <w:p>
-      <w:pPr>
-        <w:pStyle w:val="Style1"/>
-        <w:numPr>
-          <w:ilvl w:val="0"/>
-          <w:numId w:val="9"/>
-        </w:numPr>
-        <w:rPr>
-          <w:b/>
-        </w:rPr>
-      </w:pPr>
-      <w:r>
-        <w:rPr>
-          <w:b/>
-        </w:rPr>
-        <w:t>To productionalize the most accurate ML simulations of event data (GANs, VAEs, an ensemble of the two, or something completely different)</w:t>
-      </w:r>
-    </w:p>
-    <w:p>
-      <w:pPr>
-        <w:pStyle w:val="Style1"/>
-        <w:numPr>
-          <w:ilvl w:val="1"/>
-          <w:numId w:val="9"/>
-        </w:numPr>
-      </w:pPr>
-      <w:r>
-        <w:t>Either by:</w:t>
-      </w:r>
-    </w:p>
-    <w:p>
-      <w:pPr>
-        <w:pStyle w:val="Style1"/>
-        <w:numPr>
-          <w:ilvl w:val="2"/>
-          <w:numId w:val="9"/>
-        </w:numPr>
-      </w:pPr>
-      <w:r>
-        <w:t xml:space="preserve"> recoding the chosen algorithm in C++, based upon first principles from linear algebra outlined in the Mathematical Theory section in the Background of this document; and utilizing the existing ROOT package for ML, the Toolkit for Multivariate Data Analysis (TMVA) to support the implementation of this</w:t>
-      </w:r>
-    </w:p>
-    <w:p>
-      <w:pPr>
-        <w:pStyle w:val="Style1"/>
-        <w:numPr>
-          <w:ilvl w:val="2"/>
-          <w:numId w:val="9"/>
-        </w:numPr>
-      </w:pPr>
-      <w:r>
-        <w:t>Interfacing with ROOT from within R, using ROOT R, and setting up a RESTful API service, using the plumbeR package, to minimize additional dependencies at run time</w:t>
-      </w:r>
-    </w:p>
-    <w:p>
-      <w:pPr>
-        <w:pStyle w:val="Heading2"/>
-      </w:pPr>
-      <w:r>
-        <w:t xml:space="preserve">Planned </w:t>
-      </w:r>
-      <w:bookmarkStart w:id="32" w:name="_GoBack"/>
-      <w:bookmarkEnd w:id="32"/>
-      <w:r>
-        <w:t>Deliverables</w:t>
-      </w:r>
-    </w:p>
-    <w:p/>
-    <w:p>
-      <w:pPr>
-        <w:pStyle w:val="ListParagraph"/>
-        <w:numPr>
-          <w:ilvl w:val="0"/>
-          <w:numId w:val="12"/>
-        </w:numPr>
-      </w:pPr>
-      <w:r>
-        <w:t>Masters Dissertation in fulfilment of degree: MSc Data Science</w:t>
-      </w:r>
-    </w:p>
-    <w:p>
-      <w:pPr>
-        <w:pStyle w:val="ListParagraph"/>
-        <w:numPr>
-          <w:ilvl w:val="0"/>
-          <w:numId w:val="12"/>
-        </w:numPr>
-      </w:pPr>
-      <w:r>
-        <w:t>An simulation framework that can be put into production by the ALICE collaboration, without adding additional dependencies to AliROOT</w:t>
-      </w:r>
-    </w:p>
-    <w:p>
-      <w:pPr>
-        <w:pStyle w:val="ListParagraph"/>
-        <w:numPr>
-          <w:ilvl w:val="0"/>
-          <w:numId w:val="12"/>
-        </w:numPr>
-      </w:pPr>
-      <w:r>
-        <w:t>The publication of results in a Physics Journal</w:t>
-      </w:r>
-      <w:r>
-        <w:t xml:space="preserve"> (hopefully)</w:t>
-      </w:r>
-    </w:p>
-    <w:p>
-      <w:pPr>
-        <w:pStyle w:val="ListParagraph"/>
-        <w:numPr>
-          <w:ilvl w:val="3"/>
-          <w:numId w:val="9"/>
-        </w:numPr>
-      </w:pPr>
-      <w:r>
-        <w:br w:type="page"/>
-      </w:r>
-    </w:p>
-    <w:p>
-      <w:pPr>
-        <w:pStyle w:val="Heading2"/>
-      </w:pPr>
-      <w:r>
-        <w:lastRenderedPageBreak/>
-        <w:t>Outline of Research Plan, with Timeline</w:t>
-      </w:r>
-      <w:r>
-        <w:t xml:space="preserve"> for Completion</w:t>
-      </w:r>
-      <w:r>
-        <w:t>:</w:t>
-      </w:r>
-    </w:p>
-    <w:tbl>
-      <w:tblPr>
-        <w:tblStyle w:val="GridTable4-Accent5"/>
-        <w:tblW w:w="0" w:type="auto"/>
-        <w:tblLook w:val="04A0" w:firstRow="1" w:lastRow="0" w:firstColumn="1" w:lastColumn="0" w:noHBand="0" w:noVBand="1"/>
-      </w:tblPr>
-      <w:tblGrid>
-        <w:gridCol w:w="3215"/>
-        <w:gridCol w:w="3544"/>
-        <w:gridCol w:w="2977"/>
-      </w:tblGrid>
-      <w:tr>
-        <w:trPr>
-          <w:cnfStyle w:val="100000000000" w:firstRow="1" w:lastRow="0" w:firstColumn="0" w:lastColumn="0" w:oddVBand="0" w:evenVBand="0" w:oddHBand="0" w:evenHBand="0" w:firstRowFirstColumn="0" w:firstRowLastColumn="0" w:lastRowFirstColumn="0" w:lastRowLastColumn="0"/>
-        </w:trPr>
-        <w:tc>
-          <w:tcPr>
-            <w:cnfStyle w:val="001000000000" w:firstRow="0" w:lastRow="0" w:firstColumn="1" w:lastColumn="0" w:oddVBand="0" w:evenVBand="0" w:oddHBand="0" w:evenHBand="0" w:firstRowFirstColumn="0" w:firstRowLastColumn="0" w:lastRowFirstColumn="0" w:lastRowLastColumn="0"/>
-            <w:tcW w:w="3215" w:type="dxa"/>
-          </w:tcPr>
-          <w:p>
-            <w:pPr>
-              <w:pStyle w:val="Heading2"/>
-              <w:jc w:val="center"/>
-              <w:outlineLvl w:val="1"/>
-              <w:rPr>
-                <w:sz w:val="20"/>
-                <w:szCs w:val="20"/>
-              </w:rPr>
-            </w:pPr>
-            <w:r>
-              <w:rPr>
-                <w:color w:val="FFFFFF" w:themeColor="background1"/>
-                <w:sz w:val="20"/>
-                <w:szCs w:val="20"/>
-              </w:rPr>
-              <w:t>Task</w:t>
-            </w:r>
-          </w:p>
-        </w:tc>
-        <w:tc>
-          <w:tcPr>
-            <w:tcW w:w="3544" w:type="dxa"/>
-          </w:tcPr>
-          <w:p>
-            <w:pPr>
-              <w:pStyle w:val="Heading2"/>
-              <w:jc w:val="center"/>
-              <w:outlineLvl w:val="1"/>
-              <w:cnfStyle w:val="100000000000" w:firstRow="1" w:lastRow="0" w:firstColumn="0" w:lastColumn="0" w:oddVBand="0" w:evenVBand="0" w:oddHBand="0" w:evenHBand="0" w:firstRowFirstColumn="0" w:firstRowLastColumn="0" w:lastRowFirstColumn="0" w:lastRowLastColumn="0"/>
-              <w:rPr>
-                <w:color w:val="FFFFFF" w:themeColor="background1"/>
-                <w:sz w:val="20"/>
-                <w:szCs w:val="20"/>
-              </w:rPr>
-            </w:pPr>
-            <w:r>
-              <w:rPr>
-                <w:color w:val="FFFFFF" w:themeColor="background1"/>
-                <w:sz w:val="20"/>
-                <w:szCs w:val="20"/>
-              </w:rPr>
-              <w:t>Deadline for Completion</w:t>
-            </w:r>
-          </w:p>
-        </w:tc>
-        <w:tc>
-          <w:tcPr>
-            <w:tcW w:w="2977" w:type="dxa"/>
-          </w:tcPr>
-          <w:p>
-            <w:pPr>
-              <w:pStyle w:val="Heading2"/>
-              <w:jc w:val="center"/>
-              <w:outlineLvl w:val="1"/>
-              <w:cnfStyle w:val="100000000000" w:firstRow="1" w:lastRow="0" w:firstColumn="0" w:lastColumn="0" w:oddVBand="0" w:evenVBand="0" w:oddHBand="0" w:evenHBand="0" w:firstRowFirstColumn="0" w:firstRowLastColumn="0" w:lastRowFirstColumn="0" w:lastRowLastColumn="0"/>
-              <w:rPr>
-                <w:color w:val="FFFFFF" w:themeColor="background1"/>
-                <w:sz w:val="20"/>
-                <w:szCs w:val="20"/>
-              </w:rPr>
-            </w:pPr>
-            <w:r>
-              <w:rPr>
-                <w:color w:val="FFFFFF" w:themeColor="background1"/>
-                <w:sz w:val="20"/>
-                <w:szCs w:val="20"/>
-              </w:rPr>
-              <w:t>Comments</w:t>
-            </w:r>
-          </w:p>
-        </w:tc>
-      </w:tr>
-      <w:tr>
-        <w:trPr>
-          <w:cnfStyle w:val="000000100000" w:firstRow="0" w:lastRow="0" w:firstColumn="0" w:lastColumn="0" w:oddVBand="0" w:evenVBand="0" w:oddHBand="1" w:evenHBand="0" w:firstRowFirstColumn="0" w:firstRowLastColumn="0" w:lastRowFirstColumn="0" w:lastRowLastColumn="0"/>
-        </w:trPr>
-        <w:tc>
-          <w:tcPr>
-            <w:cnfStyle w:val="001000000000" w:firstRow="0" w:lastRow="0" w:firstColumn="1" w:lastColumn="0" w:oddVBand="0" w:evenVBand="0" w:oddHBand="0" w:evenHBand="0" w:firstRowFirstColumn="0" w:firstRowLastColumn="0" w:lastRowFirstColumn="0" w:lastRowLastColumn="0"/>
-            <w:tcW w:w="3215" w:type="dxa"/>
-          </w:tcPr>
-          <w:p>
-            <w:pPr>
-              <w:pStyle w:val="Heading2"/>
-              <w:outlineLvl w:val="1"/>
-              <w:rPr>
-                <w:color w:val="auto"/>
-                <w:sz w:val="20"/>
-                <w:szCs w:val="20"/>
-              </w:rPr>
-            </w:pPr>
-            <w:r>
-              <w:rPr>
-                <w:color w:val="auto"/>
-                <w:sz w:val="20"/>
-                <w:szCs w:val="20"/>
-              </w:rPr>
-              <w:t>Get familiarized with</w:t>
-            </w:r>
-            <w:r>
-              <w:rPr>
-                <w:color w:val="auto"/>
-                <w:sz w:val="20"/>
-                <w:szCs w:val="20"/>
-              </w:rPr>
-              <w:t xml:space="preserve"> the Basics of</w:t>
-            </w:r>
-            <w:r>
-              <w:rPr>
-                <w:color w:val="auto"/>
-                <w:sz w:val="20"/>
-                <w:szCs w:val="20"/>
-              </w:rPr>
-              <w:t xml:space="preserve"> AliROOT</w:t>
-            </w:r>
-          </w:p>
-        </w:tc>
-        <w:tc>
-          <w:tcPr>
-            <w:tcW w:w="3544" w:type="dxa"/>
-          </w:tcPr>
-          <w:p>
-            <w:pPr>
-              <w:pStyle w:val="Heading2"/>
-              <w:outlineLvl w:val="1"/>
-              <w:cnfStyle w:val="000000100000" w:firstRow="0" w:lastRow="0" w:firstColumn="0" w:lastColumn="0" w:oddVBand="0" w:evenVBand="0" w:oddHBand="1" w:evenHBand="0" w:firstRowFirstColumn="0" w:firstRowLastColumn="0" w:lastRowFirstColumn="0" w:lastRowLastColumn="0"/>
-              <w:rPr>
-                <w:color w:val="auto"/>
-                <w:sz w:val="20"/>
-                <w:szCs w:val="20"/>
-              </w:rPr>
-            </w:pPr>
-            <w:r>
-              <w:rPr>
-                <w:color w:val="auto"/>
-                <w:sz w:val="20"/>
-                <w:szCs w:val="20"/>
-              </w:rPr>
-              <w:t>30 September 2018</w:t>
-            </w:r>
-          </w:p>
-        </w:tc>
-        <w:tc>
-          <w:tcPr>
-            <w:tcW w:w="2977" w:type="dxa"/>
-          </w:tcPr>
-          <w:p>
-            <w:pPr>
-              <w:pStyle w:val="Heading2"/>
-              <w:outlineLvl w:val="1"/>
-              <w:cnfStyle w:val="000000100000" w:firstRow="0" w:lastRow="0" w:firstColumn="0" w:lastColumn="0" w:oddVBand="0" w:evenVBand="0" w:oddHBand="1" w:evenHBand="0" w:firstRowFirstColumn="0" w:firstRowLastColumn="0" w:lastRowFirstColumn="0" w:lastRowLastColumn="0"/>
-              <w:rPr>
-                <w:color w:val="auto"/>
-                <w:sz w:val="20"/>
-                <w:szCs w:val="20"/>
-              </w:rPr>
-            </w:pPr>
-            <w:r>
-              <w:rPr>
-                <w:b/>
-                <w:color w:val="auto"/>
-                <w:sz w:val="20"/>
-                <w:szCs w:val="20"/>
-              </w:rPr>
-              <w:t>Completed</w:t>
-            </w:r>
-            <w:r>
-              <w:rPr>
-                <w:color w:val="auto"/>
-                <w:sz w:val="20"/>
-                <w:szCs w:val="20"/>
-              </w:rPr>
-              <w:t>, except for running code on WLCG Grid</w:t>
-            </w:r>
-          </w:p>
-        </w:tc>
-      </w:tr>
-      <w:tr>
-        <w:tc>
-          <w:tcPr>
-            <w:cnfStyle w:val="001000000000" w:firstRow="0" w:lastRow="0" w:firstColumn="1" w:lastColumn="0" w:oddVBand="0" w:evenVBand="0" w:oddHBand="0" w:evenHBand="0" w:firstRowFirstColumn="0" w:firstRowLastColumn="0" w:lastRowFirstColumn="0" w:lastRowLastColumn="0"/>
-            <w:tcW w:w="3215" w:type="dxa"/>
-          </w:tcPr>
-          <w:p>
-            <w:pPr>
-              <w:pStyle w:val="Heading2"/>
-              <w:outlineLvl w:val="1"/>
-              <w:rPr>
-                <w:color w:val="auto"/>
-                <w:sz w:val="20"/>
-                <w:szCs w:val="20"/>
-              </w:rPr>
-            </w:pPr>
-            <w:r>
-              <w:rPr>
-                <w:color w:val="auto"/>
-                <w:sz w:val="20"/>
-                <w:szCs w:val="20"/>
-              </w:rPr>
-              <w:t>Initial Machine Learning Implementation</w:t>
-            </w:r>
-            <w:r>
-              <w:rPr>
-                <w:color w:val="auto"/>
-                <w:sz w:val="20"/>
-                <w:szCs w:val="20"/>
-              </w:rPr>
-              <w:t xml:space="preserve"> of Particle Identification on a small dataset of 201 particle tracks</w:t>
-            </w:r>
-          </w:p>
-        </w:tc>
-        <w:tc>
-          <w:tcPr>
-            <w:tcW w:w="3544" w:type="dxa"/>
-          </w:tcPr>
-          <w:p>
-            <w:pPr>
-              <w:pStyle w:val="Heading2"/>
-              <w:outlineLvl w:val="1"/>
-              <w:cnfStyle w:val="000000000000" w:firstRow="0" w:lastRow="0" w:firstColumn="0" w:lastColumn="0" w:oddVBand="0" w:evenVBand="0" w:oddHBand="0" w:evenHBand="0" w:firstRowFirstColumn="0" w:firstRowLastColumn="0" w:lastRowFirstColumn="0" w:lastRowLastColumn="0"/>
-              <w:rPr>
-                <w:color w:val="auto"/>
-                <w:sz w:val="20"/>
-                <w:szCs w:val="20"/>
-              </w:rPr>
-            </w:pPr>
-            <w:r>
-              <w:rPr>
-                <w:color w:val="auto"/>
-                <w:sz w:val="20"/>
-                <w:szCs w:val="20"/>
-              </w:rPr>
-              <w:t>12 September 2018</w:t>
-            </w:r>
-          </w:p>
-        </w:tc>
-        <w:tc>
-          <w:tcPr>
-            <w:tcW w:w="2977" w:type="dxa"/>
-          </w:tcPr>
-          <w:p>
-            <w:pPr>
-              <w:pStyle w:val="Heading2"/>
-              <w:outlineLvl w:val="1"/>
-              <w:cnfStyle w:val="000000000000" w:firstRow="0" w:lastRow="0" w:firstColumn="0" w:lastColumn="0" w:oddVBand="0" w:evenVBand="0" w:oddHBand="0" w:evenHBand="0" w:firstRowFirstColumn="0" w:firstRowLastColumn="0" w:lastRowFirstColumn="0" w:lastRowLastColumn="0"/>
-              <w:rPr>
-                <w:color w:val="auto"/>
-                <w:sz w:val="20"/>
-                <w:szCs w:val="20"/>
-              </w:rPr>
-            </w:pPr>
-            <w:r>
-              <w:rPr>
-                <w:b/>
-                <w:color w:val="auto"/>
-                <w:sz w:val="20"/>
-                <w:szCs w:val="20"/>
-              </w:rPr>
-              <w:t>Completed</w:t>
-            </w:r>
-            <w:r>
-              <w:rPr>
-                <w:color w:val="auto"/>
-                <w:sz w:val="20"/>
-                <w:szCs w:val="20"/>
-              </w:rPr>
-              <w:t>,</w:t>
-            </w:r>
-            <w:r>
-              <w:rPr>
-                <w:color w:val="auto"/>
-                <w:sz w:val="20"/>
-                <w:szCs w:val="20"/>
-              </w:rPr>
-              <w:t xml:space="preserve"> </w:t>
-            </w:r>
-            <w:r>
-              <w:rPr>
-                <w:color w:val="auto"/>
-                <w:sz w:val="20"/>
-                <w:szCs w:val="20"/>
-              </w:rPr>
-              <w:t>by implementing</w:t>
-            </w:r>
-            <w:r>
-              <w:rPr>
-                <w:color w:val="auto"/>
-                <w:sz w:val="20"/>
-                <w:szCs w:val="20"/>
-              </w:rPr>
-              <w:t xml:space="preserve"> an ensembled approach</w:t>
-            </w:r>
-            <w:r>
-              <w:rPr>
-                <w:color w:val="auto"/>
-                <w:sz w:val="20"/>
-                <w:szCs w:val="20"/>
-              </w:rPr>
-              <w:t xml:space="preserve"> of algorithms from the h2o.ai</w:t>
-            </w:r>
-            <w:r>
-              <w:rPr>
-                <w:color w:val="auto"/>
-                <w:sz w:val="20"/>
-                <w:szCs w:val="20"/>
-              </w:rPr>
-              <w:t>-</w:t>
-            </w:r>
-            <w:r>
-              <w:rPr>
-                <w:color w:val="auto"/>
-                <w:sz w:val="20"/>
-                <w:szCs w:val="20"/>
-              </w:rPr>
-              <w:t>, e1071</w:t>
-            </w:r>
-            <w:r>
-              <w:rPr>
-                <w:color w:val="auto"/>
-                <w:sz w:val="20"/>
-                <w:szCs w:val="20"/>
-              </w:rPr>
-              <w:t>-</w:t>
-            </w:r>
-            <w:r>
-              <w:rPr>
-                <w:color w:val="auto"/>
-                <w:sz w:val="20"/>
-                <w:szCs w:val="20"/>
-              </w:rPr>
-              <w:t xml:space="preserve"> and randomForest</w:t>
-            </w:r>
-            <w:r>
-              <w:rPr>
-                <w:color w:val="auto"/>
-                <w:sz w:val="20"/>
-                <w:szCs w:val="20"/>
-              </w:rPr>
-              <w:t>-</w:t>
-            </w:r>
-            <w:r>
-              <w:rPr>
-                <w:color w:val="auto"/>
-                <w:sz w:val="20"/>
-                <w:szCs w:val="20"/>
-              </w:rPr>
-              <w:t xml:space="preserve"> R package</w:t>
-            </w:r>
-            <w:r>
-              <w:rPr>
-                <w:color w:val="auto"/>
-                <w:sz w:val="20"/>
-                <w:szCs w:val="20"/>
-              </w:rPr>
-              <w:t>s</w:t>
-            </w:r>
-            <w:r>
-              <w:rPr>
-                <w:color w:val="auto"/>
-                <w:sz w:val="20"/>
-                <w:szCs w:val="20"/>
-              </w:rPr>
-              <w:t>;</w:t>
-            </w:r>
-            <w:r>
-              <w:rPr>
-                <w:color w:val="auto"/>
-                <w:sz w:val="20"/>
-                <w:szCs w:val="20"/>
-              </w:rPr>
-              <w:t xml:space="preserve"> </w:t>
-            </w:r>
-            <w:r>
-              <w:rPr>
-                <w:color w:val="auto"/>
-                <w:sz w:val="20"/>
-                <w:szCs w:val="20"/>
-              </w:rPr>
-              <w:t>attaining</w:t>
-            </w:r>
-            <w:r>
-              <w:rPr>
-                <w:color w:val="auto"/>
-                <w:sz w:val="20"/>
-                <w:szCs w:val="20"/>
-              </w:rPr>
-              <w:t xml:space="preserve"> </w:t>
-            </w:r>
-            <w:r>
-              <w:rPr>
-                <w:color w:val="auto"/>
-                <w:sz w:val="20"/>
-                <w:szCs w:val="20"/>
-              </w:rPr>
-              <w:t>±75% accuracy</w:t>
-            </w:r>
-            <w:r>
-              <w:rPr>
-                <w:color w:val="auto"/>
-                <w:sz w:val="20"/>
-                <w:szCs w:val="20"/>
-              </w:rPr>
-              <w:t>, in binar</w:t>
-            </w:r>
-            <w:r>
-              <w:rPr>
-                <w:color w:val="auto"/>
-                <w:sz w:val="20"/>
-                <w:szCs w:val="20"/>
-              </w:rPr>
-              <w:t>y classification</w:t>
-            </w:r>
-            <w:r>
-              <w:rPr>
-                <w:color w:val="auto"/>
-                <w:sz w:val="20"/>
-                <w:szCs w:val="20"/>
-              </w:rPr>
-              <w:t>:</w:t>
-            </w:r>
-            <w:r>
-              <w:rPr>
-                <w:color w:val="auto"/>
-                <w:sz w:val="20"/>
-                <w:szCs w:val="20"/>
-              </w:rPr>
-              <w:t xml:space="preserve"> electron/positron</w:t>
-            </w:r>
-          </w:p>
-        </w:tc>
-      </w:tr>
-      <w:tr>
-        <w:trPr>
-          <w:cnfStyle w:val="000000100000" w:firstRow="0" w:lastRow="0" w:firstColumn="0" w:lastColumn="0" w:oddVBand="0" w:evenVBand="0" w:oddHBand="1" w:evenHBand="0" w:firstRowFirstColumn="0" w:firstRowLastColumn="0" w:lastRowFirstColumn="0" w:lastRowLastColumn="0"/>
-        </w:trPr>
-        <w:tc>
-          <w:tcPr>
-            <w:cnfStyle w:val="001000000000" w:firstRow="0" w:lastRow="0" w:firstColumn="1" w:lastColumn="0" w:oddVBand="0" w:evenVBand="0" w:oddHBand="0" w:evenHBand="0" w:firstRowFirstColumn="0" w:firstRowLastColumn="0" w:lastRowFirstColumn="0" w:lastRowLastColumn="0"/>
-            <w:tcW w:w="3215" w:type="dxa"/>
-          </w:tcPr>
-          <w:p>
-            <w:pPr>
-              <w:pStyle w:val="Heading2"/>
-              <w:outlineLvl w:val="1"/>
-              <w:rPr>
-                <w:color w:val="auto"/>
-                <w:sz w:val="20"/>
-                <w:szCs w:val="20"/>
-              </w:rPr>
-            </w:pPr>
-            <w:r>
-              <w:rPr>
-                <w:color w:val="auto"/>
-                <w:sz w:val="20"/>
-                <w:szCs w:val="20"/>
-              </w:rPr>
-              <w:t>Literature Review</w:t>
-            </w:r>
-          </w:p>
-        </w:tc>
-        <w:tc>
-          <w:tcPr>
-            <w:tcW w:w="3544" w:type="dxa"/>
-          </w:tcPr>
-          <w:p>
-            <w:pPr>
-              <w:pStyle w:val="Heading2"/>
-              <w:outlineLvl w:val="1"/>
-              <w:cnfStyle w:val="000000100000" w:firstRow="0" w:lastRow="0" w:firstColumn="0" w:lastColumn="0" w:oddVBand="0" w:evenVBand="0" w:oddHBand="1" w:evenHBand="0" w:firstRowFirstColumn="0" w:firstRowLastColumn="0" w:lastRowFirstColumn="0" w:lastRowLastColumn="0"/>
-              <w:rPr>
-                <w:color w:val="auto"/>
-                <w:sz w:val="20"/>
-                <w:szCs w:val="20"/>
-              </w:rPr>
-            </w:pPr>
-            <w:r>
-              <w:rPr>
-                <w:color w:val="auto"/>
-                <w:sz w:val="20"/>
-                <w:szCs w:val="20"/>
-              </w:rPr>
-              <w:t>9 October 2018</w:t>
-            </w:r>
-          </w:p>
-        </w:tc>
-        <w:tc>
-          <w:tcPr>
-            <w:tcW w:w="2977" w:type="dxa"/>
-          </w:tcPr>
-          <w:p>
-            <w:pPr>
-              <w:pStyle w:val="Heading2"/>
-              <w:outlineLvl w:val="1"/>
-              <w:cnfStyle w:val="000000100000" w:firstRow="0" w:lastRow="0" w:firstColumn="0" w:lastColumn="0" w:oddVBand="0" w:evenVBand="0" w:oddHBand="1" w:evenHBand="0" w:firstRowFirstColumn="0" w:firstRowLastColumn="0" w:lastRowFirstColumn="0" w:lastRowLastColumn="0"/>
-              <w:rPr>
-                <w:color w:val="auto"/>
-                <w:sz w:val="20"/>
-                <w:szCs w:val="20"/>
-              </w:rPr>
-            </w:pPr>
-            <w:r>
-              <w:rPr>
-                <w:color w:val="auto"/>
-                <w:sz w:val="20"/>
-                <w:szCs w:val="20"/>
-              </w:rPr>
-              <w:t>IN PROGRESS</w:t>
-            </w:r>
-          </w:p>
-        </w:tc>
-      </w:tr>
-      <w:tr>
-        <w:tc>
-          <w:tcPr>
-            <w:cnfStyle w:val="001000000000" w:firstRow="0" w:lastRow="0" w:firstColumn="1" w:lastColumn="0" w:oddVBand="0" w:evenVBand="0" w:oddHBand="0" w:evenHBand="0" w:firstRowFirstColumn="0" w:firstRowLastColumn="0" w:lastRowFirstColumn="0" w:lastRowLastColumn="0"/>
-            <w:tcW w:w="3215" w:type="dxa"/>
-          </w:tcPr>
-          <w:p>
-            <w:pPr>
-              <w:pStyle w:val="Heading2"/>
-              <w:outlineLvl w:val="1"/>
-              <w:rPr>
-                <w:color w:val="auto"/>
-                <w:sz w:val="20"/>
-                <w:szCs w:val="20"/>
-              </w:rPr>
-            </w:pPr>
-            <w:r>
-              <w:rPr>
-                <w:color w:val="auto"/>
-                <w:sz w:val="20"/>
-                <w:szCs w:val="20"/>
-              </w:rPr>
-              <w:t>Project Proposal</w:t>
-            </w:r>
-          </w:p>
-        </w:tc>
-        <w:tc>
-          <w:tcPr>
-            <w:tcW w:w="3544" w:type="dxa"/>
-          </w:tcPr>
-          <w:p>
-            <w:pPr>
-              <w:pStyle w:val="Heading2"/>
-              <w:outlineLvl w:val="1"/>
-              <w:cnfStyle w:val="000000000000" w:firstRow="0" w:lastRow="0" w:firstColumn="0" w:lastColumn="0" w:oddVBand="0" w:evenVBand="0" w:oddHBand="0" w:evenHBand="0" w:firstRowFirstColumn="0" w:firstRowLastColumn="0" w:lastRowFirstColumn="0" w:lastRowLastColumn="0"/>
-              <w:rPr>
-                <w:color w:val="auto"/>
-                <w:sz w:val="20"/>
-                <w:szCs w:val="20"/>
-              </w:rPr>
-            </w:pPr>
-            <w:r>
-              <w:rPr>
-                <w:color w:val="auto"/>
-                <w:sz w:val="20"/>
-                <w:szCs w:val="20"/>
-              </w:rPr>
-              <w:t>9 October 2018</w:t>
-            </w:r>
-          </w:p>
-        </w:tc>
-        <w:tc>
-          <w:tcPr>
-            <w:tcW w:w="2977" w:type="dxa"/>
-          </w:tcPr>
-          <w:p>
-            <w:pPr>
-              <w:pStyle w:val="Heading2"/>
-              <w:outlineLvl w:val="1"/>
-              <w:cnfStyle w:val="000000000000" w:firstRow="0" w:lastRow="0" w:firstColumn="0" w:lastColumn="0" w:oddVBand="0" w:evenVBand="0" w:oddHBand="0" w:evenHBand="0" w:firstRowFirstColumn="0" w:firstRowLastColumn="0" w:lastRowFirstColumn="0" w:lastRowLastColumn="0"/>
-              <w:rPr>
-                <w:color w:val="auto"/>
-                <w:sz w:val="20"/>
-                <w:szCs w:val="20"/>
-              </w:rPr>
-            </w:pPr>
-            <w:r>
-              <w:rPr>
-                <w:color w:val="auto"/>
-                <w:sz w:val="20"/>
-                <w:szCs w:val="20"/>
-              </w:rPr>
-              <w:t>IN PROGRESS</w:t>
-            </w:r>
-          </w:p>
-        </w:tc>
-      </w:tr>
-      <w:tr>
-        <w:trPr>
-          <w:cnfStyle w:val="000000100000" w:firstRow="0" w:lastRow="0" w:firstColumn="0" w:lastColumn="0" w:oddVBand="0" w:evenVBand="0" w:oddHBand="1" w:evenHBand="0" w:firstRowFirstColumn="0" w:firstRowLastColumn="0" w:lastRowFirstColumn="0" w:lastRowLastColumn="0"/>
-        </w:trPr>
-        <w:tc>
-          <w:tcPr>
-            <w:cnfStyle w:val="001000000000" w:firstRow="0" w:lastRow="0" w:firstColumn="1" w:lastColumn="0" w:oddVBand="0" w:evenVBand="0" w:oddHBand="0" w:evenHBand="0" w:firstRowFirstColumn="0" w:firstRowLastColumn="0" w:lastRowFirstColumn="0" w:lastRowLastColumn="0"/>
-            <w:tcW w:w="3215" w:type="dxa"/>
-          </w:tcPr>
-          <w:p>
-            <w:pPr>
-              <w:pStyle w:val="Heading2"/>
-              <w:outlineLvl w:val="1"/>
-              <w:rPr>
-                <w:color w:val="auto"/>
-                <w:sz w:val="20"/>
-                <w:szCs w:val="20"/>
-              </w:rPr>
-            </w:pPr>
-            <w:r>
-              <w:rPr>
-                <w:color w:val="auto"/>
-                <w:sz w:val="20"/>
-                <w:szCs w:val="20"/>
-              </w:rPr>
-              <w:t>Formal Registration for PHY5008W</w:t>
-            </w:r>
-          </w:p>
-        </w:tc>
-        <w:tc>
-          <w:tcPr>
-            <w:tcW w:w="3544" w:type="dxa"/>
-          </w:tcPr>
-          <w:p>
-            <w:pPr>
-              <w:pStyle w:val="Heading2"/>
-              <w:outlineLvl w:val="1"/>
-              <w:cnfStyle w:val="000000100000" w:firstRow="0" w:lastRow="0" w:firstColumn="0" w:lastColumn="0" w:oddVBand="0" w:evenVBand="0" w:oddHBand="1" w:evenHBand="0" w:firstRowFirstColumn="0" w:firstRowLastColumn="0" w:lastRowFirstColumn="0" w:lastRowLastColumn="0"/>
-              <w:rPr>
-                <w:color w:val="auto"/>
-                <w:sz w:val="20"/>
-                <w:szCs w:val="20"/>
-              </w:rPr>
-            </w:pPr>
-            <w:r>
-              <w:rPr>
-                <w:color w:val="auto"/>
-                <w:sz w:val="20"/>
-                <w:szCs w:val="20"/>
-              </w:rPr>
-              <w:t>9</w:t>
-            </w:r>
-            <w:r>
-              <w:rPr>
-                <w:color w:val="auto"/>
-                <w:sz w:val="20"/>
-                <w:szCs w:val="20"/>
-              </w:rPr>
-              <w:t xml:space="preserve"> October 2018</w:t>
-            </w:r>
-          </w:p>
-        </w:tc>
-        <w:tc>
-          <w:tcPr>
-            <w:tcW w:w="2977" w:type="dxa"/>
-          </w:tcPr>
-          <w:p>
-            <w:pPr>
-              <w:pStyle w:val="Heading2"/>
-              <w:outlineLvl w:val="1"/>
-              <w:cnfStyle w:val="000000100000" w:firstRow="0" w:lastRow="0" w:firstColumn="0" w:lastColumn="0" w:oddVBand="0" w:evenVBand="0" w:oddHBand="1" w:evenHBand="0" w:firstRowFirstColumn="0" w:firstRowLastColumn="0" w:lastRowFirstColumn="0" w:lastRowLastColumn="0"/>
-              <w:rPr>
-                <w:color w:val="auto"/>
-                <w:sz w:val="20"/>
-                <w:szCs w:val="20"/>
-              </w:rPr>
-            </w:pPr>
-            <w:r>
-              <w:rPr>
-                <w:b/>
-                <w:color w:val="auto"/>
-                <w:sz w:val="20"/>
-                <w:szCs w:val="20"/>
-              </w:rPr>
-              <w:t>In progress</w:t>
-            </w:r>
-            <w:r>
-              <w:rPr>
-                <w:color w:val="auto"/>
-                <w:sz w:val="20"/>
-                <w:szCs w:val="20"/>
-              </w:rPr>
-              <w:t>: MOU and Registration documents have been signed by student and supervisor</w:t>
-            </w:r>
-          </w:p>
-        </w:tc>
-      </w:tr>
-      <w:tr>
-        <w:tc>
-          <w:tcPr>
-            <w:cnfStyle w:val="001000000000" w:firstRow="0" w:lastRow="0" w:firstColumn="1" w:lastColumn="0" w:oddVBand="0" w:evenVBand="0" w:oddHBand="0" w:evenHBand="0" w:firstRowFirstColumn="0" w:firstRowLastColumn="0" w:lastRowFirstColumn="0" w:lastRowLastColumn="0"/>
-            <w:tcW w:w="3215" w:type="dxa"/>
-          </w:tcPr>
-          <w:p>
-            <w:pPr>
-              <w:pStyle w:val="Heading2"/>
-              <w:outlineLvl w:val="1"/>
-              <w:rPr>
-                <w:color w:val="auto"/>
-                <w:sz w:val="20"/>
-                <w:szCs w:val="20"/>
-              </w:rPr>
-            </w:pPr>
-            <w:r>
-              <w:rPr>
-                <w:color w:val="auto"/>
-                <w:sz w:val="20"/>
-                <w:szCs w:val="20"/>
-              </w:rPr>
-              <w:t>Write code to extract</w:t>
-            </w:r>
-            <w:r>
-              <w:rPr>
-                <w:color w:val="auto"/>
-                <w:sz w:val="20"/>
-                <w:szCs w:val="20"/>
-              </w:rPr>
-              <w:t xml:space="preserve"> a</w:t>
-            </w:r>
-            <w:r>
-              <w:rPr>
-                <w:color w:val="auto"/>
-                <w:sz w:val="20"/>
-                <w:szCs w:val="20"/>
-              </w:rPr>
-              <w:t xml:space="preserve"> sufficient</w:t>
-            </w:r>
-            <w:r>
-              <w:rPr>
-                <w:color w:val="auto"/>
-                <w:sz w:val="20"/>
-                <w:szCs w:val="20"/>
-              </w:rPr>
-              <w:t xml:space="preserve"> amount of</w:t>
-            </w:r>
-            <w:r>
-              <w:rPr>
-                <w:color w:val="auto"/>
-                <w:sz w:val="20"/>
-                <w:szCs w:val="20"/>
-              </w:rPr>
-              <w:t xml:space="preserve"> “Real” TRD event data from WLCG, using AliEn</w:t>
-            </w:r>
-            <w:r>
-              <w:rPr>
-                <w:color w:val="auto"/>
-                <w:sz w:val="20"/>
-                <w:szCs w:val="20"/>
-              </w:rPr>
-              <w:t>; and implement extraction</w:t>
-            </w:r>
-          </w:p>
-        </w:tc>
-        <w:tc>
-          <w:tcPr>
-            <w:tcW w:w="3544" w:type="dxa"/>
-          </w:tcPr>
-          <w:p>
-            <w:pPr>
-              <w:pStyle w:val="Heading2"/>
-              <w:outlineLvl w:val="1"/>
-              <w:cnfStyle w:val="000000000000" w:firstRow="0" w:lastRow="0" w:firstColumn="0" w:lastColumn="0" w:oddVBand="0" w:evenVBand="0" w:oddHBand="0" w:evenHBand="0" w:firstRowFirstColumn="0" w:firstRowLastColumn="0" w:lastRowFirstColumn="0" w:lastRowLastColumn="0"/>
-              <w:rPr>
-                <w:color w:val="auto"/>
-                <w:sz w:val="20"/>
-                <w:szCs w:val="20"/>
-              </w:rPr>
-            </w:pPr>
-          </w:p>
-        </w:tc>
-        <w:tc>
-          <w:tcPr>
-            <w:tcW w:w="2977" w:type="dxa"/>
-          </w:tcPr>
-          <w:p>
-            <w:pPr>
-              <w:pStyle w:val="Heading2"/>
-              <w:outlineLvl w:val="1"/>
-              <w:cnfStyle w:val="000000000000" w:firstRow="0" w:lastRow="0" w:firstColumn="0" w:lastColumn="0" w:oddVBand="0" w:evenVBand="0" w:oddHBand="0" w:evenHBand="0" w:firstRowFirstColumn="0" w:firstRowLastColumn="0" w:lastRowFirstColumn="0" w:lastRowLastColumn="0"/>
-              <w:rPr>
-                <w:color w:val="auto"/>
-                <w:sz w:val="20"/>
-                <w:szCs w:val="20"/>
-              </w:rPr>
-            </w:pPr>
-          </w:p>
-        </w:tc>
-      </w:tr>
-      <w:tr>
-        <w:trPr>
-          <w:cnfStyle w:val="000000100000" w:firstRow="0" w:lastRow="0" w:firstColumn="0" w:lastColumn="0" w:oddVBand="0" w:evenVBand="0" w:oddHBand="1" w:evenHBand="0" w:firstRowFirstColumn="0" w:firstRowLastColumn="0" w:lastRowFirstColumn="0" w:lastRowLastColumn="0"/>
-        </w:trPr>
-        <w:tc>
-          <w:tcPr>
-            <w:cnfStyle w:val="001000000000" w:firstRow="0" w:lastRow="0" w:firstColumn="1" w:lastColumn="0" w:oddVBand="0" w:evenVBand="0" w:oddHBand="0" w:evenHBand="0" w:firstRowFirstColumn="0" w:firstRowLastColumn="0" w:lastRowFirstColumn="0" w:lastRowLastColumn="0"/>
-            <w:tcW w:w="3215" w:type="dxa"/>
-          </w:tcPr>
-          <w:p>
-            <w:pPr>
-              <w:pStyle w:val="Heading2"/>
-              <w:outlineLvl w:val="1"/>
-              <w:rPr>
-                <w:color w:val="auto"/>
-                <w:sz w:val="20"/>
-                <w:szCs w:val="20"/>
-              </w:rPr>
-            </w:pPr>
-            <w:r>
-              <w:rPr>
-                <w:color w:val="auto"/>
-                <w:sz w:val="20"/>
-                <w:szCs w:val="20"/>
-              </w:rPr>
-              <w:t>Write code to extract Monte Carlo-simulated TRD event data from Geant4</w:t>
-            </w:r>
-          </w:p>
-        </w:tc>
-        <w:tc>
-          <w:tcPr>
-            <w:tcW w:w="3544" w:type="dxa"/>
-          </w:tcPr>
-          <w:p>
-            <w:pPr>
-              <w:pStyle w:val="Heading2"/>
-              <w:outlineLvl w:val="1"/>
-              <w:cnfStyle w:val="000000100000" w:firstRow="0" w:lastRow="0" w:firstColumn="0" w:lastColumn="0" w:oddVBand="0" w:evenVBand="0" w:oddHBand="1" w:evenHBand="0" w:firstRowFirstColumn="0" w:firstRowLastColumn="0" w:lastRowFirstColumn="0" w:lastRowLastColumn="0"/>
-              <w:rPr>
-                <w:color w:val="auto"/>
-                <w:sz w:val="20"/>
-                <w:szCs w:val="20"/>
-              </w:rPr>
-            </w:pPr>
-          </w:p>
-        </w:tc>
-        <w:tc>
-          <w:tcPr>
-            <w:tcW w:w="2977" w:type="dxa"/>
-          </w:tcPr>
-          <w:p>
-            <w:pPr>
-              <w:pStyle w:val="Heading2"/>
-              <w:outlineLvl w:val="1"/>
-              <w:cnfStyle w:val="000000100000" w:firstRow="0" w:lastRow="0" w:firstColumn="0" w:lastColumn="0" w:oddVBand="0" w:evenVBand="0" w:oddHBand="1" w:evenHBand="0" w:firstRowFirstColumn="0" w:firstRowLastColumn="0" w:lastRowFirstColumn="0" w:lastRowLastColumn="0"/>
-              <w:rPr>
-                <w:color w:val="auto"/>
-                <w:sz w:val="20"/>
-                <w:szCs w:val="20"/>
-              </w:rPr>
-            </w:pPr>
-          </w:p>
-        </w:tc>
-      </w:tr>
-      <w:tr>
-        <w:tc>
-          <w:tcPr>
-            <w:cnfStyle w:val="001000000000" w:firstRow="0" w:lastRow="0" w:firstColumn="1" w:lastColumn="0" w:oddVBand="0" w:evenVBand="0" w:oddHBand="0" w:evenHBand="0" w:firstRowFirstColumn="0" w:firstRowLastColumn="0" w:lastRowFirstColumn="0" w:lastRowLastColumn="0"/>
-            <w:tcW w:w="3215" w:type="dxa"/>
-          </w:tcPr>
-          <w:p>
-            <w:pPr>
-              <w:pStyle w:val="Heading2"/>
-              <w:outlineLvl w:val="1"/>
-              <w:rPr>
-                <w:color w:val="auto"/>
-                <w:sz w:val="20"/>
-                <w:szCs w:val="20"/>
-              </w:rPr>
-            </w:pPr>
-            <w:r>
-              <w:rPr>
-                <w:color w:val="auto"/>
-                <w:sz w:val="20"/>
-                <w:szCs w:val="20"/>
-              </w:rPr>
-              <w:t>Implement Parameter-Optimization to account for environmental conditions at run-time in Geant4 simulations</w:t>
-            </w:r>
-          </w:p>
-        </w:tc>
-        <w:tc>
-          <w:tcPr>
-            <w:tcW w:w="3544" w:type="dxa"/>
-          </w:tcPr>
-          <w:p>
-            <w:pPr>
-              <w:pStyle w:val="Heading2"/>
-              <w:outlineLvl w:val="1"/>
-              <w:cnfStyle w:val="000000000000" w:firstRow="0" w:lastRow="0" w:firstColumn="0" w:lastColumn="0" w:oddVBand="0" w:evenVBand="0" w:oddHBand="0" w:evenHBand="0" w:firstRowFirstColumn="0" w:firstRowLastColumn="0" w:lastRowFirstColumn="0" w:lastRowLastColumn="0"/>
-              <w:rPr>
-                <w:color w:val="auto"/>
-                <w:sz w:val="20"/>
-                <w:szCs w:val="20"/>
-              </w:rPr>
-            </w:pPr>
-          </w:p>
-        </w:tc>
-        <w:tc>
-          <w:tcPr>
-            <w:tcW w:w="2977" w:type="dxa"/>
-          </w:tcPr>
-          <w:p>
-            <w:pPr>
-              <w:pStyle w:val="Heading2"/>
-              <w:outlineLvl w:val="1"/>
-              <w:cnfStyle w:val="000000000000" w:firstRow="0" w:lastRow="0" w:firstColumn="0" w:lastColumn="0" w:oddVBand="0" w:evenVBand="0" w:oddHBand="0" w:evenHBand="0" w:firstRowFirstColumn="0" w:firstRowLastColumn="0" w:lastRowFirstColumn="0" w:lastRowLastColumn="0"/>
-              <w:rPr>
-                <w:color w:val="auto"/>
-                <w:sz w:val="20"/>
-                <w:szCs w:val="20"/>
-              </w:rPr>
-            </w:pPr>
-          </w:p>
-        </w:tc>
-      </w:tr>
-      <w:tr>
-        <w:trPr>
-          <w:cnfStyle w:val="000000100000" w:firstRow="0" w:lastRow="0" w:firstColumn="0" w:lastColumn="0" w:oddVBand="0" w:evenVBand="0" w:oddHBand="1" w:evenHBand="0" w:firstRowFirstColumn="0" w:firstRowLastColumn="0" w:lastRowFirstColumn="0" w:lastRowLastColumn="0"/>
-        </w:trPr>
-        <w:tc>
-          <w:tcPr>
-            <w:cnfStyle w:val="001000000000" w:firstRow="0" w:lastRow="0" w:firstColumn="1" w:lastColumn="0" w:oddVBand="0" w:evenVBand="0" w:oddHBand="0" w:evenHBand="0" w:firstRowFirstColumn="0" w:firstRowLastColumn="0" w:lastRowFirstColumn="0" w:lastRowLastColumn="0"/>
-            <w:tcW w:w="3215" w:type="dxa"/>
-          </w:tcPr>
-          <w:p>
-            <w:pPr>
-              <w:pStyle w:val="Heading2"/>
-              <w:outlineLvl w:val="1"/>
-              <w:rPr>
-                <w:color w:val="auto"/>
-                <w:sz w:val="20"/>
-                <w:szCs w:val="20"/>
-              </w:rPr>
-            </w:pPr>
-            <w:r>
-              <w:rPr>
-                <w:color w:val="auto"/>
-                <w:sz w:val="20"/>
-                <w:szCs w:val="20"/>
-              </w:rPr>
-              <w:t xml:space="preserve">Build a “proof of concept” </w:t>
-            </w:r>
-            <w:r>
-              <w:rPr>
-                <w:color w:val="auto"/>
-                <w:sz w:val="20"/>
-                <w:szCs w:val="20"/>
-              </w:rPr>
-              <w:t xml:space="preserve">Particle Identification/ Classification </w:t>
-            </w:r>
-            <w:r>
-              <w:rPr>
-                <w:color w:val="auto"/>
-                <w:sz w:val="20"/>
-                <w:szCs w:val="20"/>
-              </w:rPr>
-              <w:t>neural network, using the keras wrapper for R</w:t>
-            </w:r>
-            <w:r>
-              <w:rPr>
-                <w:color w:val="auto"/>
-                <w:sz w:val="20"/>
-                <w:szCs w:val="20"/>
-              </w:rPr>
-              <w:t>; and using both real event data and data simulated from Geant4 to train</w:t>
-            </w:r>
-          </w:p>
-        </w:tc>
-        <w:tc>
-          <w:tcPr>
-            <w:tcW w:w="3544" w:type="dxa"/>
-          </w:tcPr>
-          <w:p>
-            <w:pPr>
-              <w:pStyle w:val="Heading2"/>
-              <w:outlineLvl w:val="1"/>
-              <w:cnfStyle w:val="000000100000" w:firstRow="0" w:lastRow="0" w:firstColumn="0" w:lastColumn="0" w:oddVBand="0" w:evenVBand="0" w:oddHBand="1" w:evenHBand="0" w:firstRowFirstColumn="0" w:firstRowLastColumn="0" w:lastRowFirstColumn="0" w:lastRowLastColumn="0"/>
-              <w:rPr>
-                <w:color w:val="auto"/>
-                <w:sz w:val="20"/>
-                <w:szCs w:val="20"/>
-              </w:rPr>
-            </w:pPr>
-          </w:p>
-        </w:tc>
-        <w:tc>
-          <w:tcPr>
-            <w:tcW w:w="2977" w:type="dxa"/>
-          </w:tcPr>
-          <w:p>
-            <w:pPr>
-              <w:pStyle w:val="Heading2"/>
-              <w:outlineLvl w:val="1"/>
-              <w:cnfStyle w:val="000000100000" w:firstRow="0" w:lastRow="0" w:firstColumn="0" w:lastColumn="0" w:oddVBand="0" w:evenVBand="0" w:oddHBand="1" w:evenHBand="0" w:firstRowFirstColumn="0" w:firstRowLastColumn="0" w:lastRowFirstColumn="0" w:lastRowLastColumn="0"/>
-              <w:rPr>
-                <w:color w:val="auto"/>
-                <w:sz w:val="20"/>
-                <w:szCs w:val="20"/>
-              </w:rPr>
-            </w:pPr>
-          </w:p>
-        </w:tc>
-      </w:tr>
-      <w:tr>
-        <w:tc>
-          <w:tcPr>
-            <w:cnfStyle w:val="001000000000" w:firstRow="0" w:lastRow="0" w:firstColumn="1" w:lastColumn="0" w:oddVBand="0" w:evenVBand="0" w:oddHBand="0" w:evenHBand="0" w:firstRowFirstColumn="0" w:firstRowLastColumn="0" w:lastRowFirstColumn="0" w:lastRowLastColumn="0"/>
-            <w:tcW w:w="3215" w:type="dxa"/>
-          </w:tcPr>
-          <w:p>
-            <w:pPr>
-              <w:pStyle w:val="Heading2"/>
-              <w:outlineLvl w:val="1"/>
-              <w:rPr>
-                <w:color w:val="auto"/>
-                <w:sz w:val="20"/>
-                <w:szCs w:val="20"/>
-              </w:rPr>
-            </w:pPr>
-            <w:r>
-              <w:rPr>
-                <w:color w:val="auto"/>
-                <w:sz w:val="20"/>
-                <w:szCs w:val="20"/>
-              </w:rPr>
-              <w:t>Construct and Train a Generative Adversarial Network to simulate TRD event data, using keras in R</w:t>
-            </w:r>
-          </w:p>
-        </w:tc>
-        <w:tc>
-          <w:tcPr>
-            <w:tcW w:w="3544" w:type="dxa"/>
-          </w:tcPr>
-          <w:p>
-            <w:pPr>
-              <w:pStyle w:val="Heading2"/>
-              <w:outlineLvl w:val="1"/>
-              <w:cnfStyle w:val="000000000000" w:firstRow="0" w:lastRow="0" w:firstColumn="0" w:lastColumn="0" w:oddVBand="0" w:evenVBand="0" w:oddHBand="0" w:evenHBand="0" w:firstRowFirstColumn="0" w:firstRowLastColumn="0" w:lastRowFirstColumn="0" w:lastRowLastColumn="0"/>
-              <w:rPr>
-                <w:color w:val="auto"/>
-                <w:sz w:val="20"/>
-                <w:szCs w:val="20"/>
-              </w:rPr>
-            </w:pPr>
-          </w:p>
-        </w:tc>
-        <w:tc>
-          <w:tcPr>
-            <w:tcW w:w="2977" w:type="dxa"/>
-          </w:tcPr>
-          <w:p>
-            <w:pPr>
-              <w:pStyle w:val="Heading2"/>
-              <w:outlineLvl w:val="1"/>
-              <w:cnfStyle w:val="000000000000" w:firstRow="0" w:lastRow="0" w:firstColumn="0" w:lastColumn="0" w:oddVBand="0" w:evenVBand="0" w:oddHBand="0" w:evenHBand="0" w:firstRowFirstColumn="0" w:firstRowLastColumn="0" w:lastRowFirstColumn="0" w:lastRowLastColumn="0"/>
-              <w:rPr>
-                <w:color w:val="auto"/>
-                <w:sz w:val="20"/>
-                <w:szCs w:val="20"/>
-              </w:rPr>
-            </w:pPr>
-          </w:p>
-        </w:tc>
-      </w:tr>
-      <w:tr>
-        <w:trPr>
-          <w:cnfStyle w:val="000000100000" w:firstRow="0" w:lastRow="0" w:firstColumn="0" w:lastColumn="0" w:oddVBand="0" w:evenVBand="0" w:oddHBand="1" w:evenHBand="0" w:firstRowFirstColumn="0" w:firstRowLastColumn="0" w:lastRowFirstColumn="0" w:lastRowLastColumn="0"/>
-        </w:trPr>
-        <w:tc>
-          <w:tcPr>
-            <w:cnfStyle w:val="001000000000" w:firstRow="0" w:lastRow="0" w:firstColumn="1" w:lastColumn="0" w:oddVBand="0" w:evenVBand="0" w:oddHBand="0" w:evenHBand="0" w:firstRowFirstColumn="0" w:firstRowLastColumn="0" w:lastRowFirstColumn="0" w:lastRowLastColumn="0"/>
-            <w:tcW w:w="3215" w:type="dxa"/>
-          </w:tcPr>
-          <w:p>
-            <w:pPr>
-              <w:pStyle w:val="Heading2"/>
-              <w:outlineLvl w:val="1"/>
-              <w:rPr>
-                <w:color w:val="auto"/>
-                <w:sz w:val="20"/>
-                <w:szCs w:val="20"/>
-              </w:rPr>
-            </w:pPr>
-            <w:r>
-              <w:rPr>
-                <w:color w:val="auto"/>
-                <w:sz w:val="20"/>
-                <w:szCs w:val="20"/>
-              </w:rPr>
-              <w:t>Explore the implementation of Variational Autoencoders to the same end</w:t>
-            </w:r>
-          </w:p>
-        </w:tc>
-        <w:tc>
-          <w:tcPr>
-            <w:tcW w:w="3544" w:type="dxa"/>
-          </w:tcPr>
-          <w:p>
-            <w:pPr>
-              <w:pStyle w:val="Heading2"/>
-              <w:outlineLvl w:val="1"/>
-              <w:cnfStyle w:val="000000100000" w:firstRow="0" w:lastRow="0" w:firstColumn="0" w:lastColumn="0" w:oddVBand="0" w:evenVBand="0" w:oddHBand="1" w:evenHBand="0" w:firstRowFirstColumn="0" w:firstRowLastColumn="0" w:lastRowFirstColumn="0" w:lastRowLastColumn="0"/>
-              <w:rPr>
-                <w:color w:val="auto"/>
-                <w:sz w:val="20"/>
-                <w:szCs w:val="20"/>
-              </w:rPr>
-            </w:pPr>
-          </w:p>
-        </w:tc>
-        <w:tc>
-          <w:tcPr>
-            <w:tcW w:w="2977" w:type="dxa"/>
-          </w:tcPr>
-          <w:p>
-            <w:pPr>
-              <w:pStyle w:val="Heading2"/>
-              <w:outlineLvl w:val="1"/>
-              <w:cnfStyle w:val="000000100000" w:firstRow="0" w:lastRow="0" w:firstColumn="0" w:lastColumn="0" w:oddVBand="0" w:evenVBand="0" w:oddHBand="1" w:evenHBand="0" w:firstRowFirstColumn="0" w:firstRowLastColumn="0" w:lastRowFirstColumn="0" w:lastRowLastColumn="0"/>
-              <w:rPr>
-                <w:color w:val="auto"/>
-                <w:sz w:val="20"/>
-                <w:szCs w:val="20"/>
-              </w:rPr>
-            </w:pPr>
-          </w:p>
-        </w:tc>
-      </w:tr>
-      <w:tr>
-        <w:tc>
-          <w:tcPr>
-            <w:cnfStyle w:val="001000000000" w:firstRow="0" w:lastRow="0" w:firstColumn="1" w:lastColumn="0" w:oddVBand="0" w:evenVBand="0" w:oddHBand="0" w:evenHBand="0" w:firstRowFirstColumn="0" w:firstRowLastColumn="0" w:lastRowFirstColumn="0" w:lastRowLastColumn="0"/>
-            <w:tcW w:w="3215" w:type="dxa"/>
-          </w:tcPr>
-          <w:p>
-            <w:pPr>
-              <w:pStyle w:val="Heading2"/>
-              <w:outlineLvl w:val="1"/>
-              <w:rPr>
-                <w:color w:val="auto"/>
-                <w:sz w:val="20"/>
-                <w:szCs w:val="20"/>
-              </w:rPr>
-            </w:pPr>
-            <w:r>
-              <w:rPr>
-                <w:color w:val="auto"/>
-                <w:sz w:val="20"/>
-                <w:szCs w:val="20"/>
-              </w:rPr>
-              <w:t>Productionalize the final (most accurate) generative model, for usage within the ROOT framework, ideally without adding additional dependencies</w:t>
-            </w:r>
-          </w:p>
-        </w:tc>
-        <w:tc>
-          <w:tcPr>
-            <w:tcW w:w="3544" w:type="dxa"/>
-          </w:tcPr>
-          <w:p>
-            <w:pPr>
-              <w:pStyle w:val="Heading2"/>
-              <w:outlineLvl w:val="1"/>
-              <w:cnfStyle w:val="000000000000" w:firstRow="0" w:lastRow="0" w:firstColumn="0" w:lastColumn="0" w:oddVBand="0" w:evenVBand="0" w:oddHBand="0" w:evenHBand="0" w:firstRowFirstColumn="0" w:firstRowLastColumn="0" w:lastRowFirstColumn="0" w:lastRowLastColumn="0"/>
-              <w:rPr>
-                <w:color w:val="auto"/>
-                <w:sz w:val="20"/>
-                <w:szCs w:val="20"/>
-              </w:rPr>
-            </w:pPr>
-          </w:p>
-        </w:tc>
-        <w:tc>
-          <w:tcPr>
-            <w:tcW w:w="2977" w:type="dxa"/>
-          </w:tcPr>
-          <w:p>
-            <w:pPr>
-              <w:pStyle w:val="Heading2"/>
-              <w:outlineLvl w:val="1"/>
-              <w:cnfStyle w:val="000000000000" w:firstRow="0" w:lastRow="0" w:firstColumn="0" w:lastColumn="0" w:oddVBand="0" w:evenVBand="0" w:oddHBand="0" w:evenHBand="0" w:firstRowFirstColumn="0" w:firstRowLastColumn="0" w:lastRowFirstColumn="0" w:lastRowLastColumn="0"/>
-              <w:rPr>
-                <w:color w:val="auto"/>
-                <w:sz w:val="20"/>
-                <w:szCs w:val="20"/>
-              </w:rPr>
-            </w:pPr>
-          </w:p>
-        </w:tc>
-      </w:tr>
-      <w:tr>
-        <w:trPr>
-          <w:cnfStyle w:val="000000100000" w:firstRow="0" w:lastRow="0" w:firstColumn="0" w:lastColumn="0" w:oddVBand="0" w:evenVBand="0" w:oddHBand="1" w:evenHBand="0" w:firstRowFirstColumn="0" w:firstRowLastColumn="0" w:lastRowFirstColumn="0" w:lastRowLastColumn="0"/>
-        </w:trPr>
-        <w:tc>
-          <w:tcPr>
-            <w:cnfStyle w:val="001000000000" w:firstRow="0" w:lastRow="0" w:firstColumn="1" w:lastColumn="0" w:oddVBand="0" w:evenVBand="0" w:oddHBand="0" w:evenHBand="0" w:firstRowFirstColumn="0" w:firstRowLastColumn="0" w:lastRowFirstColumn="0" w:lastRowLastColumn="0"/>
-            <w:tcW w:w="3215" w:type="dxa"/>
-          </w:tcPr>
-          <w:p>
-            <w:pPr>
-              <w:pStyle w:val="Heading2"/>
-              <w:outlineLvl w:val="1"/>
-              <w:rPr>
-                <w:color w:val="auto"/>
-                <w:sz w:val="20"/>
-                <w:szCs w:val="20"/>
-              </w:rPr>
-            </w:pPr>
-            <w:r>
-              <w:rPr>
-                <w:color w:val="auto"/>
-                <w:sz w:val="20"/>
-                <w:szCs w:val="20"/>
-              </w:rPr>
-              <w:t>Statistical Analysis and Final Dissertation Write-up</w:t>
-            </w:r>
-          </w:p>
-        </w:tc>
-        <w:tc>
-          <w:tcPr>
-            <w:tcW w:w="3544" w:type="dxa"/>
-          </w:tcPr>
-          <w:p>
-            <w:pPr>
-              <w:pStyle w:val="Heading2"/>
-              <w:outlineLvl w:val="1"/>
-              <w:cnfStyle w:val="000000100000" w:firstRow="0" w:lastRow="0" w:firstColumn="0" w:lastColumn="0" w:oddVBand="0" w:evenVBand="0" w:oddHBand="1" w:evenHBand="0" w:firstRowFirstColumn="0" w:firstRowLastColumn="0" w:lastRowFirstColumn="0" w:lastRowLastColumn="0"/>
-              <w:rPr>
-                <w:color w:val="auto"/>
-                <w:sz w:val="20"/>
-                <w:szCs w:val="20"/>
-              </w:rPr>
-            </w:pPr>
-          </w:p>
-        </w:tc>
-        <w:tc>
-          <w:tcPr>
-            <w:tcW w:w="2977" w:type="dxa"/>
-          </w:tcPr>
-          <w:p>
-            <w:pPr>
-              <w:pStyle w:val="Heading2"/>
-              <w:outlineLvl w:val="1"/>
-              <w:cnfStyle w:val="000000100000" w:firstRow="0" w:lastRow="0" w:firstColumn="0" w:lastColumn="0" w:oddVBand="0" w:evenVBand="0" w:oddHBand="1" w:evenHBand="0" w:firstRowFirstColumn="0" w:firstRowLastColumn="0" w:lastRowFirstColumn="0" w:lastRowLastColumn="0"/>
-              <w:rPr>
-                <w:color w:val="auto"/>
-                <w:sz w:val="20"/>
-                <w:szCs w:val="20"/>
-              </w:rPr>
-            </w:pPr>
-          </w:p>
-        </w:tc>
-      </w:tr>
-      <w:tr>
-        <w:tc>
-          <w:tcPr>
-            <w:cnfStyle w:val="001000000000" w:firstRow="0" w:lastRow="0" w:firstColumn="1" w:lastColumn="0" w:oddVBand="0" w:evenVBand="0" w:oddHBand="0" w:evenHBand="0" w:firstRowFirstColumn="0" w:firstRowLastColumn="0" w:lastRowFirstColumn="0" w:lastRowLastColumn="0"/>
-            <w:tcW w:w="3215" w:type="dxa"/>
-          </w:tcPr>
-          <w:p>
-            <w:pPr>
-              <w:pStyle w:val="Heading2"/>
-              <w:outlineLvl w:val="1"/>
-              <w:rPr>
-                <w:color w:val="auto"/>
-                <w:sz w:val="20"/>
-                <w:szCs w:val="20"/>
-              </w:rPr>
-            </w:pPr>
-            <w:r>
-              <w:rPr>
-                <w:color w:val="auto"/>
-                <w:sz w:val="20"/>
-                <w:szCs w:val="20"/>
-              </w:rPr>
-              <w:t xml:space="preserve">Final </w:t>
-            </w:r>
-            <w:r>
-              <w:rPr>
-                <w:color w:val="auto"/>
-                <w:sz w:val="20"/>
-                <w:szCs w:val="20"/>
-              </w:rPr>
-              <w:t>Submission of Dissertation</w:t>
-            </w:r>
-          </w:p>
-        </w:tc>
-        <w:tc>
-          <w:tcPr>
-            <w:tcW w:w="3544" w:type="dxa"/>
-          </w:tcPr>
-          <w:p>
-            <w:pPr>
-              <w:pStyle w:val="Heading2"/>
-              <w:outlineLvl w:val="1"/>
-              <w:cnfStyle w:val="000000000000" w:firstRow="0" w:lastRow="0" w:firstColumn="0" w:lastColumn="0" w:oddVBand="0" w:evenVBand="0" w:oddHBand="0" w:evenHBand="0" w:firstRowFirstColumn="0" w:firstRowLastColumn="0" w:lastRowFirstColumn="0" w:lastRowLastColumn="0"/>
-              <w:rPr>
-                <w:color w:val="auto"/>
-                <w:sz w:val="20"/>
-                <w:szCs w:val="20"/>
-              </w:rPr>
-            </w:pPr>
-          </w:p>
-        </w:tc>
-        <w:tc>
-          <w:tcPr>
-            <w:tcW w:w="2977" w:type="dxa"/>
-          </w:tcPr>
-          <w:p>
-            <w:pPr>
-              <w:pStyle w:val="Heading2"/>
-              <w:outlineLvl w:val="1"/>
-              <w:cnfStyle w:val="000000000000" w:firstRow="0" w:lastRow="0" w:firstColumn="0" w:lastColumn="0" w:oddVBand="0" w:evenVBand="0" w:oddHBand="0" w:evenHBand="0" w:firstRowFirstColumn="0" w:firstRowLastColumn="0" w:lastRowFirstColumn="0" w:lastRowLastColumn="0"/>
-              <w:rPr>
-                <w:color w:val="auto"/>
-                <w:sz w:val="20"/>
-                <w:szCs w:val="20"/>
-              </w:rPr>
-            </w:pPr>
-          </w:p>
-        </w:tc>
-      </w:tr>
-    </w:tbl>
-    <w:p>
-      <w:pPr>
-        <w:pStyle w:val="Heading2"/>
-      </w:pPr>
       <w:r>
         <w:br w:type="page"/>
       </w:r>
@@ -6720,16 +4516,21 @@
       <w:pPr>
         <w:pStyle w:val="Heading1"/>
       </w:pPr>
-      <w:bookmarkStart w:id="33" w:name="_Toc526600348"/>
+      <w:bookmarkStart w:id="32" w:name="_Toc526600348"/>
       <w:r>
         <w:t>Dedication</w:t>
       </w:r>
+      <w:bookmarkEnd w:id="32"/>
+    </w:p>
+    <w:p/>
+    <w:p>
+      <w:r>
+        <w:t>This dissertation</w:t>
+      </w:r>
+      <w:bookmarkStart w:id="33" w:name="_GoBack"/>
       <w:bookmarkEnd w:id="33"/>
-    </w:p>
-    <w:p/>
-    <w:p>
-      <w:r>
-        <w:t>This dissertation is dedicated to my mother, Elizabeth Suzanna Bloem Viljoen</w:t>
+      <w:r>
+        <w:t xml:space="preserve"> is dedicated to my mother, Elizabeth Suzanna Bloem Viljoen</w:t>
       </w:r>
       <w:r>
         <w:t>, who has always inspired me to follow my higher passions, despite</w:t>
@@ -26631,7 +24432,7 @@
     <w:charset w:val="00"/>
     <w:family w:val="roman"/>
     <w:pitch w:val="variable"/>
-    <w:sig w:usb0="E0002EFF" w:usb1="C000785B" w:usb2="00000009" w:usb3="00000000" w:csb0="000001FF" w:csb1="00000000"/>
+    <w:sig w:usb0="E0002AFF" w:usb1="C0007843" w:usb2="00000009" w:usb3="00000000" w:csb0="000001FF" w:csb1="00000000"/>
   </w:font>
   <w:font w:name="Symbol">
     <w:panose1 w:val="05050102010706020507"/>
@@ -26673,21 +24474,21 @@
     <w:charset w:val="00"/>
     <w:family w:val="swiss"/>
     <w:pitch w:val="variable"/>
-    <w:sig w:usb0="E0002EFF" w:usb1="C000785B" w:usb2="00000009" w:usb3="00000000" w:csb0="000001FF" w:csb1="00000000"/>
+    <w:sig w:usb0="E0002AFF" w:usb1="C0007843" w:usb2="00000009" w:usb3="00000000" w:csb0="000001FF" w:csb1="00000000"/>
   </w:font>
   <w:font w:name="Calibri">
     <w:panose1 w:val="020F0502020204030204"/>
     <w:charset w:val="00"/>
     <w:family w:val="swiss"/>
     <w:pitch w:val="variable"/>
-    <w:sig w:usb0="E0002AFF" w:usb1="C000247B" w:usb2="00000009" w:usb3="00000000" w:csb0="000001FF" w:csb1="00000000"/>
+    <w:sig w:usb0="E00002FF" w:usb1="4000ACFF" w:usb2="00000001" w:usb3="00000000" w:csb0="0000019F" w:csb1="00000000"/>
   </w:font>
   <w:font w:name="Calibri Light">
     <w:panose1 w:val="020F0302020204030204"/>
     <w:charset w:val="00"/>
     <w:family w:val="swiss"/>
     <w:pitch w:val="variable"/>
-    <w:sig w:usb0="E0002AFF" w:usb1="C000247B" w:usb2="00000009" w:usb3="00000000" w:csb0="000001FF" w:csb1="00000000"/>
+    <w:sig w:usb0="A00002EF" w:usb1="4000207B" w:usb2="00000000" w:usb3="00000000" w:csb0="0000009F" w:csb1="00000000"/>
   </w:font>
 </w:fonts>
 </file>
@@ -27816,7 +25617,7 @@
 </file>
 
 <file path=customXml/itemProps1.xml><?xml version="1.0" encoding="utf-8"?>
-<ds:datastoreItem xmlns:ds="http://schemas.openxmlformats.org/officeDocument/2006/customXml" ds:itemID="{D9ED0B9A-B0D1-47C9-A2B1-20BE9EEFC624}">
+<ds:datastoreItem xmlns:ds="http://schemas.openxmlformats.org/officeDocument/2006/customXml" ds:itemID="{20BDE245-9753-4955-AADA-1763C0395408}">
   <ds:schemaRefs>
     <ds:schemaRef ds:uri="http://schemas.openxmlformats.org/officeDocument/2006/bibliography"/>
   </ds:schemaRefs>

</xml_diff>

<commit_message>
Pion Rejection Electron Efficiency
</commit_message>
<xml_diff>
--- a/Thesis/MScThesisChristiaanGerhardusViljoen.docx
+++ b/Thesis/MScThesisChristiaanGerhardusViljoen.docx
@@ -8581,8 +8581,6 @@
       <w:r>
         <w:t xml:space="preserve"> factor</w:t>
       </w:r>
-      <w:bookmarkStart w:id="68" w:name="_GoBack"/>
-      <w:bookmarkEnd w:id="68"/>
       <w:r>
         <w:t>.</w:t>
       </w:r>
@@ -8607,7 +8605,11 @@
         <w:t xml:space="preserve">(proton-Lead) </w:t>
       </w:r>
       <w:r>
-        <w:t>collisions, with resolution improving by about 40% when TRD data is included in track reconstruction</w:t>
+        <w:t xml:space="preserve">collisions, with resolution improving by about 40% when TRD data is included in track </w:t>
+      </w:r>
+      <w:r>
+        <w:lastRenderedPageBreak/>
+        <w:t>reconstruction</w:t>
       </w:r>
       <w:sdt>
         <w:sdtPr>
@@ -8636,6 +8638,20 @@
         </w:sdtContent>
       </w:sdt>
       <w:r>
+        <w:t xml:space="preserve">, with electron efficiency </w:t>
+      </w:r>
+      <w:r>
+        <w:t xml:space="preserve">achieved </w:t>
+      </w:r>
+      <w:r>
+        <w:t>in this momentum range bein</w:t>
+      </w:r>
+      <w:r>
+        <w:t>g around 90[citation needed]</w:t>
+      </w:r>
+      <w:bookmarkStart w:id="68" w:name="_GoBack"/>
+      <w:bookmarkEnd w:id="68"/>
+      <w:r>
         <w:t>.</w:t>
       </w:r>
     </w:p>
@@ -8645,7 +8661,6 @@
         <w:jc w:val="center"/>
       </w:pPr>
       <w:r>
-        <w:lastRenderedPageBreak/>
         <w:t>Performance of ALICE Detectors and Analysis Methods</w:t>
       </w:r>
     </w:p>
@@ -26845,7 +26860,7 @@
 </file>
 
 <file path=customXml/itemProps1.xml><?xml version="1.0" encoding="utf-8"?>
-<ds:datastoreItem xmlns:ds="http://schemas.openxmlformats.org/officeDocument/2006/customXml" ds:itemID="{D1556EC8-0DC3-4D57-B6CD-7EF8C18367D1}">
+<ds:datastoreItem xmlns:ds="http://schemas.openxmlformats.org/officeDocument/2006/customXml" ds:itemID="{4D1D1333-5061-4308-BD00-A2B918B7C5C5}">
   <ds:schemaRefs>
     <ds:schemaRef ds:uri="http://schemas.openxmlformats.org/officeDocument/2006/bibliography"/>
   </ds:schemaRefs>

</xml_diff>

<commit_message>
Added initial root file extraction backgr+methods
</commit_message>
<xml_diff>
--- a/Thesis/MScThesisChristiaanGerhardusViljoen.docx
+++ b/Thesis/MScThesisChristiaanGerhardusViljoen.docx
@@ -48,7 +48,15 @@
             <w:bookmarkStart w:id="4" w:name="_Toc526595201"/>
             <w:bookmarkStart w:id="5" w:name="_Toc526600342"/>
             <w:r>
-              <w:t>Christiaan Gerhardus Viljoen</w:t>
+              <w:t xml:space="preserve">Christiaan </w:t>
+            </w:r>
+            <w:proofErr w:type="spellStart"/>
+            <w:r>
+              <w:t>Gerhardus</w:t>
+            </w:r>
+            <w:proofErr w:type="spellEnd"/>
+            <w:r>
+              <w:t xml:space="preserve"> Viljoen</w:t>
             </w:r>
             <w:bookmarkEnd w:id="0"/>
             <w:bookmarkEnd w:id="1"/>
@@ -77,7 +85,11 @@
             <w:bookmarkStart w:id="11" w:name="_Toc526597117"/>
             <w:bookmarkStart w:id="12" w:name="_Toc526600343"/>
             <w:r>
-              <w:t>Dr Thomas Dietel</w:t>
+              <w:t xml:space="preserve">Dr Thomas </w:t>
+            </w:r>
+            <w:proofErr w:type="spellStart"/>
+            <w:r>
+              <w:t>Dietel</w:t>
             </w:r>
             <w:bookmarkEnd w:id="6"/>
             <w:bookmarkEnd w:id="7"/>
@@ -86,6 +98,7 @@
             <w:bookmarkEnd w:id="10"/>
             <w:bookmarkEnd w:id="11"/>
             <w:bookmarkEnd w:id="12"/>
+            <w:proofErr w:type="spellEnd"/>
           </w:p>
         </w:tc>
       </w:tr>
@@ -589,12 +602,22 @@
         <w:t>European Organization for Nuclear Research</w:t>
       </w:r>
       <w:r>
-        <w:t>/ Organisation Européenne</w:t>
-      </w:r>
+        <w:t xml:space="preserve">/ Organisation </w:t>
+      </w:r>
+      <w:proofErr w:type="spellStart"/>
+      <w:r>
+        <w:t>Européenne</w:t>
+      </w:r>
+      <w:proofErr w:type="spellEnd"/>
       <w:r>
         <w:br/>
-        <w:t>pour la Recherche Nucléaire</w:t>
-      </w:r>
+        <w:t xml:space="preserve">pour la Recherche </w:t>
+      </w:r>
+      <w:proofErr w:type="spellStart"/>
+      <w:r>
+        <w:t>Nucléaire</w:t>
+      </w:r>
+      <w:proofErr w:type="spellEnd"/>
     </w:p>
     <w:p>
       <w:pPr>
@@ -3313,16 +3336,37 @@
       <w:pPr>
         <w:pStyle w:val="Heading1"/>
       </w:pPr>
+      <w:proofErr w:type="spellStart"/>
       <w:r>
         <w:lastRenderedPageBreak/>
-        <w:t>Github Repository</w:t>
+        <w:t>Github</w:t>
+      </w:r>
+      <w:proofErr w:type="spellEnd"/>
+      <w:r>
+        <w:t xml:space="preserve"> Repository</w:t>
       </w:r>
       <w:bookmarkEnd w:id="31"/>
     </w:p>
     <w:p/>
     <w:p>
       <w:r>
-        <w:t>A Github repository containing all files relating to this Masters Dissertation exists at:</w:t>
+        <w:t xml:space="preserve">A </w:t>
+      </w:r>
+      <w:proofErr w:type="spellStart"/>
+      <w:r>
+        <w:t>Github</w:t>
+      </w:r>
+      <w:proofErr w:type="spellEnd"/>
+      <w:r>
+        <w:t xml:space="preserve"> repository containing all files relating to this </w:t>
+      </w:r>
+      <w:proofErr w:type="gramStart"/>
+      <w:r>
+        <w:t>Masters</w:t>
+      </w:r>
+      <w:proofErr w:type="gramEnd"/>
+      <w:r>
+        <w:t xml:space="preserve"> Dissertation exists at:</w:t>
       </w:r>
     </w:p>
     <w:p>
@@ -3351,7 +3395,15 @@
     <w:p/>
     <w:p>
       <w:r>
-        <w:t>This dissertation is dedicated to my mother, Elizabeth Suzanna Bloem Viljoen</w:t>
+        <w:t xml:space="preserve">This dissertation is dedicated to my mother, Elizabeth Suzanna </w:t>
+      </w:r>
+      <w:proofErr w:type="spellStart"/>
+      <w:r>
+        <w:t>Bloem</w:t>
+      </w:r>
+      <w:proofErr w:type="spellEnd"/>
+      <w:r>
+        <w:t xml:space="preserve"> Viljoen</w:t>
       </w:r>
       <w:r>
         <w:t>, who has always inspired me to follow my higher passions, despite</w:t>
@@ -3397,8 +3449,13 @@
         <w:t>I would like to thank my father, Chris</w:t>
       </w:r>
       <w:r>
-        <w:t>tiaan Gerhardus</w:t>
-      </w:r>
+        <w:t xml:space="preserve">tiaan </w:t>
+      </w:r>
+      <w:proofErr w:type="spellStart"/>
+      <w:r>
+        <w:t>Gerhardus</w:t>
+      </w:r>
+      <w:proofErr w:type="spellEnd"/>
       <w:r>
         <w:t xml:space="preserve"> Viljoen, for all the support –</w:t>
       </w:r>
@@ -3420,12 +3477,28 @@
         <w:t>thank</w:t>
       </w:r>
       <w:r>
-        <w:t xml:space="preserve"> my aunt, Professor Emma Ruttkamp-Bloem, for all the mentoring she has provided to me in navigating the world of academia, and for the inspiration that her own academic career instils in me.</w:t>
-      </w:r>
-    </w:p>
-    <w:p>
-      <w:r>
-        <w:t>Thirdly, I want to thank Dr Thomas Dietel for providing me with this immense opportunity to be part of the largest scientific experimen</w:t>
+        <w:t xml:space="preserve"> my aunt, Professor Emma </w:t>
+      </w:r>
+      <w:proofErr w:type="spellStart"/>
+      <w:r>
+        <w:t>Ruttkamp-Bloem</w:t>
+      </w:r>
+      <w:proofErr w:type="spellEnd"/>
+      <w:r>
+        <w:t>, for all the mentoring she has provided to me in navigating the world of academia, and for the inspiration that her own academic career instils in me.</w:t>
+      </w:r>
+    </w:p>
+    <w:p>
+      <w:r>
+        <w:t xml:space="preserve">Thirdly, I want to thank Dr Thomas </w:t>
+      </w:r>
+      <w:proofErr w:type="spellStart"/>
+      <w:r>
+        <w:t>Dietel</w:t>
+      </w:r>
+      <w:proofErr w:type="spellEnd"/>
+      <w:r>
+        <w:t xml:space="preserve"> for providing me with this immense opportunity to be part of the largest scientific experimen</w:t>
       </w:r>
       <w:r>
         <w:t>t in human history</w:t>
@@ -3668,7 +3741,29 @@
                 <w:szCs w:val="22"/>
                 <w:lang w:val="en-GB" w:eastAsia="en-GB"/>
               </w:rPr>
-              <w:t>Christiaan Gerhardus Viljoen</w:t>
+              <w:t xml:space="preserve">Christiaan </w:t>
+            </w:r>
+            <w:proofErr w:type="spellStart"/>
+            <w:r>
+              <w:rPr>
+                <w:rFonts w:ascii="Arial" w:eastAsia="Times New Roman" w:hAnsi="Arial" w:cs="Arial"/>
+                <w:bCs/>
+                <w:sz w:val="20"/>
+                <w:szCs w:val="22"/>
+                <w:lang w:val="en-GB" w:eastAsia="en-GB"/>
+              </w:rPr>
+              <w:t>Gerhardus</w:t>
+            </w:r>
+            <w:proofErr w:type="spellEnd"/>
+            <w:r>
+              <w:rPr>
+                <w:rFonts w:ascii="Arial" w:eastAsia="Times New Roman" w:hAnsi="Arial" w:cs="Arial"/>
+                <w:bCs/>
+                <w:sz w:val="20"/>
+                <w:szCs w:val="22"/>
+                <w:lang w:val="en-GB" w:eastAsia="en-GB"/>
+              </w:rPr>
+              <w:t xml:space="preserve"> Viljoen</w:t>
             </w:r>
           </w:p>
         </w:tc>
@@ -4044,8 +4139,20 @@
                 <w:szCs w:val="22"/>
                 <w:lang w:val="en-GB" w:eastAsia="en-GB"/>
               </w:rPr>
-              <w:t>Dr Thomas Dietel</w:t>
-            </w:r>
+              <w:t xml:space="preserve">Dr Thomas </w:t>
+            </w:r>
+            <w:proofErr w:type="spellStart"/>
+            <w:r>
+              <w:rPr>
+                <w:rFonts w:ascii="Arial" w:eastAsia="Times New Roman" w:hAnsi="Arial" w:cs="Arial"/>
+                <w:bCs/>
+                <w:sz w:val="20"/>
+                <w:szCs w:val="22"/>
+                <w:lang w:val="en-GB" w:eastAsia="en-GB"/>
+              </w:rPr>
+              <w:t>Dietel</w:t>
+            </w:r>
+            <w:proofErr w:type="spellEnd"/>
           </w:p>
         </w:tc>
       </w:tr>
@@ -4462,7 +4569,31 @@
                 <w:szCs w:val="22"/>
                 <w:lang w:val="en-GB" w:eastAsia="en-GB"/>
               </w:rPr>
-              <w:t>Christiaan Gerhardus Viljoen</w:t>
+              <w:t xml:space="preserve">Christiaan </w:t>
+            </w:r>
+            <w:proofErr w:type="spellStart"/>
+            <w:r>
+              <w:rPr>
+                <w:rFonts w:ascii="Arial" w:eastAsia="Times New Roman" w:hAnsi="Arial" w:cs="Arial"/>
+                <w:b/>
+                <w:bCs/>
+                <w:sz w:val="20"/>
+                <w:szCs w:val="22"/>
+                <w:lang w:val="en-GB" w:eastAsia="en-GB"/>
+              </w:rPr>
+              <w:t>Gerhardus</w:t>
+            </w:r>
+            <w:proofErr w:type="spellEnd"/>
+            <w:r>
+              <w:rPr>
+                <w:rFonts w:ascii="Arial" w:eastAsia="Times New Roman" w:hAnsi="Arial" w:cs="Arial"/>
+                <w:b/>
+                <w:bCs/>
+                <w:sz w:val="20"/>
+                <w:szCs w:val="22"/>
+                <w:lang w:val="en-GB" w:eastAsia="en-GB"/>
+              </w:rPr>
+              <w:t xml:space="preserve"> Viljoen</w:t>
             </w:r>
           </w:p>
         </w:tc>
@@ -4577,7 +4708,29 @@
                 <w:szCs w:val="22"/>
                 <w:lang w:val="en-US" w:eastAsia="en-GB"/>
               </w:rPr>
-              <w:t xml:space="preserve">this thesis/dissertation has been submitted to the Turnitin module (or equivalent similarity and originality checking software). </w:t>
+              <w:t xml:space="preserve">this thesis/dissertation has been submitted to the </w:t>
+            </w:r>
+            <w:proofErr w:type="spellStart"/>
+            <w:r>
+              <w:rPr>
+                <w:rFonts w:ascii="Calibri" w:eastAsia="Times New Roman" w:hAnsi="Calibri" w:cs="Calibri"/>
+                <w:bCs/>
+                <w:sz w:val="22"/>
+                <w:szCs w:val="22"/>
+                <w:lang w:val="en-US" w:eastAsia="en-GB"/>
+              </w:rPr>
+              <w:t>Turnitin</w:t>
+            </w:r>
+            <w:proofErr w:type="spellEnd"/>
+            <w:r>
+              <w:rPr>
+                <w:rFonts w:ascii="Calibri" w:eastAsia="Times New Roman" w:hAnsi="Calibri" w:cs="Calibri"/>
+                <w:bCs/>
+                <w:sz w:val="22"/>
+                <w:szCs w:val="22"/>
+                <w:lang w:val="en-US" w:eastAsia="en-GB"/>
+              </w:rPr>
+              <w:t xml:space="preserve"> module (or equivalent similarity and originality checking software). </w:t>
             </w:r>
             <w:r>
               <w:rPr>
@@ -4608,7 +4761,29 @@
                 <w:szCs w:val="22"/>
                 <w:lang w:val="en-US" w:eastAsia="en-GB"/>
               </w:rPr>
-              <w:t>I confirm that I have discussed and resolved any concerns emanating from the Turnitin report with my supervisor.</w:t>
+              <w:t xml:space="preserve">I confirm that I have discussed and resolved any concerns emanating from the </w:t>
+            </w:r>
+            <w:proofErr w:type="spellStart"/>
+            <w:r>
+              <w:rPr>
+                <w:rFonts w:ascii="Calibri" w:eastAsia="Times New Roman" w:hAnsi="Calibri" w:cs="Calibri"/>
+                <w:bCs/>
+                <w:sz w:val="22"/>
+                <w:szCs w:val="22"/>
+                <w:lang w:val="en-US" w:eastAsia="en-GB"/>
+              </w:rPr>
+              <w:t>Turnitin</w:t>
+            </w:r>
+            <w:proofErr w:type="spellEnd"/>
+            <w:r>
+              <w:rPr>
+                <w:rFonts w:ascii="Calibri" w:eastAsia="Times New Roman" w:hAnsi="Calibri" w:cs="Calibri"/>
+                <w:bCs/>
+                <w:sz w:val="22"/>
+                <w:szCs w:val="22"/>
+                <w:lang w:val="en-US" w:eastAsia="en-GB"/>
+              </w:rPr>
+              <w:t xml:space="preserve"> report with my supervisor.</w:t>
             </w:r>
           </w:p>
         </w:tc>
@@ -4990,8 +5165,21 @@
                 <w:szCs w:val="22"/>
                 <w:lang w:val="en-GB" w:eastAsia="en-GB"/>
               </w:rPr>
-              <w:t>Dr Thomas Dietel</w:t>
-            </w:r>
+              <w:t xml:space="preserve">Dr Thomas </w:t>
+            </w:r>
+            <w:proofErr w:type="spellStart"/>
+            <w:r>
+              <w:rPr>
+                <w:rFonts w:ascii="Arial" w:eastAsia="Times New Roman" w:hAnsi="Arial" w:cs="Arial"/>
+                <w:b/>
+                <w:bCs/>
+                <w:sz w:val="20"/>
+                <w:szCs w:val="22"/>
+                <w:lang w:val="en-GB" w:eastAsia="en-GB"/>
+              </w:rPr>
+              <w:t>Dietel</w:t>
+            </w:r>
+            <w:proofErr w:type="spellEnd"/>
           </w:p>
         </w:tc>
         <w:tc>
@@ -5105,7 +5293,29 @@
                 <w:szCs w:val="22"/>
                 <w:lang w:val="en-US" w:eastAsia="en-GB"/>
               </w:rPr>
-              <w:t xml:space="preserve">this thesis/dissertation has been submitted to the Turnitin module (or equivalent similarity and originality checking software). </w:t>
+              <w:t xml:space="preserve">this thesis/dissertation has been submitted to the </w:t>
+            </w:r>
+            <w:proofErr w:type="spellStart"/>
+            <w:r>
+              <w:rPr>
+                <w:rFonts w:ascii="Calibri" w:eastAsia="Times New Roman" w:hAnsi="Calibri" w:cs="Calibri"/>
+                <w:bCs/>
+                <w:sz w:val="22"/>
+                <w:szCs w:val="22"/>
+                <w:lang w:val="en-US" w:eastAsia="en-GB"/>
+              </w:rPr>
+              <w:t>Turnitin</w:t>
+            </w:r>
+            <w:proofErr w:type="spellEnd"/>
+            <w:r>
+              <w:rPr>
+                <w:rFonts w:ascii="Calibri" w:eastAsia="Times New Roman" w:hAnsi="Calibri" w:cs="Calibri"/>
+                <w:bCs/>
+                <w:sz w:val="22"/>
+                <w:szCs w:val="22"/>
+                <w:lang w:val="en-US" w:eastAsia="en-GB"/>
+              </w:rPr>
+              <w:t xml:space="preserve"> module (or equivalent similarity and originality checking software). </w:t>
             </w:r>
             <w:r>
               <w:rPr>
@@ -5125,7 +5335,29 @@
                 <w:szCs w:val="22"/>
                 <w:lang w:val="en-US" w:eastAsia="en-GB"/>
               </w:rPr>
-              <w:t xml:space="preserve"> I confirm that I have discussed and resolved any concerns emanating from the Turnitin report with my student.</w:t>
+              <w:t xml:space="preserve"> I confirm that I have discussed and resolved any concerns emanating from the </w:t>
+            </w:r>
+            <w:proofErr w:type="spellStart"/>
+            <w:r>
+              <w:rPr>
+                <w:rFonts w:ascii="Calibri" w:eastAsia="Times New Roman" w:hAnsi="Calibri" w:cs="Calibri"/>
+                <w:bCs/>
+                <w:sz w:val="22"/>
+                <w:szCs w:val="22"/>
+                <w:lang w:val="en-US" w:eastAsia="en-GB"/>
+              </w:rPr>
+              <w:t>Turnitin</w:t>
+            </w:r>
+            <w:proofErr w:type="spellEnd"/>
+            <w:r>
+              <w:rPr>
+                <w:rFonts w:ascii="Calibri" w:eastAsia="Times New Roman" w:hAnsi="Calibri" w:cs="Calibri"/>
+                <w:bCs/>
+                <w:sz w:val="22"/>
+                <w:szCs w:val="22"/>
+                <w:lang w:val="en-US" w:eastAsia="en-GB"/>
+              </w:rPr>
+              <w:t xml:space="preserve"> report with my student.</w:t>
             </w:r>
           </w:p>
         </w:tc>
@@ -5856,7 +6088,15 @@
         <w:t>with</w:t>
       </w:r>
       <w:r>
-        <w:t>in the ALICE central barrel, it’s inner boundary sits at a radial distance of 2.90 m from the beam axis. It contains 522 chambers, each of which contains a fiber/ foam radiator, a 3 cm drift region and a multi-wire proportional chamber (MWPC) filled with Xenon-</w:t>
+        <w:t xml:space="preserve">in the ALICE central barrel, it’s inner boundary sits at a radial distance of 2.90 m from the beam axis. It contains 522 chambers, each of which contains a </w:t>
+      </w:r>
+      <w:proofErr w:type="spellStart"/>
+      <w:r>
+        <w:t>fiber</w:t>
+      </w:r>
+      <w:proofErr w:type="spellEnd"/>
+      <w:r>
+        <w:t>/ foam radiator, a 3 cm drift region and a multi-wire proportional chamber (MWPC) filled with Xenon-</w:t>
       </w:r>
       <m:oMath>
         <m:sSup>
@@ -6330,8 +6570,13 @@
         <w:t xml:space="preserve"> where</w:t>
       </w:r>
       <w:r>
-        <w:t xml:space="preserve"> the particle tracklet</w:t>
-      </w:r>
+        <w:t xml:space="preserve"> the particle </w:t>
+      </w:r>
+      <w:proofErr w:type="spellStart"/>
+      <w:r>
+        <w:t>tracklet</w:t>
+      </w:r>
+      <w:proofErr w:type="spellEnd"/>
       <w:r>
         <w:t xml:space="preserve"> passed through the radiator</w:t>
       </w:r>
@@ -7158,7 +7403,15 @@
         <w:t xml:space="preserve"> detector performance</w:t>
       </w:r>
       <w:r>
-        <w:t xml:space="preserve"> is quantified by pion efficiency, which is the proportion of pions misclassified as electrons (i.e. the False Positive Rate)</w:t>
+        <w:t xml:space="preserve"> is quantified by pion efficiency, which is the proportion of </w:t>
+      </w:r>
+      <w:proofErr w:type="spellStart"/>
+      <w:r>
+        <w:t>pions</w:t>
+      </w:r>
+      <w:proofErr w:type="spellEnd"/>
+      <w:r>
+        <w:t xml:space="preserve"> misclassified as electrons (i.e. the False Positive Rate)</w:t>
       </w:r>
       <w:r>
         <w:t xml:space="preserve">. The pion rejection factor is the inverse of this, i.e. </w:t>
@@ -7387,10 +7640,26 @@
         <w:t xml:space="preserve">, since </w:t>
       </w:r>
       <w:r>
-        <w:t>the process of eliminating pions will inevitably result in some elimination of e</w:t>
-      </w:r>
-      <w:r>
-        <w:t>lectrons misclassified as pions; so ideally</w:t>
+        <w:t xml:space="preserve">the process of eliminating </w:t>
+      </w:r>
+      <w:proofErr w:type="spellStart"/>
+      <w:r>
+        <w:t>pions</w:t>
+      </w:r>
+      <w:proofErr w:type="spellEnd"/>
+      <w:r>
+        <w:t xml:space="preserve"> will inevitably result in some elimination of e</w:t>
+      </w:r>
+      <w:r>
+        <w:t xml:space="preserve">lectrons misclassified as </w:t>
+      </w:r>
+      <w:proofErr w:type="spellStart"/>
+      <w:r>
+        <w:t>pions</w:t>
+      </w:r>
+      <w:proofErr w:type="spellEnd"/>
+      <w:r>
+        <w:t>; so ideally</w:t>
       </w:r>
       <w:r>
         <w:t xml:space="preserve"> one would want to maximize electron efficiency, whilst </w:t>
@@ -7428,7 +7697,15 @@
         <w:t>c</w:t>
       </w:r>
       <w:r>
-        <w:t xml:space="preserve">, a pion rejection factor of 410 is achievable in p-Pb </w:t>
+        <w:t>, a pion rejection factor of 410 is achievable in p-</w:t>
+      </w:r>
+      <w:proofErr w:type="spellStart"/>
+      <w:r>
+        <w:t>Pb</w:t>
+      </w:r>
+      <w:proofErr w:type="spellEnd"/>
+      <w:r>
+        <w:t xml:space="preserve"> </w:t>
       </w:r>
       <w:r>
         <w:t xml:space="preserve">(proton-Lead) </w:t>
@@ -7567,7 +7844,15 @@
         <w:t xml:space="preserve"> (.root)</w:t>
       </w:r>
       <w:r>
-        <w:t>, as well as an object container class (TTree), which facilitates statistical analysis of large datasets via vertical storage methods, and enabling analysis across files on local disks, shared file systems, and the Worldwide LHC Computing Grid (WLCG)</w:t>
+        <w:t>, as well as an object container class (</w:t>
+      </w:r>
+      <w:proofErr w:type="spellStart"/>
+      <w:r>
+        <w:t>TTree</w:t>
+      </w:r>
+      <w:proofErr w:type="spellEnd"/>
+      <w:r>
+        <w:t>), which facilitates statistical analysis of large datasets via vertical storage methods, and enabling analysis across files on local disks, shared file systems, and the Worldwide LHC Computing Grid (WLCG)</w:t>
       </w:r>
       <w:sdt>
         <w:sdtPr>
@@ -7618,11 +7903,24 @@
           <w:i/>
         </w:rPr>
       </w:pPr>
-      <w:r>
-        <w:t>AliROOT is an extension of ROOT, used specifically by the ALICE collaboration. It is an integrated ecosystem consisting of ev</w:t>
-      </w:r>
-      <w:r>
-        <w:t>ent generators (PYTHIA6, HIJING, DPMJET and ISAJET), Virtual Monte Carlo simulators (Geant3, Geant4 and Fluka) and</w:t>
+      <w:proofErr w:type="spellStart"/>
+      <w:r>
+        <w:t>AliROOT</w:t>
+      </w:r>
+      <w:proofErr w:type="spellEnd"/>
+      <w:r>
+        <w:t xml:space="preserve"> is an extension of ROOT, used specifically by the ALICE collaboration. It is an integrated ecosystem consisting of ev</w:t>
+      </w:r>
+      <w:r>
+        <w:t xml:space="preserve">ent generators (PYTHIA6, HIJING, DPMJET and ISAJET), Virtual Monte Carlo simulators (Geant3, Geant4 and </w:t>
+      </w:r>
+      <w:proofErr w:type="spellStart"/>
+      <w:r>
+        <w:t>Fluka</w:t>
+      </w:r>
+      <w:proofErr w:type="spellEnd"/>
+      <w:r>
+        <w:t>) and</w:t>
       </w:r>
       <w:r>
         <w:t xml:space="preserve"> various</w:t>
@@ -7634,7 +7932,15 @@
         <w:t xml:space="preserve"> </w:t>
       </w:r>
       <w:r>
-        <w:t>the ALICE Environment Grid Framework (AliEn) with the WLCG. This</w:t>
+        <w:t>the ALICE Environment Grid Framework (</w:t>
+      </w:r>
+      <w:proofErr w:type="spellStart"/>
+      <w:r>
+        <w:t>AliEn</w:t>
+      </w:r>
+      <w:proofErr w:type="spellEnd"/>
+      <w:r>
+        <w:t>) with the WLCG. This</w:t>
       </w:r>
       <w:r>
         <w:t xml:space="preserve"> architecture</w:t>
@@ -7865,8 +8171,21 @@
       <w:pPr>
         <w:pStyle w:val="Style1"/>
       </w:pPr>
-      <w:r>
-        <w:t xml:space="preserve">PyROOT and ROOT R are interfaces that allow seamless integration between ROOT and Python as well as R, respectively. Features include calling functions from any Python or R package within ROOT, translating datatypes between languages, as well as access to the R graphical system from within ROOT </w:t>
+      <w:proofErr w:type="spellStart"/>
+      <w:r>
+        <w:t>PyROOT</w:t>
+      </w:r>
+      <w:proofErr w:type="spellEnd"/>
+      <w:r>
+        <w:t xml:space="preserve"> and ROOT </w:t>
+      </w:r>
+      <w:proofErr w:type="spellStart"/>
+      <w:r>
+        <w:t>R are</w:t>
+      </w:r>
+      <w:proofErr w:type="spellEnd"/>
+      <w:r>
+        <w:t xml:space="preserve"> interfaces that allow seamless integration between ROOT and Python as well as R, respectively. Features include calling functions from any Python or R package within ROOT, translating datatypes between languages, as well as access to the R graphical system from within ROOT </w:t>
       </w:r>
       <w:sdt>
         <w:sdtPr>
@@ -7900,6 +8219,543 @@
     </w:p>
     <w:p>
       <w:pPr>
+        <w:pStyle w:val="Heading4"/>
+        <w:jc w:val="center"/>
+      </w:pPr>
+      <w:r>
+        <w:t xml:space="preserve">ROOT </w:t>
+      </w:r>
+      <w:r>
+        <w:t xml:space="preserve">File Structure &amp; </w:t>
+      </w:r>
+      <w:r>
+        <w:t>I/O</w:t>
+      </w:r>
+    </w:p>
+    <w:p>
+      <w:pPr>
+        <w:pStyle w:val="Style1"/>
+      </w:pPr>
+      <w:r>
+        <w:t xml:space="preserve">ROOT files </w:t>
+      </w:r>
+      <w:r>
+        <w:t xml:space="preserve">(extension </w:t>
+      </w:r>
+      <w:proofErr w:type="gramStart"/>
+      <w:r>
+        <w:t>".root</w:t>
+      </w:r>
+      <w:proofErr w:type="gramEnd"/>
+      <w:r>
+        <w:t xml:space="preserve">") </w:t>
+      </w:r>
+      <w:r>
+        <w:t>are</w:t>
+      </w:r>
+      <w:r>
+        <w:t xml:space="preserve"> binary</w:t>
+      </w:r>
+      <w:r>
+        <w:t xml:space="preserve"> storage</w:t>
+      </w:r>
+      <w:r>
+        <w:t xml:space="preserve"> files,</w:t>
+      </w:r>
+      <w:r>
+        <w:t xml:space="preserve"> comparable to UNIX file directories, an unlimited level of subdirectories containing files and other subdirectories can be contained in a ROOT file. Additionally, storage is implemented i</w:t>
+      </w:r>
+      <w:r>
+        <w:t>n a machine-independent manner.</w:t>
+      </w:r>
+    </w:p>
+    <w:p>
+      <w:pPr>
+        <w:pStyle w:val="Style1"/>
+      </w:pPr>
+      <w:r>
+        <w:t>Within ROOT,</w:t>
+      </w:r>
+      <w:r>
+        <w:t xml:space="preserve"> once loaded,</w:t>
+      </w:r>
+      <w:r>
+        <w:t xml:space="preserve"> a ROOT file exists as a </w:t>
+      </w:r>
+      <w:proofErr w:type="spellStart"/>
+      <w:r>
+        <w:t>TFile</w:t>
+      </w:r>
+      <w:proofErr w:type="spellEnd"/>
+      <w:r>
+        <w:t xml:space="preserve"> class, and </w:t>
+      </w:r>
+      <w:r>
+        <w:t>is generally opened as follows:</w:t>
+      </w:r>
+    </w:p>
+    <w:p>
+      <w:pPr>
+        <w:pStyle w:val="Code"/>
+      </w:pPr>
+      <w:proofErr w:type="gramStart"/>
+      <w:r>
+        <w:t>root[</w:t>
+      </w:r>
+      <w:proofErr w:type="gramEnd"/>
+      <w:r>
+        <w:t xml:space="preserve">] </w:t>
+      </w:r>
+      <w:proofErr w:type="spellStart"/>
+      <w:r>
+        <w:t>TFile</w:t>
+      </w:r>
+      <w:proofErr w:type="spellEnd"/>
+      <w:r>
+        <w:t xml:space="preserve"> f("</w:t>
+      </w:r>
+      <w:proofErr w:type="spellStart"/>
+      <w:r>
+        <w:t>demo.root</w:t>
+      </w:r>
+      <w:proofErr w:type="spellEnd"/>
+      <w:r>
+        <w:t>");</w:t>
+      </w:r>
+    </w:p>
+    <w:p>
+      <w:pPr>
+        <w:pStyle w:val="Style1"/>
+      </w:pPr>
+    </w:p>
+    <w:p>
+      <w:pPr>
+        <w:pStyle w:val="Style1"/>
+      </w:pPr>
+    </w:p>
+    <w:p>
+      <w:pPr>
+        <w:pStyle w:val="Style1"/>
+      </w:pPr>
+      <w:r>
+        <w:t xml:space="preserve">The </w:t>
+      </w:r>
+      <w:proofErr w:type="gramStart"/>
+      <w:r>
+        <w:t>Map(</w:t>
+      </w:r>
+      <w:proofErr w:type="gramEnd"/>
+      <w:r>
+        <w:t>) method can be used to view the structure of the file contents, including the byte index of specific objects, their individual sizes in bytes, Classes and Class descriptions. The first 100</w:t>
+      </w:r>
+      <w:r>
+        <w:t xml:space="preserve"> bytes contain the file header.</w:t>
+      </w:r>
+    </w:p>
+    <w:p>
+      <w:pPr>
+        <w:pStyle w:val="Style1"/>
+      </w:pPr>
+      <w:r>
+        <w:t xml:space="preserve">File recovery can be implemented by scanning and reimplementing the information in the header. This method can obviously only </w:t>
+      </w:r>
+      <w:proofErr w:type="spellStart"/>
+      <w:r>
+        <w:t>revocer</w:t>
+      </w:r>
+      <w:proofErr w:type="spellEnd"/>
+      <w:r>
+        <w:t xml:space="preserve"> the structure of a file, not i</w:t>
+      </w:r>
+      <w:r>
+        <w:t>ts contents.</w:t>
+      </w:r>
+    </w:p>
+    <w:p>
+      <w:pPr>
+        <w:pStyle w:val="Heading4"/>
+        <w:jc w:val="center"/>
+      </w:pPr>
+      <w:r>
+        <w:t>The Logical Root File &amp;</w:t>
+      </w:r>
+      <w:r>
+        <w:t xml:space="preserve"> </w:t>
+      </w:r>
+      <w:r>
+        <w:t>Direct Access</w:t>
+      </w:r>
+    </w:p>
+    <w:p>
+      <w:pPr>
+        <w:pStyle w:val="Style1"/>
+      </w:pPr>
+      <w:r>
+        <w:t xml:space="preserve">Specific objects can be accessed using a list of </w:t>
+      </w:r>
+      <w:proofErr w:type="spellStart"/>
+      <w:r>
+        <w:t>TKey</w:t>
+      </w:r>
+      <w:proofErr w:type="spellEnd"/>
+      <w:r>
+        <w:t xml:space="preserve"> objects, which serve as indices to specific </w:t>
+      </w:r>
+      <w:proofErr w:type="spellStart"/>
+      <w:proofErr w:type="gramStart"/>
+      <w:r>
+        <w:t>objects.We</w:t>
+      </w:r>
+      <w:proofErr w:type="spellEnd"/>
+      <w:proofErr w:type="gramEnd"/>
+      <w:r>
+        <w:t xml:space="preserve"> can g</w:t>
+      </w:r>
+      <w:r>
+        <w:t xml:space="preserve">et a list of </w:t>
+      </w:r>
+      <w:proofErr w:type="spellStart"/>
+      <w:r>
+        <w:t>TKeys</w:t>
+      </w:r>
+      <w:proofErr w:type="spellEnd"/>
+      <w:r>
+        <w:t>, as follows:</w:t>
+      </w:r>
+    </w:p>
+    <w:p>
+      <w:pPr>
+        <w:pStyle w:val="Code"/>
+      </w:pPr>
+      <w:proofErr w:type="gramStart"/>
+      <w:r>
+        <w:t>root[</w:t>
+      </w:r>
+      <w:proofErr w:type="gramEnd"/>
+      <w:r>
+        <w:t xml:space="preserve">] </w:t>
+      </w:r>
+      <w:proofErr w:type="spellStart"/>
+      <w:r>
+        <w:t>f.GetListOfKeys</w:t>
+      </w:r>
+      <w:proofErr w:type="spellEnd"/>
+      <w:r>
+        <w:t>()-&gt;Print();</w:t>
+      </w:r>
+    </w:p>
+    <w:p>
+      <w:pPr>
+        <w:pStyle w:val="Style1"/>
+      </w:pPr>
+      <w:r>
+        <w:t xml:space="preserve">We can then load a specific object into memory using its </w:t>
+      </w:r>
+      <w:proofErr w:type="spellStart"/>
+      <w:r>
+        <w:t>TKey</w:t>
+      </w:r>
+      <w:proofErr w:type="spellEnd"/>
+      <w:r>
+        <w:t xml:space="preserve">, for example if our </w:t>
+      </w:r>
+      <w:proofErr w:type="spellStart"/>
+      <w:r>
+        <w:t>TFile</w:t>
+      </w:r>
+      <w:proofErr w:type="spellEnd"/>
+      <w:r>
+        <w:t xml:space="preserve"> contains a single histogram (called "</w:t>
+      </w:r>
+      <w:proofErr w:type="spellStart"/>
+      <w:r>
+        <w:t>myHistogram</w:t>
+      </w:r>
+      <w:proofErr w:type="spellEnd"/>
+      <w:r>
+        <w:t>" in this example), w</w:t>
+      </w:r>
+      <w:r>
+        <w:t>e will see something like this:</w:t>
+      </w:r>
+    </w:p>
+    <w:p>
+      <w:pPr>
+        <w:pStyle w:val="Code"/>
+      </w:pPr>
+      <w:proofErr w:type="spellStart"/>
+      <w:r>
+        <w:t>TKey</w:t>
+      </w:r>
+      <w:proofErr w:type="spellEnd"/>
+      <w:r>
+        <w:t xml:space="preserve"> Name = </w:t>
+      </w:r>
+      <w:proofErr w:type="spellStart"/>
+      <w:r>
+        <w:t>myHistogram</w:t>
+      </w:r>
+      <w:proofErr w:type="spellEnd"/>
+      <w:r>
+        <w:t xml:space="preserve">, Title = </w:t>
+      </w:r>
+      <w:proofErr w:type="spellStart"/>
+      <w:r>
+        <w:t>histo</w:t>
+      </w:r>
+      <w:proofErr w:type="spellEnd"/>
+      <w:r>
+        <w:t xml:space="preserve"> nr:1, Cycle = 1</w:t>
+      </w:r>
+    </w:p>
+    <w:p>
+      <w:pPr>
+        <w:pStyle w:val="Style1"/>
+      </w:pPr>
+      <w:r>
+        <w:t>We can then load this hi</w:t>
+      </w:r>
+      <w:r>
+        <w:t>stogram into memory by calling:</w:t>
+      </w:r>
+    </w:p>
+    <w:p>
+      <w:pPr>
+        <w:pStyle w:val="Code"/>
+      </w:pPr>
+      <w:proofErr w:type="gramStart"/>
+      <w:r>
+        <w:t>root[</w:t>
+      </w:r>
+      <w:proofErr w:type="gramEnd"/>
+      <w:r>
+        <w:t>] TH1F *</w:t>
+      </w:r>
+      <w:proofErr w:type="spellStart"/>
+      <w:r>
+        <w:t>myHistogram</w:t>
+      </w:r>
+      <w:proofErr w:type="spellEnd"/>
+      <w:r>
+        <w:t xml:space="preserve"> = (TH1F*)</w:t>
+      </w:r>
+      <w:proofErr w:type="spellStart"/>
+      <w:r>
+        <w:t>f.Get</w:t>
+      </w:r>
+      <w:proofErr w:type="spellEnd"/>
+      <w:r>
+        <w:t>("</w:t>
+      </w:r>
+      <w:proofErr w:type="spellStart"/>
+      <w:r>
+        <w:t>myHistogram</w:t>
+      </w:r>
+      <w:proofErr w:type="spellEnd"/>
+      <w:r>
+        <w:t>")</w:t>
+      </w:r>
+    </w:p>
+    <w:p>
+      <w:pPr>
+        <w:pStyle w:val="Heading4"/>
+        <w:jc w:val="center"/>
+      </w:pPr>
+      <w:r>
+        <w:t>The Current Directory</w:t>
+      </w:r>
+    </w:p>
+    <w:p>
+      <w:pPr>
+        <w:pStyle w:val="Style1"/>
+      </w:pPr>
+      <w:r>
+        <w:t>Upon initializing Root, the current direc</w:t>
+      </w:r>
+      <w:r>
+        <w:t>tory is the ROOT session, i.e.:</w:t>
+      </w:r>
+    </w:p>
+    <w:p>
+      <w:pPr>
+        <w:pStyle w:val="Code"/>
+      </w:pPr>
+      <w:proofErr w:type="gramStart"/>
+      <w:r>
+        <w:t>root[</w:t>
+      </w:r>
+      <w:proofErr w:type="gramEnd"/>
+      <w:r>
+        <w:t xml:space="preserve">] </w:t>
+      </w:r>
+      <w:proofErr w:type="spellStart"/>
+      <w:r>
+        <w:t>gDirectory</w:t>
+      </w:r>
+      <w:proofErr w:type="spellEnd"/>
+      <w:r>
+        <w:t>-&gt;</w:t>
+      </w:r>
+      <w:proofErr w:type="spellStart"/>
+      <w:r>
+        <w:t>pwd</w:t>
+      </w:r>
+      <w:proofErr w:type="spellEnd"/>
+      <w:r>
+        <w:t>()</w:t>
+      </w:r>
+    </w:p>
+    <w:p>
+      <w:pPr>
+        <w:pStyle w:val="Code"/>
+      </w:pPr>
+      <w:proofErr w:type="spellStart"/>
+      <w:r>
+        <w:t>Rint</w:t>
+      </w:r>
+      <w:proofErr w:type="spellEnd"/>
+      <w:r>
+        <w:t>:/</w:t>
+      </w:r>
+    </w:p>
+    <w:p>
+      <w:pPr>
+        <w:pStyle w:val="Style1"/>
+      </w:pPr>
+      <w:r>
+        <w:t xml:space="preserve">But, since </w:t>
+      </w:r>
+      <w:proofErr w:type="gramStart"/>
+      <w:r>
+        <w:t>a .root</w:t>
+      </w:r>
+      <w:proofErr w:type="gramEnd"/>
+      <w:r>
+        <w:t xml:space="preserve"> file is in essence a UNIX directory: once it is loaded into memory, it becomes the current directory, i.e.:</w:t>
+      </w:r>
+    </w:p>
+    <w:p>
+      <w:pPr>
+        <w:pStyle w:val="Style1"/>
+      </w:pPr>
+    </w:p>
+    <w:p>
+      <w:pPr>
+        <w:pStyle w:val="Code"/>
+      </w:pPr>
+      <w:proofErr w:type="gramStart"/>
+      <w:r>
+        <w:t>root[</w:t>
+      </w:r>
+      <w:proofErr w:type="gramEnd"/>
+      <w:r>
+        <w:t xml:space="preserve">] </w:t>
+      </w:r>
+      <w:proofErr w:type="spellStart"/>
+      <w:r>
+        <w:t>TFile</w:t>
+      </w:r>
+      <w:proofErr w:type="spellEnd"/>
+      <w:r>
+        <w:t xml:space="preserve"> f1("AFile1.root");</w:t>
+      </w:r>
+    </w:p>
+    <w:p>
+      <w:pPr>
+        <w:pStyle w:val="Code"/>
+      </w:pPr>
+      <w:proofErr w:type="gramStart"/>
+      <w:r>
+        <w:lastRenderedPageBreak/>
+        <w:t>root[</w:t>
+      </w:r>
+      <w:proofErr w:type="gramEnd"/>
+      <w:r>
+        <w:t xml:space="preserve">] </w:t>
+      </w:r>
+      <w:proofErr w:type="spellStart"/>
+      <w:r>
+        <w:t>gDirectory</w:t>
+      </w:r>
+      <w:proofErr w:type="spellEnd"/>
+      <w:r>
+        <w:t>-&gt;</w:t>
+      </w:r>
+      <w:proofErr w:type="spellStart"/>
+      <w:r>
+        <w:t>pwd</w:t>
+      </w:r>
+      <w:proofErr w:type="spellEnd"/>
+      <w:r>
+        <w:t>()</w:t>
+      </w:r>
+    </w:p>
+    <w:p>
+      <w:pPr>
+        <w:pStyle w:val="Code"/>
+      </w:pPr>
+      <w:r>
+        <w:t>AFile1.root:/</w:t>
+      </w:r>
+    </w:p>
+    <w:p>
+      <w:pPr>
+        <w:pStyle w:val="Heading4"/>
+        <w:jc w:val="center"/>
+      </w:pPr>
+      <w:r>
+        <w:t>The Tree Object:</w:t>
+      </w:r>
+    </w:p>
+    <w:p>
+      <w:pPr>
+        <w:pStyle w:val="Style1"/>
+      </w:pPr>
+    </w:p>
+    <w:p>
+      <w:pPr>
+        <w:pStyle w:val="Style1"/>
+      </w:pPr>
+      <w:r>
+        <w:t xml:space="preserve">The </w:t>
+      </w:r>
+      <w:proofErr w:type="spellStart"/>
+      <w:r>
+        <w:t>TTree</w:t>
+      </w:r>
+      <w:proofErr w:type="spellEnd"/>
+      <w:r>
+        <w:t xml:space="preserve"> Class was specifically designed to optimize storage (i.e. in a more compressed </w:t>
+      </w:r>
+      <w:proofErr w:type="gramStart"/>
+      <w:r>
+        <w:t>format, and</w:t>
+      </w:r>
+      <w:proofErr w:type="gramEnd"/>
+      <w:r>
+        <w:t xml:space="preserve"> allowing faster access) of a large amount of objects of the same class.</w:t>
+      </w:r>
+    </w:p>
+    <w:p>
+      <w:pPr>
+        <w:pStyle w:val="Style1"/>
+      </w:pPr>
+    </w:p>
+    <w:p>
+      <w:pPr>
+        <w:pStyle w:val="Style1"/>
+      </w:pPr>
+      <w:r>
+        <w:t>...</w:t>
+      </w:r>
+    </w:p>
+    <w:p>
+      <w:pPr>
+        <w:pStyle w:val="Style1"/>
+      </w:pPr>
+    </w:p>
+    <w:p>
+      <w:pPr>
         <w:pStyle w:val="Heading2"/>
         <w:jc w:val="center"/>
       </w:pPr>
@@ -7933,7 +8789,15 @@
         <w:pStyle w:val="Style1"/>
       </w:pPr>
       <w:r>
-        <w:t xml:space="preserve">In 2014, Goodfellow et. al. </w:t>
+        <w:t xml:space="preserve">In 2014, </w:t>
+      </w:r>
+      <w:proofErr w:type="spellStart"/>
+      <w:r>
+        <w:t>Goodfellow</w:t>
+      </w:r>
+      <w:proofErr w:type="spellEnd"/>
+      <w:r>
+        <w:t xml:space="preserve"> et. al. </w:t>
       </w:r>
       <w:sdt>
         <w:sdtPr>
@@ -7979,8 +8843,6 @@
       <w:r>
         <w:t>Adversarial</w:t>
       </w:r>
-      <w:bookmarkStart w:id="73" w:name="_GoBack"/>
-      <w:bookmarkEnd w:id="73"/>
       <w:r>
         <w:t xml:space="preserve"> Net</w:t>
       </w:r>
@@ -8018,11 +8880,7 @@
         <w:t xml:space="preserve"> whether </w:t>
       </w:r>
       <w:r>
-        <w:t xml:space="preserve">an </w:t>
-      </w:r>
-      <w:r>
-        <w:lastRenderedPageBreak/>
-        <w:t xml:space="preserve">observation fed to it is “real”, i.e. </w:t>
+        <w:t xml:space="preserve">an observation fed to it is “real”, i.e. </w:t>
       </w:r>
       <w:r>
         <w:t xml:space="preserve">it is </w:t>
@@ -8126,14 +8984,15 @@
         <w:pStyle w:val="Heading3"/>
         <w:jc w:val="center"/>
       </w:pPr>
-      <w:bookmarkStart w:id="74" w:name="_Toc526600370"/>
-      <w:r>
+      <w:bookmarkStart w:id="73" w:name="_Toc526600370"/>
+      <w:r>
+        <w:lastRenderedPageBreak/>
         <w:t>Mathematical Theory</w:t>
       </w:r>
       <w:r>
         <w:t>: From the Perceptron to GANs</w:t>
       </w:r>
-      <w:bookmarkEnd w:id="74"/>
+      <w:bookmarkEnd w:id="73"/>
     </w:p>
     <w:p>
       <w:pPr>
@@ -8488,7 +9347,15 @@
         </m:sSub>
       </m:oMath>
       <w:r>
-        <w:t xml:space="preserve">, … , </w:t>
+        <w:t xml:space="preserve">, </w:t>
+      </w:r>
+      <w:proofErr w:type="gramStart"/>
+      <w:r>
+        <w:t>… ,</w:t>
+      </w:r>
+      <w:proofErr w:type="gramEnd"/>
+      <w:r>
+        <w:t xml:space="preserve"> </w:t>
       </w:r>
       <m:oMath>
         <m:sSub>
@@ -8542,7 +9409,6 @@
         </w:numPr>
       </w:pPr>
       <w:r>
-        <w:lastRenderedPageBreak/>
         <w:t xml:space="preserve">Multiplying each element of the input vector with the transpose of a corresponding vector of weights, i.e. </w:t>
       </w:r>
       <m:oMath>
@@ -8671,6 +9537,7 @@
             <w:rPr>
               <w:rFonts w:ascii="Cambria Math" w:hAnsi="Cambria Math"/>
             </w:rPr>
+            <w:lastRenderedPageBreak/>
             <m:t>Z=</m:t>
           </m:r>
           <m:nary>
@@ -8812,7 +9679,15 @@
         </w:numPr>
       </w:pPr>
       <w:r>
-        <w:t>Rectified Linear Unit (ReLU):</w:t>
+        <w:t>Rectified Linear Unit (</w:t>
+      </w:r>
+      <w:proofErr w:type="spellStart"/>
+      <w:r>
+        <w:t>ReLU</w:t>
+      </w:r>
+      <w:proofErr w:type="spellEnd"/>
+      <w:r>
+        <w:t>):</w:t>
       </w:r>
     </w:p>
     <w:p>
@@ -9208,7 +10083,15 @@
         </m:r>
       </m:oMath>
       <w:r>
-        <w:t>. And a simple cost function, such as the  root mean squared error:</w:t>
+        <w:t xml:space="preserve">. And a simple cost function, such as </w:t>
+      </w:r>
+      <w:proofErr w:type="gramStart"/>
+      <w:r>
+        <w:t>the  root</w:t>
+      </w:r>
+      <w:proofErr w:type="gramEnd"/>
+      <w:r>
+        <w:t xml:space="preserve"> mean squared error:</w:t>
       </w:r>
     </w:p>
     <w:p>
@@ -9364,7 +10247,6 @@
         <w:pStyle w:val="Style1"/>
       </w:pPr>
       <w:r>
-        <w:lastRenderedPageBreak/>
         <w:t>can be minimized</w:t>
       </w:r>
       <w:r>
@@ -9418,9 +10300,11 @@
       <w:r>
         <w:t xml:space="preserve">se activation functions, particularly when </w:t>
       </w:r>
+      <w:proofErr w:type="spellStart"/>
       <w:r>
         <w:t>perceptrons</w:t>
       </w:r>
+      <w:proofErr w:type="spellEnd"/>
       <w:r>
         <w:t xml:space="preserve"> are chained into multiple fully-connected layers, as is the case in Deep Learning, which we’ll discuss next.</w:t>
       </w:r>
@@ -9431,6 +10315,7 @@
         <w:jc w:val="center"/>
       </w:pPr>
       <w:r>
+        <w:lastRenderedPageBreak/>
         <w:t>Deep Learning</w:t>
       </w:r>
     </w:p>
@@ -9615,7 +10500,15 @@
         <w:t xml:space="preserve"> through</w:t>
       </w:r>
       <w:r>
-        <w:t xml:space="preserve"> multiple layers of perceptrons </w:t>
+        <w:t xml:space="preserve"> multiple layers of </w:t>
+      </w:r>
+      <w:proofErr w:type="spellStart"/>
+      <w:r>
+        <w:t>perceptrons</w:t>
+      </w:r>
+      <w:proofErr w:type="spellEnd"/>
+      <w:r>
+        <w:t xml:space="preserve"> </w:t>
       </w:r>
       <w:r>
         <w:t xml:space="preserve">stacked </w:t>
@@ -11025,7 +11918,15 @@
         <w:t>To arrive at an optimal neural network for the defined task, there are multiple hyperparameters that can be optimized. Some of these have already been mentioned in part, i.e. the number of epochs, the choice of activation function, the number of hidden layers</w:t>
       </w:r>
       <w:r>
-        <w:t xml:space="preserve"> and the number of perceptrons within each hidden layer</w:t>
+        <w:t xml:space="preserve"> and the number of </w:t>
+      </w:r>
+      <w:proofErr w:type="spellStart"/>
+      <w:r>
+        <w:t>perceptrons</w:t>
+      </w:r>
+      <w:proofErr w:type="spellEnd"/>
+      <w:r>
+        <w:t xml:space="preserve"> within each hidden layer</w:t>
       </w:r>
       <w:r>
         <w:t>,</w:t>
@@ -11243,7 +12144,21 @@
         <w:rPr>
           <w:color w:val="auto"/>
         </w:rPr>
-        <w:t>Generative Adverserial Network</w:t>
+        <w:t xml:space="preserve">Generative </w:t>
+      </w:r>
+      <w:proofErr w:type="spellStart"/>
+      <w:r>
+        <w:rPr>
+          <w:color w:val="auto"/>
+        </w:rPr>
+        <w:t>Adverserial</w:t>
+      </w:r>
+      <w:proofErr w:type="spellEnd"/>
+      <w:r>
+        <w:rPr>
+          <w:color w:val="auto"/>
+        </w:rPr>
+        <w:t xml:space="preserve"> Network</w:t>
       </w:r>
       <w:r>
         <w:rPr>
@@ -11587,7 +12502,15 @@
         <w:pStyle w:val="Code"/>
       </w:pPr>
       <w:r>
-        <w:t>IMAGE.SHAPE = [ROWS=28,COLUMNS=28]</w:t>
+        <w:t>IMAGE.SHAPE = [ROWS=</w:t>
+      </w:r>
+      <w:proofErr w:type="gramStart"/>
+      <w:r>
+        <w:t>28,COLUMNS</w:t>
+      </w:r>
+      <w:proofErr w:type="gramEnd"/>
+      <w:r>
+        <w:t>=28]</w:t>
       </w:r>
     </w:p>
     <w:p>
@@ -11658,8 +12581,13 @@
         <w:t>GENERATOR</w:t>
       </w:r>
       <w:r>
-        <w:t xml:space="preserve"> = SEQUENTIAL_MODEL[</w:t>
-      </w:r>
+        <w:t xml:space="preserve"> = SEQUENTIAL_</w:t>
+      </w:r>
+      <w:proofErr w:type="gramStart"/>
+      <w:r>
+        <w:t>MODEL[</w:t>
+      </w:r>
+      <w:proofErr w:type="gramEnd"/>
     </w:p>
     <w:p>
       <w:pPr>
@@ -11682,7 +12610,15 @@
       </w:pPr>
       <w:r>
         <w:tab/>
-        <w:t>Z_1 = LAYER[NODES=256, INPUT = A_0]</w:t>
+        <w:t xml:space="preserve">Z_1 = </w:t>
+      </w:r>
+      <w:proofErr w:type="gramStart"/>
+      <w:r>
+        <w:t>LAYER[</w:t>
+      </w:r>
+      <w:proofErr w:type="gramEnd"/>
+      <w:r>
+        <w:t>NODES=256, INPUT = A_0]</w:t>
       </w:r>
     </w:p>
     <w:p>
@@ -11718,11 +12654,19 @@
         </w:rPr>
         <w:t xml:space="preserve">Z_1 = </w:t>
       </w:r>
+      <w:proofErr w:type="gramStart"/>
       <w:r>
         <w:rPr>
           <w:b/>
         </w:rPr>
-        <w:t>SUM(W_T * A_0 + BIAS)</w:t>
+        <w:t>SUM(</w:t>
+      </w:r>
+      <w:proofErr w:type="gramEnd"/>
+      <w:r>
+        <w:rPr>
+          <w:b/>
+        </w:rPr>
+        <w:t>W_T * A_0 + BIAS)</w:t>
       </w:r>
     </w:p>
     <w:p>
@@ -11734,7 +12678,15 @@
         <w:t xml:space="preserve">A_1 = </w:t>
       </w:r>
       <w:r>
-        <w:t>LEAKY_RELU(ALPHA = 0.2,</w:t>
+        <w:t>LEAKY_</w:t>
+      </w:r>
+      <w:proofErr w:type="gramStart"/>
+      <w:r>
+        <w:t>RELU(</w:t>
+      </w:r>
+      <w:proofErr w:type="gramEnd"/>
+      <w:r>
+        <w:t>ALPHA = 0.2,</w:t>
       </w:r>
     </w:p>
     <w:p>
@@ -11856,7 +12808,15 @@
       </w:pPr>
       <w:r>
         <w:tab/>
-        <w:t>Z_2 = LAYER[NODES=512, INPUT = A_1]</w:t>
+        <w:t xml:space="preserve">Z_2 = </w:t>
+      </w:r>
+      <w:proofErr w:type="gramStart"/>
+      <w:r>
+        <w:t>LAYER[</w:t>
+      </w:r>
+      <w:proofErr w:type="gramEnd"/>
+      <w:r>
+        <w:t>NODES=512, INPUT = A_1]</w:t>
       </w:r>
     </w:p>
     <w:p>
@@ -11865,7 +12825,15 @@
       </w:pPr>
       <w:r>
         <w:tab/>
-        <w:t>A_2 = LEAKY_RELU(ALPHA = 0.2,</w:t>
+        <w:t>A_2 = LEAKY_</w:t>
+      </w:r>
+      <w:proofErr w:type="gramStart"/>
+      <w:r>
+        <w:t>RELU(</w:t>
+      </w:r>
+      <w:proofErr w:type="gramEnd"/>
+      <w:r>
+        <w:t>ALPHA = 0.2,</w:t>
       </w:r>
     </w:p>
     <w:p>
@@ -11901,7 +12869,15 @@
       </w:pPr>
       <w:r>
         <w:tab/>
-        <w:t>Z_3 = LAYER[NODES=1024, INPUT = A_2]</w:t>
+        <w:t xml:space="preserve">Z_3 = </w:t>
+      </w:r>
+      <w:proofErr w:type="gramStart"/>
+      <w:r>
+        <w:t>LAYER[</w:t>
+      </w:r>
+      <w:proofErr w:type="gramEnd"/>
+      <w:r>
+        <w:t>NODES=1024, INPUT = A_2]</w:t>
       </w:r>
     </w:p>
     <w:p>
@@ -11911,7 +12887,15 @@
       <w:r>
         <w:lastRenderedPageBreak/>
         <w:tab/>
-        <w:t>A_3 = LEAKY_RELU(ALPHA = 0.2,</w:t>
+        <w:t>A_3 = LEAKY_</w:t>
+      </w:r>
+      <w:proofErr w:type="gramStart"/>
+      <w:r>
+        <w:t>RELU(</w:t>
+      </w:r>
+      <w:proofErr w:type="gramEnd"/>
+      <w:r>
+        <w:t>ALPHA = 0.2,</w:t>
       </w:r>
     </w:p>
     <w:p>
@@ -11970,8 +12954,13 @@
         <w:t>A</w:t>
       </w:r>
       <w:r>
-        <w:t>_3.RESHAPE</w:t>
-      </w:r>
+        <w:t>_</w:t>
+      </w:r>
+      <w:proofErr w:type="gramStart"/>
+      <w:r>
+        <w:t>3.RESHAPE</w:t>
+      </w:r>
+      <w:proofErr w:type="gramEnd"/>
       <w:r>
         <w:t>(IMAGE.SHAPE)</w:t>
       </w:r>
@@ -12486,7 +13475,15 @@
         </m:r>
       </m:oMath>
       <w:r>
-        <w:t xml:space="preserve"> proportionally to the dissimilarity of its output to the original input </w:t>
+        <w:t xml:space="preserve"> proportionally to the dissimilar</w:t>
+      </w:r>
+      <w:proofErr w:type="spellStart"/>
+      <w:r>
+        <w:t>ity</w:t>
+      </w:r>
+      <w:proofErr w:type="spellEnd"/>
+      <w:r>
+        <w:t xml:space="preserve"> of its output to the original input </w:t>
       </w:r>
       <m:oMath>
         <m:r>
@@ -12545,7 +13542,7 @@
         <w:pStyle w:val="Heading2"/>
         <w:jc w:val="center"/>
       </w:pPr>
-      <w:bookmarkStart w:id="75" w:name="_Toc526600371"/>
+      <w:bookmarkStart w:id="74" w:name="_Toc526600371"/>
       <w:r>
         <w:t>Application of Traditional Deep Learning to High Energy Physics Problems</w:t>
       </w:r>
@@ -12565,7 +13562,7 @@
       <w:r>
         <w:t xml:space="preserve"> to High Energy Physics Problems</w:t>
       </w:r>
-      <w:bookmarkEnd w:id="75"/>
+      <w:bookmarkEnd w:id="74"/>
     </w:p>
     <w:p/>
     <w:p>
@@ -12590,12 +13587,12 @@
       <w:pPr>
         <w:pStyle w:val="Heading1"/>
       </w:pPr>
-      <w:bookmarkStart w:id="76" w:name="_Toc526600372"/>
+      <w:bookmarkStart w:id="75" w:name="_Toc526600372"/>
       <w:r>
         <w:lastRenderedPageBreak/>
         <w:t>Motivation</w:t>
       </w:r>
-      <w:bookmarkEnd w:id="76"/>
+      <w:bookmarkEnd w:id="75"/>
     </w:p>
     <w:p/>
     <w:p>
@@ -12938,7 +13935,35 @@
         <w:rPr>
           <w:color w:val="auto"/>
         </w:rPr>
-        <w:t xml:space="preserve">: Average Charged Particle Multiplicity vs Average Transverse Momentum in p-p, p-Pb and Pb-Pb collisions at the LHC </w:t>
+        <w:t>: Average Charged Particle Multiplicity vs Average Transverse Momentum in p-p, p-</w:t>
+      </w:r>
+      <w:proofErr w:type="spellStart"/>
+      <w:r>
+        <w:rPr>
+          <w:color w:val="auto"/>
+        </w:rPr>
+        <w:t>Pb</w:t>
+      </w:r>
+      <w:proofErr w:type="spellEnd"/>
+      <w:r>
+        <w:rPr>
+          <w:color w:val="auto"/>
+        </w:rPr>
+        <w:t xml:space="preserve"> and </w:t>
+      </w:r>
+      <w:proofErr w:type="spellStart"/>
+      <w:r>
+        <w:rPr>
+          <w:color w:val="auto"/>
+        </w:rPr>
+        <w:t>Pb-Pb</w:t>
+      </w:r>
+      <w:proofErr w:type="spellEnd"/>
+      <w:r>
+        <w:rPr>
+          <w:color w:val="auto"/>
+        </w:rPr>
+        <w:t xml:space="preserve"> collisions at the LHC </w:t>
       </w:r>
       <w:sdt>
         <w:sdtPr>
@@ -13001,25 +14026,79 @@
       <w:pPr>
         <w:pStyle w:val="Heading1"/>
       </w:pPr>
-      <w:bookmarkStart w:id="77" w:name="_Toc526600373"/>
+      <w:bookmarkStart w:id="76" w:name="_Toc526600373"/>
       <w:r>
         <w:lastRenderedPageBreak/>
         <w:t>Research Question</w:t>
       </w:r>
+      <w:bookmarkEnd w:id="76"/>
+    </w:p>
+    <w:p>
+      <w:pPr>
+        <w:pStyle w:val="Style1"/>
+      </w:pPr>
+    </w:p>
+    <w:p>
+      <w:pPr>
+        <w:pStyle w:val="Heading2"/>
+      </w:pPr>
+      <w:bookmarkStart w:id="77" w:name="_Toc526600374"/>
+      <w:r>
+        <w:t>Primary Research Question</w:t>
+      </w:r>
       <w:bookmarkEnd w:id="77"/>
     </w:p>
+    <w:p/>
     <w:p>
       <w:pPr>
         <w:pStyle w:val="Style1"/>
       </w:pPr>
+      <w:r>
+        <w:t xml:space="preserve">To what </w:t>
+      </w:r>
+      <w:r>
+        <w:t>level of accuracy</w:t>
+      </w:r>
+      <w:r>
+        <w:t xml:space="preserve"> can </w:t>
+      </w:r>
+      <w:r>
+        <w:t>generative machine learning algorithms</w:t>
+      </w:r>
+      <w:r>
+        <w:t>, such as Generative Adversarial Networks and Variational Autoencoders</w:t>
+      </w:r>
+      <w:r>
+        <w:t xml:space="preserve"> be</w:t>
+      </w:r>
+      <w:r>
+        <w:t xml:space="preserve"> developed and</w:t>
+      </w:r>
+      <w:r>
+        <w:t xml:space="preserve"> trained</w:t>
+      </w:r>
+      <w:r>
+        <w:t>,</w:t>
+      </w:r>
+      <w:r>
+        <w:t xml:space="preserve"> </w:t>
+      </w:r>
+      <w:proofErr w:type="gramStart"/>
+      <w:r>
+        <w:t>in order to</w:t>
+      </w:r>
+      <w:proofErr w:type="gramEnd"/>
+      <w:r>
+        <w:t xml:space="preserve"> simulate data generated by the ALICE TRD during High Energy Physics event simulations?</w:t>
+      </w:r>
     </w:p>
     <w:p>
       <w:pPr>
         <w:pStyle w:val="Heading2"/>
       </w:pPr>
-      <w:bookmarkStart w:id="78" w:name="_Toc526600374"/>
-      <w:r>
-        <w:t>Primary Research Question</w:t>
+      <w:bookmarkStart w:id="78" w:name="_Toc526600375"/>
+      <w:r>
+        <w:t>Secondary Research Question</w:t>
       </w:r>
       <w:bookmarkEnd w:id="78"/>
     </w:p>
@@ -13029,71 +14108,33 @@
         <w:pStyle w:val="Style1"/>
       </w:pPr>
       <w:r>
-        <w:t xml:space="preserve">To what </w:t>
-      </w:r>
-      <w:r>
-        <w:t>level of accuracy</w:t>
-      </w:r>
-      <w:r>
-        <w:t xml:space="preserve"> can </w:t>
-      </w:r>
-      <w:r>
-        <w:t>generative machine learning algorithms</w:t>
-      </w:r>
-      <w:r>
-        <w:t>, such as Generative Adversarial Networks and Variational Autoencoders</w:t>
+        <w:t xml:space="preserve">Can </w:t>
+      </w:r>
+      <w:r>
+        <w:t>trained weights</w:t>
       </w:r>
       <w:r>
         <w:t xml:space="preserve"> be</w:t>
       </w:r>
       <w:r>
-        <w:t xml:space="preserve"> developed and</w:t>
-      </w:r>
-      <w:r>
-        <w:t xml:space="preserve"> trained</w:t>
-      </w:r>
-      <w:r>
-        <w:t>,</w:t>
-      </w:r>
-      <w:r>
-        <w:t xml:space="preserve"> in order to simulate data generated by the ALICE TRD during High Energy Physics event simulations?</w:t>
-      </w:r>
-    </w:p>
-    <w:p>
-      <w:pPr>
-        <w:pStyle w:val="Heading2"/>
-      </w:pPr>
-      <w:bookmarkStart w:id="79" w:name="_Toc526600375"/>
-      <w:r>
-        <w:t>Secondary Research Question</w:t>
-      </w:r>
-      <w:bookmarkEnd w:id="79"/>
-    </w:p>
-    <w:p/>
-    <w:p>
-      <w:pPr>
-        <w:pStyle w:val="Style1"/>
-      </w:pPr>
-      <w:r>
-        <w:t xml:space="preserve">Can </w:t>
-      </w:r>
-      <w:r>
-        <w:t>trained weights</w:t>
-      </w:r>
-      <w:r>
-        <w:t xml:space="preserve"> be</w:t>
-      </w:r>
-      <w:r>
         <w:t xml:space="preserve"> sensibly</w:t>
       </w:r>
       <w:r>
         <w:t xml:space="preserve"> extracted from individual neurons, or from hidden layers</w:t>
       </w:r>
       <w:r>
-        <w:t>, of a Generative Neural Network, in order</w:t>
-      </w:r>
-      <w:r>
-        <w:t xml:space="preserve"> to infer</w:t>
+        <w:t xml:space="preserve">, of a Generative Neural Network, </w:t>
+      </w:r>
+      <w:proofErr w:type="gramStart"/>
+      <w:r>
+        <w:t>in order</w:t>
+      </w:r>
+      <w:r>
+        <w:t xml:space="preserve"> to</w:t>
+      </w:r>
+      <w:proofErr w:type="gramEnd"/>
+      <w:r>
+        <w:t xml:space="preserve"> infer</w:t>
       </w:r>
       <w:r>
         <w:t>:</w:t>
@@ -13169,11 +14210,11 @@
       <w:pPr>
         <w:pStyle w:val="Heading2"/>
       </w:pPr>
-      <w:bookmarkStart w:id="80" w:name="_Toc526600376"/>
+      <w:bookmarkStart w:id="79" w:name="_Toc526600376"/>
       <w:r>
         <w:t>Auxiliary Research Questions</w:t>
       </w:r>
-      <w:bookmarkEnd w:id="80"/>
+      <w:bookmarkEnd w:id="79"/>
     </w:p>
     <w:p/>
     <w:p>
@@ -13200,7 +14241,15 @@
         <w:t>Could the Discriminative Neural Network be replaced by a different classification algorithm, such as a support vector machine</w:t>
       </w:r>
       <w:r>
-        <w:t xml:space="preserve"> or an ensembled method, in order to arr</w:t>
+        <w:t xml:space="preserve"> or an ensembled method, </w:t>
+      </w:r>
+      <w:proofErr w:type="gramStart"/>
+      <w:r>
+        <w:t>in order to</w:t>
+      </w:r>
+      <w:proofErr w:type="gramEnd"/>
+      <w:r>
+        <w:t xml:space="preserve"> arr</w:t>
       </w:r>
       <w:r>
         <w:t>ive at a more accurate</w:t>
@@ -13219,7 +14268,15 @@
       </w:pPr>
       <w:r>
         <w:lastRenderedPageBreak/>
-        <w:t>Could the random gaussian noise-source (z), used by G to simulate detector data, be replaced with a more sensible set of features from the original collision conditions, such as center of mass energy, environmental conditions, etc.</w:t>
+        <w:t xml:space="preserve">Could the random gaussian noise-source (z), used by G to simulate detector data, be replaced with a more sensible set of features from the original collision conditions, such as </w:t>
+      </w:r>
+      <w:proofErr w:type="spellStart"/>
+      <w:r>
+        <w:t>center</w:t>
+      </w:r>
+      <w:proofErr w:type="spellEnd"/>
+      <w:r>
+        <w:t xml:space="preserve"> of mass energy, environmental conditions, etc.</w:t>
       </w:r>
     </w:p>
     <w:p>
@@ -13241,7 +14298,7 @@
           <w:szCs w:val="28"/>
         </w:rPr>
       </w:pPr>
-      <w:bookmarkStart w:id="81" w:name="_Toc526600377"/>
+      <w:bookmarkStart w:id="80" w:name="_Toc526600377"/>
       <w:r>
         <w:br w:type="page"/>
       </w:r>
@@ -13254,7 +14311,7 @@
         <w:lastRenderedPageBreak/>
         <w:t>Hypothesis</w:t>
       </w:r>
-      <w:bookmarkEnd w:id="81"/>
+      <w:bookmarkEnd w:id="80"/>
     </w:p>
     <w:p/>
     <w:p>
@@ -13283,12 +14340,12 @@
       <w:pPr>
         <w:pStyle w:val="Heading1"/>
       </w:pPr>
-      <w:bookmarkStart w:id="82" w:name="_Toc526600378"/>
+      <w:bookmarkStart w:id="81" w:name="_Toc526600378"/>
       <w:r>
         <w:lastRenderedPageBreak/>
         <w:t>Aims &amp; Objectives</w:t>
       </w:r>
-      <w:bookmarkEnd w:id="82"/>
+      <w:bookmarkEnd w:id="81"/>
     </w:p>
     <w:p>
       <w:pPr>
@@ -13310,12 +14367,26 @@
         <w:rPr>
           <w:b/>
         </w:rPr>
-        <w:t>To build a highly accurate Neural Network that is able to classify particles</w:t>
-      </w:r>
+        <w:t xml:space="preserve">To build a highly accurate Neural Network that </w:t>
+      </w:r>
+      <w:proofErr w:type="gramStart"/>
       <w:r>
         <w:rPr>
           <w:b/>
         </w:rPr>
+        <w:t>is able to</w:t>
+      </w:r>
+      <w:proofErr w:type="gramEnd"/>
+      <w:r>
+        <w:rPr>
+          <w:b/>
+        </w:rPr>
+        <w:t xml:space="preserve"> classify particles</w:t>
+      </w:r>
+      <w:r>
+        <w:rPr>
+          <w:b/>
+        </w:rPr>
         <w:t xml:space="preserve"> passing through the TRD</w:t>
       </w:r>
       <w:r>
@@ -13334,8 +14405,16 @@
         <w:rPr>
           <w:b/>
         </w:rPr>
-        <w:t xml:space="preserve"> electrons, positrons, pions</w:t>
-      </w:r>
+        <w:t xml:space="preserve"> electrons, positrons, </w:t>
+      </w:r>
+      <w:proofErr w:type="spellStart"/>
+      <w:r>
+        <w:rPr>
+          <w:b/>
+        </w:rPr>
+        <w:t>pions</w:t>
+      </w:r>
+      <w:proofErr w:type="spellEnd"/>
       <w:r>
         <w:rPr>
           <w:b/>
@@ -13425,7 +14504,21 @@
         <w:rPr>
           <w:b/>
         </w:rPr>
-        <w:t>To optimize parameters for Monte Carlo event simulations within Geant4, in order to more accurately account for environmental conditions in the TRD at run-time, e.g. ambient temperature, atmospheric pressure, etc.</w:t>
+        <w:t xml:space="preserve">To optimize parameters for Monte Carlo event simulations within Geant4, </w:t>
+      </w:r>
+      <w:proofErr w:type="gramStart"/>
+      <w:r>
+        <w:rPr>
+          <w:b/>
+        </w:rPr>
+        <w:t>in order to</w:t>
+      </w:r>
+      <w:proofErr w:type="gramEnd"/>
+      <w:r>
+        <w:rPr>
+          <w:b/>
+        </w:rPr>
+        <w:t xml:space="preserve"> more accurately account for environmental conditions in the TRD at run-time, e.g. ambient temperature, atmospheric pressure, etc.</w:t>
       </w:r>
       <w:r>
         <w:rPr>
@@ -13526,7 +14619,15 @@
         </w:numPr>
       </w:pPr>
       <w:r>
-        <w:t>that is of sufficient quality so as to be indistinguishable from data generated by current Monte Carlo simulations, such as that generated by Geant4</w:t>
+        <w:t xml:space="preserve">that is of sufficient quality </w:t>
+      </w:r>
+      <w:proofErr w:type="gramStart"/>
+      <w:r>
+        <w:t>so as to</w:t>
+      </w:r>
+      <w:proofErr w:type="gramEnd"/>
+      <w:r>
+        <w:t xml:space="preserve"> be indistinguishable from data generated by current Monte Carlo simulations, such as that generated by Geant4</w:t>
       </w:r>
     </w:p>
     <w:p>
@@ -13595,7 +14696,15 @@
         <w:t xml:space="preserve">By utilizing existing packages </w:t>
       </w:r>
       <w:r>
-        <w:t>for Deep Learning, e.g. Keras for proof of concept, within the R statistical software environment</w:t>
+        <w:t xml:space="preserve">for Deep Learning, e.g. </w:t>
+      </w:r>
+      <w:proofErr w:type="spellStart"/>
+      <w:r>
+        <w:t>Keras</w:t>
+      </w:r>
+      <w:proofErr w:type="spellEnd"/>
+      <w:r>
+        <w:t xml:space="preserve"> for proof of concept, within the R statistical software environment</w:t>
       </w:r>
       <w:r>
         <w:t>,</w:t>
@@ -13647,13 +14756,42 @@
         </w:numPr>
       </w:pPr>
       <w:r>
-        <w:t>Which will be obtained from the WLCG storage system using AliEn, and parsed</w:t>
-      </w:r>
-      <w:r>
-        <w:t xml:space="preserve"> (using AliRoot)</w:t>
-      </w:r>
-      <w:r>
-        <w:t xml:space="preserve"> into a data format (.csv/ .json) that can be read into R</w:t>
+        <w:t xml:space="preserve">Which will be obtained from the WLCG storage system using </w:t>
+      </w:r>
+      <w:proofErr w:type="spellStart"/>
+      <w:r>
+        <w:t>AliEn</w:t>
+      </w:r>
+      <w:proofErr w:type="spellEnd"/>
+      <w:r>
+        <w:t>, and parsed</w:t>
+      </w:r>
+      <w:r>
+        <w:t xml:space="preserve"> (using </w:t>
+      </w:r>
+      <w:proofErr w:type="spellStart"/>
+      <w:r>
+        <w:t>AliRoot</w:t>
+      </w:r>
+      <w:proofErr w:type="spellEnd"/>
+      <w:r>
+        <w:t>)</w:t>
+      </w:r>
+      <w:r>
+        <w:t xml:space="preserve"> into a data format (.csv</w:t>
+      </w:r>
+      <w:proofErr w:type="gramStart"/>
+      <w:r>
+        <w:t>/ .</w:t>
+      </w:r>
+      <w:proofErr w:type="spellStart"/>
+      <w:r>
+        <w:t>json</w:t>
+      </w:r>
+      <w:proofErr w:type="spellEnd"/>
+      <w:proofErr w:type="gramEnd"/>
+      <w:r>
+        <w:t>) that can be read into R</w:t>
       </w:r>
     </w:p>
     <w:p>
@@ -13710,7 +14848,21 @@
         <w:rPr>
           <w:b/>
         </w:rPr>
-        <w:t>To productionalize the most accurate ML simulations of event data (GANs, VAEs, an ensemble of the two, or something completely different)</w:t>
+        <w:t xml:space="preserve">To </w:t>
+      </w:r>
+      <w:proofErr w:type="spellStart"/>
+      <w:r>
+        <w:rPr>
+          <w:b/>
+        </w:rPr>
+        <w:t>productionalize</w:t>
+      </w:r>
+      <w:proofErr w:type="spellEnd"/>
+      <w:r>
+        <w:rPr>
+          <w:b/>
+        </w:rPr>
+        <w:t xml:space="preserve"> the most accurate ML simulations of event data (GANs, VAEs, an ensemble of the two, or something completely different)</w:t>
       </w:r>
     </w:p>
     <w:p>
@@ -13764,7 +14916,15 @@
         </w:numPr>
       </w:pPr>
       <w:r>
-        <w:t>Interfacing with ROOT from within R, using ROOT R, and setting up a RESTful API service, using the plumbeR package</w:t>
+        <w:t xml:space="preserve">Interfacing with ROOT from within R, using ROOT R, and setting up a RESTful API service, using the </w:t>
+      </w:r>
+      <w:proofErr w:type="spellStart"/>
+      <w:r>
+        <w:t>plumbeR</w:t>
+      </w:r>
+      <w:proofErr w:type="spellEnd"/>
+      <w:r>
+        <w:t xml:space="preserve"> package</w:t>
       </w:r>
       <w:r>
         <w:t>, to minimize additional dependencies</w:t>
@@ -13790,20 +14950,1423 @@
       <w:pPr>
         <w:pStyle w:val="Heading1"/>
       </w:pPr>
-      <w:bookmarkStart w:id="83" w:name="_Toc526600379"/>
+      <w:bookmarkStart w:id="82" w:name="_Toc526600379"/>
       <w:r>
         <w:lastRenderedPageBreak/>
         <w:t>Methods</w:t>
       </w:r>
+      <w:bookmarkEnd w:id="82"/>
+    </w:p>
+    <w:p/>
+    <w:p>
+      <w:pPr>
+        <w:pStyle w:val="Heading2"/>
+      </w:pPr>
+      <w:bookmarkStart w:id="83" w:name="_Toc526600383"/>
+      <w:r>
+        <w:t xml:space="preserve">Data Extraction from WLCG via </w:t>
+      </w:r>
+      <w:proofErr w:type="spellStart"/>
+      <w:r>
+        <w:t>AliEn</w:t>
+      </w:r>
       <w:bookmarkEnd w:id="83"/>
+      <w:proofErr w:type="spellEnd"/>
+    </w:p>
+    <w:p>
+      <w:proofErr w:type="spellStart"/>
+      <w:r>
+        <w:t>Aliensh</w:t>
+      </w:r>
+      <w:proofErr w:type="spellEnd"/>
+      <w:r>
+        <w:t>....</w:t>
+      </w:r>
+    </w:p>
+    <w:p>
+      <w:pPr>
+        <w:pStyle w:val="Heading2"/>
+      </w:pPr>
+      <w:r>
+        <w:t>TRD Data Extraction from Real Events</w:t>
+      </w:r>
+      <w:r>
+        <w:t xml:space="preserve"> Obtained from WLCG</w:t>
+      </w:r>
     </w:p>
     <w:p/>
     <w:p>
       <w:pPr>
+        <w:pStyle w:val="Heading3"/>
+      </w:pPr>
+      <w:r>
+        <w:t xml:space="preserve">Getting Event data from </w:t>
+      </w:r>
+      <w:proofErr w:type="spellStart"/>
+      <w:r>
+        <w:t>TFile</w:t>
+      </w:r>
+      <w:proofErr w:type="spellEnd"/>
+      <w:r>
+        <w:t>:</w:t>
+      </w:r>
+    </w:p>
+    <w:p/>
+    <w:p>
+      <w:pPr>
+        <w:pStyle w:val="Style1"/>
+      </w:pPr>
+      <w:r>
+        <w:t>The following was implemented at the ROOT command prompt:</w:t>
+      </w:r>
+    </w:p>
+    <w:p>
+      <w:pPr>
+        <w:pStyle w:val="ListParagraph"/>
+        <w:numPr>
+          <w:ilvl w:val="0"/>
+          <w:numId w:val="13"/>
+        </w:numPr>
+      </w:pPr>
+      <w:r>
+        <w:t xml:space="preserve">Load the </w:t>
+      </w:r>
+      <w:proofErr w:type="spellStart"/>
+      <w:r>
+        <w:t>AliESDs.root</w:t>
+      </w:r>
+      <w:proofErr w:type="spellEnd"/>
+      <w:r>
+        <w:t xml:space="preserve"> file:</w:t>
+      </w:r>
+    </w:p>
+    <w:p/>
+    <w:p>
+      <w:pPr>
+        <w:pStyle w:val="Code"/>
+      </w:pPr>
+      <w:r>
+        <w:t xml:space="preserve">root [0] </w:t>
+      </w:r>
+      <w:proofErr w:type="spellStart"/>
+      <w:r>
+        <w:t>TFile</w:t>
+      </w:r>
+      <w:proofErr w:type="spellEnd"/>
+      <w:r>
+        <w:t xml:space="preserve"> </w:t>
+      </w:r>
+      <w:proofErr w:type="gramStart"/>
+      <w:r>
+        <w:t>f(</w:t>
+      </w:r>
+      <w:proofErr w:type="gramEnd"/>
+      <w:r>
+        <w:t>"</w:t>
+      </w:r>
+      <w:proofErr w:type="spellStart"/>
+      <w:r>
+        <w:t>AliESDs.root</w:t>
+      </w:r>
+      <w:proofErr w:type="spellEnd"/>
+      <w:r>
+        <w:t>");</w:t>
+      </w:r>
+    </w:p>
+    <w:p/>
+    <w:p>
+      <w:pPr>
+        <w:pStyle w:val="ListParagraph"/>
+        <w:numPr>
+          <w:ilvl w:val="0"/>
+          <w:numId w:val="13"/>
+        </w:numPr>
+      </w:pPr>
+      <w:r>
+        <w:t>Get the list of keys:</w:t>
+      </w:r>
+    </w:p>
+    <w:p/>
+    <w:p>
+      <w:pPr>
+        <w:pStyle w:val="Code"/>
+      </w:pPr>
+      <w:r>
+        <w:t xml:space="preserve">root [1] </w:t>
+      </w:r>
+      <w:proofErr w:type="spellStart"/>
+      <w:proofErr w:type="gramStart"/>
+      <w:r>
+        <w:t>f.GetListOfKeys</w:t>
+      </w:r>
+      <w:proofErr w:type="spellEnd"/>
+      <w:proofErr w:type="gramEnd"/>
+      <w:r>
+        <w:t>()-&gt;Print();</w:t>
+      </w:r>
+    </w:p>
+    <w:p/>
+    <w:p>
+      <w:pPr>
+        <w:pStyle w:val="Code"/>
+        <w:rPr>
+          <w:color w:val="7030A0"/>
+        </w:rPr>
+      </w:pPr>
+      <w:r>
+        <w:rPr>
+          <w:color w:val="7030A0"/>
+        </w:rPr>
+        <w:t>Collection name='</w:t>
+      </w:r>
+      <w:proofErr w:type="spellStart"/>
+      <w:r>
+        <w:rPr>
+          <w:color w:val="7030A0"/>
+        </w:rPr>
+        <w:t>THashList</w:t>
+      </w:r>
+      <w:proofErr w:type="spellEnd"/>
+      <w:r>
+        <w:rPr>
+          <w:color w:val="7030A0"/>
+        </w:rPr>
+        <w:t>', class='</w:t>
+      </w:r>
+      <w:proofErr w:type="spellStart"/>
+      <w:r>
+        <w:rPr>
+          <w:color w:val="7030A0"/>
+        </w:rPr>
+        <w:t>THashList</w:t>
+      </w:r>
+      <w:proofErr w:type="spellEnd"/>
+      <w:r>
+        <w:rPr>
+          <w:color w:val="7030A0"/>
+        </w:rPr>
+        <w:t>', size=3</w:t>
+      </w:r>
+    </w:p>
+    <w:p>
+      <w:pPr>
+        <w:pStyle w:val="Code"/>
+        <w:rPr>
+          <w:color w:val="7030A0"/>
+        </w:rPr>
+      </w:pPr>
+      <w:r>
+        <w:rPr>
+          <w:color w:val="7030A0"/>
+        </w:rPr>
+        <w:t xml:space="preserve"> </w:t>
+      </w:r>
+      <w:proofErr w:type="spellStart"/>
+      <w:r>
+        <w:rPr>
+          <w:color w:val="7030A0"/>
+        </w:rPr>
+        <w:t>TKey</w:t>
+      </w:r>
+      <w:proofErr w:type="spellEnd"/>
+      <w:r>
+        <w:rPr>
+          <w:color w:val="7030A0"/>
+        </w:rPr>
+        <w:t xml:space="preserve"> Name = ProcessID0, Title = 149f40a6-c715-11e6-9717-f93db9bcbeef, Cycle = 1</w:t>
+      </w:r>
+    </w:p>
+    <w:p>
+      <w:pPr>
+        <w:pStyle w:val="Code"/>
+        <w:rPr>
+          <w:color w:val="7030A0"/>
+        </w:rPr>
+      </w:pPr>
+      <w:r>
+        <w:rPr>
+          <w:color w:val="7030A0"/>
+        </w:rPr>
+        <w:t xml:space="preserve"> </w:t>
+      </w:r>
+      <w:proofErr w:type="spellStart"/>
+      <w:r>
+        <w:rPr>
+          <w:color w:val="7030A0"/>
+        </w:rPr>
+        <w:t>TKey</w:t>
+      </w:r>
+      <w:proofErr w:type="spellEnd"/>
+      <w:r>
+        <w:rPr>
+          <w:color w:val="7030A0"/>
+        </w:rPr>
+        <w:t xml:space="preserve"> Name = </w:t>
+      </w:r>
+      <w:proofErr w:type="spellStart"/>
+      <w:r>
+        <w:rPr>
+          <w:color w:val="7030A0"/>
+        </w:rPr>
+        <w:t>esdTree</w:t>
+      </w:r>
+      <w:proofErr w:type="spellEnd"/>
+      <w:r>
+        <w:rPr>
+          <w:color w:val="7030A0"/>
+        </w:rPr>
+        <w:t>, Title = Tree with ESD objects, Cycle = 1</w:t>
+      </w:r>
+    </w:p>
+    <w:p>
+      <w:pPr>
+        <w:pStyle w:val="Code"/>
+        <w:rPr>
+          <w:color w:val="7030A0"/>
+        </w:rPr>
+      </w:pPr>
+      <w:r>
+        <w:rPr>
+          <w:color w:val="7030A0"/>
+        </w:rPr>
+        <w:t xml:space="preserve"> </w:t>
+      </w:r>
+      <w:proofErr w:type="spellStart"/>
+      <w:r>
+        <w:rPr>
+          <w:color w:val="7030A0"/>
+        </w:rPr>
+        <w:t>TKey</w:t>
+      </w:r>
+      <w:proofErr w:type="spellEnd"/>
+      <w:r>
+        <w:rPr>
+          <w:color w:val="7030A0"/>
+        </w:rPr>
+        <w:t xml:space="preserve"> Name = </w:t>
+      </w:r>
+      <w:proofErr w:type="spellStart"/>
+      <w:r>
+        <w:rPr>
+          <w:color w:val="7030A0"/>
+        </w:rPr>
+        <w:t>HLTesdTree</w:t>
+      </w:r>
+      <w:proofErr w:type="spellEnd"/>
+      <w:r>
+        <w:rPr>
+          <w:color w:val="7030A0"/>
+        </w:rPr>
+        <w:t>, Title = Tree with HLT ESD objects, Cycle = 1</w:t>
+      </w:r>
+    </w:p>
+    <w:p/>
+    <w:p>
+      <w:pPr>
+        <w:pStyle w:val="ListParagraph"/>
+        <w:numPr>
+          <w:ilvl w:val="0"/>
+          <w:numId w:val="13"/>
+        </w:numPr>
+      </w:pPr>
+      <w:r>
+        <w:t xml:space="preserve">Make sure we're in the </w:t>
+      </w:r>
+      <w:proofErr w:type="spellStart"/>
+      <w:r>
+        <w:t>AliESDs</w:t>
+      </w:r>
+      <w:proofErr w:type="spellEnd"/>
+      <w:r>
+        <w:t xml:space="preserve"> directory:</w:t>
+      </w:r>
+    </w:p>
+    <w:p/>
+    <w:p>
+      <w:pPr>
+        <w:pStyle w:val="Code"/>
+      </w:pPr>
+      <w:r>
+        <w:t xml:space="preserve">root [2] </w:t>
+      </w:r>
+      <w:proofErr w:type="spellStart"/>
+      <w:r>
+        <w:t>gDirectory</w:t>
+      </w:r>
+      <w:proofErr w:type="spellEnd"/>
+      <w:r>
+        <w:t>-&gt;</w:t>
+      </w:r>
+      <w:proofErr w:type="spellStart"/>
+      <w:proofErr w:type="gramStart"/>
+      <w:r>
+        <w:t>pwd</w:t>
+      </w:r>
+      <w:proofErr w:type="spellEnd"/>
+      <w:r>
+        <w:t>(</w:t>
+      </w:r>
+      <w:proofErr w:type="gramEnd"/>
+      <w:r>
+        <w:t>)</w:t>
+      </w:r>
+    </w:p>
+    <w:p/>
+    <w:p>
+      <w:pPr>
+        <w:pStyle w:val="Code"/>
+        <w:rPr>
+          <w:color w:val="7030A0"/>
+        </w:rPr>
+      </w:pPr>
+      <w:proofErr w:type="spellStart"/>
+      <w:r>
+        <w:rPr>
+          <w:color w:val="7030A0"/>
+        </w:rPr>
+        <w:t>AliESDs.root</w:t>
+      </w:r>
+      <w:proofErr w:type="spellEnd"/>
+      <w:r>
+        <w:rPr>
+          <w:color w:val="7030A0"/>
+        </w:rPr>
+        <w:t>:/</w:t>
+      </w:r>
+    </w:p>
+    <w:p/>
+    <w:p>
+      <w:pPr>
+        <w:pStyle w:val="ListParagraph"/>
+        <w:numPr>
+          <w:ilvl w:val="0"/>
+          <w:numId w:val="13"/>
+        </w:numPr>
+      </w:pPr>
+      <w:r>
+        <w:t>List the contents of objects that are currently in memory:</w:t>
+      </w:r>
+    </w:p>
+    <w:p/>
+    <w:p>
+      <w:pPr>
+        <w:pStyle w:val="Code"/>
+      </w:pPr>
+      <w:r>
+        <w:t xml:space="preserve">root [3] </w:t>
+      </w:r>
+      <w:proofErr w:type="spellStart"/>
+      <w:r>
+        <w:t>gDirectory</w:t>
+      </w:r>
+      <w:proofErr w:type="spellEnd"/>
+      <w:r>
+        <w:t>-&gt;ls("-m")</w:t>
+      </w:r>
+    </w:p>
+    <w:p/>
+    <w:p>
+      <w:pPr>
+        <w:pStyle w:val="Code"/>
+        <w:rPr>
+          <w:color w:val="7030A0"/>
+        </w:rPr>
+      </w:pPr>
+      <w:proofErr w:type="spellStart"/>
+      <w:r>
+        <w:rPr>
+          <w:color w:val="7030A0"/>
+        </w:rPr>
+        <w:t>TFile</w:t>
+      </w:r>
+      <w:proofErr w:type="spellEnd"/>
+      <w:r>
+        <w:rPr>
+          <w:color w:val="7030A0"/>
+        </w:rPr>
+        <w:t>**</w:t>
+      </w:r>
+      <w:r>
+        <w:rPr>
+          <w:color w:val="7030A0"/>
+        </w:rPr>
+        <w:tab/>
+      </w:r>
+      <w:r>
+        <w:rPr>
+          <w:color w:val="7030A0"/>
+        </w:rPr>
+        <w:tab/>
+      </w:r>
+      <w:proofErr w:type="spellStart"/>
+      <w:r>
+        <w:rPr>
+          <w:color w:val="7030A0"/>
+        </w:rPr>
+        <w:t>AliESDs.root</w:t>
+      </w:r>
+      <w:proofErr w:type="spellEnd"/>
+      <w:r>
+        <w:rPr>
+          <w:color w:val="7030A0"/>
+        </w:rPr>
+        <w:tab/>
+      </w:r>
+    </w:p>
+    <w:p>
+      <w:pPr>
+        <w:pStyle w:val="Code"/>
+      </w:pPr>
+      <w:r>
+        <w:rPr>
+          <w:color w:val="7030A0"/>
+        </w:rPr>
+        <w:t xml:space="preserve"> </w:t>
+      </w:r>
+      <w:proofErr w:type="spellStart"/>
+      <w:r>
+        <w:rPr>
+          <w:color w:val="7030A0"/>
+        </w:rPr>
+        <w:t>TFile</w:t>
+      </w:r>
+      <w:proofErr w:type="spellEnd"/>
+      <w:r>
+        <w:rPr>
+          <w:color w:val="7030A0"/>
+        </w:rPr>
+        <w:t>*</w:t>
+      </w:r>
+      <w:r>
+        <w:rPr>
+          <w:color w:val="7030A0"/>
+        </w:rPr>
+        <w:tab/>
+      </w:r>
+      <w:r>
+        <w:rPr>
+          <w:color w:val="7030A0"/>
+        </w:rPr>
+        <w:tab/>
+      </w:r>
+      <w:proofErr w:type="spellStart"/>
+      <w:r>
+        <w:rPr>
+          <w:color w:val="7030A0"/>
+        </w:rPr>
+        <w:t>AliESDs.root</w:t>
+      </w:r>
+      <w:proofErr w:type="spellEnd"/>
+      <w:r>
+        <w:tab/>
+      </w:r>
+    </w:p>
+    <w:p/>
+    <w:p>
+      <w:pPr>
+        <w:pStyle w:val="ListParagraph"/>
+        <w:numPr>
+          <w:ilvl w:val="0"/>
+          <w:numId w:val="13"/>
+        </w:numPr>
+      </w:pPr>
+      <w:r>
+        <w:t>Load the ESD Tree into memory:</w:t>
+      </w:r>
+    </w:p>
+    <w:p/>
+    <w:p>
+      <w:pPr>
+        <w:pStyle w:val="Code"/>
+      </w:pPr>
+      <w:r>
+        <w:t xml:space="preserve">root [4] </w:t>
+      </w:r>
+      <w:proofErr w:type="spellStart"/>
+      <w:r>
+        <w:t>TTree</w:t>
+      </w:r>
+      <w:proofErr w:type="spellEnd"/>
+      <w:r>
+        <w:t xml:space="preserve"> *</w:t>
+      </w:r>
+      <w:proofErr w:type="spellStart"/>
+      <w:r>
+        <w:t>esdTree</w:t>
+      </w:r>
+      <w:proofErr w:type="spellEnd"/>
+      <w:r>
+        <w:t xml:space="preserve"> = (</w:t>
+      </w:r>
+      <w:proofErr w:type="spellStart"/>
+      <w:r>
+        <w:t>TTree</w:t>
+      </w:r>
+      <w:proofErr w:type="spellEnd"/>
+      <w:proofErr w:type="gramStart"/>
+      <w:r>
+        <w:t>*)</w:t>
+      </w:r>
+      <w:proofErr w:type="spellStart"/>
+      <w:r>
+        <w:t>f</w:t>
+      </w:r>
+      <w:proofErr w:type="gramEnd"/>
+      <w:r>
+        <w:t>.Get</w:t>
+      </w:r>
+      <w:proofErr w:type="spellEnd"/>
+      <w:r>
+        <w:t>("</w:t>
+      </w:r>
+      <w:proofErr w:type="spellStart"/>
+      <w:r>
+        <w:t>esdTree</w:t>
+      </w:r>
+      <w:proofErr w:type="spellEnd"/>
+      <w:r>
+        <w:t>");</w:t>
+      </w:r>
+    </w:p>
+    <w:p/>
+    <w:p>
+      <w:pPr>
+        <w:pStyle w:val="ListParagraph"/>
+        <w:numPr>
+          <w:ilvl w:val="0"/>
+          <w:numId w:val="13"/>
+        </w:numPr>
+      </w:pPr>
+      <w:r>
+        <w:t>Open a ROOT Object Browser to view the structure of the ESD Tree</w:t>
+      </w:r>
+    </w:p>
+    <w:p/>
+    <w:p>
+      <w:pPr>
+        <w:pStyle w:val="Code"/>
+      </w:pPr>
+      <w:r>
+        <w:t xml:space="preserve">root [3] new </w:t>
+      </w:r>
+      <w:proofErr w:type="spellStart"/>
+      <w:r>
+        <w:t>TBrowser</w:t>
+      </w:r>
+      <w:proofErr w:type="spellEnd"/>
+    </w:p>
+    <w:p/>
+    <w:p>
+      <w:pPr>
+        <w:pStyle w:val="Code"/>
+        <w:rPr>
+          <w:color w:val="7030A0"/>
+        </w:rPr>
+      </w:pPr>
+      <w:r>
+        <w:rPr>
+          <w:color w:val="7030A0"/>
+        </w:rPr>
+        <w:t>(</w:t>
+      </w:r>
+      <w:proofErr w:type="spellStart"/>
+      <w:r>
+        <w:rPr>
+          <w:color w:val="7030A0"/>
+        </w:rPr>
+        <w:t>TBrowser</w:t>
+      </w:r>
+      <w:proofErr w:type="spellEnd"/>
+      <w:r>
+        <w:rPr>
+          <w:color w:val="7030A0"/>
+        </w:rPr>
+        <w:t xml:space="preserve"> *) 0x8f00d80</w:t>
+      </w:r>
+    </w:p>
+    <w:p/>
+    <w:p>
+      <w:pPr>
+        <w:pStyle w:val="ListParagraph"/>
+        <w:numPr>
+          <w:ilvl w:val="0"/>
+          <w:numId w:val="13"/>
+        </w:numPr>
+      </w:pPr>
+      <w:r>
+        <w:lastRenderedPageBreak/>
+        <w:t xml:space="preserve">This opens a GUI </w:t>
+      </w:r>
+      <w:r>
+        <w:t xml:space="preserve">(see </w:t>
+      </w:r>
+      <w:r>
+        <w:rPr>
+          <w:b/>
+          <w:i/>
+        </w:rPr>
+        <w:t>Figure 12</w:t>
+      </w:r>
+      <w:r>
+        <w:t xml:space="preserve">), </w:t>
+      </w:r>
+      <w:r>
+        <w:t xml:space="preserve">which allows us to visually inspect the structure of any </w:t>
+      </w:r>
+      <w:proofErr w:type="spellStart"/>
+      <w:r>
+        <w:t>TObject</w:t>
+      </w:r>
+      <w:proofErr w:type="spellEnd"/>
+      <w:r>
+        <w:t xml:space="preserve">. We are interested in seeing what the index of the particle </w:t>
+      </w:r>
+      <w:proofErr w:type="spellStart"/>
+      <w:r>
+        <w:t>tracklets</w:t>
+      </w:r>
+      <w:proofErr w:type="spellEnd"/>
+      <w:r>
+        <w:t xml:space="preserve"> are in the ESD Tree. We see that the TRD </w:t>
+      </w:r>
+      <w:proofErr w:type="spellStart"/>
+      <w:r>
+        <w:t>tracklets</w:t>
+      </w:r>
+      <w:proofErr w:type="spellEnd"/>
+      <w:r>
+        <w:t xml:space="preserve"> are at position 23 in this Tree, so we do the following to get the unique ID and the Label:</w:t>
+      </w:r>
+    </w:p>
+    <w:p>
+      <w:pPr>
+        <w:keepNext/>
+        <w:jc w:val="center"/>
+      </w:pPr>
+      <w:r>
+        <w:rPr>
+          <w:noProof/>
+        </w:rPr>
+        <w:drawing>
+          <wp:inline distT="0" distB="0" distL="0" distR="0">
+            <wp:extent cx="6268278" cy="3604260"/>
+            <wp:effectExtent l="0" t="0" r="0" b="0"/>
+            <wp:docPr id="10" name="Picture 10" descr="A screenshot of a social media post&#10;&#10;Description generated with very high confidence"/>
+            <wp:cNvGraphicFramePr>
+              <a:graphicFrameLocks xmlns:a="http://schemas.openxmlformats.org/drawingml/2006/main" noChangeAspect="1"/>
+            </wp:cNvGraphicFramePr>
+            <a:graphic xmlns:a="http://schemas.openxmlformats.org/drawingml/2006/main">
+              <a:graphicData uri="http://schemas.openxmlformats.org/drawingml/2006/picture">
+                <pic:pic xmlns:pic="http://schemas.openxmlformats.org/drawingml/2006/picture">
+                  <pic:nvPicPr>
+                    <pic:cNvPr id="10" name="N1.png"/>
+                    <pic:cNvPicPr/>
+                  </pic:nvPicPr>
+                  <pic:blipFill>
+                    <a:blip r:embed="rId23" cstate="print">
+                      <a:extLst>
+                        <a:ext uri="{28A0092B-C50C-407E-A947-70E740481C1C}">
+                          <a14:useLocalDpi xmlns:a14="http://schemas.microsoft.com/office/drawing/2010/main" val="0"/>
+                        </a:ext>
+                      </a:extLst>
+                    </a:blip>
+                    <a:stretch>
+                      <a:fillRect/>
+                    </a:stretch>
+                  </pic:blipFill>
+                  <pic:spPr>
+                    <a:xfrm>
+                      <a:off x="0" y="0"/>
+                      <a:ext cx="6273092" cy="3607028"/>
+                    </a:xfrm>
+                    <a:prstGeom prst="rect">
+                      <a:avLst/>
+                    </a:prstGeom>
+                  </pic:spPr>
+                </pic:pic>
+              </a:graphicData>
+            </a:graphic>
+          </wp:inline>
+        </w:drawing>
+      </w:r>
+    </w:p>
+    <w:p>
+      <w:pPr>
+        <w:pStyle w:val="Caption"/>
+        <w:rPr>
+          <w:color w:val="auto"/>
+        </w:rPr>
+      </w:pPr>
+      <w:r>
+        <w:rPr>
+          <w:color w:val="auto"/>
+        </w:rPr>
+        <w:t xml:space="preserve">Figure </w:t>
+      </w:r>
+      <w:r>
+        <w:rPr>
+          <w:color w:val="auto"/>
+        </w:rPr>
+        <w:fldChar w:fldCharType="begin"/>
+      </w:r>
+      <w:r>
+        <w:rPr>
+          <w:color w:val="auto"/>
+        </w:rPr>
+        <w:instrText xml:space="preserve"> SEQ Figure \* ARABIC </w:instrText>
+      </w:r>
+      <w:r>
+        <w:rPr>
+          <w:color w:val="auto"/>
+        </w:rPr>
+        <w:fldChar w:fldCharType="separate"/>
+      </w:r>
+      <w:r>
+        <w:rPr>
+          <w:noProof/>
+          <w:color w:val="auto"/>
+        </w:rPr>
+        <w:t>12</w:t>
+      </w:r>
+      <w:r>
+        <w:rPr>
+          <w:color w:val="auto"/>
+        </w:rPr>
+        <w:fldChar w:fldCharType="end"/>
+      </w:r>
+      <w:r>
+        <w:rPr>
+          <w:color w:val="auto"/>
+        </w:rPr>
+        <w:t>: Screenshot of the Root Object Browser</w:t>
+      </w:r>
+    </w:p>
+    <w:p/>
+    <w:p>
+      <w:pPr>
+        <w:pStyle w:val="Code"/>
+      </w:pPr>
+      <w:r>
+        <w:t xml:space="preserve">root [4] </w:t>
+      </w:r>
+      <w:proofErr w:type="spellStart"/>
+      <w:r>
+        <w:t>esdTree</w:t>
+      </w:r>
+      <w:proofErr w:type="spellEnd"/>
+      <w:r>
+        <w:t>-&gt;</w:t>
+      </w:r>
+      <w:proofErr w:type="spellStart"/>
+      <w:proofErr w:type="gramStart"/>
+      <w:r>
+        <w:t>SetScanField</w:t>
+      </w:r>
+      <w:proofErr w:type="spellEnd"/>
+      <w:r>
+        <w:t>(</w:t>
+      </w:r>
+      <w:proofErr w:type="gramEnd"/>
+      <w:r>
+        <w:t>23)</w:t>
+      </w:r>
+    </w:p>
+    <w:p/>
+    <w:p>
+      <w:pPr>
+        <w:pStyle w:val="ListParagraph"/>
+        <w:numPr>
+          <w:ilvl w:val="0"/>
+          <w:numId w:val="13"/>
+        </w:numPr>
+      </w:pPr>
+      <w:r>
+        <w:t>Then, we want to write this to a text file, to save the information we want:</w:t>
+      </w:r>
+    </w:p>
+    <w:p/>
+    <w:p>
+      <w:pPr>
+        <w:pStyle w:val="Code"/>
+      </w:pPr>
+      <w:r>
+        <w:t>root [5</w:t>
+      </w:r>
+      <w:proofErr w:type="gramStart"/>
+      <w:r>
+        <w:t>] .</w:t>
+      </w:r>
+      <w:proofErr w:type="gramEnd"/>
+      <w:r>
+        <w:t>&gt; track</w:t>
+      </w:r>
+      <w:r>
+        <w:t>let</w:t>
+      </w:r>
+      <w:r>
+        <w:t>.txt</w:t>
+      </w:r>
+    </w:p>
+    <w:p>
+      <w:pPr>
+        <w:pStyle w:val="Code"/>
+      </w:pPr>
+      <w:r>
+        <w:t xml:space="preserve">root </w:t>
+      </w:r>
+      <w:proofErr w:type="gramStart"/>
+      <w:r>
+        <w:t xml:space="preserve">[]  </w:t>
+      </w:r>
+      <w:proofErr w:type="spellStart"/>
+      <w:r>
+        <w:t>esdTree</w:t>
+      </w:r>
+      <w:proofErr w:type="spellEnd"/>
+      <w:proofErr w:type="gramEnd"/>
+      <w:r>
+        <w:t>-&gt;Scan("</w:t>
+      </w:r>
+      <w:proofErr w:type="spellStart"/>
+      <w:r>
+        <w:t>fHCId:fLabel</w:t>
+      </w:r>
+      <w:proofErr w:type="spellEnd"/>
+      <w:r>
+        <w:t>")</w:t>
+      </w:r>
+    </w:p>
+    <w:p>
+      <w:pPr>
+        <w:pStyle w:val="Code"/>
+      </w:pPr>
+      <w:r>
+        <w:t>root [</w:t>
+      </w:r>
+      <w:proofErr w:type="gramStart"/>
+      <w:r>
+        <w:t>] .</w:t>
+      </w:r>
+      <w:proofErr w:type="gramEnd"/>
+      <w:r>
+        <w:t>&gt;</w:t>
+      </w:r>
+    </w:p>
+    <w:p/>
+    <w:p>
+      <w:pPr>
+        <w:pStyle w:val="ListParagraph"/>
+        <w:numPr>
+          <w:ilvl w:val="0"/>
+          <w:numId w:val="13"/>
+        </w:numPr>
+      </w:pPr>
+      <w:r>
+        <w:lastRenderedPageBreak/>
+        <w:t xml:space="preserve">This </w:t>
+      </w:r>
+      <w:r>
+        <w:t>writes the following output to “tracklet.txt”</w:t>
+      </w:r>
+      <w:r>
+        <w:t>:</w:t>
+      </w:r>
+    </w:p>
+    <w:p/>
+    <w:p>
+      <w:pPr>
+        <w:pStyle w:val="Code"/>
+        <w:rPr>
+          <w:color w:val="7030A0"/>
+        </w:rPr>
+      </w:pPr>
+      <w:r>
+        <w:rPr>
+          <w:color w:val="7030A0"/>
+        </w:rPr>
+        <w:t>***********************************************</w:t>
+      </w:r>
+    </w:p>
+    <w:p>
+      <w:pPr>
+        <w:pStyle w:val="Code"/>
+        <w:rPr>
+          <w:color w:val="7030A0"/>
+        </w:rPr>
+      </w:pPr>
+      <w:r>
+        <w:rPr>
+          <w:color w:val="7030A0"/>
+        </w:rPr>
+        <w:t xml:space="preserve">*    Row   * Instance *     </w:t>
+      </w:r>
+      <w:proofErr w:type="spellStart"/>
+      <w:r>
+        <w:rPr>
+          <w:color w:val="7030A0"/>
+        </w:rPr>
+        <w:t>fHCId</w:t>
+      </w:r>
+      <w:proofErr w:type="spellEnd"/>
+      <w:r>
+        <w:rPr>
+          <w:color w:val="7030A0"/>
+        </w:rPr>
+        <w:t xml:space="preserve"> *    </w:t>
+      </w:r>
+      <w:proofErr w:type="spellStart"/>
+      <w:r>
+        <w:rPr>
+          <w:color w:val="7030A0"/>
+        </w:rPr>
+        <w:t>fLabel</w:t>
+      </w:r>
+      <w:proofErr w:type="spellEnd"/>
+      <w:r>
+        <w:rPr>
+          <w:color w:val="7030A0"/>
+        </w:rPr>
+        <w:t xml:space="preserve"> *</w:t>
+      </w:r>
+    </w:p>
+    <w:p>
+      <w:pPr>
+        <w:pStyle w:val="Code"/>
+        <w:rPr>
+          <w:color w:val="7030A0"/>
+        </w:rPr>
+      </w:pPr>
+      <w:r>
+        <w:rPr>
+          <w:color w:val="7030A0"/>
+        </w:rPr>
+        <w:t>***********************************************</w:t>
+      </w:r>
+    </w:p>
+    <w:p>
+      <w:pPr>
+        <w:pStyle w:val="Code"/>
+        <w:rPr>
+          <w:color w:val="7030A0"/>
+        </w:rPr>
+      </w:pPr>
+      <w:r>
+        <w:rPr>
+          <w:color w:val="7030A0"/>
+        </w:rPr>
+        <w:t>*        0 *        0 *         1 *         1 *</w:t>
+      </w:r>
+    </w:p>
+    <w:p>
+      <w:pPr>
+        <w:pStyle w:val="Code"/>
+        <w:rPr>
+          <w:color w:val="7030A0"/>
+        </w:rPr>
+      </w:pPr>
+      <w:r>
+        <w:rPr>
+          <w:color w:val="7030A0"/>
+        </w:rPr>
+        <w:t>*        0 *        1 *         0 *        -1 *</w:t>
+      </w:r>
+    </w:p>
+    <w:p>
+      <w:pPr>
+        <w:pStyle w:val="Code"/>
+        <w:rPr>
+          <w:color w:val="7030A0"/>
+        </w:rPr>
+      </w:pPr>
+      <w:r>
+        <w:rPr>
+          <w:color w:val="7030A0"/>
+        </w:rPr>
+        <w:t>*        0 *        2 *         3 *        -1 *</w:t>
+      </w:r>
+    </w:p>
+    <w:p>
+      <w:pPr>
+        <w:pStyle w:val="Code"/>
+        <w:rPr>
+          <w:color w:val="7030A0"/>
+        </w:rPr>
+      </w:pPr>
+      <w:r>
+        <w:rPr>
+          <w:color w:val="7030A0"/>
+        </w:rPr>
+        <w:t>*        0 *        3 *         3 *        -1 *</w:t>
+      </w:r>
+    </w:p>
+    <w:p>
+      <w:pPr>
+        <w:pStyle w:val="Code"/>
+        <w:rPr>
+          <w:color w:val="7030A0"/>
+        </w:rPr>
+      </w:pPr>
+      <w:r>
+        <w:rPr>
+          <w:color w:val="7030A0"/>
+        </w:rPr>
+        <w:t>*        0 *        4 *         2 *        -1 *</w:t>
+      </w:r>
+    </w:p>
+    <w:p>
+      <w:pPr>
+        <w:pStyle w:val="Code"/>
+        <w:rPr>
+          <w:color w:val="7030A0"/>
+        </w:rPr>
+      </w:pPr>
+      <w:r>
+        <w:rPr>
+          <w:color w:val="7030A0"/>
+        </w:rPr>
+        <w:t>*        0 *        5 *         2 *        -1 *</w:t>
+      </w:r>
+    </w:p>
+    <w:p>
+      <w:pPr>
+        <w:pStyle w:val="Code"/>
+        <w:rPr>
+          <w:color w:val="7030A0"/>
+        </w:rPr>
+      </w:pPr>
+      <w:r>
+        <w:rPr>
+          <w:color w:val="7030A0"/>
+        </w:rPr>
+        <w:t>*        0 *        6 *         2 *         1 *</w:t>
+      </w:r>
+    </w:p>
+    <w:p>
+      <w:pPr>
+        <w:pStyle w:val="Code"/>
+        <w:rPr>
+          <w:color w:val="7030A0"/>
+        </w:rPr>
+      </w:pPr>
+      <w:r>
+        <w:rPr>
+          <w:color w:val="7030A0"/>
+        </w:rPr>
+        <w:t>*        0 *        7 *         7 *        -1 *</w:t>
+      </w:r>
+    </w:p>
+    <w:p>
+      <w:pPr>
+        <w:pStyle w:val="Code"/>
+        <w:rPr>
+          <w:color w:val="7030A0"/>
+        </w:rPr>
+      </w:pPr>
+      <w:r>
+        <w:rPr>
+          <w:color w:val="7030A0"/>
+        </w:rPr>
+        <w:t>*        0 *        8 *         7 *        -1 *</w:t>
+      </w:r>
+    </w:p>
+    <w:p>
+      <w:pPr>
+        <w:pStyle w:val="Code"/>
+        <w:rPr>
+          <w:color w:val="7030A0"/>
+        </w:rPr>
+      </w:pPr>
+      <w:r>
+        <w:rPr>
+          <w:color w:val="7030A0"/>
+        </w:rPr>
+        <w:t>*        0 *        9 *         8 *        -1 *</w:t>
+      </w:r>
+    </w:p>
+    <w:p>
+      <w:pPr>
+        <w:pStyle w:val="Code"/>
+        <w:rPr>
+          <w:color w:val="7030A0"/>
+        </w:rPr>
+      </w:pPr>
+      <w:r>
+        <w:rPr>
+          <w:color w:val="7030A0"/>
+        </w:rPr>
+        <w:t>*        0 *       10 *         8 *        -1 *</w:t>
+      </w:r>
+    </w:p>
+    <w:p>
+      <w:pPr>
+        <w:pStyle w:val="Code"/>
+        <w:rPr>
+          <w:color w:val="7030A0"/>
+        </w:rPr>
+      </w:pPr>
+      <w:r>
+        <w:rPr>
+          <w:color w:val="7030A0"/>
+        </w:rPr>
+        <w:t>*        0 *       11 *        10 *        -1 *</w:t>
+      </w:r>
+    </w:p>
+    <w:p>
+      <w:pPr>
+        <w:pStyle w:val="Code"/>
+        <w:rPr>
+          <w:color w:val="7030A0"/>
+        </w:rPr>
+      </w:pPr>
+      <w:r>
+        <w:rPr>
+          <w:color w:val="7030A0"/>
+        </w:rPr>
+        <w:t>*        0 *       12 *        13 *        -1 *</w:t>
+      </w:r>
+    </w:p>
+    <w:p>
+      <w:pPr>
+        <w:pStyle w:val="Code"/>
+        <w:rPr>
+          <w:color w:val="7030A0"/>
+        </w:rPr>
+      </w:pPr>
+      <w:r>
+        <w:rPr>
+          <w:color w:val="7030A0"/>
+        </w:rPr>
+        <w:t>*        0 *       13 *        26 *        -1 *</w:t>
+      </w:r>
+    </w:p>
+    <w:p>
+      <w:pPr>
+        <w:pStyle w:val="Code"/>
+        <w:rPr>
+          <w:color w:val="7030A0"/>
+        </w:rPr>
+      </w:pPr>
+      <w:r>
+        <w:rPr>
+          <w:color w:val="7030A0"/>
+        </w:rPr>
+        <w:t>*        0 *       14 *        26 *        -1 *</w:t>
+      </w:r>
+    </w:p>
+    <w:p>
+      <w:pPr>
+        <w:pStyle w:val="Code"/>
+        <w:rPr>
+          <w:color w:val="7030A0"/>
+        </w:rPr>
+      </w:pPr>
+      <w:r>
+        <w:rPr>
+          <w:color w:val="7030A0"/>
+        </w:rPr>
+        <w:t>*        0 *       15 *        26 *        -1 *</w:t>
+      </w:r>
+    </w:p>
+    <w:p>
+      <w:pPr>
+        <w:pStyle w:val="Code"/>
+        <w:rPr>
+          <w:color w:val="7030A0"/>
+        </w:rPr>
+      </w:pPr>
+      <w:r>
+        <w:rPr>
+          <w:color w:val="7030A0"/>
+        </w:rPr>
+        <w:t>*        0 *       16 *        26 *        -1 *</w:t>
+      </w:r>
+    </w:p>
+    <w:p>
+      <w:pPr>
+        <w:pStyle w:val="Code"/>
+        <w:rPr>
+          <w:color w:val="7030A0"/>
+        </w:rPr>
+      </w:pPr>
+      <w:r>
+        <w:rPr>
+          <w:color w:val="7030A0"/>
+        </w:rPr>
+        <w:lastRenderedPageBreak/>
+        <w:t>*        0 *       17 *        26 *        -1 *</w:t>
+      </w:r>
+    </w:p>
+    <w:p>
+      <w:pPr>
+        <w:pStyle w:val="Code"/>
+        <w:rPr>
+          <w:color w:val="7030A0"/>
+        </w:rPr>
+      </w:pPr>
+      <w:r>
+        <w:rPr>
+          <w:color w:val="7030A0"/>
+        </w:rPr>
+        <w:t>*        0 *       18 *        26 *         1 *</w:t>
+      </w:r>
+    </w:p>
+    <w:p>
+      <w:pPr>
+        <w:pStyle w:val="Code"/>
+        <w:rPr>
+          <w:color w:val="7030A0"/>
+        </w:rPr>
+      </w:pPr>
+      <w:r>
+        <w:rPr>
+          <w:color w:val="7030A0"/>
+        </w:rPr>
+        <w:t>*        0 *       19 *        28 *         1 *</w:t>
+      </w:r>
+    </w:p>
+    <w:p>
+      <w:pPr>
+        <w:pStyle w:val="Code"/>
+        <w:rPr>
+          <w:color w:val="7030A0"/>
+        </w:rPr>
+      </w:pPr>
+      <w:r>
+        <w:rPr>
+          <w:color w:val="7030A0"/>
+        </w:rPr>
+        <w:t>*        0 *       20 *        28 *        -1 *</w:t>
+      </w:r>
+    </w:p>
+    <w:p>
+      <w:pPr>
+        <w:pStyle w:val="Code"/>
+        <w:rPr>
+          <w:color w:val="7030A0"/>
+        </w:rPr>
+      </w:pPr>
+      <w:r>
+        <w:rPr>
+          <w:color w:val="7030A0"/>
+        </w:rPr>
+        <w:t>*        0 *       21 *        32 *         1 *</w:t>
+      </w:r>
+    </w:p>
+    <w:p>
+      <w:pPr>
+        <w:pStyle w:val="Code"/>
+        <w:rPr>
+          <w:color w:val="7030A0"/>
+        </w:rPr>
+      </w:pPr>
+      <w:r>
+        <w:rPr>
+          <w:color w:val="7030A0"/>
+        </w:rPr>
+        <w:t>*        0 *       22 *        41 *         1 *</w:t>
+      </w:r>
+    </w:p>
+    <w:p>
+      <w:pPr>
+        <w:pStyle w:val="Code"/>
+        <w:rPr>
+          <w:color w:val="7030A0"/>
+        </w:rPr>
+      </w:pPr>
+      <w:r>
+        <w:rPr>
+          <w:color w:val="7030A0"/>
+        </w:rPr>
+        <w:t>***********************************************</w:t>
+      </w:r>
+    </w:p>
+    <w:p/>
+    <w:p>
+      <w:pPr>
+        <w:pStyle w:val="ListParagraph"/>
+        <w:numPr>
+          <w:ilvl w:val="0"/>
+          <w:numId w:val="13"/>
+        </w:numPr>
+      </w:pPr>
+      <w:r>
+        <w:t>Tracing Back one step in the hierarchy, to look at TRD tracks, we do:</w:t>
+      </w:r>
+    </w:p>
+    <w:p/>
+    <w:p>
+      <w:pPr>
+        <w:pStyle w:val="Code"/>
+      </w:pPr>
+      <w:r>
+        <w:t xml:space="preserve">root [6] </w:t>
+      </w:r>
+      <w:proofErr w:type="spellStart"/>
+      <w:r>
+        <w:t>esdTree</w:t>
+      </w:r>
+      <w:proofErr w:type="spellEnd"/>
+      <w:r>
+        <w:t>-&gt;</w:t>
+      </w:r>
+      <w:proofErr w:type="spellStart"/>
+      <w:proofErr w:type="gramStart"/>
+      <w:r>
+        <w:t>SetScanField</w:t>
+      </w:r>
+      <w:proofErr w:type="spellEnd"/>
+      <w:r>
+        <w:t>(</w:t>
+      </w:r>
+      <w:proofErr w:type="gramEnd"/>
+      <w:r>
+        <w:t>22)</w:t>
+      </w:r>
+    </w:p>
+    <w:p>
+      <w:pPr>
+        <w:pStyle w:val="Code"/>
+      </w:pPr>
+      <w:r>
+        <w:t>root [7</w:t>
+      </w:r>
+      <w:proofErr w:type="gramStart"/>
+      <w:r>
+        <w:t>] .</w:t>
+      </w:r>
+      <w:proofErr w:type="gramEnd"/>
+      <w:r>
+        <w:t>&gt; track.txt</w:t>
+      </w:r>
+    </w:p>
+    <w:p/>
+    <w:p>
+      <w:pPr>
         <w:pStyle w:val="Heading2"/>
       </w:pPr>
+    </w:p>
+    <w:p>
+      <w:pPr>
+        <w:rPr>
+          <w:rFonts w:asciiTheme="majorHAnsi" w:eastAsiaTheme="majorEastAsia" w:hAnsiTheme="majorHAnsi" w:cstheme="majorBidi"/>
+          <w:color w:val="9C5424" w:themeColor="accent6" w:themeShade="BF"/>
+          <w:sz w:val="28"/>
+          <w:szCs w:val="28"/>
+        </w:rPr>
+      </w:pPr>
       <w:bookmarkStart w:id="84" w:name="_Toc526600380"/>
       <w:r>
+        <w:br w:type="page"/>
+      </w:r>
+    </w:p>
+    <w:p>
+      <w:pPr>
+        <w:pStyle w:val="Heading2"/>
+      </w:pPr>
+      <w:bookmarkStart w:id="85" w:name="_GoBack"/>
+      <w:bookmarkEnd w:id="85"/>
+      <w:r>
+        <w:lastRenderedPageBreak/>
         <w:t>Deep Learning for Particle Identification (PID)</w:t>
       </w:r>
       <w:bookmarkEnd w:id="84"/>
@@ -13813,87 +16376,81 @@
       <w:pPr>
         <w:pStyle w:val="Heading2"/>
       </w:pPr>
-      <w:bookmarkStart w:id="85" w:name="_Toc526600381"/>
+      <w:bookmarkStart w:id="86" w:name="_Toc526600381"/>
       <w:r>
         <w:t>Deep Learning towards Geant4 Parameter Optimization based on Environmental Conditions</w:t>
       </w:r>
-      <w:bookmarkEnd w:id="85"/>
+      <w:bookmarkEnd w:id="86"/>
     </w:p>
     <w:p/>
     <w:p>
       <w:pPr>
         <w:pStyle w:val="Heading2"/>
       </w:pPr>
-      <w:bookmarkStart w:id="86" w:name="_Toc526600382"/>
+      <w:bookmarkStart w:id="87" w:name="_Toc526600382"/>
       <w:r>
         <w:t>HEP Event Simulations</w:t>
       </w:r>
-      <w:bookmarkEnd w:id="86"/>
+      <w:bookmarkEnd w:id="87"/>
     </w:p>
     <w:p/>
+    <w:p/>
     <w:p>
       <w:pPr>
         <w:pStyle w:val="Heading3"/>
       </w:pPr>
-      <w:bookmarkStart w:id="87" w:name="_Toc526600383"/>
-      <w:r>
-        <w:t>Data Extraction</w:t>
-      </w:r>
-      <w:r>
-        <w:t xml:space="preserve"> from WLCG</w:t>
-      </w:r>
-      <w:r>
-        <w:t xml:space="preserve"> via AliEn</w:t>
-      </w:r>
-      <w:bookmarkEnd w:id="87"/>
+      <w:bookmarkStart w:id="88" w:name="_Toc526600384"/>
+      <w:r>
+        <w:t>Monte Carlo Simulation Data Generation using Geant4</w:t>
+      </w:r>
+      <w:r>
+        <w:t xml:space="preserve"> with Parameters Relating to Environmental Conditions Optimized</w:t>
+      </w:r>
+      <w:bookmarkEnd w:id="88"/>
     </w:p>
     <w:p/>
     <w:p>
       <w:pPr>
         <w:pStyle w:val="Heading3"/>
       </w:pPr>
-      <w:bookmarkStart w:id="88" w:name="_Toc526600384"/>
-      <w:r>
-        <w:t>Monte Carlo Simulation Data Generation using Geant4</w:t>
-      </w:r>
-      <w:r>
-        <w:t xml:space="preserve"> with Parameters Relating to Environmental Conditions Optimized</w:t>
-      </w:r>
-      <w:bookmarkEnd w:id="88"/>
+      <w:bookmarkStart w:id="89" w:name="_Toc526600385"/>
+      <w:r>
+        <w:t>Generative Adversarial Networks</w:t>
+      </w:r>
+      <w:r>
+        <w:t xml:space="preserve"> in </w:t>
+      </w:r>
+      <w:proofErr w:type="spellStart"/>
+      <w:r>
+        <w:t>Keras</w:t>
+      </w:r>
+      <w:bookmarkEnd w:id="89"/>
+      <w:proofErr w:type="spellEnd"/>
     </w:p>
     <w:p/>
     <w:p>
       <w:pPr>
         <w:pStyle w:val="Heading3"/>
       </w:pPr>
-      <w:bookmarkStart w:id="89" w:name="_Toc526600385"/>
-      <w:r>
-        <w:t>Generative Adversarial Networks</w:t>
-      </w:r>
-      <w:r>
-        <w:t xml:space="preserve"> in Keras</w:t>
-      </w:r>
-      <w:bookmarkEnd w:id="89"/>
+      <w:bookmarkStart w:id="90" w:name="_Toc526600386"/>
+      <w:r>
+        <w:t>Variational Autoencoders</w:t>
+      </w:r>
+      <w:bookmarkEnd w:id="90"/>
     </w:p>
     <w:p/>
     <w:p>
       <w:pPr>
-        <w:pStyle w:val="Heading3"/>
-      </w:pPr>
-      <w:bookmarkStart w:id="90" w:name="_Toc526600386"/>
-      <w:r>
-        <w:t>Variational Autoencoders</w:t>
-      </w:r>
-      <w:bookmarkEnd w:id="90"/>
-    </w:p>
-    <w:p/>
-    <w:p>
-      <w:pPr>
         <w:pStyle w:val="Heading2"/>
       </w:pPr>
       <w:bookmarkStart w:id="91" w:name="_Toc526600387"/>
-      <w:r>
-        <w:t>Productionalization of Machine Learning-Based HEP Event Simulations</w:t>
+      <w:proofErr w:type="spellStart"/>
+      <w:r>
+        <w:t>Productionalization</w:t>
+      </w:r>
+      <w:proofErr w:type="spellEnd"/>
+      <w:r>
+        <w:t xml:space="preserve"> of Machine Learning-Based HEP Event Simulations</w:t>
       </w:r>
       <w:bookmarkEnd w:id="91"/>
     </w:p>
@@ -14805,8 +17362,8 @@
       </w:pPr>
     </w:p>
     <w:sectPr>
-      <w:headerReference w:type="default" r:id="rId23"/>
-      <w:footerReference w:type="default" r:id="rId24"/>
+      <w:headerReference w:type="default" r:id="rId24"/>
+      <w:footerReference w:type="default" r:id="rId25"/>
       <w:pgSz w:w="11906" w:h="16838"/>
       <w:pgMar w:top="1440" w:right="1080" w:bottom="1440" w:left="1080" w:header="708" w:footer="708" w:gutter="0"/>
       <w:cols w:space="708"/>
@@ -14971,7 +17528,25 @@
           <w:color w:val="auto"/>
           <w:sz w:val="16"/>
         </w:rPr>
-        <w:t xml:space="preserve"> ReLU model is essentially nothing more than</w:t>
+        <w:t xml:space="preserve"> </w:t>
+      </w:r>
+      <w:proofErr w:type="spellStart"/>
+      <w:r>
+        <w:rPr>
+          <w:rStyle w:val="SubtleReference"/>
+          <w:color w:val="auto"/>
+          <w:sz w:val="16"/>
+        </w:rPr>
+        <w:t>ReLU</w:t>
+      </w:r>
+      <w:proofErr w:type="spellEnd"/>
+      <w:r>
+        <w:rPr>
+          <w:rStyle w:val="SubtleReference"/>
+          <w:color w:val="auto"/>
+          <w:sz w:val="16"/>
+        </w:rPr>
+        <w:t xml:space="preserve"> model is essentially nothing more than</w:t>
       </w:r>
       <w:r>
         <w:rPr>
@@ -15228,7 +17803,21 @@
       <w:rPr>
         <w:color w:val="808080" w:themeColor="background1" w:themeShade="80"/>
       </w:rPr>
-      <w:t>Christiaan Gerhardus Viljoen (VLJCHR004)</w:t>
+      <w:t xml:space="preserve">Christiaan </w:t>
+    </w:r>
+    <w:proofErr w:type="spellStart"/>
+    <w:r>
+      <w:rPr>
+        <w:color w:val="808080" w:themeColor="background1" w:themeShade="80"/>
+      </w:rPr>
+      <w:t>Gerhardus</w:t>
+    </w:r>
+    <w:proofErr w:type="spellEnd"/>
+    <w:r>
+      <w:rPr>
+        <w:color w:val="808080" w:themeColor="background1" w:themeShade="80"/>
+      </w:rPr>
+      <w:t xml:space="preserve"> Viljoen (VLJCHR004)</w:t>
     </w:r>
   </w:p>
   <w:p>
@@ -15573,6 +18162,92 @@
     </w:lvl>
   </w:abstractNum>
   <w:abstractNum w:abstractNumId="3" w15:restartNumberingAfterBreak="0">
+    <w:nsid w:val="0C525ACC"/>
+    <w:multiLevelType w:val="hybridMultilevel"/>
+    <w:tmpl w:val="1A1025B6"/>
+    <w:lvl w:ilvl="0" w:tplc="1C09000F">
+      <w:start w:val="1"/>
+      <w:numFmt w:val="decimal"/>
+      <w:lvlText w:val="%1."/>
+      <w:lvlJc w:val="left"/>
+      <w:pPr>
+        <w:ind w:left="720" w:hanging="360"/>
+      </w:pPr>
+    </w:lvl>
+    <w:lvl w:ilvl="1" w:tplc="1C090019" w:tentative="1">
+      <w:start w:val="1"/>
+      <w:numFmt w:val="lowerLetter"/>
+      <w:lvlText w:val="%2."/>
+      <w:lvlJc w:val="left"/>
+      <w:pPr>
+        <w:ind w:left="1440" w:hanging="360"/>
+      </w:pPr>
+    </w:lvl>
+    <w:lvl w:ilvl="2" w:tplc="1C09001B" w:tentative="1">
+      <w:start w:val="1"/>
+      <w:numFmt w:val="lowerRoman"/>
+      <w:lvlText w:val="%3."/>
+      <w:lvlJc w:val="right"/>
+      <w:pPr>
+        <w:ind w:left="2160" w:hanging="180"/>
+      </w:pPr>
+    </w:lvl>
+    <w:lvl w:ilvl="3" w:tplc="1C09000F" w:tentative="1">
+      <w:start w:val="1"/>
+      <w:numFmt w:val="decimal"/>
+      <w:lvlText w:val="%4."/>
+      <w:lvlJc w:val="left"/>
+      <w:pPr>
+        <w:ind w:left="2880" w:hanging="360"/>
+      </w:pPr>
+    </w:lvl>
+    <w:lvl w:ilvl="4" w:tplc="1C090019" w:tentative="1">
+      <w:start w:val="1"/>
+      <w:numFmt w:val="lowerLetter"/>
+      <w:lvlText w:val="%5."/>
+      <w:lvlJc w:val="left"/>
+      <w:pPr>
+        <w:ind w:left="3600" w:hanging="360"/>
+      </w:pPr>
+    </w:lvl>
+    <w:lvl w:ilvl="5" w:tplc="1C09001B" w:tentative="1">
+      <w:start w:val="1"/>
+      <w:numFmt w:val="lowerRoman"/>
+      <w:lvlText w:val="%6."/>
+      <w:lvlJc w:val="right"/>
+      <w:pPr>
+        <w:ind w:left="4320" w:hanging="180"/>
+      </w:pPr>
+    </w:lvl>
+    <w:lvl w:ilvl="6" w:tplc="1C09000F" w:tentative="1">
+      <w:start w:val="1"/>
+      <w:numFmt w:val="decimal"/>
+      <w:lvlText w:val="%7."/>
+      <w:lvlJc w:val="left"/>
+      <w:pPr>
+        <w:ind w:left="5040" w:hanging="360"/>
+      </w:pPr>
+    </w:lvl>
+    <w:lvl w:ilvl="7" w:tplc="1C090019" w:tentative="1">
+      <w:start w:val="1"/>
+      <w:numFmt w:val="lowerLetter"/>
+      <w:lvlText w:val="%8."/>
+      <w:lvlJc w:val="left"/>
+      <w:pPr>
+        <w:ind w:left="5760" w:hanging="360"/>
+      </w:pPr>
+    </w:lvl>
+    <w:lvl w:ilvl="8" w:tplc="1C09001B" w:tentative="1">
+      <w:start w:val="1"/>
+      <w:numFmt w:val="lowerRoman"/>
+      <w:lvlText w:val="%9."/>
+      <w:lvlJc w:val="right"/>
+      <w:pPr>
+        <w:ind w:left="6480" w:hanging="180"/>
+      </w:pPr>
+    </w:lvl>
+  </w:abstractNum>
+  <w:abstractNum w:abstractNumId="4" w15:restartNumberingAfterBreak="0">
     <w:nsid w:val="22B65891"/>
     <w:multiLevelType w:val="multilevel"/>
     <w:tmpl w:val="EFF05654"/>
@@ -15685,7 +18360,7 @@
       </w:rPr>
     </w:lvl>
   </w:abstractNum>
-  <w:abstractNum w:abstractNumId="4" w15:restartNumberingAfterBreak="0">
+  <w:abstractNum w:abstractNumId="5" w15:restartNumberingAfterBreak="0">
     <w:nsid w:val="262F0764"/>
     <w:multiLevelType w:val="hybridMultilevel"/>
     <w:tmpl w:val="8258EC48"/>
@@ -15798,7 +18473,7 @@
       </w:rPr>
     </w:lvl>
   </w:abstractNum>
-  <w:abstractNum w:abstractNumId="5" w15:restartNumberingAfterBreak="0">
+  <w:abstractNum w:abstractNumId="6" w15:restartNumberingAfterBreak="0">
     <w:nsid w:val="28DC48E7"/>
     <w:multiLevelType w:val="hybridMultilevel"/>
     <w:tmpl w:val="5D4EFFD0"/>
@@ -15887,7 +18562,7 @@
       </w:pPr>
     </w:lvl>
   </w:abstractNum>
-  <w:abstractNum w:abstractNumId="6" w15:restartNumberingAfterBreak="0">
+  <w:abstractNum w:abstractNumId="7" w15:restartNumberingAfterBreak="0">
     <w:nsid w:val="2CC06FB9"/>
     <w:multiLevelType w:val="hybridMultilevel"/>
     <w:tmpl w:val="D5AA7884"/>
@@ -15973,7 +18648,7 @@
       </w:pPr>
     </w:lvl>
   </w:abstractNum>
-  <w:abstractNum w:abstractNumId="7" w15:restartNumberingAfterBreak="0">
+  <w:abstractNum w:abstractNumId="8" w15:restartNumberingAfterBreak="0">
     <w:nsid w:val="338B2493"/>
     <w:multiLevelType w:val="hybridMultilevel"/>
     <w:tmpl w:val="9596182A"/>
@@ -16086,7 +18761,7 @@
       </w:rPr>
     </w:lvl>
   </w:abstractNum>
-  <w:abstractNum w:abstractNumId="8" w15:restartNumberingAfterBreak="0">
+  <w:abstractNum w:abstractNumId="9" w15:restartNumberingAfterBreak="0">
     <w:nsid w:val="4258665F"/>
     <w:multiLevelType w:val="multilevel"/>
     <w:tmpl w:val="32543938"/>
@@ -16217,7 +18892,7 @@
       </w:pPr>
     </w:lvl>
   </w:abstractNum>
-  <w:abstractNum w:abstractNumId="9" w15:restartNumberingAfterBreak="0">
+  <w:abstractNum w:abstractNumId="10" w15:restartNumberingAfterBreak="0">
     <w:nsid w:val="43597C89"/>
     <w:multiLevelType w:val="hybridMultilevel"/>
     <w:tmpl w:val="C392554A"/>
@@ -16306,7 +18981,7 @@
       </w:pPr>
     </w:lvl>
   </w:abstractNum>
-  <w:abstractNum w:abstractNumId="10" w15:restartNumberingAfterBreak="0">
+  <w:abstractNum w:abstractNumId="11" w15:restartNumberingAfterBreak="0">
     <w:nsid w:val="59E74EF9"/>
     <w:multiLevelType w:val="multilevel"/>
     <w:tmpl w:val="C154605E"/>
@@ -16437,7 +19112,7 @@
       </w:pPr>
     </w:lvl>
   </w:abstractNum>
-  <w:abstractNum w:abstractNumId="11" w15:restartNumberingAfterBreak="0">
+  <w:abstractNum w:abstractNumId="12" w15:restartNumberingAfterBreak="0">
     <w:nsid w:val="7FD44CF7"/>
     <w:multiLevelType w:val="multilevel"/>
     <w:tmpl w:val="E1B6A6A0"/>
@@ -16572,37 +19247,40 @@
     <w:abstractNumId w:val="1"/>
   </w:num>
   <w:num w:numId="2">
-    <w:abstractNumId w:val="3"/>
+    <w:abstractNumId w:val="4"/>
   </w:num>
   <w:num w:numId="3">
     <w:abstractNumId w:val="2"/>
   </w:num>
   <w:num w:numId="4">
-    <w:abstractNumId w:val="5"/>
+    <w:abstractNumId w:val="6"/>
   </w:num>
   <w:num w:numId="5">
+    <w:abstractNumId w:val="12"/>
+  </w:num>
+  <w:num w:numId="6">
     <w:abstractNumId w:val="11"/>
   </w:num>
-  <w:num w:numId="6">
-    <w:abstractNumId w:val="10"/>
-  </w:num>
   <w:num w:numId="7">
-    <w:abstractNumId w:val="8"/>
+    <w:abstractNumId w:val="9"/>
   </w:num>
   <w:num w:numId="8">
-    <w:abstractNumId w:val="6"/>
+    <w:abstractNumId w:val="7"/>
   </w:num>
   <w:num w:numId="9">
     <w:abstractNumId w:val="0"/>
   </w:num>
   <w:num w:numId="10">
-    <w:abstractNumId w:val="7"/>
+    <w:abstractNumId w:val="8"/>
   </w:num>
   <w:num w:numId="11">
-    <w:abstractNumId w:val="9"/>
+    <w:abstractNumId w:val="10"/>
   </w:num>
   <w:num w:numId="12">
-    <w:abstractNumId w:val="4"/>
+    <w:abstractNumId w:val="5"/>
+  </w:num>
+  <w:num w:numId="13">
+    <w:abstractNumId w:val="3"/>
   </w:num>
 </w:numbering>
 </file>
@@ -18729,7 +21407,7 @@
 </file>
 
 <file path=customXml/itemProps1.xml><?xml version="1.0" encoding="utf-8"?>
-<ds:datastoreItem xmlns:ds="http://schemas.openxmlformats.org/officeDocument/2006/customXml" ds:itemID="{B7B8E140-39C7-42E7-A9E2-B435C8A3CA4F}">
+<ds:datastoreItem xmlns:ds="http://schemas.openxmlformats.org/officeDocument/2006/customXml" ds:itemID="{E29DAF48-B32E-4DB8-92D8-1B5F9B7C4B53}">
   <ds:schemaRefs>
     <ds:schemaRef ds:uri="http://schemas.openxmlformats.org/officeDocument/2006/bibliography"/>
   </ds:schemaRefs>

</xml_diff>